<commit_message>
revisi posisi spacing di heading bab 1 - end
</commit_message>
<xml_diff>
--- a/Main deprecated.docx
+++ b/Main deprecated.docx
@@ -5,21 +5,10 @@
     <w:p>
       <w:pPr>
         <w:pStyle w:val="Heading1"/>
-        <w:jc w:val="left"/>
-        <w:rPr>
-          <w:color w:val="FFFFFF" w:themeColor="background1"/>
-          <w:sz w:val="2"/>
-          <w:szCs w:val="2"/>
-        </w:rPr>
       </w:pPr>
       <w:bookmarkStart w:id="0" w:name="_Toc127433385"/>
       <w:bookmarkStart w:id="1" w:name="_Toc437495869"/>
       <w:r>
-        <w:rPr>
-          <w:color w:val="FFFFFF" w:themeColor="background1"/>
-          <w:sz w:val="2"/>
-          <w:szCs w:val="2"/>
-        </w:rPr>
         <w:t>HALAMAN SAMPUL</w:t>
       </w:r>
       <w:bookmarkEnd w:id="0"/>
@@ -456,19 +445,6 @@
     <w:p>
       <w:pPr>
         <w:spacing w:after="0" w:line="240" w:lineRule="auto"/>
-        <w:jc w:val="center"/>
-        <w:rPr>
-          <w:rFonts w:eastAsia="Times New Roman"/>
-          <w:b/>
-          <w:szCs w:val="24"/>
-          <w:lang w:val="en-ID"/>
-        </w:rPr>
-      </w:pPr>
-    </w:p>
-    <w:p>
-      <w:pPr>
-        <w:spacing w:after="0" w:line="240" w:lineRule="auto"/>
-        <w:jc w:val="center"/>
         <w:rPr>
           <w:rFonts w:eastAsia="Times New Roman"/>
           <w:b/>
@@ -604,17 +580,320 @@
     <w:p>
       <w:pPr>
         <w:spacing w:after="0" w:line="240" w:lineRule="auto"/>
+        <w:jc w:val="center"/>
+        <w:rPr>
+          <w:b/>
+          <w:iCs/>
+          <w:sz w:val="28"/>
+          <w:szCs w:val="24"/>
+          <w:lang w:val="en-AS"/>
+        </w:rPr>
+      </w:pPr>
+      <w:r>
+        <w:rPr>
+          <w:b/>
+          <w:iCs/>
+          <w:sz w:val="28"/>
+          <w:szCs w:val="24"/>
+          <w:lang w:val="en-AS"/>
+        </w:rPr>
+        <w:lastRenderedPageBreak/>
+        <w:t>PENERAPAN STATE BASED CODE EDITOR PADA SISTEM E-LEARNING BERBASIS WEBSITE</w:t>
+      </w:r>
+    </w:p>
+    <w:p>
+      <w:pPr>
+        <w:pStyle w:val="ListParagraph"/>
+        <w:spacing w:after="0"/>
+        <w:rPr>
+          <w:b/>
+          <w:szCs w:val="24"/>
+        </w:rPr>
+      </w:pPr>
+    </w:p>
+    <w:p>
+      <w:pPr>
+        <w:pStyle w:val="ListParagraph"/>
+        <w:spacing w:after="0"/>
+        <w:rPr>
+          <w:b/>
+          <w:szCs w:val="24"/>
+        </w:rPr>
+      </w:pPr>
+    </w:p>
+    <w:p>
+      <w:pPr>
+        <w:pStyle w:val="ListParagraph"/>
+        <w:spacing w:after="0"/>
+        <w:jc w:val="center"/>
+        <w:rPr>
+          <w:b/>
+          <w:szCs w:val="24"/>
+          <w:lang w:val="en-AS"/>
+        </w:rPr>
+      </w:pPr>
+      <w:r>
+        <w:rPr>
+          <w:b/>
+          <w:szCs w:val="24"/>
+          <w:lang w:val="en-AS"/>
+        </w:rPr>
+        <w:t>Oleh</w:t>
+      </w:r>
+    </w:p>
+    <w:p>
+      <w:pPr>
+        <w:pStyle w:val="ListParagraph"/>
+        <w:spacing w:after="0"/>
+        <w:jc w:val="center"/>
+        <w:rPr>
+          <w:szCs w:val="24"/>
+        </w:rPr>
+      </w:pPr>
+    </w:p>
+    <w:p>
+      <w:pPr>
+        <w:pStyle w:val="ListParagraph"/>
+        <w:spacing w:after="0"/>
+        <w:jc w:val="center"/>
+        <w:rPr>
+          <w:szCs w:val="24"/>
+          <w:lang w:val="en-AS"/>
+        </w:rPr>
+      </w:pPr>
+      <w:r>
+        <w:rPr>
+          <w:szCs w:val="24"/>
+          <w:lang w:val="en-AS"/>
+        </w:rPr>
+        <w:t>SATRIA EFRIYADI</w:t>
+      </w:r>
+    </w:p>
+    <w:p>
+      <w:pPr>
+        <w:pStyle w:val="ListParagraph"/>
+        <w:spacing w:after="0"/>
+        <w:jc w:val="center"/>
+        <w:rPr>
+          <w:szCs w:val="24"/>
+          <w:lang w:val="en-AS"/>
+        </w:rPr>
+      </w:pPr>
+      <w:r>
+        <w:rPr>
+          <w:szCs w:val="24"/>
+          <w:lang w:val="en-AS"/>
+        </w:rPr>
+        <w:t>G1A017069</w:t>
+      </w:r>
+    </w:p>
+    <w:p>
+      <w:pPr>
+        <w:pStyle w:val="ListParagraph"/>
+        <w:spacing w:after="0"/>
+        <w:jc w:val="center"/>
+        <w:rPr>
+          <w:szCs w:val="24"/>
+        </w:rPr>
+      </w:pPr>
+      <w:r>
+        <w:rPr>
+          <w:szCs w:val="24"/>
+        </w:rPr>
+        <w:t xml:space="preserve">Email: </w:t>
+      </w:r>
+      <w:proofErr w:type="spellStart"/>
+      <w:r>
+        <w:rPr>
+          <w:szCs w:val="24"/>
+          <w:lang w:val="en-AS"/>
+        </w:rPr>
+        <w:t>xyelea</w:t>
+      </w:r>
+      <w:proofErr w:type="spellEnd"/>
+      <w:r>
+        <w:rPr>
+          <w:szCs w:val="24"/>
+        </w:rPr>
+        <w:t>@gmail.com</w:t>
+      </w:r>
+    </w:p>
+    <w:p>
+      <w:pPr>
+        <w:pStyle w:val="ListParagraph"/>
+        <w:spacing w:after="0"/>
+        <w:jc w:val="center"/>
+        <w:rPr>
+          <w:b/>
+          <w:szCs w:val="24"/>
+        </w:rPr>
+      </w:pPr>
+    </w:p>
+    <w:p>
+      <w:pPr>
+        <w:pStyle w:val="Heading1"/>
+        <w:rPr>
+          <w:lang w:val="en-AS"/>
+        </w:rPr>
+      </w:pPr>
+      <w:bookmarkStart w:id="3" w:name="_Toc126176134"/>
+      <w:r>
+        <w:t>ABSTRA</w:t>
+      </w:r>
+      <w:bookmarkEnd w:id="3"/>
+      <w:r>
+        <w:rPr>
+          <w:lang w:val="en-AS"/>
+        </w:rPr>
+        <w:t>K</w:t>
+      </w:r>
+    </w:p>
+    <w:p>
+      <w:pPr>
+        <w:spacing w:after="40" w:line="240" w:lineRule="auto"/>
+        <w:ind w:left="720" w:right="-6" w:firstLine="720"/>
+        <w:jc w:val="both"/>
+        <w:rPr>
+          <w:lang w:val="en-AS"/>
+        </w:rPr>
+      </w:pPr>
+      <w:r>
+        <w:rPr>
+          <w:lang w:val="en-AS"/>
+        </w:rPr>
+        <w:t xml:space="preserve">Sistem E-Learning berbasis web membutuhkan alat bantu pembelajaran yang efektif dan efisien. Dalam hal ini, editor kode merupakan salah satu alat bantu yang dapat mempermudah proses pembelajaran pemrograman. Namun, kebanyakan editor kode saat ini memiliki fitur yang terbatas dan tidak memadai bagi kebutuhan pembelajaran. Oleh karena itu, dikembangkan sebuah sistem E-Learning berbasis web dengan menambahkan fitur </w:t>
+      </w:r>
+      <w:r>
+        <w:rPr>
+          <w:i/>
+          <w:iCs/>
+          <w:lang w:val="en-AS"/>
+        </w:rPr>
+        <w:t>State Based Code Editor</w:t>
+      </w:r>
+      <w:r>
+        <w:rPr>
+          <w:lang w:val="en-AS"/>
+        </w:rPr>
+        <w:t>.</w:t>
+      </w:r>
+      <w:r>
+        <w:rPr>
+          <w:lang w:val="en-AS"/>
+        </w:rPr>
+        <w:t xml:space="preserve"> </w:t>
+      </w:r>
+      <w:r>
+        <w:rPr>
+          <w:lang w:val="en-AS"/>
+        </w:rPr>
+        <w:t>Sistem ini memungkinkan siswa untuk mempelajari pemrograman dengan cara yang lebih interaktif dan menyenangkan.</w:t>
+      </w:r>
+      <w:r>
+        <w:t xml:space="preserve"> </w:t>
+      </w:r>
+      <w:r>
+        <w:rPr>
+          <w:lang w:val="en-AS"/>
+        </w:rPr>
+        <w:t>Tujuan dari penelitian ini adalah untuk menganalisis kelebihan dan kekurangan dari State Based Code Editor saat ini, dan membandingkannya dengan editor kode biasa. Kemudian, sistem E-Learning berbasis web dengan State Based Code Editor dikembangkan dan diuji untuk memvalidasi efektivitas dan efisiensi dalam proses pembelajaran pemrograman.</w:t>
+      </w:r>
+      <w:r>
+        <w:t xml:space="preserve"> </w:t>
+      </w:r>
+      <w:r>
+        <w:rPr>
+          <w:lang w:val="en-AS"/>
+        </w:rPr>
+        <w:t>Metode penelitian yang digunakan adalah metode penelitian dan pengembangan (</w:t>
+      </w:r>
+      <w:r>
+        <w:rPr>
+          <w:i/>
+          <w:iCs/>
+          <w:lang w:val="en-AS"/>
+        </w:rPr>
+        <w:t>Research and Development, R&amp;D</w:t>
+      </w:r>
+      <w:r>
+        <w:rPr>
+          <w:lang w:val="en-AS"/>
+        </w:rPr>
+        <w:t>). Langkah-langkah dalam metode ini meliputi analisis kebutuhan, desain sistem, implementasi, uji coba, dan evaluasi. Uji coba dilakukan pada sampel siswa yang sedang belajar pemrograman. Hasil dari penelitian ini menunjukkan bahwa sistem E-Learning berbasis web dengan State Based Code Editor memiliki tingkat efektivitas dan efisiensi yang lebih tinggi dibandingkan dengan editor kode biasa. Siswa merasa lebih tertarik dan terlibat dalam proses pembelajaran, sehingga mempercepat pemahaman konsep pemrograman. Sistem ini dapat digunakan sebagai alat bantu pembelajaran pemrograman bagi siswa SMA/SMK dan mahasiswa program studi Informatika</w:t>
+      </w:r>
+      <w:r>
+        <w:rPr>
+          <w:lang w:val="en-AS"/>
+        </w:rPr>
+        <w:t>.</w:t>
+      </w:r>
+    </w:p>
+    <w:p>
+      <w:pPr>
+        <w:spacing w:after="40" w:line="240" w:lineRule="auto"/>
+        <w:ind w:right="-6"/>
+        <w:jc w:val="both"/>
+        <w:rPr>
+          <w:lang w:val="en-AS"/>
+        </w:rPr>
+      </w:pPr>
+    </w:p>
+    <w:p>
+      <w:pPr>
+        <w:spacing w:after="40" w:line="240" w:lineRule="auto"/>
+        <w:ind w:firstLine="720"/>
+        <w:jc w:val="both"/>
+      </w:pPr>
+      <w:r>
+        <w:rPr>
+          <w:bCs/>
+        </w:rPr>
+        <w:t>Kata</w:t>
+      </w:r>
+      <w:r>
+        <w:rPr>
+          <w:bCs/>
+          <w:lang w:val="en-AS"/>
+        </w:rPr>
+        <w:t xml:space="preserve"> K</w:t>
+      </w:r>
+      <w:r>
+        <w:rPr>
+          <w:bCs/>
+        </w:rPr>
+        <w:t>unci</w:t>
+      </w:r>
+      <w:r>
+        <w:t xml:space="preserve">: Sistem informasi, </w:t>
+      </w:r>
+      <w:r>
+        <w:rPr>
+          <w:lang w:val="en-AS"/>
+        </w:rPr>
+        <w:t>kode editor</w:t>
+      </w:r>
+      <w:r>
+        <w:t xml:space="preserve">, </w:t>
+      </w:r>
+      <w:r>
+        <w:rPr>
+          <w:lang w:val="en-AS"/>
+        </w:rPr>
+        <w:t>E-Learning</w:t>
+      </w:r>
+      <w:r>
+        <w:t>.</w:t>
+      </w:r>
+    </w:p>
+    <w:p>
+      <w:pPr>
+        <w:spacing w:after="0" w:line="240" w:lineRule="auto"/>
       </w:pPr>
     </w:p>
     <w:p>
       <w:pPr>
         <w:spacing w:after="0" w:line="240" w:lineRule="auto"/>
         <w:jc w:val="center"/>
-        <w:rPr>
-          <w:b/>
-          <w:sz w:val="28"/>
-          <w:szCs w:val="28"/>
-        </w:rPr>
       </w:pPr>
       <w:r>
         <w:rPr>
@@ -622,374 +901,36 @@
           <w:sz w:val="2"/>
           <w:szCs w:val="2"/>
         </w:rPr>
-        <w:t>HALAMAN JUDUL</w:t>
-      </w:r>
-      <w:r>
+        <w:t xml:space="preserve">HALAMAN </w:t>
+      </w:r>
+    </w:p>
+    <w:p>
+      <w:pPr>
+        <w:spacing w:after="0" w:line="240" w:lineRule="auto"/>
         <w:rPr>
           <w:b/>
         </w:rPr>
-        <w:t xml:space="preserve"> </w:t>
-      </w:r>
-      <w:r>
+      </w:pPr>
+    </w:p>
+    <w:p>
+      <w:pPr>
+        <w:spacing w:after="0" w:line="240" w:lineRule="auto"/>
         <w:rPr>
           <w:b/>
-          <w:sz w:val="28"/>
-          <w:szCs w:val="28"/>
-        </w:rPr>
-        <w:t xml:space="preserve">PENERAPAN STATE BASED CODE EDITOR PADA </w:t>
-      </w:r>
+        </w:rPr>
+      </w:pPr>
     </w:p>
     <w:p>
       <w:pPr>
         <w:spacing w:after="0" w:line="240" w:lineRule="auto"/>
-        <w:jc w:val="center"/>
         <w:rPr>
           <w:b/>
-          <w:sz w:val="28"/>
-          <w:szCs w:val="28"/>
-        </w:rPr>
-      </w:pPr>
-      <w:r>
-        <w:rPr>
-          <w:b/>
-          <w:sz w:val="28"/>
-          <w:szCs w:val="28"/>
-        </w:rPr>
-        <w:t>SISTEM E – LEARNING BERBASIS WEB</w:t>
-      </w:r>
+        </w:rPr>
+      </w:pPr>
     </w:p>
     <w:p>
       <w:pPr>
         <w:spacing w:after="0" w:line="240" w:lineRule="auto"/>
-        <w:jc w:val="center"/>
-      </w:pPr>
-      <w:r>
-        <w:t>Oleh</w:t>
-      </w:r>
-    </w:p>
-    <w:p>
-      <w:pPr>
-        <w:spacing w:after="0" w:line="240" w:lineRule="auto"/>
-        <w:jc w:val="center"/>
-      </w:pPr>
-    </w:p>
-    <w:p>
-      <w:pPr>
-        <w:spacing w:after="0" w:line="240" w:lineRule="auto"/>
-        <w:jc w:val="center"/>
-        <w:rPr>
-          <w:lang w:val="en-AS"/>
-        </w:rPr>
-      </w:pPr>
-      <w:r>
-        <w:rPr>
-          <w:lang w:val="en-AS"/>
-        </w:rPr>
-        <w:t>SATRIA EFRIYADI</w:t>
-      </w:r>
-    </w:p>
-    <w:p>
-      <w:pPr>
-        <w:spacing w:after="0" w:line="240" w:lineRule="auto"/>
-        <w:jc w:val="center"/>
-        <w:rPr>
-          <w:lang w:val="en-AS"/>
-        </w:rPr>
-      </w:pPr>
-      <w:r>
-        <w:t>NPM. G1F01</w:t>
-      </w:r>
-      <w:r>
-        <w:rPr>
-          <w:lang w:val="en-AS"/>
-        </w:rPr>
-        <w:t>7</w:t>
-      </w:r>
-      <w:r>
-        <w:t>0</w:t>
-      </w:r>
-      <w:r>
-        <w:rPr>
-          <w:lang w:val="en-AS"/>
-        </w:rPr>
-        <w:t>69</w:t>
-      </w:r>
-    </w:p>
-    <w:p>
-      <w:pPr>
-        <w:spacing w:after="0" w:line="240" w:lineRule="auto"/>
-        <w:jc w:val="center"/>
-        <w:rPr>
-          <w:lang w:val="en-AS"/>
-        </w:rPr>
-      </w:pPr>
-      <w:r>
-        <w:t xml:space="preserve">Email: </w:t>
-      </w:r>
-      <w:proofErr w:type="spellStart"/>
-      <w:r>
-        <w:rPr>
-          <w:lang w:val="en-AS"/>
-        </w:rPr>
-        <w:t>xyelea</w:t>
-      </w:r>
-      <w:proofErr w:type="spellEnd"/>
-      <w:r>
-        <w:t>@</w:t>
-      </w:r>
-      <w:r>
-        <w:rPr>
-          <w:lang w:val="en-AS"/>
-        </w:rPr>
-        <w:t>gmail.com</w:t>
-      </w:r>
-    </w:p>
-    <w:p>
-      <w:pPr>
-        <w:jc w:val="center"/>
-        <w:rPr>
-          <w:b/>
-        </w:rPr>
-      </w:pPr>
-    </w:p>
-    <w:p>
-      <w:pPr>
-        <w:jc w:val="center"/>
-        <w:rPr>
-          <w:b/>
-        </w:rPr>
-      </w:pPr>
-      <w:r>
-        <w:rPr>
-          <w:b/>
-        </w:rPr>
-        <w:t>ABSTRAK</w:t>
-      </w:r>
-    </w:p>
-    <w:p>
-      <w:pPr>
-        <w:spacing w:after="40" w:line="240" w:lineRule="auto"/>
-        <w:ind w:left="720" w:right="-6" w:firstLine="720"/>
-        <w:jc w:val="both"/>
-        <w:rPr>
-          <w:lang w:val="en-AS"/>
-        </w:rPr>
-      </w:pPr>
-      <w:r>
-        <w:rPr>
-          <w:lang w:val="en-AS"/>
-        </w:rPr>
-        <w:t xml:space="preserve">Sistem E-Learning berbasis web membutuhkan alat bantu pembelajaran yang efektif dan efisien. Dalam hal ini, editor kode merupakan salah satu alat bantu yang dapat mempermudah proses pembelajaran pemrograman. Namun, kebanyakan editor kode saat ini memiliki fitur yang terbatas dan tidak memadai bagi kebutuhan pembelajaran. Oleh karena itu, dikembangkan sebuah sistem E-Learning berbasis web dengan menambahkan fitur </w:t>
-      </w:r>
-      <w:r>
-        <w:rPr>
-          <w:i/>
-          <w:iCs/>
-          <w:lang w:val="en-AS"/>
-        </w:rPr>
-        <w:t>State Based Code Editor</w:t>
-      </w:r>
-      <w:r>
-        <w:rPr>
-          <w:lang w:val="en-AS"/>
-        </w:rPr>
-        <w:t>.</w:t>
-      </w:r>
-      <w:r>
-        <w:rPr>
-          <w:lang w:val="en-AS"/>
-        </w:rPr>
-        <w:t xml:space="preserve"> </w:t>
-      </w:r>
-      <w:r>
-        <w:rPr>
-          <w:lang w:val="en-AS"/>
-        </w:rPr>
-        <w:t>Sistem ini memungkinkan siswa untuk mempelajari pemrograman dengan cara yang lebih interaktif dan menyenangkan.</w:t>
-      </w:r>
-      <w:r>
-        <w:t xml:space="preserve"> </w:t>
-      </w:r>
-      <w:r>
-        <w:rPr>
-          <w:lang w:val="en-AS"/>
-        </w:rPr>
-        <w:t>Tujuan dari penelitian ini adalah untuk menganalisis kelebihan dan kekurangan dari State Based Code Editor saat ini, dan membandingkannya dengan editor kode biasa. Kemudian, sistem E-Learning berbasis web dengan State Based Code Editor dikembangkan dan diuji untuk memvalidasi efektivitas dan efisiensi dalam proses pembelajaran pemrograman.</w:t>
-      </w:r>
-      <w:r>
-        <w:t xml:space="preserve"> </w:t>
-      </w:r>
-      <w:r>
-        <w:rPr>
-          <w:lang w:val="en-AS"/>
-        </w:rPr>
-        <w:t>Metode penelitian yang digunakan adalah metode penelitian dan pengembangan (</w:t>
-      </w:r>
-      <w:r>
-        <w:rPr>
-          <w:i/>
-          <w:iCs/>
-          <w:lang w:val="en-AS"/>
-        </w:rPr>
-        <w:t>Research and Development, R&amp;D</w:t>
-      </w:r>
-      <w:r>
-        <w:rPr>
-          <w:lang w:val="en-AS"/>
-        </w:rPr>
-        <w:t>). Langkah-langkah dalam metode ini meliputi analisis kebutuhan, desain sistem, implementasi, uji coba, dan evaluasi. Uji coba dilakukan pada sampel siswa yang sedang belajar pemrograman. Hasil dari penelitian ini menunjukkan bahwa sistem E-Learning berbasis web dengan State Based Code Editor memiliki tingkat efektivitas dan efisiensi yang lebih tinggi dibandingkan dengan editor kode biasa. Siswa merasa lebih tertarik dan terlibat dalam proses pembelajaran, sehingga mempercepat pemahaman konsep pemrograman. Sistem ini dapat digunakan sebagai alat bantu pembelajaran pemrograman bagi siswa SMA/SMK dan mahasiswa program studi Informatika</w:t>
-      </w:r>
-      <w:r>
-        <w:rPr>
-          <w:lang w:val="en-AS"/>
-        </w:rPr>
-        <w:t>.</w:t>
-      </w:r>
-    </w:p>
-    <w:p>
-      <w:pPr>
-        <w:spacing w:after="40" w:line="240" w:lineRule="auto"/>
-        <w:ind w:right="-6"/>
-        <w:jc w:val="both"/>
-        <w:rPr>
-          <w:lang w:val="en-AS"/>
-        </w:rPr>
-      </w:pPr>
-    </w:p>
-    <w:p>
-      <w:pPr>
-        <w:spacing w:after="40" w:line="240" w:lineRule="auto"/>
-        <w:ind w:firstLine="720"/>
-        <w:jc w:val="both"/>
-      </w:pPr>
-      <w:r>
-        <w:rPr>
-          <w:bCs/>
-        </w:rPr>
-        <w:t>Kata</w:t>
-      </w:r>
-      <w:r>
-        <w:rPr>
-          <w:bCs/>
-          <w:lang w:val="en-AS"/>
-        </w:rPr>
-        <w:t xml:space="preserve"> K</w:t>
-      </w:r>
-      <w:r>
-        <w:rPr>
-          <w:bCs/>
-        </w:rPr>
-        <w:t>unci</w:t>
-      </w:r>
-      <w:r>
-        <w:t xml:space="preserve">: Sistem informasi, </w:t>
-      </w:r>
-      <w:r>
-        <w:rPr>
-          <w:lang w:val="en-AS"/>
-        </w:rPr>
-        <w:t>kode editor</w:t>
-      </w:r>
-      <w:r>
-        <w:t xml:space="preserve">, </w:t>
-      </w:r>
-      <w:r>
-        <w:rPr>
-          <w:lang w:val="en-AS"/>
-        </w:rPr>
-        <w:t>E-Learning</w:t>
-      </w:r>
-      <w:r>
-        <w:t>.</w:t>
-      </w:r>
-    </w:p>
-    <w:p>
-      <w:pPr>
-        <w:pStyle w:val="Heading1"/>
-        <w:jc w:val="left"/>
-        <w:rPr>
-          <w:color w:val="FFFFFF" w:themeColor="background1"/>
-          <w:sz w:val="2"/>
-          <w:szCs w:val="2"/>
-        </w:rPr>
-      </w:pPr>
-    </w:p>
-    <w:p>
-      <w:pPr>
-        <w:spacing w:after="0" w:line="240" w:lineRule="auto"/>
-        <w:jc w:val="center"/>
-        <w:rPr>
-          <w:b/>
-        </w:rPr>
-      </w:pPr>
-    </w:p>
-    <w:p>
-      <w:pPr>
-        <w:spacing w:after="0" w:line="240" w:lineRule="auto"/>
-        <w:jc w:val="center"/>
-        <w:rPr>
-          <w:b/>
-        </w:rPr>
-      </w:pPr>
-    </w:p>
-    <w:p>
-      <w:pPr>
-        <w:spacing w:after="0" w:line="240" w:lineRule="auto"/>
-        <w:jc w:val="center"/>
-        <w:rPr>
-          <w:b/>
-        </w:rPr>
-      </w:pPr>
-    </w:p>
-    <w:p>
-      <w:pPr>
-        <w:spacing w:after="0" w:line="240" w:lineRule="auto"/>
-        <w:jc w:val="center"/>
-        <w:rPr>
-          <w:b/>
-        </w:rPr>
-      </w:pPr>
-    </w:p>
-    <w:p>
-      <w:pPr>
-        <w:spacing w:after="0" w:line="240" w:lineRule="auto"/>
-        <w:jc w:val="center"/>
-        <w:rPr>
-          <w:b/>
-        </w:rPr>
-      </w:pPr>
-    </w:p>
-    <w:p>
-      <w:pPr>
-        <w:spacing w:after="0" w:line="240" w:lineRule="auto"/>
-        <w:jc w:val="center"/>
-        <w:rPr>
-          <w:b/>
-        </w:rPr>
-      </w:pPr>
-    </w:p>
-    <w:p>
-      <w:pPr>
-        <w:spacing w:after="0" w:line="240" w:lineRule="auto"/>
-        <w:jc w:val="center"/>
-        <w:rPr>
-          <w:b/>
-        </w:rPr>
-      </w:pPr>
-    </w:p>
-    <w:p>
-      <w:pPr>
-        <w:spacing w:after="0" w:line="240" w:lineRule="auto"/>
-        <w:jc w:val="center"/>
-        <w:rPr>
-          <w:b/>
-        </w:rPr>
-      </w:pPr>
-    </w:p>
-    <w:p>
-      <w:pPr>
-        <w:spacing w:after="0" w:line="240" w:lineRule="auto"/>
-        <w:jc w:val="center"/>
         <w:rPr>
           <w:b/>
         </w:rPr>
@@ -1013,7 +954,6 @@
           <w:szCs w:val="28"/>
           <w:lang w:val="en"/>
         </w:rPr>
-        <w:lastRenderedPageBreak/>
         <w:t>IMPLEMENTATION OF STATE-BASED CODE EDITOR IN</w:t>
       </w:r>
     </w:p>
@@ -1035,6 +975,7 @@
           <w:szCs w:val="28"/>
           <w:lang w:val="en"/>
         </w:rPr>
+        <w:lastRenderedPageBreak/>
         <w:t>WEB-BASED E-LEARNING SYSTEM</w:t>
       </w:r>
       <w:r>
@@ -1179,27 +1120,18 @@
     </w:p>
     <w:p>
       <w:pPr>
-        <w:jc w:val="center"/>
-        <w:rPr>
-          <w:b/>
-        </w:rPr>
-      </w:pPr>
-      <w:r>
-        <w:rPr>
-          <w:b/>
-        </w:rPr>
+        <w:pStyle w:val="Heading1"/>
+      </w:pPr>
+      <w:r>
         <w:t>ABST</w:t>
       </w:r>
       <w:r>
-        <w:rPr>
-          <w:b/>
-        </w:rPr>
         <w:t>RACT</w:t>
       </w:r>
     </w:p>
     <w:p>
       <w:pPr>
-        <w:spacing w:line="240" w:lineRule="auto"/>
+        <w:spacing w:after="0" w:line="240" w:lineRule="auto"/>
         <w:ind w:left="720" w:firstLine="720"/>
         <w:contextualSpacing/>
         <w:jc w:val="both"/>
@@ -1959,15 +1891,14 @@
           <w:lang w:val="en-AS"/>
         </w:rPr>
       </w:pPr>
-      <w:bookmarkStart w:id="3" w:name="_Toc127433386"/>
-      <w:r>
-        <w:rPr>
-          <w:lang w:val="en-AS"/>
-        </w:rPr>
-        <w:lastRenderedPageBreak/>
+      <w:bookmarkStart w:id="4" w:name="_Toc127433386"/>
+      <w:r>
+        <w:rPr>
+          <w:lang w:val="en-AS"/>
+        </w:rPr>
         <w:t>DAFTAR ISI</w:t>
       </w:r>
-      <w:bookmarkEnd w:id="3"/>
+      <w:bookmarkEnd w:id="4"/>
     </w:p>
     <w:p>
       <w:pPr>
@@ -1983,13 +1914,8 @@
     <w:sdt>
       <w:sdtPr>
         <w:rPr>
-          <w:rFonts w:ascii="Times New Roman" w:eastAsia="Calibri" w:hAnsi="Times New Roman"/>
-          <w:b w:val="0"/>
-          <w:bCs w:val="0"/>
+          <w:rFonts w:eastAsia="Calibri"/>
           <w:noProof w:val="0"/>
-          <w:color w:val="auto"/>
-          <w:sz w:val="24"/>
-          <w:szCs w:val="22"/>
           <w:lang w:val="id-ID"/>
         </w:rPr>
         <w:id w:val="2115858937"/>
@@ -2000,6 +1926,12 @@
       </w:sdtPr>
       <w:sdtEndPr>
         <w:rPr>
+          <w:rFonts w:ascii="Times New Roman" w:hAnsi="Times New Roman"/>
+          <w:b w:val="0"/>
+          <w:bCs w:val="0"/>
+          <w:color w:val="auto"/>
+          <w:sz w:val="24"/>
+          <w:szCs w:val="22"/>
           <w:lang w:val="en-US"/>
         </w:rPr>
       </w:sdtEndPr>
@@ -4810,9 +4742,9 @@
           <w:szCs w:val="28"/>
         </w:rPr>
       </w:pPr>
-      <w:bookmarkStart w:id="4" w:name="_Toc448384003"/>
-      <w:bookmarkStart w:id="5" w:name="_Toc462552768"/>
-      <w:bookmarkStart w:id="6" w:name="_Toc127433387"/>
+      <w:bookmarkStart w:id="5" w:name="_Toc448384003"/>
+      <w:bookmarkStart w:id="6" w:name="_Toc462552768"/>
+      <w:bookmarkStart w:id="7" w:name="_Toc127433387"/>
       <w:r>
         <w:rPr>
           <w:rFonts w:eastAsia="Times New Roman"/>
@@ -4845,8 +4777,8 @@
         <w:br/>
       </w:r>
       <w:bookmarkEnd w:id="1"/>
-      <w:bookmarkEnd w:id="4"/>
       <w:bookmarkEnd w:id="5"/>
+      <w:bookmarkEnd w:id="6"/>
       <w:r>
         <w:rPr>
           <w:rFonts w:eastAsia="Times New Roman"/>
@@ -4857,7 +4789,7 @@
         </w:rPr>
         <w:t>PENDAHULUAN</w:t>
       </w:r>
-      <w:bookmarkEnd w:id="6"/>
+      <w:bookmarkEnd w:id="7"/>
       <w:r>
         <w:rPr>
           <w:rFonts w:eastAsia="Times New Roman"/>
@@ -4888,11 +4820,11 @@
         <w:spacing w:before="40" w:after="0"/>
         <w:ind w:left="706"/>
       </w:pPr>
-      <w:bookmarkStart w:id="7" w:name="_Toc127433388"/>
+      <w:bookmarkStart w:id="8" w:name="_Toc127433388"/>
       <w:r>
         <w:t>Latar Belakang Masalah</w:t>
       </w:r>
-      <w:bookmarkEnd w:id="7"/>
+      <w:bookmarkEnd w:id="8"/>
     </w:p>
     <w:p>
       <w:pPr>
@@ -5173,11 +5105,11 @@
       <w:pPr>
         <w:pStyle w:val="Heading2"/>
       </w:pPr>
-      <w:bookmarkStart w:id="8" w:name="_Toc127433389"/>
+      <w:bookmarkStart w:id="9" w:name="_Toc127433389"/>
       <w:r>
         <w:t>Rumusan Masalah</w:t>
       </w:r>
-      <w:bookmarkEnd w:id="8"/>
+      <w:bookmarkEnd w:id="9"/>
     </w:p>
     <w:p>
       <w:pPr>
@@ -5235,11 +5167,11 @@
       <w:pPr>
         <w:pStyle w:val="Heading2"/>
       </w:pPr>
-      <w:bookmarkStart w:id="9" w:name="_Toc127433390"/>
+      <w:bookmarkStart w:id="10" w:name="_Toc127433390"/>
       <w:r>
         <w:t>Tujuan Penelitian</w:t>
       </w:r>
-      <w:bookmarkEnd w:id="9"/>
+      <w:bookmarkEnd w:id="10"/>
     </w:p>
     <w:p>
       <w:pPr>
@@ -5258,11 +5190,11 @@
       <w:pPr>
         <w:pStyle w:val="Heading2"/>
       </w:pPr>
-      <w:bookmarkStart w:id="10" w:name="_Toc127433391"/>
+      <w:bookmarkStart w:id="11" w:name="_Toc127433391"/>
       <w:r>
         <w:t>Manfaat Penelitian</w:t>
       </w:r>
-      <w:bookmarkEnd w:id="10"/>
+      <w:bookmarkEnd w:id="11"/>
     </w:p>
     <w:p>
       <w:pPr>
@@ -5315,12 +5247,12 @@
       <w:pPr>
         <w:pStyle w:val="Heading2"/>
       </w:pPr>
-      <w:bookmarkStart w:id="11" w:name="_Toc127433392"/>
+      <w:bookmarkStart w:id="12" w:name="_Toc127433392"/>
       <w:r>
         <w:lastRenderedPageBreak/>
         <w:t>Ruang Lingkup Penelitian</w:t>
       </w:r>
-      <w:bookmarkEnd w:id="11"/>
+      <w:bookmarkEnd w:id="12"/>
     </w:p>
     <w:p>
       <w:pPr>
@@ -5342,14 +5274,14 @@
       <w:pPr>
         <w:pStyle w:val="Heading2"/>
       </w:pPr>
-      <w:bookmarkStart w:id="12" w:name="_Toc127433393"/>
+      <w:bookmarkStart w:id="13" w:name="_Toc127433393"/>
       <w:r>
         <w:rPr>
           <w:lang w:val="en-AS"/>
         </w:rPr>
         <w:t>Sistematika Penulisan</w:t>
       </w:r>
-      <w:bookmarkEnd w:id="12"/>
+      <w:bookmarkEnd w:id="13"/>
     </w:p>
     <w:p>
       <w:pPr>
@@ -5358,8 +5290,8 @@
           <w:lang w:val="en-AS"/>
         </w:rPr>
       </w:pPr>
-      <w:bookmarkStart w:id="13" w:name="_Toc448384010"/>
-      <w:bookmarkStart w:id="14" w:name="_Toc449595235"/>
+      <w:bookmarkStart w:id="14" w:name="_Toc448384010"/>
+      <w:bookmarkStart w:id="15" w:name="_Toc449595235"/>
       <w:r>
         <w:t>Sistematika penelitian ini merupakan penjabaran dari tahapan-tahapan penelitian yang akan dilakukan. Sistematika penelitian ini terdiri dari beberapa bagian, antara lain:</w:t>
       </w:r>
@@ -5571,7 +5503,7 @@
       <w:pPr>
         <w:keepNext/>
         <w:keepLines/>
-        <w:spacing w:after="0" w:line="480" w:lineRule="auto"/>
+        <w:spacing w:after="0" w:line="240" w:lineRule="auto"/>
         <w:jc w:val="center"/>
         <w:outlineLvl w:val="0"/>
         <w:rPr>
@@ -5582,8 +5514,8 @@
           <w:szCs w:val="28"/>
         </w:rPr>
       </w:pPr>
-      <w:bookmarkStart w:id="15" w:name="_Toc462552775"/>
-      <w:bookmarkStart w:id="16" w:name="_Toc127433394"/>
+      <w:bookmarkStart w:id="16" w:name="_Toc462552775"/>
+      <w:bookmarkStart w:id="17" w:name="_Toc127433394"/>
       <w:r>
         <w:rPr>
           <w:rFonts w:eastAsia="Times New Roman"/>
@@ -5635,7 +5567,7 @@
         </w:rPr>
         <w:br/>
       </w:r>
-      <w:bookmarkEnd w:id="15"/>
+      <w:bookmarkEnd w:id="16"/>
       <w:r>
         <w:rPr>
           <w:rFonts w:eastAsia="Times New Roman"/>
@@ -5656,7 +5588,7 @@
         </w:rPr>
         <w:t xml:space="preserve"> PUSTAKA</w:t>
       </w:r>
-      <w:bookmarkEnd w:id="16"/>
+      <w:bookmarkEnd w:id="17"/>
       <w:r>
         <w:rPr>
           <w:rFonts w:eastAsia="Times New Roman"/>
@@ -5667,8 +5599,14 @@
         </w:rPr>
         <w:t xml:space="preserve"> </w:t>
       </w:r>
-      <w:bookmarkEnd w:id="13"/>
       <w:bookmarkEnd w:id="14"/>
+      <w:bookmarkEnd w:id="15"/>
+    </w:p>
+    <w:p>
+      <w:pPr>
+        <w:jc w:val="center"/>
+      </w:pPr>
+      <w:bookmarkStart w:id="18" w:name="_Toc127433395"/>
     </w:p>
     <w:p>
       <w:pPr>
@@ -5678,7 +5616,6 @@
         </w:tabs>
         <w:ind w:left="720" w:hanging="540"/>
       </w:pPr>
-      <w:bookmarkStart w:id="17" w:name="_Toc127433395"/>
       <w:r>
         <w:rPr>
           <w:lang w:val="en-AS"/>
@@ -5697,7 +5634,7 @@
         </w:rPr>
         <w:t>)</w:t>
       </w:r>
-      <w:bookmarkEnd w:id="17"/>
+      <w:bookmarkEnd w:id="18"/>
     </w:p>
     <w:p>
       <w:pPr>
@@ -5753,16 +5690,16 @@
       <w:pPr>
         <w:pStyle w:val="Heading2"/>
       </w:pPr>
-      <w:bookmarkStart w:id="18" w:name="_Toc127433396"/>
-      <w:bookmarkStart w:id="19" w:name="_Toc437495897"/>
-      <w:bookmarkStart w:id="20" w:name="_Toc448384020"/>
+      <w:bookmarkStart w:id="19" w:name="_Toc127433396"/>
+      <w:bookmarkStart w:id="20" w:name="_Toc437495897"/>
+      <w:bookmarkStart w:id="21" w:name="_Toc448384020"/>
       <w:r>
         <w:rPr>
           <w:lang w:val="en-AS"/>
         </w:rPr>
         <w:t>Kode Editor</w:t>
       </w:r>
-      <w:bookmarkEnd w:id="18"/>
+      <w:bookmarkEnd w:id="19"/>
     </w:p>
     <w:p>
       <w:pPr>
@@ -5862,7 +5799,7 @@
       <w:pPr>
         <w:pStyle w:val="Heading2"/>
       </w:pPr>
-      <w:bookmarkStart w:id="21" w:name="_Toc127433397"/>
+      <w:bookmarkStart w:id="22" w:name="_Toc127433397"/>
       <w:r>
         <w:rPr>
           <w:lang w:val="en-AS"/>
@@ -5881,7 +5818,7 @@
         </w:rPr>
         <w:t>)</w:t>
       </w:r>
-      <w:bookmarkEnd w:id="21"/>
+      <w:bookmarkEnd w:id="22"/>
     </w:p>
     <w:p>
       <w:pPr>
@@ -6120,14 +6057,14 @@
       <w:pPr>
         <w:pStyle w:val="Heading2"/>
       </w:pPr>
-      <w:bookmarkStart w:id="22" w:name="_Toc127433398"/>
+      <w:bookmarkStart w:id="23" w:name="_Toc127433398"/>
       <w:r>
         <w:rPr>
           <w:lang w:val="en-AS"/>
         </w:rPr>
         <w:t>E - Learning</w:t>
       </w:r>
-      <w:bookmarkEnd w:id="22"/>
+      <w:bookmarkEnd w:id="23"/>
     </w:p>
     <w:p>
       <w:pPr>
@@ -6161,14 +6098,14 @@
       <w:pPr>
         <w:pStyle w:val="Heading2"/>
       </w:pPr>
-      <w:bookmarkStart w:id="23" w:name="_Toc127433399"/>
+      <w:bookmarkStart w:id="24" w:name="_Toc127433399"/>
       <w:r>
         <w:rPr>
           <w:lang w:val="en-AS"/>
         </w:rPr>
         <w:t>Penelitian Terkait</w:t>
       </w:r>
-      <w:bookmarkEnd w:id="23"/>
+      <w:bookmarkEnd w:id="24"/>
     </w:p>
     <w:p>
       <w:pPr>
@@ -6829,8 +6766,8 @@
           <w:lang w:val="en-AS"/>
         </w:rPr>
       </w:pPr>
-      <w:bookmarkStart w:id="24" w:name="_Toc127433400"/>
-      <w:bookmarkEnd w:id="24"/>
+      <w:bookmarkStart w:id="25" w:name="_Toc127433400"/>
+      <w:bookmarkEnd w:id="25"/>
     </w:p>
     <w:p>
       <w:pPr>
@@ -6851,8 +6788,8 @@
           <w:lang w:val="en-AS"/>
         </w:rPr>
       </w:pPr>
-      <w:bookmarkStart w:id="25" w:name="_Toc127433401"/>
-      <w:bookmarkEnd w:id="25"/>
+      <w:bookmarkStart w:id="26" w:name="_Toc127433401"/>
+      <w:bookmarkEnd w:id="26"/>
     </w:p>
     <w:p>
       <w:pPr>
@@ -6873,8 +6810,8 @@
           <w:lang w:val="en-AS"/>
         </w:rPr>
       </w:pPr>
-      <w:bookmarkStart w:id="26" w:name="_Toc127433402"/>
-      <w:bookmarkEnd w:id="26"/>
+      <w:bookmarkStart w:id="27" w:name="_Toc127433402"/>
+      <w:bookmarkEnd w:id="27"/>
     </w:p>
     <w:p>
       <w:pPr>
@@ -6895,8 +6832,8 @@
           <w:lang w:val="en-AS"/>
         </w:rPr>
       </w:pPr>
-      <w:bookmarkStart w:id="27" w:name="_Toc127433403"/>
-      <w:bookmarkEnd w:id="27"/>
+      <w:bookmarkStart w:id="28" w:name="_Toc127433403"/>
+      <w:bookmarkEnd w:id="28"/>
     </w:p>
     <w:p>
       <w:pPr>
@@ -6917,8 +6854,8 @@
           <w:lang w:val="en-AS"/>
         </w:rPr>
       </w:pPr>
-      <w:bookmarkStart w:id="28" w:name="_Toc127433404"/>
-      <w:bookmarkEnd w:id="28"/>
+      <w:bookmarkStart w:id="29" w:name="_Toc127433404"/>
+      <w:bookmarkEnd w:id="29"/>
     </w:p>
     <w:p>
       <w:pPr>
@@ -6939,8 +6876,8 @@
           <w:lang w:val="en-AS"/>
         </w:rPr>
       </w:pPr>
-      <w:bookmarkStart w:id="29" w:name="_Toc127433405"/>
-      <w:bookmarkEnd w:id="29"/>
+      <w:bookmarkStart w:id="30" w:name="_Toc127433405"/>
+      <w:bookmarkEnd w:id="30"/>
     </w:p>
     <w:p>
       <w:pPr>
@@ -6961,8 +6898,8 @@
           <w:lang w:val="en-AS"/>
         </w:rPr>
       </w:pPr>
-      <w:bookmarkStart w:id="30" w:name="_Toc127433406"/>
-      <w:bookmarkEnd w:id="30"/>
+      <w:bookmarkStart w:id="31" w:name="_Toc127433406"/>
+      <w:bookmarkEnd w:id="31"/>
     </w:p>
     <w:p>
       <w:pPr>
@@ -6983,8 +6920,8 @@
           <w:lang w:val="en-AS"/>
         </w:rPr>
       </w:pPr>
-      <w:bookmarkStart w:id="31" w:name="_Toc127433407"/>
-      <w:bookmarkEnd w:id="31"/>
+      <w:bookmarkStart w:id="32" w:name="_Toc127433407"/>
+      <w:bookmarkEnd w:id="32"/>
     </w:p>
     <w:p>
       <w:pPr>
@@ -7005,8 +6942,8 @@
           <w:lang w:val="en-AS"/>
         </w:rPr>
       </w:pPr>
-      <w:bookmarkStart w:id="32" w:name="_Toc127433408"/>
-      <w:bookmarkEnd w:id="32"/>
+      <w:bookmarkStart w:id="33" w:name="_Toc127433408"/>
+      <w:bookmarkEnd w:id="33"/>
     </w:p>
     <w:p>
       <w:pPr>
@@ -7027,8 +6964,8 @@
           <w:lang w:val="en-AS"/>
         </w:rPr>
       </w:pPr>
-      <w:bookmarkStart w:id="33" w:name="_Toc127433409"/>
-      <w:bookmarkEnd w:id="33"/>
+      <w:bookmarkStart w:id="34" w:name="_Toc127433409"/>
+      <w:bookmarkEnd w:id="34"/>
     </w:p>
     <w:p>
       <w:pPr>
@@ -7101,7 +7038,7 @@
       <w:pPr>
         <w:keepNext/>
         <w:keepLines/>
-        <w:spacing w:before="40" w:after="0" w:line="480" w:lineRule="auto"/>
+        <w:spacing w:before="40" w:after="0" w:line="240" w:lineRule="auto"/>
         <w:jc w:val="center"/>
         <w:outlineLvl w:val="0"/>
         <w:rPr>
@@ -7112,8 +7049,8 @@
           <w:szCs w:val="28"/>
         </w:rPr>
       </w:pPr>
-      <w:bookmarkStart w:id="34" w:name="_Toc462552785"/>
-      <w:bookmarkStart w:id="35" w:name="_Toc127433410"/>
+      <w:bookmarkStart w:id="35" w:name="_Toc462552785"/>
+      <w:bookmarkStart w:id="36" w:name="_Toc127433410"/>
       <w:r>
         <w:rPr>
           <w:rFonts w:eastAsia="Times New Roman"/>
@@ -7145,9 +7082,9 @@
         </w:rPr>
         <w:br/>
       </w:r>
-      <w:bookmarkEnd w:id="19"/>
       <w:bookmarkEnd w:id="20"/>
-      <w:bookmarkEnd w:id="34"/>
+      <w:bookmarkEnd w:id="21"/>
+      <w:bookmarkEnd w:id="35"/>
       <w:r>
         <w:rPr>
           <w:rFonts w:eastAsia="Times New Roman"/>
@@ -7179,12 +7116,7 @@
         </w:rPr>
         <w:t xml:space="preserve"> PENELITIAN</w:t>
       </w:r>
-      <w:bookmarkEnd w:id="35"/>
-    </w:p>
-    <w:p>
-      <w:pPr>
-        <w:spacing w:after="0"/>
-      </w:pPr>
+      <w:bookmarkEnd w:id="36"/>
     </w:p>
     <w:p>
       <w:pPr>
@@ -7728,8 +7660,8 @@
           <w:lang w:val="en-AS"/>
         </w:rPr>
       </w:pPr>
-      <w:bookmarkStart w:id="36" w:name="_Toc127433411"/>
-      <w:bookmarkEnd w:id="36"/>
+      <w:bookmarkStart w:id="37" w:name="_Toc127433411"/>
+      <w:bookmarkEnd w:id="37"/>
     </w:p>
     <w:p>
       <w:pPr>
@@ -7753,8 +7685,8 @@
           <w:lang w:val="en-AS"/>
         </w:rPr>
       </w:pPr>
-      <w:bookmarkStart w:id="37" w:name="_Toc127433412"/>
-      <w:bookmarkEnd w:id="37"/>
+      <w:bookmarkStart w:id="38" w:name="_Toc127433412"/>
+      <w:bookmarkEnd w:id="38"/>
     </w:p>
     <w:p>
       <w:pPr>
@@ -7778,21 +7710,21 @@
           <w:lang w:val="en-AS"/>
         </w:rPr>
       </w:pPr>
-      <w:bookmarkStart w:id="38" w:name="_Toc127433413"/>
-      <w:bookmarkEnd w:id="38"/>
+      <w:bookmarkStart w:id="39" w:name="_Toc127433413"/>
+      <w:bookmarkEnd w:id="39"/>
     </w:p>
     <w:p>
       <w:pPr>
         <w:pStyle w:val="Heading2"/>
       </w:pPr>
-      <w:bookmarkStart w:id="39" w:name="_Toc127433414"/>
+      <w:bookmarkStart w:id="40" w:name="_Toc127433414"/>
       <w:r>
         <w:rPr>
           <w:lang w:val="en-AS"/>
         </w:rPr>
         <w:t>Waktu dan Tempat Penelitian</w:t>
       </w:r>
-      <w:bookmarkEnd w:id="39"/>
+      <w:bookmarkEnd w:id="40"/>
     </w:p>
     <w:p>
       <w:pPr>
@@ -7859,6 +7791,7 @@
                 <w:b/>
                 <w:lang w:val="id-ID"/>
               </w:rPr>
+              <w:lastRenderedPageBreak/>
               <w:t>No</w:t>
             </w:r>
           </w:p>
@@ -9938,14 +9871,14 @@
       <w:pPr>
         <w:pStyle w:val="Heading2"/>
       </w:pPr>
-      <w:bookmarkStart w:id="40" w:name="_Toc127433415"/>
+      <w:bookmarkStart w:id="41" w:name="_Toc127433415"/>
       <w:r>
         <w:rPr>
           <w:lang w:val="en-AS"/>
         </w:rPr>
         <w:t>Sarana Pendukung</w:t>
       </w:r>
-      <w:bookmarkEnd w:id="40"/>
+      <w:bookmarkEnd w:id="41"/>
     </w:p>
     <w:p>
       <w:pPr>
@@ -10004,15 +9937,14 @@
           <w:lang w:val="en-AS"/>
         </w:rPr>
       </w:pPr>
-      <w:bookmarkStart w:id="41" w:name="_Toc127433416"/>
-      <w:r>
-        <w:rPr>
-          <w:lang w:val="en-AS"/>
-        </w:rPr>
-        <w:lastRenderedPageBreak/>
+      <w:bookmarkStart w:id="42" w:name="_Toc127433416"/>
+      <w:r>
+        <w:rPr>
+          <w:lang w:val="en-AS"/>
+        </w:rPr>
         <w:t>Perangkat Keras</w:t>
       </w:r>
-      <w:bookmarkEnd w:id="41"/>
+      <w:bookmarkEnd w:id="42"/>
     </w:p>
     <w:p>
       <w:pPr>
@@ -10070,6 +10002,7 @@
                 <w:bCs/>
                 <w:lang w:val="en-AS"/>
               </w:rPr>
+              <w:lastRenderedPageBreak/>
               <w:t>No</w:t>
             </w:r>
           </w:p>
@@ -10398,14 +10331,14 @@
           <w:lang w:val="en-AS"/>
         </w:rPr>
       </w:pPr>
-      <w:bookmarkStart w:id="42" w:name="_Toc127433417"/>
+      <w:bookmarkStart w:id="43" w:name="_Toc127433417"/>
       <w:r>
         <w:rPr>
           <w:lang w:val="en-AS"/>
         </w:rPr>
         <w:t>Perangkat Lunak</w:t>
       </w:r>
-      <w:bookmarkEnd w:id="42"/>
+      <w:bookmarkEnd w:id="43"/>
     </w:p>
     <w:p>
       <w:pPr>
@@ -10816,14 +10749,15 @@
       <w:pPr>
         <w:pStyle w:val="Heading2"/>
       </w:pPr>
-      <w:bookmarkStart w:id="43" w:name="_Toc127433418"/>
-      <w:r>
-        <w:rPr>
-          <w:lang w:val="en-AS"/>
-        </w:rPr>
+      <w:bookmarkStart w:id="44" w:name="_Toc127433418"/>
+      <w:r>
+        <w:rPr>
+          <w:lang w:val="en-AS"/>
+        </w:rPr>
+        <w:lastRenderedPageBreak/>
         <w:t>Metode Pengumpulan Data</w:t>
       </w:r>
-      <w:bookmarkEnd w:id="43"/>
+      <w:bookmarkEnd w:id="44"/>
     </w:p>
     <w:p>
       <w:pPr>
@@ -11042,7 +10976,7 @@
           <w:szCs w:val="24"/>
         </w:rPr>
       </w:pPr>
-      <w:bookmarkStart w:id="44" w:name="_Toc450688183"/>
+      <w:bookmarkStart w:id="45" w:name="_Toc450688183"/>
     </w:p>
     <w:p>
       <w:pPr>
@@ -11051,14 +10985,14 @@
           <w:lang w:val="en-AS"/>
         </w:rPr>
       </w:pPr>
-      <w:bookmarkStart w:id="45" w:name="_Toc127433419"/>
+      <w:bookmarkStart w:id="46" w:name="_Toc127433419"/>
       <w:r>
         <w:rPr>
           <w:lang w:val="en-AS"/>
         </w:rPr>
         <w:t>Metode Pengembangan Sistem</w:t>
       </w:r>
-      <w:bookmarkEnd w:id="45"/>
+      <w:bookmarkEnd w:id="46"/>
     </w:p>
     <w:p>
       <w:pPr>
@@ -11177,14 +11111,14 @@
           <w:lang w:val="en-AS"/>
         </w:rPr>
       </w:pPr>
-      <w:bookmarkStart w:id="46" w:name="_Toc127433420"/>
+      <w:bookmarkStart w:id="47" w:name="_Toc127433420"/>
       <w:r>
         <w:rPr>
           <w:lang w:val="en-AS"/>
         </w:rPr>
         <w:t>Metode Pengujian Sistem</w:t>
       </w:r>
-      <w:bookmarkEnd w:id="46"/>
+      <w:bookmarkEnd w:id="47"/>
     </w:p>
     <w:p>
       <w:pPr>
@@ -11294,14 +11228,14 @@
           <w:lang w:val="en-AS"/>
         </w:rPr>
       </w:pPr>
-      <w:bookmarkStart w:id="47" w:name="_Toc127433421"/>
+      <w:bookmarkStart w:id="48" w:name="_Toc127433421"/>
       <w:r>
         <w:rPr>
           <w:lang w:val="en-AS"/>
         </w:rPr>
         <w:t>Diagram Alir Penelitian</w:t>
       </w:r>
-      <w:bookmarkEnd w:id="47"/>
+      <w:bookmarkEnd w:id="48"/>
     </w:p>
     <w:p>
       <w:pPr>
@@ -11365,7 +11299,6 @@
           <w:rStyle w:val="Hyperlink"/>
           <w:szCs w:val="24"/>
         </w:rPr>
-        <w:lastRenderedPageBreak/>
         <w:t xml:space="preserve">Program Studi Sistem </w:t>
       </w:r>
       <w:proofErr w:type="spellStart"/>
@@ -11419,9 +11352,9 @@
       <w:pPr>
         <w:pStyle w:val="Heading1"/>
       </w:pPr>
-      <w:bookmarkStart w:id="48" w:name="_Toc462552790"/>
-      <w:bookmarkStart w:id="49" w:name="_Toc127433422"/>
-      <w:bookmarkEnd w:id="44"/>
+      <w:bookmarkStart w:id="49" w:name="_Toc462552790"/>
+      <w:bookmarkStart w:id="50" w:name="_Toc127433422"/>
+      <w:bookmarkEnd w:id="45"/>
       <w:r>
         <w:lastRenderedPageBreak/>
         <w:t>BAB</w:t>
@@ -11432,14 +11365,14 @@
       <w:r>
         <w:br/>
       </w:r>
-      <w:bookmarkEnd w:id="48"/>
+      <w:bookmarkEnd w:id="49"/>
       <w:r>
         <w:t>ANALISIS</w:t>
       </w:r>
       <w:r>
         <w:t xml:space="preserve"> / ANALISIS DAN PERANCANGAN / DLL</w:t>
       </w:r>
-      <w:bookmarkEnd w:id="49"/>
+      <w:bookmarkEnd w:id="50"/>
     </w:p>
     <w:p>
       <w:pPr>
@@ -11460,10 +11393,10 @@
           <w:bCs/>
         </w:rPr>
       </w:pPr>
-      <w:bookmarkStart w:id="50" w:name="_Toc460048268"/>
-      <w:bookmarkStart w:id="51" w:name="_Toc460048596"/>
-      <w:bookmarkStart w:id="52" w:name="_Toc460795091"/>
-      <w:bookmarkStart w:id="53" w:name="_Toc460915928"/>
+      <w:bookmarkStart w:id="51" w:name="_Toc460048268"/>
+      <w:bookmarkStart w:id="52" w:name="_Toc460048596"/>
+      <w:bookmarkStart w:id="53" w:name="_Toc460795091"/>
+      <w:bookmarkStart w:id="54" w:name="_Toc460915928"/>
       <w:r>
         <w:t xml:space="preserve">Ini adalah template skripsi dari </w:t>
       </w:r>
@@ -11534,10 +11467,10 @@
         </w:rPr>
         <w:t>.</w:t>
       </w:r>
-      <w:bookmarkEnd w:id="50"/>
       <w:bookmarkEnd w:id="51"/>
       <w:bookmarkEnd w:id="52"/>
       <w:bookmarkEnd w:id="53"/>
+      <w:bookmarkEnd w:id="54"/>
       <w:r>
         <w:rPr>
           <w:rFonts w:eastAsia="Times New Roman"/>
@@ -11559,11 +11492,11 @@
           <w:numId w:val="4"/>
         </w:numPr>
       </w:pPr>
-      <w:bookmarkStart w:id="54" w:name="_Toc127433423"/>
+      <w:bookmarkStart w:id="55" w:name="_Toc127433423"/>
       <w:r>
         <w:t>Sub bab</w:t>
       </w:r>
-      <w:bookmarkEnd w:id="54"/>
+      <w:bookmarkEnd w:id="55"/>
     </w:p>
     <w:p>
       <w:pPr>
@@ -11800,8 +11733,8 @@
       <w:pPr>
         <w:pStyle w:val="Heading1"/>
       </w:pPr>
-      <w:bookmarkStart w:id="55" w:name="_Toc462552792"/>
-      <w:bookmarkStart w:id="56" w:name="_Toc127433424"/>
+      <w:bookmarkStart w:id="56" w:name="_Toc462552792"/>
+      <w:bookmarkStart w:id="57" w:name="_Toc127433424"/>
       <w:r>
         <w:lastRenderedPageBreak/>
         <w:t>BAB</w:t>
@@ -11815,14 +11748,14 @@
       <w:r>
         <w:br/>
       </w:r>
-      <w:bookmarkEnd w:id="55"/>
+      <w:bookmarkEnd w:id="56"/>
       <w:r>
         <w:t xml:space="preserve">HASIL DAN </w:t>
       </w:r>
       <w:r>
         <w:t>PEMBAHASAN</w:t>
       </w:r>
-      <w:bookmarkEnd w:id="56"/>
+      <w:bookmarkEnd w:id="57"/>
     </w:p>
     <w:p>
       <w:pPr>
@@ -11964,11 +11897,11 @@
           <w:numId w:val="7"/>
         </w:numPr>
       </w:pPr>
-      <w:bookmarkStart w:id="57" w:name="_Toc127433425"/>
+      <w:bookmarkStart w:id="58" w:name="_Toc127433425"/>
       <w:r>
         <w:t>Sub Bab</w:t>
       </w:r>
-      <w:bookmarkEnd w:id="57"/>
+      <w:bookmarkEnd w:id="58"/>
     </w:p>
     <w:p>
       <w:pPr>
@@ -12212,11 +12145,11 @@
         </w:rPr>
         <w:tab/>
       </w:r>
-      <w:bookmarkStart w:id="58" w:name="_Toc127433426"/>
+      <w:bookmarkStart w:id="59" w:name="_Toc127433426"/>
       <w:r>
         <w:t>Sub Bab</w:t>
       </w:r>
-      <w:bookmarkEnd w:id="58"/>
+      <w:bookmarkEnd w:id="59"/>
     </w:p>
     <w:p>
       <w:pPr>
@@ -12471,8 +12404,8 @@
       <w:pPr>
         <w:pStyle w:val="Heading1"/>
       </w:pPr>
-      <w:bookmarkStart w:id="59" w:name="_Toc462552795"/>
-      <w:bookmarkStart w:id="60" w:name="_Toc127433427"/>
+      <w:bookmarkStart w:id="60" w:name="_Toc462552795"/>
+      <w:bookmarkStart w:id="61" w:name="_Toc127433427"/>
       <w:r>
         <w:lastRenderedPageBreak/>
         <w:t>BAB</w:t>
@@ -12489,14 +12422,14 @@
       <w:r>
         <w:br/>
       </w:r>
-      <w:bookmarkEnd w:id="59"/>
+      <w:bookmarkEnd w:id="60"/>
       <w:r>
         <w:t>KE</w:t>
       </w:r>
       <w:r>
         <w:t>SIMPULAN DAN SARAN</w:t>
       </w:r>
-      <w:bookmarkEnd w:id="60"/>
+      <w:bookmarkEnd w:id="61"/>
     </w:p>
     <w:p>
       <w:pPr>
@@ -12622,19 +12555,19 @@
       <w:pPr>
         <w:pStyle w:val="Heading2"/>
       </w:pPr>
-      <w:bookmarkStart w:id="61" w:name="_Toc462552796"/>
-      <w:bookmarkStart w:id="62" w:name="_Toc127433428"/>
+      <w:bookmarkStart w:id="62" w:name="_Toc462552796"/>
+      <w:bookmarkStart w:id="63" w:name="_Toc127433428"/>
       <w:r>
         <w:t>6.1</w:t>
       </w:r>
       <w:r>
         <w:tab/>
       </w:r>
-      <w:bookmarkEnd w:id="61"/>
+      <w:bookmarkEnd w:id="62"/>
       <w:r>
         <w:t>Simpulan</w:t>
       </w:r>
-      <w:bookmarkEnd w:id="62"/>
+      <w:bookmarkEnd w:id="63"/>
     </w:p>
     <w:p>
       <w:pPr>
@@ -12966,19 +12899,19 @@
       <w:pPr>
         <w:pStyle w:val="Heading2"/>
       </w:pPr>
-      <w:bookmarkStart w:id="63" w:name="_Toc462552797"/>
-      <w:bookmarkStart w:id="64" w:name="_Toc127433429"/>
+      <w:bookmarkStart w:id="64" w:name="_Toc462552797"/>
+      <w:bookmarkStart w:id="65" w:name="_Toc127433429"/>
       <w:r>
         <w:t>6.2</w:t>
       </w:r>
       <w:r>
         <w:tab/>
       </w:r>
-      <w:bookmarkEnd w:id="63"/>
+      <w:bookmarkEnd w:id="64"/>
       <w:r>
         <w:t>Saran</w:t>
       </w:r>
-      <w:bookmarkEnd w:id="64"/>
+      <w:bookmarkEnd w:id="65"/>
     </w:p>
     <w:p>
       <w:pPr>
@@ -13198,15 +13131,13 @@
         </w:sectPr>
       </w:pPr>
     </w:p>
-    <w:bookmarkStart w:id="65" w:name="_Toc462552798" w:displacedByCustomXml="next"/>
-    <w:bookmarkStart w:id="66" w:name="_Toc448384025" w:displacedByCustomXml="next"/>
-    <w:bookmarkStart w:id="67" w:name="_Toc127433430" w:displacedByCustomXml="next"/>
+    <w:bookmarkStart w:id="66" w:name="_Toc462552798" w:displacedByCustomXml="next"/>
+    <w:bookmarkStart w:id="67" w:name="_Toc448384025" w:displacedByCustomXml="next"/>
+    <w:bookmarkStart w:id="68" w:name="_Toc127433430" w:displacedByCustomXml="next"/>
     <w:sdt>
       <w:sdtPr>
         <w:rPr>
           <w:rFonts w:eastAsia="Calibri"/>
-          <w:b w:val="0"/>
-          <w:bCs w:val="0"/>
           <w:noProof w:val="0"/>
           <w:sz w:val="24"/>
           <w:szCs w:val="22"/>
@@ -13217,10 +13148,15 @@
           <w:docPartUnique/>
         </w:docPartObj>
       </w:sdtPr>
-      <w:sdtEndPr/>
+      <w:sdtEndPr>
+        <w:rPr>
+          <w:b w:val="0"/>
+          <w:bCs w:val="0"/>
+        </w:rPr>
+      </w:sdtEndPr>
       <w:sdtContent>
+        <w:bookmarkEnd w:id="67" w:displacedByCustomXml="prev"/>
         <w:bookmarkEnd w:id="66" w:displacedByCustomXml="prev"/>
-        <w:bookmarkEnd w:id="65" w:displacedByCustomXml="prev"/>
         <w:p>
           <w:pPr>
             <w:pStyle w:val="Heading1"/>
@@ -13228,7 +13164,7 @@
           <w:r>
             <w:t>DAFTAR PUSTAKA</w:t>
           </w:r>
-          <w:bookmarkEnd w:id="67"/>
+          <w:bookmarkEnd w:id="68"/>
         </w:p>
         <w:sdt>
           <w:sdtPr>
@@ -14030,11 +13966,11 @@
       <w:pPr>
         <w:pStyle w:val="Heading1"/>
       </w:pPr>
-      <w:bookmarkStart w:id="68" w:name="_Toc127433431"/>
+      <w:bookmarkStart w:id="69" w:name="_Toc127433431"/>
       <w:r>
         <w:t>LAMPIRAN-LAMPIRAN</w:t>
       </w:r>
-      <w:bookmarkEnd w:id="68"/>
+      <w:bookmarkEnd w:id="69"/>
     </w:p>
     <w:sectPr>
       <w:headerReference w:type="default" r:id="rId33"/>
@@ -18312,11 +18248,11 @@
     <w:autoRedefine/>
     <w:uiPriority w:val="9"/>
     <w:qFormat/>
-    <w:rsid w:val="001367A6"/>
+    <w:rsid w:val="001F2810"/>
     <w:pPr>
       <w:keepNext/>
       <w:keepLines/>
-      <w:spacing w:after="0" w:line="480" w:lineRule="auto"/>
+      <w:spacing w:after="0" w:line="240" w:lineRule="auto"/>
       <w:jc w:val="center"/>
       <w:outlineLvl w:val="0"/>
     </w:pPr>
@@ -18412,7 +18348,7 @@
     <w:basedOn w:val="DefaultParagraphFont"/>
     <w:link w:val="Heading1"/>
     <w:uiPriority w:val="9"/>
-    <w:rsid w:val="001367A6"/>
+    <w:rsid w:val="001F2810"/>
     <w:rPr>
       <w:rFonts w:ascii="Times New Roman" w:eastAsia="Times New Roman" w:hAnsi="Times New Roman"/>
       <w:b/>

</xml_diff>

<commit_message>
fix styles paragraph bab 1 - point 1.1 - 1.3
</commit_message>
<xml_diff>
--- a/Main deprecated.docx
+++ b/Main deprecated.docx
@@ -5104,6 +5104,11 @@
     <w:p>
       <w:pPr>
         <w:pStyle w:val="Heading2"/>
+        <w:tabs>
+          <w:tab w:val="clear" w:pos="720"/>
+        </w:tabs>
+        <w:spacing w:before="40" w:after="0"/>
+        <w:ind w:left="706"/>
       </w:pPr>
       <w:bookmarkStart w:id="9" w:name="_Toc127433389"/>
       <w:r>
@@ -5128,8 +5133,8 @@
           <w:ilvl w:val="0"/>
           <w:numId w:val="3"/>
         </w:numPr>
-        <w:spacing w:after="0"/>
-        <w:ind w:left="709" w:hanging="709"/>
+        <w:spacing w:before="40" w:after="0"/>
+        <w:ind w:left="1282" w:hanging="576"/>
       </w:pPr>
       <w:r>
         <w:t>Bagaimana cara menambahkan fitur State Based Code Editor pada sistem E-Learning berbasis web untuk mempermudah proses pembelajaran pemrograman?</w:t>
@@ -5142,8 +5147,8 @@
           <w:ilvl w:val="0"/>
           <w:numId w:val="3"/>
         </w:numPr>
-        <w:spacing w:after="0"/>
-        <w:ind w:left="709" w:hanging="709"/>
+        <w:spacing w:before="40" w:after="0"/>
+        <w:ind w:left="1282" w:hanging="576"/>
       </w:pPr>
       <w:r>
         <w:t>Seberapa efektif penerapan State Based Code Editor dalam meningkatkan interaksi dan keterlibatan siswa dalam proses pembelajaran pemrograman?</w:t>
@@ -5156,8 +5161,8 @@
           <w:ilvl w:val="0"/>
           <w:numId w:val="3"/>
         </w:numPr>
-        <w:spacing w:after="0"/>
-        <w:ind w:left="709" w:hanging="709"/>
+        <w:spacing w:before="40" w:after="0"/>
+        <w:ind w:left="1282" w:hanging="576"/>
       </w:pPr>
       <w:r>
         <w:t>Bagaimana cara mengevaluasi efektivitas penerapan State Based Code Editor dalam proses pembelajaran pemrograman?</w:t>
@@ -5166,6 +5171,11 @@
     <w:p>
       <w:pPr>
         <w:pStyle w:val="Heading2"/>
+        <w:tabs>
+          <w:tab w:val="clear" w:pos="720"/>
+        </w:tabs>
+        <w:spacing w:before="40" w:after="0"/>
+        <w:ind w:left="706"/>
       </w:pPr>
       <w:bookmarkStart w:id="10" w:name="_Toc127433390"/>
       <w:r>
@@ -5189,6 +5199,8 @@
     <w:p>
       <w:pPr>
         <w:pStyle w:val="Heading2"/>
+        <w:spacing w:before="40" w:after="0"/>
+        <w:ind w:left="706"/>
       </w:pPr>
       <w:bookmarkStart w:id="11" w:name="_Toc127433391"/>
       <w:r>

</xml_diff>

<commit_message>
fix 1.4 number list position
</commit_message>
<xml_diff>
--- a/Main deprecated.docx
+++ b/Main deprecated.docx
@@ -5199,6 +5199,9 @@
     <w:p>
       <w:pPr>
         <w:pStyle w:val="Heading2"/>
+        <w:tabs>
+          <w:tab w:val="clear" w:pos="720"/>
+        </w:tabs>
         <w:spacing w:before="40" w:after="0"/>
         <w:ind w:left="706"/>
       </w:pPr>
@@ -5223,7 +5226,8 @@
           <w:ilvl w:val="0"/>
           <w:numId w:val="9"/>
         </w:numPr>
-        <w:spacing w:after="0"/>
+        <w:spacing w:before="40" w:after="0"/>
+        <w:ind w:left="1282" w:hanging="576"/>
       </w:pPr>
       <w:r>
         <w:t>Mengetahui kelebihan dan kekurangan dari State Based Code Editor saat ini.</w:t>
@@ -5236,7 +5240,8 @@
           <w:ilvl w:val="0"/>
           <w:numId w:val="9"/>
         </w:numPr>
-        <w:spacing w:after="0"/>
+        <w:spacing w:before="40" w:after="0"/>
+        <w:ind w:left="1282" w:hanging="576"/>
       </w:pPr>
       <w:r>
         <w:t>Mengetahui bagaimana penerapan State Based Code Editor pada sistem E-Learning berbasis web yang efektif dan efisien.</w:t>
@@ -5249,7 +5254,8 @@
           <w:ilvl w:val="0"/>
           <w:numId w:val="9"/>
         </w:numPr>
-        <w:spacing w:after="0"/>
+        <w:spacing w:before="40" w:after="0"/>
+        <w:ind w:left="1282" w:hanging="576"/>
       </w:pPr>
       <w:r>
         <w:t>Memberikan alternatif editor kode yang lebih baik bagi kebutuhan pembelajaran pemrograman</w:t>

</xml_diff>

<commit_message>
clear fix bab 1 paragraph styles
</commit_message>
<xml_diff>
--- a/Main deprecated.docx
+++ b/Main deprecated.docx
@@ -5264,6 +5264,8 @@
     <w:p>
       <w:pPr>
         <w:pStyle w:val="Heading2"/>
+        <w:spacing w:before="40" w:after="0"/>
+        <w:ind w:left="706"/>
       </w:pPr>
       <w:bookmarkStart w:id="12" w:name="_Toc127433392"/>
       <w:r>
@@ -5291,6 +5293,11 @@
     <w:p>
       <w:pPr>
         <w:pStyle w:val="Heading2"/>
+        <w:tabs>
+          <w:tab w:val="clear" w:pos="720"/>
+        </w:tabs>
+        <w:spacing w:before="40" w:after="0"/>
+        <w:ind w:left="706"/>
       </w:pPr>
       <w:bookmarkStart w:id="13" w:name="_Toc127433393"/>
       <w:r>
@@ -5327,6 +5334,8 @@
           <w:ilvl w:val="0"/>
           <w:numId w:val="10"/>
         </w:numPr>
+        <w:spacing w:before="40" w:after="0"/>
+        <w:ind w:left="1282" w:hanging="576"/>
         <w:rPr>
           <w:lang w:val="en-AS"/>
         </w:rPr>
@@ -5353,6 +5362,8 @@
           <w:ilvl w:val="0"/>
           <w:numId w:val="10"/>
         </w:numPr>
+        <w:spacing w:before="40" w:after="0"/>
+        <w:ind w:left="1282" w:hanging="576"/>
         <w:rPr>
           <w:lang w:val="en-AS"/>
         </w:rPr>
@@ -5379,6 +5390,8 @@
           <w:ilvl w:val="0"/>
           <w:numId w:val="10"/>
         </w:numPr>
+        <w:spacing w:before="40" w:after="0"/>
+        <w:ind w:left="1282" w:hanging="576"/>
         <w:rPr>
           <w:lang w:val="en-AS"/>
         </w:rPr>
@@ -5405,6 +5418,8 @@
           <w:ilvl w:val="0"/>
           <w:numId w:val="10"/>
         </w:numPr>
+        <w:spacing w:before="40" w:after="0"/>
+        <w:ind w:left="1282" w:hanging="576"/>
         <w:rPr>
           <w:lang w:val="en-AS"/>
         </w:rPr>
@@ -5439,6 +5454,8 @@
           <w:ilvl w:val="0"/>
           <w:numId w:val="10"/>
         </w:numPr>
+        <w:spacing w:before="40" w:after="0"/>
+        <w:ind w:left="1282" w:hanging="576"/>
         <w:rPr>
           <w:lang w:val="en-AS"/>
         </w:rPr>
@@ -5473,6 +5490,8 @@
           <w:ilvl w:val="0"/>
           <w:numId w:val="10"/>
         </w:numPr>
+        <w:spacing w:before="40" w:after="0"/>
+        <w:ind w:left="1282" w:hanging="576"/>
         <w:rPr>
           <w:lang w:val="en-AS"/>
         </w:rPr>
@@ -5513,7 +5532,6 @@
         <w:rPr>
           <w:lang w:val="en-AS"/>
         </w:rPr>
-        <w:lastRenderedPageBreak/>
         <w:t>Dengan sistematika penelitian ini, diharapkan akan mempermudah dalam mengidentifikasi bagian-bagian dalam penelitian dan mempermudah pemahaman terhadap isi dari skripsi ini.</w:t>
       </w:r>
     </w:p>

</xml_diff>

<commit_message>
fix paragraphs styles 1.7 - 1.9
</commit_message>
<xml_diff>
--- a/Main deprecated.docx
+++ b/Main deprecated.docx
@@ -5650,7 +5650,8 @@
         <w:tabs>
           <w:tab w:val="clear" w:pos="720"/>
         </w:tabs>
-        <w:ind w:left="720" w:hanging="540"/>
+        <w:spacing w:before="40" w:after="0"/>
+        <w:ind w:left="706"/>
       </w:pPr>
       <w:r>
         <w:rPr>
@@ -5675,7 +5676,7 @@
     <w:p>
       <w:pPr>
         <w:pStyle w:val="ListParagraph"/>
-        <w:ind w:left="374" w:firstLine="374"/>
+        <w:spacing w:after="0"/>
         <w:rPr>
           <w:lang w:val="en-AS"/>
         </w:rPr>
@@ -5716,7 +5717,7 @@
     <w:p>
       <w:pPr>
         <w:pStyle w:val="ListParagraph"/>
-        <w:ind w:left="374" w:firstLine="374"/>
+        <w:spacing w:after="0"/>
       </w:pPr>
       <w:r>
         <w:t>IDE modern menyediakan beberapa fitur umum yang biasanya terlihat pada sebagian besar IDE berbasis desktop. Dalam fungsinya yang utama, tentu saja terdapat kemampuan untuk menulis atau memodifikasi kode sumber (berupa teks atau visual). Biasanya, editor kode sumber dalam sebuah IDE berbeda dari editor teks biasa dalam jumlah umpan balik yang diterima oleh seorang programmer saat menyesuaikan atau menulis kode sumber.</w:t>
@@ -5725,6 +5726,8 @@
     <w:p>
       <w:pPr>
         <w:pStyle w:val="Heading2"/>
+        <w:spacing w:before="40" w:after="0"/>
+        <w:ind w:left="706"/>
       </w:pPr>
       <w:bookmarkStart w:id="19" w:name="_Toc127433396"/>
       <w:bookmarkStart w:id="20" w:name="_Toc437495897"/>
@@ -5740,7 +5743,7 @@
     <w:p>
       <w:pPr>
         <w:spacing w:after="0" w:line="360" w:lineRule="auto"/>
-        <w:ind w:firstLine="540"/>
+        <w:ind w:left="720" w:firstLine="720"/>
         <w:jc w:val="both"/>
       </w:pPr>
       <w:r>
@@ -5834,6 +5837,8 @@
     <w:p>
       <w:pPr>
         <w:pStyle w:val="Heading2"/>
+        <w:spacing w:before="40" w:after="0"/>
+        <w:ind w:left="706"/>
       </w:pPr>
       <w:bookmarkStart w:id="22" w:name="_Toc127433397"/>
       <w:r>
@@ -5859,21 +5864,21 @@
     <w:p>
       <w:pPr>
         <w:spacing w:after="0" w:line="360" w:lineRule="auto"/>
-        <w:ind w:firstLine="540"/>
+        <w:ind w:left="720" w:firstLine="720"/>
         <w:jc w:val="both"/>
       </w:pPr>
       <w:r>
-        <w:t xml:space="preserve">CI/CD adalah singkatan dari Continuous Integration dan Continuous Deployment. Ini adalah proses yang menggabungkan kode sumber, melakukan tes otomatis, dan memulai pengiriman atau penerapan kode secara terus-menerus. Tujuan utama dari CI/CD adalah memastikan bahwa kode sumber bisa dipercaya dan dipasang dengan mudah sepanjang waktu, mempercepat waktu untuk memperkenalkan fitur </w:t>
+        <w:t xml:space="preserve">CI/CD adalah singkatan dari Continuous Integration dan Continuous Deployment. Ini adalah proses yang menggabungkan kode sumber, melakukan tes otomatis, dan memulai pengiriman atau penerapan kode secara terus-menerus. Tujuan utama dari CI/CD adalah memastikan bahwa kode sumber bisa dipercaya dan dipasang dengan mudah sepanjang waktu, mempercepat waktu untuk memperkenalkan fitur baru, dan mengurangi waktu untuk </w:t>
       </w:r>
       <w:r>
         <w:lastRenderedPageBreak/>
-        <w:t>baru, dan mengurangi waktu untuk memperbaiki masalah. Proses CI/CD sangat penting untuk perkembangan perangkat lunak yang cepat dan agil.</w:t>
+        <w:t>memperbaiki masalah. Proses CI/CD sangat penting untuk perkembangan perangkat lunak yang cepat dan agil.</w:t>
       </w:r>
     </w:p>
     <w:p>
       <w:pPr>
         <w:spacing w:after="0" w:line="360" w:lineRule="auto"/>
-        <w:ind w:firstLine="540"/>
+        <w:ind w:left="720" w:firstLine="720"/>
         <w:jc w:val="both"/>
       </w:pPr>
       <w:r>
@@ -6001,6 +6006,7 @@
     <w:p>
       <w:pPr>
         <w:spacing w:after="0" w:line="360" w:lineRule="auto"/>
+        <w:ind w:left="720" w:firstLine="720"/>
         <w:jc w:val="both"/>
       </w:pPr>
       <w:r>
@@ -6123,11 +6129,11 @@
       </w:r>
       <w:proofErr w:type="spellEnd"/>
       <w:r>
-        <w:t xml:space="preserve"> pemrograman merupakan salah satu bagian yang penting dalam bidang informatika. Namun, proses </w:t>
+        <w:t xml:space="preserve"> pemrograman merupakan </w:t>
       </w:r>
       <w:r>
         <w:lastRenderedPageBreak/>
-        <w:t>pembelajaran pemrograman seringkali dianggap sebagai hal yang sulit dan membosankan oleh siswa. Oleh karena itu, dibutuhkan alat bantu pembelajaran yang efektif dan menyenangkan untuk mempermudah proses pembelajaran.</w:t>
+        <w:t>salah satu bagian yang penting dalam bidang informatika. Namun, proses pembelajaran pemrograman seringkali dianggap sebagai hal yang sulit dan membosankan oleh siswa. Oleh karena itu, dibutuhkan alat bantu pembelajaran yang efektif dan menyenangkan untuk mempermudah proses pembelajaran.</w:t>
       </w:r>
     </w:p>
     <w:p>
@@ -6257,14 +6263,14 @@
         <w:rPr>
           <w:lang w:val="en-AS"/>
         </w:rPr>
-        <w:t xml:space="preserve">Model yang diajukan diuji secara empiris dengan bantuan survei dari pemangku kepentingan E-Learning dari universitas yang ada di wilayah selatan Arab Saudi. Studi ini menyimpulkan </w:t>
+        <w:t xml:space="preserve">Model yang diajukan diuji secara empiris dengan bantuan survei dari pemangku kepentingan E-Learning dari </w:t>
       </w:r>
       <w:r>
         <w:rPr>
           <w:lang w:val="en-AS"/>
         </w:rPr>
         <w:lastRenderedPageBreak/>
-        <w:t xml:space="preserve">bahwa dalam menentukan layanan E-Learning di institusi akademis, </w:t>
+        <w:t xml:space="preserve">universitas yang ada di wilayah selatan Arab Saudi. Studi ini menyimpulkan bahwa dalam menentukan layanan E-Learning di institusi akademis, </w:t>
       </w:r>
       <w:proofErr w:type="spellStart"/>
       <w:r>
@@ -6469,6 +6475,7 @@
         <w:rPr>
           <w:lang w:val="en-AS"/>
         </w:rPr>
+        <w:lastRenderedPageBreak/>
         <w:t>kelebihan utama E-Learning berdasarkan jawaban yang di berikan oleh responden yaitu efisiensi waktu (15.7%), kemudahan</w:t>
       </w:r>
       <w:r>
@@ -6493,7 +6500,6 @@
         <w:rPr>
           <w:lang w:val="en-AS"/>
         </w:rPr>
-        <w:lastRenderedPageBreak/>
         <w:t>(11.6%)</w:t>
       </w:r>
       <w:r>
@@ -6749,14 +6755,14 @@
         <w:rPr>
           <w:lang w:val="en-AS"/>
         </w:rPr>
-        <w:t xml:space="preserve">dapat membantu beberapa kegiatan pendidikan ke dalam bentuk yang sudah di digitalisasi baik </w:t>
+        <w:t xml:space="preserve">dapat membantu </w:t>
       </w:r>
       <w:r>
         <w:rPr>
           <w:lang w:val="en-AS"/>
         </w:rPr>
         <w:lastRenderedPageBreak/>
-        <w:t xml:space="preserve">dari sisi guru maupun murid. Beberapa kegiatan tersebut seperti pemberian tugas dan kuis, pembuatan laporan dan </w:t>
+        <w:t xml:space="preserve">beberapa kegiatan pendidikan ke dalam bentuk yang sudah di digitalisasi baik dari sisi guru maupun murid. Beberapa kegiatan tersebut seperti pemberian tugas dan kuis, pembuatan laporan dan </w:t>
       </w:r>
       <w:proofErr w:type="spellStart"/>
       <w:r>

</xml_diff>

<commit_message>
update til 1.11 paragraph position
</commit_message>
<xml_diff>
--- a/Main deprecated.docx
+++ b/Main deprecated.docx
@@ -6,12 +6,12 @@
       <w:pPr>
         <w:pStyle w:val="Heading1"/>
       </w:pPr>
-      <w:bookmarkStart w:id="0" w:name="_Toc127433385"/>
-      <w:bookmarkStart w:id="1" w:name="_Toc437495869"/>
+      <w:bookmarkStart w:id="0" w:name="_Toc437495869"/>
+      <w:bookmarkStart w:id="1" w:name="_Toc127646357"/>
       <w:r>
         <w:t>HALAMAN SAMPUL</w:t>
       </w:r>
-      <w:bookmarkEnd w:id="0"/>
+      <w:bookmarkEnd w:id="1"/>
     </w:p>
     <w:p>
       <w:pPr>
@@ -737,6 +737,7 @@
         </w:rPr>
       </w:pPr>
       <w:bookmarkStart w:id="3" w:name="_Toc126176134"/>
+      <w:bookmarkStart w:id="4" w:name="_Toc127646358"/>
       <w:r>
         <w:t>ABSTRA</w:t>
       </w:r>
@@ -747,6 +748,7 @@
         </w:rPr>
         <w:t>K</w:t>
       </w:r>
+      <w:bookmarkEnd w:id="4"/>
     </w:p>
     <w:p>
       <w:pPr>
@@ -1122,12 +1124,14 @@
       <w:pPr>
         <w:pStyle w:val="Heading1"/>
       </w:pPr>
+      <w:bookmarkStart w:id="5" w:name="_Toc127646359"/>
       <w:r>
         <w:t>ABST</w:t>
       </w:r>
       <w:r>
         <w:t>RACT</w:t>
       </w:r>
+      <w:bookmarkEnd w:id="5"/>
     </w:p>
     <w:p>
       <w:pPr>
@@ -1891,14 +1895,14 @@
           <w:lang w:val="en-AS"/>
         </w:rPr>
       </w:pPr>
-      <w:bookmarkStart w:id="4" w:name="_Toc127433386"/>
+      <w:bookmarkStart w:id="6" w:name="_Toc127646360"/>
       <w:r>
         <w:rPr>
           <w:lang w:val="en-AS"/>
         </w:rPr>
         <w:t>DAFTAR ISI</w:t>
       </w:r>
-      <w:bookmarkEnd w:id="4"/>
+      <w:bookmarkEnd w:id="6"/>
     </w:p>
     <w:p>
       <w:pPr>
@@ -1961,7 +1965,7 @@
           <w:r>
             <w:fldChar w:fldCharType="separate"/>
           </w:r>
-          <w:hyperlink w:anchor="_Toc127433385" w:history="1">
+          <w:hyperlink w:anchor="_Toc127646357" w:history="1">
             <w:r>
               <w:rPr>
                 <w:rStyle w:val="Hyperlink"/>
@@ -1984,7 +1988,7 @@
               <w:rPr>
                 <w:webHidden/>
               </w:rPr>
-              <w:instrText xml:space="preserve"> PAGEREF _Toc127433385 \h </w:instrText>
+              <w:instrText xml:space="preserve"> PAGEREF _Toc127646357 \h </w:instrText>
             </w:r>
             <w:r>
               <w:rPr>
@@ -2022,13 +2026,19 @@
               <w:lang w:val="id-ID" w:eastAsia="ja-JP"/>
             </w:rPr>
           </w:pPr>
-          <w:hyperlink w:anchor="_Toc127433386" w:history="1">
+          <w:hyperlink w:anchor="_Toc127646358" w:history="1">
+            <w:r>
+              <w:rPr>
+                <w:rStyle w:val="Hyperlink"/>
+              </w:rPr>
+              <w:t>ABSTRA</w:t>
+            </w:r>
             <w:r>
               <w:rPr>
                 <w:rStyle w:val="Hyperlink"/>
                 <w:lang w:val="en-AS"/>
               </w:rPr>
-              <w:t>DAFTAR ISI</w:t>
+              <w:t>K</w:t>
             </w:r>
             <w:r>
               <w:rPr>
@@ -2046,7 +2056,7 @@
               <w:rPr>
                 <w:webHidden/>
               </w:rPr>
-              <w:instrText xml:space="preserve"> PAGEREF _Toc127433386 \h </w:instrText>
+              <w:instrText xml:space="preserve"> PAGEREF _Toc127646358 \h </w:instrText>
             </w:r>
             <w:r>
               <w:rPr>
@@ -2063,7 +2073,7 @@
               <w:rPr>
                 <w:webHidden/>
               </w:rPr>
-              <w:t>v</w:t>
+              <w:t>ii</w:t>
             </w:r>
             <w:r>
               <w:rPr>
@@ -2084,14 +2094,12 @@
               <w:lang w:val="id-ID" w:eastAsia="ja-JP"/>
             </w:rPr>
           </w:pPr>
-          <w:hyperlink w:anchor="_Toc127433387" w:history="1">
+          <w:hyperlink w:anchor="_Toc127646359" w:history="1">
             <w:r>
               <w:rPr>
                 <w:rStyle w:val="Hyperlink"/>
-                <w:rFonts w:eastAsia="Times New Roman"/>
-                <w:bCs/>
-              </w:rPr>
-              <w:t>BAB I  PENDAHULUAN</w:t>
+              </w:rPr>
+              <w:t>ABSTRACT</w:t>
             </w:r>
             <w:r>
               <w:rPr>
@@ -2109,7 +2117,7 @@
               <w:rPr>
                 <w:webHidden/>
               </w:rPr>
-              <w:instrText xml:space="preserve"> PAGEREF _Toc127433387 \h </w:instrText>
+              <w:instrText xml:space="preserve"> PAGEREF _Toc127646359 \h </w:instrText>
             </w:r>
             <w:r>
               <w:rPr>
@@ -2126,503 +2134,10 @@
               <w:rPr>
                 <w:webHidden/>
               </w:rPr>
-              <w:t>1</w:t>
-            </w:r>
-            <w:r>
-              <w:rPr>
-                <w:webHidden/>
-              </w:rPr>
-              <w:fldChar w:fldCharType="end"/>
-            </w:r>
-          </w:hyperlink>
-        </w:p>
-        <w:p>
-          <w:pPr>
-            <w:pStyle w:val="TOC2"/>
-            <w:rPr>
-              <w:rFonts w:cstheme="minorBidi"/>
-              <w:noProof/>
-              <w:lang w:val="id-ID" w:eastAsia="ja-JP"/>
-            </w:rPr>
-          </w:pPr>
-          <w:hyperlink w:anchor="_Toc127433388" w:history="1">
-            <w:r>
-              <w:rPr>
-                <w:rStyle w:val="Hyperlink"/>
-                <w:noProof/>
-              </w:rPr>
-              <w:t>1.1</w:t>
-            </w:r>
-            <w:r>
-              <w:rPr>
-                <w:rFonts w:cstheme="minorBidi"/>
-                <w:noProof/>
-                <w:lang w:val="id-ID" w:eastAsia="ja-JP"/>
-              </w:rPr>
-              <w:tab/>
-            </w:r>
-            <w:r>
-              <w:rPr>
-                <w:rStyle w:val="Hyperlink"/>
-                <w:noProof/>
-              </w:rPr>
-              <w:t>Latar Belakang Masalah</w:t>
-            </w:r>
-            <w:r>
-              <w:rPr>
-                <w:noProof/>
-                <w:webHidden/>
-              </w:rPr>
-              <w:tab/>
-            </w:r>
-            <w:r>
-              <w:rPr>
-                <w:noProof/>
-                <w:webHidden/>
-              </w:rPr>
-              <w:fldChar w:fldCharType="begin"/>
-            </w:r>
-            <w:r>
-              <w:rPr>
-                <w:noProof/>
-                <w:webHidden/>
-              </w:rPr>
-              <w:instrText xml:space="preserve"> PAGEREF _Toc127433388 \h </w:instrText>
-            </w:r>
-            <w:r>
-              <w:rPr>
-                <w:noProof/>
-                <w:webHidden/>
-              </w:rPr>
-            </w:r>
-            <w:r>
-              <w:rPr>
-                <w:noProof/>
-                <w:webHidden/>
-              </w:rPr>
-              <w:fldChar w:fldCharType="separate"/>
-            </w:r>
-            <w:r>
-              <w:rPr>
-                <w:noProof/>
-                <w:webHidden/>
-              </w:rPr>
-              <w:t>1</w:t>
-            </w:r>
-            <w:r>
-              <w:rPr>
-                <w:noProof/>
-                <w:webHidden/>
-              </w:rPr>
-              <w:fldChar w:fldCharType="end"/>
-            </w:r>
-          </w:hyperlink>
-        </w:p>
-        <w:p>
-          <w:pPr>
-            <w:pStyle w:val="TOC2"/>
-            <w:rPr>
-              <w:rFonts w:cstheme="minorBidi"/>
-              <w:noProof/>
-              <w:lang w:val="id-ID" w:eastAsia="ja-JP"/>
-            </w:rPr>
-          </w:pPr>
-          <w:hyperlink w:anchor="_Toc127433389" w:history="1">
-            <w:r>
-              <w:rPr>
-                <w:rStyle w:val="Hyperlink"/>
-                <w:noProof/>
-              </w:rPr>
-              <w:t>1.2</w:t>
-            </w:r>
-            <w:r>
-              <w:rPr>
-                <w:rFonts w:cstheme="minorBidi"/>
-                <w:noProof/>
-                <w:lang w:val="id-ID" w:eastAsia="ja-JP"/>
-              </w:rPr>
-              <w:tab/>
-            </w:r>
-            <w:r>
-              <w:rPr>
-                <w:rStyle w:val="Hyperlink"/>
-                <w:noProof/>
-              </w:rPr>
-              <w:t>Rumusan Masalah</w:t>
-            </w:r>
-            <w:r>
-              <w:rPr>
-                <w:noProof/>
-                <w:webHidden/>
-              </w:rPr>
-              <w:tab/>
-            </w:r>
-            <w:r>
-              <w:rPr>
-                <w:noProof/>
-                <w:webHidden/>
-              </w:rPr>
-              <w:fldChar w:fldCharType="begin"/>
-            </w:r>
-            <w:r>
-              <w:rPr>
-                <w:noProof/>
-                <w:webHidden/>
-              </w:rPr>
-              <w:instrText xml:space="preserve"> PAGEREF _Toc127433389 \h </w:instrText>
-            </w:r>
-            <w:r>
-              <w:rPr>
-                <w:noProof/>
-                <w:webHidden/>
-              </w:rPr>
-            </w:r>
-            <w:r>
-              <w:rPr>
-                <w:noProof/>
-                <w:webHidden/>
-              </w:rPr>
-              <w:fldChar w:fldCharType="separate"/>
-            </w:r>
-            <w:r>
-              <w:rPr>
-                <w:noProof/>
-                <w:webHidden/>
-              </w:rPr>
-              <w:t>2</w:t>
-            </w:r>
-            <w:r>
-              <w:rPr>
-                <w:noProof/>
-                <w:webHidden/>
-              </w:rPr>
-              <w:fldChar w:fldCharType="end"/>
-            </w:r>
-          </w:hyperlink>
-        </w:p>
-        <w:p>
-          <w:pPr>
-            <w:pStyle w:val="TOC2"/>
-            <w:rPr>
-              <w:rFonts w:cstheme="minorBidi"/>
-              <w:noProof/>
-              <w:lang w:val="id-ID" w:eastAsia="ja-JP"/>
-            </w:rPr>
-          </w:pPr>
-          <w:hyperlink w:anchor="_Toc127433390" w:history="1">
-            <w:r>
-              <w:rPr>
-                <w:rStyle w:val="Hyperlink"/>
-                <w:noProof/>
-              </w:rPr>
-              <w:t>1.3</w:t>
-            </w:r>
-            <w:r>
-              <w:rPr>
-                <w:rFonts w:cstheme="minorBidi"/>
-                <w:noProof/>
-                <w:lang w:val="id-ID" w:eastAsia="ja-JP"/>
-              </w:rPr>
-              <w:tab/>
-            </w:r>
-            <w:r>
-              <w:rPr>
-                <w:rStyle w:val="Hyperlink"/>
-                <w:noProof/>
-              </w:rPr>
-              <w:t>Tujuan Penelitian</w:t>
-            </w:r>
-            <w:r>
-              <w:rPr>
-                <w:noProof/>
-                <w:webHidden/>
-              </w:rPr>
-              <w:tab/>
-            </w:r>
-            <w:r>
-              <w:rPr>
-                <w:noProof/>
-                <w:webHidden/>
-              </w:rPr>
-              <w:fldChar w:fldCharType="begin"/>
-            </w:r>
-            <w:r>
-              <w:rPr>
-                <w:noProof/>
-                <w:webHidden/>
-              </w:rPr>
-              <w:instrText xml:space="preserve"> PAGEREF _Toc127433390 \h </w:instrText>
-            </w:r>
-            <w:r>
-              <w:rPr>
-                <w:noProof/>
-                <w:webHidden/>
-              </w:rPr>
-            </w:r>
-            <w:r>
-              <w:rPr>
-                <w:noProof/>
-                <w:webHidden/>
-              </w:rPr>
-              <w:fldChar w:fldCharType="separate"/>
-            </w:r>
-            <w:r>
-              <w:rPr>
-                <w:noProof/>
-                <w:webHidden/>
-              </w:rPr>
-              <w:t>3</w:t>
-            </w:r>
-            <w:r>
-              <w:rPr>
-                <w:noProof/>
-                <w:webHidden/>
-              </w:rPr>
-              <w:fldChar w:fldCharType="end"/>
-            </w:r>
-          </w:hyperlink>
-        </w:p>
-        <w:p>
-          <w:pPr>
-            <w:pStyle w:val="TOC2"/>
-            <w:rPr>
-              <w:rFonts w:cstheme="minorBidi"/>
-              <w:noProof/>
-              <w:lang w:val="id-ID" w:eastAsia="ja-JP"/>
-            </w:rPr>
-          </w:pPr>
-          <w:hyperlink w:anchor="_Toc127433391" w:history="1">
-            <w:r>
-              <w:rPr>
-                <w:rStyle w:val="Hyperlink"/>
-                <w:noProof/>
-              </w:rPr>
-              <w:t>1.4</w:t>
-            </w:r>
-            <w:r>
-              <w:rPr>
-                <w:rFonts w:cstheme="minorBidi"/>
-                <w:noProof/>
-                <w:lang w:val="id-ID" w:eastAsia="ja-JP"/>
-              </w:rPr>
-              <w:tab/>
-            </w:r>
-            <w:r>
-              <w:rPr>
-                <w:rStyle w:val="Hyperlink"/>
-                <w:noProof/>
-              </w:rPr>
-              <w:t>Manfaat Penelitian</w:t>
-            </w:r>
-            <w:r>
-              <w:rPr>
-                <w:noProof/>
-                <w:webHidden/>
-              </w:rPr>
-              <w:tab/>
-            </w:r>
-            <w:r>
-              <w:rPr>
-                <w:noProof/>
-                <w:webHidden/>
-              </w:rPr>
-              <w:fldChar w:fldCharType="begin"/>
-            </w:r>
-            <w:r>
-              <w:rPr>
-                <w:noProof/>
-                <w:webHidden/>
-              </w:rPr>
-              <w:instrText xml:space="preserve"> PAGEREF _Toc127433391 \h </w:instrText>
-            </w:r>
-            <w:r>
-              <w:rPr>
-                <w:noProof/>
-                <w:webHidden/>
-              </w:rPr>
-            </w:r>
-            <w:r>
-              <w:rPr>
-                <w:noProof/>
-                <w:webHidden/>
-              </w:rPr>
-              <w:fldChar w:fldCharType="separate"/>
-            </w:r>
-            <w:r>
-              <w:rPr>
-                <w:noProof/>
-                <w:webHidden/>
-              </w:rPr>
-              <w:t>3</w:t>
-            </w:r>
-            <w:r>
-              <w:rPr>
-                <w:noProof/>
-                <w:webHidden/>
-              </w:rPr>
-              <w:fldChar w:fldCharType="end"/>
-            </w:r>
-          </w:hyperlink>
-        </w:p>
-        <w:p>
-          <w:pPr>
-            <w:pStyle w:val="TOC2"/>
-            <w:rPr>
-              <w:rFonts w:cstheme="minorBidi"/>
-              <w:noProof/>
-              <w:lang w:val="id-ID" w:eastAsia="ja-JP"/>
-            </w:rPr>
-          </w:pPr>
-          <w:hyperlink w:anchor="_Toc127433392" w:history="1">
-            <w:r>
-              <w:rPr>
-                <w:rStyle w:val="Hyperlink"/>
-                <w:noProof/>
-              </w:rPr>
-              <w:t>1.5</w:t>
-            </w:r>
-            <w:r>
-              <w:rPr>
-                <w:rFonts w:cstheme="minorBidi"/>
-                <w:noProof/>
-                <w:lang w:val="id-ID" w:eastAsia="ja-JP"/>
-              </w:rPr>
-              <w:tab/>
-            </w:r>
-            <w:r>
-              <w:rPr>
-                <w:rStyle w:val="Hyperlink"/>
-                <w:noProof/>
-              </w:rPr>
-              <w:t>Ruang Lingkup Penelitian</w:t>
-            </w:r>
-            <w:r>
-              <w:rPr>
-                <w:noProof/>
-                <w:webHidden/>
-              </w:rPr>
-              <w:tab/>
-            </w:r>
-            <w:r>
-              <w:rPr>
-                <w:noProof/>
-                <w:webHidden/>
-              </w:rPr>
-              <w:fldChar w:fldCharType="begin"/>
-            </w:r>
-            <w:r>
-              <w:rPr>
-                <w:noProof/>
-                <w:webHidden/>
-              </w:rPr>
-              <w:instrText xml:space="preserve"> PAGEREF _Toc127433392 \h </w:instrText>
-            </w:r>
-            <w:r>
-              <w:rPr>
-                <w:noProof/>
-                <w:webHidden/>
-              </w:rPr>
-            </w:r>
-            <w:r>
-              <w:rPr>
-                <w:noProof/>
-                <w:webHidden/>
-              </w:rPr>
-              <w:fldChar w:fldCharType="separate"/>
-            </w:r>
-            <w:r>
-              <w:rPr>
-                <w:noProof/>
-                <w:webHidden/>
-              </w:rPr>
-              <w:t>3</w:t>
-            </w:r>
-            <w:r>
-              <w:rPr>
-                <w:noProof/>
-                <w:webHidden/>
-              </w:rPr>
-              <w:fldChar w:fldCharType="end"/>
-            </w:r>
-          </w:hyperlink>
-        </w:p>
-        <w:p>
-          <w:pPr>
-            <w:pStyle w:val="TOC2"/>
-            <w:rPr>
-              <w:rFonts w:cstheme="minorBidi"/>
-              <w:noProof/>
-              <w:lang w:val="id-ID" w:eastAsia="ja-JP"/>
-            </w:rPr>
-          </w:pPr>
-          <w:hyperlink w:anchor="_Toc127433393" w:history="1">
-            <w:r>
-              <w:rPr>
-                <w:rStyle w:val="Hyperlink"/>
-                <w:noProof/>
-              </w:rPr>
-              <w:t>1.6</w:t>
-            </w:r>
-            <w:r>
-              <w:rPr>
-                <w:rFonts w:cstheme="minorBidi"/>
-                <w:noProof/>
-                <w:lang w:val="id-ID" w:eastAsia="ja-JP"/>
-              </w:rPr>
-              <w:tab/>
-            </w:r>
-            <w:r>
-              <w:rPr>
-                <w:rStyle w:val="Hyperlink"/>
-                <w:noProof/>
-                <w:lang w:val="en-AS"/>
-              </w:rPr>
-              <w:t>Sistematika Penulisan</w:t>
-            </w:r>
-            <w:r>
-              <w:rPr>
-                <w:noProof/>
-                <w:webHidden/>
-              </w:rPr>
-              <w:tab/>
-            </w:r>
-            <w:r>
-              <w:rPr>
-                <w:noProof/>
-                <w:webHidden/>
-              </w:rPr>
-              <w:fldChar w:fldCharType="begin"/>
-            </w:r>
-            <w:r>
-              <w:rPr>
-                <w:noProof/>
-                <w:webHidden/>
-              </w:rPr>
-              <w:instrText xml:space="preserve"> PAGEREF _Toc127433393 \h </w:instrText>
-            </w:r>
-            <w:r>
-              <w:rPr>
-                <w:noProof/>
-                <w:webHidden/>
-              </w:rPr>
-            </w:r>
-            <w:r>
-              <w:rPr>
-                <w:noProof/>
-                <w:webHidden/>
-              </w:rPr>
-              <w:fldChar w:fldCharType="separate"/>
-            </w:r>
-            <w:r>
-              <w:rPr>
-                <w:noProof/>
-                <w:webHidden/>
-              </w:rPr>
-              <w:t>3</w:t>
-            </w:r>
-            <w:r>
-              <w:rPr>
-                <w:noProof/>
+              <w:t>iii</w:t>
+            </w:r>
+            <w:r>
+              <w:rPr>
                 <w:webHidden/>
               </w:rPr>
               <w:fldChar w:fldCharType="end"/>
@@ -2640,14 +2155,13 @@
               <w:lang w:val="id-ID" w:eastAsia="ja-JP"/>
             </w:rPr>
           </w:pPr>
-          <w:hyperlink w:anchor="_Toc127433394" w:history="1">
+          <w:hyperlink w:anchor="_Toc127646360" w:history="1">
             <w:r>
               <w:rPr>
                 <w:rStyle w:val="Hyperlink"/>
-                <w:rFonts w:eastAsia="Times New Roman"/>
-                <w:bCs/>
-              </w:rPr>
-              <w:t>BAB II  TINJAUAN PUSTAKA</w:t>
+                <w:lang w:val="en-AS"/>
+              </w:rPr>
+              <w:t>DAFTAR ISI</w:t>
             </w:r>
             <w:r>
               <w:rPr>
@@ -2665,7 +2179,7 @@
               <w:rPr>
                 <w:webHidden/>
               </w:rPr>
-              <w:instrText xml:space="preserve"> PAGEREF _Toc127433394 \h </w:instrText>
+              <w:instrText xml:space="preserve"> PAGEREF _Toc127646360 \h </w:instrText>
             </w:r>
             <w:r>
               <w:rPr>
@@ -2682,425 +2196,10 @@
               <w:rPr>
                 <w:webHidden/>
               </w:rPr>
-              <w:t>5</w:t>
-            </w:r>
-            <w:r>
-              <w:rPr>
-                <w:webHidden/>
-              </w:rPr>
-              <w:fldChar w:fldCharType="end"/>
-            </w:r>
-          </w:hyperlink>
-        </w:p>
-        <w:p>
-          <w:pPr>
-            <w:pStyle w:val="TOC2"/>
-            <w:rPr>
-              <w:rFonts w:cstheme="minorBidi"/>
-              <w:noProof/>
-              <w:lang w:val="id-ID" w:eastAsia="ja-JP"/>
-            </w:rPr>
-          </w:pPr>
-          <w:hyperlink w:anchor="_Toc127433395" w:history="1">
-            <w:r>
-              <w:rPr>
-                <w:rStyle w:val="Hyperlink"/>
-                <w:noProof/>
-              </w:rPr>
-              <w:t>1.7</w:t>
-            </w:r>
-            <w:r>
-              <w:rPr>
-                <w:rFonts w:cstheme="minorBidi"/>
-                <w:noProof/>
-                <w:lang w:val="id-ID" w:eastAsia="ja-JP"/>
-              </w:rPr>
-              <w:tab/>
-            </w:r>
-            <w:r>
-              <w:rPr>
-                <w:rStyle w:val="Hyperlink"/>
-                <w:noProof/>
-                <w:lang w:val="en-AS"/>
-              </w:rPr>
-              <w:t>IDE (Integrated Development Environment)</w:t>
-            </w:r>
-            <w:r>
-              <w:rPr>
-                <w:noProof/>
-                <w:webHidden/>
-              </w:rPr>
-              <w:tab/>
-            </w:r>
-            <w:r>
-              <w:rPr>
-                <w:noProof/>
-                <w:webHidden/>
-              </w:rPr>
-              <w:fldChar w:fldCharType="begin"/>
-            </w:r>
-            <w:r>
-              <w:rPr>
-                <w:noProof/>
-                <w:webHidden/>
-              </w:rPr>
-              <w:instrText xml:space="preserve"> PAGEREF _Toc127433395 \h </w:instrText>
-            </w:r>
-            <w:r>
-              <w:rPr>
-                <w:noProof/>
-                <w:webHidden/>
-              </w:rPr>
-            </w:r>
-            <w:r>
-              <w:rPr>
-                <w:noProof/>
-                <w:webHidden/>
-              </w:rPr>
-              <w:fldChar w:fldCharType="separate"/>
-            </w:r>
-            <w:r>
-              <w:rPr>
-                <w:noProof/>
-                <w:webHidden/>
-              </w:rPr>
-              <w:t>5</w:t>
-            </w:r>
-            <w:r>
-              <w:rPr>
-                <w:noProof/>
-                <w:webHidden/>
-              </w:rPr>
-              <w:fldChar w:fldCharType="end"/>
-            </w:r>
-          </w:hyperlink>
-        </w:p>
-        <w:p>
-          <w:pPr>
-            <w:pStyle w:val="TOC2"/>
-            <w:rPr>
-              <w:rFonts w:cstheme="minorBidi"/>
-              <w:noProof/>
-              <w:lang w:val="id-ID" w:eastAsia="ja-JP"/>
-            </w:rPr>
-          </w:pPr>
-          <w:hyperlink w:anchor="_Toc127433396" w:history="1">
-            <w:r>
-              <w:rPr>
-                <w:rStyle w:val="Hyperlink"/>
-                <w:noProof/>
-              </w:rPr>
-              <w:t>1.8</w:t>
-            </w:r>
-            <w:r>
-              <w:rPr>
-                <w:rFonts w:cstheme="minorBidi"/>
-                <w:noProof/>
-                <w:lang w:val="id-ID" w:eastAsia="ja-JP"/>
-              </w:rPr>
-              <w:tab/>
-            </w:r>
-            <w:r>
-              <w:rPr>
-                <w:rStyle w:val="Hyperlink"/>
-                <w:noProof/>
-                <w:lang w:val="en-AS"/>
-              </w:rPr>
-              <w:t>Kode Editor</w:t>
-            </w:r>
-            <w:r>
-              <w:rPr>
-                <w:noProof/>
-                <w:webHidden/>
-              </w:rPr>
-              <w:tab/>
-            </w:r>
-            <w:r>
-              <w:rPr>
-                <w:noProof/>
-                <w:webHidden/>
-              </w:rPr>
-              <w:fldChar w:fldCharType="begin"/>
-            </w:r>
-            <w:r>
-              <w:rPr>
-                <w:noProof/>
-                <w:webHidden/>
-              </w:rPr>
-              <w:instrText xml:space="preserve"> PAGEREF _Toc127433396 \h </w:instrText>
-            </w:r>
-            <w:r>
-              <w:rPr>
-                <w:noProof/>
-                <w:webHidden/>
-              </w:rPr>
-            </w:r>
-            <w:r>
-              <w:rPr>
-                <w:noProof/>
-                <w:webHidden/>
-              </w:rPr>
-              <w:fldChar w:fldCharType="separate"/>
-            </w:r>
-            <w:r>
-              <w:rPr>
-                <w:noProof/>
-                <w:webHidden/>
-              </w:rPr>
-              <w:t>5</w:t>
-            </w:r>
-            <w:r>
-              <w:rPr>
-                <w:noProof/>
-                <w:webHidden/>
-              </w:rPr>
-              <w:fldChar w:fldCharType="end"/>
-            </w:r>
-          </w:hyperlink>
-        </w:p>
-        <w:p>
-          <w:pPr>
-            <w:pStyle w:val="TOC2"/>
-            <w:rPr>
-              <w:rFonts w:cstheme="minorBidi"/>
-              <w:noProof/>
-              <w:lang w:val="id-ID" w:eastAsia="ja-JP"/>
-            </w:rPr>
-          </w:pPr>
-          <w:hyperlink w:anchor="_Toc127433397" w:history="1">
-            <w:r>
-              <w:rPr>
-                <w:rStyle w:val="Hyperlink"/>
-                <w:noProof/>
-              </w:rPr>
-              <w:t>1.9</w:t>
-            </w:r>
-            <w:r>
-              <w:rPr>
-                <w:rFonts w:cstheme="minorBidi"/>
-                <w:noProof/>
-                <w:lang w:val="id-ID" w:eastAsia="ja-JP"/>
-              </w:rPr>
-              <w:tab/>
-            </w:r>
-            <w:r>
-              <w:rPr>
-                <w:rStyle w:val="Hyperlink"/>
-                <w:noProof/>
-                <w:lang w:val="en-AS"/>
-              </w:rPr>
-              <w:t>CI/CD (Continuous Integration / Continuous Deployment)</w:t>
-            </w:r>
-            <w:r>
-              <w:rPr>
-                <w:noProof/>
-                <w:webHidden/>
-              </w:rPr>
-              <w:tab/>
-            </w:r>
-            <w:r>
-              <w:rPr>
-                <w:noProof/>
-                <w:webHidden/>
-              </w:rPr>
-              <w:fldChar w:fldCharType="begin"/>
-            </w:r>
-            <w:r>
-              <w:rPr>
-                <w:noProof/>
-                <w:webHidden/>
-              </w:rPr>
-              <w:instrText xml:space="preserve"> PAGEREF _Toc127433397 \h </w:instrText>
-            </w:r>
-            <w:r>
-              <w:rPr>
-                <w:noProof/>
-                <w:webHidden/>
-              </w:rPr>
-            </w:r>
-            <w:r>
-              <w:rPr>
-                <w:noProof/>
-                <w:webHidden/>
-              </w:rPr>
-              <w:fldChar w:fldCharType="separate"/>
-            </w:r>
-            <w:r>
-              <w:rPr>
-                <w:noProof/>
-                <w:webHidden/>
-              </w:rPr>
-              <w:t>5</w:t>
-            </w:r>
-            <w:r>
-              <w:rPr>
-                <w:noProof/>
-                <w:webHidden/>
-              </w:rPr>
-              <w:fldChar w:fldCharType="end"/>
-            </w:r>
-          </w:hyperlink>
-        </w:p>
-        <w:p>
-          <w:pPr>
-            <w:pStyle w:val="TOC2"/>
-            <w:rPr>
-              <w:rFonts w:cstheme="minorBidi"/>
-              <w:noProof/>
-              <w:lang w:val="id-ID" w:eastAsia="ja-JP"/>
-            </w:rPr>
-          </w:pPr>
-          <w:hyperlink w:anchor="_Toc127433398" w:history="1">
-            <w:r>
-              <w:rPr>
-                <w:rStyle w:val="Hyperlink"/>
-                <w:noProof/>
-              </w:rPr>
-              <w:t>1.10</w:t>
-            </w:r>
-            <w:r>
-              <w:rPr>
-                <w:rFonts w:cstheme="minorBidi"/>
-                <w:noProof/>
-                <w:lang w:val="id-ID" w:eastAsia="ja-JP"/>
-              </w:rPr>
-              <w:tab/>
-            </w:r>
-            <w:r>
-              <w:rPr>
-                <w:rStyle w:val="Hyperlink"/>
-                <w:noProof/>
-                <w:lang w:val="en-AS"/>
-              </w:rPr>
-              <w:t>E - Learning</w:t>
-            </w:r>
-            <w:r>
-              <w:rPr>
-                <w:noProof/>
-                <w:webHidden/>
-              </w:rPr>
-              <w:tab/>
-            </w:r>
-            <w:r>
-              <w:rPr>
-                <w:noProof/>
-                <w:webHidden/>
-              </w:rPr>
-              <w:fldChar w:fldCharType="begin"/>
-            </w:r>
-            <w:r>
-              <w:rPr>
-                <w:noProof/>
-                <w:webHidden/>
-              </w:rPr>
-              <w:instrText xml:space="preserve"> PAGEREF _Toc127433398 \h </w:instrText>
-            </w:r>
-            <w:r>
-              <w:rPr>
-                <w:noProof/>
-                <w:webHidden/>
-              </w:rPr>
-            </w:r>
-            <w:r>
-              <w:rPr>
-                <w:noProof/>
-                <w:webHidden/>
-              </w:rPr>
-              <w:fldChar w:fldCharType="separate"/>
-            </w:r>
-            <w:r>
-              <w:rPr>
-                <w:noProof/>
-                <w:webHidden/>
-              </w:rPr>
-              <w:t>6</w:t>
-            </w:r>
-            <w:r>
-              <w:rPr>
-                <w:noProof/>
-                <w:webHidden/>
-              </w:rPr>
-              <w:fldChar w:fldCharType="end"/>
-            </w:r>
-          </w:hyperlink>
-        </w:p>
-        <w:p>
-          <w:pPr>
-            <w:pStyle w:val="TOC2"/>
-            <w:rPr>
-              <w:rFonts w:cstheme="minorBidi"/>
-              <w:noProof/>
-              <w:lang w:val="id-ID" w:eastAsia="ja-JP"/>
-            </w:rPr>
-          </w:pPr>
-          <w:hyperlink w:anchor="_Toc127433399" w:history="1">
-            <w:r>
-              <w:rPr>
-                <w:rStyle w:val="Hyperlink"/>
-                <w:noProof/>
-              </w:rPr>
-              <w:t>1.11</w:t>
-            </w:r>
-            <w:r>
-              <w:rPr>
-                <w:rFonts w:cstheme="minorBidi"/>
-                <w:noProof/>
-                <w:lang w:val="id-ID" w:eastAsia="ja-JP"/>
-              </w:rPr>
-              <w:tab/>
-            </w:r>
-            <w:r>
-              <w:rPr>
-                <w:rStyle w:val="Hyperlink"/>
-                <w:noProof/>
-                <w:lang w:val="en-AS"/>
-              </w:rPr>
-              <w:t>Penelitian Terkait</w:t>
-            </w:r>
-            <w:r>
-              <w:rPr>
-                <w:noProof/>
-                <w:webHidden/>
-              </w:rPr>
-              <w:tab/>
-            </w:r>
-            <w:r>
-              <w:rPr>
-                <w:noProof/>
-                <w:webHidden/>
-              </w:rPr>
-              <w:fldChar w:fldCharType="begin"/>
-            </w:r>
-            <w:r>
-              <w:rPr>
-                <w:noProof/>
-                <w:webHidden/>
-              </w:rPr>
-              <w:instrText xml:space="preserve"> PAGEREF _Toc127433399 \h </w:instrText>
-            </w:r>
-            <w:r>
-              <w:rPr>
-                <w:noProof/>
-                <w:webHidden/>
-              </w:rPr>
-            </w:r>
-            <w:r>
-              <w:rPr>
-                <w:noProof/>
-                <w:webHidden/>
-              </w:rPr>
-              <w:fldChar w:fldCharType="separate"/>
-            </w:r>
-            <w:r>
-              <w:rPr>
-                <w:noProof/>
-                <w:webHidden/>
-              </w:rPr>
-              <w:t>7</w:t>
-            </w:r>
-            <w:r>
-              <w:rPr>
-                <w:noProof/>
+              <w:t>iv</w:t>
+            </w:r>
+            <w:r>
+              <w:rPr>
                 <w:webHidden/>
               </w:rPr>
               <w:fldChar w:fldCharType="end"/>
@@ -3118,31 +2217,14 @@
               <w:lang w:val="id-ID" w:eastAsia="ja-JP"/>
             </w:rPr>
           </w:pPr>
-          <w:hyperlink w:anchor="_Toc127433410" w:history="1">
+          <w:hyperlink w:anchor="_Toc127646361" w:history="1">
             <w:r>
               <w:rPr>
                 <w:rStyle w:val="Hyperlink"/>
                 <w:rFonts w:eastAsia="Times New Roman"/>
                 <w:bCs/>
               </w:rPr>
-              <w:t>BAB III METOD</w:t>
-            </w:r>
-            <w:r>
-              <w:rPr>
-                <w:rStyle w:val="Hyperlink"/>
-                <w:rFonts w:eastAsia="Times New Roman"/>
-                <w:bCs/>
-                <w:lang w:val="en-AS"/>
-              </w:rPr>
-              <w:t>E</w:t>
-            </w:r>
-            <w:r>
-              <w:rPr>
-                <w:rStyle w:val="Hyperlink"/>
-                <w:rFonts w:eastAsia="Times New Roman"/>
-                <w:bCs/>
-              </w:rPr>
-              <w:t xml:space="preserve"> PENELITIAN</w:t>
+              <w:t>BAB I  PENDAHULUAN</w:t>
             </w:r>
             <w:r>
               <w:rPr>
@@ -3160,7 +2242,7 @@
               <w:rPr>
                 <w:webHidden/>
               </w:rPr>
-              <w:instrText xml:space="preserve"> PAGEREF _Toc127433410 \h </w:instrText>
+              <w:instrText xml:space="preserve"> PAGEREF _Toc127646361 \h </w:instrText>
             </w:r>
             <w:r>
               <w:rPr>
@@ -3177,7 +2259,7 @@
               <w:rPr>
                 <w:webHidden/>
               </w:rPr>
-              <w:t>11</w:t>
+              <w:t>1</w:t>
             </w:r>
             <w:r>
               <w:rPr>
@@ -3196,13 +2278,13 @@
               <w:lang w:val="id-ID" w:eastAsia="ja-JP"/>
             </w:rPr>
           </w:pPr>
-          <w:hyperlink w:anchor="_Toc127433414" w:history="1">
+          <w:hyperlink w:anchor="_Toc127646362" w:history="1">
             <w:r>
               <w:rPr>
                 <w:rStyle w:val="Hyperlink"/>
                 <w:noProof/>
               </w:rPr>
-              <w:t>3.2</w:t>
+              <w:t>1.1</w:t>
             </w:r>
             <w:r>
               <w:rPr>
@@ -3216,9 +2298,8 @@
               <w:rPr>
                 <w:rStyle w:val="Hyperlink"/>
                 <w:noProof/>
-                <w:lang w:val="en-AS"/>
-              </w:rPr>
-              <w:t>Waktu dan Tempat Penelitian</w:t>
+              </w:rPr>
+              <w:t>Latar Belakang Masalah</w:t>
             </w:r>
             <w:r>
               <w:rPr>
@@ -3239,7 +2320,7 @@
                 <w:noProof/>
                 <w:webHidden/>
               </w:rPr>
-              <w:instrText xml:space="preserve"> PAGEREF _Toc127433414 \h </w:instrText>
+              <w:instrText xml:space="preserve"> PAGEREF _Toc127646362 \h </w:instrText>
             </w:r>
             <w:r>
               <w:rPr>
@@ -3259,7 +2340,7 @@
                 <w:noProof/>
                 <w:webHidden/>
               </w:rPr>
-              <w:t>12</w:t>
+              <w:t>1</w:t>
             </w:r>
             <w:r>
               <w:rPr>
@@ -3279,13 +2360,13 @@
               <w:lang w:val="id-ID" w:eastAsia="ja-JP"/>
             </w:rPr>
           </w:pPr>
-          <w:hyperlink w:anchor="_Toc127433415" w:history="1">
+          <w:hyperlink w:anchor="_Toc127646363" w:history="1">
             <w:r>
               <w:rPr>
                 <w:rStyle w:val="Hyperlink"/>
                 <w:noProof/>
               </w:rPr>
-              <w:t>3.3</w:t>
+              <w:t>1.2</w:t>
             </w:r>
             <w:r>
               <w:rPr>
@@ -3299,9 +2380,8 @@
               <w:rPr>
                 <w:rStyle w:val="Hyperlink"/>
                 <w:noProof/>
-                <w:lang w:val="en-AS"/>
-              </w:rPr>
-              <w:t>Sarana Pendukung</w:t>
+              </w:rPr>
+              <w:t>Rumusan Masalah</w:t>
             </w:r>
             <w:r>
               <w:rPr>
@@ -3322,7 +2402,7 @@
                 <w:noProof/>
                 <w:webHidden/>
               </w:rPr>
-              <w:instrText xml:space="preserve"> PAGEREF _Toc127433415 \h </w:instrText>
+              <w:instrText xml:space="preserve"> PAGEREF _Toc127646363 \h </w:instrText>
             </w:r>
             <w:r>
               <w:rPr>
@@ -3342,7 +2422,7 @@
                 <w:noProof/>
                 <w:webHidden/>
               </w:rPr>
-              <w:t>12</w:t>
+              <w:t>3</w:t>
             </w:r>
             <w:r>
               <w:rPr>
@@ -3362,14 +2442,13 @@
               <w:lang w:val="id-ID" w:eastAsia="ja-JP"/>
             </w:rPr>
           </w:pPr>
-          <w:hyperlink w:anchor="_Toc127433416" w:history="1">
+          <w:hyperlink w:anchor="_Toc127646364" w:history="1">
             <w:r>
               <w:rPr>
                 <w:rStyle w:val="Hyperlink"/>
                 <w:noProof/>
-                <w:lang w:val="en-AS"/>
-              </w:rPr>
-              <w:t>3.3.1</w:t>
+              </w:rPr>
+              <w:t>1.3</w:t>
             </w:r>
             <w:r>
               <w:rPr>
@@ -3383,9 +2462,8 @@
               <w:rPr>
                 <w:rStyle w:val="Hyperlink"/>
                 <w:noProof/>
-                <w:lang w:val="en-AS"/>
-              </w:rPr>
-              <w:t>Perangkat Keras</w:t>
+              </w:rPr>
+              <w:t>Tujuan Penelitian</w:t>
             </w:r>
             <w:r>
               <w:rPr>
@@ -3406,7 +2484,7 @@
                 <w:noProof/>
                 <w:webHidden/>
               </w:rPr>
-              <w:instrText xml:space="preserve"> PAGEREF _Toc127433416 \h </w:instrText>
+              <w:instrText xml:space="preserve"> PAGEREF _Toc127646364 \h </w:instrText>
             </w:r>
             <w:r>
               <w:rPr>
@@ -3426,7 +2504,7 @@
                 <w:noProof/>
                 <w:webHidden/>
               </w:rPr>
-              <w:t>13</w:t>
+              <w:t>3</w:t>
             </w:r>
             <w:r>
               <w:rPr>
@@ -3446,14 +2524,13 @@
               <w:lang w:val="id-ID" w:eastAsia="ja-JP"/>
             </w:rPr>
           </w:pPr>
-          <w:hyperlink w:anchor="_Toc127433417" w:history="1">
+          <w:hyperlink w:anchor="_Toc127646365" w:history="1">
             <w:r>
               <w:rPr>
                 <w:rStyle w:val="Hyperlink"/>
                 <w:noProof/>
-                <w:lang w:val="en-AS"/>
-              </w:rPr>
-              <w:t>3.3.2</w:t>
+              </w:rPr>
+              <w:t>1.4</w:t>
             </w:r>
             <w:r>
               <w:rPr>
@@ -3467,9 +2544,8 @@
               <w:rPr>
                 <w:rStyle w:val="Hyperlink"/>
                 <w:noProof/>
-                <w:lang w:val="en-AS"/>
-              </w:rPr>
-              <w:t>Perangkat Lunak</w:t>
+              </w:rPr>
+              <w:t>Manfaat Penelitian</w:t>
             </w:r>
             <w:r>
               <w:rPr>
@@ -3490,7 +2566,7 @@
                 <w:noProof/>
                 <w:webHidden/>
               </w:rPr>
-              <w:instrText xml:space="preserve"> PAGEREF _Toc127433417 \h </w:instrText>
+              <w:instrText xml:space="preserve"> PAGEREF _Toc127646365 \h </w:instrText>
             </w:r>
             <w:r>
               <w:rPr>
@@ -3510,7 +2586,7 @@
                 <w:noProof/>
                 <w:webHidden/>
               </w:rPr>
-              <w:t>13</w:t>
+              <w:t>3</w:t>
             </w:r>
             <w:r>
               <w:rPr>
@@ -3530,13 +2606,13 @@
               <w:lang w:val="id-ID" w:eastAsia="ja-JP"/>
             </w:rPr>
           </w:pPr>
-          <w:hyperlink w:anchor="_Toc127433418" w:history="1">
+          <w:hyperlink w:anchor="_Toc127646366" w:history="1">
             <w:r>
               <w:rPr>
                 <w:rStyle w:val="Hyperlink"/>
                 <w:noProof/>
               </w:rPr>
-              <w:t>3.4</w:t>
+              <w:t>1.5</w:t>
             </w:r>
             <w:r>
               <w:rPr>
@@ -3550,9 +2626,8 @@
               <w:rPr>
                 <w:rStyle w:val="Hyperlink"/>
                 <w:noProof/>
-                <w:lang w:val="en-AS"/>
-              </w:rPr>
-              <w:t>Metode Pengumpulan Data</w:t>
+              </w:rPr>
+              <w:t>Ruang Lingkup Penelitian</w:t>
             </w:r>
             <w:r>
               <w:rPr>
@@ -3573,7 +2648,7 @@
                 <w:noProof/>
                 <w:webHidden/>
               </w:rPr>
-              <w:instrText xml:space="preserve"> PAGEREF _Toc127433418 \h </w:instrText>
+              <w:instrText xml:space="preserve"> PAGEREF _Toc127646366 \h </w:instrText>
             </w:r>
             <w:r>
               <w:rPr>
@@ -3593,7 +2668,7 @@
                 <w:noProof/>
                 <w:webHidden/>
               </w:rPr>
-              <w:t>14</w:t>
+              <w:t>4</w:t>
             </w:r>
             <w:r>
               <w:rPr>
@@ -3613,40 +2688,39 @@
               <w:lang w:val="id-ID" w:eastAsia="ja-JP"/>
             </w:rPr>
           </w:pPr>
-          <w:hyperlink w:anchor="_Toc127433419" w:history="1">
+          <w:hyperlink w:anchor="_Toc127646367" w:history="1">
             <w:r>
               <w:rPr>
                 <w:rStyle w:val="Hyperlink"/>
                 <w:noProof/>
+              </w:rPr>
+              <w:t>1.6</w:t>
+            </w:r>
+            <w:r>
+              <w:rPr>
+                <w:rFonts w:cstheme="minorBidi"/>
+                <w:noProof/>
+                <w:lang w:val="id-ID" w:eastAsia="ja-JP"/>
+              </w:rPr>
+              <w:tab/>
+            </w:r>
+            <w:r>
+              <w:rPr>
+                <w:rStyle w:val="Hyperlink"/>
+                <w:noProof/>
                 <w:lang w:val="en-AS"/>
               </w:rPr>
-              <w:t>3.5</w:t>
-            </w:r>
-            <w:r>
-              <w:rPr>
-                <w:rFonts w:cstheme="minorBidi"/>
-                <w:noProof/>
-                <w:lang w:val="id-ID" w:eastAsia="ja-JP"/>
+              <w:t>Sistematika Penulisan</w:t>
+            </w:r>
+            <w:r>
+              <w:rPr>
+                <w:noProof/>
+                <w:webHidden/>
               </w:rPr>
               <w:tab/>
             </w:r>
             <w:r>
               <w:rPr>
-                <w:rStyle w:val="Hyperlink"/>
-                <w:noProof/>
-                <w:lang w:val="en-AS"/>
-              </w:rPr>
-              <w:t>Metode Pengembangan Sistem</w:t>
-            </w:r>
-            <w:r>
-              <w:rPr>
-                <w:noProof/>
-                <w:webHidden/>
-              </w:rPr>
-              <w:tab/>
-            </w:r>
-            <w:r>
-              <w:rPr>
                 <w:noProof/>
                 <w:webHidden/>
               </w:rPr>
@@ -3657,7 +2731,7 @@
                 <w:noProof/>
                 <w:webHidden/>
               </w:rPr>
-              <w:instrText xml:space="preserve"> PAGEREF _Toc127433419 \h </w:instrText>
+              <w:instrText xml:space="preserve"> PAGEREF _Toc127646367 \h </w:instrText>
             </w:r>
             <w:r>
               <w:rPr>
@@ -3677,175 +2751,7 @@
                 <w:noProof/>
                 <w:webHidden/>
               </w:rPr>
-              <w:t>14</w:t>
-            </w:r>
-            <w:r>
-              <w:rPr>
-                <w:noProof/>
-                <w:webHidden/>
-              </w:rPr>
-              <w:fldChar w:fldCharType="end"/>
-            </w:r>
-          </w:hyperlink>
-        </w:p>
-        <w:p>
-          <w:pPr>
-            <w:pStyle w:val="TOC2"/>
-            <w:rPr>
-              <w:rFonts w:cstheme="minorBidi"/>
-              <w:noProof/>
-              <w:lang w:val="id-ID" w:eastAsia="ja-JP"/>
-            </w:rPr>
-          </w:pPr>
-          <w:hyperlink w:anchor="_Toc127433420" w:history="1">
-            <w:r>
-              <w:rPr>
-                <w:rStyle w:val="Hyperlink"/>
-                <w:noProof/>
-                <w:lang w:val="en-AS"/>
-              </w:rPr>
-              <w:t>3.6</w:t>
-            </w:r>
-            <w:r>
-              <w:rPr>
-                <w:rFonts w:cstheme="minorBidi"/>
-                <w:noProof/>
-                <w:lang w:val="id-ID" w:eastAsia="ja-JP"/>
-              </w:rPr>
-              <w:tab/>
-            </w:r>
-            <w:r>
-              <w:rPr>
-                <w:rStyle w:val="Hyperlink"/>
-                <w:noProof/>
-                <w:lang w:val="en-AS"/>
-              </w:rPr>
-              <w:t>Metode Pengujian Sistem</w:t>
-            </w:r>
-            <w:r>
-              <w:rPr>
-                <w:noProof/>
-                <w:webHidden/>
-              </w:rPr>
-              <w:tab/>
-            </w:r>
-            <w:r>
-              <w:rPr>
-                <w:noProof/>
-                <w:webHidden/>
-              </w:rPr>
-              <w:fldChar w:fldCharType="begin"/>
-            </w:r>
-            <w:r>
-              <w:rPr>
-                <w:noProof/>
-                <w:webHidden/>
-              </w:rPr>
-              <w:instrText xml:space="preserve"> PAGEREF _Toc127433420 \h </w:instrText>
-            </w:r>
-            <w:r>
-              <w:rPr>
-                <w:noProof/>
-                <w:webHidden/>
-              </w:rPr>
-            </w:r>
-            <w:r>
-              <w:rPr>
-                <w:noProof/>
-                <w:webHidden/>
-              </w:rPr>
-              <w:fldChar w:fldCharType="separate"/>
-            </w:r>
-            <w:r>
-              <w:rPr>
-                <w:noProof/>
-                <w:webHidden/>
-              </w:rPr>
-              <w:t>14</w:t>
-            </w:r>
-            <w:r>
-              <w:rPr>
-                <w:noProof/>
-                <w:webHidden/>
-              </w:rPr>
-              <w:fldChar w:fldCharType="end"/>
-            </w:r>
-          </w:hyperlink>
-        </w:p>
-        <w:p>
-          <w:pPr>
-            <w:pStyle w:val="TOC2"/>
-            <w:rPr>
-              <w:rFonts w:cstheme="minorBidi"/>
-              <w:noProof/>
-              <w:lang w:val="id-ID" w:eastAsia="ja-JP"/>
-            </w:rPr>
-          </w:pPr>
-          <w:hyperlink w:anchor="_Toc127433421" w:history="1">
-            <w:r>
-              <w:rPr>
-                <w:rStyle w:val="Hyperlink"/>
-                <w:noProof/>
-                <w:lang w:val="en-AS"/>
-              </w:rPr>
-              <w:t>3.7</w:t>
-            </w:r>
-            <w:r>
-              <w:rPr>
-                <w:rFonts w:cstheme="minorBidi"/>
-                <w:noProof/>
-                <w:lang w:val="id-ID" w:eastAsia="ja-JP"/>
-              </w:rPr>
-              <w:tab/>
-            </w:r>
-            <w:r>
-              <w:rPr>
-                <w:rStyle w:val="Hyperlink"/>
-                <w:noProof/>
-                <w:lang w:val="en-AS"/>
-              </w:rPr>
-              <w:t>Diagram Alir Penelitian</w:t>
-            </w:r>
-            <w:r>
-              <w:rPr>
-                <w:noProof/>
-                <w:webHidden/>
-              </w:rPr>
-              <w:tab/>
-            </w:r>
-            <w:r>
-              <w:rPr>
-                <w:noProof/>
-                <w:webHidden/>
-              </w:rPr>
-              <w:fldChar w:fldCharType="begin"/>
-            </w:r>
-            <w:r>
-              <w:rPr>
-                <w:noProof/>
-                <w:webHidden/>
-              </w:rPr>
-              <w:instrText xml:space="preserve"> PAGEREF _Toc127433421 \h </w:instrText>
-            </w:r>
-            <w:r>
-              <w:rPr>
-                <w:noProof/>
-                <w:webHidden/>
-              </w:rPr>
-            </w:r>
-            <w:r>
-              <w:rPr>
-                <w:noProof/>
-                <w:webHidden/>
-              </w:rPr>
-              <w:fldChar w:fldCharType="separate"/>
-            </w:r>
-            <w:r>
-              <w:rPr>
-                <w:noProof/>
-                <w:webHidden/>
-              </w:rPr>
-              <w:t>14</w:t>
+              <w:t>4</w:t>
             </w:r>
             <w:r>
               <w:rPr>
@@ -3867,12 +2773,14 @@
               <w:lang w:val="id-ID" w:eastAsia="ja-JP"/>
             </w:rPr>
           </w:pPr>
-          <w:hyperlink w:anchor="_Toc127433422" w:history="1">
+          <w:hyperlink w:anchor="_Toc127646368" w:history="1">
             <w:r>
               <w:rPr>
                 <w:rStyle w:val="Hyperlink"/>
-              </w:rPr>
-              <w:t>BAB IV ANALISIS / ANALISIS DAN PERANCANGAN / DLL</w:t>
+                <w:rFonts w:eastAsia="Times New Roman"/>
+                <w:bCs/>
+              </w:rPr>
+              <w:t>BAB II  TINJAUAN PUSTAKA</w:t>
             </w:r>
             <w:r>
               <w:rPr>
@@ -3890,7 +2798,7 @@
               <w:rPr>
                 <w:webHidden/>
               </w:rPr>
-              <w:instrText xml:space="preserve"> PAGEREF _Toc127433422 \h </w:instrText>
+              <w:instrText xml:space="preserve"> PAGEREF _Toc127646368 \h </w:instrText>
             </w:r>
             <w:r>
               <w:rPr>
@@ -3907,7 +2815,7 @@
               <w:rPr>
                 <w:webHidden/>
               </w:rPr>
-              <w:t>15</w:t>
+              <w:t>5</w:t>
             </w:r>
             <w:r>
               <w:rPr>
@@ -3926,13 +2834,13 @@
               <w:lang w:val="id-ID" w:eastAsia="ja-JP"/>
             </w:rPr>
           </w:pPr>
-          <w:hyperlink w:anchor="_Toc127433423" w:history="1">
+          <w:hyperlink w:anchor="_Toc127646369" w:history="1">
             <w:r>
               <w:rPr>
                 <w:rStyle w:val="Hyperlink"/>
                 <w:noProof/>
               </w:rPr>
-              <w:t>4.1</w:t>
+              <w:t>1.7</w:t>
             </w:r>
             <w:r>
               <w:rPr>
@@ -3946,8 +2854,9 @@
               <w:rPr>
                 <w:rStyle w:val="Hyperlink"/>
                 <w:noProof/>
-              </w:rPr>
-              <w:t>Sub bab</w:t>
+                <w:lang w:val="en-AS"/>
+              </w:rPr>
+              <w:t>IDE (Integrated Development Environment)</w:t>
             </w:r>
             <w:r>
               <w:rPr>
@@ -3968,7 +2877,7 @@
                 <w:noProof/>
                 <w:webHidden/>
               </w:rPr>
-              <w:instrText xml:space="preserve"> PAGEREF _Toc127433423 \h </w:instrText>
+              <w:instrText xml:space="preserve"> PAGEREF _Toc127646369 \h </w:instrText>
             </w:r>
             <w:r>
               <w:rPr>
@@ -3988,7 +2897,339 @@
                 <w:noProof/>
                 <w:webHidden/>
               </w:rPr>
-              <w:t>15</w:t>
+              <w:t>5</w:t>
+            </w:r>
+            <w:r>
+              <w:rPr>
+                <w:noProof/>
+                <w:webHidden/>
+              </w:rPr>
+              <w:fldChar w:fldCharType="end"/>
+            </w:r>
+          </w:hyperlink>
+        </w:p>
+        <w:p>
+          <w:pPr>
+            <w:pStyle w:val="TOC2"/>
+            <w:rPr>
+              <w:rFonts w:cstheme="minorBidi"/>
+              <w:noProof/>
+              <w:lang w:val="id-ID" w:eastAsia="ja-JP"/>
+            </w:rPr>
+          </w:pPr>
+          <w:hyperlink w:anchor="_Toc127646370" w:history="1">
+            <w:r>
+              <w:rPr>
+                <w:rStyle w:val="Hyperlink"/>
+                <w:noProof/>
+              </w:rPr>
+              <w:t>1.8</w:t>
+            </w:r>
+            <w:r>
+              <w:rPr>
+                <w:rFonts w:cstheme="minorBidi"/>
+                <w:noProof/>
+                <w:lang w:val="id-ID" w:eastAsia="ja-JP"/>
+              </w:rPr>
+              <w:tab/>
+            </w:r>
+            <w:r>
+              <w:rPr>
+                <w:rStyle w:val="Hyperlink"/>
+                <w:noProof/>
+                <w:lang w:val="en-AS"/>
+              </w:rPr>
+              <w:t>Kode Editor</w:t>
+            </w:r>
+            <w:r>
+              <w:rPr>
+                <w:noProof/>
+                <w:webHidden/>
+              </w:rPr>
+              <w:tab/>
+            </w:r>
+            <w:r>
+              <w:rPr>
+                <w:noProof/>
+                <w:webHidden/>
+              </w:rPr>
+              <w:fldChar w:fldCharType="begin"/>
+            </w:r>
+            <w:r>
+              <w:rPr>
+                <w:noProof/>
+                <w:webHidden/>
+              </w:rPr>
+              <w:instrText xml:space="preserve"> PAGEREF _Toc127646370 \h </w:instrText>
+            </w:r>
+            <w:r>
+              <w:rPr>
+                <w:noProof/>
+                <w:webHidden/>
+              </w:rPr>
+            </w:r>
+            <w:r>
+              <w:rPr>
+                <w:noProof/>
+                <w:webHidden/>
+              </w:rPr>
+              <w:fldChar w:fldCharType="separate"/>
+            </w:r>
+            <w:r>
+              <w:rPr>
+                <w:noProof/>
+                <w:webHidden/>
+              </w:rPr>
+              <w:t>5</w:t>
+            </w:r>
+            <w:r>
+              <w:rPr>
+                <w:noProof/>
+                <w:webHidden/>
+              </w:rPr>
+              <w:fldChar w:fldCharType="end"/>
+            </w:r>
+          </w:hyperlink>
+        </w:p>
+        <w:p>
+          <w:pPr>
+            <w:pStyle w:val="TOC2"/>
+            <w:rPr>
+              <w:rFonts w:cstheme="minorBidi"/>
+              <w:noProof/>
+              <w:lang w:val="id-ID" w:eastAsia="ja-JP"/>
+            </w:rPr>
+          </w:pPr>
+          <w:hyperlink w:anchor="_Toc127646371" w:history="1">
+            <w:r>
+              <w:rPr>
+                <w:rStyle w:val="Hyperlink"/>
+                <w:noProof/>
+              </w:rPr>
+              <w:t>1.9</w:t>
+            </w:r>
+            <w:r>
+              <w:rPr>
+                <w:rFonts w:cstheme="minorBidi"/>
+                <w:noProof/>
+                <w:lang w:val="id-ID" w:eastAsia="ja-JP"/>
+              </w:rPr>
+              <w:tab/>
+            </w:r>
+            <w:r>
+              <w:rPr>
+                <w:rStyle w:val="Hyperlink"/>
+                <w:noProof/>
+                <w:lang w:val="en-AS"/>
+              </w:rPr>
+              <w:t>CI/CD (Continuous Integration / Continuous Deployment)</w:t>
+            </w:r>
+            <w:r>
+              <w:rPr>
+                <w:noProof/>
+                <w:webHidden/>
+              </w:rPr>
+              <w:tab/>
+            </w:r>
+            <w:r>
+              <w:rPr>
+                <w:noProof/>
+                <w:webHidden/>
+              </w:rPr>
+              <w:fldChar w:fldCharType="begin"/>
+            </w:r>
+            <w:r>
+              <w:rPr>
+                <w:noProof/>
+                <w:webHidden/>
+              </w:rPr>
+              <w:instrText xml:space="preserve"> PAGEREF _Toc127646371 \h </w:instrText>
+            </w:r>
+            <w:r>
+              <w:rPr>
+                <w:noProof/>
+                <w:webHidden/>
+              </w:rPr>
+            </w:r>
+            <w:r>
+              <w:rPr>
+                <w:noProof/>
+                <w:webHidden/>
+              </w:rPr>
+              <w:fldChar w:fldCharType="separate"/>
+            </w:r>
+            <w:r>
+              <w:rPr>
+                <w:noProof/>
+                <w:webHidden/>
+              </w:rPr>
+              <w:t>5</w:t>
+            </w:r>
+            <w:r>
+              <w:rPr>
+                <w:noProof/>
+                <w:webHidden/>
+              </w:rPr>
+              <w:fldChar w:fldCharType="end"/>
+            </w:r>
+          </w:hyperlink>
+        </w:p>
+        <w:p>
+          <w:pPr>
+            <w:pStyle w:val="TOC2"/>
+            <w:rPr>
+              <w:rFonts w:cstheme="minorBidi"/>
+              <w:noProof/>
+              <w:lang w:val="id-ID" w:eastAsia="ja-JP"/>
+            </w:rPr>
+          </w:pPr>
+          <w:hyperlink w:anchor="_Toc127646372" w:history="1">
+            <w:r>
+              <w:rPr>
+                <w:rStyle w:val="Hyperlink"/>
+                <w:noProof/>
+              </w:rPr>
+              <w:t>1.10</w:t>
+            </w:r>
+            <w:r>
+              <w:rPr>
+                <w:rFonts w:cstheme="minorBidi"/>
+                <w:noProof/>
+                <w:lang w:val="id-ID" w:eastAsia="ja-JP"/>
+              </w:rPr>
+              <w:tab/>
+            </w:r>
+            <w:r>
+              <w:rPr>
+                <w:rStyle w:val="Hyperlink"/>
+                <w:noProof/>
+                <w:lang w:val="en-AS"/>
+              </w:rPr>
+              <w:t>E - Learning</w:t>
+            </w:r>
+            <w:r>
+              <w:rPr>
+                <w:noProof/>
+                <w:webHidden/>
+              </w:rPr>
+              <w:tab/>
+            </w:r>
+            <w:r>
+              <w:rPr>
+                <w:noProof/>
+                <w:webHidden/>
+              </w:rPr>
+              <w:fldChar w:fldCharType="begin"/>
+            </w:r>
+            <w:r>
+              <w:rPr>
+                <w:noProof/>
+                <w:webHidden/>
+              </w:rPr>
+              <w:instrText xml:space="preserve"> PAGEREF _Toc127646372 \h </w:instrText>
+            </w:r>
+            <w:r>
+              <w:rPr>
+                <w:noProof/>
+                <w:webHidden/>
+              </w:rPr>
+            </w:r>
+            <w:r>
+              <w:rPr>
+                <w:noProof/>
+                <w:webHidden/>
+              </w:rPr>
+              <w:fldChar w:fldCharType="separate"/>
+            </w:r>
+            <w:r>
+              <w:rPr>
+                <w:noProof/>
+                <w:webHidden/>
+              </w:rPr>
+              <w:t>6</w:t>
+            </w:r>
+            <w:r>
+              <w:rPr>
+                <w:noProof/>
+                <w:webHidden/>
+              </w:rPr>
+              <w:fldChar w:fldCharType="end"/>
+            </w:r>
+          </w:hyperlink>
+        </w:p>
+        <w:p>
+          <w:pPr>
+            <w:pStyle w:val="TOC2"/>
+            <w:rPr>
+              <w:rFonts w:cstheme="minorBidi"/>
+              <w:noProof/>
+              <w:lang w:val="id-ID" w:eastAsia="ja-JP"/>
+            </w:rPr>
+          </w:pPr>
+          <w:hyperlink w:anchor="_Toc127646373" w:history="1">
+            <w:r>
+              <w:rPr>
+                <w:rStyle w:val="Hyperlink"/>
+                <w:noProof/>
+              </w:rPr>
+              <w:t>1.11</w:t>
+            </w:r>
+            <w:r>
+              <w:rPr>
+                <w:rFonts w:cstheme="minorBidi"/>
+                <w:noProof/>
+                <w:lang w:val="id-ID" w:eastAsia="ja-JP"/>
+              </w:rPr>
+              <w:tab/>
+            </w:r>
+            <w:r>
+              <w:rPr>
+                <w:rStyle w:val="Hyperlink"/>
+                <w:noProof/>
+                <w:lang w:val="en-AS"/>
+              </w:rPr>
+              <w:t>Penelitian Terkait</w:t>
+            </w:r>
+            <w:r>
+              <w:rPr>
+                <w:noProof/>
+                <w:webHidden/>
+              </w:rPr>
+              <w:tab/>
+            </w:r>
+            <w:r>
+              <w:rPr>
+                <w:noProof/>
+                <w:webHidden/>
+              </w:rPr>
+              <w:fldChar w:fldCharType="begin"/>
+            </w:r>
+            <w:r>
+              <w:rPr>
+                <w:noProof/>
+                <w:webHidden/>
+              </w:rPr>
+              <w:instrText xml:space="preserve"> PAGEREF _Toc127646373 \h </w:instrText>
+            </w:r>
+            <w:r>
+              <w:rPr>
+                <w:noProof/>
+                <w:webHidden/>
+              </w:rPr>
+            </w:r>
+            <w:r>
+              <w:rPr>
+                <w:noProof/>
+                <w:webHidden/>
+              </w:rPr>
+              <w:fldChar w:fldCharType="separate"/>
+            </w:r>
+            <w:r>
+              <w:rPr>
+                <w:noProof/>
+                <w:webHidden/>
+              </w:rPr>
+              <w:t>7</w:t>
             </w:r>
             <w:r>
               <w:rPr>
@@ -4010,12 +3251,31 @@
               <w:lang w:val="id-ID" w:eastAsia="ja-JP"/>
             </w:rPr>
           </w:pPr>
-          <w:hyperlink w:anchor="_Toc127433424" w:history="1">
+          <w:hyperlink w:anchor="_Toc127646384" w:history="1">
             <w:r>
               <w:rPr>
                 <w:rStyle w:val="Hyperlink"/>
-              </w:rPr>
-              <w:t>BAB V HASIL DAN PEMBAHASAN</w:t>
+                <w:rFonts w:eastAsia="Times New Roman"/>
+                <w:bCs/>
+              </w:rPr>
+              <w:t>BAB III METOD</w:t>
+            </w:r>
+            <w:r>
+              <w:rPr>
+                <w:rStyle w:val="Hyperlink"/>
+                <w:rFonts w:eastAsia="Times New Roman"/>
+                <w:bCs/>
+                <w:lang w:val="en-AS"/>
+              </w:rPr>
+              <w:t>E</w:t>
+            </w:r>
+            <w:r>
+              <w:rPr>
+                <w:rStyle w:val="Hyperlink"/>
+                <w:rFonts w:eastAsia="Times New Roman"/>
+                <w:bCs/>
+              </w:rPr>
+              <w:t xml:space="preserve"> PENELITIAN</w:t>
             </w:r>
             <w:r>
               <w:rPr>
@@ -4033,7 +3293,7 @@
               <w:rPr>
                 <w:webHidden/>
               </w:rPr>
-              <w:instrText xml:space="preserve"> PAGEREF _Toc127433424 \h </w:instrText>
+              <w:instrText xml:space="preserve"> PAGEREF _Toc127646384 \h </w:instrText>
             </w:r>
             <w:r>
               <w:rPr>
@@ -4050,7 +3310,7 @@
               <w:rPr>
                 <w:webHidden/>
               </w:rPr>
-              <w:t>16</w:t>
+              <w:t>11</w:t>
             </w:r>
             <w:r>
               <w:rPr>
@@ -4069,13 +3329,13 @@
               <w:lang w:val="id-ID" w:eastAsia="ja-JP"/>
             </w:rPr>
           </w:pPr>
-          <w:hyperlink w:anchor="_Toc127433425" w:history="1">
+          <w:hyperlink w:anchor="_Toc127646388" w:history="1">
             <w:r>
               <w:rPr>
                 <w:rStyle w:val="Hyperlink"/>
                 <w:noProof/>
               </w:rPr>
-              <w:t>5.1</w:t>
+              <w:t>3.2</w:t>
             </w:r>
             <w:r>
               <w:rPr>
@@ -4089,8 +3349,9 @@
               <w:rPr>
                 <w:rStyle w:val="Hyperlink"/>
                 <w:noProof/>
-              </w:rPr>
-              <w:t>Sub Bab</w:t>
+                <w:lang w:val="en-AS"/>
+              </w:rPr>
+              <w:t>Waktu dan Tempat Penelitian</w:t>
             </w:r>
             <w:r>
               <w:rPr>
@@ -4111,7 +3372,7 @@
                 <w:noProof/>
                 <w:webHidden/>
               </w:rPr>
-              <w:instrText xml:space="preserve"> PAGEREF _Toc127433425 \h </w:instrText>
+              <w:instrText xml:space="preserve"> PAGEREF _Toc127646388 \h </w:instrText>
             </w:r>
             <w:r>
               <w:rPr>
@@ -4131,7 +3392,7 @@
                 <w:noProof/>
                 <w:webHidden/>
               </w:rPr>
-              <w:t>16</w:t>
+              <w:t>11</w:t>
             </w:r>
             <w:r>
               <w:rPr>
@@ -4151,13 +3412,13 @@
               <w:lang w:val="id-ID" w:eastAsia="ja-JP"/>
             </w:rPr>
           </w:pPr>
-          <w:hyperlink w:anchor="_Toc127433426" w:history="1">
+          <w:hyperlink w:anchor="_Toc127646389" w:history="1">
             <w:r>
               <w:rPr>
                 <w:rStyle w:val="Hyperlink"/>
                 <w:noProof/>
               </w:rPr>
-              <w:t>5.2</w:t>
+              <w:t>3.3</w:t>
             </w:r>
             <w:r>
               <w:rPr>
@@ -4171,8 +3432,9 @@
               <w:rPr>
                 <w:rStyle w:val="Hyperlink"/>
                 <w:noProof/>
-              </w:rPr>
-              <w:t>Sub Bab</w:t>
+                <w:lang w:val="en-AS"/>
+              </w:rPr>
+              <w:t>Sarana Pendukung</w:t>
             </w:r>
             <w:r>
               <w:rPr>
@@ -4193,7 +3455,7 @@
                 <w:noProof/>
                 <w:webHidden/>
               </w:rPr>
-              <w:instrText xml:space="preserve"> PAGEREF _Toc127433426 \h </w:instrText>
+              <w:instrText xml:space="preserve"> PAGEREF _Toc127646389 \h </w:instrText>
             </w:r>
             <w:r>
               <w:rPr>
@@ -4213,7 +3475,510 @@
                 <w:noProof/>
                 <w:webHidden/>
               </w:rPr>
-              <w:t>16</w:t>
+              <w:t>12</w:t>
+            </w:r>
+            <w:r>
+              <w:rPr>
+                <w:noProof/>
+                <w:webHidden/>
+              </w:rPr>
+              <w:fldChar w:fldCharType="end"/>
+            </w:r>
+          </w:hyperlink>
+        </w:p>
+        <w:p>
+          <w:pPr>
+            <w:pStyle w:val="TOC2"/>
+            <w:rPr>
+              <w:rFonts w:cstheme="minorBidi"/>
+              <w:noProof/>
+              <w:lang w:val="id-ID" w:eastAsia="ja-JP"/>
+            </w:rPr>
+          </w:pPr>
+          <w:hyperlink w:anchor="_Toc127646390" w:history="1">
+            <w:r>
+              <w:rPr>
+                <w:rStyle w:val="Hyperlink"/>
+                <w:noProof/>
+                <w:lang w:val="en-AS"/>
+              </w:rPr>
+              <w:t>3.3.1</w:t>
+            </w:r>
+            <w:r>
+              <w:rPr>
+                <w:rFonts w:cstheme="minorBidi"/>
+                <w:noProof/>
+                <w:lang w:val="id-ID" w:eastAsia="ja-JP"/>
+              </w:rPr>
+              <w:tab/>
+            </w:r>
+            <w:r>
+              <w:rPr>
+                <w:rStyle w:val="Hyperlink"/>
+                <w:noProof/>
+                <w:lang w:val="en-AS"/>
+              </w:rPr>
+              <w:t>Perangkat Keras</w:t>
+            </w:r>
+            <w:r>
+              <w:rPr>
+                <w:noProof/>
+                <w:webHidden/>
+              </w:rPr>
+              <w:tab/>
+            </w:r>
+            <w:r>
+              <w:rPr>
+                <w:noProof/>
+                <w:webHidden/>
+              </w:rPr>
+              <w:fldChar w:fldCharType="begin"/>
+            </w:r>
+            <w:r>
+              <w:rPr>
+                <w:noProof/>
+                <w:webHidden/>
+              </w:rPr>
+              <w:instrText xml:space="preserve"> PAGEREF _Toc127646390 \h </w:instrText>
+            </w:r>
+            <w:r>
+              <w:rPr>
+                <w:noProof/>
+                <w:webHidden/>
+              </w:rPr>
+            </w:r>
+            <w:r>
+              <w:rPr>
+                <w:noProof/>
+                <w:webHidden/>
+              </w:rPr>
+              <w:fldChar w:fldCharType="separate"/>
+            </w:r>
+            <w:r>
+              <w:rPr>
+                <w:noProof/>
+                <w:webHidden/>
+              </w:rPr>
+              <w:t>12</w:t>
+            </w:r>
+            <w:r>
+              <w:rPr>
+                <w:noProof/>
+                <w:webHidden/>
+              </w:rPr>
+              <w:fldChar w:fldCharType="end"/>
+            </w:r>
+          </w:hyperlink>
+        </w:p>
+        <w:p>
+          <w:pPr>
+            <w:pStyle w:val="TOC2"/>
+            <w:rPr>
+              <w:rFonts w:cstheme="minorBidi"/>
+              <w:noProof/>
+              <w:lang w:val="id-ID" w:eastAsia="ja-JP"/>
+            </w:rPr>
+          </w:pPr>
+          <w:hyperlink w:anchor="_Toc127646391" w:history="1">
+            <w:r>
+              <w:rPr>
+                <w:rStyle w:val="Hyperlink"/>
+                <w:noProof/>
+                <w:lang w:val="en-AS"/>
+              </w:rPr>
+              <w:t>3.3.2</w:t>
+            </w:r>
+            <w:r>
+              <w:rPr>
+                <w:rFonts w:cstheme="minorBidi"/>
+                <w:noProof/>
+                <w:lang w:val="id-ID" w:eastAsia="ja-JP"/>
+              </w:rPr>
+              <w:tab/>
+            </w:r>
+            <w:r>
+              <w:rPr>
+                <w:rStyle w:val="Hyperlink"/>
+                <w:noProof/>
+                <w:lang w:val="en-AS"/>
+              </w:rPr>
+              <w:t>Perangkat Lunak</w:t>
+            </w:r>
+            <w:r>
+              <w:rPr>
+                <w:noProof/>
+                <w:webHidden/>
+              </w:rPr>
+              <w:tab/>
+            </w:r>
+            <w:r>
+              <w:rPr>
+                <w:noProof/>
+                <w:webHidden/>
+              </w:rPr>
+              <w:fldChar w:fldCharType="begin"/>
+            </w:r>
+            <w:r>
+              <w:rPr>
+                <w:noProof/>
+                <w:webHidden/>
+              </w:rPr>
+              <w:instrText xml:space="preserve"> PAGEREF _Toc127646391 \h </w:instrText>
+            </w:r>
+            <w:r>
+              <w:rPr>
+                <w:noProof/>
+                <w:webHidden/>
+              </w:rPr>
+            </w:r>
+            <w:r>
+              <w:rPr>
+                <w:noProof/>
+                <w:webHidden/>
+              </w:rPr>
+              <w:fldChar w:fldCharType="separate"/>
+            </w:r>
+            <w:r>
+              <w:rPr>
+                <w:noProof/>
+                <w:webHidden/>
+              </w:rPr>
+              <w:t>13</w:t>
+            </w:r>
+            <w:r>
+              <w:rPr>
+                <w:noProof/>
+                <w:webHidden/>
+              </w:rPr>
+              <w:fldChar w:fldCharType="end"/>
+            </w:r>
+          </w:hyperlink>
+        </w:p>
+        <w:p>
+          <w:pPr>
+            <w:pStyle w:val="TOC2"/>
+            <w:rPr>
+              <w:rFonts w:cstheme="minorBidi"/>
+              <w:noProof/>
+              <w:lang w:val="id-ID" w:eastAsia="ja-JP"/>
+            </w:rPr>
+          </w:pPr>
+          <w:hyperlink w:anchor="_Toc127646392" w:history="1">
+            <w:r>
+              <w:rPr>
+                <w:rStyle w:val="Hyperlink"/>
+                <w:noProof/>
+              </w:rPr>
+              <w:t>3.4</w:t>
+            </w:r>
+            <w:r>
+              <w:rPr>
+                <w:rFonts w:cstheme="minorBidi"/>
+                <w:noProof/>
+                <w:lang w:val="id-ID" w:eastAsia="ja-JP"/>
+              </w:rPr>
+              <w:tab/>
+            </w:r>
+            <w:r>
+              <w:rPr>
+                <w:rStyle w:val="Hyperlink"/>
+                <w:noProof/>
+                <w:lang w:val="en-AS"/>
+              </w:rPr>
+              <w:t>Metode Pengumpulan Data</w:t>
+            </w:r>
+            <w:r>
+              <w:rPr>
+                <w:noProof/>
+                <w:webHidden/>
+              </w:rPr>
+              <w:tab/>
+            </w:r>
+            <w:r>
+              <w:rPr>
+                <w:noProof/>
+                <w:webHidden/>
+              </w:rPr>
+              <w:fldChar w:fldCharType="begin"/>
+            </w:r>
+            <w:r>
+              <w:rPr>
+                <w:noProof/>
+                <w:webHidden/>
+              </w:rPr>
+              <w:instrText xml:space="preserve"> PAGEREF _Toc127646392 \h </w:instrText>
+            </w:r>
+            <w:r>
+              <w:rPr>
+                <w:noProof/>
+                <w:webHidden/>
+              </w:rPr>
+            </w:r>
+            <w:r>
+              <w:rPr>
+                <w:noProof/>
+                <w:webHidden/>
+              </w:rPr>
+              <w:fldChar w:fldCharType="separate"/>
+            </w:r>
+            <w:r>
+              <w:rPr>
+                <w:noProof/>
+                <w:webHidden/>
+              </w:rPr>
+              <w:t>14</w:t>
+            </w:r>
+            <w:r>
+              <w:rPr>
+                <w:noProof/>
+                <w:webHidden/>
+              </w:rPr>
+              <w:fldChar w:fldCharType="end"/>
+            </w:r>
+          </w:hyperlink>
+        </w:p>
+        <w:p>
+          <w:pPr>
+            <w:pStyle w:val="TOC2"/>
+            <w:rPr>
+              <w:rFonts w:cstheme="minorBidi"/>
+              <w:noProof/>
+              <w:lang w:val="id-ID" w:eastAsia="ja-JP"/>
+            </w:rPr>
+          </w:pPr>
+          <w:hyperlink w:anchor="_Toc127646393" w:history="1">
+            <w:r>
+              <w:rPr>
+                <w:rStyle w:val="Hyperlink"/>
+                <w:noProof/>
+                <w:lang w:val="en-AS"/>
+              </w:rPr>
+              <w:t>3.5</w:t>
+            </w:r>
+            <w:r>
+              <w:rPr>
+                <w:rFonts w:cstheme="minorBidi"/>
+                <w:noProof/>
+                <w:lang w:val="id-ID" w:eastAsia="ja-JP"/>
+              </w:rPr>
+              <w:tab/>
+            </w:r>
+            <w:r>
+              <w:rPr>
+                <w:rStyle w:val="Hyperlink"/>
+                <w:noProof/>
+                <w:lang w:val="en-AS"/>
+              </w:rPr>
+              <w:t>Metode Pengembangan Sistem</w:t>
+            </w:r>
+            <w:r>
+              <w:rPr>
+                <w:noProof/>
+                <w:webHidden/>
+              </w:rPr>
+              <w:tab/>
+            </w:r>
+            <w:r>
+              <w:rPr>
+                <w:noProof/>
+                <w:webHidden/>
+              </w:rPr>
+              <w:fldChar w:fldCharType="begin"/>
+            </w:r>
+            <w:r>
+              <w:rPr>
+                <w:noProof/>
+                <w:webHidden/>
+              </w:rPr>
+              <w:instrText xml:space="preserve"> PAGEREF _Toc127646393 \h </w:instrText>
+            </w:r>
+            <w:r>
+              <w:rPr>
+                <w:noProof/>
+                <w:webHidden/>
+              </w:rPr>
+            </w:r>
+            <w:r>
+              <w:rPr>
+                <w:noProof/>
+                <w:webHidden/>
+              </w:rPr>
+              <w:fldChar w:fldCharType="separate"/>
+            </w:r>
+            <w:r>
+              <w:rPr>
+                <w:noProof/>
+                <w:webHidden/>
+              </w:rPr>
+              <w:t>14</w:t>
+            </w:r>
+            <w:r>
+              <w:rPr>
+                <w:noProof/>
+                <w:webHidden/>
+              </w:rPr>
+              <w:fldChar w:fldCharType="end"/>
+            </w:r>
+          </w:hyperlink>
+        </w:p>
+        <w:p>
+          <w:pPr>
+            <w:pStyle w:val="TOC2"/>
+            <w:rPr>
+              <w:rFonts w:cstheme="minorBidi"/>
+              <w:noProof/>
+              <w:lang w:val="id-ID" w:eastAsia="ja-JP"/>
+            </w:rPr>
+          </w:pPr>
+          <w:hyperlink w:anchor="_Toc127646394" w:history="1">
+            <w:r>
+              <w:rPr>
+                <w:rStyle w:val="Hyperlink"/>
+                <w:noProof/>
+                <w:lang w:val="en-AS"/>
+              </w:rPr>
+              <w:t>3.6</w:t>
+            </w:r>
+            <w:r>
+              <w:rPr>
+                <w:rFonts w:cstheme="minorBidi"/>
+                <w:noProof/>
+                <w:lang w:val="id-ID" w:eastAsia="ja-JP"/>
+              </w:rPr>
+              <w:tab/>
+            </w:r>
+            <w:r>
+              <w:rPr>
+                <w:rStyle w:val="Hyperlink"/>
+                <w:noProof/>
+                <w:lang w:val="en-AS"/>
+              </w:rPr>
+              <w:t>Metode Pengujian Sistem</w:t>
+            </w:r>
+            <w:r>
+              <w:rPr>
+                <w:noProof/>
+                <w:webHidden/>
+              </w:rPr>
+              <w:tab/>
+            </w:r>
+            <w:r>
+              <w:rPr>
+                <w:noProof/>
+                <w:webHidden/>
+              </w:rPr>
+              <w:fldChar w:fldCharType="begin"/>
+            </w:r>
+            <w:r>
+              <w:rPr>
+                <w:noProof/>
+                <w:webHidden/>
+              </w:rPr>
+              <w:instrText xml:space="preserve"> PAGEREF _Toc127646394 \h </w:instrText>
+            </w:r>
+            <w:r>
+              <w:rPr>
+                <w:noProof/>
+                <w:webHidden/>
+              </w:rPr>
+            </w:r>
+            <w:r>
+              <w:rPr>
+                <w:noProof/>
+                <w:webHidden/>
+              </w:rPr>
+              <w:fldChar w:fldCharType="separate"/>
+            </w:r>
+            <w:r>
+              <w:rPr>
+                <w:noProof/>
+                <w:webHidden/>
+              </w:rPr>
+              <w:t>14</w:t>
+            </w:r>
+            <w:r>
+              <w:rPr>
+                <w:noProof/>
+                <w:webHidden/>
+              </w:rPr>
+              <w:fldChar w:fldCharType="end"/>
+            </w:r>
+          </w:hyperlink>
+        </w:p>
+        <w:p>
+          <w:pPr>
+            <w:pStyle w:val="TOC2"/>
+            <w:rPr>
+              <w:rFonts w:cstheme="minorBidi"/>
+              <w:noProof/>
+              <w:lang w:val="id-ID" w:eastAsia="ja-JP"/>
+            </w:rPr>
+          </w:pPr>
+          <w:hyperlink w:anchor="_Toc127646395" w:history="1">
+            <w:r>
+              <w:rPr>
+                <w:rStyle w:val="Hyperlink"/>
+                <w:noProof/>
+                <w:lang w:val="en-AS"/>
+              </w:rPr>
+              <w:t>3.7</w:t>
+            </w:r>
+            <w:r>
+              <w:rPr>
+                <w:rFonts w:cstheme="minorBidi"/>
+                <w:noProof/>
+                <w:lang w:val="id-ID" w:eastAsia="ja-JP"/>
+              </w:rPr>
+              <w:tab/>
+            </w:r>
+            <w:r>
+              <w:rPr>
+                <w:rStyle w:val="Hyperlink"/>
+                <w:noProof/>
+                <w:lang w:val="en-AS"/>
+              </w:rPr>
+              <w:t>Diagram Alir Penelitian</w:t>
+            </w:r>
+            <w:r>
+              <w:rPr>
+                <w:noProof/>
+                <w:webHidden/>
+              </w:rPr>
+              <w:tab/>
+            </w:r>
+            <w:r>
+              <w:rPr>
+                <w:noProof/>
+                <w:webHidden/>
+              </w:rPr>
+              <w:fldChar w:fldCharType="begin"/>
+            </w:r>
+            <w:r>
+              <w:rPr>
+                <w:noProof/>
+                <w:webHidden/>
+              </w:rPr>
+              <w:instrText xml:space="preserve"> PAGEREF _Toc127646395 \h </w:instrText>
+            </w:r>
+            <w:r>
+              <w:rPr>
+                <w:noProof/>
+                <w:webHidden/>
+              </w:rPr>
+            </w:r>
+            <w:r>
+              <w:rPr>
+                <w:noProof/>
+                <w:webHidden/>
+              </w:rPr>
+              <w:fldChar w:fldCharType="separate"/>
+            </w:r>
+            <w:r>
+              <w:rPr>
+                <w:noProof/>
+                <w:webHidden/>
+              </w:rPr>
+              <w:t>14</w:t>
             </w:r>
             <w:r>
               <w:rPr>
@@ -4235,12 +4000,12 @@
               <w:lang w:val="id-ID" w:eastAsia="ja-JP"/>
             </w:rPr>
           </w:pPr>
-          <w:hyperlink w:anchor="_Toc127433427" w:history="1">
+          <w:hyperlink w:anchor="_Toc127646396" w:history="1">
             <w:r>
               <w:rPr>
                 <w:rStyle w:val="Hyperlink"/>
               </w:rPr>
-              <w:t>BAB VI KESIMPULAN DAN SARAN</w:t>
+              <w:t>BAB IV ANALISIS / ANALISIS DAN PERANCANGAN / DLL</w:t>
             </w:r>
             <w:r>
               <w:rPr>
@@ -4258,7 +4023,7 @@
               <w:rPr>
                 <w:webHidden/>
               </w:rPr>
-              <w:instrText xml:space="preserve"> PAGEREF _Toc127433427 \h </w:instrText>
+              <w:instrText xml:space="preserve"> PAGEREF _Toc127646396 \h </w:instrText>
             </w:r>
             <w:r>
               <w:rPr>
@@ -4275,7 +4040,7 @@
               <w:rPr>
                 <w:webHidden/>
               </w:rPr>
-              <w:t>17</w:t>
+              <w:t>15</w:t>
             </w:r>
             <w:r>
               <w:rPr>
@@ -4294,13 +4059,13 @@
               <w:lang w:val="id-ID" w:eastAsia="ja-JP"/>
             </w:rPr>
           </w:pPr>
-          <w:hyperlink w:anchor="_Toc127433428" w:history="1">
+          <w:hyperlink w:anchor="_Toc127646397" w:history="1">
             <w:r>
               <w:rPr>
                 <w:rStyle w:val="Hyperlink"/>
                 <w:noProof/>
               </w:rPr>
-              <w:t>3.8</w:t>
+              <w:t>4.1</w:t>
             </w:r>
             <w:r>
               <w:rPr>
@@ -4315,7 +4080,7 @@
                 <w:rStyle w:val="Hyperlink"/>
                 <w:noProof/>
               </w:rPr>
-              <w:t>6.1 Simpulan</w:t>
+              <w:t>Sub bab</w:t>
             </w:r>
             <w:r>
               <w:rPr>
@@ -4336,7 +4101,7 @@
                 <w:noProof/>
                 <w:webHidden/>
               </w:rPr>
-              <w:instrText xml:space="preserve"> PAGEREF _Toc127433428 \h </w:instrText>
+              <w:instrText xml:space="preserve"> PAGEREF _Toc127646397 \h </w:instrText>
             </w:r>
             <w:r>
               <w:rPr>
@@ -4356,89 +4121,7 @@
                 <w:noProof/>
                 <w:webHidden/>
               </w:rPr>
-              <w:t>17</w:t>
-            </w:r>
-            <w:r>
-              <w:rPr>
-                <w:noProof/>
-                <w:webHidden/>
-              </w:rPr>
-              <w:fldChar w:fldCharType="end"/>
-            </w:r>
-          </w:hyperlink>
-        </w:p>
-        <w:p>
-          <w:pPr>
-            <w:pStyle w:val="TOC2"/>
-            <w:rPr>
-              <w:rFonts w:cstheme="minorBidi"/>
-              <w:noProof/>
-              <w:lang w:val="id-ID" w:eastAsia="ja-JP"/>
-            </w:rPr>
-          </w:pPr>
-          <w:hyperlink w:anchor="_Toc127433429" w:history="1">
-            <w:r>
-              <w:rPr>
-                <w:rStyle w:val="Hyperlink"/>
-                <w:noProof/>
-              </w:rPr>
-              <w:t>3.9</w:t>
-            </w:r>
-            <w:r>
-              <w:rPr>
-                <w:rFonts w:cstheme="minorBidi"/>
-                <w:noProof/>
-                <w:lang w:val="id-ID" w:eastAsia="ja-JP"/>
-              </w:rPr>
-              <w:tab/>
-            </w:r>
-            <w:r>
-              <w:rPr>
-                <w:rStyle w:val="Hyperlink"/>
-                <w:noProof/>
-              </w:rPr>
-              <w:t>6.2 Saran</w:t>
-            </w:r>
-            <w:r>
-              <w:rPr>
-                <w:noProof/>
-                <w:webHidden/>
-              </w:rPr>
-              <w:tab/>
-            </w:r>
-            <w:r>
-              <w:rPr>
-                <w:noProof/>
-                <w:webHidden/>
-              </w:rPr>
-              <w:fldChar w:fldCharType="begin"/>
-            </w:r>
-            <w:r>
-              <w:rPr>
-                <w:noProof/>
-                <w:webHidden/>
-              </w:rPr>
-              <w:instrText xml:space="preserve"> PAGEREF _Toc127433429 \h </w:instrText>
-            </w:r>
-            <w:r>
-              <w:rPr>
-                <w:noProof/>
-                <w:webHidden/>
-              </w:rPr>
-            </w:r>
-            <w:r>
-              <w:rPr>
-                <w:noProof/>
-                <w:webHidden/>
-              </w:rPr>
-              <w:fldChar w:fldCharType="separate"/>
-            </w:r>
-            <w:r>
-              <w:rPr>
-                <w:noProof/>
-                <w:webHidden/>
-              </w:rPr>
-              <w:t>17</w:t>
+              <w:t>15</w:t>
             </w:r>
             <w:r>
               <w:rPr>
@@ -4460,12 +4143,12 @@
               <w:lang w:val="id-ID" w:eastAsia="ja-JP"/>
             </w:rPr>
           </w:pPr>
-          <w:hyperlink w:anchor="_Toc127433430" w:history="1">
+          <w:hyperlink w:anchor="_Toc127646398" w:history="1">
             <w:r>
               <w:rPr>
                 <w:rStyle w:val="Hyperlink"/>
               </w:rPr>
-              <w:t>DAFTAR PUSTAKA</w:t>
+              <w:t>BAB V HASIL DAN PEMBAHASAN</w:t>
             </w:r>
             <w:r>
               <w:rPr>
@@ -4483,7 +4166,7 @@
               <w:rPr>
                 <w:webHidden/>
               </w:rPr>
-              <w:instrText xml:space="preserve"> PAGEREF _Toc127433430 \h </w:instrText>
+              <w:instrText xml:space="preserve"> PAGEREF _Toc127646398 \h </w:instrText>
             </w:r>
             <w:r>
               <w:rPr>
@@ -4500,10 +4183,174 @@
               <w:rPr>
                 <w:webHidden/>
               </w:rPr>
-              <w:t>19</w:t>
-            </w:r>
-            <w:r>
-              <w:rPr>
+              <w:t>16</w:t>
+            </w:r>
+            <w:r>
+              <w:rPr>
+                <w:webHidden/>
+              </w:rPr>
+              <w:fldChar w:fldCharType="end"/>
+            </w:r>
+          </w:hyperlink>
+        </w:p>
+        <w:p>
+          <w:pPr>
+            <w:pStyle w:val="TOC2"/>
+            <w:rPr>
+              <w:rFonts w:cstheme="minorBidi"/>
+              <w:noProof/>
+              <w:lang w:val="id-ID" w:eastAsia="ja-JP"/>
+            </w:rPr>
+          </w:pPr>
+          <w:hyperlink w:anchor="_Toc127646399" w:history="1">
+            <w:r>
+              <w:rPr>
+                <w:rStyle w:val="Hyperlink"/>
+                <w:noProof/>
+              </w:rPr>
+              <w:t>5.1</w:t>
+            </w:r>
+            <w:r>
+              <w:rPr>
+                <w:rFonts w:cstheme="minorBidi"/>
+                <w:noProof/>
+                <w:lang w:val="id-ID" w:eastAsia="ja-JP"/>
+              </w:rPr>
+              <w:tab/>
+            </w:r>
+            <w:r>
+              <w:rPr>
+                <w:rStyle w:val="Hyperlink"/>
+                <w:noProof/>
+              </w:rPr>
+              <w:t>Sub Bab</w:t>
+            </w:r>
+            <w:r>
+              <w:rPr>
+                <w:noProof/>
+                <w:webHidden/>
+              </w:rPr>
+              <w:tab/>
+            </w:r>
+            <w:r>
+              <w:rPr>
+                <w:noProof/>
+                <w:webHidden/>
+              </w:rPr>
+              <w:fldChar w:fldCharType="begin"/>
+            </w:r>
+            <w:r>
+              <w:rPr>
+                <w:noProof/>
+                <w:webHidden/>
+              </w:rPr>
+              <w:instrText xml:space="preserve"> PAGEREF _Toc127646399 \h </w:instrText>
+            </w:r>
+            <w:r>
+              <w:rPr>
+                <w:noProof/>
+                <w:webHidden/>
+              </w:rPr>
+            </w:r>
+            <w:r>
+              <w:rPr>
+                <w:noProof/>
+                <w:webHidden/>
+              </w:rPr>
+              <w:fldChar w:fldCharType="separate"/>
+            </w:r>
+            <w:r>
+              <w:rPr>
+                <w:noProof/>
+                <w:webHidden/>
+              </w:rPr>
+              <w:t>16</w:t>
+            </w:r>
+            <w:r>
+              <w:rPr>
+                <w:noProof/>
+                <w:webHidden/>
+              </w:rPr>
+              <w:fldChar w:fldCharType="end"/>
+            </w:r>
+          </w:hyperlink>
+        </w:p>
+        <w:p>
+          <w:pPr>
+            <w:pStyle w:val="TOC2"/>
+            <w:rPr>
+              <w:rFonts w:cstheme="minorBidi"/>
+              <w:noProof/>
+              <w:lang w:val="id-ID" w:eastAsia="ja-JP"/>
+            </w:rPr>
+          </w:pPr>
+          <w:hyperlink w:anchor="_Toc127646400" w:history="1">
+            <w:r>
+              <w:rPr>
+                <w:rStyle w:val="Hyperlink"/>
+                <w:noProof/>
+              </w:rPr>
+              <w:t>5.2</w:t>
+            </w:r>
+            <w:r>
+              <w:rPr>
+                <w:rFonts w:cstheme="minorBidi"/>
+                <w:noProof/>
+                <w:lang w:val="id-ID" w:eastAsia="ja-JP"/>
+              </w:rPr>
+              <w:tab/>
+            </w:r>
+            <w:r>
+              <w:rPr>
+                <w:rStyle w:val="Hyperlink"/>
+                <w:noProof/>
+              </w:rPr>
+              <w:t>Sub Bab</w:t>
+            </w:r>
+            <w:r>
+              <w:rPr>
+                <w:noProof/>
+                <w:webHidden/>
+              </w:rPr>
+              <w:tab/>
+            </w:r>
+            <w:r>
+              <w:rPr>
+                <w:noProof/>
+                <w:webHidden/>
+              </w:rPr>
+              <w:fldChar w:fldCharType="begin"/>
+            </w:r>
+            <w:r>
+              <w:rPr>
+                <w:noProof/>
+                <w:webHidden/>
+              </w:rPr>
+              <w:instrText xml:space="preserve"> PAGEREF _Toc127646400 \h </w:instrText>
+            </w:r>
+            <w:r>
+              <w:rPr>
+                <w:noProof/>
+                <w:webHidden/>
+              </w:rPr>
+            </w:r>
+            <w:r>
+              <w:rPr>
+                <w:noProof/>
+                <w:webHidden/>
+              </w:rPr>
+              <w:fldChar w:fldCharType="separate"/>
+            </w:r>
+            <w:r>
+              <w:rPr>
+                <w:noProof/>
+                <w:webHidden/>
+              </w:rPr>
+              <w:t>16</w:t>
+            </w:r>
+            <w:r>
+              <w:rPr>
+                <w:noProof/>
                 <w:webHidden/>
               </w:rPr>
               <w:fldChar w:fldCharType="end"/>
@@ -4521,11 +4368,297 @@
               <w:lang w:val="id-ID" w:eastAsia="ja-JP"/>
             </w:rPr>
           </w:pPr>
-          <w:hyperlink w:anchor="_Toc127433431" w:history="1">
+          <w:hyperlink w:anchor="_Toc127646401" w:history="1">
             <w:r>
               <w:rPr>
                 <w:rStyle w:val="Hyperlink"/>
               </w:rPr>
+              <w:t>BAB VI KESIMPULAN DAN SARAN</w:t>
+            </w:r>
+            <w:r>
+              <w:rPr>
+                <w:webHidden/>
+              </w:rPr>
+              <w:tab/>
+            </w:r>
+            <w:r>
+              <w:rPr>
+                <w:webHidden/>
+              </w:rPr>
+              <w:fldChar w:fldCharType="begin"/>
+            </w:r>
+            <w:r>
+              <w:rPr>
+                <w:webHidden/>
+              </w:rPr>
+              <w:instrText xml:space="preserve"> PAGEREF _Toc127646401 \h </w:instrText>
+            </w:r>
+            <w:r>
+              <w:rPr>
+                <w:webHidden/>
+              </w:rPr>
+            </w:r>
+            <w:r>
+              <w:rPr>
+                <w:webHidden/>
+              </w:rPr>
+              <w:fldChar w:fldCharType="separate"/>
+            </w:r>
+            <w:r>
+              <w:rPr>
+                <w:webHidden/>
+              </w:rPr>
+              <w:t>17</w:t>
+            </w:r>
+            <w:r>
+              <w:rPr>
+                <w:webHidden/>
+              </w:rPr>
+              <w:fldChar w:fldCharType="end"/>
+            </w:r>
+          </w:hyperlink>
+        </w:p>
+        <w:p>
+          <w:pPr>
+            <w:pStyle w:val="TOC2"/>
+            <w:rPr>
+              <w:rFonts w:cstheme="minorBidi"/>
+              <w:noProof/>
+              <w:lang w:val="id-ID" w:eastAsia="ja-JP"/>
+            </w:rPr>
+          </w:pPr>
+          <w:hyperlink w:anchor="_Toc127646402" w:history="1">
+            <w:r>
+              <w:rPr>
+                <w:rStyle w:val="Hyperlink"/>
+                <w:noProof/>
+              </w:rPr>
+              <w:t>3.8</w:t>
+            </w:r>
+            <w:r>
+              <w:rPr>
+                <w:rFonts w:cstheme="minorBidi"/>
+                <w:noProof/>
+                <w:lang w:val="id-ID" w:eastAsia="ja-JP"/>
+              </w:rPr>
+              <w:tab/>
+            </w:r>
+            <w:r>
+              <w:rPr>
+                <w:rStyle w:val="Hyperlink"/>
+                <w:noProof/>
+              </w:rPr>
+              <w:t>6.1 Simpulan</w:t>
+            </w:r>
+            <w:r>
+              <w:rPr>
+                <w:noProof/>
+                <w:webHidden/>
+              </w:rPr>
+              <w:tab/>
+            </w:r>
+            <w:r>
+              <w:rPr>
+                <w:noProof/>
+                <w:webHidden/>
+              </w:rPr>
+              <w:fldChar w:fldCharType="begin"/>
+            </w:r>
+            <w:r>
+              <w:rPr>
+                <w:noProof/>
+                <w:webHidden/>
+              </w:rPr>
+              <w:instrText xml:space="preserve"> PAGEREF _Toc127646402 \h </w:instrText>
+            </w:r>
+            <w:r>
+              <w:rPr>
+                <w:noProof/>
+                <w:webHidden/>
+              </w:rPr>
+            </w:r>
+            <w:r>
+              <w:rPr>
+                <w:noProof/>
+                <w:webHidden/>
+              </w:rPr>
+              <w:fldChar w:fldCharType="separate"/>
+            </w:r>
+            <w:r>
+              <w:rPr>
+                <w:noProof/>
+                <w:webHidden/>
+              </w:rPr>
+              <w:t>17</w:t>
+            </w:r>
+            <w:r>
+              <w:rPr>
+                <w:noProof/>
+                <w:webHidden/>
+              </w:rPr>
+              <w:fldChar w:fldCharType="end"/>
+            </w:r>
+          </w:hyperlink>
+        </w:p>
+        <w:p>
+          <w:pPr>
+            <w:pStyle w:val="TOC2"/>
+            <w:rPr>
+              <w:rFonts w:cstheme="minorBidi"/>
+              <w:noProof/>
+              <w:lang w:val="id-ID" w:eastAsia="ja-JP"/>
+            </w:rPr>
+          </w:pPr>
+          <w:hyperlink w:anchor="_Toc127646403" w:history="1">
+            <w:r>
+              <w:rPr>
+                <w:rStyle w:val="Hyperlink"/>
+                <w:noProof/>
+              </w:rPr>
+              <w:t>3.9</w:t>
+            </w:r>
+            <w:r>
+              <w:rPr>
+                <w:rFonts w:cstheme="minorBidi"/>
+                <w:noProof/>
+                <w:lang w:val="id-ID" w:eastAsia="ja-JP"/>
+              </w:rPr>
+              <w:tab/>
+            </w:r>
+            <w:r>
+              <w:rPr>
+                <w:rStyle w:val="Hyperlink"/>
+                <w:noProof/>
+              </w:rPr>
+              <w:t>6.2 Saran</w:t>
+            </w:r>
+            <w:r>
+              <w:rPr>
+                <w:noProof/>
+                <w:webHidden/>
+              </w:rPr>
+              <w:tab/>
+            </w:r>
+            <w:r>
+              <w:rPr>
+                <w:noProof/>
+                <w:webHidden/>
+              </w:rPr>
+              <w:fldChar w:fldCharType="begin"/>
+            </w:r>
+            <w:r>
+              <w:rPr>
+                <w:noProof/>
+                <w:webHidden/>
+              </w:rPr>
+              <w:instrText xml:space="preserve"> PAGEREF _Toc127646403 \h </w:instrText>
+            </w:r>
+            <w:r>
+              <w:rPr>
+                <w:noProof/>
+                <w:webHidden/>
+              </w:rPr>
+            </w:r>
+            <w:r>
+              <w:rPr>
+                <w:noProof/>
+                <w:webHidden/>
+              </w:rPr>
+              <w:fldChar w:fldCharType="separate"/>
+            </w:r>
+            <w:r>
+              <w:rPr>
+                <w:noProof/>
+                <w:webHidden/>
+              </w:rPr>
+              <w:t>17</w:t>
+            </w:r>
+            <w:r>
+              <w:rPr>
+                <w:noProof/>
+                <w:webHidden/>
+              </w:rPr>
+              <w:fldChar w:fldCharType="end"/>
+            </w:r>
+          </w:hyperlink>
+        </w:p>
+        <w:p>
+          <w:pPr>
+            <w:pStyle w:val="TOC1"/>
+            <w:rPr>
+              <w:rFonts w:asciiTheme="minorHAnsi" w:hAnsiTheme="minorHAnsi" w:cstheme="minorBidi"/>
+              <w:b w:val="0"/>
+              <w:sz w:val="22"/>
+              <w:szCs w:val="22"/>
+              <w:lang w:val="id-ID" w:eastAsia="ja-JP"/>
+            </w:rPr>
+          </w:pPr>
+          <w:hyperlink w:anchor="_Toc127646404" w:history="1">
+            <w:r>
+              <w:rPr>
+                <w:rStyle w:val="Hyperlink"/>
+              </w:rPr>
+              <w:t>DAFTAR PUSTAKA</w:t>
+            </w:r>
+            <w:r>
+              <w:rPr>
+                <w:webHidden/>
+              </w:rPr>
+              <w:tab/>
+            </w:r>
+            <w:r>
+              <w:rPr>
+                <w:webHidden/>
+              </w:rPr>
+              <w:fldChar w:fldCharType="begin"/>
+            </w:r>
+            <w:r>
+              <w:rPr>
+                <w:webHidden/>
+              </w:rPr>
+              <w:instrText xml:space="preserve"> PAGEREF _Toc127646404 \h </w:instrText>
+            </w:r>
+            <w:r>
+              <w:rPr>
+                <w:webHidden/>
+              </w:rPr>
+            </w:r>
+            <w:r>
+              <w:rPr>
+                <w:webHidden/>
+              </w:rPr>
+              <w:fldChar w:fldCharType="separate"/>
+            </w:r>
+            <w:r>
+              <w:rPr>
+                <w:webHidden/>
+              </w:rPr>
+              <w:t>19</w:t>
+            </w:r>
+            <w:r>
+              <w:rPr>
+                <w:webHidden/>
+              </w:rPr>
+              <w:fldChar w:fldCharType="end"/>
+            </w:r>
+          </w:hyperlink>
+        </w:p>
+        <w:p>
+          <w:pPr>
+            <w:pStyle w:val="TOC1"/>
+            <w:rPr>
+              <w:rFonts w:asciiTheme="minorHAnsi" w:hAnsiTheme="minorHAnsi" w:cstheme="minorBidi"/>
+              <w:b w:val="0"/>
+              <w:sz w:val="22"/>
+              <w:szCs w:val="22"/>
+              <w:lang w:val="id-ID" w:eastAsia="ja-JP"/>
+            </w:rPr>
+          </w:pPr>
+          <w:hyperlink w:anchor="_Toc127646405" w:history="1">
+            <w:r>
+              <w:rPr>
+                <w:rStyle w:val="Hyperlink"/>
+              </w:rPr>
               <w:t>LAMPIRAN-LAMPIRAN</w:t>
             </w:r>
             <w:r>
@@ -4544,7 +4677,7 @@
               <w:rPr>
                 <w:webHidden/>
               </w:rPr>
-              <w:instrText xml:space="preserve"> PAGEREF _Toc127433431 \h </w:instrText>
+              <w:instrText xml:space="preserve"> PAGEREF _Toc127646405 \h </w:instrText>
             </w:r>
             <w:r>
               <w:rPr>
@@ -4742,9 +4875,9 @@
           <w:szCs w:val="28"/>
         </w:rPr>
       </w:pPr>
-      <w:bookmarkStart w:id="5" w:name="_Toc448384003"/>
-      <w:bookmarkStart w:id="6" w:name="_Toc462552768"/>
-      <w:bookmarkStart w:id="7" w:name="_Toc127433387"/>
+      <w:bookmarkStart w:id="7" w:name="_Toc448384003"/>
+      <w:bookmarkStart w:id="8" w:name="_Toc462552768"/>
+      <w:bookmarkStart w:id="9" w:name="_Toc127646361"/>
       <w:r>
         <w:rPr>
           <w:rFonts w:eastAsia="Times New Roman"/>
@@ -4776,9 +4909,9 @@
         </w:rPr>
         <w:br/>
       </w:r>
-      <w:bookmarkEnd w:id="1"/>
-      <w:bookmarkEnd w:id="5"/>
-      <w:bookmarkEnd w:id="6"/>
+      <w:bookmarkEnd w:id="0"/>
+      <w:bookmarkEnd w:id="7"/>
+      <w:bookmarkEnd w:id="8"/>
       <w:r>
         <w:rPr>
           <w:rFonts w:eastAsia="Times New Roman"/>
@@ -4789,7 +4922,7 @@
         </w:rPr>
         <w:t>PENDAHULUAN</w:t>
       </w:r>
-      <w:bookmarkEnd w:id="7"/>
+      <w:bookmarkEnd w:id="9"/>
       <w:r>
         <w:rPr>
           <w:rFonts w:eastAsia="Times New Roman"/>
@@ -4820,11 +4953,11 @@
         <w:spacing w:before="40" w:after="0"/>
         <w:ind w:left="706"/>
       </w:pPr>
-      <w:bookmarkStart w:id="8" w:name="_Toc127433388"/>
+      <w:bookmarkStart w:id="10" w:name="_Toc127646362"/>
       <w:r>
         <w:t>Latar Belakang Masalah</w:t>
       </w:r>
-      <w:bookmarkEnd w:id="8"/>
+      <w:bookmarkEnd w:id="10"/>
     </w:p>
     <w:p>
       <w:pPr>
@@ -5110,11 +5243,11 @@
         <w:spacing w:before="40" w:after="0"/>
         <w:ind w:left="706"/>
       </w:pPr>
-      <w:bookmarkStart w:id="9" w:name="_Toc127433389"/>
+      <w:bookmarkStart w:id="11" w:name="_Toc127646363"/>
       <w:r>
         <w:t>Rumusan Masalah</w:t>
       </w:r>
-      <w:bookmarkEnd w:id="9"/>
+      <w:bookmarkEnd w:id="11"/>
     </w:p>
     <w:p>
       <w:pPr>
@@ -5177,11 +5310,11 @@
         <w:spacing w:before="40" w:after="0"/>
         <w:ind w:left="706"/>
       </w:pPr>
-      <w:bookmarkStart w:id="10" w:name="_Toc127433390"/>
+      <w:bookmarkStart w:id="12" w:name="_Toc127646364"/>
       <w:r>
         <w:t>Tujuan Penelitian</w:t>
       </w:r>
-      <w:bookmarkEnd w:id="10"/>
+      <w:bookmarkEnd w:id="12"/>
     </w:p>
     <w:p>
       <w:pPr>
@@ -5205,11 +5338,11 @@
         <w:spacing w:before="40" w:after="0"/>
         <w:ind w:left="706"/>
       </w:pPr>
-      <w:bookmarkStart w:id="11" w:name="_Toc127433391"/>
+      <w:bookmarkStart w:id="13" w:name="_Toc127646365"/>
       <w:r>
         <w:t>Manfaat Penelitian</w:t>
       </w:r>
-      <w:bookmarkEnd w:id="11"/>
+      <w:bookmarkEnd w:id="13"/>
     </w:p>
     <w:p>
       <w:pPr>
@@ -5267,12 +5400,12 @@
         <w:spacing w:before="40" w:after="0"/>
         <w:ind w:left="706"/>
       </w:pPr>
-      <w:bookmarkStart w:id="12" w:name="_Toc127433392"/>
+      <w:bookmarkStart w:id="14" w:name="_Toc127646366"/>
       <w:r>
         <w:lastRenderedPageBreak/>
         <w:t>Ruang Lingkup Penelitian</w:t>
       </w:r>
-      <w:bookmarkEnd w:id="12"/>
+      <w:bookmarkEnd w:id="14"/>
     </w:p>
     <w:p>
       <w:pPr>
@@ -5299,14 +5432,14 @@
         <w:spacing w:before="40" w:after="0"/>
         <w:ind w:left="706"/>
       </w:pPr>
-      <w:bookmarkStart w:id="13" w:name="_Toc127433393"/>
+      <w:bookmarkStart w:id="15" w:name="_Toc127646367"/>
       <w:r>
         <w:rPr>
           <w:lang w:val="en-AS"/>
         </w:rPr>
         <w:t>Sistematika Penulisan</w:t>
       </w:r>
-      <w:bookmarkEnd w:id="13"/>
+      <w:bookmarkEnd w:id="15"/>
     </w:p>
     <w:p>
       <w:pPr>
@@ -5315,8 +5448,8 @@
           <w:lang w:val="en-AS"/>
         </w:rPr>
       </w:pPr>
-      <w:bookmarkStart w:id="14" w:name="_Toc448384010"/>
-      <w:bookmarkStart w:id="15" w:name="_Toc449595235"/>
+      <w:bookmarkStart w:id="16" w:name="_Toc448384010"/>
+      <w:bookmarkStart w:id="17" w:name="_Toc449595235"/>
       <w:r>
         <w:t>Sistematika penelitian ini merupakan penjabaran dari tahapan-tahapan penelitian yang akan dilakukan. Sistematika penelitian ini terdiri dari beberapa bagian, antara lain:</w:t>
       </w:r>
@@ -5550,8 +5683,8 @@
           <w:szCs w:val="28"/>
         </w:rPr>
       </w:pPr>
-      <w:bookmarkStart w:id="16" w:name="_Toc462552775"/>
-      <w:bookmarkStart w:id="17" w:name="_Toc127433394"/>
+      <w:bookmarkStart w:id="18" w:name="_Toc462552775"/>
+      <w:bookmarkStart w:id="19" w:name="_Toc127646368"/>
       <w:r>
         <w:rPr>
           <w:rFonts w:eastAsia="Times New Roman"/>
@@ -5603,7 +5736,7 @@
         </w:rPr>
         <w:br/>
       </w:r>
-      <w:bookmarkEnd w:id="16"/>
+      <w:bookmarkEnd w:id="18"/>
       <w:r>
         <w:rPr>
           <w:rFonts w:eastAsia="Times New Roman"/>
@@ -5624,7 +5757,7 @@
         </w:rPr>
         <w:t xml:space="preserve"> PUSTAKA</w:t>
       </w:r>
-      <w:bookmarkEnd w:id="17"/>
+      <w:bookmarkEnd w:id="19"/>
       <w:r>
         <w:rPr>
           <w:rFonts w:eastAsia="Times New Roman"/>
@@ -5635,14 +5768,13 @@
         </w:rPr>
         <w:t xml:space="preserve"> </w:t>
       </w:r>
-      <w:bookmarkEnd w:id="14"/>
-      <w:bookmarkEnd w:id="15"/>
+      <w:bookmarkEnd w:id="16"/>
+      <w:bookmarkEnd w:id="17"/>
     </w:p>
     <w:p>
       <w:pPr>
         <w:jc w:val="center"/>
       </w:pPr>
-      <w:bookmarkStart w:id="18" w:name="_Toc127433395"/>
     </w:p>
     <w:p>
       <w:pPr>
@@ -5653,6 +5785,7 @@
         <w:spacing w:before="40" w:after="0"/>
         <w:ind w:left="706"/>
       </w:pPr>
+      <w:bookmarkStart w:id="20" w:name="_Toc127646369"/>
       <w:r>
         <w:rPr>
           <w:lang w:val="en-AS"/>
@@ -5671,12 +5804,13 @@
         </w:rPr>
         <w:t>)</w:t>
       </w:r>
-      <w:bookmarkEnd w:id="18"/>
+      <w:bookmarkEnd w:id="20"/>
     </w:p>
     <w:p>
       <w:pPr>
         <w:pStyle w:val="ListParagraph"/>
         <w:spacing w:after="0"/>
+        <w:ind w:firstLine="720"/>
         <w:rPr>
           <w:lang w:val="en-AS"/>
         </w:rPr>
@@ -5718,6 +5852,7 @@
       <w:pPr>
         <w:pStyle w:val="ListParagraph"/>
         <w:spacing w:after="0"/>
+        <w:ind w:firstLine="720"/>
       </w:pPr>
       <w:r>
         <w:t>IDE modern menyediakan beberapa fitur umum yang biasanya terlihat pada sebagian besar IDE berbasis desktop. Dalam fungsinya yang utama, tentu saja terdapat kemampuan untuk menulis atau memodifikasi kode sumber (berupa teks atau visual). Biasanya, editor kode sumber dalam sebuah IDE berbeda dari editor teks biasa dalam jumlah umpan balik yang diterima oleh seorang programmer saat menyesuaikan atau menulis kode sumber.</w:t>
@@ -5729,16 +5864,16 @@
         <w:spacing w:before="40" w:after="0"/>
         <w:ind w:left="706"/>
       </w:pPr>
-      <w:bookmarkStart w:id="19" w:name="_Toc127433396"/>
-      <w:bookmarkStart w:id="20" w:name="_Toc437495897"/>
-      <w:bookmarkStart w:id="21" w:name="_Toc448384020"/>
+      <w:bookmarkStart w:id="21" w:name="_Toc437495897"/>
+      <w:bookmarkStart w:id="22" w:name="_Toc448384020"/>
+      <w:bookmarkStart w:id="23" w:name="_Toc127646370"/>
       <w:r>
         <w:rPr>
           <w:lang w:val="en-AS"/>
         </w:rPr>
         <w:t>Kode Editor</w:t>
       </w:r>
-      <w:bookmarkEnd w:id="19"/>
+      <w:bookmarkEnd w:id="23"/>
     </w:p>
     <w:p>
       <w:pPr>
@@ -5840,7 +5975,7 @@
         <w:spacing w:before="40" w:after="0"/>
         <w:ind w:left="706"/>
       </w:pPr>
-      <w:bookmarkStart w:id="22" w:name="_Toc127433397"/>
+      <w:bookmarkStart w:id="24" w:name="_Toc127646371"/>
       <w:r>
         <w:rPr>
           <w:lang w:val="en-AS"/>
@@ -5859,7 +5994,7 @@
         </w:rPr>
         <w:t>)</w:t>
       </w:r>
-      <w:bookmarkEnd w:id="22"/>
+      <w:bookmarkEnd w:id="24"/>
     </w:p>
     <w:p>
       <w:pPr>
@@ -5889,6 +6024,7 @@
       <w:pPr>
         <w:keepNext/>
         <w:spacing w:after="0" w:line="360" w:lineRule="auto"/>
+        <w:ind w:left="706"/>
         <w:jc w:val="center"/>
       </w:pPr>
       <w:r>
@@ -5896,9 +6032,9 @@
           <w:noProof/>
         </w:rPr>
         <w:drawing>
-          <wp:inline distT="0" distB="0" distL="0" distR="0" wp14:anchorId="4B791E8A" wp14:editId="0D322DD7">
-            <wp:extent cx="5220970" cy="1993461"/>
-            <wp:effectExtent l="0" t="0" r="0" b="6985"/>
+          <wp:inline distT="0" distB="0" distL="0" distR="0" wp14:anchorId="4B791E8A" wp14:editId="4861F71C">
+            <wp:extent cx="4268470" cy="1992630"/>
+            <wp:effectExtent l="0" t="0" r="0" b="7620"/>
             <wp:docPr id="2" name="Picture 2"/>
             <wp:cNvGraphicFramePr>
               <a:graphicFrameLocks xmlns:a="http://schemas.openxmlformats.org/drawingml/2006/main" noChangeAspect="1"/>
@@ -5925,7 +6061,7 @@
                   <pic:spPr>
                     <a:xfrm>
                       <a:off x="0" y="0"/>
-                      <a:ext cx="5220970" cy="1993461"/>
+                      <a:ext cx="4310225" cy="2012122"/>
                     </a:xfrm>
                     <a:prstGeom prst="rect">
                       <a:avLst/>
@@ -6098,20 +6234,22 @@
     <w:p>
       <w:pPr>
         <w:pStyle w:val="Heading2"/>
-      </w:pPr>
-      <w:bookmarkStart w:id="23" w:name="_Toc127433398"/>
+        <w:spacing w:before="40" w:after="0"/>
+        <w:ind w:left="706"/>
+      </w:pPr>
+      <w:bookmarkStart w:id="25" w:name="_Toc127646372"/>
       <w:r>
         <w:rPr>
           <w:lang w:val="en-AS"/>
         </w:rPr>
         <w:t>E - Learning</w:t>
       </w:r>
-      <w:bookmarkEnd w:id="23"/>
+      <w:bookmarkEnd w:id="25"/>
     </w:p>
     <w:p>
       <w:pPr>
         <w:spacing w:after="0" w:line="360" w:lineRule="auto"/>
-        <w:ind w:firstLine="709"/>
+        <w:ind w:left="720" w:firstLine="706"/>
         <w:jc w:val="both"/>
       </w:pPr>
       <w:r>
@@ -6129,30 +6267,30 @@
       </w:r>
       <w:proofErr w:type="spellEnd"/>
       <w:r>
-        <w:t xml:space="preserve"> pemrograman merupakan </w:t>
+        <w:t xml:space="preserve"> </w:t>
       </w:r>
       <w:r>
         <w:lastRenderedPageBreak/>
-        <w:t>salah satu bagian yang penting dalam bidang informatika. Namun, proses pembelajaran pemrograman seringkali dianggap sebagai hal yang sulit dan membosankan oleh siswa. Oleh karena itu, dibutuhkan alat bantu pembelajaran yang efektif dan menyenangkan untuk mempermudah proses pembelajaran.</w:t>
+        <w:t>pemrograman merupakan salah satu bagian yang penting dalam bidang informatika. Namun, proses pembelajaran pemrograman seringkali dianggap sebagai hal yang sulit dan membosankan oleh siswa. Oleh karena itu, dibutuhkan alat bantu pembelajaran yang efektif dan menyenangkan untuk mempermudah proses pembelajaran.</w:t>
       </w:r>
     </w:p>
     <w:p>
       <w:pPr>
         <w:pStyle w:val="Heading2"/>
       </w:pPr>
-      <w:bookmarkStart w:id="24" w:name="_Toc127433399"/>
+      <w:bookmarkStart w:id="26" w:name="_Toc127646373"/>
       <w:r>
         <w:rPr>
           <w:lang w:val="en-AS"/>
         </w:rPr>
         <w:t>Penelitian Terkait</w:t>
       </w:r>
-      <w:bookmarkEnd w:id="24"/>
+      <w:bookmarkEnd w:id="26"/>
     </w:p>
     <w:p>
       <w:pPr>
         <w:spacing w:after="0" w:line="360" w:lineRule="auto"/>
-        <w:ind w:firstLine="709"/>
+        <w:ind w:left="720" w:firstLine="706"/>
         <w:jc w:val="both"/>
       </w:pPr>
       <w:r>
@@ -6263,14 +6401,14 @@
         <w:rPr>
           <w:lang w:val="en-AS"/>
         </w:rPr>
-        <w:t xml:space="preserve">Model yang diajukan diuji secara empiris dengan bantuan survei dari pemangku kepentingan E-Learning dari </w:t>
+        <w:t xml:space="preserve">Model yang diajukan diuji secara </w:t>
       </w:r>
       <w:r>
         <w:rPr>
           <w:lang w:val="en-AS"/>
         </w:rPr>
         <w:lastRenderedPageBreak/>
-        <w:t xml:space="preserve">universitas yang ada di wilayah selatan Arab Saudi. Studi ini menyimpulkan bahwa dalam menentukan layanan E-Learning di institusi akademis, </w:t>
+        <w:t xml:space="preserve">empiris dengan bantuan survei dari pemangku kepentingan E-Learning dari universitas yang ada di wilayah selatan Arab Saudi. Studi ini menyimpulkan bahwa dalam menentukan layanan E-Learning di institusi akademis, </w:t>
       </w:r>
       <w:proofErr w:type="spellStart"/>
       <w:r>
@@ -6450,7 +6588,11 @@
         <w:t xml:space="preserve"> penelitian</w:t>
       </w:r>
       <w:r>
-        <w:t xml:space="preserve"> menunjukkan tingkat keinginan responden untuk kembali ke sekolah (terutama mereka yang hanya memperoleh manfaat dari e-learning) dan tingkat keterlibatan mereka selama kelas online. Hasil juga menentukan kelebihan dan kekurangan dari kedua bentuk pendidikan dari sudut pandang siswa tahun pertama (penerima e-learning secara eksklusif) dan siswa tahun atas (penerima tatap muka dan e-learning)</w:t>
+        <w:t xml:space="preserve"> menunjukkan tingkat keinginan responden untuk kembali ke sekolah (terutama mereka yang hanya memperoleh manfaat dari e-learning) dan tingkat keterlibatan mereka selama kelas online. Hasil juga menentukan kelebihan dan kekurangan dari kedua bentuk pendidikan dari </w:t>
+      </w:r>
+      <w:r>
+        <w:lastRenderedPageBreak/>
+        <w:t>sudut pandang siswa tahun pertama (penerima e-learning secara eksklusif) dan siswa tahun atas (penerima tatap muka dan e-learning)</w:t>
       </w:r>
       <w:r>
         <w:rPr>
@@ -6475,7 +6617,6 @@
         <w:rPr>
           <w:lang w:val="en-AS"/>
         </w:rPr>
-        <w:lastRenderedPageBreak/>
         <w:t>kelebihan utama E-Learning berdasarkan jawaban yang di berikan oleh responden yaitu efisiensi waktu (15.7%), kemudahan</w:t>
       </w:r>
       <w:r>
@@ -6732,6 +6873,7 @@
         <w:rPr>
           <w:lang w:val="en-AS"/>
         </w:rPr>
+        <w:lastRenderedPageBreak/>
         <w:t xml:space="preserve">Penelitian ini bertujuan untuk mengatasi </w:t>
       </w:r>
       <w:proofErr w:type="spellStart"/>
@@ -6755,14 +6897,7 @@
         <w:rPr>
           <w:lang w:val="en-AS"/>
         </w:rPr>
-        <w:t xml:space="preserve">dapat membantu </w:t>
-      </w:r>
-      <w:r>
-        <w:rPr>
-          <w:lang w:val="en-AS"/>
-        </w:rPr>
-        <w:lastRenderedPageBreak/>
-        <w:t xml:space="preserve">beberapa kegiatan pendidikan ke dalam bentuk yang sudah di digitalisasi baik dari sisi guru maupun murid. Beberapa kegiatan tersebut seperti pemberian tugas dan kuis, pembuatan laporan dan </w:t>
+        <w:t xml:space="preserve">dapat membantu beberapa kegiatan pendidikan ke dalam bentuk yang sudah di digitalisasi baik dari sisi guru maupun murid. Beberapa kegiatan tersebut seperti pemberian tugas dan kuis, pembuatan laporan dan </w:t>
       </w:r>
       <w:proofErr w:type="spellStart"/>
       <w:r>
@@ -6808,8 +6943,10 @@
           <w:lang w:val="en-AS"/>
         </w:rPr>
       </w:pPr>
-      <w:bookmarkStart w:id="25" w:name="_Toc127433400"/>
-      <w:bookmarkEnd w:id="25"/>
+      <w:bookmarkStart w:id="27" w:name="_Toc127433400"/>
+      <w:bookmarkStart w:id="28" w:name="_Toc127646374"/>
+      <w:bookmarkEnd w:id="27"/>
+      <w:bookmarkEnd w:id="28"/>
     </w:p>
     <w:p>
       <w:pPr>
@@ -6830,8 +6967,10 @@
           <w:lang w:val="en-AS"/>
         </w:rPr>
       </w:pPr>
-      <w:bookmarkStart w:id="26" w:name="_Toc127433401"/>
-      <w:bookmarkEnd w:id="26"/>
+      <w:bookmarkStart w:id="29" w:name="_Toc127433401"/>
+      <w:bookmarkStart w:id="30" w:name="_Toc127646375"/>
+      <w:bookmarkEnd w:id="29"/>
+      <w:bookmarkEnd w:id="30"/>
     </w:p>
     <w:p>
       <w:pPr>
@@ -6852,8 +6991,10 @@
           <w:lang w:val="en-AS"/>
         </w:rPr>
       </w:pPr>
-      <w:bookmarkStart w:id="27" w:name="_Toc127433402"/>
-      <w:bookmarkEnd w:id="27"/>
+      <w:bookmarkStart w:id="31" w:name="_Toc127433402"/>
+      <w:bookmarkStart w:id="32" w:name="_Toc127646376"/>
+      <w:bookmarkEnd w:id="31"/>
+      <w:bookmarkEnd w:id="32"/>
     </w:p>
     <w:p>
       <w:pPr>
@@ -6874,8 +7015,10 @@
           <w:lang w:val="en-AS"/>
         </w:rPr>
       </w:pPr>
-      <w:bookmarkStart w:id="28" w:name="_Toc127433403"/>
-      <w:bookmarkEnd w:id="28"/>
+      <w:bookmarkStart w:id="33" w:name="_Toc127433403"/>
+      <w:bookmarkStart w:id="34" w:name="_Toc127646377"/>
+      <w:bookmarkEnd w:id="33"/>
+      <w:bookmarkEnd w:id="34"/>
     </w:p>
     <w:p>
       <w:pPr>
@@ -6896,8 +7039,10 @@
           <w:lang w:val="en-AS"/>
         </w:rPr>
       </w:pPr>
-      <w:bookmarkStart w:id="29" w:name="_Toc127433404"/>
-      <w:bookmarkEnd w:id="29"/>
+      <w:bookmarkStart w:id="35" w:name="_Toc127433404"/>
+      <w:bookmarkStart w:id="36" w:name="_Toc127646378"/>
+      <w:bookmarkEnd w:id="35"/>
+      <w:bookmarkEnd w:id="36"/>
     </w:p>
     <w:p>
       <w:pPr>
@@ -6918,8 +7063,10 @@
           <w:lang w:val="en-AS"/>
         </w:rPr>
       </w:pPr>
-      <w:bookmarkStart w:id="30" w:name="_Toc127433405"/>
-      <w:bookmarkEnd w:id="30"/>
+      <w:bookmarkStart w:id="37" w:name="_Toc127433405"/>
+      <w:bookmarkStart w:id="38" w:name="_Toc127646379"/>
+      <w:bookmarkEnd w:id="37"/>
+      <w:bookmarkEnd w:id="38"/>
     </w:p>
     <w:p>
       <w:pPr>
@@ -6940,8 +7087,10 @@
           <w:lang w:val="en-AS"/>
         </w:rPr>
       </w:pPr>
-      <w:bookmarkStart w:id="31" w:name="_Toc127433406"/>
-      <w:bookmarkEnd w:id="31"/>
+      <w:bookmarkStart w:id="39" w:name="_Toc127433406"/>
+      <w:bookmarkStart w:id="40" w:name="_Toc127646380"/>
+      <w:bookmarkEnd w:id="39"/>
+      <w:bookmarkEnd w:id="40"/>
     </w:p>
     <w:p>
       <w:pPr>
@@ -6962,8 +7111,10 @@
           <w:lang w:val="en-AS"/>
         </w:rPr>
       </w:pPr>
-      <w:bookmarkStart w:id="32" w:name="_Toc127433407"/>
-      <w:bookmarkEnd w:id="32"/>
+      <w:bookmarkStart w:id="41" w:name="_Toc127433407"/>
+      <w:bookmarkStart w:id="42" w:name="_Toc127646381"/>
+      <w:bookmarkEnd w:id="41"/>
+      <w:bookmarkEnd w:id="42"/>
     </w:p>
     <w:p>
       <w:pPr>
@@ -6984,8 +7135,10 @@
           <w:lang w:val="en-AS"/>
         </w:rPr>
       </w:pPr>
-      <w:bookmarkStart w:id="33" w:name="_Toc127433408"/>
-      <w:bookmarkEnd w:id="33"/>
+      <w:bookmarkStart w:id="43" w:name="_Toc127433408"/>
+      <w:bookmarkStart w:id="44" w:name="_Toc127646382"/>
+      <w:bookmarkEnd w:id="43"/>
+      <w:bookmarkEnd w:id="44"/>
     </w:p>
     <w:p>
       <w:pPr>
@@ -7006,8 +7159,10 @@
           <w:lang w:val="en-AS"/>
         </w:rPr>
       </w:pPr>
-      <w:bookmarkStart w:id="34" w:name="_Toc127433409"/>
-      <w:bookmarkEnd w:id="34"/>
+      <w:bookmarkStart w:id="45" w:name="_Toc127433409"/>
+      <w:bookmarkStart w:id="46" w:name="_Toc127646383"/>
+      <w:bookmarkEnd w:id="45"/>
+      <w:bookmarkEnd w:id="46"/>
     </w:p>
     <w:p>
       <w:pPr>
@@ -7091,8 +7246,8 @@
           <w:szCs w:val="28"/>
         </w:rPr>
       </w:pPr>
-      <w:bookmarkStart w:id="35" w:name="_Toc462552785"/>
-      <w:bookmarkStart w:id="36" w:name="_Toc127433410"/>
+      <w:bookmarkStart w:id="47" w:name="_Toc462552785"/>
+      <w:bookmarkStart w:id="48" w:name="_Toc127646384"/>
       <w:r>
         <w:rPr>
           <w:rFonts w:eastAsia="Times New Roman"/>
@@ -7124,9 +7279,9 @@
         </w:rPr>
         <w:br/>
       </w:r>
-      <w:bookmarkEnd w:id="20"/>
       <w:bookmarkEnd w:id="21"/>
-      <w:bookmarkEnd w:id="35"/>
+      <w:bookmarkEnd w:id="22"/>
+      <w:bookmarkEnd w:id="47"/>
       <w:r>
         <w:rPr>
           <w:rFonts w:eastAsia="Times New Roman"/>
@@ -7158,7 +7313,7 @@
         </w:rPr>
         <w:t xml:space="preserve"> PENELITIAN</w:t>
       </w:r>
-      <w:bookmarkEnd w:id="36"/>
+      <w:bookmarkEnd w:id="48"/>
     </w:p>
     <w:p>
       <w:pPr>
@@ -7702,8 +7857,10 @@
           <w:lang w:val="en-AS"/>
         </w:rPr>
       </w:pPr>
-      <w:bookmarkStart w:id="37" w:name="_Toc127433411"/>
-      <w:bookmarkEnd w:id="37"/>
+      <w:bookmarkStart w:id="49" w:name="_Toc127433411"/>
+      <w:bookmarkStart w:id="50" w:name="_Toc127646385"/>
+      <w:bookmarkEnd w:id="49"/>
+      <w:bookmarkEnd w:id="50"/>
     </w:p>
     <w:p>
       <w:pPr>
@@ -7727,8 +7884,10 @@
           <w:lang w:val="en-AS"/>
         </w:rPr>
       </w:pPr>
-      <w:bookmarkStart w:id="38" w:name="_Toc127433412"/>
-      <w:bookmarkEnd w:id="38"/>
+      <w:bookmarkStart w:id="51" w:name="_Toc127433412"/>
+      <w:bookmarkStart w:id="52" w:name="_Toc127646386"/>
+      <w:bookmarkEnd w:id="51"/>
+      <w:bookmarkEnd w:id="52"/>
     </w:p>
     <w:p>
       <w:pPr>
@@ -7752,21 +7911,23 @@
           <w:lang w:val="en-AS"/>
         </w:rPr>
       </w:pPr>
-      <w:bookmarkStart w:id="39" w:name="_Toc127433413"/>
-      <w:bookmarkEnd w:id="39"/>
+      <w:bookmarkStart w:id="53" w:name="_Toc127433413"/>
+      <w:bookmarkStart w:id="54" w:name="_Toc127646387"/>
+      <w:bookmarkEnd w:id="53"/>
+      <w:bookmarkEnd w:id="54"/>
     </w:p>
     <w:p>
       <w:pPr>
         <w:pStyle w:val="Heading2"/>
       </w:pPr>
-      <w:bookmarkStart w:id="40" w:name="_Toc127433414"/>
+      <w:bookmarkStart w:id="55" w:name="_Toc127646388"/>
       <w:r>
         <w:rPr>
           <w:lang w:val="en-AS"/>
         </w:rPr>
         <w:t>Waktu dan Tempat Penelitian</w:t>
       </w:r>
-      <w:bookmarkEnd w:id="40"/>
+      <w:bookmarkEnd w:id="55"/>
     </w:p>
     <w:p>
       <w:pPr>
@@ -9913,14 +10074,14 @@
       <w:pPr>
         <w:pStyle w:val="Heading2"/>
       </w:pPr>
-      <w:bookmarkStart w:id="41" w:name="_Toc127433415"/>
+      <w:bookmarkStart w:id="56" w:name="_Toc127646389"/>
       <w:r>
         <w:rPr>
           <w:lang w:val="en-AS"/>
         </w:rPr>
         <w:t>Sarana Pendukung</w:t>
       </w:r>
-      <w:bookmarkEnd w:id="41"/>
+      <w:bookmarkEnd w:id="56"/>
     </w:p>
     <w:p>
       <w:pPr>
@@ -9979,14 +10140,14 @@
           <w:lang w:val="en-AS"/>
         </w:rPr>
       </w:pPr>
-      <w:bookmarkStart w:id="42" w:name="_Toc127433416"/>
+      <w:bookmarkStart w:id="57" w:name="_Toc127646390"/>
       <w:r>
         <w:rPr>
           <w:lang w:val="en-AS"/>
         </w:rPr>
         <w:t>Perangkat Keras</w:t>
       </w:r>
-      <w:bookmarkEnd w:id="42"/>
+      <w:bookmarkEnd w:id="57"/>
     </w:p>
     <w:p>
       <w:pPr>
@@ -10373,14 +10534,14 @@
           <w:lang w:val="en-AS"/>
         </w:rPr>
       </w:pPr>
-      <w:bookmarkStart w:id="43" w:name="_Toc127433417"/>
+      <w:bookmarkStart w:id="58" w:name="_Toc127646391"/>
       <w:r>
         <w:rPr>
           <w:lang w:val="en-AS"/>
         </w:rPr>
         <w:t>Perangkat Lunak</w:t>
       </w:r>
-      <w:bookmarkEnd w:id="43"/>
+      <w:bookmarkEnd w:id="58"/>
     </w:p>
     <w:p>
       <w:pPr>
@@ -10791,7 +10952,7 @@
       <w:pPr>
         <w:pStyle w:val="Heading2"/>
       </w:pPr>
-      <w:bookmarkStart w:id="44" w:name="_Toc127433418"/>
+      <w:bookmarkStart w:id="59" w:name="_Toc127646392"/>
       <w:r>
         <w:rPr>
           <w:lang w:val="en-AS"/>
@@ -10799,7 +10960,7 @@
         <w:lastRenderedPageBreak/>
         <w:t>Metode Pengumpulan Data</w:t>
       </w:r>
-      <w:bookmarkEnd w:id="44"/>
+      <w:bookmarkEnd w:id="59"/>
     </w:p>
     <w:p>
       <w:pPr>
@@ -11018,7 +11179,7 @@
           <w:szCs w:val="24"/>
         </w:rPr>
       </w:pPr>
-      <w:bookmarkStart w:id="45" w:name="_Toc450688183"/>
+      <w:bookmarkStart w:id="60" w:name="_Toc450688183"/>
     </w:p>
     <w:p>
       <w:pPr>
@@ -11027,14 +11188,14 @@
           <w:lang w:val="en-AS"/>
         </w:rPr>
       </w:pPr>
-      <w:bookmarkStart w:id="46" w:name="_Toc127433419"/>
+      <w:bookmarkStart w:id="61" w:name="_Toc127646393"/>
       <w:r>
         <w:rPr>
           <w:lang w:val="en-AS"/>
         </w:rPr>
         <w:t>Metode Pengembangan Sistem</w:t>
       </w:r>
-      <w:bookmarkEnd w:id="46"/>
+      <w:bookmarkEnd w:id="61"/>
     </w:p>
     <w:p>
       <w:pPr>
@@ -11153,14 +11314,14 @@
           <w:lang w:val="en-AS"/>
         </w:rPr>
       </w:pPr>
-      <w:bookmarkStart w:id="47" w:name="_Toc127433420"/>
+      <w:bookmarkStart w:id="62" w:name="_Toc127646394"/>
       <w:r>
         <w:rPr>
           <w:lang w:val="en-AS"/>
         </w:rPr>
         <w:t>Metode Pengujian Sistem</w:t>
       </w:r>
-      <w:bookmarkEnd w:id="47"/>
+      <w:bookmarkEnd w:id="62"/>
     </w:p>
     <w:p>
       <w:pPr>
@@ -11270,14 +11431,14 @@
           <w:lang w:val="en-AS"/>
         </w:rPr>
       </w:pPr>
-      <w:bookmarkStart w:id="48" w:name="_Toc127433421"/>
+      <w:bookmarkStart w:id="63" w:name="_Toc127646395"/>
       <w:r>
         <w:rPr>
           <w:lang w:val="en-AS"/>
         </w:rPr>
         <w:t>Diagram Alir Penelitian</w:t>
       </w:r>
-      <w:bookmarkEnd w:id="48"/>
+      <w:bookmarkEnd w:id="63"/>
     </w:p>
     <w:p>
       <w:pPr>
@@ -11394,9 +11555,9 @@
       <w:pPr>
         <w:pStyle w:val="Heading1"/>
       </w:pPr>
-      <w:bookmarkStart w:id="49" w:name="_Toc462552790"/>
-      <w:bookmarkStart w:id="50" w:name="_Toc127433422"/>
-      <w:bookmarkEnd w:id="45"/>
+      <w:bookmarkStart w:id="64" w:name="_Toc462552790"/>
+      <w:bookmarkStart w:id="65" w:name="_Toc127646396"/>
+      <w:bookmarkEnd w:id="60"/>
       <w:r>
         <w:lastRenderedPageBreak/>
         <w:t>BAB</w:t>
@@ -11407,14 +11568,14 @@
       <w:r>
         <w:br/>
       </w:r>
-      <w:bookmarkEnd w:id="49"/>
+      <w:bookmarkEnd w:id="64"/>
       <w:r>
         <w:t>ANALISIS</w:t>
       </w:r>
       <w:r>
         <w:t xml:space="preserve"> / ANALISIS DAN PERANCANGAN / DLL</w:t>
       </w:r>
-      <w:bookmarkEnd w:id="50"/>
+      <w:bookmarkEnd w:id="65"/>
     </w:p>
     <w:p>
       <w:pPr>
@@ -11435,10 +11596,10 @@
           <w:bCs/>
         </w:rPr>
       </w:pPr>
-      <w:bookmarkStart w:id="51" w:name="_Toc460048268"/>
-      <w:bookmarkStart w:id="52" w:name="_Toc460048596"/>
-      <w:bookmarkStart w:id="53" w:name="_Toc460795091"/>
-      <w:bookmarkStart w:id="54" w:name="_Toc460915928"/>
+      <w:bookmarkStart w:id="66" w:name="_Toc460048268"/>
+      <w:bookmarkStart w:id="67" w:name="_Toc460048596"/>
+      <w:bookmarkStart w:id="68" w:name="_Toc460795091"/>
+      <w:bookmarkStart w:id="69" w:name="_Toc460915928"/>
       <w:r>
         <w:t xml:space="preserve">Ini adalah template skripsi dari </w:t>
       </w:r>
@@ -11509,10 +11670,10 @@
         </w:rPr>
         <w:t>.</w:t>
       </w:r>
-      <w:bookmarkEnd w:id="51"/>
-      <w:bookmarkEnd w:id="52"/>
-      <w:bookmarkEnd w:id="53"/>
-      <w:bookmarkEnd w:id="54"/>
+      <w:bookmarkEnd w:id="66"/>
+      <w:bookmarkEnd w:id="67"/>
+      <w:bookmarkEnd w:id="68"/>
+      <w:bookmarkEnd w:id="69"/>
       <w:r>
         <w:rPr>
           <w:rFonts w:eastAsia="Times New Roman"/>
@@ -11534,11 +11695,11 @@
           <w:numId w:val="4"/>
         </w:numPr>
       </w:pPr>
-      <w:bookmarkStart w:id="55" w:name="_Toc127433423"/>
+      <w:bookmarkStart w:id="70" w:name="_Toc127646397"/>
       <w:r>
         <w:t>Sub bab</w:t>
       </w:r>
-      <w:bookmarkEnd w:id="55"/>
+      <w:bookmarkEnd w:id="70"/>
     </w:p>
     <w:p>
       <w:pPr>
@@ -11775,8 +11936,8 @@
       <w:pPr>
         <w:pStyle w:val="Heading1"/>
       </w:pPr>
-      <w:bookmarkStart w:id="56" w:name="_Toc462552792"/>
-      <w:bookmarkStart w:id="57" w:name="_Toc127433424"/>
+      <w:bookmarkStart w:id="71" w:name="_Toc462552792"/>
+      <w:bookmarkStart w:id="72" w:name="_Toc127646398"/>
       <w:r>
         <w:lastRenderedPageBreak/>
         <w:t>BAB</w:t>
@@ -11790,14 +11951,14 @@
       <w:r>
         <w:br/>
       </w:r>
-      <w:bookmarkEnd w:id="56"/>
+      <w:bookmarkEnd w:id="71"/>
       <w:r>
         <w:t xml:space="preserve">HASIL DAN </w:t>
       </w:r>
       <w:r>
         <w:t>PEMBAHASAN</w:t>
       </w:r>
-      <w:bookmarkEnd w:id="57"/>
+      <w:bookmarkEnd w:id="72"/>
     </w:p>
     <w:p>
       <w:pPr>
@@ -11939,11 +12100,11 @@
           <w:numId w:val="7"/>
         </w:numPr>
       </w:pPr>
-      <w:bookmarkStart w:id="58" w:name="_Toc127433425"/>
+      <w:bookmarkStart w:id="73" w:name="_Toc127646399"/>
       <w:r>
         <w:t>Sub Bab</w:t>
       </w:r>
-      <w:bookmarkEnd w:id="58"/>
+      <w:bookmarkEnd w:id="73"/>
     </w:p>
     <w:p>
       <w:pPr>
@@ -12187,11 +12348,11 @@
         </w:rPr>
         <w:tab/>
       </w:r>
-      <w:bookmarkStart w:id="59" w:name="_Toc127433426"/>
+      <w:bookmarkStart w:id="74" w:name="_Toc127646400"/>
       <w:r>
         <w:t>Sub Bab</w:t>
       </w:r>
-      <w:bookmarkEnd w:id="59"/>
+      <w:bookmarkEnd w:id="74"/>
     </w:p>
     <w:p>
       <w:pPr>
@@ -12446,8 +12607,8 @@
       <w:pPr>
         <w:pStyle w:val="Heading1"/>
       </w:pPr>
-      <w:bookmarkStart w:id="60" w:name="_Toc462552795"/>
-      <w:bookmarkStart w:id="61" w:name="_Toc127433427"/>
+      <w:bookmarkStart w:id="75" w:name="_Toc462552795"/>
+      <w:bookmarkStart w:id="76" w:name="_Toc127646401"/>
       <w:r>
         <w:lastRenderedPageBreak/>
         <w:t>BAB</w:t>
@@ -12464,14 +12625,14 @@
       <w:r>
         <w:br/>
       </w:r>
-      <w:bookmarkEnd w:id="60"/>
+      <w:bookmarkEnd w:id="75"/>
       <w:r>
         <w:t>KE</w:t>
       </w:r>
       <w:r>
         <w:t>SIMPULAN DAN SARAN</w:t>
       </w:r>
-      <w:bookmarkEnd w:id="61"/>
+      <w:bookmarkEnd w:id="76"/>
     </w:p>
     <w:p>
       <w:pPr>
@@ -12597,19 +12758,19 @@
       <w:pPr>
         <w:pStyle w:val="Heading2"/>
       </w:pPr>
-      <w:bookmarkStart w:id="62" w:name="_Toc462552796"/>
-      <w:bookmarkStart w:id="63" w:name="_Toc127433428"/>
+      <w:bookmarkStart w:id="77" w:name="_Toc462552796"/>
+      <w:bookmarkStart w:id="78" w:name="_Toc127646402"/>
       <w:r>
         <w:t>6.1</w:t>
       </w:r>
       <w:r>
         <w:tab/>
       </w:r>
-      <w:bookmarkEnd w:id="62"/>
+      <w:bookmarkEnd w:id="77"/>
       <w:r>
         <w:t>Simpulan</w:t>
       </w:r>
-      <w:bookmarkEnd w:id="63"/>
+      <w:bookmarkEnd w:id="78"/>
     </w:p>
     <w:p>
       <w:pPr>
@@ -12941,19 +13102,19 @@
       <w:pPr>
         <w:pStyle w:val="Heading2"/>
       </w:pPr>
-      <w:bookmarkStart w:id="64" w:name="_Toc462552797"/>
-      <w:bookmarkStart w:id="65" w:name="_Toc127433429"/>
+      <w:bookmarkStart w:id="79" w:name="_Toc462552797"/>
+      <w:bookmarkStart w:id="80" w:name="_Toc127646403"/>
       <w:r>
         <w:t>6.2</w:t>
       </w:r>
       <w:r>
         <w:tab/>
       </w:r>
-      <w:bookmarkEnd w:id="64"/>
+      <w:bookmarkEnd w:id="79"/>
       <w:r>
         <w:t>Saran</w:t>
       </w:r>
-      <w:bookmarkEnd w:id="65"/>
+      <w:bookmarkEnd w:id="80"/>
     </w:p>
     <w:p>
       <w:pPr>
@@ -13173,9 +13334,9 @@
         </w:sectPr>
       </w:pPr>
     </w:p>
-    <w:bookmarkStart w:id="66" w:name="_Toc462552798" w:displacedByCustomXml="next"/>
-    <w:bookmarkStart w:id="67" w:name="_Toc448384025" w:displacedByCustomXml="next"/>
-    <w:bookmarkStart w:id="68" w:name="_Toc127433430" w:displacedByCustomXml="next"/>
+    <w:bookmarkStart w:id="81" w:name="_Toc462552798" w:displacedByCustomXml="next"/>
+    <w:bookmarkStart w:id="82" w:name="_Toc448384025" w:displacedByCustomXml="next"/>
+    <w:bookmarkStart w:id="83" w:name="_Toc127646404" w:displacedByCustomXml="next"/>
     <w:sdt>
       <w:sdtPr>
         <w:rPr>
@@ -13197,8 +13358,8 @@
         </w:rPr>
       </w:sdtEndPr>
       <w:sdtContent>
-        <w:bookmarkEnd w:id="67" w:displacedByCustomXml="prev"/>
-        <w:bookmarkEnd w:id="66" w:displacedByCustomXml="prev"/>
+        <w:bookmarkEnd w:id="82" w:displacedByCustomXml="prev"/>
+        <w:bookmarkEnd w:id="81" w:displacedByCustomXml="prev"/>
         <w:p>
           <w:pPr>
             <w:pStyle w:val="Heading1"/>
@@ -13206,7 +13367,7 @@
           <w:r>
             <w:t>DAFTAR PUSTAKA</w:t>
           </w:r>
-          <w:bookmarkEnd w:id="68"/>
+          <w:bookmarkEnd w:id="83"/>
         </w:p>
         <w:sdt>
           <w:sdtPr>
@@ -14008,11 +14169,11 @@
       <w:pPr>
         <w:pStyle w:val="Heading1"/>
       </w:pPr>
-      <w:bookmarkStart w:id="69" w:name="_Toc127433431"/>
+      <w:bookmarkStart w:id="84" w:name="_Toc127646405"/>
       <w:r>
         <w:t>LAMPIRAN-LAMPIRAN</w:t>
       </w:r>
-      <w:bookmarkEnd w:id="69"/>
+      <w:bookmarkEnd w:id="84"/>
     </w:p>
     <w:sectPr>
       <w:headerReference w:type="default" r:id="rId33"/>

</xml_diff>

<commit_message>
spacing 1.11 list of penelitian terkait improved
</commit_message>
<xml_diff>
--- a/Main deprecated.docx
+++ b/Main deprecated.docx
@@ -6237,14 +6237,15 @@
         <w:spacing w:before="40" w:after="0"/>
         <w:ind w:left="706"/>
       </w:pPr>
-      <w:bookmarkStart w:id="25" w:name="_Toc127646372"/>
+      <w:bookmarkStart w:id="25" w:name="_Toc127646373"/>
+      <w:bookmarkStart w:id="26" w:name="_Toc127646372"/>
       <w:r>
         <w:rPr>
           <w:lang w:val="en-AS"/>
         </w:rPr>
         <w:t>E - Learning</w:t>
       </w:r>
-      <w:bookmarkEnd w:id="25"/>
+      <w:bookmarkEnd w:id="26"/>
     </w:p>
     <w:p>
       <w:pPr>
@@ -6277,15 +6278,16 @@
     <w:p>
       <w:pPr>
         <w:pStyle w:val="Heading2"/>
-      </w:pPr>
-      <w:bookmarkStart w:id="26" w:name="_Toc127646373"/>
+        <w:spacing w:before="40" w:after="0"/>
+        <w:ind w:left="706"/>
+      </w:pPr>
       <w:r>
         <w:rPr>
           <w:lang w:val="en-AS"/>
         </w:rPr>
         <w:t>Penelitian Terkait</w:t>
       </w:r>
-      <w:bookmarkEnd w:id="26"/>
+      <w:bookmarkEnd w:id="25"/>
     </w:p>
     <w:p>
       <w:pPr>
@@ -6296,13 +6298,6 @@
       <w:r>
         <w:t>Berikut ini adalah beberapa penelitian yang telah dilakukan sebelumnya yang terkait dengan penelitian yang akan dilakukan.</w:t>
       </w:r>
-    </w:p>
-    <w:p>
-      <w:pPr>
-        <w:spacing w:after="0" w:line="360" w:lineRule="auto"/>
-        <w:ind w:firstLine="709"/>
-        <w:jc w:val="both"/>
-      </w:pPr>
     </w:p>
     <w:p>
       <w:pPr>
@@ -6311,7 +6306,8 @@
           <w:ilvl w:val="0"/>
           <w:numId w:val="18"/>
         </w:numPr>
-        <w:ind w:left="1080"/>
+        <w:spacing w:before="40" w:after="0"/>
+        <w:ind w:left="1296" w:hanging="576"/>
         <w:rPr>
           <w:b/>
           <w:bCs/>
@@ -6327,8 +6323,8 @@
     </w:p>
     <w:p>
       <w:pPr>
-        <w:spacing w:after="0" w:line="480" w:lineRule="auto"/>
-        <w:ind w:left="720" w:firstLine="720"/>
+        <w:spacing w:before="40" w:after="0" w:line="360" w:lineRule="auto"/>
+        <w:ind w:left="720" w:firstLine="576"/>
         <w:jc w:val="both"/>
       </w:pPr>
       <w:r>
@@ -6370,8 +6366,8 @@
     </w:p>
     <w:p>
       <w:pPr>
-        <w:spacing w:after="0" w:line="480" w:lineRule="auto"/>
-        <w:ind w:left="720" w:firstLine="720"/>
+        <w:spacing w:before="40" w:after="0" w:line="360" w:lineRule="auto"/>
+        <w:ind w:left="720" w:firstLine="576"/>
         <w:jc w:val="both"/>
         <w:rPr>
           <w:lang w:val="en-AS"/>
@@ -6401,14 +6397,7 @@
         <w:rPr>
           <w:lang w:val="en-AS"/>
         </w:rPr>
-        <w:t xml:space="preserve">Model yang diajukan diuji secara </w:t>
-      </w:r>
-      <w:r>
-        <w:rPr>
-          <w:lang w:val="en-AS"/>
-        </w:rPr>
-        <w:lastRenderedPageBreak/>
-        <w:t xml:space="preserve">empiris dengan bantuan survei dari pemangku kepentingan E-Learning dari universitas yang ada di wilayah selatan Arab Saudi. Studi ini menyimpulkan bahwa dalam menentukan layanan E-Learning di institusi akademis, </w:t>
+        <w:t xml:space="preserve">Model yang diajukan diuji secara empiris dengan bantuan survei dari pemangku kepentingan E-Learning dari universitas yang ada di wilayah selatan Arab Saudi. Studi ini menyimpulkan bahwa dalam menentukan layanan E-Learning di institusi akademis, </w:t>
       </w:r>
       <w:proofErr w:type="spellStart"/>
       <w:r>
@@ -6456,18 +6445,15 @@
         <w:rPr>
           <w:lang w:val="en-AS"/>
         </w:rPr>
-        <w:t xml:space="preserve"> yang paling berpengaruh adalah penggunaan sistem E-Learning (71,2%), diikuti oleh kegunaan yang dirasakan (48,7%), kualitas sistem (46%), kualitas institusi (26,5%), dan kualitas instruktur (25%). Model yang diajukan ini adalah kemajuan dari model ISSM, model TAM, model kepuasan pengguna, model kualitas E-Learning, dan model EESS.</w:t>
-      </w:r>
-    </w:p>
-    <w:p>
-      <w:pPr>
-        <w:spacing w:after="0" w:line="480" w:lineRule="auto"/>
-        <w:ind w:left="720" w:firstLine="720"/>
-        <w:jc w:val="both"/>
-        <w:rPr>
-          <w:lang w:val="en-AS"/>
-        </w:rPr>
-      </w:pPr>
+        <w:t xml:space="preserve"> yang paling berpengaruh adalah penggunaan sistem E-Learning (71,2%), </w:t>
+      </w:r>
+      <w:r>
+        <w:rPr>
+          <w:lang w:val="en-AS"/>
+        </w:rPr>
+        <w:lastRenderedPageBreak/>
+        <w:t>diikuti oleh kegunaan yang dirasakan (48,7%), kualitas sistem (46%), kualitas institusi (26,5%), dan kualitas instruktur (25%). Model yang diajukan ini adalah kemajuan dari model ISSM, model TAM, model kepuasan pengguna, model kualitas E-Learning, dan model EESS.</w:t>
+      </w:r>
     </w:p>
     <w:p>
       <w:pPr>
@@ -6476,10 +6462,8 @@
           <w:ilvl w:val="0"/>
           <w:numId w:val="18"/>
         </w:numPr>
-        <w:tabs>
-          <w:tab w:val="left" w:pos="990"/>
-        </w:tabs>
-        <w:ind w:left="990" w:hanging="270"/>
+        <w:spacing w:after="0"/>
+        <w:ind w:left="1296" w:hanging="576"/>
         <w:rPr>
           <w:b/>
           <w:bCs/>
@@ -6525,8 +6509,8 @@
     </w:p>
     <w:p>
       <w:pPr>
-        <w:spacing w:after="0" w:line="360" w:lineRule="auto"/>
-        <w:ind w:left="709" w:firstLine="567"/>
+        <w:spacing w:before="40" w:after="0" w:line="360" w:lineRule="auto"/>
+        <w:ind w:left="720" w:firstLine="576"/>
         <w:jc w:val="both"/>
       </w:pPr>
       <w:r>
@@ -6571,8 +6555,8 @@
     </w:p>
     <w:p>
       <w:pPr>
-        <w:spacing w:after="0" w:line="360" w:lineRule="auto"/>
-        <w:ind w:left="709" w:firstLine="567"/>
+        <w:spacing w:before="40" w:after="0" w:line="360" w:lineRule="auto"/>
+        <w:ind w:left="720" w:firstLine="576"/>
         <w:jc w:val="both"/>
         <w:rPr>
           <w:lang w:val="en-AS"/>
@@ -6588,11 +6572,7 @@
         <w:t xml:space="preserve"> penelitian</w:t>
       </w:r>
       <w:r>
-        <w:t xml:space="preserve"> menunjukkan tingkat keinginan responden untuk kembali ke sekolah (terutama mereka yang hanya memperoleh manfaat dari e-learning) dan tingkat keterlibatan mereka selama kelas online. Hasil juga menentukan kelebihan dan kekurangan dari kedua bentuk pendidikan dari </w:t>
-      </w:r>
-      <w:r>
-        <w:lastRenderedPageBreak/>
-        <w:t>sudut pandang siswa tahun pertama (penerima e-learning secara eksklusif) dan siswa tahun atas (penerima tatap muka dan e-learning)</w:t>
+        <w:t xml:space="preserve"> menunjukkan tingkat keinginan responden untuk kembali ke sekolah (terutama mereka yang hanya memperoleh manfaat dari e-learning) dan tingkat keterlibatan mereka selama kelas online. Hasil juga menentukan kelebihan dan kekurangan dari kedua bentuk pendidikan dari sudut pandang siswa tahun pertama (penerima e-learning secara eksklusif) dan siswa tahun atas (penerima tatap muka dan e-learning)</w:t>
       </w:r>
       <w:r>
         <w:rPr>
@@ -6609,8 +6589,8 @@
     </w:p>
     <w:p>
       <w:pPr>
-        <w:spacing w:after="0" w:line="360" w:lineRule="auto"/>
-        <w:ind w:left="709" w:firstLine="567"/>
+        <w:spacing w:before="40" w:after="0" w:line="360" w:lineRule="auto"/>
+        <w:ind w:left="720" w:firstLine="576"/>
         <w:jc w:val="both"/>
       </w:pPr>
       <w:r>
@@ -6689,7 +6669,8 @@
           <w:ilvl w:val="0"/>
           <w:numId w:val="18"/>
         </w:numPr>
-        <w:ind w:left="1080"/>
+        <w:spacing w:before="40" w:after="0"/>
+        <w:ind w:left="1296" w:hanging="576"/>
         <w:rPr>
           <w:b/>
           <w:bCs/>
@@ -6700,13 +6681,14 @@
           <w:b/>
           <w:bCs/>
         </w:rPr>
+        <w:lastRenderedPageBreak/>
         <w:t>An Inquisitive Code Editor for Addressing Novice Programmers’ Misconceptions of Program Behavior</w:t>
       </w:r>
     </w:p>
     <w:p>
       <w:pPr>
-        <w:spacing w:after="0" w:line="360" w:lineRule="auto"/>
-        <w:ind w:left="720" w:firstLine="720"/>
+        <w:spacing w:before="40" w:after="0" w:line="360" w:lineRule="auto"/>
+        <w:ind w:left="720" w:firstLine="576"/>
         <w:jc w:val="both"/>
         <w:rPr>
           <w:lang w:val="en-AS"/>
@@ -6763,8 +6745,8 @@
     </w:p>
     <w:p>
       <w:pPr>
-        <w:spacing w:after="0" w:line="360" w:lineRule="auto"/>
-        <w:ind w:left="720" w:firstLine="720"/>
+        <w:spacing w:before="40" w:after="0" w:line="360" w:lineRule="auto"/>
+        <w:ind w:left="720" w:firstLine="576"/>
         <w:jc w:val="both"/>
         <w:rPr>
           <w:lang w:val="en-AS"/>
@@ -6843,10 +6825,8 @@
           <w:ilvl w:val="0"/>
           <w:numId w:val="18"/>
         </w:numPr>
-        <w:tabs>
-          <w:tab w:val="left" w:pos="810"/>
-        </w:tabs>
-        <w:ind w:left="1080"/>
+        <w:spacing w:before="40" w:after="0"/>
+        <w:ind w:left="1296" w:hanging="576"/>
         <w:rPr>
           <w:b/>
           <w:bCs/>
@@ -6862,8 +6842,8 @@
     </w:p>
     <w:p>
       <w:pPr>
-        <w:spacing w:after="0" w:line="360" w:lineRule="auto"/>
-        <w:ind w:left="731" w:firstLine="709"/>
+        <w:spacing w:before="40" w:after="0" w:line="360" w:lineRule="auto"/>
+        <w:ind w:left="720" w:firstLine="576"/>
         <w:jc w:val="both"/>
         <w:rPr>
           <w:lang w:val="en-AS"/>
@@ -6873,7 +6853,6 @@
         <w:rPr>
           <w:lang w:val="en-AS"/>
         </w:rPr>
-        <w:lastRenderedPageBreak/>
         <w:t xml:space="preserve">Penelitian ini bertujuan untuk mengatasi </w:t>
       </w:r>
       <w:proofErr w:type="spellStart"/>
@@ -6913,16 +6892,6 @@
         </w:rPr>
         <w:t xml:space="preserve"> nilai.</w:t>
       </w:r>
-    </w:p>
-    <w:p>
-      <w:pPr>
-        <w:spacing w:after="0" w:line="360" w:lineRule="auto"/>
-        <w:ind w:left="731" w:firstLine="709"/>
-        <w:jc w:val="both"/>
-        <w:rPr>
-          <w:lang w:val="en-AS"/>
-        </w:rPr>
-      </w:pPr>
     </w:p>
     <w:p>
       <w:pPr>
@@ -7171,7 +7140,8 @@
           <w:ilvl w:val="0"/>
           <w:numId w:val="18"/>
         </w:numPr>
-        <w:ind w:left="1080"/>
+        <w:spacing w:after="0"/>
+        <w:ind w:left="1296" w:hanging="576"/>
         <w:rPr>
           <w:b/>
           <w:bCs/>
@@ -7196,7 +7166,8 @@
     </w:p>
     <w:p>
       <w:pPr>
-        <w:ind w:left="720" w:firstLine="720"/>
+        <w:spacing w:before="40" w:after="0" w:line="360" w:lineRule="auto"/>
+        <w:ind w:left="720" w:firstLine="576"/>
         <w:jc w:val="both"/>
         <w:rPr>
           <w:lang w:val="en-AS"/>

</xml_diff>

<commit_message>
fix numbering bab 2
</commit_message>
<xml_diff>
--- a/Main deprecated.docx
+++ b/Main deprecated.docx
@@ -5778,14 +5778,31 @@
     </w:p>
     <w:p>
       <w:pPr>
+        <w:pStyle w:val="ListParagraph"/>
+        <w:keepNext/>
+        <w:numPr>
+          <w:ilvl w:val="0"/>
+          <w:numId w:val="2"/>
+        </w:numPr>
+        <w:spacing w:before="40" w:after="0"/>
+        <w:jc w:val="left"/>
+        <w:outlineLvl w:val="1"/>
+        <w:rPr>
+          <w:rFonts w:eastAsiaTheme="majorEastAsia" w:cs="Arial"/>
+          <w:b/>
+          <w:bCs/>
+          <w:iCs/>
+          <w:vanish/>
+          <w:lang w:val="en-AS"/>
+        </w:rPr>
+      </w:pPr>
+      <w:bookmarkStart w:id="20" w:name="_Toc127646369"/>
+    </w:p>
+    <w:p>
+      <w:pPr>
         <w:pStyle w:val="Heading2"/>
-        <w:tabs>
-          <w:tab w:val="clear" w:pos="720"/>
-        </w:tabs>
-        <w:spacing w:before="40" w:after="0"/>
         <w:ind w:left="706"/>
       </w:pPr>
-      <w:bookmarkStart w:id="20" w:name="_Toc127646369"/>
       <w:r>
         <w:rPr>
           <w:lang w:val="en-AS"/>
@@ -7331,484 +7348,6 @@
     <w:p>
       <w:pPr>
         <w:pStyle w:val="ListParagraph"/>
-        <w:numPr>
-          <w:ilvl w:val="1"/>
-          <w:numId w:val="24"/>
-        </w:numPr>
-        <w:ind w:hanging="612"/>
-        <w:rPr>
-          <w:b/>
-          <w:bCs/>
-        </w:rPr>
-      </w:pPr>
-      <w:r>
-        <w:rPr>
-          <w:b/>
-          <w:bCs/>
-        </w:rPr>
-        <w:t>Jenis Penelitian</w:t>
-      </w:r>
-    </w:p>
-    <w:p>
-      <w:pPr>
-        <w:pStyle w:val="ListParagraph"/>
-        <w:ind w:firstLine="720"/>
-        <w:rPr>
-          <w:lang w:val="id-ID"/>
-        </w:rPr>
-      </w:pPr>
-      <w:r>
-        <w:rPr>
-          <w:lang w:val="en-AS"/>
-        </w:rPr>
-        <w:t>P</w:t>
-      </w:r>
-      <w:proofErr w:type="spellStart"/>
-      <w:r>
-        <w:rPr>
-          <w:lang w:val="id-ID"/>
-        </w:rPr>
-        <w:t>enelitian</w:t>
-      </w:r>
-      <w:proofErr w:type="spellEnd"/>
-      <w:r>
-        <w:rPr>
-          <w:lang w:val="id-ID"/>
-        </w:rPr>
-        <w:t xml:space="preserve"> yang dilakukan menggunakan metode penelitian terapan dengan tujuan untuk menganalisis dan memvalidasi penerapan </w:t>
-      </w:r>
-      <w:proofErr w:type="spellStart"/>
-      <w:proofErr w:type="gramStart"/>
-      <w:r>
-        <w:rPr>
-          <w:lang w:val="id-ID"/>
-        </w:rPr>
-        <w:t>state</w:t>
-      </w:r>
-      <w:proofErr w:type="spellEnd"/>
-      <w:r>
-        <w:rPr>
-          <w:lang w:val="id-ID"/>
-        </w:rPr>
-        <w:t xml:space="preserve"> </w:t>
-      </w:r>
-      <w:proofErr w:type="spellStart"/>
-      <w:r>
-        <w:rPr>
-          <w:lang w:val="id-ID"/>
-        </w:rPr>
-        <w:t>based</w:t>
-      </w:r>
-      <w:proofErr w:type="spellEnd"/>
-      <w:proofErr w:type="gramEnd"/>
-      <w:r>
-        <w:rPr>
-          <w:lang w:val="id-ID"/>
-        </w:rPr>
-        <w:t xml:space="preserve"> </w:t>
-      </w:r>
-      <w:proofErr w:type="spellStart"/>
-      <w:r>
-        <w:rPr>
-          <w:lang w:val="id-ID"/>
-        </w:rPr>
-        <w:t>code</w:t>
-      </w:r>
-      <w:proofErr w:type="spellEnd"/>
-      <w:r>
-        <w:rPr>
-          <w:lang w:val="id-ID"/>
-        </w:rPr>
-        <w:t xml:space="preserve"> editor pada sistem e-</w:t>
-      </w:r>
-      <w:proofErr w:type="spellStart"/>
-      <w:r>
-        <w:rPr>
-          <w:lang w:val="id-ID"/>
-        </w:rPr>
-        <w:t>learning</w:t>
-      </w:r>
-      <w:proofErr w:type="spellEnd"/>
-      <w:r>
-        <w:rPr>
-          <w:lang w:val="id-ID"/>
-        </w:rPr>
-        <w:t xml:space="preserve"> berbasis web. Metode penelitian terapan digunakan untuk mengatasi masalah praktis dengan cara mengembangkan dan memvalidasi solusi yang diterapkan pada konteks tertentu. Dalam hal ini, penelitian dilakukan dengan langkah-langkah sebagai berikut :</w:t>
-      </w:r>
-    </w:p>
-    <w:p>
-      <w:pPr>
-        <w:pStyle w:val="ListParagraph"/>
-        <w:numPr>
-          <w:ilvl w:val="0"/>
-          <w:numId w:val="11"/>
-        </w:numPr>
-        <w:rPr>
-          <w:lang w:val="id-ID"/>
-        </w:rPr>
-      </w:pPr>
-      <w:r>
-        <w:rPr>
-          <w:lang w:val="id-ID"/>
-        </w:rPr>
-        <w:t>Analisis dan identifikasi masalah yang ada pada sistem e-</w:t>
-      </w:r>
-      <w:proofErr w:type="spellStart"/>
-      <w:r>
-        <w:rPr>
-          <w:lang w:val="id-ID"/>
-        </w:rPr>
-        <w:t>learning</w:t>
-      </w:r>
-      <w:proofErr w:type="spellEnd"/>
-      <w:r>
-        <w:rPr>
-          <w:lang w:val="id-ID"/>
-        </w:rPr>
-        <w:t xml:space="preserve"> berbasis web saat ini.</w:t>
-      </w:r>
-    </w:p>
-    <w:p>
-      <w:pPr>
-        <w:pStyle w:val="ListParagraph"/>
-        <w:numPr>
-          <w:ilvl w:val="0"/>
-          <w:numId w:val="11"/>
-        </w:numPr>
-        <w:rPr>
-          <w:lang w:val="id-ID"/>
-        </w:rPr>
-      </w:pPr>
-      <w:r>
-        <w:rPr>
-          <w:lang w:val="id-ID"/>
-        </w:rPr>
-        <w:t xml:space="preserve">Riset dan identifikasi solusi yang potensial untuk mengatasi masalah yang ada, yaitu dengan menerapkan </w:t>
-      </w:r>
-      <w:proofErr w:type="spellStart"/>
-      <w:r>
-        <w:rPr>
-          <w:lang w:val="id-ID"/>
-        </w:rPr>
-        <w:t>state</w:t>
-      </w:r>
-      <w:proofErr w:type="spellEnd"/>
-      <w:r>
-        <w:rPr>
-          <w:lang w:val="id-ID"/>
-        </w:rPr>
-        <w:t xml:space="preserve"> </w:t>
-      </w:r>
-      <w:proofErr w:type="spellStart"/>
-      <w:r>
-        <w:rPr>
-          <w:lang w:val="id-ID"/>
-        </w:rPr>
-        <w:t>based</w:t>
-      </w:r>
-      <w:proofErr w:type="spellEnd"/>
-      <w:r>
-        <w:rPr>
-          <w:lang w:val="id-ID"/>
-        </w:rPr>
-        <w:t xml:space="preserve"> </w:t>
-      </w:r>
-      <w:proofErr w:type="spellStart"/>
-      <w:r>
-        <w:rPr>
-          <w:lang w:val="id-ID"/>
-        </w:rPr>
-        <w:t>code</w:t>
-      </w:r>
-      <w:proofErr w:type="spellEnd"/>
-      <w:r>
-        <w:rPr>
-          <w:lang w:val="id-ID"/>
-        </w:rPr>
-        <w:t xml:space="preserve"> editor.</w:t>
-      </w:r>
-    </w:p>
-    <w:p>
-      <w:pPr>
-        <w:pStyle w:val="ListParagraph"/>
-        <w:numPr>
-          <w:ilvl w:val="0"/>
-          <w:numId w:val="11"/>
-        </w:numPr>
-        <w:rPr>
-          <w:lang w:val="id-ID"/>
-        </w:rPr>
-      </w:pPr>
-      <w:r>
-        <w:rPr>
-          <w:lang w:val="id-ID"/>
-        </w:rPr>
-        <w:t>Perencanaan dan pengembangan sistem e-</w:t>
-      </w:r>
-      <w:proofErr w:type="spellStart"/>
-      <w:r>
-        <w:rPr>
-          <w:lang w:val="id-ID"/>
-        </w:rPr>
-        <w:t>learning</w:t>
-      </w:r>
-      <w:proofErr w:type="spellEnd"/>
-      <w:r>
-        <w:rPr>
-          <w:lang w:val="id-ID"/>
-        </w:rPr>
-        <w:t xml:space="preserve"> berbasis web dengan menggunakan </w:t>
-      </w:r>
-      <w:proofErr w:type="spellStart"/>
-      <w:r>
-        <w:rPr>
-          <w:lang w:val="id-ID"/>
-        </w:rPr>
-        <w:t>state</w:t>
-      </w:r>
-      <w:proofErr w:type="spellEnd"/>
-      <w:r>
-        <w:rPr>
-          <w:lang w:val="id-ID"/>
-        </w:rPr>
-        <w:t xml:space="preserve"> </w:t>
-      </w:r>
-      <w:proofErr w:type="spellStart"/>
-      <w:r>
-        <w:rPr>
-          <w:lang w:val="id-ID"/>
-        </w:rPr>
-        <w:t>based</w:t>
-      </w:r>
-      <w:proofErr w:type="spellEnd"/>
-      <w:r>
-        <w:rPr>
-          <w:lang w:val="id-ID"/>
-        </w:rPr>
-        <w:t xml:space="preserve"> </w:t>
-      </w:r>
-      <w:proofErr w:type="spellStart"/>
-      <w:r>
-        <w:rPr>
-          <w:lang w:val="id-ID"/>
-        </w:rPr>
-        <w:t>code</w:t>
-      </w:r>
-      <w:proofErr w:type="spellEnd"/>
-      <w:r>
-        <w:rPr>
-          <w:lang w:val="id-ID"/>
-        </w:rPr>
-        <w:t xml:space="preserve"> editor.</w:t>
-      </w:r>
-    </w:p>
-    <w:p>
-      <w:pPr>
-        <w:pStyle w:val="ListParagraph"/>
-        <w:numPr>
-          <w:ilvl w:val="0"/>
-          <w:numId w:val="11"/>
-        </w:numPr>
-        <w:rPr>
-          <w:lang w:val="id-ID"/>
-        </w:rPr>
-      </w:pPr>
-      <w:r>
-        <w:rPr>
-          <w:lang w:val="id-ID"/>
-        </w:rPr>
-        <w:t xml:space="preserve">Validasi dan uji coba pada sistem yang dikembangkan untuk mengetahui efektifitas dan efisiensi penerapan </w:t>
-      </w:r>
-      <w:proofErr w:type="spellStart"/>
-      <w:r>
-        <w:rPr>
-          <w:lang w:val="id-ID"/>
-        </w:rPr>
-        <w:t>state</w:t>
-      </w:r>
-      <w:proofErr w:type="spellEnd"/>
-      <w:r>
-        <w:rPr>
-          <w:lang w:val="id-ID"/>
-        </w:rPr>
-        <w:t xml:space="preserve"> </w:t>
-      </w:r>
-      <w:proofErr w:type="spellStart"/>
-      <w:r>
-        <w:rPr>
-          <w:lang w:val="id-ID"/>
-        </w:rPr>
-        <w:t>based</w:t>
-      </w:r>
-      <w:proofErr w:type="spellEnd"/>
-      <w:r>
-        <w:rPr>
-          <w:lang w:val="id-ID"/>
-        </w:rPr>
-        <w:t xml:space="preserve"> </w:t>
-      </w:r>
-      <w:proofErr w:type="spellStart"/>
-      <w:r>
-        <w:rPr>
-          <w:lang w:val="id-ID"/>
-        </w:rPr>
-        <w:t>code</w:t>
-      </w:r>
-      <w:proofErr w:type="spellEnd"/>
-      <w:r>
-        <w:rPr>
-          <w:lang w:val="id-ID"/>
-        </w:rPr>
-        <w:t xml:space="preserve"> editor.</w:t>
-      </w:r>
-    </w:p>
-    <w:p>
-      <w:pPr>
-        <w:pStyle w:val="ListParagraph"/>
-        <w:numPr>
-          <w:ilvl w:val="0"/>
-          <w:numId w:val="11"/>
-        </w:numPr>
-        <w:rPr>
-          <w:lang w:val="id-ID"/>
-        </w:rPr>
-      </w:pPr>
-      <w:r>
-        <w:rPr>
-          <w:lang w:val="id-ID"/>
-        </w:rPr>
-        <w:t>Evaluasi dan penyempurnaan sistem e-</w:t>
-      </w:r>
-      <w:proofErr w:type="spellStart"/>
-      <w:r>
-        <w:rPr>
-          <w:lang w:val="id-ID"/>
-        </w:rPr>
-        <w:t>learning</w:t>
-      </w:r>
-      <w:proofErr w:type="spellEnd"/>
-      <w:r>
-        <w:rPr>
-          <w:lang w:val="id-ID"/>
-        </w:rPr>
-        <w:t xml:space="preserve"> berbasis web dengan </w:t>
-      </w:r>
-      <w:proofErr w:type="spellStart"/>
-      <w:r>
-        <w:rPr>
-          <w:lang w:val="id-ID"/>
-        </w:rPr>
-        <w:t>state</w:t>
-      </w:r>
-      <w:proofErr w:type="spellEnd"/>
-      <w:r>
-        <w:rPr>
-          <w:lang w:val="id-ID"/>
-        </w:rPr>
-        <w:t xml:space="preserve"> </w:t>
-      </w:r>
-      <w:proofErr w:type="spellStart"/>
-      <w:r>
-        <w:rPr>
-          <w:lang w:val="id-ID"/>
-        </w:rPr>
-        <w:t>based</w:t>
-      </w:r>
-      <w:proofErr w:type="spellEnd"/>
-      <w:r>
-        <w:rPr>
-          <w:lang w:val="id-ID"/>
-        </w:rPr>
-        <w:t xml:space="preserve"> </w:t>
-      </w:r>
-      <w:proofErr w:type="spellStart"/>
-      <w:r>
-        <w:rPr>
-          <w:lang w:val="id-ID"/>
-        </w:rPr>
-        <w:t>code</w:t>
-      </w:r>
-      <w:proofErr w:type="spellEnd"/>
-      <w:r>
-        <w:rPr>
-          <w:lang w:val="id-ID"/>
-        </w:rPr>
-        <w:t xml:space="preserve"> editor.</w:t>
-      </w:r>
-    </w:p>
-    <w:p>
-      <w:pPr>
-        <w:pStyle w:val="ListParagraph"/>
-        <w:rPr>
-          <w:lang w:val="id-ID"/>
-        </w:rPr>
-      </w:pPr>
-      <w:r>
-        <w:rPr>
-          <w:lang w:val="id-ID"/>
-        </w:rPr>
-        <w:t>Dengan demikian, penelitian ini menggunakan metode penelitian terapan sebagai pendekatan untuk mengatasi masalah praktis yang ada pada sistem e-</w:t>
-      </w:r>
-      <w:proofErr w:type="spellStart"/>
-      <w:r>
-        <w:rPr>
-          <w:lang w:val="id-ID"/>
-        </w:rPr>
-        <w:t>learning</w:t>
-      </w:r>
-      <w:proofErr w:type="spellEnd"/>
-      <w:r>
-        <w:rPr>
-          <w:lang w:val="id-ID"/>
-        </w:rPr>
-        <w:t xml:space="preserve"> berbasis web dan memvalidasi penerapan </w:t>
-      </w:r>
-      <w:proofErr w:type="spellStart"/>
-      <w:r>
-        <w:rPr>
-          <w:lang w:val="id-ID"/>
-        </w:rPr>
-        <w:t>state</w:t>
-      </w:r>
-      <w:proofErr w:type="spellEnd"/>
-      <w:r>
-        <w:rPr>
-          <w:lang w:val="id-ID"/>
-        </w:rPr>
-        <w:t xml:space="preserve"> </w:t>
-      </w:r>
-      <w:proofErr w:type="spellStart"/>
-      <w:r>
-        <w:rPr>
-          <w:lang w:val="id-ID"/>
-        </w:rPr>
-        <w:t>based</w:t>
-      </w:r>
-      <w:proofErr w:type="spellEnd"/>
-      <w:r>
-        <w:rPr>
-          <w:lang w:val="id-ID"/>
-        </w:rPr>
-        <w:t xml:space="preserve"> </w:t>
-      </w:r>
-      <w:proofErr w:type="spellStart"/>
-      <w:r>
-        <w:rPr>
-          <w:lang w:val="id-ID"/>
-        </w:rPr>
-        <w:t>code</w:t>
-      </w:r>
-      <w:proofErr w:type="spellEnd"/>
-      <w:r>
-        <w:rPr>
-          <w:lang w:val="id-ID"/>
-        </w:rPr>
-        <w:t xml:space="preserve"> editor sebagai solusi.</w:t>
-      </w:r>
-    </w:p>
-    <w:p>
-      <w:pPr>
-        <w:pStyle w:val="ListParagraph"/>
         <w:keepNext/>
         <w:numPr>
           <w:ilvl w:val="0"/>
@@ -7818,87 +7357,504 @@
           <w:tab w:val="left" w:pos="720"/>
         </w:tabs>
         <w:spacing w:after="120"/>
+        <w:jc w:val="left"/>
         <w:outlineLvl w:val="1"/>
         <w:rPr>
-          <w:rFonts w:eastAsia="Times New Roman" w:cs="Arial"/>
+          <w:rFonts w:eastAsiaTheme="majorEastAsia" w:cs="Arial"/>
           <w:b/>
           <w:bCs/>
           <w:iCs/>
           <w:vanish/>
-          <w:lang w:val="en-AS"/>
-        </w:rPr>
+        </w:rPr>
+      </w:pPr>
+    </w:p>
+    <w:p>
+      <w:pPr>
+        <w:pStyle w:val="Heading2"/>
+        <w:tabs>
+          <w:tab w:val="clear" w:pos="720"/>
+        </w:tabs>
+        <w:spacing w:before="40" w:after="0"/>
+        <w:ind w:left="706" w:hanging="576"/>
+      </w:pPr>
+      <w:r>
+        <w:t>Jenis Penelitian</w:t>
+      </w:r>
+    </w:p>
+    <w:p>
+      <w:pPr>
+        <w:pStyle w:val="ListParagraph"/>
+        <w:spacing w:before="40" w:after="0"/>
+        <w:ind w:firstLine="576"/>
+        <w:rPr>
+          <w:lang w:val="id-ID"/>
+        </w:rPr>
+      </w:pPr>
+      <w:r>
+        <w:rPr>
+          <w:lang w:val="en-AS"/>
+        </w:rPr>
+        <w:t>P</w:t>
+      </w:r>
+      <w:proofErr w:type="spellStart"/>
+      <w:r>
+        <w:rPr>
+          <w:lang w:val="id-ID"/>
+        </w:rPr>
+        <w:t>enelitian</w:t>
+      </w:r>
+      <w:proofErr w:type="spellEnd"/>
+      <w:r>
+        <w:rPr>
+          <w:lang w:val="id-ID"/>
+        </w:rPr>
+        <w:t xml:space="preserve"> yang dilakukan menggunakan metode penelitian terapan dengan tujuan untuk menganalisis dan memvalidasi penerapan </w:t>
+      </w:r>
+      <w:proofErr w:type="spellStart"/>
+      <w:proofErr w:type="gramStart"/>
+      <w:r>
+        <w:rPr>
+          <w:lang w:val="id-ID"/>
+        </w:rPr>
+        <w:t>state</w:t>
+      </w:r>
+      <w:proofErr w:type="spellEnd"/>
+      <w:r>
+        <w:rPr>
+          <w:lang w:val="id-ID"/>
+        </w:rPr>
+        <w:t xml:space="preserve"> </w:t>
+      </w:r>
+      <w:proofErr w:type="spellStart"/>
+      <w:r>
+        <w:rPr>
+          <w:lang w:val="id-ID"/>
+        </w:rPr>
+        <w:t>based</w:t>
+      </w:r>
+      <w:proofErr w:type="spellEnd"/>
+      <w:proofErr w:type="gramEnd"/>
+      <w:r>
+        <w:rPr>
+          <w:lang w:val="id-ID"/>
+        </w:rPr>
+        <w:t xml:space="preserve"> </w:t>
+      </w:r>
+      <w:proofErr w:type="spellStart"/>
+      <w:r>
+        <w:rPr>
+          <w:lang w:val="id-ID"/>
+        </w:rPr>
+        <w:t>code</w:t>
+      </w:r>
+      <w:proofErr w:type="spellEnd"/>
+      <w:r>
+        <w:rPr>
+          <w:lang w:val="id-ID"/>
+        </w:rPr>
+        <w:t xml:space="preserve"> editor pada sistem e-</w:t>
+      </w:r>
+      <w:proofErr w:type="spellStart"/>
+      <w:r>
+        <w:rPr>
+          <w:lang w:val="id-ID"/>
+        </w:rPr>
+        <w:t>learning</w:t>
+      </w:r>
+      <w:proofErr w:type="spellEnd"/>
+      <w:r>
+        <w:rPr>
+          <w:lang w:val="id-ID"/>
+        </w:rPr>
+        <w:t xml:space="preserve"> berbasis web. Metode penelitian terapan digunakan untuk mengatasi masalah praktis dengan cara mengembangkan dan memvalidasi solusi yang diterapkan pada konteks tertentu. Dalam hal ini, penelitian dilakukan dengan langkah-langkah sebagai berikut :</w:t>
+      </w:r>
+    </w:p>
+    <w:p>
+      <w:pPr>
+        <w:pStyle w:val="ListParagraph"/>
+        <w:numPr>
+          <w:ilvl w:val="0"/>
+          <w:numId w:val="11"/>
+        </w:numPr>
+        <w:rPr>
+          <w:lang w:val="id-ID"/>
+        </w:rPr>
+      </w:pPr>
+      <w:r>
+        <w:rPr>
+          <w:lang w:val="id-ID"/>
+        </w:rPr>
+        <w:t>Analisis dan identifikasi masalah yang ada pada sistem e-</w:t>
+      </w:r>
+      <w:proofErr w:type="spellStart"/>
+      <w:r>
+        <w:rPr>
+          <w:lang w:val="id-ID"/>
+        </w:rPr>
+        <w:t>learning</w:t>
+      </w:r>
+      <w:proofErr w:type="spellEnd"/>
+      <w:r>
+        <w:rPr>
+          <w:lang w:val="id-ID"/>
+        </w:rPr>
+        <w:t xml:space="preserve"> berbasis web saat ini.</w:t>
+      </w:r>
+    </w:p>
+    <w:p>
+      <w:pPr>
+        <w:pStyle w:val="ListParagraph"/>
+        <w:numPr>
+          <w:ilvl w:val="0"/>
+          <w:numId w:val="11"/>
+        </w:numPr>
+        <w:rPr>
+          <w:lang w:val="id-ID"/>
+        </w:rPr>
+      </w:pPr>
+      <w:r>
+        <w:rPr>
+          <w:lang w:val="id-ID"/>
+        </w:rPr>
+        <w:t xml:space="preserve">Riset dan identifikasi solusi yang potensial untuk mengatasi masalah yang ada, yaitu dengan menerapkan </w:t>
+      </w:r>
+      <w:proofErr w:type="spellStart"/>
+      <w:r>
+        <w:rPr>
+          <w:lang w:val="id-ID"/>
+        </w:rPr>
+        <w:t>state</w:t>
+      </w:r>
+      <w:proofErr w:type="spellEnd"/>
+      <w:r>
+        <w:rPr>
+          <w:lang w:val="id-ID"/>
+        </w:rPr>
+        <w:t xml:space="preserve"> </w:t>
+      </w:r>
+      <w:proofErr w:type="spellStart"/>
+      <w:r>
+        <w:rPr>
+          <w:lang w:val="id-ID"/>
+        </w:rPr>
+        <w:t>based</w:t>
+      </w:r>
+      <w:proofErr w:type="spellEnd"/>
+      <w:r>
+        <w:rPr>
+          <w:lang w:val="id-ID"/>
+        </w:rPr>
+        <w:t xml:space="preserve"> </w:t>
+      </w:r>
+      <w:proofErr w:type="spellStart"/>
+      <w:r>
+        <w:rPr>
+          <w:lang w:val="id-ID"/>
+        </w:rPr>
+        <w:t>code</w:t>
+      </w:r>
+      <w:proofErr w:type="spellEnd"/>
+      <w:r>
+        <w:rPr>
+          <w:lang w:val="id-ID"/>
+        </w:rPr>
+        <w:t xml:space="preserve"> editor.</w:t>
+      </w:r>
+    </w:p>
+    <w:p>
+      <w:pPr>
+        <w:pStyle w:val="ListParagraph"/>
+        <w:numPr>
+          <w:ilvl w:val="0"/>
+          <w:numId w:val="11"/>
+        </w:numPr>
+        <w:rPr>
+          <w:lang w:val="id-ID"/>
+        </w:rPr>
+      </w:pPr>
+      <w:r>
+        <w:rPr>
+          <w:lang w:val="id-ID"/>
+        </w:rPr>
+        <w:t>Perencanaan dan pengembangan sistem e-</w:t>
+      </w:r>
+      <w:proofErr w:type="spellStart"/>
+      <w:r>
+        <w:rPr>
+          <w:lang w:val="id-ID"/>
+        </w:rPr>
+        <w:t>learning</w:t>
+      </w:r>
+      <w:proofErr w:type="spellEnd"/>
+      <w:r>
+        <w:rPr>
+          <w:lang w:val="id-ID"/>
+        </w:rPr>
+        <w:t xml:space="preserve"> berbasis web dengan menggunakan </w:t>
+      </w:r>
+      <w:proofErr w:type="spellStart"/>
+      <w:r>
+        <w:rPr>
+          <w:lang w:val="id-ID"/>
+        </w:rPr>
+        <w:t>state</w:t>
+      </w:r>
+      <w:proofErr w:type="spellEnd"/>
+      <w:r>
+        <w:rPr>
+          <w:lang w:val="id-ID"/>
+        </w:rPr>
+        <w:t xml:space="preserve"> </w:t>
+      </w:r>
+      <w:proofErr w:type="spellStart"/>
+      <w:r>
+        <w:rPr>
+          <w:lang w:val="id-ID"/>
+        </w:rPr>
+        <w:t>based</w:t>
+      </w:r>
+      <w:proofErr w:type="spellEnd"/>
+      <w:r>
+        <w:rPr>
+          <w:lang w:val="id-ID"/>
+        </w:rPr>
+        <w:t xml:space="preserve"> </w:t>
+      </w:r>
+      <w:proofErr w:type="spellStart"/>
+      <w:r>
+        <w:rPr>
+          <w:lang w:val="id-ID"/>
+        </w:rPr>
+        <w:t>code</w:t>
+      </w:r>
+      <w:proofErr w:type="spellEnd"/>
+      <w:r>
+        <w:rPr>
+          <w:lang w:val="id-ID"/>
+        </w:rPr>
+        <w:t xml:space="preserve"> editor.</w:t>
+      </w:r>
+    </w:p>
+    <w:p>
+      <w:pPr>
+        <w:pStyle w:val="ListParagraph"/>
+        <w:numPr>
+          <w:ilvl w:val="0"/>
+          <w:numId w:val="11"/>
+        </w:numPr>
+        <w:rPr>
+          <w:lang w:val="id-ID"/>
+        </w:rPr>
+      </w:pPr>
+      <w:r>
+        <w:rPr>
+          <w:lang w:val="id-ID"/>
+        </w:rPr>
+        <w:t xml:space="preserve">Validasi dan uji coba pada sistem yang dikembangkan untuk mengetahui efektifitas dan efisiensi penerapan </w:t>
+      </w:r>
+      <w:proofErr w:type="spellStart"/>
+      <w:r>
+        <w:rPr>
+          <w:lang w:val="id-ID"/>
+        </w:rPr>
+        <w:t>state</w:t>
+      </w:r>
+      <w:proofErr w:type="spellEnd"/>
+      <w:r>
+        <w:rPr>
+          <w:lang w:val="id-ID"/>
+        </w:rPr>
+        <w:t xml:space="preserve"> </w:t>
+      </w:r>
+      <w:proofErr w:type="spellStart"/>
+      <w:r>
+        <w:rPr>
+          <w:lang w:val="id-ID"/>
+        </w:rPr>
+        <w:t>based</w:t>
+      </w:r>
+      <w:proofErr w:type="spellEnd"/>
+      <w:r>
+        <w:rPr>
+          <w:lang w:val="id-ID"/>
+        </w:rPr>
+        <w:t xml:space="preserve"> </w:t>
+      </w:r>
+      <w:proofErr w:type="spellStart"/>
+      <w:r>
+        <w:rPr>
+          <w:lang w:val="id-ID"/>
+        </w:rPr>
+        <w:t>code</w:t>
+      </w:r>
+      <w:proofErr w:type="spellEnd"/>
+      <w:r>
+        <w:rPr>
+          <w:lang w:val="id-ID"/>
+        </w:rPr>
+        <w:t xml:space="preserve"> editor.</w:t>
+      </w:r>
+    </w:p>
+    <w:p>
+      <w:pPr>
+        <w:pStyle w:val="ListParagraph"/>
+        <w:numPr>
+          <w:ilvl w:val="0"/>
+          <w:numId w:val="11"/>
+        </w:numPr>
+        <w:rPr>
+          <w:lang w:val="id-ID"/>
+        </w:rPr>
+      </w:pPr>
+      <w:r>
+        <w:rPr>
+          <w:lang w:val="id-ID"/>
+        </w:rPr>
+        <w:t>Evaluasi dan penyempurnaan sistem e-</w:t>
+      </w:r>
+      <w:proofErr w:type="spellStart"/>
+      <w:r>
+        <w:rPr>
+          <w:lang w:val="id-ID"/>
+        </w:rPr>
+        <w:t>learning</w:t>
+      </w:r>
+      <w:proofErr w:type="spellEnd"/>
+      <w:r>
+        <w:rPr>
+          <w:lang w:val="id-ID"/>
+        </w:rPr>
+        <w:t xml:space="preserve"> berbasis web dengan </w:t>
+      </w:r>
+      <w:proofErr w:type="spellStart"/>
+      <w:r>
+        <w:rPr>
+          <w:lang w:val="id-ID"/>
+        </w:rPr>
+        <w:t>state</w:t>
+      </w:r>
+      <w:proofErr w:type="spellEnd"/>
+      <w:r>
+        <w:rPr>
+          <w:lang w:val="id-ID"/>
+        </w:rPr>
+        <w:t xml:space="preserve"> </w:t>
+      </w:r>
+      <w:proofErr w:type="spellStart"/>
+      <w:r>
+        <w:rPr>
+          <w:lang w:val="id-ID"/>
+        </w:rPr>
+        <w:t>based</w:t>
+      </w:r>
+      <w:proofErr w:type="spellEnd"/>
+      <w:r>
+        <w:rPr>
+          <w:lang w:val="id-ID"/>
+        </w:rPr>
+        <w:t xml:space="preserve"> </w:t>
+      </w:r>
+      <w:proofErr w:type="spellStart"/>
+      <w:r>
+        <w:rPr>
+          <w:lang w:val="id-ID"/>
+        </w:rPr>
+        <w:t>code</w:t>
+      </w:r>
+      <w:proofErr w:type="spellEnd"/>
+      <w:r>
+        <w:rPr>
+          <w:lang w:val="id-ID"/>
+        </w:rPr>
+        <w:t xml:space="preserve"> editor.</w:t>
+      </w:r>
+    </w:p>
+    <w:p>
+      <w:pPr>
+        <w:pStyle w:val="ListParagraph"/>
+        <w:rPr>
+          <w:lang w:val="id-ID"/>
+        </w:rPr>
+      </w:pPr>
+      <w:r>
+        <w:rPr>
+          <w:lang w:val="id-ID"/>
+        </w:rPr>
+        <w:t>Dengan demikian, penelitian ini menggunakan metode penelitian terapan sebagai pendekatan untuk mengatasi masalah praktis yang ada pada sistem e-</w:t>
+      </w:r>
+      <w:proofErr w:type="spellStart"/>
+      <w:r>
+        <w:rPr>
+          <w:lang w:val="id-ID"/>
+        </w:rPr>
+        <w:t>learning</w:t>
+      </w:r>
+      <w:proofErr w:type="spellEnd"/>
+      <w:r>
+        <w:rPr>
+          <w:lang w:val="id-ID"/>
+        </w:rPr>
+        <w:t xml:space="preserve"> berbasis web dan memvalidasi penerapan </w:t>
+      </w:r>
+      <w:proofErr w:type="spellStart"/>
+      <w:r>
+        <w:rPr>
+          <w:lang w:val="id-ID"/>
+        </w:rPr>
+        <w:t>state</w:t>
+      </w:r>
+      <w:proofErr w:type="spellEnd"/>
+      <w:r>
+        <w:rPr>
+          <w:lang w:val="id-ID"/>
+        </w:rPr>
+        <w:t xml:space="preserve"> </w:t>
+      </w:r>
+      <w:proofErr w:type="spellStart"/>
+      <w:r>
+        <w:rPr>
+          <w:lang w:val="id-ID"/>
+        </w:rPr>
+        <w:t>based</w:t>
+      </w:r>
+      <w:proofErr w:type="spellEnd"/>
+      <w:r>
+        <w:rPr>
+          <w:lang w:val="id-ID"/>
+        </w:rPr>
+        <w:t xml:space="preserve"> </w:t>
+      </w:r>
+      <w:proofErr w:type="spellStart"/>
+      <w:r>
+        <w:rPr>
+          <w:lang w:val="id-ID"/>
+        </w:rPr>
+        <w:t>code</w:t>
+      </w:r>
+      <w:proofErr w:type="spellEnd"/>
+      <w:r>
+        <w:rPr>
+          <w:lang w:val="id-ID"/>
+        </w:rPr>
+        <w:t xml:space="preserve"> editor sebagai solusi.</w:t>
+      </w:r>
+    </w:p>
+    <w:p>
+      <w:pPr>
+        <w:pStyle w:val="Heading2"/>
       </w:pPr>
       <w:bookmarkStart w:id="49" w:name="_Toc127433411"/>
       <w:bookmarkStart w:id="50" w:name="_Toc127646385"/>
+      <w:bookmarkStart w:id="51" w:name="_Toc127646388"/>
       <w:bookmarkEnd w:id="49"/>
       <w:bookmarkEnd w:id="50"/>
-    </w:p>
-    <w:p>
-      <w:pPr>
-        <w:pStyle w:val="ListParagraph"/>
-        <w:keepNext/>
-        <w:numPr>
-          <w:ilvl w:val="0"/>
-          <w:numId w:val="25"/>
-        </w:numPr>
-        <w:tabs>
-          <w:tab w:val="left" w:pos="720"/>
-        </w:tabs>
-        <w:spacing w:after="120"/>
-        <w:outlineLvl w:val="1"/>
-        <w:rPr>
-          <w:rFonts w:eastAsia="Times New Roman" w:cs="Arial"/>
-          <w:b/>
-          <w:bCs/>
-          <w:iCs/>
-          <w:vanish/>
-          <w:lang w:val="en-AS"/>
-        </w:rPr>
-      </w:pPr>
-      <w:bookmarkStart w:id="51" w:name="_Toc127433412"/>
-      <w:bookmarkStart w:id="52" w:name="_Toc127646386"/>
+      <w:r>
+        <w:rPr>
+          <w:lang w:val="en-AS"/>
+        </w:rPr>
+        <w:t>Waktu dan Tempat Penelitian</w:t>
+      </w:r>
       <w:bookmarkEnd w:id="51"/>
-      <w:bookmarkEnd w:id="52"/>
-    </w:p>
-    <w:p>
-      <w:pPr>
-        <w:pStyle w:val="ListParagraph"/>
-        <w:keepNext/>
-        <w:numPr>
-          <w:ilvl w:val="1"/>
-          <w:numId w:val="25"/>
-        </w:numPr>
-        <w:tabs>
-          <w:tab w:val="left" w:pos="720"/>
-        </w:tabs>
-        <w:spacing w:after="120"/>
-        <w:outlineLvl w:val="1"/>
-        <w:rPr>
-          <w:rFonts w:eastAsia="Times New Roman" w:cs="Arial"/>
-          <w:b/>
-          <w:bCs/>
-          <w:iCs/>
-          <w:vanish/>
-          <w:lang w:val="en-AS"/>
-        </w:rPr>
-      </w:pPr>
-      <w:bookmarkStart w:id="53" w:name="_Toc127433413"/>
-      <w:bookmarkStart w:id="54" w:name="_Toc127646387"/>
-      <w:bookmarkEnd w:id="53"/>
-      <w:bookmarkEnd w:id="54"/>
-    </w:p>
-    <w:p>
-      <w:pPr>
-        <w:pStyle w:val="Heading2"/>
-      </w:pPr>
-      <w:bookmarkStart w:id="55" w:name="_Toc127646388"/>
-      <w:r>
-        <w:rPr>
-          <w:lang w:val="en-AS"/>
-        </w:rPr>
-        <w:t>Waktu dan Tempat Penelitian</w:t>
-      </w:r>
-      <w:bookmarkEnd w:id="55"/>
     </w:p>
     <w:p>
       <w:pPr>
@@ -7965,7 +7921,6 @@
                 <w:b/>
                 <w:lang w:val="id-ID"/>
               </w:rPr>
-              <w:lastRenderedPageBreak/>
               <w:t>No</w:t>
             </w:r>
           </w:p>
@@ -10045,14 +10000,14 @@
       <w:pPr>
         <w:pStyle w:val="Heading2"/>
       </w:pPr>
-      <w:bookmarkStart w:id="56" w:name="_Toc127646389"/>
+      <w:bookmarkStart w:id="52" w:name="_Toc127646389"/>
       <w:r>
         <w:rPr>
           <w:lang w:val="en-AS"/>
         </w:rPr>
         <w:t>Sarana Pendukung</w:t>
       </w:r>
-      <w:bookmarkEnd w:id="56"/>
+      <w:bookmarkEnd w:id="52"/>
     </w:p>
     <w:p>
       <w:pPr>
@@ -10105,20 +10060,20 @@
         <w:pStyle w:val="Heading2"/>
         <w:numPr>
           <w:ilvl w:val="2"/>
-          <w:numId w:val="2"/>
+          <w:numId w:val="25"/>
         </w:numPr>
         <w:rPr>
           <w:lang w:val="en-AS"/>
         </w:rPr>
       </w:pPr>
-      <w:bookmarkStart w:id="57" w:name="_Toc127646390"/>
+      <w:bookmarkStart w:id="53" w:name="_Toc127646390"/>
       <w:r>
         <w:rPr>
           <w:lang w:val="en-AS"/>
         </w:rPr>
         <w:t>Perangkat Keras</w:t>
       </w:r>
-      <w:bookmarkEnd w:id="57"/>
+      <w:bookmarkEnd w:id="53"/>
     </w:p>
     <w:p>
       <w:pPr>
@@ -10499,20 +10454,20 @@
         <w:pStyle w:val="Heading2"/>
         <w:numPr>
           <w:ilvl w:val="2"/>
-          <w:numId w:val="2"/>
+          <w:numId w:val="25"/>
         </w:numPr>
         <w:rPr>
           <w:lang w:val="en-AS"/>
         </w:rPr>
       </w:pPr>
-      <w:bookmarkStart w:id="58" w:name="_Toc127646391"/>
+      <w:bookmarkStart w:id="54" w:name="_Toc127646391"/>
       <w:r>
         <w:rPr>
           <w:lang w:val="en-AS"/>
         </w:rPr>
         <w:t>Perangkat Lunak</w:t>
       </w:r>
-      <w:bookmarkEnd w:id="58"/>
+      <w:bookmarkEnd w:id="54"/>
     </w:p>
     <w:p>
       <w:pPr>
@@ -10923,7 +10878,7 @@
       <w:pPr>
         <w:pStyle w:val="Heading2"/>
       </w:pPr>
-      <w:bookmarkStart w:id="59" w:name="_Toc127646392"/>
+      <w:bookmarkStart w:id="55" w:name="_Toc127646392"/>
       <w:r>
         <w:rPr>
           <w:lang w:val="en-AS"/>
@@ -10931,7 +10886,7 @@
         <w:lastRenderedPageBreak/>
         <w:t>Metode Pengumpulan Data</w:t>
       </w:r>
-      <w:bookmarkEnd w:id="59"/>
+      <w:bookmarkEnd w:id="55"/>
     </w:p>
     <w:p>
       <w:pPr>
@@ -11150,7 +11105,7 @@
           <w:szCs w:val="24"/>
         </w:rPr>
       </w:pPr>
-      <w:bookmarkStart w:id="60" w:name="_Toc450688183"/>
+      <w:bookmarkStart w:id="56" w:name="_Toc450688183"/>
     </w:p>
     <w:p>
       <w:pPr>
@@ -11159,14 +11114,14 @@
           <w:lang w:val="en-AS"/>
         </w:rPr>
       </w:pPr>
-      <w:bookmarkStart w:id="61" w:name="_Toc127646393"/>
+      <w:bookmarkStart w:id="57" w:name="_Toc127646393"/>
       <w:r>
         <w:rPr>
           <w:lang w:val="en-AS"/>
         </w:rPr>
         <w:t>Metode Pengembangan Sistem</w:t>
       </w:r>
-      <w:bookmarkEnd w:id="61"/>
+      <w:bookmarkEnd w:id="57"/>
     </w:p>
     <w:p>
       <w:pPr>
@@ -11285,14 +11240,14 @@
           <w:lang w:val="en-AS"/>
         </w:rPr>
       </w:pPr>
-      <w:bookmarkStart w:id="62" w:name="_Toc127646394"/>
+      <w:bookmarkStart w:id="58" w:name="_Toc127646394"/>
       <w:r>
         <w:rPr>
           <w:lang w:val="en-AS"/>
         </w:rPr>
         <w:t>Metode Pengujian Sistem</w:t>
       </w:r>
-      <w:bookmarkEnd w:id="62"/>
+      <w:bookmarkEnd w:id="58"/>
     </w:p>
     <w:p>
       <w:pPr>
@@ -11402,14 +11357,14 @@
           <w:lang w:val="en-AS"/>
         </w:rPr>
       </w:pPr>
-      <w:bookmarkStart w:id="63" w:name="_Toc127646395"/>
+      <w:bookmarkStart w:id="59" w:name="_Toc127646395"/>
       <w:r>
         <w:rPr>
           <w:lang w:val="en-AS"/>
         </w:rPr>
         <w:t>Diagram Alir Penelitian</w:t>
       </w:r>
-      <w:bookmarkEnd w:id="63"/>
+      <w:bookmarkEnd w:id="59"/>
     </w:p>
     <w:p>
       <w:pPr>
@@ -11526,9 +11481,9 @@
       <w:pPr>
         <w:pStyle w:val="Heading1"/>
       </w:pPr>
-      <w:bookmarkStart w:id="64" w:name="_Toc462552790"/>
-      <w:bookmarkStart w:id="65" w:name="_Toc127646396"/>
-      <w:bookmarkEnd w:id="60"/>
+      <w:bookmarkStart w:id="60" w:name="_Toc462552790"/>
+      <w:bookmarkStart w:id="61" w:name="_Toc127646396"/>
+      <w:bookmarkEnd w:id="56"/>
       <w:r>
         <w:lastRenderedPageBreak/>
         <w:t>BAB</w:t>
@@ -11539,14 +11494,14 @@
       <w:r>
         <w:br/>
       </w:r>
-      <w:bookmarkEnd w:id="64"/>
+      <w:bookmarkEnd w:id="60"/>
       <w:r>
         <w:t>ANALISIS</w:t>
       </w:r>
       <w:r>
         <w:t xml:space="preserve"> / ANALISIS DAN PERANCANGAN / DLL</w:t>
       </w:r>
-      <w:bookmarkEnd w:id="65"/>
+      <w:bookmarkEnd w:id="61"/>
     </w:p>
     <w:p>
       <w:pPr>
@@ -11567,10 +11522,10 @@
           <w:bCs/>
         </w:rPr>
       </w:pPr>
-      <w:bookmarkStart w:id="66" w:name="_Toc460048268"/>
-      <w:bookmarkStart w:id="67" w:name="_Toc460048596"/>
-      <w:bookmarkStart w:id="68" w:name="_Toc460795091"/>
-      <w:bookmarkStart w:id="69" w:name="_Toc460915928"/>
+      <w:bookmarkStart w:id="62" w:name="_Toc460048268"/>
+      <w:bookmarkStart w:id="63" w:name="_Toc460048596"/>
+      <w:bookmarkStart w:id="64" w:name="_Toc460795091"/>
+      <w:bookmarkStart w:id="65" w:name="_Toc460915928"/>
       <w:r>
         <w:t xml:space="preserve">Ini adalah template skripsi dari </w:t>
       </w:r>
@@ -11641,10 +11596,10 @@
         </w:rPr>
         <w:t>.</w:t>
       </w:r>
-      <w:bookmarkEnd w:id="66"/>
-      <w:bookmarkEnd w:id="67"/>
-      <w:bookmarkEnd w:id="68"/>
-      <w:bookmarkEnd w:id="69"/>
+      <w:bookmarkEnd w:id="62"/>
+      <w:bookmarkEnd w:id="63"/>
+      <w:bookmarkEnd w:id="64"/>
+      <w:bookmarkEnd w:id="65"/>
       <w:r>
         <w:rPr>
           <w:rFonts w:eastAsia="Times New Roman"/>
@@ -11666,11 +11621,11 @@
           <w:numId w:val="4"/>
         </w:numPr>
       </w:pPr>
-      <w:bookmarkStart w:id="70" w:name="_Toc127646397"/>
+      <w:bookmarkStart w:id="66" w:name="_Toc127646397"/>
       <w:r>
         <w:t>Sub bab</w:t>
       </w:r>
-      <w:bookmarkEnd w:id="70"/>
+      <w:bookmarkEnd w:id="66"/>
     </w:p>
     <w:p>
       <w:pPr>
@@ -11907,8 +11862,8 @@
       <w:pPr>
         <w:pStyle w:val="Heading1"/>
       </w:pPr>
-      <w:bookmarkStart w:id="71" w:name="_Toc462552792"/>
-      <w:bookmarkStart w:id="72" w:name="_Toc127646398"/>
+      <w:bookmarkStart w:id="67" w:name="_Toc462552792"/>
+      <w:bookmarkStart w:id="68" w:name="_Toc127646398"/>
       <w:r>
         <w:lastRenderedPageBreak/>
         <w:t>BAB</w:t>
@@ -11922,14 +11877,14 @@
       <w:r>
         <w:br/>
       </w:r>
-      <w:bookmarkEnd w:id="71"/>
+      <w:bookmarkEnd w:id="67"/>
       <w:r>
         <w:t xml:space="preserve">HASIL DAN </w:t>
       </w:r>
       <w:r>
         <w:t>PEMBAHASAN</w:t>
       </w:r>
-      <w:bookmarkEnd w:id="72"/>
+      <w:bookmarkEnd w:id="68"/>
     </w:p>
     <w:p>
       <w:pPr>
@@ -12071,11 +12026,11 @@
           <w:numId w:val="7"/>
         </w:numPr>
       </w:pPr>
-      <w:bookmarkStart w:id="73" w:name="_Toc127646399"/>
+      <w:bookmarkStart w:id="69" w:name="_Toc127646399"/>
       <w:r>
         <w:t>Sub Bab</w:t>
       </w:r>
-      <w:bookmarkEnd w:id="73"/>
+      <w:bookmarkEnd w:id="69"/>
     </w:p>
     <w:p>
       <w:pPr>
@@ -12319,11 +12274,11 @@
         </w:rPr>
         <w:tab/>
       </w:r>
-      <w:bookmarkStart w:id="74" w:name="_Toc127646400"/>
+      <w:bookmarkStart w:id="70" w:name="_Toc127646400"/>
       <w:r>
         <w:t>Sub Bab</w:t>
       </w:r>
-      <w:bookmarkEnd w:id="74"/>
+      <w:bookmarkEnd w:id="70"/>
     </w:p>
     <w:p>
       <w:pPr>
@@ -12578,8 +12533,8 @@
       <w:pPr>
         <w:pStyle w:val="Heading1"/>
       </w:pPr>
-      <w:bookmarkStart w:id="75" w:name="_Toc462552795"/>
-      <w:bookmarkStart w:id="76" w:name="_Toc127646401"/>
+      <w:bookmarkStart w:id="71" w:name="_Toc462552795"/>
+      <w:bookmarkStart w:id="72" w:name="_Toc127646401"/>
       <w:r>
         <w:lastRenderedPageBreak/>
         <w:t>BAB</w:t>
@@ -12596,14 +12551,14 @@
       <w:r>
         <w:br/>
       </w:r>
-      <w:bookmarkEnd w:id="75"/>
+      <w:bookmarkEnd w:id="71"/>
       <w:r>
         <w:t>KE</w:t>
       </w:r>
       <w:r>
         <w:t>SIMPULAN DAN SARAN</w:t>
       </w:r>
-      <w:bookmarkEnd w:id="76"/>
+      <w:bookmarkEnd w:id="72"/>
     </w:p>
     <w:p>
       <w:pPr>
@@ -12729,19 +12684,19 @@
       <w:pPr>
         <w:pStyle w:val="Heading2"/>
       </w:pPr>
-      <w:bookmarkStart w:id="77" w:name="_Toc462552796"/>
-      <w:bookmarkStart w:id="78" w:name="_Toc127646402"/>
+      <w:bookmarkStart w:id="73" w:name="_Toc462552796"/>
+      <w:bookmarkStart w:id="74" w:name="_Toc127646402"/>
       <w:r>
         <w:t>6.1</w:t>
       </w:r>
       <w:r>
         <w:tab/>
       </w:r>
-      <w:bookmarkEnd w:id="77"/>
+      <w:bookmarkEnd w:id="73"/>
       <w:r>
         <w:t>Simpulan</w:t>
       </w:r>
-      <w:bookmarkEnd w:id="78"/>
+      <w:bookmarkEnd w:id="74"/>
     </w:p>
     <w:p>
       <w:pPr>
@@ -13073,19 +13028,19 @@
       <w:pPr>
         <w:pStyle w:val="Heading2"/>
       </w:pPr>
-      <w:bookmarkStart w:id="79" w:name="_Toc462552797"/>
-      <w:bookmarkStart w:id="80" w:name="_Toc127646403"/>
+      <w:bookmarkStart w:id="75" w:name="_Toc462552797"/>
+      <w:bookmarkStart w:id="76" w:name="_Toc127646403"/>
       <w:r>
         <w:t>6.2</w:t>
       </w:r>
       <w:r>
         <w:tab/>
       </w:r>
-      <w:bookmarkEnd w:id="79"/>
+      <w:bookmarkEnd w:id="75"/>
       <w:r>
         <w:t>Saran</w:t>
       </w:r>
-      <w:bookmarkEnd w:id="80"/>
+      <w:bookmarkEnd w:id="76"/>
     </w:p>
     <w:p>
       <w:pPr>
@@ -13305,9 +13260,9 @@
         </w:sectPr>
       </w:pPr>
     </w:p>
-    <w:bookmarkStart w:id="81" w:name="_Toc462552798" w:displacedByCustomXml="next"/>
-    <w:bookmarkStart w:id="82" w:name="_Toc448384025" w:displacedByCustomXml="next"/>
-    <w:bookmarkStart w:id="83" w:name="_Toc127646404" w:displacedByCustomXml="next"/>
+    <w:bookmarkStart w:id="77" w:name="_Toc462552798" w:displacedByCustomXml="next"/>
+    <w:bookmarkStart w:id="78" w:name="_Toc448384025" w:displacedByCustomXml="next"/>
+    <w:bookmarkStart w:id="79" w:name="_Toc127646404" w:displacedByCustomXml="next"/>
     <w:sdt>
       <w:sdtPr>
         <w:rPr>
@@ -13329,8 +13284,8 @@
         </w:rPr>
       </w:sdtEndPr>
       <w:sdtContent>
-        <w:bookmarkEnd w:id="82" w:displacedByCustomXml="prev"/>
-        <w:bookmarkEnd w:id="81" w:displacedByCustomXml="prev"/>
+        <w:bookmarkEnd w:id="78" w:displacedByCustomXml="prev"/>
+        <w:bookmarkEnd w:id="77" w:displacedByCustomXml="prev"/>
         <w:p>
           <w:pPr>
             <w:pStyle w:val="Heading1"/>
@@ -13338,7 +13293,7 @@
           <w:r>
             <w:t>DAFTAR PUSTAKA</w:t>
           </w:r>
-          <w:bookmarkEnd w:id="83"/>
+          <w:bookmarkEnd w:id="79"/>
         </w:p>
         <w:sdt>
           <w:sdtPr>
@@ -14140,11 +14095,11 @@
       <w:pPr>
         <w:pStyle w:val="Heading1"/>
       </w:pPr>
-      <w:bookmarkStart w:id="84" w:name="_Toc127646405"/>
+      <w:bookmarkStart w:id="80" w:name="_Toc127646405"/>
       <w:r>
         <w:t>LAMPIRAN-LAMPIRAN</w:t>
       </w:r>
-      <w:bookmarkEnd w:id="84"/>
+      <w:bookmarkEnd w:id="80"/>
     </w:p>
     <w:sectPr>
       <w:headerReference w:type="default" r:id="rId33"/>
@@ -16549,7 +16504,7 @@
   <w:abstractNum w:abstractNumId="15" w15:restartNumberingAfterBreak="0">
     <w:nsid w:val="5BFF0663"/>
     <w:multiLevelType w:val="multilevel"/>
-    <w:tmpl w:val="DF787FB2"/>
+    <w:tmpl w:val="83ACC108"/>
     <w:lvl w:ilvl="0">
       <w:start w:val="1"/>
       <w:numFmt w:val="decimal"/>
@@ -18452,13 +18407,12 @@
       <w:keepNext/>
       <w:numPr>
         <w:ilvl w:val="1"/>
-        <w:numId w:val="2"/>
+        <w:numId w:val="25"/>
       </w:numPr>
       <w:tabs>
         <w:tab w:val="left" w:pos="720"/>
       </w:tabs>
       <w:spacing w:after="120" w:line="360" w:lineRule="auto"/>
-      <w:ind w:left="576" w:hanging="576"/>
       <w:outlineLvl w:val="1"/>
     </w:pPr>
     <w:rPr>

</xml_diff>

<commit_message>
update to metode pengujian sistem
</commit_message>
<xml_diff>
--- a/Main deprecated.docx
+++ b/Main deprecated.docx
@@ -6,12 +6,12 @@
       <w:pPr>
         <w:pStyle w:val="Heading1"/>
       </w:pPr>
-      <w:bookmarkStart w:id="0" w:name="_Toc437495869"/>
-      <w:bookmarkStart w:id="1" w:name="_Toc127646357"/>
+      <w:bookmarkStart w:id="0" w:name="_Toc127646357"/>
+      <w:bookmarkStart w:id="1" w:name="_Toc437495869"/>
       <w:r>
         <w:t>HALAMAN SAMPUL</w:t>
       </w:r>
-      <w:bookmarkEnd w:id="1"/>
+      <w:bookmarkEnd w:id="0"/>
     </w:p>
     <w:p>
       <w:pPr>
@@ -1918,8 +1918,13 @@
     <w:sdt>
       <w:sdtPr>
         <w:rPr>
-          <w:rFonts w:eastAsia="Calibri"/>
+          <w:rFonts w:ascii="Times New Roman" w:eastAsia="Calibri" w:hAnsi="Times New Roman"/>
+          <w:b w:val="0"/>
+          <w:bCs w:val="0"/>
           <w:noProof w:val="0"/>
+          <w:color w:val="auto"/>
+          <w:sz w:val="24"/>
+          <w:szCs w:val="22"/>
           <w:lang w:val="id-ID"/>
         </w:rPr>
         <w:id w:val="2115858937"/>
@@ -1930,12 +1935,6 @@
       </w:sdtPr>
       <w:sdtEndPr>
         <w:rPr>
-          <w:rFonts w:ascii="Times New Roman" w:hAnsi="Times New Roman"/>
-          <w:b w:val="0"/>
-          <w:bCs w:val="0"/>
-          <w:color w:val="auto"/>
-          <w:sz w:val="24"/>
-          <w:szCs w:val="22"/>
           <w:lang w:val="en-US"/>
         </w:rPr>
       </w:sdtEndPr>
@@ -4909,7 +4908,7 @@
         </w:rPr>
         <w:br/>
       </w:r>
-      <w:bookmarkEnd w:id="0"/>
+      <w:bookmarkEnd w:id="1"/>
       <w:bookmarkEnd w:id="7"/>
       <w:bookmarkEnd w:id="8"/>
       <w:r>
@@ -5881,16 +5880,16 @@
         <w:spacing w:before="40" w:after="0"/>
         <w:ind w:left="706"/>
       </w:pPr>
-      <w:bookmarkStart w:id="21" w:name="_Toc437495897"/>
-      <w:bookmarkStart w:id="22" w:name="_Toc448384020"/>
-      <w:bookmarkStart w:id="23" w:name="_Toc127646370"/>
+      <w:bookmarkStart w:id="21" w:name="_Toc127646370"/>
+      <w:bookmarkStart w:id="22" w:name="_Toc437495897"/>
+      <w:bookmarkStart w:id="23" w:name="_Toc448384020"/>
       <w:r>
         <w:rPr>
           <w:lang w:val="en-AS"/>
         </w:rPr>
         <w:t>Kode Editor</w:t>
       </w:r>
-      <w:bookmarkEnd w:id="23"/>
+      <w:bookmarkEnd w:id="21"/>
     </w:p>
     <w:p>
       <w:pPr>
@@ -6254,15 +6253,15 @@
         <w:spacing w:before="40" w:after="0"/>
         <w:ind w:left="706"/>
       </w:pPr>
-      <w:bookmarkStart w:id="25" w:name="_Toc127646373"/>
-      <w:bookmarkStart w:id="26" w:name="_Toc127646372"/>
+      <w:bookmarkStart w:id="25" w:name="_Toc127646372"/>
+      <w:bookmarkStart w:id="26" w:name="_Toc127646373"/>
       <w:r>
         <w:rPr>
           <w:lang w:val="en-AS"/>
         </w:rPr>
         <w:t>E - Learning</w:t>
       </w:r>
-      <w:bookmarkEnd w:id="26"/>
+      <w:bookmarkEnd w:id="25"/>
     </w:p>
     <w:p>
       <w:pPr>
@@ -6304,7 +6303,7 @@
         </w:rPr>
         <w:t>Penelitian Terkait</w:t>
       </w:r>
-      <w:bookmarkEnd w:id="25"/>
+      <w:bookmarkEnd w:id="26"/>
     </w:p>
     <w:p>
       <w:pPr>
@@ -7267,8 +7266,8 @@
         </w:rPr>
         <w:br/>
       </w:r>
-      <w:bookmarkEnd w:id="21"/>
       <w:bookmarkEnd w:id="22"/>
+      <w:bookmarkEnd w:id="23"/>
       <w:bookmarkEnd w:id="47"/>
       <w:r>
         <w:rPr>
@@ -7411,29 +7410,13 @@
         <w:t xml:space="preserve"> yang dilakukan menggunakan metode penelitian terapan dengan tujuan untuk menganalisis dan memvalidasi penerapan </w:t>
       </w:r>
       <w:proofErr w:type="spellStart"/>
-      <w:proofErr w:type="gramStart"/>
       <w:r>
         <w:rPr>
           <w:lang w:val="id-ID"/>
         </w:rPr>
-        <w:t>state</w:t>
+        <w:t>state-based</w:t>
       </w:r>
       <w:proofErr w:type="spellEnd"/>
-      <w:r>
-        <w:rPr>
-          <w:lang w:val="id-ID"/>
-        </w:rPr>
-        <w:t xml:space="preserve"> </w:t>
-      </w:r>
-      <w:proofErr w:type="spellStart"/>
-      <w:r>
-        <w:rPr>
-          <w:lang w:val="id-ID"/>
-        </w:rPr>
-        <w:t>based</w:t>
-      </w:r>
-      <w:proofErr w:type="spellEnd"/>
-      <w:proofErr w:type="gramEnd"/>
       <w:r>
         <w:rPr>
           <w:lang w:val="id-ID"/>
@@ -7476,6 +7459,11 @@
           <w:ilvl w:val="0"/>
           <w:numId w:val="11"/>
         </w:numPr>
+        <w:tabs>
+          <w:tab w:val="clear" w:pos="1440"/>
+        </w:tabs>
+        <w:spacing w:before="40" w:after="0"/>
+        <w:ind w:left="1296" w:hanging="576"/>
         <w:rPr>
           <w:lang w:val="id-ID"/>
         </w:rPr>
@@ -7508,6 +7496,11 @@
           <w:ilvl w:val="0"/>
           <w:numId w:val="11"/>
         </w:numPr>
+        <w:tabs>
+          <w:tab w:val="clear" w:pos="1440"/>
+        </w:tabs>
+        <w:spacing w:before="40" w:after="0"/>
+        <w:ind w:left="1296" w:hanging="576"/>
         <w:rPr>
           <w:lang w:val="id-ID"/>
         </w:rPr>
@@ -7568,6 +7561,11 @@
           <w:ilvl w:val="0"/>
           <w:numId w:val="11"/>
         </w:numPr>
+        <w:tabs>
+          <w:tab w:val="clear" w:pos="1440"/>
+        </w:tabs>
+        <w:spacing w:before="40" w:after="0"/>
+        <w:ind w:left="1296" w:hanging="576"/>
         <w:rPr>
           <w:lang w:val="id-ID"/>
         </w:rPr>
@@ -7602,9 +7600,9 @@
       <w:proofErr w:type="spellEnd"/>
       <w:r>
         <w:rPr>
-          <w:lang w:val="id-ID"/>
-        </w:rPr>
-        <w:t xml:space="preserve"> </w:t>
+          <w:lang w:val="en-AS"/>
+        </w:rPr>
+        <w:t>-</w:t>
       </w:r>
       <w:proofErr w:type="spellStart"/>
       <w:r>
@@ -7642,6 +7640,11 @@
           <w:ilvl w:val="0"/>
           <w:numId w:val="11"/>
         </w:numPr>
+        <w:tabs>
+          <w:tab w:val="clear" w:pos="1440"/>
+        </w:tabs>
+        <w:spacing w:before="40" w:after="0"/>
+        <w:ind w:left="1296" w:hanging="576"/>
         <w:rPr>
           <w:lang w:val="id-ID"/>
         </w:rPr>
@@ -7702,6 +7705,11 @@
           <w:ilvl w:val="0"/>
           <w:numId w:val="11"/>
         </w:numPr>
+        <w:tabs>
+          <w:tab w:val="clear" w:pos="1440"/>
+        </w:tabs>
+        <w:spacing w:before="40" w:after="0"/>
+        <w:ind w:left="1296" w:hanging="576"/>
         <w:rPr>
           <w:lang w:val="id-ID"/>
         </w:rPr>
@@ -7736,8 +7744,22 @@
       <w:proofErr w:type="spellEnd"/>
       <w:r>
         <w:rPr>
+          <w:lang w:val="en-AS"/>
+        </w:rPr>
+        <w:t>-</w:t>
+      </w:r>
+      <w:proofErr w:type="spellStart"/>
+      <w:r>
+        <w:rPr>
           <w:lang w:val="id-ID"/>
         </w:rPr>
+        <w:t>based</w:t>
+      </w:r>
+      <w:proofErr w:type="spellEnd"/>
+      <w:r>
+        <w:rPr>
+          <w:lang w:val="id-ID"/>
+        </w:rPr>
         <w:t xml:space="preserve"> </w:t>
       </w:r>
       <w:proofErr w:type="spellStart"/>
@@ -7745,6 +7767,64 @@
         <w:rPr>
           <w:lang w:val="id-ID"/>
         </w:rPr>
+        <w:t>code</w:t>
+      </w:r>
+      <w:proofErr w:type="spellEnd"/>
+      <w:r>
+        <w:rPr>
+          <w:lang w:val="id-ID"/>
+        </w:rPr>
+        <w:t xml:space="preserve"> editor.</w:t>
+      </w:r>
+    </w:p>
+    <w:p>
+      <w:pPr>
+        <w:pStyle w:val="ListParagraph"/>
+        <w:spacing w:before="40" w:after="0"/>
+        <w:ind w:firstLine="576"/>
+        <w:rPr>
+          <w:lang w:val="id-ID"/>
+        </w:rPr>
+      </w:pPr>
+      <w:r>
+        <w:rPr>
+          <w:lang w:val="id-ID"/>
+        </w:rPr>
+        <w:t>Dengan demikian, penelitian ini menggunakan metode penelitian terapan sebagai pendekatan untuk mengatasi masalah praktis yang ada pada sistem e-</w:t>
+      </w:r>
+      <w:proofErr w:type="spellStart"/>
+      <w:r>
+        <w:rPr>
+          <w:lang w:val="id-ID"/>
+        </w:rPr>
+        <w:t>learning</w:t>
+      </w:r>
+      <w:proofErr w:type="spellEnd"/>
+      <w:r>
+        <w:rPr>
+          <w:lang w:val="id-ID"/>
+        </w:rPr>
+        <w:t xml:space="preserve"> berbasis web dan memvalidasi penerapan </w:t>
+      </w:r>
+      <w:proofErr w:type="spellStart"/>
+      <w:r>
+        <w:rPr>
+          <w:lang w:val="id-ID"/>
+        </w:rPr>
+        <w:t>state</w:t>
+      </w:r>
+      <w:proofErr w:type="spellEnd"/>
+      <w:r>
+        <w:rPr>
+          <w:lang w:val="id-ID"/>
+        </w:rPr>
+        <w:t xml:space="preserve"> </w:t>
+      </w:r>
+      <w:proofErr w:type="spellStart"/>
+      <w:r>
+        <w:rPr>
+          <w:lang w:val="id-ID"/>
+        </w:rPr>
         <w:t>based</w:t>
       </w:r>
       <w:proofErr w:type="spellEnd"/>
@@ -7766,82 +7846,67 @@
         <w:rPr>
           <w:lang w:val="id-ID"/>
         </w:rPr>
-        <w:t xml:space="preserve"> editor.</w:t>
+        <w:t xml:space="preserve"> editor sebagai solusi.</w:t>
       </w:r>
     </w:p>
     <w:p>
       <w:pPr>
         <w:pStyle w:val="ListParagraph"/>
+        <w:spacing w:before="40" w:after="0"/>
+        <w:ind w:firstLine="576"/>
         <w:rPr>
           <w:lang w:val="id-ID"/>
         </w:rPr>
       </w:pPr>
-      <w:r>
+    </w:p>
+    <w:p>
+      <w:pPr>
+        <w:pStyle w:val="ListParagraph"/>
+        <w:spacing w:before="40" w:after="0"/>
+        <w:ind w:firstLine="576"/>
         <w:rPr>
           <w:lang w:val="id-ID"/>
         </w:rPr>
-        <w:t>Dengan demikian, penelitian ini menggunakan metode penelitian terapan sebagai pendekatan untuk mengatasi masalah praktis yang ada pada sistem e-</w:t>
-      </w:r>
-      <w:proofErr w:type="spellStart"/>
-      <w:r>
+      </w:pPr>
+    </w:p>
+    <w:p>
+      <w:pPr>
+        <w:pStyle w:val="ListParagraph"/>
+        <w:spacing w:before="40" w:after="0"/>
+        <w:ind w:firstLine="576"/>
         <w:rPr>
           <w:lang w:val="id-ID"/>
         </w:rPr>
-        <w:t>learning</w:t>
-      </w:r>
-      <w:proofErr w:type="spellEnd"/>
-      <w:r>
+      </w:pPr>
+    </w:p>
+    <w:p>
+      <w:pPr>
+        <w:pStyle w:val="ListParagraph"/>
+        <w:spacing w:before="40" w:after="0"/>
+        <w:ind w:firstLine="576"/>
         <w:rPr>
           <w:lang w:val="id-ID"/>
         </w:rPr>
-        <w:t xml:space="preserve"> berbasis web dan memvalidasi penerapan </w:t>
-      </w:r>
-      <w:proofErr w:type="spellStart"/>
-      <w:r>
+      </w:pPr>
+    </w:p>
+    <w:p>
+      <w:pPr>
+        <w:pStyle w:val="ListParagraph"/>
+        <w:spacing w:before="40" w:after="0"/>
+        <w:ind w:firstLine="576"/>
         <w:rPr>
           <w:lang w:val="id-ID"/>
         </w:rPr>
-        <w:t>state</w:t>
-      </w:r>
-      <w:proofErr w:type="spellEnd"/>
-      <w:r>
-        <w:rPr>
-          <w:lang w:val="id-ID"/>
-        </w:rPr>
-        <w:t xml:space="preserve"> </w:t>
-      </w:r>
-      <w:proofErr w:type="spellStart"/>
-      <w:r>
-        <w:rPr>
-          <w:lang w:val="id-ID"/>
-        </w:rPr>
-        <w:t>based</w:t>
-      </w:r>
-      <w:proofErr w:type="spellEnd"/>
-      <w:r>
-        <w:rPr>
-          <w:lang w:val="id-ID"/>
-        </w:rPr>
-        <w:t xml:space="preserve"> </w:t>
-      </w:r>
-      <w:proofErr w:type="spellStart"/>
-      <w:r>
-        <w:rPr>
-          <w:lang w:val="id-ID"/>
-        </w:rPr>
-        <w:t>code</w:t>
-      </w:r>
-      <w:proofErr w:type="spellEnd"/>
-      <w:r>
-        <w:rPr>
-          <w:lang w:val="id-ID"/>
-        </w:rPr>
-        <w:t xml:space="preserve"> editor sebagai solusi.</w:t>
-      </w:r>
+      </w:pPr>
     </w:p>
     <w:p>
       <w:pPr>
         <w:pStyle w:val="Heading2"/>
+        <w:tabs>
+          <w:tab w:val="clear" w:pos="720"/>
+        </w:tabs>
+        <w:spacing w:before="40" w:after="0"/>
+        <w:ind w:left="706" w:hanging="576"/>
       </w:pPr>
       <w:bookmarkStart w:id="49" w:name="_Toc127433411"/>
       <w:bookmarkStart w:id="50" w:name="_Toc127646385"/>
@@ -7852,6 +7917,7 @@
         <w:rPr>
           <w:lang w:val="en-AS"/>
         </w:rPr>
+        <w:lastRenderedPageBreak/>
         <w:t>Waktu dan Tempat Penelitian</w:t>
       </w:r>
       <w:bookmarkEnd w:id="51"/>
@@ -9999,6 +10065,11 @@
     <w:p>
       <w:pPr>
         <w:pStyle w:val="Heading2"/>
+        <w:tabs>
+          <w:tab w:val="clear" w:pos="720"/>
+        </w:tabs>
+        <w:spacing w:before="40" w:after="0"/>
+        <w:ind w:left="706" w:hanging="576"/>
       </w:pPr>
       <w:bookmarkStart w:id="52" w:name="_Toc127646389"/>
       <w:r>
@@ -10008,52 +10079,6 @@
         <w:t>Sarana Pendukung</w:t>
       </w:r>
       <w:bookmarkEnd w:id="52"/>
-    </w:p>
-    <w:p>
-      <w:pPr>
-        <w:spacing w:after="0" w:line="360" w:lineRule="auto"/>
-        <w:ind w:firstLine="709"/>
-        <w:jc w:val="both"/>
-      </w:pPr>
-      <w:r>
-        <w:t xml:space="preserve">Dalam penelitian ini, pembuatan aplikasi </w:t>
-      </w:r>
-      <w:r>
-        <w:t>membutuhkan</w:t>
-      </w:r>
-      <w:r>
-        <w:t xml:space="preserve"> adanya sarana pendukung</w:t>
-      </w:r>
-      <w:r>
-        <w:rPr>
-          <w:lang w:val="en-AS"/>
-        </w:rPr>
-        <w:t xml:space="preserve"> </w:t>
-      </w:r>
-      <w:r>
-        <w:t>yang dapat membantu proses pembuatan aplikasi</w:t>
-      </w:r>
-      <w:r>
-        <w:t>, yaitu berbagai perangkat lunak dan perangkat keras yang membantu menyelesaikan aplikasi.</w:t>
-      </w:r>
-      <w:r>
-        <w:rPr>
-          <w:lang w:val="en-AS"/>
-        </w:rPr>
-        <w:t xml:space="preserve"> </w:t>
-      </w:r>
-      <w:r>
-        <w:t>Kedua jenis perangkat ini sangat penting bagi kelancaran dan kesuksesan proses pembuatan aplikasi. Perangkat lunak yang digunakan sebagai sarana pendukung akan membantu dalam mempermudah proses pembuatan aplikasi, seperti pengembangan, pengujian dan pemeliharaan aplikasi. Sedangkan perangkat keras yang digunakan sebagai sarana pendukung akan membantu dalam menjalankan aplikasi yang dibangun.</w:t>
-      </w:r>
-      <w:r>
-        <w:rPr>
-          <w:lang w:val="en-AS"/>
-        </w:rPr>
-        <w:t xml:space="preserve"> </w:t>
-      </w:r>
-      <w:r>
-        <w:t>Berikut adalah daftar sarana pendukung yang digunakan dalam penelitian ini.</w:t>
-      </w:r>
     </w:p>
     <w:p>
       <w:pPr>
@@ -10062,6 +10087,11 @@
           <w:ilvl w:val="2"/>
           <w:numId w:val="25"/>
         </w:numPr>
+        <w:tabs>
+          <w:tab w:val="clear" w:pos="720"/>
+        </w:tabs>
+        <w:spacing w:before="40" w:after="0"/>
+        <w:ind w:left="1296" w:hanging="576"/>
         <w:rPr>
           <w:lang w:val="en-AS"/>
         </w:rPr>
@@ -10079,23 +10109,17 @@
       <w:pPr>
         <w:jc w:val="center"/>
         <w:rPr>
-          <w:b/>
-          <w:bCs/>
-          <w:lang w:val="en-AS"/>
-        </w:rPr>
-      </w:pPr>
-      <w:r>
-        <w:rPr>
-          <w:b/>
-          <w:bCs/>
+          <w:lang w:val="en-AS"/>
+        </w:rPr>
+      </w:pPr>
+      <w:r>
+        <w:rPr>
           <w:lang w:val="en-AS"/>
         </w:rPr>
         <w:t>Tabel 3.3.1</w:t>
       </w:r>
       <w:r>
         <w:rPr>
-          <w:b/>
-          <w:bCs/>
           <w:lang w:val="en-AS"/>
         </w:rPr>
         <w:t xml:space="preserve"> Sarana Perangkat Keras</w:t>
@@ -10131,7 +10155,6 @@
                 <w:bCs/>
                 <w:lang w:val="en-AS"/>
               </w:rPr>
-              <w:lastRenderedPageBreak/>
               <w:t>No</w:t>
             </w:r>
           </w:p>
@@ -10456,6 +10479,11 @@
           <w:ilvl w:val="2"/>
           <w:numId w:val="25"/>
         </w:numPr>
+        <w:tabs>
+          <w:tab w:val="clear" w:pos="720"/>
+        </w:tabs>
+        <w:spacing w:before="40" w:after="0"/>
+        <w:ind w:left="1296" w:hanging="576"/>
         <w:rPr>
           <w:lang w:val="en-AS"/>
         </w:rPr>
@@ -10473,15 +10501,11 @@
       <w:pPr>
         <w:jc w:val="center"/>
         <w:rPr>
-          <w:b/>
-          <w:bCs/>
-          <w:lang w:val="en-AS"/>
-        </w:rPr>
-      </w:pPr>
-      <w:r>
-        <w:rPr>
-          <w:b/>
-          <w:bCs/>
+          <w:lang w:val="en-AS"/>
+        </w:rPr>
+      </w:pPr>
+      <w:r>
+        <w:rPr>
           <w:lang w:val="en-AS"/>
         </w:rPr>
         <w:t>Tabel 3.3.2 Sarana Perangkat Lunak</w:t>
@@ -10580,7 +10604,7 @@
               <w:rPr>
                 <w:lang w:val="en-AS"/>
               </w:rPr>
-              <w:t>OS Windows 10</w:t>
+              <w:t>Visual Studio Code</w:t>
             </w:r>
           </w:p>
         </w:tc>
@@ -10617,7 +10641,7 @@
               <w:rPr>
                 <w:lang w:val="en-AS"/>
               </w:rPr>
-              <w:t>Visual Studio Code</w:t>
+              <w:t>Google Chrome</w:t>
             </w:r>
           </w:p>
         </w:tc>
@@ -10650,11 +10674,19 @@
                 <w:lang w:val="en-AS"/>
               </w:rPr>
             </w:pPr>
+            <w:proofErr w:type="spellStart"/>
             <w:r>
               <w:rPr>
                 <w:lang w:val="en-AS"/>
               </w:rPr>
-              <w:t>Google Chrome</w:t>
+              <w:t>Github</w:t>
+            </w:r>
+            <w:proofErr w:type="spellEnd"/>
+            <w:r>
+              <w:rPr>
+                <w:lang w:val="en-AS"/>
+              </w:rPr>
+              <w:t xml:space="preserve"> Desktop</w:t>
             </w:r>
           </w:p>
         </w:tc>
@@ -10687,19 +10719,11 @@
                 <w:lang w:val="en-AS"/>
               </w:rPr>
             </w:pPr>
-            <w:proofErr w:type="spellStart"/>
             <w:r>
               <w:rPr>
                 <w:lang w:val="en-AS"/>
               </w:rPr>
-              <w:t>Github</w:t>
-            </w:r>
-            <w:proofErr w:type="spellEnd"/>
-            <w:r>
-              <w:rPr>
-                <w:lang w:val="en-AS"/>
-              </w:rPr>
-              <w:t xml:space="preserve"> Desktop</w:t>
+              <w:t>POSTMAN</w:t>
             </w:r>
           </w:p>
         </w:tc>
@@ -10736,7 +10760,7 @@
               <w:rPr>
                 <w:lang w:val="en-AS"/>
               </w:rPr>
-              <w:t>POSTMAN</w:t>
+              <w:t>Microsoft Word</w:t>
             </w:r>
           </w:p>
         </w:tc>
@@ -10773,7 +10797,21 @@
               <w:rPr>
                 <w:lang w:val="en-AS"/>
               </w:rPr>
-              <w:t>Microsoft Word</w:t>
+              <w:t xml:space="preserve">Just </w:t>
+            </w:r>
+            <w:proofErr w:type="spellStart"/>
+            <w:r>
+              <w:rPr>
+                <w:lang w:val="en-AS"/>
+              </w:rPr>
+              <w:t>Color</w:t>
+            </w:r>
+            <w:proofErr w:type="spellEnd"/>
+            <w:r>
+              <w:rPr>
+                <w:lang w:val="en-AS"/>
+              </w:rPr>
+              <w:t xml:space="preserve"> Picker</w:t>
             </w:r>
           </w:p>
         </w:tc>
@@ -10810,57 +10848,6 @@
               <w:rPr>
                 <w:lang w:val="en-AS"/>
               </w:rPr>
-              <w:t xml:space="preserve">Just </w:t>
-            </w:r>
-            <w:proofErr w:type="spellStart"/>
-            <w:r>
-              <w:rPr>
-                <w:lang w:val="en-AS"/>
-              </w:rPr>
-              <w:t>Color</w:t>
-            </w:r>
-            <w:proofErr w:type="spellEnd"/>
-            <w:r>
-              <w:rPr>
-                <w:lang w:val="en-AS"/>
-              </w:rPr>
-              <w:t xml:space="preserve"> Picker</w:t>
-            </w:r>
-          </w:p>
-        </w:tc>
-      </w:tr>
-      <w:tr>
-        <w:tc>
-          <w:tcPr>
-            <w:tcW w:w="805" w:type="dxa"/>
-          </w:tcPr>
-          <w:p>
-            <w:pPr>
-              <w:pStyle w:val="ListParagraph"/>
-              <w:numPr>
-                <w:ilvl w:val="0"/>
-                <w:numId w:val="33"/>
-              </w:numPr>
-              <w:rPr>
-                <w:lang w:val="en-AS"/>
-              </w:rPr>
-            </w:pPr>
-          </w:p>
-        </w:tc>
-        <w:tc>
-          <w:tcPr>
-            <w:tcW w:w="7407" w:type="dxa"/>
-          </w:tcPr>
-          <w:p>
-            <w:pPr>
-              <w:rPr>
-                <w:lang w:val="en-AS"/>
-              </w:rPr>
-            </w:pPr>
-            <w:r>
-              <w:rPr>
-                <w:lang w:val="en-AS"/>
-              </w:rPr>
               <w:t>Figma</w:t>
             </w:r>
           </w:p>
@@ -10877,351 +10864,238 @@
     <w:p>
       <w:pPr>
         <w:pStyle w:val="Heading2"/>
+        <w:tabs>
+          <w:tab w:val="clear" w:pos="720"/>
+        </w:tabs>
+        <w:spacing w:before="40" w:after="0"/>
+        <w:ind w:left="706" w:hanging="576"/>
       </w:pPr>
       <w:bookmarkStart w:id="55" w:name="_Toc127646392"/>
       <w:r>
         <w:rPr>
           <w:lang w:val="en-AS"/>
         </w:rPr>
+        <w:t>Metode Pengumpulan Data</w:t>
+      </w:r>
+      <w:bookmarkEnd w:id="55"/>
+    </w:p>
+    <w:p>
+      <w:pPr>
+        <w:spacing w:before="40" w:after="0" w:line="360" w:lineRule="auto"/>
+        <w:ind w:left="720" w:firstLine="576"/>
+        <w:jc w:val="both"/>
+      </w:pPr>
+      <w:r>
+        <w:t>Pengumpulan data pada penelitian ini dilakukan melalui tiga tahapan utama, yaitu studi literatur, analisis kebutuhan, dan uji coba.</w:t>
+      </w:r>
+    </w:p>
+    <w:p>
+      <w:pPr>
+        <w:spacing w:before="40" w:after="0" w:line="360" w:lineRule="auto"/>
+        <w:ind w:left="720" w:firstLine="576"/>
+        <w:jc w:val="both"/>
+      </w:pPr>
+      <w:r>
+        <w:t xml:space="preserve">Tahap studi literatur dilakukan untuk memperoleh informasi tentang aplikasi sejenis, </w:t>
+      </w:r>
+      <w:r>
+        <w:t>state-based</w:t>
+      </w:r>
+      <w:r>
+        <w:t xml:space="preserve"> editor, serta e-learning. Data yang diambil meliputi fitur-fitur yang dibutuhkan, teknologi dan bahasa pemrograman yang sesuai </w:t>
+      </w:r>
+      <w:r>
         <w:lastRenderedPageBreak/>
-        <w:t>Metode Pengumpulan Data</w:t>
-      </w:r>
-      <w:bookmarkEnd w:id="55"/>
+        <w:t>untuk pengembangan sistem, serta teori-teori pendukung yang dapat diterapkan pada pengembangan sistem.</w:t>
+      </w:r>
+    </w:p>
+    <w:p>
+      <w:pPr>
+        <w:spacing w:before="40" w:after="0" w:line="360" w:lineRule="auto"/>
+        <w:ind w:left="720" w:firstLine="576"/>
+        <w:jc w:val="both"/>
+      </w:pPr>
+      <w:r>
+        <w:t>Tahap analisis kebutuhan dilakukan dengan melakukan wawancara dan observasi langsung pada pengguna e-learning. Wawancara dilakukan dengan tujuan untuk memahami kebutuhan pengguna serta kendala yang dihadapi pada sistem e-learning yang sudah ada. Observasi langsung dilakukan dengan mengamati pengguna saat menggunakan sistem e-learning dan mencatat masalah yang muncul.</w:t>
+      </w:r>
+    </w:p>
+    <w:p>
+      <w:pPr>
+        <w:spacing w:before="40" w:after="0" w:line="360" w:lineRule="auto"/>
+        <w:ind w:left="720" w:firstLine="576"/>
+        <w:jc w:val="both"/>
+      </w:pPr>
+      <w:r>
+        <w:t xml:space="preserve">Tahap uji coba dilakukan dengan melakukan pengujian terhadap sistem yang telah dibangun. Pengujian ini meliputi pengujian fungsional dan pengujian eksperimental. Pengujian fungsional dilakukan untuk memastikan bahwa aplikasi berfungsi sesuai dengan yang diharapkan. Pengujian eksperimental dilakukan untuk menguji efektivitas penggunaan </w:t>
+      </w:r>
+      <w:proofErr w:type="gramStart"/>
+      <w:r>
+        <w:t>state based</w:t>
+      </w:r>
+      <w:proofErr w:type="gramEnd"/>
+      <w:r>
+        <w:t xml:space="preserve"> code editor pada sistem e-learning.</w:t>
+      </w:r>
+    </w:p>
+    <w:p>
+      <w:pPr>
+        <w:spacing w:before="40" w:after="0" w:line="360" w:lineRule="auto"/>
+        <w:ind w:left="720" w:firstLine="576"/>
+        <w:jc w:val="both"/>
+        <w:rPr>
+          <w:szCs w:val="24"/>
+        </w:rPr>
+      </w:pPr>
+      <w:r>
+        <w:t>Data yang diperoleh dari tahap pengumpulan data akan digunakan sebagai bahan evaluasi dan perbaikan pada tahap pengembangan sistem selanjutnya. Selain itu, data ini juga akan digunakan untuk menentukan hasil dari penelitian.</w:t>
+      </w:r>
+      <w:r>
+        <w:rPr>
+          <w:szCs w:val="24"/>
+        </w:rPr>
+        <w:t xml:space="preserve"> </w:t>
+      </w:r>
+    </w:p>
+    <w:p>
+      <w:pPr>
+        <w:pStyle w:val="Caption"/>
+        <w:spacing w:after="0"/>
+        <w:ind w:left="1080" w:hanging="1080"/>
+        <w:rPr>
+          <w:b/>
+          <w:i/>
+          <w:szCs w:val="24"/>
+        </w:rPr>
+      </w:pPr>
+      <w:bookmarkStart w:id="56" w:name="_Toc450688183"/>
+    </w:p>
+    <w:p>
+      <w:pPr>
+        <w:pStyle w:val="Heading2"/>
+        <w:rPr>
+          <w:lang w:val="en-AS"/>
+        </w:rPr>
+      </w:pPr>
+      <w:bookmarkStart w:id="57" w:name="_Toc127646393"/>
+      <w:r>
+        <w:rPr>
+          <w:lang w:val="en-AS"/>
+        </w:rPr>
+        <w:t>Metode Pengembangan Sistem</w:t>
+      </w:r>
+      <w:bookmarkEnd w:id="57"/>
     </w:p>
     <w:p>
       <w:pPr>
         <w:spacing w:after="0" w:line="360" w:lineRule="auto"/>
         <w:ind w:firstLine="709"/>
         <w:jc w:val="both"/>
-        <w:rPr>
-          <w:szCs w:val="24"/>
-        </w:rPr>
-      </w:pPr>
-      <w:r>
-        <w:t xml:space="preserve">Ini adalah template skripsi dari </w:t>
-      </w:r>
-      <w:r>
-        <w:rPr>
-          <w:rStyle w:val="Hyperlink"/>
-          <w:szCs w:val="24"/>
-        </w:rPr>
-        <w:t xml:space="preserve">Program Studi Sistem </w:t>
+      </w:pPr>
+      <w:r>
+        <w:t xml:space="preserve">Pada penelitian ini, metode pengembangan sistem yang digunakan adalah </w:t>
+      </w:r>
+      <w:r>
+        <w:rPr>
+          <w:i/>
+          <w:iCs/>
+        </w:rPr>
+        <w:t>Agile Development</w:t>
+      </w:r>
+      <w:r>
+        <w:t xml:space="preserve"> yang dilengkapi dengan penggunaan </w:t>
       </w:r>
       <w:proofErr w:type="spellStart"/>
       <w:r>
         <w:rPr>
-          <w:rStyle w:val="Hyperlink"/>
-          <w:szCs w:val="24"/>
-        </w:rPr>
-        <w:t>Informasi</w:t>
-      </w:r>
-      <w:r>
-        <w:rPr>
-          <w:szCs w:val="24"/>
-        </w:rPr>
-        <w:t>cukup</w:t>
+          <w:i/>
+          <w:iCs/>
+        </w:rPr>
+        <w:t>kanban</w:t>
       </w:r>
       <w:proofErr w:type="spellEnd"/>
       <w:r>
-        <w:rPr>
-          <w:szCs w:val="24"/>
-        </w:rPr>
-        <w:t xml:space="preserve"> blok paragraf yang diinginkan dan </w:t>
-      </w:r>
-      <w:proofErr w:type="spellStart"/>
-      <w:r>
-        <w:rPr>
-          <w:szCs w:val="24"/>
-        </w:rPr>
-        <w:t>pastekan</w:t>
-      </w:r>
-      <w:proofErr w:type="spellEnd"/>
-      <w:r>
-        <w:rPr>
-          <w:szCs w:val="24"/>
-        </w:rPr>
-        <w:t xml:space="preserve"> teks anda. </w:t>
-      </w:r>
-      <w:r>
-        <w:t xml:space="preserve">Ini adalah template skripsi dari </w:t>
-      </w:r>
-      <w:r>
-        <w:rPr>
-          <w:rStyle w:val="Hyperlink"/>
-          <w:szCs w:val="24"/>
-        </w:rPr>
-        <w:t xml:space="preserve">Program Studi Sistem </w:t>
-      </w:r>
-      <w:proofErr w:type="spellStart"/>
-      <w:r>
-        <w:rPr>
-          <w:rStyle w:val="Hyperlink"/>
-          <w:szCs w:val="24"/>
-        </w:rPr>
-        <w:t>Informasi</w:t>
-      </w:r>
-      <w:r>
-        <w:rPr>
-          <w:szCs w:val="24"/>
-        </w:rPr>
-        <w:t>cukup</w:t>
-      </w:r>
-      <w:proofErr w:type="spellEnd"/>
-      <w:r>
-        <w:rPr>
-          <w:szCs w:val="24"/>
-        </w:rPr>
-        <w:t xml:space="preserve"> blok paragraf yang diinginkan dan </w:t>
-      </w:r>
-      <w:proofErr w:type="spellStart"/>
-      <w:r>
-        <w:rPr>
-          <w:szCs w:val="24"/>
-        </w:rPr>
-        <w:t>pastekan</w:t>
-      </w:r>
-      <w:proofErr w:type="spellEnd"/>
-      <w:r>
-        <w:rPr>
-          <w:szCs w:val="24"/>
-        </w:rPr>
-        <w:t xml:space="preserve"> teks anda.</w:t>
-      </w:r>
-    </w:p>
-    <w:p>
-      <w:pPr>
-        <w:spacing w:after="0" w:line="360" w:lineRule="auto"/>
-        <w:ind w:firstLine="706"/>
-        <w:jc w:val="both"/>
-        <w:rPr>
-          <w:szCs w:val="24"/>
-        </w:rPr>
-      </w:pPr>
-      <w:r>
-        <w:t xml:space="preserve">Ini adalah template skripsi dari </w:t>
-      </w:r>
-      <w:r>
-        <w:rPr>
-          <w:rStyle w:val="Hyperlink"/>
-          <w:szCs w:val="24"/>
-        </w:rPr>
-        <w:t xml:space="preserve">Program Studi Sistem </w:t>
-      </w:r>
-      <w:proofErr w:type="spellStart"/>
-      <w:r>
-        <w:rPr>
-          <w:rStyle w:val="Hyperlink"/>
-          <w:szCs w:val="24"/>
-        </w:rPr>
-        <w:t>Informasi</w:t>
-      </w:r>
-      <w:r>
-        <w:rPr>
-          <w:szCs w:val="24"/>
-        </w:rPr>
-        <w:t>cukup</w:t>
-      </w:r>
-      <w:proofErr w:type="spellEnd"/>
-      <w:r>
-        <w:rPr>
-          <w:szCs w:val="24"/>
-        </w:rPr>
-        <w:t xml:space="preserve"> blok paragraf yang diinginkan dan </w:t>
-      </w:r>
-      <w:proofErr w:type="spellStart"/>
-      <w:r>
-        <w:rPr>
-          <w:szCs w:val="24"/>
-        </w:rPr>
-        <w:t>pastekan</w:t>
-      </w:r>
-      <w:proofErr w:type="spellEnd"/>
-      <w:r>
-        <w:rPr>
-          <w:szCs w:val="24"/>
-        </w:rPr>
-        <w:t xml:space="preserve"> teks anda. </w:t>
-      </w:r>
-      <w:r>
-        <w:t xml:space="preserve">Ini adalah template skripsi dari </w:t>
-      </w:r>
-      <w:r>
-        <w:rPr>
-          <w:rStyle w:val="Hyperlink"/>
-          <w:szCs w:val="24"/>
-        </w:rPr>
-        <w:t xml:space="preserve">Program Studi Sistem </w:t>
-      </w:r>
-      <w:proofErr w:type="spellStart"/>
-      <w:r>
-        <w:rPr>
-          <w:rStyle w:val="Hyperlink"/>
-          <w:szCs w:val="24"/>
-        </w:rPr>
-        <w:t>Informasi</w:t>
-      </w:r>
-      <w:r>
-        <w:rPr>
-          <w:szCs w:val="24"/>
-        </w:rPr>
-        <w:t>cukup</w:t>
-      </w:r>
-      <w:proofErr w:type="spellEnd"/>
-      <w:r>
-        <w:rPr>
-          <w:szCs w:val="24"/>
-        </w:rPr>
-        <w:t xml:space="preserve"> blok paragraf yang diinginkan dan </w:t>
-      </w:r>
-      <w:proofErr w:type="spellStart"/>
-      <w:r>
-        <w:rPr>
-          <w:szCs w:val="24"/>
-        </w:rPr>
-        <w:t>pastekan</w:t>
-      </w:r>
-      <w:proofErr w:type="spellEnd"/>
-      <w:r>
-        <w:rPr>
-          <w:szCs w:val="24"/>
-        </w:rPr>
-        <w:t xml:space="preserve"> teks anda.</w:t>
-      </w:r>
-      <w:r>
-        <w:rPr>
-          <w:szCs w:val="24"/>
-        </w:rPr>
-        <w:t xml:space="preserve"> </w:t>
-      </w:r>
-    </w:p>
-    <w:p>
-      <w:pPr>
-        <w:pStyle w:val="Caption"/>
-        <w:spacing w:after="0"/>
-        <w:ind w:left="1080" w:hanging="1080"/>
-        <w:rPr>
-          <w:b/>
+        <w:t xml:space="preserve"> untuk mengatur alur kerja dalam pengembangan sistem. Metode </w:t>
+      </w:r>
+      <w:r>
+        <w:rPr>
           <w:i/>
-          <w:szCs w:val="24"/>
-        </w:rPr>
-      </w:pPr>
-      <w:bookmarkStart w:id="56" w:name="_Toc450688183"/>
-    </w:p>
-    <w:p>
-      <w:pPr>
-        <w:pStyle w:val="Heading2"/>
-        <w:rPr>
-          <w:lang w:val="en-AS"/>
-        </w:rPr>
-      </w:pPr>
-      <w:bookmarkStart w:id="57" w:name="_Toc127646393"/>
-      <w:r>
-        <w:rPr>
-          <w:lang w:val="en-AS"/>
-        </w:rPr>
-        <w:t>Metode Pengembangan Sistem</w:t>
-      </w:r>
-      <w:bookmarkEnd w:id="57"/>
+          <w:iCs/>
+        </w:rPr>
+        <w:t>Agile Development</w:t>
+      </w:r>
+      <w:r>
+        <w:t xml:space="preserve"> digunakan karena memberikan keleluasaan dalam melakukan perubahan kebutuhan dan mempercepat pengembangan aplikasi. Selain itu, penerapan </w:t>
+      </w:r>
+      <w:r>
+        <w:rPr>
+          <w:i/>
+          <w:iCs/>
+        </w:rPr>
+        <w:t>Kanban</w:t>
+      </w:r>
+      <w:r>
+        <w:t xml:space="preserve"> pada pengembangan sistem dapat membantu dalam mengatur tugas, mengidentifikasi </w:t>
+      </w:r>
+      <w:r>
+        <w:rPr>
+          <w:i/>
+          <w:iCs/>
+        </w:rPr>
+        <w:t>bottleneck</w:t>
+      </w:r>
+      <w:r>
+        <w:t xml:space="preserve">, dan meminimalkan waktu </w:t>
+      </w:r>
+      <w:r>
+        <w:rPr>
+          <w:i/>
+          <w:iCs/>
+        </w:rPr>
+        <w:t>idle</w:t>
+      </w:r>
+      <w:r>
+        <w:t xml:space="preserve"> dalam alur kerja.</w:t>
+      </w:r>
     </w:p>
     <w:p>
       <w:pPr>
         <w:spacing w:after="0" w:line="360" w:lineRule="auto"/>
         <w:ind w:firstLine="709"/>
         <w:jc w:val="both"/>
-        <w:rPr>
-          <w:szCs w:val="24"/>
-        </w:rPr>
-      </w:pPr>
-      <w:r>
-        <w:t xml:space="preserve">Ini adalah template skripsi dari </w:t>
-      </w:r>
-      <w:r>
-        <w:rPr>
-          <w:rStyle w:val="Hyperlink"/>
-          <w:szCs w:val="24"/>
-        </w:rPr>
-        <w:t xml:space="preserve">Program Studi Sistem </w:t>
-      </w:r>
-      <w:proofErr w:type="spellStart"/>
-      <w:r>
-        <w:rPr>
-          <w:rStyle w:val="Hyperlink"/>
-          <w:szCs w:val="24"/>
-        </w:rPr>
-        <w:t>Informasi</w:t>
-      </w:r>
-      <w:r>
-        <w:rPr>
-          <w:szCs w:val="24"/>
-        </w:rPr>
-        <w:t>cukup</w:t>
-      </w:r>
-      <w:proofErr w:type="spellEnd"/>
-      <w:r>
-        <w:rPr>
-          <w:szCs w:val="24"/>
-        </w:rPr>
-        <w:t xml:space="preserve"> blok paragraf yang diinginkan dan </w:t>
-      </w:r>
-      <w:proofErr w:type="spellStart"/>
-      <w:r>
-        <w:rPr>
-          <w:szCs w:val="24"/>
-        </w:rPr>
-        <w:t>pastekan</w:t>
-      </w:r>
-      <w:proofErr w:type="spellEnd"/>
-      <w:r>
-        <w:rPr>
-          <w:szCs w:val="24"/>
-        </w:rPr>
-        <w:t xml:space="preserve"> teks anda. </w:t>
-      </w:r>
-      <w:r>
-        <w:t xml:space="preserve">Ini adalah template skripsi dari </w:t>
-      </w:r>
-      <w:r>
-        <w:rPr>
-          <w:rStyle w:val="Hyperlink"/>
-          <w:szCs w:val="24"/>
-        </w:rPr>
-        <w:t xml:space="preserve">Program Studi Sistem </w:t>
-      </w:r>
-      <w:proofErr w:type="spellStart"/>
-      <w:r>
-        <w:rPr>
-          <w:rStyle w:val="Hyperlink"/>
-          <w:szCs w:val="24"/>
-        </w:rPr>
-        <w:t>Informasi</w:t>
-      </w:r>
-      <w:r>
-        <w:rPr>
-          <w:szCs w:val="24"/>
-        </w:rPr>
-        <w:t>cukup</w:t>
-      </w:r>
-      <w:proofErr w:type="spellEnd"/>
-      <w:r>
-        <w:rPr>
-          <w:szCs w:val="24"/>
-        </w:rPr>
-        <w:t xml:space="preserve"> blok paragraf yang diinginkan dan </w:t>
-      </w:r>
-      <w:proofErr w:type="spellStart"/>
-      <w:r>
-        <w:rPr>
-          <w:szCs w:val="24"/>
-        </w:rPr>
-        <w:t>pastekan</w:t>
-      </w:r>
-      <w:proofErr w:type="spellEnd"/>
-      <w:r>
-        <w:rPr>
-          <w:szCs w:val="24"/>
-        </w:rPr>
-        <w:t xml:space="preserve"> teks anda.</w:t>
-      </w:r>
+      </w:pPr>
+      <w:r>
+        <w:t xml:space="preserve">Selain itu, pada pengembangan sistem ini, diterapkan juga metode CI/CD </w:t>
+      </w:r>
+      <w:r>
+        <w:rPr>
+          <w:i/>
+          <w:iCs/>
+        </w:rPr>
+        <w:t>(Continuous Integration/Continuous Deployment)</w:t>
+      </w:r>
+      <w:r>
+        <w:t xml:space="preserve"> untuk memastikan kualitas dan kestabilan sistem secara berkelanjutan. Metode CI/CD memungkinkan setiap </w:t>
+      </w:r>
+      <w:r>
+        <w:lastRenderedPageBreak/>
+        <w:t>perubahan pada kode sumber dapat diuji dan dikirimkan ke produksi secara otomatis, sehingga meminimalkan risiko kesalahan pada pengiriman sistem ke pengguna akhir.</w:t>
+      </w:r>
+    </w:p>
+    <w:p>
+      <w:pPr>
+        <w:pStyle w:val="Heading2"/>
+        <w:rPr>
+          <w:lang w:val="en-AS"/>
+        </w:rPr>
+      </w:pPr>
+      <w:bookmarkStart w:id="58" w:name="_Toc127646394"/>
+      <w:r>
+        <w:rPr>
+          <w:lang w:val="en-AS"/>
+        </w:rPr>
+        <w:t>Metode Pengujian Sistem</w:t>
+      </w:r>
+      <w:bookmarkEnd w:id="58"/>
     </w:p>
     <w:p>
       <w:pPr>
@@ -11229,25 +11103,15 @@
         <w:ind w:firstLine="709"/>
         <w:jc w:val="both"/>
         <w:rPr>
-          <w:szCs w:val="24"/>
-        </w:rPr>
-      </w:pPr>
-    </w:p>
-    <w:p>
-      <w:pPr>
-        <w:pStyle w:val="Heading2"/>
-        <w:rPr>
-          <w:lang w:val="en-AS"/>
-        </w:rPr>
-      </w:pPr>
-      <w:bookmarkStart w:id="58" w:name="_Toc127646394"/>
-      <w:r>
-        <w:rPr>
-          <w:lang w:val="en-AS"/>
-        </w:rPr>
-        <w:t>Metode Pengujian Sistem</w:t>
-      </w:r>
-      <w:bookmarkEnd w:id="58"/>
+          <w:lang w:val="id-ID"/>
+        </w:rPr>
+      </w:pPr>
+      <w:r>
+        <w:rPr>
+          <w:lang w:val="id-ID"/>
+        </w:rPr>
+        <w:t>Pada tahap pengujian sistem, penulis melakukan beberapa jenis pengujian untuk memastikan bahwa sistem yang dibangun dapat berjalan dengan baik dan memenuhi kebutuhan pengguna.</w:t>
+      </w:r>
     </w:p>
     <w:p>
       <w:pPr>
@@ -11255,101 +11119,326 @@
         <w:ind w:firstLine="709"/>
         <w:jc w:val="both"/>
         <w:rPr>
-          <w:szCs w:val="24"/>
-        </w:rPr>
-      </w:pPr>
-      <w:r>
-        <w:t xml:space="preserve">Ini adalah template skripsi dari </w:t>
-      </w:r>
-      <w:r>
-        <w:rPr>
-          <w:rStyle w:val="Hyperlink"/>
-          <w:szCs w:val="24"/>
-        </w:rPr>
-        <w:t xml:space="preserve">Program Studi Sistem </w:t>
+          <w:lang w:val="id-ID"/>
+        </w:rPr>
+      </w:pPr>
+      <w:r>
+        <w:rPr>
+          <w:lang w:val="id-ID"/>
+        </w:rPr>
+        <w:t>Pengujian dilakukan secara terstruktur dengan mengikuti urutan berikut:</w:t>
+      </w:r>
+    </w:p>
+    <w:p>
+      <w:pPr>
+        <w:numPr>
+          <w:ilvl w:val="0"/>
+          <w:numId w:val="36"/>
+        </w:numPr>
+        <w:spacing w:after="0" w:line="360" w:lineRule="auto"/>
+        <w:jc w:val="both"/>
+        <w:rPr>
+          <w:i/>
+          <w:iCs/>
+          <w:lang w:val="id-ID"/>
+        </w:rPr>
+      </w:pPr>
+      <w:r>
+        <w:rPr>
+          <w:i/>
+          <w:iCs/>
+          <w:lang w:val="id-ID"/>
+        </w:rPr>
+        <w:t xml:space="preserve">Unit Testing </w:t>
+      </w:r>
+    </w:p>
+    <w:p>
+      <w:pPr>
+        <w:spacing w:after="0" w:line="360" w:lineRule="auto"/>
+        <w:ind w:left="720"/>
+        <w:jc w:val="both"/>
+        <w:rPr>
+          <w:lang w:val="id-ID"/>
+        </w:rPr>
+      </w:pPr>
+      <w:r>
+        <w:rPr>
+          <w:lang w:val="id-ID"/>
+        </w:rPr>
+        <w:t xml:space="preserve">Pengujian unit dilakukan untuk mengetahui apakah setiap unit kode yang telah dibangun berfungsi dengan baik. Dalam pengujian ini, setiap fungsi, kelas, dan metode diuji secara terpisah dengan menggunakan </w:t>
       </w:r>
       <w:proofErr w:type="spellStart"/>
       <w:r>
         <w:rPr>
-          <w:rStyle w:val="Hyperlink"/>
-          <w:szCs w:val="24"/>
-        </w:rPr>
-        <w:t>Informasi</w:t>
-      </w:r>
-      <w:r>
-        <w:rPr>
-          <w:szCs w:val="24"/>
-        </w:rPr>
-        <w:t>cukup</w:t>
+          <w:lang w:val="id-ID"/>
+        </w:rPr>
+        <w:t>framework</w:t>
       </w:r>
       <w:proofErr w:type="spellEnd"/>
       <w:r>
         <w:rPr>
-          <w:szCs w:val="24"/>
-        </w:rPr>
-        <w:t xml:space="preserve"> blok paragraf yang diinginkan dan </w:t>
-      </w:r>
+          <w:lang w:val="id-ID"/>
+        </w:rPr>
+        <w:t xml:space="preserve"> testing yang sesuai.</w:t>
+      </w:r>
+    </w:p>
+    <w:p>
+      <w:pPr>
+        <w:numPr>
+          <w:ilvl w:val="0"/>
+          <w:numId w:val="36"/>
+        </w:numPr>
+        <w:spacing w:after="0" w:line="360" w:lineRule="auto"/>
+        <w:jc w:val="both"/>
+        <w:rPr>
+          <w:i/>
+          <w:iCs/>
+          <w:lang w:val="id-ID"/>
+        </w:rPr>
+      </w:pPr>
       <w:proofErr w:type="spellStart"/>
       <w:r>
         <w:rPr>
-          <w:szCs w:val="24"/>
-        </w:rPr>
-        <w:t>pastekan</w:t>
+          <w:i/>
+          <w:iCs/>
+          <w:lang w:val="id-ID"/>
+        </w:rPr>
+        <w:t>Integration</w:t>
       </w:r>
       <w:proofErr w:type="spellEnd"/>
       <w:r>
         <w:rPr>
-          <w:szCs w:val="24"/>
-        </w:rPr>
-        <w:t xml:space="preserve"> teks anda. </w:t>
-      </w:r>
-      <w:r>
-        <w:t xml:space="preserve">Ini adalah template skripsi dari </w:t>
-      </w:r>
-      <w:r>
-        <w:rPr>
-          <w:rStyle w:val="Hyperlink"/>
-          <w:szCs w:val="24"/>
-        </w:rPr>
-        <w:t xml:space="preserve">Program Studi Sistem </w:t>
-      </w:r>
+          <w:i/>
+          <w:iCs/>
+          <w:lang w:val="id-ID"/>
+        </w:rPr>
+        <w:t xml:space="preserve"> Testing </w:t>
+      </w:r>
+    </w:p>
+    <w:p>
+      <w:pPr>
+        <w:spacing w:after="0" w:line="360" w:lineRule="auto"/>
+        <w:ind w:left="720"/>
+        <w:jc w:val="both"/>
+        <w:rPr>
+          <w:lang w:val="id-ID"/>
+        </w:rPr>
+      </w:pPr>
+      <w:r>
+        <w:rPr>
+          <w:lang w:val="id-ID"/>
+        </w:rPr>
+        <w:t>Pengujian integrasi dilakukan untuk memastikan bahwa unit-unit kode yang telah diuji dalam tahap sebelumnya dapat terintegrasi dengan baik dan berfungsi dengan baik dalam satu sistem.</w:t>
+      </w:r>
+    </w:p>
+    <w:p>
+      <w:pPr>
+        <w:numPr>
+          <w:ilvl w:val="0"/>
+          <w:numId w:val="36"/>
+        </w:numPr>
+        <w:spacing w:after="0" w:line="360" w:lineRule="auto"/>
+        <w:jc w:val="both"/>
+        <w:rPr>
+          <w:i/>
+          <w:iCs/>
+          <w:lang w:val="id-ID"/>
+        </w:rPr>
+      </w:pPr>
       <w:proofErr w:type="spellStart"/>
       <w:r>
         <w:rPr>
-          <w:rStyle w:val="Hyperlink"/>
-          <w:szCs w:val="24"/>
-        </w:rPr>
-        <w:t>Informasi</w:t>
-      </w:r>
-      <w:r>
-        <w:rPr>
-          <w:szCs w:val="24"/>
-        </w:rPr>
-        <w:t>cukup</w:t>
+          <w:i/>
+          <w:iCs/>
+          <w:lang w:val="id-ID"/>
+        </w:rPr>
+        <w:t>Acceptance</w:t>
       </w:r>
       <w:proofErr w:type="spellEnd"/>
       <w:r>
         <w:rPr>
-          <w:szCs w:val="24"/>
-        </w:rPr>
-        <w:t xml:space="preserve"> blok paragraf yang diinginkan dan </w:t>
+          <w:i/>
+          <w:iCs/>
+          <w:lang w:val="id-ID"/>
+        </w:rPr>
+        <w:t xml:space="preserve"> Testing</w:t>
+      </w:r>
+    </w:p>
+    <w:p>
+      <w:pPr>
+        <w:spacing w:after="0" w:line="360" w:lineRule="auto"/>
+        <w:ind w:left="720"/>
+        <w:jc w:val="both"/>
+        <w:rPr>
+          <w:lang w:val="id-ID"/>
+        </w:rPr>
+      </w:pPr>
+      <w:r>
+        <w:rPr>
+          <w:lang w:val="id-ID"/>
+        </w:rPr>
+        <w:t>Pengujian penerimaan dilakukan dengan melibatkan pengguna akhir untuk mengevaluasi dan memvalidasi sistem yang dibangun. Dalam tahap ini, pengguna akan melakukan pengujian fungsional dan mengevaluasi antarmuka pengguna untuk memastikan bahwa sistem memenuhi kebutuhan dan ekspektasi mereka.</w:t>
+      </w:r>
+    </w:p>
+    <w:p>
+      <w:pPr>
+        <w:spacing w:after="0" w:line="360" w:lineRule="auto"/>
+        <w:ind w:left="720"/>
+        <w:jc w:val="both"/>
+        <w:rPr>
+          <w:lang w:val="id-ID"/>
+        </w:rPr>
+      </w:pPr>
+    </w:p>
+    <w:p>
+      <w:pPr>
+        <w:spacing w:after="0" w:line="360" w:lineRule="auto"/>
+        <w:ind w:firstLine="709"/>
+        <w:jc w:val="both"/>
+        <w:rPr>
+          <w:lang w:val="id-ID"/>
+        </w:rPr>
+      </w:pPr>
+      <w:r>
+        <w:rPr>
+          <w:lang w:val="id-ID"/>
+        </w:rPr>
+        <w:t xml:space="preserve">Selain itu, penulis juga menerapkan </w:t>
       </w:r>
       <w:proofErr w:type="spellStart"/>
       <w:r>
         <w:rPr>
-          <w:szCs w:val="24"/>
-        </w:rPr>
-        <w:t>pastekan</w:t>
+          <w:lang w:val="id-ID"/>
+        </w:rPr>
+        <w:t>Continuous</w:t>
       </w:r>
       <w:proofErr w:type="spellEnd"/>
       <w:r>
         <w:rPr>
-          <w:szCs w:val="24"/>
-        </w:rPr>
-        <w:t xml:space="preserve"> teks anda.</w:t>
-      </w:r>
-    </w:p>
-    <w:p/>
+          <w:lang w:val="id-ID"/>
+        </w:rPr>
+        <w:t xml:space="preserve"> </w:t>
+      </w:r>
+      <w:proofErr w:type="spellStart"/>
+      <w:r>
+        <w:rPr>
+          <w:lang w:val="id-ID"/>
+        </w:rPr>
+        <w:t>Integration</w:t>
+      </w:r>
+      <w:proofErr w:type="spellEnd"/>
+      <w:r>
+        <w:rPr>
+          <w:lang w:val="id-ID"/>
+        </w:rPr>
+        <w:t>/</w:t>
+      </w:r>
+      <w:proofErr w:type="spellStart"/>
+      <w:r>
+        <w:rPr>
+          <w:lang w:val="id-ID"/>
+        </w:rPr>
+        <w:t>Continuous</w:t>
+      </w:r>
+      <w:proofErr w:type="spellEnd"/>
+      <w:r>
+        <w:rPr>
+          <w:lang w:val="id-ID"/>
+        </w:rPr>
+        <w:t xml:space="preserve"> </w:t>
+      </w:r>
+      <w:proofErr w:type="spellStart"/>
+      <w:r>
+        <w:rPr>
+          <w:lang w:val="id-ID"/>
+        </w:rPr>
+        <w:t>Deployment</w:t>
+      </w:r>
+      <w:proofErr w:type="spellEnd"/>
+      <w:r>
+        <w:rPr>
+          <w:lang w:val="id-ID"/>
+        </w:rPr>
+        <w:t xml:space="preserve"> (CI/CD) untuk memastikan bahwa setiap perubahan pada kode dapat terintegrasi dan </w:t>
+      </w:r>
+      <w:proofErr w:type="spellStart"/>
+      <w:r>
+        <w:rPr>
+          <w:lang w:val="id-ID"/>
+        </w:rPr>
+        <w:t>di-deploy</w:t>
+      </w:r>
+      <w:proofErr w:type="spellEnd"/>
+      <w:r>
+        <w:rPr>
+          <w:lang w:val="id-ID"/>
+        </w:rPr>
+        <w:t xml:space="preserve"> ke sistem produksi dengan cepat dan aman.</w:t>
+      </w:r>
+    </w:p>
+    <w:p>
+      <w:pPr>
+        <w:spacing w:after="0" w:line="360" w:lineRule="auto"/>
+        <w:ind w:firstLine="709"/>
+        <w:jc w:val="both"/>
+        <w:rPr>
+          <w:lang w:val="id-ID"/>
+        </w:rPr>
+      </w:pPr>
+      <w:r>
+        <w:rPr>
+          <w:lang w:val="id-ID"/>
+        </w:rPr>
+        <w:t xml:space="preserve">Pengujian dilakukan dengan menggunakan berbagai alat bantu pengujian seperti Selenium </w:t>
+      </w:r>
+      <w:proofErr w:type="spellStart"/>
+      <w:r>
+        <w:rPr>
+          <w:lang w:val="id-ID"/>
+        </w:rPr>
+        <w:t>WebDriver</w:t>
+      </w:r>
+      <w:proofErr w:type="spellEnd"/>
+      <w:r>
+        <w:rPr>
+          <w:lang w:val="id-ID"/>
+        </w:rPr>
+        <w:t xml:space="preserve">, </w:t>
+      </w:r>
+      <w:r>
+        <w:rPr>
+          <w:lang w:val="en-AS"/>
+        </w:rPr>
+        <w:t>Jest</w:t>
+      </w:r>
+      <w:r>
+        <w:rPr>
+          <w:lang w:val="id-ID"/>
+        </w:rPr>
+        <w:t xml:space="preserve">, dan </w:t>
+      </w:r>
+      <w:proofErr w:type="spellStart"/>
+      <w:r>
+        <w:rPr>
+          <w:lang w:val="id-ID"/>
+        </w:rPr>
+        <w:t>Postman</w:t>
+      </w:r>
+      <w:proofErr w:type="spellEnd"/>
+      <w:r>
+        <w:rPr>
+          <w:lang w:val="id-ID"/>
+        </w:rPr>
+        <w:t xml:space="preserve"> untuk memastikan keberhasilan pengujian fungsional dan integrasi. Setiap hasil pengujian dicatat dan diarsipkan untuk menjadi dasar evaluasi dan pengembangan sistem selanjutnya.</w:t>
+      </w:r>
+    </w:p>
+    <w:p>
+      <w:pPr>
+        <w:spacing w:after="0" w:line="360" w:lineRule="auto"/>
+        <w:ind w:firstLine="709"/>
+        <w:jc w:val="both"/>
+      </w:pPr>
+    </w:p>
     <w:p>
       <w:pPr>
         <w:pStyle w:val="Heading2"/>
@@ -11362,6 +11451,7 @@
         <w:rPr>
           <w:lang w:val="en-AS"/>
         </w:rPr>
+        <w:lastRenderedPageBreak/>
         <w:t>Diagram Alir Penelitian</w:t>
       </w:r>
       <w:bookmarkEnd w:id="59"/>
@@ -13267,6 +13357,8 @@
       <w:sdtPr>
         <w:rPr>
           <w:rFonts w:eastAsia="Calibri"/>
+          <w:b w:val="0"/>
+          <w:bCs w:val="0"/>
           <w:noProof w:val="0"/>
           <w:sz w:val="24"/>
           <w:szCs w:val="22"/>
@@ -13277,12 +13369,7 @@
           <w:docPartUnique/>
         </w:docPartObj>
       </w:sdtPr>
-      <w:sdtEndPr>
-        <w:rPr>
-          <w:b w:val="0"/>
-          <w:bCs w:val="0"/>
-        </w:rPr>
-      </w:sdtEndPr>
+      <w:sdtEndPr/>
       <w:sdtContent>
         <w:bookmarkEnd w:id="78" w:displacedByCustomXml="prev"/>
         <w:bookmarkEnd w:id="77" w:displacedByCustomXml="prev"/>
@@ -13652,7 +13739,21 @@
                 <w:rPr>
                   <w:lang w:val="id-ID"/>
                 </w:rPr>
-                <w:t xml:space="preserve"> of </w:t>
+                <w:t xml:space="preserve"> </w:t>
+              </w:r>
+              <w:proofErr w:type="spellStart"/>
+              <w:r>
+                <w:rPr>
+                  <w:lang w:val="id-ID"/>
+                </w:rPr>
+                <w:t>of</w:t>
+              </w:r>
+              <w:proofErr w:type="spellEnd"/>
+              <w:r>
+                <w:rPr>
+                  <w:lang w:val="id-ID"/>
+                </w:rPr>
+                <w:t xml:space="preserve"> </w:t>
               </w:r>
               <w:proofErr w:type="spellStart"/>
               <w:r>
@@ -15593,6 +15694,123 @@
     </w:lvl>
   </w:abstractNum>
   <w:abstractNum w:abstractNumId="6" w15:restartNumberingAfterBreak="0">
+    <w:nsid w:val="22E8573C"/>
+    <w:multiLevelType w:val="multilevel"/>
+    <w:tmpl w:val="58C28872"/>
+    <w:lvl w:ilvl="0">
+      <w:start w:val="1"/>
+      <w:numFmt w:val="decimal"/>
+      <w:lvlText w:val="%1."/>
+      <w:lvlJc w:val="left"/>
+      <w:pPr>
+        <w:tabs>
+          <w:tab w:val="num" w:pos="720"/>
+        </w:tabs>
+        <w:ind w:left="720" w:hanging="360"/>
+      </w:pPr>
+      <w:rPr>
+        <w:i w:val="0"/>
+        <w:iCs w:val="0"/>
+      </w:rPr>
+    </w:lvl>
+    <w:lvl w:ilvl="1" w:tentative="1">
+      <w:start w:val="1"/>
+      <w:numFmt w:val="decimal"/>
+      <w:lvlText w:val="%2."/>
+      <w:lvlJc w:val="left"/>
+      <w:pPr>
+        <w:tabs>
+          <w:tab w:val="num" w:pos="1440"/>
+        </w:tabs>
+        <w:ind w:left="1440" w:hanging="360"/>
+      </w:pPr>
+    </w:lvl>
+    <w:lvl w:ilvl="2" w:tentative="1">
+      <w:start w:val="1"/>
+      <w:numFmt w:val="decimal"/>
+      <w:lvlText w:val="%3."/>
+      <w:lvlJc w:val="left"/>
+      <w:pPr>
+        <w:tabs>
+          <w:tab w:val="num" w:pos="2160"/>
+        </w:tabs>
+        <w:ind w:left="2160" w:hanging="360"/>
+      </w:pPr>
+    </w:lvl>
+    <w:lvl w:ilvl="3" w:tentative="1">
+      <w:start w:val="1"/>
+      <w:numFmt w:val="decimal"/>
+      <w:lvlText w:val="%4."/>
+      <w:lvlJc w:val="left"/>
+      <w:pPr>
+        <w:tabs>
+          <w:tab w:val="num" w:pos="2880"/>
+        </w:tabs>
+        <w:ind w:left="2880" w:hanging="360"/>
+      </w:pPr>
+    </w:lvl>
+    <w:lvl w:ilvl="4" w:tentative="1">
+      <w:start w:val="1"/>
+      <w:numFmt w:val="decimal"/>
+      <w:lvlText w:val="%5."/>
+      <w:lvlJc w:val="left"/>
+      <w:pPr>
+        <w:tabs>
+          <w:tab w:val="num" w:pos="3600"/>
+        </w:tabs>
+        <w:ind w:left="3600" w:hanging="360"/>
+      </w:pPr>
+    </w:lvl>
+    <w:lvl w:ilvl="5" w:tentative="1">
+      <w:start w:val="1"/>
+      <w:numFmt w:val="decimal"/>
+      <w:lvlText w:val="%6."/>
+      <w:lvlJc w:val="left"/>
+      <w:pPr>
+        <w:tabs>
+          <w:tab w:val="num" w:pos="4320"/>
+        </w:tabs>
+        <w:ind w:left="4320" w:hanging="360"/>
+      </w:pPr>
+    </w:lvl>
+    <w:lvl w:ilvl="6" w:tentative="1">
+      <w:start w:val="1"/>
+      <w:numFmt w:val="decimal"/>
+      <w:lvlText w:val="%7."/>
+      <w:lvlJc w:val="left"/>
+      <w:pPr>
+        <w:tabs>
+          <w:tab w:val="num" w:pos="5040"/>
+        </w:tabs>
+        <w:ind w:left="5040" w:hanging="360"/>
+      </w:pPr>
+    </w:lvl>
+    <w:lvl w:ilvl="7" w:tentative="1">
+      <w:start w:val="1"/>
+      <w:numFmt w:val="decimal"/>
+      <w:lvlText w:val="%8."/>
+      <w:lvlJc w:val="left"/>
+      <w:pPr>
+        <w:tabs>
+          <w:tab w:val="num" w:pos="5760"/>
+        </w:tabs>
+        <w:ind w:left="5760" w:hanging="360"/>
+      </w:pPr>
+    </w:lvl>
+    <w:lvl w:ilvl="8" w:tentative="1">
+      <w:start w:val="1"/>
+      <w:numFmt w:val="decimal"/>
+      <w:lvlText w:val="%9."/>
+      <w:lvlJc w:val="left"/>
+      <w:pPr>
+        <w:tabs>
+          <w:tab w:val="num" w:pos="6480"/>
+        </w:tabs>
+        <w:ind w:left="6480" w:hanging="360"/>
+      </w:pPr>
+    </w:lvl>
+  </w:abstractNum>
+  <w:abstractNum w:abstractNumId="7" w15:restartNumberingAfterBreak="0">
     <w:nsid w:val="25950DFE"/>
     <w:multiLevelType w:val="hybridMultilevel"/>
     <w:tmpl w:val="E2929EF6"/>
@@ -15678,7 +15896,7 @@
       </w:pPr>
     </w:lvl>
   </w:abstractNum>
-  <w:abstractNum w:abstractNumId="7" w15:restartNumberingAfterBreak="0">
+  <w:abstractNum w:abstractNumId="8" w15:restartNumberingAfterBreak="0">
     <w:nsid w:val="29B24B08"/>
     <w:multiLevelType w:val="hybridMultilevel"/>
     <w:tmpl w:val="D2B6222E"/>
@@ -15791,7 +16009,7 @@
       </w:rPr>
     </w:lvl>
   </w:abstractNum>
-  <w:abstractNum w:abstractNumId="8" w15:restartNumberingAfterBreak="0">
+  <w:abstractNum w:abstractNumId="9" w15:restartNumberingAfterBreak="0">
     <w:nsid w:val="35374076"/>
     <w:multiLevelType w:val="hybridMultilevel"/>
     <w:tmpl w:val="572A698E"/>
@@ -15904,7 +16122,7 @@
       </w:rPr>
     </w:lvl>
   </w:abstractNum>
-  <w:abstractNum w:abstractNumId="9" w15:restartNumberingAfterBreak="0">
+  <w:abstractNum w:abstractNumId="10" w15:restartNumberingAfterBreak="0">
     <w:nsid w:val="37B01161"/>
     <w:multiLevelType w:val="hybridMultilevel"/>
     <w:tmpl w:val="AFE22494"/>
@@ -15990,7 +16208,7 @@
       </w:pPr>
     </w:lvl>
   </w:abstractNum>
-  <w:abstractNum w:abstractNumId="10" w15:restartNumberingAfterBreak="0">
+  <w:abstractNum w:abstractNumId="11" w15:restartNumberingAfterBreak="0">
     <w:nsid w:val="393155B4"/>
     <w:multiLevelType w:val="multilevel"/>
     <w:tmpl w:val="611C0734"/>
@@ -16103,7 +16321,7 @@
       </w:rPr>
     </w:lvl>
   </w:abstractNum>
-  <w:abstractNum w:abstractNumId="11" w15:restartNumberingAfterBreak="0">
+  <w:abstractNum w:abstractNumId="12" w15:restartNumberingAfterBreak="0">
     <w:nsid w:val="440F444F"/>
     <w:multiLevelType w:val="hybridMultilevel"/>
     <w:tmpl w:val="4350CC38"/>
@@ -16189,7 +16407,7 @@
       </w:pPr>
     </w:lvl>
   </w:abstractNum>
-  <w:abstractNum w:abstractNumId="12" w15:restartNumberingAfterBreak="0">
+  <w:abstractNum w:abstractNumId="13" w15:restartNumberingAfterBreak="0">
     <w:nsid w:val="45504895"/>
     <w:multiLevelType w:val="hybridMultilevel"/>
     <w:tmpl w:val="CADA86CC"/>
@@ -16275,7 +16493,7 @@
       </w:pPr>
     </w:lvl>
   </w:abstractNum>
-  <w:abstractNum w:abstractNumId="13" w15:restartNumberingAfterBreak="0">
+  <w:abstractNum w:abstractNumId="14" w15:restartNumberingAfterBreak="0">
     <w:nsid w:val="48ED66AD"/>
     <w:multiLevelType w:val="multilevel"/>
     <w:tmpl w:val="D59692F4"/>
@@ -16388,7 +16606,7 @@
       </w:rPr>
     </w:lvl>
   </w:abstractNum>
-  <w:abstractNum w:abstractNumId="14" w15:restartNumberingAfterBreak="0">
+  <w:abstractNum w:abstractNumId="15" w15:restartNumberingAfterBreak="0">
     <w:nsid w:val="530949C2"/>
     <w:multiLevelType w:val="multilevel"/>
     <w:tmpl w:val="962EC8CA"/>
@@ -16501,7 +16719,7 @@
       </w:rPr>
     </w:lvl>
   </w:abstractNum>
-  <w:abstractNum w:abstractNumId="15" w15:restartNumberingAfterBreak="0">
+  <w:abstractNum w:abstractNumId="16" w15:restartNumberingAfterBreak="0">
     <w:nsid w:val="5BFF0663"/>
     <w:multiLevelType w:val="multilevel"/>
     <w:tmpl w:val="83ACC108"/>
@@ -16615,7 +16833,7 @@
       </w:rPr>
     </w:lvl>
   </w:abstractNum>
-  <w:abstractNum w:abstractNumId="16" w15:restartNumberingAfterBreak="0">
+  <w:abstractNum w:abstractNumId="17" w15:restartNumberingAfterBreak="0">
     <w:nsid w:val="5D62506C"/>
     <w:multiLevelType w:val="hybridMultilevel"/>
     <w:tmpl w:val="E4F41E54"/>
@@ -16728,7 +16946,7 @@
       </w:rPr>
     </w:lvl>
   </w:abstractNum>
-  <w:abstractNum w:abstractNumId="17" w15:restartNumberingAfterBreak="0">
+  <w:abstractNum w:abstractNumId="18" w15:restartNumberingAfterBreak="0">
     <w:nsid w:val="5E5A6EE8"/>
     <w:multiLevelType w:val="hybridMultilevel"/>
     <w:tmpl w:val="26A62B30"/>
@@ -16814,7 +17032,7 @@
       </w:pPr>
     </w:lvl>
   </w:abstractNum>
-  <w:abstractNum w:abstractNumId="18" w15:restartNumberingAfterBreak="0">
+  <w:abstractNum w:abstractNumId="19" w15:restartNumberingAfterBreak="0">
     <w:nsid w:val="637D7D1B"/>
     <w:multiLevelType w:val="hybridMultilevel"/>
     <w:tmpl w:val="7AC8B854"/>
@@ -16903,7 +17121,7 @@
       </w:pPr>
     </w:lvl>
   </w:abstractNum>
-  <w:abstractNum w:abstractNumId="19" w15:restartNumberingAfterBreak="0">
+  <w:abstractNum w:abstractNumId="20" w15:restartNumberingAfterBreak="0">
     <w:nsid w:val="649B65DF"/>
     <w:multiLevelType w:val="multilevel"/>
     <w:tmpl w:val="833AD09E"/>
@@ -17016,7 +17234,7 @@
       </w:rPr>
     </w:lvl>
   </w:abstractNum>
-  <w:abstractNum w:abstractNumId="20" w15:restartNumberingAfterBreak="0">
+  <w:abstractNum w:abstractNumId="21" w15:restartNumberingAfterBreak="0">
     <w:nsid w:val="65BA622A"/>
     <w:multiLevelType w:val="multilevel"/>
     <w:tmpl w:val="D59692F4"/>
@@ -17129,7 +17347,7 @@
       </w:rPr>
     </w:lvl>
   </w:abstractNum>
-  <w:abstractNum w:abstractNumId="21" w15:restartNumberingAfterBreak="0">
+  <w:abstractNum w:abstractNumId="22" w15:restartNumberingAfterBreak="0">
     <w:nsid w:val="67916073"/>
     <w:multiLevelType w:val="multilevel"/>
     <w:tmpl w:val="C7CC586A"/>
@@ -17242,7 +17460,7 @@
       </w:rPr>
     </w:lvl>
   </w:abstractNum>
-  <w:abstractNum w:abstractNumId="22" w15:restartNumberingAfterBreak="0">
+  <w:abstractNum w:abstractNumId="23" w15:restartNumberingAfterBreak="0">
     <w:nsid w:val="6A47648C"/>
     <w:multiLevelType w:val="hybridMultilevel"/>
     <w:tmpl w:val="F4CAAE52"/>
@@ -17331,7 +17549,7 @@
       </w:pPr>
     </w:lvl>
   </w:abstractNum>
-  <w:abstractNum w:abstractNumId="23" w15:restartNumberingAfterBreak="0">
+  <w:abstractNum w:abstractNumId="24" w15:restartNumberingAfterBreak="0">
     <w:nsid w:val="71047D1E"/>
     <w:multiLevelType w:val="multilevel"/>
     <w:tmpl w:val="890E73F0"/>
@@ -17444,7 +17662,7 @@
       </w:rPr>
     </w:lvl>
   </w:abstractNum>
-  <w:abstractNum w:abstractNumId="24" w15:restartNumberingAfterBreak="0">
+  <w:abstractNum w:abstractNumId="25" w15:restartNumberingAfterBreak="0">
     <w:nsid w:val="71C449D4"/>
     <w:multiLevelType w:val="hybridMultilevel"/>
     <w:tmpl w:val="DA7C68A0"/>
@@ -17533,7 +17751,7 @@
       </w:pPr>
     </w:lvl>
   </w:abstractNum>
-  <w:abstractNum w:abstractNumId="25" w15:restartNumberingAfterBreak="0">
+  <w:abstractNum w:abstractNumId="26" w15:restartNumberingAfterBreak="0">
     <w:nsid w:val="765601F8"/>
     <w:multiLevelType w:val="hybridMultilevel"/>
     <w:tmpl w:val="AC02653A"/>
@@ -17619,7 +17837,7 @@
       </w:pPr>
     </w:lvl>
   </w:abstractNum>
-  <w:abstractNum w:abstractNumId="26" w15:restartNumberingAfterBreak="0">
+  <w:abstractNum w:abstractNumId="27" w15:restartNumberingAfterBreak="0">
     <w:nsid w:val="7ED27FAF"/>
     <w:multiLevelType w:val="multilevel"/>
     <w:tmpl w:val="66D8CCF8"/>
@@ -17732,29 +17950,142 @@
       </w:pPr>
     </w:lvl>
   </w:abstractNum>
+  <w:abstractNum w:abstractNumId="28" w15:restartNumberingAfterBreak="0">
+    <w:nsid w:val="7F9A159D"/>
+    <w:multiLevelType w:val="multilevel"/>
+    <w:tmpl w:val="A62EB88C"/>
+    <w:lvl w:ilvl="0">
+      <w:start w:val="1"/>
+      <w:numFmt w:val="decimal"/>
+      <w:lvlText w:val="%1."/>
+      <w:lvlJc w:val="left"/>
+      <w:pPr>
+        <w:tabs>
+          <w:tab w:val="num" w:pos="720"/>
+        </w:tabs>
+        <w:ind w:left="720" w:hanging="360"/>
+      </w:pPr>
+    </w:lvl>
+    <w:lvl w:ilvl="1" w:tentative="1">
+      <w:start w:val="1"/>
+      <w:numFmt w:val="decimal"/>
+      <w:lvlText w:val="%2."/>
+      <w:lvlJc w:val="left"/>
+      <w:pPr>
+        <w:tabs>
+          <w:tab w:val="num" w:pos="1440"/>
+        </w:tabs>
+        <w:ind w:left="1440" w:hanging="360"/>
+      </w:pPr>
+    </w:lvl>
+    <w:lvl w:ilvl="2" w:tentative="1">
+      <w:start w:val="1"/>
+      <w:numFmt w:val="decimal"/>
+      <w:lvlText w:val="%3."/>
+      <w:lvlJc w:val="left"/>
+      <w:pPr>
+        <w:tabs>
+          <w:tab w:val="num" w:pos="2160"/>
+        </w:tabs>
+        <w:ind w:left="2160" w:hanging="360"/>
+      </w:pPr>
+    </w:lvl>
+    <w:lvl w:ilvl="3" w:tentative="1">
+      <w:start w:val="1"/>
+      <w:numFmt w:val="decimal"/>
+      <w:lvlText w:val="%4."/>
+      <w:lvlJc w:val="left"/>
+      <w:pPr>
+        <w:tabs>
+          <w:tab w:val="num" w:pos="2880"/>
+        </w:tabs>
+        <w:ind w:left="2880" w:hanging="360"/>
+      </w:pPr>
+    </w:lvl>
+    <w:lvl w:ilvl="4" w:tentative="1">
+      <w:start w:val="1"/>
+      <w:numFmt w:val="decimal"/>
+      <w:lvlText w:val="%5."/>
+      <w:lvlJc w:val="left"/>
+      <w:pPr>
+        <w:tabs>
+          <w:tab w:val="num" w:pos="3600"/>
+        </w:tabs>
+        <w:ind w:left="3600" w:hanging="360"/>
+      </w:pPr>
+    </w:lvl>
+    <w:lvl w:ilvl="5" w:tentative="1">
+      <w:start w:val="1"/>
+      <w:numFmt w:val="decimal"/>
+      <w:lvlText w:val="%6."/>
+      <w:lvlJc w:val="left"/>
+      <w:pPr>
+        <w:tabs>
+          <w:tab w:val="num" w:pos="4320"/>
+        </w:tabs>
+        <w:ind w:left="4320" w:hanging="360"/>
+      </w:pPr>
+    </w:lvl>
+    <w:lvl w:ilvl="6" w:tentative="1">
+      <w:start w:val="1"/>
+      <w:numFmt w:val="decimal"/>
+      <w:lvlText w:val="%7."/>
+      <w:lvlJc w:val="left"/>
+      <w:pPr>
+        <w:tabs>
+          <w:tab w:val="num" w:pos="5040"/>
+        </w:tabs>
+        <w:ind w:left="5040" w:hanging="360"/>
+      </w:pPr>
+    </w:lvl>
+    <w:lvl w:ilvl="7" w:tentative="1">
+      <w:start w:val="1"/>
+      <w:numFmt w:val="decimal"/>
+      <w:lvlText w:val="%8."/>
+      <w:lvlJc w:val="left"/>
+      <w:pPr>
+        <w:tabs>
+          <w:tab w:val="num" w:pos="5760"/>
+        </w:tabs>
+        <w:ind w:left="5760" w:hanging="360"/>
+      </w:pPr>
+    </w:lvl>
+    <w:lvl w:ilvl="8" w:tentative="1">
+      <w:start w:val="1"/>
+      <w:numFmt w:val="decimal"/>
+      <w:lvlText w:val="%9."/>
+      <w:lvlJc w:val="left"/>
+      <w:pPr>
+        <w:tabs>
+          <w:tab w:val="num" w:pos="6480"/>
+        </w:tabs>
+        <w:ind w:left="6480" w:hanging="360"/>
+      </w:pPr>
+    </w:lvl>
+  </w:abstractNum>
   <w:num w:numId="1">
-    <w:abstractNumId w:val="19"/>
+    <w:abstractNumId w:val="20"/>
   </w:num>
   <w:num w:numId="2">
-    <w:abstractNumId w:val="15"/>
+    <w:abstractNumId w:val="16"/>
   </w:num>
   <w:num w:numId="3">
-    <w:abstractNumId w:val="18"/>
+    <w:abstractNumId w:val="19"/>
   </w:num>
   <w:num w:numId="4">
     <w:abstractNumId w:val="2"/>
   </w:num>
   <w:num w:numId="5">
+    <w:abstractNumId w:val="23"/>
+  </w:num>
+  <w:num w:numId="6">
+    <w:abstractNumId w:val="11"/>
+  </w:num>
+  <w:num w:numId="7">
     <w:abstractNumId w:val="22"/>
   </w:num>
-  <w:num w:numId="6">
-    <w:abstractNumId w:val="10"/>
-  </w:num>
-  <w:num w:numId="7">
-    <w:abstractNumId w:val="21"/>
-  </w:num>
   <w:num w:numId="8">
-    <w:abstractNumId w:val="12"/>
+    <w:abstractNumId w:val="13"/>
     <w:lvlOverride w:ilvl="0">
       <w:startOverride w:val="1"/>
     </w:lvlOverride>
@@ -17784,16 +18115,16 @@
     </w:lvlOverride>
   </w:num>
   <w:num w:numId="9">
-    <w:abstractNumId w:val="11"/>
+    <w:abstractNumId w:val="12"/>
   </w:num>
   <w:num w:numId="10">
     <w:abstractNumId w:val="0"/>
   </w:num>
   <w:num w:numId="11">
-    <w:abstractNumId w:val="26"/>
+    <w:abstractNumId w:val="27"/>
   </w:num>
   <w:num w:numId="12">
-    <w:abstractNumId w:val="10"/>
+    <w:abstractNumId w:val="11"/>
     <w:lvlOverride w:ilvl="0">
       <w:startOverride w:val="3"/>
     </w:lvlOverride>
@@ -17853,49 +18184,49 @@
     </w:lvlOverride>
   </w:num>
   <w:num w:numId="14">
-    <w:abstractNumId w:val="12"/>
+    <w:abstractNumId w:val="13"/>
   </w:num>
   <w:num w:numId="15">
-    <w:abstractNumId w:val="24"/>
+    <w:abstractNumId w:val="25"/>
   </w:num>
   <w:num w:numId="16">
     <w:abstractNumId w:val="4"/>
   </w:num>
   <w:num w:numId="17">
-    <w:abstractNumId w:val="23"/>
+    <w:abstractNumId w:val="24"/>
   </w:num>
   <w:num w:numId="18">
-    <w:abstractNumId w:val="25"/>
+    <w:abstractNumId w:val="26"/>
   </w:num>
   <w:num w:numId="19">
-    <w:abstractNumId w:val="9"/>
+    <w:abstractNumId w:val="10"/>
   </w:num>
   <w:num w:numId="20">
     <w:abstractNumId w:val="1"/>
   </w:num>
   <w:num w:numId="21">
-    <w:abstractNumId w:val="17"/>
+    <w:abstractNumId w:val="18"/>
   </w:num>
   <w:num w:numId="22">
     <w:abstractNumId w:val="3"/>
   </w:num>
   <w:num w:numId="23">
-    <w:abstractNumId w:val="20"/>
+    <w:abstractNumId w:val="21"/>
   </w:num>
   <w:num w:numId="24">
-    <w:abstractNumId w:val="13"/>
+    <w:abstractNumId w:val="14"/>
   </w:num>
   <w:num w:numId="25">
-    <w:abstractNumId w:val="15"/>
+    <w:abstractNumId w:val="16"/>
   </w:num>
   <w:num w:numId="26">
-    <w:abstractNumId w:val="15"/>
+    <w:abstractNumId w:val="16"/>
   </w:num>
   <w:num w:numId="27">
-    <w:abstractNumId w:val="15"/>
+    <w:abstractNumId w:val="16"/>
   </w:num>
   <w:num w:numId="28">
-    <w:abstractNumId w:val="15"/>
+    <w:abstractNumId w:val="16"/>
     <w:lvlOverride w:ilvl="0">
       <w:startOverride w:val="1"/>
     </w:lvlOverride>
@@ -17925,7 +18256,7 @@
     </w:lvlOverride>
   </w:num>
   <w:num w:numId="29">
-    <w:abstractNumId w:val="15"/>
+    <w:abstractNumId w:val="16"/>
     <w:lvlOverride w:ilvl="0">
       <w:startOverride w:val="1"/>
     </w:lvlOverride>
@@ -17955,19 +18286,25 @@
     </w:lvlOverride>
   </w:num>
   <w:num w:numId="30">
+    <w:abstractNumId w:val="8"/>
+  </w:num>
+  <w:num w:numId="31">
+    <w:abstractNumId w:val="17"/>
+  </w:num>
+  <w:num w:numId="32">
+    <w:abstractNumId w:val="9"/>
+  </w:num>
+  <w:num w:numId="33">
     <w:abstractNumId w:val="7"/>
   </w:num>
-  <w:num w:numId="31">
-    <w:abstractNumId w:val="16"/>
+  <w:num w:numId="34">
+    <w:abstractNumId w:val="15"/>
   </w:num>
-  <w:num w:numId="32">
-    <w:abstractNumId w:val="8"/>
+  <w:num w:numId="35">
+    <w:abstractNumId w:val="28"/>
   </w:num>
-  <w:num w:numId="33">
+  <w:num w:numId="36">
     <w:abstractNumId w:val="6"/>
-  </w:num>
-  <w:num w:numId="34">
-    <w:abstractNumId w:val="14"/>
   </w:num>
   <w:numIdMacAtCleanup w:val="10"/>
 </w:numbering>
@@ -18447,7 +18784,6 @@
   <w:style w:type="character" w:default="1" w:styleId="DefaultParagraphFont">
     <w:name w:val="Default Paragraph Font"/>
     <w:uiPriority w:val="1"/>
-    <w:semiHidden/>
     <w:unhideWhenUsed/>
   </w:style>
   <w:style w:type="table" w:default="1" w:styleId="TableNormal">

</xml_diff>

<commit_message>
update done til bab 3
</commit_message>
<xml_diff>
--- a/Main deprecated.docx
+++ b/Main deprecated.docx
@@ -7449,7 +7449,29 @@
         <w:rPr>
           <w:lang w:val="id-ID"/>
         </w:rPr>
-        <w:t xml:space="preserve"> berbasis web. Metode penelitian terapan digunakan untuk mengatasi masalah praktis dengan cara mengembangkan dan memvalidasi solusi yang diterapkan pada konteks tertentu. Dalam hal ini, penelitian dilakukan dengan langkah-langkah sebagai berikut :</w:t>
+        <w:t xml:space="preserve"> berbasis web. </w:t>
+      </w:r>
+      <w:r>
+        <w:rPr>
+          <w:lang w:val="id-ID"/>
+        </w:rPr>
+        <w:t>Penelitian terapan adalah suatu penelitian yang bertujuan untuk mengaplikasikan pengetahuan yang sudah ada ke dalam suatu bidang praktis, sehingga hasil penelitiannya dapat diaplikasikan langsung dalam kehidupan sehari-hari. Penelitian terapan biasanya melibatkan penerapan pengetahuan ilmiah untuk memecahkan masalah praktis, mengembangkan produk atau teknologi baru, atau meningkatkan proses atau sistem yang sudah ada.</w:t>
+      </w:r>
+    </w:p>
+    <w:p>
+      <w:pPr>
+        <w:pStyle w:val="ListParagraph"/>
+        <w:spacing w:before="40" w:after="0"/>
+        <w:ind w:firstLine="576"/>
+        <w:rPr>
+          <w:lang w:val="id-ID"/>
+        </w:rPr>
+      </w:pPr>
+      <w:r>
+        <w:rPr>
+          <w:lang w:val="id-ID"/>
+        </w:rPr>
+        <w:t>Metode penelitian terapan digunakan untuk mengatasi masalah praktis dengan cara mengembangkan dan memvalidasi solusi yang diterapkan pada konteks tertentu. Dalam hal ini, penelitian dilakukan dengan langkah-langkah sebagai berikut :</w:t>
       </w:r>
     </w:p>
     <w:p>
@@ -7797,6 +7819,7 @@
         <w:rPr>
           <w:lang w:val="id-ID"/>
         </w:rPr>
+        <w:lastRenderedPageBreak/>
         <w:t>learning</w:t>
       </w:r>
       <w:proofErr w:type="spellEnd"/>
@@ -7848,56 +7871,6 @@
         </w:rPr>
         <w:t xml:space="preserve"> editor sebagai solusi.</w:t>
       </w:r>
-    </w:p>
-    <w:p>
-      <w:pPr>
-        <w:pStyle w:val="ListParagraph"/>
-        <w:spacing w:before="40" w:after="0"/>
-        <w:ind w:firstLine="576"/>
-        <w:rPr>
-          <w:lang w:val="id-ID"/>
-        </w:rPr>
-      </w:pPr>
-    </w:p>
-    <w:p>
-      <w:pPr>
-        <w:pStyle w:val="ListParagraph"/>
-        <w:spacing w:before="40" w:after="0"/>
-        <w:ind w:firstLine="576"/>
-        <w:rPr>
-          <w:lang w:val="id-ID"/>
-        </w:rPr>
-      </w:pPr>
-    </w:p>
-    <w:p>
-      <w:pPr>
-        <w:pStyle w:val="ListParagraph"/>
-        <w:spacing w:before="40" w:after="0"/>
-        <w:ind w:firstLine="576"/>
-        <w:rPr>
-          <w:lang w:val="id-ID"/>
-        </w:rPr>
-      </w:pPr>
-    </w:p>
-    <w:p>
-      <w:pPr>
-        <w:pStyle w:val="ListParagraph"/>
-        <w:spacing w:before="40" w:after="0"/>
-        <w:ind w:firstLine="576"/>
-        <w:rPr>
-          <w:lang w:val="id-ID"/>
-        </w:rPr>
-      </w:pPr>
-    </w:p>
-    <w:p>
-      <w:pPr>
-        <w:pStyle w:val="ListParagraph"/>
-        <w:spacing w:before="40" w:after="0"/>
-        <w:ind w:firstLine="576"/>
-        <w:rPr>
-          <w:lang w:val="id-ID"/>
-        </w:rPr>
-      </w:pPr>
     </w:p>
     <w:p>
       <w:pPr>
@@ -7917,7 +7890,6 @@
         <w:rPr>
           <w:lang w:val="en-AS"/>
         </w:rPr>
-        <w:lastRenderedPageBreak/>
         <w:t>Waktu dan Tempat Penelitian</w:t>
       </w:r>
       <w:bookmarkEnd w:id="51"/>
@@ -10902,11 +10874,11 @@
         <w:t>state-based</w:t>
       </w:r>
       <w:r>
-        <w:t xml:space="preserve"> editor, serta e-learning. Data yang diambil meliputi fitur-fitur yang dibutuhkan, teknologi dan bahasa pemrograman yang sesuai </w:t>
+        <w:t xml:space="preserve"> editor, serta e-learning. Data yang diambil meliputi </w:t>
       </w:r>
       <w:r>
         <w:lastRenderedPageBreak/>
-        <w:t>untuk pengembangan sistem, serta teori-teori pendukung yang dapat diterapkan pada pengembangan sistem.</w:t>
+        <w:t>fitur-fitur yang dibutuhkan, teknologi dan bahasa pemrograman yang sesuai untuk pengembangan sistem, serta teori-teori pendukung yang dapat diterapkan pada pengembangan sistem.</w:t>
       </w:r>
     </w:p>
     <w:p>
@@ -11455,106 +11427,6 @@
         <w:t>Diagram Alir Penelitian</w:t>
       </w:r>
       <w:bookmarkEnd w:id="59"/>
-    </w:p>
-    <w:p>
-      <w:pPr>
-        <w:spacing w:after="0" w:line="360" w:lineRule="auto"/>
-        <w:ind w:firstLine="709"/>
-        <w:jc w:val="both"/>
-        <w:rPr>
-          <w:szCs w:val="24"/>
-        </w:rPr>
-      </w:pPr>
-      <w:r>
-        <w:t xml:space="preserve">Ini adalah template skripsi dari </w:t>
-      </w:r>
-      <w:r>
-        <w:rPr>
-          <w:rStyle w:val="Hyperlink"/>
-          <w:szCs w:val="24"/>
-        </w:rPr>
-        <w:t xml:space="preserve">Program Studi Sistem </w:t>
-      </w:r>
-      <w:proofErr w:type="spellStart"/>
-      <w:r>
-        <w:rPr>
-          <w:rStyle w:val="Hyperlink"/>
-          <w:szCs w:val="24"/>
-        </w:rPr>
-        <w:t>Informasi</w:t>
-      </w:r>
-      <w:r>
-        <w:rPr>
-          <w:szCs w:val="24"/>
-        </w:rPr>
-        <w:t>cukup</w:t>
-      </w:r>
-      <w:proofErr w:type="spellEnd"/>
-      <w:r>
-        <w:rPr>
-          <w:szCs w:val="24"/>
-        </w:rPr>
-        <w:t xml:space="preserve"> blok paragraf yang diinginkan dan </w:t>
-      </w:r>
-      <w:proofErr w:type="spellStart"/>
-      <w:r>
-        <w:rPr>
-          <w:szCs w:val="24"/>
-        </w:rPr>
-        <w:t>pastekan</w:t>
-      </w:r>
-      <w:proofErr w:type="spellEnd"/>
-      <w:r>
-        <w:rPr>
-          <w:szCs w:val="24"/>
-        </w:rPr>
-        <w:t xml:space="preserve"> teks anda. </w:t>
-      </w:r>
-      <w:r>
-        <w:t xml:space="preserve">Ini adalah template skripsi dari </w:t>
-      </w:r>
-      <w:r>
-        <w:rPr>
-          <w:rStyle w:val="Hyperlink"/>
-          <w:szCs w:val="24"/>
-        </w:rPr>
-        <w:t xml:space="preserve">Program Studi Sistem </w:t>
-      </w:r>
-      <w:proofErr w:type="spellStart"/>
-      <w:r>
-        <w:rPr>
-          <w:rStyle w:val="Hyperlink"/>
-          <w:szCs w:val="24"/>
-        </w:rPr>
-        <w:t>Informasi</w:t>
-      </w:r>
-      <w:r>
-        <w:rPr>
-          <w:szCs w:val="24"/>
-        </w:rPr>
-        <w:t>cukup</w:t>
-      </w:r>
-      <w:proofErr w:type="spellEnd"/>
-      <w:r>
-        <w:rPr>
-          <w:szCs w:val="24"/>
-        </w:rPr>
-        <w:t xml:space="preserve"> blok paragraf yang diinginkan dan </w:t>
-      </w:r>
-      <w:proofErr w:type="spellStart"/>
-      <w:r>
-        <w:rPr>
-          <w:szCs w:val="24"/>
-        </w:rPr>
-        <w:t>pastekan</w:t>
-      </w:r>
-      <w:proofErr w:type="spellEnd"/>
-      <w:r>
-        <w:rPr>
-          <w:szCs w:val="24"/>
-        </w:rPr>
-        <w:t xml:space="preserve"> teks anda.</w:t>
-      </w:r>
     </w:p>
     <w:p>
       <w:pPr>
@@ -11566,6 +11438,57 @@
           <w:docGrid w:linePitch="360"/>
         </w:sectPr>
       </w:pPr>
+      <w:r>
+        <w:rPr>
+          <w:noProof/>
+        </w:rPr>
+        <w:drawing>
+          <wp:inline distT="0" distB="0" distL="0" distR="0" wp14:anchorId="3D6763A2" wp14:editId="2F0DBF13">
+            <wp:extent cx="4953635" cy="7772400"/>
+            <wp:effectExtent l="19050" t="19050" r="18415" b="19050"/>
+            <wp:docPr id="3" name="Picture 3"/>
+            <wp:cNvGraphicFramePr>
+              <a:graphicFrameLocks xmlns:a="http://schemas.openxmlformats.org/drawingml/2006/main" noChangeAspect="1"/>
+            </wp:cNvGraphicFramePr>
+            <a:graphic xmlns:a="http://schemas.openxmlformats.org/drawingml/2006/main">
+              <a:graphicData uri="http://schemas.openxmlformats.org/drawingml/2006/picture">
+                <pic:pic xmlns:pic="http://schemas.openxmlformats.org/drawingml/2006/picture">
+                  <pic:nvPicPr>
+                    <pic:cNvPr id="3" name="Picture 3"/>
+                    <pic:cNvPicPr/>
+                  </pic:nvPicPr>
+                  <pic:blipFill>
+                    <a:blip r:embed="rId20" cstate="print">
+                      <a:extLst>
+                        <a:ext uri="{28A0092B-C50C-407E-A947-70E740481C1C}">
+                          <a14:useLocalDpi xmlns:a14="http://schemas.microsoft.com/office/drawing/2010/main" val="0"/>
+                        </a:ext>
+                      </a:extLst>
+                    </a:blip>
+                    <a:stretch>
+                      <a:fillRect/>
+                    </a:stretch>
+                  </pic:blipFill>
+                  <pic:spPr>
+                    <a:xfrm>
+                      <a:off x="0" y="0"/>
+                      <a:ext cx="4953635" cy="7772400"/>
+                    </a:xfrm>
+                    <a:prstGeom prst="rect">
+                      <a:avLst/>
+                    </a:prstGeom>
+                    <a:ln>
+                      <a:solidFill>
+                        <a:schemeClr val="tx1"/>
+                      </a:solidFill>
+                    </a:ln>
+                  </pic:spPr>
+                </pic:pic>
+              </a:graphicData>
+            </a:graphic>
+          </wp:inline>
+        </w:drawing>
+      </w:r>
     </w:p>
     <w:p>
       <w:pPr>
@@ -11937,9 +11860,9 @@
           <w:szCs w:val="24"/>
         </w:rPr>
         <w:sectPr>
-          <w:headerReference w:type="default" r:id="rId20"/>
-          <w:headerReference w:type="first" r:id="rId21"/>
-          <w:footerReference w:type="first" r:id="rId22"/>
+          <w:headerReference w:type="default" r:id="rId21"/>
+          <w:headerReference w:type="first" r:id="rId22"/>
+          <w:footerReference w:type="first" r:id="rId23"/>
           <w:pgSz w:w="12191" w:h="16840"/>
           <w:pgMar w:top="2268" w:right="1701" w:bottom="1701" w:left="2268" w:header="720" w:footer="720" w:gutter="0"/>
           <w:cols w:space="720"/>
@@ -12608,9 +12531,9 @@
           <w:szCs w:val="24"/>
         </w:rPr>
         <w:sectPr>
-          <w:headerReference w:type="default" r:id="rId23"/>
-          <w:headerReference w:type="first" r:id="rId24"/>
-          <w:footerReference w:type="first" r:id="rId25"/>
+          <w:headerReference w:type="default" r:id="rId24"/>
+          <w:headerReference w:type="first" r:id="rId25"/>
+          <w:footerReference w:type="first" r:id="rId26"/>
           <w:pgSz w:w="12191" w:h="16840" w:code="9"/>
           <w:pgMar w:top="2268" w:right="1701" w:bottom="1701" w:left="2268" w:header="720" w:footer="720" w:gutter="0"/>
           <w:cols w:space="720"/>
@@ -13500,7 +13423,7 @@
                 </w:rPr>
                 <w:t xml:space="preserve">(1). </w:t>
               </w:r>
-              <w:hyperlink r:id="rId26" w:history="1">
+              <w:hyperlink r:id="rId27" w:history="1">
                 <w:r>
                   <w:rPr>
                     <w:rStyle w:val="Hyperlink"/>
@@ -13530,7 +13453,7 @@
               <w:r>
                 <w:t xml:space="preserve"> University. Egyptian Association for Educational Computer Journal. </w:t>
               </w:r>
-              <w:hyperlink r:id="rId27" w:tgtFrame="_new" w:history="1">
+              <w:hyperlink r:id="rId28" w:tgtFrame="_new" w:history="1">
                 <w:r>
                   <w:rPr>
                     <w:rStyle w:val="Hyperlink"/>
@@ -13559,7 +13482,7 @@
               <w:r>
                 <w:t xml:space="preserve">Lee, J., Song, H.-D., &amp; Hong, A. (2019). Exploring factors and indicators for measuring students' sustainable engagement in e-learning. Sustainability, 11(4), 985. </w:t>
               </w:r>
-              <w:hyperlink r:id="rId28" w:tgtFrame="_new" w:history="1">
+              <w:hyperlink r:id="rId29" w:tgtFrame="_new" w:history="1">
                 <w:r>
                   <w:rPr>
                     <w:rStyle w:val="Hyperlink"/>
@@ -13594,7 +13517,7 @@
               <w:r>
                 <w:t xml:space="preserve">, 18(1), 1-19. </w:t>
               </w:r>
-              <w:hyperlink r:id="rId29" w:tgtFrame="_new" w:history="1">
+              <w:hyperlink r:id="rId30" w:tgtFrame="_new" w:history="1">
                 <w:r>
                   <w:rPr>
                     <w:rStyle w:val="Hyperlink"/>
@@ -14116,9 +14039,9 @@
         <w:spacing w:after="0"/>
         <w:jc w:val="both"/>
         <w:sectPr>
-          <w:headerReference w:type="default" r:id="rId30"/>
-          <w:headerReference w:type="first" r:id="rId31"/>
-          <w:footerReference w:type="first" r:id="rId32"/>
+          <w:headerReference w:type="default" r:id="rId31"/>
+          <w:headerReference w:type="first" r:id="rId32"/>
+          <w:footerReference w:type="first" r:id="rId33"/>
           <w:pgSz w:w="12191" w:h="16840" w:code="9"/>
           <w:pgMar w:top="2268" w:right="1701" w:bottom="1701" w:left="2268" w:header="720" w:footer="720" w:gutter="0"/>
           <w:cols w:space="720"/>
@@ -14203,7 +14126,7 @@
       <w:bookmarkEnd w:id="80"/>
     </w:p>
     <w:sectPr>
-      <w:headerReference w:type="default" r:id="rId33"/>
+      <w:headerReference w:type="default" r:id="rId34"/>
       <w:pgSz w:w="12191" w:h="16840"/>
       <w:pgMar w:top="2268" w:right="1701" w:bottom="1701" w:left="2268" w:header="720" w:footer="720" w:gutter="0"/>
       <w:cols w:space="720"/>

</xml_diff>

<commit_message>
update till 4.1 analisis sistem
</commit_message>
<xml_diff>
--- a/Main deprecated.docx
+++ b/Main deprecated.docx
@@ -11554,12 +11554,474 @@
           <w:ilvl w:val="1"/>
           <w:numId w:val="4"/>
         </w:numPr>
+        <w:tabs>
+          <w:tab w:val="clear" w:pos="720"/>
+        </w:tabs>
+        <w:spacing w:before="40" w:after="0"/>
+        <w:ind w:left="706" w:hanging="576"/>
       </w:pPr>
       <w:r>
         <w:rPr>
           <w:lang w:val="en-AS"/>
         </w:rPr>
         <w:t>Analisis Sistem</w:t>
+      </w:r>
+    </w:p>
+    <w:p>
+      <w:pPr>
+        <w:pStyle w:val="ListParagraph"/>
+        <w:spacing w:before="40" w:after="0"/>
+        <w:ind w:firstLine="576"/>
+      </w:pPr>
+      <w:r>
+        <w:t xml:space="preserve">Analisis sistem terdiri dari dua tahap yaitu analisis data dan analisis kebutuhan. Analisis data dilakukan untuk mengumpulkan dan menganalisis data yang dibutuhkan dalam pengembangan sistem, sedangkan analisis kebutuhan dilakukan untuk menentukan kebutuhan fungsional dan </w:t>
+      </w:r>
+      <w:proofErr w:type="spellStart"/>
+      <w:r>
+        <w:t>nonfungsional</w:t>
+      </w:r>
+      <w:proofErr w:type="spellEnd"/>
+      <w:r>
+        <w:t xml:space="preserve"> yang harus dipenuhi oleh sistem yang akan dikembangkan. Dengan melakukan analisis sistem yang komprehensif, diharapkan sistem e-learning yang dikembangkan dapat memenuhi kebutuhan pengguna dan memberikan pengalaman belajar yang optimal.</w:t>
+      </w:r>
+    </w:p>
+    <w:p>
+      <w:pPr>
+        <w:pStyle w:val="ListParagraph"/>
+        <w:keepNext/>
+        <w:numPr>
+          <w:ilvl w:val="0"/>
+          <w:numId w:val="25"/>
+        </w:numPr>
+        <w:tabs>
+          <w:tab w:val="left" w:pos="720"/>
+        </w:tabs>
+        <w:spacing w:after="120"/>
+        <w:jc w:val="left"/>
+        <w:outlineLvl w:val="1"/>
+        <w:rPr>
+          <w:rFonts w:eastAsiaTheme="majorEastAsia" w:cs="Arial"/>
+          <w:b/>
+          <w:bCs/>
+          <w:iCs/>
+          <w:vanish/>
+          <w:lang w:val="id-ID"/>
+        </w:rPr>
+      </w:pPr>
+    </w:p>
+    <w:p>
+      <w:pPr>
+        <w:pStyle w:val="ListParagraph"/>
+        <w:keepNext/>
+        <w:numPr>
+          <w:ilvl w:val="1"/>
+          <w:numId w:val="25"/>
+        </w:numPr>
+        <w:tabs>
+          <w:tab w:val="left" w:pos="720"/>
+        </w:tabs>
+        <w:spacing w:after="120"/>
+        <w:jc w:val="left"/>
+        <w:outlineLvl w:val="1"/>
+        <w:rPr>
+          <w:rFonts w:eastAsiaTheme="majorEastAsia" w:cs="Arial"/>
+          <w:b/>
+          <w:bCs/>
+          <w:iCs/>
+          <w:vanish/>
+          <w:lang w:val="id-ID"/>
+        </w:rPr>
+      </w:pPr>
+    </w:p>
+    <w:p>
+      <w:pPr>
+        <w:pStyle w:val="Heading2"/>
+        <w:numPr>
+          <w:ilvl w:val="2"/>
+          <w:numId w:val="25"/>
+        </w:numPr>
+        <w:tabs>
+          <w:tab w:val="clear" w:pos="720"/>
+        </w:tabs>
+        <w:spacing w:before="40" w:after="0"/>
+        <w:ind w:left="1296" w:hanging="576"/>
+        <w:rPr>
+          <w:lang w:val="id-ID"/>
+        </w:rPr>
+      </w:pPr>
+      <w:r>
+        <w:rPr>
+          <w:lang w:val="id-ID"/>
+        </w:rPr>
+        <w:t>Analisis Data</w:t>
+      </w:r>
+    </w:p>
+    <w:p>
+      <w:pPr>
+        <w:pStyle w:val="ListParagraph"/>
+        <w:spacing w:before="40" w:after="0"/>
+        <w:ind w:firstLine="576"/>
+        <w:rPr>
+          <w:lang w:val="id-ID"/>
+        </w:rPr>
+      </w:pPr>
+      <w:r>
+        <w:rPr>
+          <w:lang w:val="id-ID"/>
+        </w:rPr>
+        <w:t>Dalam melakukan analisis data, penulis mengumpulkan data-data yang dibutuhkan dari beberapa sumber, seperti hasil wawancara dengan pengguna aplikasi, hasil survei, dan data dari sistem yang sedang berjalan. Data-data tersebut kemudian dianalisis untuk mendapatkan informasi yang dibutuhkan dalam perancangan sistem.</w:t>
+      </w:r>
+    </w:p>
+    <w:p>
+      <w:pPr>
+        <w:pStyle w:val="ListParagraph"/>
+        <w:spacing w:before="40" w:after="0"/>
+        <w:ind w:firstLine="576"/>
+        <w:rPr>
+          <w:lang w:val="id-ID"/>
+        </w:rPr>
+      </w:pPr>
+      <w:r>
+        <w:rPr>
+          <w:lang w:val="id-ID"/>
+        </w:rPr>
+        <w:t>Berdasarkan hasil analisis data, diperoleh informasi bahwa pengguna sistem e-</w:t>
+      </w:r>
+      <w:proofErr w:type="spellStart"/>
+      <w:r>
+        <w:rPr>
+          <w:lang w:val="id-ID"/>
+        </w:rPr>
+        <w:t>learning</w:t>
+      </w:r>
+      <w:proofErr w:type="spellEnd"/>
+      <w:r>
+        <w:rPr>
+          <w:lang w:val="id-ID"/>
+        </w:rPr>
+        <w:t xml:space="preserve"> saat ini mengalami kesulitan dalam memahami dan mengeksekusi kode program. Selain itu, terdapat kebutuhan untuk mempermudah pengguna dalam membuat dan menguji kode program.</w:t>
+      </w:r>
+    </w:p>
+    <w:p>
+      <w:pPr>
+        <w:pStyle w:val="Heading2"/>
+        <w:numPr>
+          <w:ilvl w:val="2"/>
+          <w:numId w:val="25"/>
+        </w:numPr>
+        <w:tabs>
+          <w:tab w:val="clear" w:pos="720"/>
+        </w:tabs>
+        <w:spacing w:before="40" w:after="0"/>
+        <w:ind w:left="1296" w:hanging="576"/>
+        <w:rPr>
+          <w:lang w:val="id-ID"/>
+        </w:rPr>
+      </w:pPr>
+      <w:r>
+        <w:rPr>
+          <w:lang w:val="id-ID"/>
+        </w:rPr>
+        <w:t>Analisis Kebutuhan</w:t>
+      </w:r>
+    </w:p>
+    <w:p>
+      <w:pPr>
+        <w:pStyle w:val="ListParagraph"/>
+        <w:spacing w:before="40" w:after="0"/>
+        <w:ind w:firstLine="576"/>
+        <w:rPr>
+          <w:lang w:val="id-ID"/>
+        </w:rPr>
+      </w:pPr>
+      <w:r>
+        <w:rPr>
+          <w:lang w:val="id-ID"/>
+        </w:rPr>
+        <w:t>Berdasarkan hasil analisis data, diperoleh beberapa kebutuhan yang harus dipenuhi dalam perancangan sistem e-</w:t>
+      </w:r>
+      <w:proofErr w:type="spellStart"/>
+      <w:r>
+        <w:rPr>
+          <w:lang w:val="id-ID"/>
+        </w:rPr>
+        <w:t>learning</w:t>
+      </w:r>
+      <w:proofErr w:type="spellEnd"/>
+      <w:r>
+        <w:rPr>
+          <w:lang w:val="id-ID"/>
+        </w:rPr>
+        <w:t xml:space="preserve"> dengan penerapan </w:t>
+      </w:r>
+      <w:proofErr w:type="spellStart"/>
+      <w:r>
+        <w:rPr>
+          <w:lang w:val="id-ID"/>
+        </w:rPr>
+        <w:t>state</w:t>
+      </w:r>
+      <w:proofErr w:type="spellEnd"/>
+      <w:r>
+        <w:rPr>
+          <w:lang w:val="id-ID"/>
+        </w:rPr>
+        <w:t xml:space="preserve"> </w:t>
+      </w:r>
+      <w:proofErr w:type="spellStart"/>
+      <w:r>
+        <w:rPr>
+          <w:lang w:val="id-ID"/>
+        </w:rPr>
+        <w:t>based</w:t>
+      </w:r>
+      <w:proofErr w:type="spellEnd"/>
+      <w:r>
+        <w:rPr>
+          <w:lang w:val="id-ID"/>
+        </w:rPr>
+        <w:t xml:space="preserve"> </w:t>
+      </w:r>
+      <w:proofErr w:type="spellStart"/>
+      <w:r>
+        <w:rPr>
+          <w:lang w:val="id-ID"/>
+        </w:rPr>
+        <w:t>code</w:t>
+      </w:r>
+      <w:proofErr w:type="spellEnd"/>
+      <w:r>
+        <w:rPr>
+          <w:lang w:val="id-ID"/>
+        </w:rPr>
+        <w:t xml:space="preserve"> editor, yaitu:</w:t>
+      </w:r>
+    </w:p>
+    <w:p>
+      <w:pPr>
+        <w:pStyle w:val="ListParagraph"/>
+        <w:numPr>
+          <w:ilvl w:val="0"/>
+          <w:numId w:val="37"/>
+        </w:numPr>
+        <w:tabs>
+          <w:tab w:val="clear" w:pos="720"/>
+        </w:tabs>
+        <w:spacing w:before="40" w:after="0"/>
+        <w:ind w:left="1296" w:hanging="576"/>
+        <w:rPr>
+          <w:lang w:val="id-ID"/>
+        </w:rPr>
+      </w:pPr>
+      <w:r>
+        <w:rPr>
+          <w:lang w:val="id-ID"/>
+        </w:rPr>
+        <w:t>Mempermudah pengguna dalam membuat dan menguji kode program;</w:t>
+      </w:r>
+    </w:p>
+    <w:p>
+      <w:pPr>
+        <w:pStyle w:val="ListParagraph"/>
+        <w:numPr>
+          <w:ilvl w:val="0"/>
+          <w:numId w:val="37"/>
+        </w:numPr>
+        <w:tabs>
+          <w:tab w:val="clear" w:pos="720"/>
+        </w:tabs>
+        <w:spacing w:before="40" w:after="0"/>
+        <w:ind w:left="1296" w:hanging="576"/>
+        <w:rPr>
+          <w:lang w:val="id-ID"/>
+        </w:rPr>
+      </w:pPr>
+      <w:r>
+        <w:rPr>
+          <w:lang w:val="id-ID"/>
+        </w:rPr>
+        <w:t xml:space="preserve">Memberikan fitur </w:t>
+      </w:r>
+      <w:proofErr w:type="spellStart"/>
+      <w:r>
+        <w:rPr>
+          <w:lang w:val="id-ID"/>
+        </w:rPr>
+        <w:t>state</w:t>
+      </w:r>
+      <w:proofErr w:type="spellEnd"/>
+      <w:r>
+        <w:rPr>
+          <w:lang w:val="id-ID"/>
+        </w:rPr>
+        <w:t xml:space="preserve"> pada kode program;</w:t>
+      </w:r>
+    </w:p>
+    <w:p>
+      <w:pPr>
+        <w:pStyle w:val="ListParagraph"/>
+        <w:numPr>
+          <w:ilvl w:val="0"/>
+          <w:numId w:val="37"/>
+        </w:numPr>
+        <w:tabs>
+          <w:tab w:val="clear" w:pos="720"/>
+        </w:tabs>
+        <w:spacing w:before="40" w:after="0"/>
+        <w:ind w:left="1296" w:hanging="576"/>
+        <w:rPr>
+          <w:lang w:val="id-ID"/>
+        </w:rPr>
+      </w:pPr>
+      <w:r>
+        <w:rPr>
+          <w:lang w:val="id-ID"/>
+        </w:rPr>
+        <w:t>Dapat diakses melalui web browser dan memerlukan koneksi internet;</w:t>
+      </w:r>
+    </w:p>
+    <w:p>
+      <w:pPr>
+        <w:pStyle w:val="ListParagraph"/>
+        <w:numPr>
+          <w:ilvl w:val="0"/>
+          <w:numId w:val="37"/>
+        </w:numPr>
+        <w:tabs>
+          <w:tab w:val="clear" w:pos="720"/>
+        </w:tabs>
+        <w:spacing w:before="40" w:after="0"/>
+        <w:ind w:left="1296" w:hanging="576"/>
+        <w:rPr>
+          <w:lang w:val="id-ID"/>
+        </w:rPr>
+      </w:pPr>
+      <w:r>
+        <w:rPr>
+          <w:lang w:val="id-ID"/>
+        </w:rPr>
+        <w:t>Tampilan antarmuka yang responsif dan mudah digunakan;</w:t>
+      </w:r>
+    </w:p>
+    <w:p>
+      <w:pPr>
+        <w:pStyle w:val="ListParagraph"/>
+        <w:numPr>
+          <w:ilvl w:val="0"/>
+          <w:numId w:val="37"/>
+        </w:numPr>
+        <w:tabs>
+          <w:tab w:val="clear" w:pos="720"/>
+        </w:tabs>
+        <w:spacing w:before="40" w:after="0"/>
+        <w:ind w:left="1296" w:hanging="576"/>
+        <w:rPr>
+          <w:lang w:val="id-ID"/>
+        </w:rPr>
+      </w:pPr>
+      <w:r>
+        <w:rPr>
+          <w:lang w:val="id-ID"/>
+        </w:rPr>
+        <w:lastRenderedPageBreak/>
+        <w:t>Dapat menyimpan</w:t>
+      </w:r>
+      <w:r>
+        <w:rPr>
+          <w:lang w:val="en-AS"/>
+        </w:rPr>
+        <w:t xml:space="preserve"> state</w:t>
+      </w:r>
+      <w:r>
+        <w:rPr>
+          <w:lang w:val="id-ID"/>
+        </w:rPr>
+        <w:t xml:space="preserve"> kode ke dalam </w:t>
+      </w:r>
+      <w:proofErr w:type="spellStart"/>
+      <w:r>
+        <w:rPr>
+          <w:lang w:val="id-ID"/>
+        </w:rPr>
+        <w:t>database</w:t>
+      </w:r>
+      <w:proofErr w:type="spellEnd"/>
+      <w:r>
+        <w:rPr>
+          <w:lang w:val="id-ID"/>
+        </w:rPr>
+        <w:t xml:space="preserve"> </w:t>
+      </w:r>
+    </w:p>
+    <w:p>
+      <w:pPr>
+        <w:pStyle w:val="ListParagraph"/>
+        <w:ind w:firstLine="720"/>
+        <w:rPr>
+          <w:lang w:val="id-ID"/>
+        </w:rPr>
+      </w:pPr>
+      <w:r>
+        <w:rPr>
+          <w:lang w:val="id-ID"/>
+        </w:rPr>
+        <w:t>Berdasarkan kebutuhan tersebut, maka dirancanglah sistem e-</w:t>
+      </w:r>
+      <w:proofErr w:type="spellStart"/>
+      <w:r>
+        <w:rPr>
+          <w:lang w:val="id-ID"/>
+        </w:rPr>
+        <w:t>learning</w:t>
+      </w:r>
+      <w:proofErr w:type="spellEnd"/>
+      <w:r>
+        <w:rPr>
+          <w:lang w:val="id-ID"/>
+        </w:rPr>
+        <w:t xml:space="preserve"> dengan penerapan </w:t>
+      </w:r>
+      <w:proofErr w:type="spellStart"/>
+      <w:r>
+        <w:rPr>
+          <w:lang w:val="id-ID"/>
+        </w:rPr>
+        <w:t>state</w:t>
+      </w:r>
+      <w:proofErr w:type="spellEnd"/>
+      <w:r>
+        <w:rPr>
+          <w:lang w:val="id-ID"/>
+        </w:rPr>
+        <w:t xml:space="preserve"> </w:t>
+      </w:r>
+      <w:proofErr w:type="spellStart"/>
+      <w:r>
+        <w:rPr>
+          <w:lang w:val="id-ID"/>
+        </w:rPr>
+        <w:t>based</w:t>
+      </w:r>
+      <w:proofErr w:type="spellEnd"/>
+      <w:r>
+        <w:rPr>
+          <w:lang w:val="id-ID"/>
+        </w:rPr>
+        <w:t xml:space="preserve"> </w:t>
+      </w:r>
+      <w:proofErr w:type="spellStart"/>
+      <w:r>
+        <w:rPr>
+          <w:lang w:val="id-ID"/>
+        </w:rPr>
+        <w:t>code</w:t>
+      </w:r>
+      <w:proofErr w:type="spellEnd"/>
+      <w:r>
+        <w:rPr>
+          <w:lang w:val="id-ID"/>
+        </w:rPr>
+        <w:t xml:space="preserve"> editor yang akan diimplementasikan pada bagian perancangan sistem.</w:t>
       </w:r>
     </w:p>
     <w:p>
@@ -11567,217 +12029,6 @@
         <w:pStyle w:val="ListParagraph"/>
         <w:spacing w:after="0"/>
         <w:ind w:left="0" w:firstLine="720"/>
-        <w:rPr>
-          <w:szCs w:val="24"/>
-        </w:rPr>
-      </w:pPr>
-      <w:r>
-        <w:t xml:space="preserve">Ini adalah template skripsi dari </w:t>
-      </w:r>
-      <w:r>
-        <w:rPr>
-          <w:rStyle w:val="Hyperlink"/>
-          <w:szCs w:val="24"/>
-        </w:rPr>
-        <w:t xml:space="preserve">Program Studi Sistem </w:t>
-      </w:r>
-      <w:proofErr w:type="spellStart"/>
-      <w:r>
-        <w:rPr>
-          <w:rStyle w:val="Hyperlink"/>
-          <w:szCs w:val="24"/>
-        </w:rPr>
-        <w:t>Informasi</w:t>
-      </w:r>
-      <w:r>
-        <w:rPr>
-          <w:szCs w:val="24"/>
-        </w:rPr>
-        <w:t>cukup</w:t>
-      </w:r>
-      <w:proofErr w:type="spellEnd"/>
-      <w:r>
-        <w:rPr>
-          <w:szCs w:val="24"/>
-        </w:rPr>
-        <w:t xml:space="preserve"> blok paragraf yang diinginkan dan </w:t>
-      </w:r>
-      <w:proofErr w:type="spellStart"/>
-      <w:r>
-        <w:rPr>
-          <w:szCs w:val="24"/>
-        </w:rPr>
-        <w:t>pastekan</w:t>
-      </w:r>
-      <w:proofErr w:type="spellEnd"/>
-      <w:r>
-        <w:rPr>
-          <w:szCs w:val="24"/>
-        </w:rPr>
-        <w:t xml:space="preserve"> teks anda. </w:t>
-      </w:r>
-      <w:r>
-        <w:t xml:space="preserve">Ini adalah template skripsi dari </w:t>
-      </w:r>
-      <w:r>
-        <w:rPr>
-          <w:rStyle w:val="Hyperlink"/>
-          <w:szCs w:val="24"/>
-        </w:rPr>
-        <w:t xml:space="preserve">Program Studi Sistem </w:t>
-      </w:r>
-      <w:proofErr w:type="spellStart"/>
-      <w:r>
-        <w:rPr>
-          <w:rStyle w:val="Hyperlink"/>
-          <w:szCs w:val="24"/>
-        </w:rPr>
-        <w:t>Informasi</w:t>
-      </w:r>
-      <w:r>
-        <w:rPr>
-          <w:szCs w:val="24"/>
-        </w:rPr>
-        <w:t>cukup</w:t>
-      </w:r>
-      <w:proofErr w:type="spellEnd"/>
-      <w:r>
-        <w:rPr>
-          <w:szCs w:val="24"/>
-        </w:rPr>
-        <w:t xml:space="preserve"> blok paragraf yang diinginkan dan </w:t>
-      </w:r>
-      <w:proofErr w:type="spellStart"/>
-      <w:r>
-        <w:rPr>
-          <w:szCs w:val="24"/>
-        </w:rPr>
-        <w:t>pastekan</w:t>
-      </w:r>
-      <w:proofErr w:type="spellEnd"/>
-      <w:r>
-        <w:rPr>
-          <w:szCs w:val="24"/>
-        </w:rPr>
-        <w:t xml:space="preserve"> teks anda</w:t>
-      </w:r>
-      <w:r>
-        <w:rPr>
-          <w:szCs w:val="24"/>
-        </w:rPr>
-        <w:t>.</w:t>
-      </w:r>
-    </w:p>
-    <w:p>
-      <w:pPr>
-        <w:pStyle w:val="ListParagraph"/>
-        <w:spacing w:after="0"/>
-        <w:ind w:left="0" w:firstLine="720"/>
-        <w:rPr>
-          <w:szCs w:val="24"/>
-        </w:rPr>
-      </w:pPr>
-      <w:r>
-        <w:t xml:space="preserve">Ini adalah template skripsi dari </w:t>
-      </w:r>
-      <w:r>
-        <w:rPr>
-          <w:rStyle w:val="Hyperlink"/>
-          <w:szCs w:val="24"/>
-        </w:rPr>
-        <w:t xml:space="preserve">Program Studi Sistem </w:t>
-      </w:r>
-      <w:proofErr w:type="spellStart"/>
-      <w:r>
-        <w:rPr>
-          <w:rStyle w:val="Hyperlink"/>
-          <w:szCs w:val="24"/>
-        </w:rPr>
-        <w:t>Informasi</w:t>
-      </w:r>
-      <w:r>
-        <w:rPr>
-          <w:szCs w:val="24"/>
-        </w:rPr>
-        <w:t>cukup</w:t>
-      </w:r>
-      <w:proofErr w:type="spellEnd"/>
-      <w:r>
-        <w:rPr>
-          <w:szCs w:val="24"/>
-        </w:rPr>
-        <w:t xml:space="preserve"> blok paragraf yang diinginkan dan </w:t>
-      </w:r>
-      <w:proofErr w:type="spellStart"/>
-      <w:r>
-        <w:rPr>
-          <w:szCs w:val="24"/>
-        </w:rPr>
-        <w:t>pastekan</w:t>
-      </w:r>
-      <w:proofErr w:type="spellEnd"/>
-      <w:r>
-        <w:rPr>
-          <w:szCs w:val="24"/>
-        </w:rPr>
-        <w:t xml:space="preserve"> teks anda. </w:t>
-      </w:r>
-      <w:r>
-        <w:t xml:space="preserve">Ini adalah template skripsi dari </w:t>
-      </w:r>
-      <w:r>
-        <w:rPr>
-          <w:rStyle w:val="Hyperlink"/>
-          <w:szCs w:val="24"/>
-        </w:rPr>
-        <w:t xml:space="preserve">Program Studi Sistem </w:t>
-      </w:r>
-      <w:proofErr w:type="spellStart"/>
-      <w:r>
-        <w:rPr>
-          <w:rStyle w:val="Hyperlink"/>
-          <w:szCs w:val="24"/>
-        </w:rPr>
-        <w:t>Informasi</w:t>
-      </w:r>
-      <w:r>
-        <w:rPr>
-          <w:szCs w:val="24"/>
-        </w:rPr>
-        <w:t>cukup</w:t>
-      </w:r>
-      <w:proofErr w:type="spellEnd"/>
-      <w:r>
-        <w:rPr>
-          <w:szCs w:val="24"/>
-        </w:rPr>
-        <w:t xml:space="preserve"> blok paragraf yang diinginkan dan </w:t>
-      </w:r>
-      <w:proofErr w:type="spellStart"/>
-      <w:r>
-        <w:rPr>
-          <w:szCs w:val="24"/>
-        </w:rPr>
-        <w:t>pastekan</w:t>
-      </w:r>
-      <w:proofErr w:type="spellEnd"/>
-      <w:r>
-        <w:rPr>
-          <w:szCs w:val="24"/>
-        </w:rPr>
-        <w:t xml:space="preserve"> teks anda</w:t>
-      </w:r>
-      <w:r>
-        <w:rPr>
-          <w:szCs w:val="24"/>
-        </w:rPr>
-        <w:t>.</w:t>
-      </w:r>
-    </w:p>
-    <w:p>
-      <w:pPr>
-        <w:spacing w:after="0" w:line="360" w:lineRule="auto"/>
-        <w:jc w:val="both"/>
         <w:rPr>
           <w:szCs w:val="24"/>
         </w:rPr>
@@ -13584,21 +13835,7 @@
                 <w:rPr>
                   <w:lang w:val="id-ID"/>
                 </w:rPr>
-                <w:t xml:space="preserve"> </w:t>
-              </w:r>
-              <w:proofErr w:type="spellStart"/>
-              <w:r>
-                <w:rPr>
-                  <w:lang w:val="id-ID"/>
-                </w:rPr>
-                <w:t>of</w:t>
-              </w:r>
-              <w:proofErr w:type="spellEnd"/>
-              <w:r>
-                <w:rPr>
-                  <w:lang w:val="id-ID"/>
-                </w:rPr>
-                <w:t xml:space="preserve"> </w:t>
+                <w:t xml:space="preserve"> of </w:t>
               </w:r>
               <w:proofErr w:type="spellStart"/>
               <w:r>
@@ -14760,20 +14997,6 @@
       </w:p>
     </w:sdtContent>
   </w:sdt>
-  <w:p>
-    <w:pPr>
-      <w:pStyle w:val="Header"/>
-      <w:rPr>
-        <w:i/>
-      </w:rPr>
-    </w:pPr>
-    <w:r>
-      <w:rPr>
-        <w:i/>
-      </w:rPr>
-      <w:t>Continued</w:t>
-    </w:r>
-  </w:p>
 </w:hdr>
 </file>
 
@@ -15658,7 +15881,7 @@
   <w:abstractNum w:abstractNumId="7" w15:restartNumberingAfterBreak="0">
     <w:nsid w:val="25950DFE"/>
     <w:multiLevelType w:val="hybridMultilevel"/>
-    <w:tmpl w:val="E2929EF6"/>
+    <w:tmpl w:val="E9421BDA"/>
     <w:lvl w:ilvl="0" w:tplc="0421000F">
       <w:start w:val="1"/>
       <w:numFmt w:val="decimal"/>
@@ -16452,6 +16675,119 @@
     </w:lvl>
   </w:abstractNum>
   <w:abstractNum w:abstractNumId="15" w15:restartNumberingAfterBreak="0">
+    <w:nsid w:val="53041464"/>
+    <w:multiLevelType w:val="multilevel"/>
+    <w:tmpl w:val="F8B28784"/>
+    <w:lvl w:ilvl="0">
+      <w:start w:val="1"/>
+      <w:numFmt w:val="decimal"/>
+      <w:lvlText w:val="%1."/>
+      <w:lvlJc w:val="left"/>
+      <w:pPr>
+        <w:tabs>
+          <w:tab w:val="num" w:pos="720"/>
+        </w:tabs>
+        <w:ind w:left="720" w:hanging="360"/>
+      </w:pPr>
+    </w:lvl>
+    <w:lvl w:ilvl="1" w:tentative="1">
+      <w:start w:val="1"/>
+      <w:numFmt w:val="decimal"/>
+      <w:lvlText w:val="%2."/>
+      <w:lvlJc w:val="left"/>
+      <w:pPr>
+        <w:tabs>
+          <w:tab w:val="num" w:pos="1440"/>
+        </w:tabs>
+        <w:ind w:left="1440" w:hanging="360"/>
+      </w:pPr>
+    </w:lvl>
+    <w:lvl w:ilvl="2" w:tentative="1">
+      <w:start w:val="1"/>
+      <w:numFmt w:val="decimal"/>
+      <w:lvlText w:val="%3."/>
+      <w:lvlJc w:val="left"/>
+      <w:pPr>
+        <w:tabs>
+          <w:tab w:val="num" w:pos="2160"/>
+        </w:tabs>
+        <w:ind w:left="2160" w:hanging="360"/>
+      </w:pPr>
+    </w:lvl>
+    <w:lvl w:ilvl="3" w:tentative="1">
+      <w:start w:val="1"/>
+      <w:numFmt w:val="decimal"/>
+      <w:lvlText w:val="%4."/>
+      <w:lvlJc w:val="left"/>
+      <w:pPr>
+        <w:tabs>
+          <w:tab w:val="num" w:pos="2880"/>
+        </w:tabs>
+        <w:ind w:left="2880" w:hanging="360"/>
+      </w:pPr>
+    </w:lvl>
+    <w:lvl w:ilvl="4" w:tentative="1">
+      <w:start w:val="1"/>
+      <w:numFmt w:val="decimal"/>
+      <w:lvlText w:val="%5."/>
+      <w:lvlJc w:val="left"/>
+      <w:pPr>
+        <w:tabs>
+          <w:tab w:val="num" w:pos="3600"/>
+        </w:tabs>
+        <w:ind w:left="3600" w:hanging="360"/>
+      </w:pPr>
+    </w:lvl>
+    <w:lvl w:ilvl="5" w:tentative="1">
+      <w:start w:val="1"/>
+      <w:numFmt w:val="decimal"/>
+      <w:lvlText w:val="%6."/>
+      <w:lvlJc w:val="left"/>
+      <w:pPr>
+        <w:tabs>
+          <w:tab w:val="num" w:pos="4320"/>
+        </w:tabs>
+        <w:ind w:left="4320" w:hanging="360"/>
+      </w:pPr>
+    </w:lvl>
+    <w:lvl w:ilvl="6" w:tentative="1">
+      <w:start w:val="1"/>
+      <w:numFmt w:val="decimal"/>
+      <w:lvlText w:val="%7."/>
+      <w:lvlJc w:val="left"/>
+      <w:pPr>
+        <w:tabs>
+          <w:tab w:val="num" w:pos="5040"/>
+        </w:tabs>
+        <w:ind w:left="5040" w:hanging="360"/>
+      </w:pPr>
+    </w:lvl>
+    <w:lvl w:ilvl="7" w:tentative="1">
+      <w:start w:val="1"/>
+      <w:numFmt w:val="decimal"/>
+      <w:lvlText w:val="%8."/>
+      <w:lvlJc w:val="left"/>
+      <w:pPr>
+        <w:tabs>
+          <w:tab w:val="num" w:pos="5760"/>
+        </w:tabs>
+        <w:ind w:left="5760" w:hanging="360"/>
+      </w:pPr>
+    </w:lvl>
+    <w:lvl w:ilvl="8" w:tentative="1">
+      <w:start w:val="1"/>
+      <w:numFmt w:val="decimal"/>
+      <w:lvlText w:val="%9."/>
+      <w:lvlJc w:val="left"/>
+      <w:pPr>
+        <w:tabs>
+          <w:tab w:val="num" w:pos="6480"/>
+        </w:tabs>
+        <w:ind w:left="6480" w:hanging="360"/>
+      </w:pPr>
+    </w:lvl>
+  </w:abstractNum>
+  <w:abstractNum w:abstractNumId="16" w15:restartNumberingAfterBreak="0">
     <w:nsid w:val="530949C2"/>
     <w:multiLevelType w:val="multilevel"/>
     <w:tmpl w:val="962EC8CA"/>
@@ -16564,10 +16900,10 @@
       </w:rPr>
     </w:lvl>
   </w:abstractNum>
-  <w:abstractNum w:abstractNumId="16" w15:restartNumberingAfterBreak="0">
+  <w:abstractNum w:abstractNumId="17" w15:restartNumberingAfterBreak="0">
     <w:nsid w:val="5BFF0663"/>
     <w:multiLevelType w:val="multilevel"/>
-    <w:tmpl w:val="83ACC108"/>
+    <w:tmpl w:val="5CE2E3B2"/>
     <w:lvl w:ilvl="0">
       <w:start w:val="1"/>
       <w:numFmt w:val="decimal"/>
@@ -16678,7 +17014,7 @@
       </w:rPr>
     </w:lvl>
   </w:abstractNum>
-  <w:abstractNum w:abstractNumId="17" w15:restartNumberingAfterBreak="0">
+  <w:abstractNum w:abstractNumId="18" w15:restartNumberingAfterBreak="0">
     <w:nsid w:val="5D62506C"/>
     <w:multiLevelType w:val="hybridMultilevel"/>
     <w:tmpl w:val="E4F41E54"/>
@@ -16791,7 +17127,7 @@
       </w:rPr>
     </w:lvl>
   </w:abstractNum>
-  <w:abstractNum w:abstractNumId="18" w15:restartNumberingAfterBreak="0">
+  <w:abstractNum w:abstractNumId="19" w15:restartNumberingAfterBreak="0">
     <w:nsid w:val="5E5A6EE8"/>
     <w:multiLevelType w:val="hybridMultilevel"/>
     <w:tmpl w:val="26A62B30"/>
@@ -16877,7 +17213,7 @@
       </w:pPr>
     </w:lvl>
   </w:abstractNum>
-  <w:abstractNum w:abstractNumId="19" w15:restartNumberingAfterBreak="0">
+  <w:abstractNum w:abstractNumId="20" w15:restartNumberingAfterBreak="0">
     <w:nsid w:val="637D7D1B"/>
     <w:multiLevelType w:val="hybridMultilevel"/>
     <w:tmpl w:val="7AC8B854"/>
@@ -16966,7 +17302,7 @@
       </w:pPr>
     </w:lvl>
   </w:abstractNum>
-  <w:abstractNum w:abstractNumId="20" w15:restartNumberingAfterBreak="0">
+  <w:abstractNum w:abstractNumId="21" w15:restartNumberingAfterBreak="0">
     <w:nsid w:val="649B65DF"/>
     <w:multiLevelType w:val="multilevel"/>
     <w:tmpl w:val="833AD09E"/>
@@ -17079,7 +17415,7 @@
       </w:rPr>
     </w:lvl>
   </w:abstractNum>
-  <w:abstractNum w:abstractNumId="21" w15:restartNumberingAfterBreak="0">
+  <w:abstractNum w:abstractNumId="22" w15:restartNumberingAfterBreak="0">
     <w:nsid w:val="65BA622A"/>
     <w:multiLevelType w:val="multilevel"/>
     <w:tmpl w:val="D59692F4"/>
@@ -17192,7 +17528,7 @@
       </w:rPr>
     </w:lvl>
   </w:abstractNum>
-  <w:abstractNum w:abstractNumId="22" w15:restartNumberingAfterBreak="0">
+  <w:abstractNum w:abstractNumId="23" w15:restartNumberingAfterBreak="0">
     <w:nsid w:val="67916073"/>
     <w:multiLevelType w:val="multilevel"/>
     <w:tmpl w:val="C7CC586A"/>
@@ -17305,7 +17641,7 @@
       </w:rPr>
     </w:lvl>
   </w:abstractNum>
-  <w:abstractNum w:abstractNumId="23" w15:restartNumberingAfterBreak="0">
+  <w:abstractNum w:abstractNumId="24" w15:restartNumberingAfterBreak="0">
     <w:nsid w:val="6A47648C"/>
     <w:multiLevelType w:val="hybridMultilevel"/>
     <w:tmpl w:val="F4CAAE52"/>
@@ -17394,7 +17730,7 @@
       </w:pPr>
     </w:lvl>
   </w:abstractNum>
-  <w:abstractNum w:abstractNumId="24" w15:restartNumberingAfterBreak="0">
+  <w:abstractNum w:abstractNumId="25" w15:restartNumberingAfterBreak="0">
     <w:nsid w:val="71047D1E"/>
     <w:multiLevelType w:val="multilevel"/>
     <w:tmpl w:val="890E73F0"/>
@@ -17507,7 +17843,7 @@
       </w:rPr>
     </w:lvl>
   </w:abstractNum>
-  <w:abstractNum w:abstractNumId="25" w15:restartNumberingAfterBreak="0">
+  <w:abstractNum w:abstractNumId="26" w15:restartNumberingAfterBreak="0">
     <w:nsid w:val="71C449D4"/>
     <w:multiLevelType w:val="hybridMultilevel"/>
     <w:tmpl w:val="DA7C68A0"/>
@@ -17596,7 +17932,7 @@
       </w:pPr>
     </w:lvl>
   </w:abstractNum>
-  <w:abstractNum w:abstractNumId="26" w15:restartNumberingAfterBreak="0">
+  <w:abstractNum w:abstractNumId="27" w15:restartNumberingAfterBreak="0">
     <w:nsid w:val="765601F8"/>
     <w:multiLevelType w:val="hybridMultilevel"/>
     <w:tmpl w:val="AC02653A"/>
@@ -17682,7 +18018,7 @@
       </w:pPr>
     </w:lvl>
   </w:abstractNum>
-  <w:abstractNum w:abstractNumId="27" w15:restartNumberingAfterBreak="0">
+  <w:abstractNum w:abstractNumId="28" w15:restartNumberingAfterBreak="0">
     <w:nsid w:val="7ED27FAF"/>
     <w:multiLevelType w:val="multilevel"/>
     <w:tmpl w:val="66D8CCF8"/>
@@ -17795,7 +18131,7 @@
       </w:pPr>
     </w:lvl>
   </w:abstractNum>
-  <w:abstractNum w:abstractNumId="28" w15:restartNumberingAfterBreak="0">
+  <w:abstractNum w:abstractNumId="29" w15:restartNumberingAfterBreak="0">
     <w:nsid w:val="7F9A159D"/>
     <w:multiLevelType w:val="multilevel"/>
     <w:tmpl w:val="A62EB88C"/>
@@ -17909,25 +18245,25 @@
     </w:lvl>
   </w:abstractNum>
   <w:num w:numId="1">
-    <w:abstractNumId w:val="20"/>
+    <w:abstractNumId w:val="21"/>
   </w:num>
   <w:num w:numId="2">
-    <w:abstractNumId w:val="16"/>
+    <w:abstractNumId w:val="17"/>
   </w:num>
   <w:num w:numId="3">
-    <w:abstractNumId w:val="19"/>
+    <w:abstractNumId w:val="20"/>
   </w:num>
   <w:num w:numId="4">
     <w:abstractNumId w:val="2"/>
   </w:num>
   <w:num w:numId="5">
-    <w:abstractNumId w:val="23"/>
+    <w:abstractNumId w:val="24"/>
   </w:num>
   <w:num w:numId="6">
     <w:abstractNumId w:val="11"/>
   </w:num>
   <w:num w:numId="7">
-    <w:abstractNumId w:val="22"/>
+    <w:abstractNumId w:val="23"/>
   </w:num>
   <w:num w:numId="8">
     <w:abstractNumId w:val="13"/>
@@ -17966,7 +18302,7 @@
     <w:abstractNumId w:val="0"/>
   </w:num>
   <w:num w:numId="11">
-    <w:abstractNumId w:val="27"/>
+    <w:abstractNumId w:val="28"/>
   </w:num>
   <w:num w:numId="12">
     <w:abstractNumId w:val="11"/>
@@ -18032,16 +18368,16 @@
     <w:abstractNumId w:val="13"/>
   </w:num>
   <w:num w:numId="15">
-    <w:abstractNumId w:val="25"/>
+    <w:abstractNumId w:val="26"/>
   </w:num>
   <w:num w:numId="16">
     <w:abstractNumId w:val="4"/>
   </w:num>
   <w:num w:numId="17">
-    <w:abstractNumId w:val="24"/>
+    <w:abstractNumId w:val="25"/>
   </w:num>
   <w:num w:numId="18">
-    <w:abstractNumId w:val="26"/>
+    <w:abstractNumId w:val="27"/>
   </w:num>
   <w:num w:numId="19">
     <w:abstractNumId w:val="10"/>
@@ -18050,28 +18386,28 @@
     <w:abstractNumId w:val="1"/>
   </w:num>
   <w:num w:numId="21">
-    <w:abstractNumId w:val="18"/>
+    <w:abstractNumId w:val="19"/>
   </w:num>
   <w:num w:numId="22">
     <w:abstractNumId w:val="3"/>
   </w:num>
   <w:num w:numId="23">
-    <w:abstractNumId w:val="21"/>
+    <w:abstractNumId w:val="22"/>
   </w:num>
   <w:num w:numId="24">
     <w:abstractNumId w:val="14"/>
   </w:num>
   <w:num w:numId="25">
-    <w:abstractNumId w:val="16"/>
+    <w:abstractNumId w:val="17"/>
   </w:num>
   <w:num w:numId="26">
-    <w:abstractNumId w:val="16"/>
+    <w:abstractNumId w:val="17"/>
   </w:num>
   <w:num w:numId="27">
-    <w:abstractNumId w:val="16"/>
+    <w:abstractNumId w:val="17"/>
   </w:num>
   <w:num w:numId="28">
-    <w:abstractNumId w:val="16"/>
+    <w:abstractNumId w:val="17"/>
     <w:lvlOverride w:ilvl="0">
       <w:startOverride w:val="1"/>
     </w:lvlOverride>
@@ -18101,7 +18437,7 @@
     </w:lvlOverride>
   </w:num>
   <w:num w:numId="29">
-    <w:abstractNumId w:val="16"/>
+    <w:abstractNumId w:val="17"/>
     <w:lvlOverride w:ilvl="0">
       <w:startOverride w:val="1"/>
     </w:lvlOverride>
@@ -18134,7 +18470,7 @@
     <w:abstractNumId w:val="8"/>
   </w:num>
   <w:num w:numId="31">
-    <w:abstractNumId w:val="17"/>
+    <w:abstractNumId w:val="18"/>
   </w:num>
   <w:num w:numId="32">
     <w:abstractNumId w:val="9"/>
@@ -18143,13 +18479,16 @@
     <w:abstractNumId w:val="7"/>
   </w:num>
   <w:num w:numId="34">
-    <w:abstractNumId w:val="15"/>
+    <w:abstractNumId w:val="16"/>
   </w:num>
   <w:num w:numId="35">
-    <w:abstractNumId w:val="28"/>
+    <w:abstractNumId w:val="29"/>
   </w:num>
   <w:num w:numId="36">
     <w:abstractNumId w:val="6"/>
+  </w:num>
+  <w:num w:numId="37">
+    <w:abstractNumId w:val="15"/>
   </w:num>
   <w:numIdMacAtCleanup w:val="10"/>
 </w:numbering>

</xml_diff>

<commit_message>
update til 4.1 analisis sistem
</commit_message>
<xml_diff>
--- a/Main deprecated.docx
+++ b/Main deprecated.docx
@@ -10897,15 +10897,7 @@
         <w:jc w:val="both"/>
       </w:pPr>
       <w:r>
-        <w:t xml:space="preserve">Tahap uji coba dilakukan dengan melakukan pengujian terhadap sistem yang telah dibangun. Pengujian ini meliputi pengujian fungsional dan pengujian eksperimental. Pengujian fungsional dilakukan untuk memastikan bahwa aplikasi berfungsi sesuai dengan yang diharapkan. Pengujian eksperimental dilakukan untuk menguji efektivitas penggunaan </w:t>
-      </w:r>
-      <w:proofErr w:type="gramStart"/>
-      <w:r>
-        <w:t>state based</w:t>
-      </w:r>
-      <w:proofErr w:type="gramEnd"/>
-      <w:r>
-        <w:t xml:space="preserve"> code editor pada sistem e-learning.</w:t>
+        <w:t>Tahap uji coba dilakukan dengan melakukan pengujian terhadap sistem yang telah dibangun. Pengujian ini meliputi pengujian fungsional dan pengujian eksperimental. Pengujian fungsional dilakukan untuk memastikan bahwa aplikasi berfungsi sesuai dengan yang diharapkan. Pengujian eksperimental dilakukan untuk menguji efektivitas penggunaan state based code editor pada sistem e-learning.</w:t>
       </w:r>
     </w:p>
     <w:p>
@@ -11678,28 +11670,207 @@
         <w:spacing w:before="40" w:after="0"/>
         <w:ind w:firstLine="576"/>
         <w:rPr>
+          <w:lang w:val="en-AS"/>
+        </w:rPr>
+      </w:pPr>
+      <w:r>
+        <w:rPr>
+          <w:lang w:val="en-AS"/>
+        </w:rPr>
+        <w:t xml:space="preserve">Data </w:t>
+      </w:r>
+      <w:r>
+        <w:rPr>
+          <w:lang w:val="en-AS"/>
+        </w:rPr>
+        <w:t>berdasarkan</w:t>
+      </w:r>
+      <w:r>
+        <w:rPr>
+          <w:lang w:val="en-AS"/>
+        </w:rPr>
+        <w:t xml:space="preserve"> 10 Responden</w:t>
+      </w:r>
+      <w:r>
+        <w:rPr>
+          <w:lang w:val="en-AS"/>
+        </w:rPr>
+        <w:t xml:space="preserve"> dengan rentang usia dari 17 sampai 36 tahun</w:t>
+      </w:r>
+      <w:r>
+        <w:rPr>
+          <w:lang w:val="en-AS"/>
+        </w:rPr>
+        <w:t xml:space="preserve"> yang menjawab</w:t>
+      </w:r>
+      <w:r>
+        <w:rPr>
+          <w:lang w:val="en-AS"/>
+        </w:rPr>
+        <w:t xml:space="preserve"> survei daring melalui platform Google Platform, Responden merupakan anggota grup sosial media daring seperti Discord dan Facebook yang </w:t>
+      </w:r>
+      <w:r>
+        <w:rPr>
+          <w:lang w:val="en-AS"/>
+        </w:rPr>
+        <w:t>tergabung dalam grup yang bergerak di bidang pembelajaran daring</w:t>
+      </w:r>
+      <w:r>
+        <w:rPr>
+          <w:lang w:val="en-AS"/>
+        </w:rPr>
+        <w:t xml:space="preserve"> atau grup tanya jawab di bidang teknologi informasi</w:t>
+      </w:r>
+      <w:r>
+        <w:rPr>
+          <w:lang w:val="en-AS"/>
+        </w:rPr>
+        <w:t>.</w:t>
+      </w:r>
+    </w:p>
+    <w:p>
+      <w:pPr>
+        <w:pStyle w:val="ListParagraph"/>
+        <w:spacing w:before="40" w:after="0"/>
+        <w:ind w:firstLine="576"/>
+        <w:rPr>
+          <w:lang w:val="en-AS"/>
+        </w:rPr>
+      </w:pPr>
+      <w:r>
+        <w:rPr>
           <w:lang w:val="id-ID"/>
         </w:rPr>
-      </w:pPr>
+        <w:t>Berdasarkan hasil analisis data, diperoleh informasi bahwa pengguna sistem e-</w:t>
+      </w:r>
+      <w:proofErr w:type="spellStart"/>
       <w:r>
         <w:rPr>
           <w:lang w:val="id-ID"/>
         </w:rPr>
-        <w:t>Berdasarkan hasil analisis data, diperoleh informasi bahwa pengguna sistem e-</w:t>
-      </w:r>
-      <w:proofErr w:type="spellStart"/>
+        <w:t>learning</w:t>
+      </w:r>
+      <w:proofErr w:type="spellEnd"/>
       <w:r>
         <w:rPr>
           <w:lang w:val="id-ID"/>
         </w:rPr>
-        <w:t>learning</w:t>
-      </w:r>
-      <w:proofErr w:type="spellEnd"/>
+        <w:t xml:space="preserve"> mengalami </w:t>
+      </w:r>
+      <w:r>
+        <w:rPr>
+          <w:lang w:val="en-AS"/>
+        </w:rPr>
+        <w:t>kendala</w:t>
+      </w:r>
       <w:r>
         <w:rPr>
           <w:lang w:val="id-ID"/>
         </w:rPr>
-        <w:t xml:space="preserve"> saat ini mengalami kesulitan dalam memahami dan mengeksekusi kode program. Selain itu, terdapat kebutuhan untuk mempermudah pengguna dalam membuat dan menguji kode program.</w:t>
+        <w:t xml:space="preserve"> </w:t>
+      </w:r>
+      <w:r>
+        <w:rPr>
+          <w:lang w:val="en-AS"/>
+        </w:rPr>
+        <w:t>dengan tampilan antarmuka sistem yang tidak ramah pengguna</w:t>
+      </w:r>
+      <w:r>
+        <w:rPr>
+          <w:lang w:val="en-AS"/>
+        </w:rPr>
+        <w:t xml:space="preserve"> (71.4%)</w:t>
+      </w:r>
+      <w:r>
+        <w:rPr>
+          <w:lang w:val="id-ID"/>
+        </w:rPr>
+        <w:t xml:space="preserve">. Selain itu, </w:t>
+      </w:r>
+      <w:r>
+        <w:rPr>
+          <w:lang w:val="en-AS"/>
+        </w:rPr>
+        <w:t>dapat diketahui bahwa hampir seluruh responden</w:t>
+      </w:r>
+      <w:r>
+        <w:rPr>
+          <w:lang w:val="id-ID"/>
+        </w:rPr>
+        <w:t xml:space="preserve"> </w:t>
+      </w:r>
+      <w:r>
+        <w:rPr>
+          <w:lang w:val="en-AS"/>
+        </w:rPr>
+        <w:t>menginginkan media pembelajaran yang interaktif dalam sistem e-learning</w:t>
+      </w:r>
+      <w:r>
+        <w:rPr>
+          <w:lang w:val="en-AS"/>
+        </w:rPr>
+        <w:t xml:space="preserve"> </w:t>
+      </w:r>
+      <w:r>
+        <w:rPr>
+          <w:lang w:val="en-AS"/>
+        </w:rPr>
+        <w:t>(90%)</w:t>
+      </w:r>
+      <w:r>
+        <w:rPr>
+          <w:lang w:val="id-ID"/>
+        </w:rPr>
+        <w:t>.</w:t>
+      </w:r>
+      <w:r>
+        <w:rPr>
+          <w:lang w:val="en-AS"/>
+        </w:rPr>
+        <w:t xml:space="preserve"> Namun, salah satu hasil dari survei yang menurut peneliti cukup menarik adalah bahwa kendala harga </w:t>
+      </w:r>
+      <w:r>
+        <w:rPr>
+          <w:i/>
+          <w:iCs/>
+          <w:lang w:val="en-AS"/>
+        </w:rPr>
+        <w:t xml:space="preserve">Membership/Premium </w:t>
+      </w:r>
+      <w:r>
+        <w:rPr>
+          <w:i/>
+          <w:iCs/>
+          <w:lang w:val="en-AS"/>
+        </w:rPr>
+        <w:lastRenderedPageBreak/>
+        <w:t>Course</w:t>
+      </w:r>
+      <w:r>
+        <w:rPr>
+          <w:i/>
+          <w:iCs/>
+          <w:lang w:val="en-AS"/>
+        </w:rPr>
+        <w:t xml:space="preserve"> </w:t>
+      </w:r>
+      <w:r>
+        <w:rPr>
+          <w:lang w:val="en-AS"/>
+        </w:rPr>
+        <w:t>pada sistem e-learning menempati posisi ke-2 bersama dengan kendala penyampaian materi yang sulit dipahami</w:t>
+      </w:r>
+      <w:r>
+        <w:rPr>
+          <w:lang w:val="en-AS"/>
+        </w:rPr>
+        <w:t xml:space="preserve"> (57.1%)</w:t>
+      </w:r>
+      <w:r>
+        <w:rPr>
+          <w:lang w:val="en-AS"/>
+        </w:rPr>
+        <w:t xml:space="preserve">. </w:t>
       </w:r>
     </w:p>
     <w:p>
@@ -11840,21 +12011,13 @@
         <w:rPr>
           <w:lang w:val="id-ID"/>
         </w:rPr>
-        <w:t xml:space="preserve">Memberikan fitur </w:t>
-      </w:r>
-      <w:proofErr w:type="spellStart"/>
-      <w:r>
-        <w:rPr>
-          <w:lang w:val="id-ID"/>
-        </w:rPr>
-        <w:t>state</w:t>
-      </w:r>
-      <w:proofErr w:type="spellEnd"/>
-      <w:r>
-        <w:rPr>
-          <w:lang w:val="id-ID"/>
-        </w:rPr>
-        <w:t xml:space="preserve"> pada kode program;</w:t>
+        <w:t>Memberikan</w:t>
+      </w:r>
+      <w:r>
+        <w:rPr>
+          <w:lang w:val="en-AS"/>
+        </w:rPr>
+        <w:t xml:space="preserve"> cara penyampaian materi yang interaktif </w:t>
       </w:r>
     </w:p>
     <w:p>
@@ -11877,7 +12040,7 @@
         <w:rPr>
           <w:lang w:val="id-ID"/>
         </w:rPr>
-        <w:t>Dapat diakses melalui web browser dan memerlukan koneksi internet;</w:t>
+        <w:t>Dapat diakses melalui web browser dan memerlukan koneksi internet</w:t>
       </w:r>
     </w:p>
     <w:p>
@@ -11900,7 +12063,7 @@
         <w:rPr>
           <w:lang w:val="id-ID"/>
         </w:rPr>
-        <w:t>Tampilan antarmuka yang responsif dan mudah digunakan;</w:t>
+        <w:t>Tampilan antarmuka yang responsif dan mudah digunakan</w:t>
       </w:r>
     </w:p>
     <w:p>
@@ -11923,7 +12086,6 @@
         <w:rPr>
           <w:lang w:val="id-ID"/>
         </w:rPr>
-        <w:lastRenderedPageBreak/>
         <w:t>Dapat menyimpan</w:t>
       </w:r>
       <w:r>
@@ -12026,11 +12188,34 @@
     </w:p>
     <w:p>
       <w:pPr>
-        <w:pStyle w:val="ListParagraph"/>
-        <w:spacing w:after="0"/>
-        <w:ind w:left="0" w:firstLine="720"/>
-        <w:rPr>
-          <w:szCs w:val="24"/>
+        <w:pStyle w:val="Heading2"/>
+        <w:tabs>
+          <w:tab w:val="clear" w:pos="720"/>
+        </w:tabs>
+        <w:spacing w:before="40" w:after="0"/>
+        <w:ind w:left="706" w:hanging="576"/>
+        <w:rPr>
+          <w:lang w:val="en-AS"/>
+        </w:rPr>
+      </w:pPr>
+      <w:r>
+        <w:rPr>
+          <w:lang w:val="en-AS"/>
+        </w:rPr>
+        <w:t>Perancangan Sistem</w:t>
+      </w:r>
+    </w:p>
+    <w:p>
+      <w:pPr>
+        <w:rPr>
+          <w:lang w:val="en-AS"/>
+        </w:rPr>
+      </w:pPr>
+    </w:p>
+    <w:p>
+      <w:pPr>
+        <w:rPr>
+          <w:lang w:val="en-AS"/>
         </w:rPr>
         <w:sectPr>
           <w:headerReference w:type="default" r:id="rId21"/>
@@ -14159,6 +14344,18 @@
           </w:r>
         </w:p>
         <w:p>
+          <w:pPr>
+            <w:sectPr>
+              <w:headerReference w:type="default" r:id="rId31"/>
+              <w:headerReference w:type="first" r:id="rId32"/>
+              <w:footerReference w:type="first" r:id="rId33"/>
+              <w:pgSz w:w="12191" w:h="16840" w:code="9"/>
+              <w:pgMar w:top="2268" w:right="1701" w:bottom="1701" w:left="2268" w:header="720" w:footer="720" w:gutter="0"/>
+              <w:cols w:space="720"/>
+              <w:titlePg/>
+              <w:docGrid w:linePitch="360"/>
+            </w:sectPr>
+          </w:pPr>
           <w:r>
             <w:t xml:space="preserve">Alam, M. M., Ahmad, N., Naveed, Q. N., Patel, A., </w:t>
           </w:r>
@@ -14196,82 +14393,6 @@
     <w:p>
       <w:pPr>
         <w:spacing w:after="0"/>
-        <w:jc w:val="both"/>
-        <w:sectPr>
-          <w:headerReference w:type="default" r:id="rId31"/>
-          <w:headerReference w:type="first" r:id="rId32"/>
-          <w:footerReference w:type="first" r:id="rId33"/>
-          <w:pgSz w:w="12191" w:h="16840" w:code="9"/>
-          <w:pgMar w:top="2268" w:right="1701" w:bottom="1701" w:left="2268" w:header="720" w:footer="720" w:gutter="0"/>
-          <w:cols w:space="720"/>
-          <w:titlePg/>
-          <w:docGrid w:linePitch="360"/>
-        </w:sectPr>
-      </w:pPr>
-    </w:p>
-    <w:p>
-      <w:pPr>
-        <w:spacing w:after="0"/>
-      </w:pPr>
-    </w:p>
-    <w:p>
-      <w:pPr>
-        <w:spacing w:after="0"/>
-      </w:pPr>
-    </w:p>
-    <w:p>
-      <w:pPr>
-        <w:spacing w:after="0"/>
-      </w:pPr>
-    </w:p>
-    <w:p>
-      <w:pPr>
-        <w:spacing w:after="0"/>
-      </w:pPr>
-    </w:p>
-    <w:p>
-      <w:pPr>
-        <w:spacing w:after="0"/>
-      </w:pPr>
-    </w:p>
-    <w:p>
-      <w:pPr>
-        <w:spacing w:after="0"/>
-      </w:pPr>
-    </w:p>
-    <w:p>
-      <w:pPr>
-        <w:spacing w:after="0"/>
-      </w:pPr>
-    </w:p>
-    <w:p>
-      <w:pPr>
-        <w:spacing w:after="0"/>
-      </w:pPr>
-    </w:p>
-    <w:p>
-      <w:pPr>
-        <w:spacing w:after="0"/>
-      </w:pPr>
-    </w:p>
-    <w:p>
-      <w:pPr>
-        <w:spacing w:after="0"/>
-      </w:pPr>
-    </w:p>
-    <w:p>
-      <w:pPr>
-        <w:spacing w:after="0"/>
-      </w:pPr>
-    </w:p>
-    <w:p>
-      <w:pPr>
-        <w:spacing w:after="0"/>
-      </w:pPr>
-    </w:p>
-    <w:p>
-      <w:pPr>
-        <w:spacing w:after="0"/>
       </w:pPr>
     </w:p>
     <w:p>
@@ -14284,8 +14405,512 @@
       </w:r>
       <w:bookmarkEnd w:id="75"/>
     </w:p>
+    <w:p>
+      <w:pPr>
+        <w:pStyle w:val="ListParagraph"/>
+        <w:spacing w:before="40" w:after="0"/>
+        <w:ind w:firstLine="576"/>
+        <w:rPr>
+          <w:lang w:val="id-ID"/>
+        </w:rPr>
+      </w:pPr>
+      <w:r>
+        <w:rPr>
+          <w:noProof/>
+        </w:rPr>
+        <w:drawing>
+          <wp:inline distT="0" distB="0" distL="0" distR="0" wp14:anchorId="265F12E9" wp14:editId="286537A2">
+            <wp:extent cx="5220970" cy="2482215"/>
+            <wp:effectExtent l="0" t="0" r="0" b="0"/>
+            <wp:docPr id="5" name="Picture 5"/>
+            <wp:cNvGraphicFramePr>
+              <a:graphicFrameLocks xmlns:a="http://schemas.openxmlformats.org/drawingml/2006/main" noChangeAspect="1"/>
+            </wp:cNvGraphicFramePr>
+            <a:graphic xmlns:a="http://schemas.openxmlformats.org/drawingml/2006/main">
+              <a:graphicData uri="http://schemas.openxmlformats.org/drawingml/2006/picture">
+                <pic:pic xmlns:pic="http://schemas.openxmlformats.org/drawingml/2006/picture">
+                  <pic:nvPicPr>
+                    <pic:cNvPr id="0" name="Picture 6"/>
+                    <pic:cNvPicPr>
+                      <a:picLocks noChangeAspect="1" noChangeArrowheads="1"/>
+                    </pic:cNvPicPr>
+                  </pic:nvPicPr>
+                  <pic:blipFill>
+                    <a:blip r:embed="rId34" cstate="print">
+                      <a:extLst>
+                        <a:ext uri="{28A0092B-C50C-407E-A947-70E740481C1C}">
+                          <a14:useLocalDpi xmlns:a14="http://schemas.microsoft.com/office/drawing/2010/main" val="0"/>
+                        </a:ext>
+                      </a:extLst>
+                    </a:blip>
+                    <a:srcRect/>
+                    <a:stretch>
+                      <a:fillRect/>
+                    </a:stretch>
+                  </pic:blipFill>
+                  <pic:spPr bwMode="auto">
+                    <a:xfrm>
+                      <a:off x="0" y="0"/>
+                      <a:ext cx="5220970" cy="2482215"/>
+                    </a:xfrm>
+                    <a:prstGeom prst="rect">
+                      <a:avLst/>
+                    </a:prstGeom>
+                    <a:noFill/>
+                    <a:ln>
+                      <a:noFill/>
+                    </a:ln>
+                  </pic:spPr>
+                </pic:pic>
+              </a:graphicData>
+            </a:graphic>
+          </wp:inline>
+        </w:drawing>
+      </w:r>
+    </w:p>
+    <w:p>
+      <w:pPr>
+        <w:pStyle w:val="ListParagraph"/>
+        <w:spacing w:before="40" w:after="0"/>
+        <w:ind w:firstLine="576"/>
+        <w:rPr>
+          <w:lang w:val="id-ID"/>
+        </w:rPr>
+      </w:pPr>
+      <w:r>
+        <w:rPr>
+          <w:noProof/>
+        </w:rPr>
+        <w:drawing>
+          <wp:inline distT="0" distB="0" distL="0" distR="0" wp14:anchorId="4E14042A" wp14:editId="70F08F94">
+            <wp:extent cx="5220970" cy="2197100"/>
+            <wp:effectExtent l="0" t="0" r="0" b="0"/>
+            <wp:docPr id="6" name="Picture 6"/>
+            <wp:cNvGraphicFramePr>
+              <a:graphicFrameLocks xmlns:a="http://schemas.openxmlformats.org/drawingml/2006/main" noChangeAspect="1"/>
+            </wp:cNvGraphicFramePr>
+            <a:graphic xmlns:a="http://schemas.openxmlformats.org/drawingml/2006/main">
+              <a:graphicData uri="http://schemas.openxmlformats.org/drawingml/2006/picture">
+                <pic:pic xmlns:pic="http://schemas.openxmlformats.org/drawingml/2006/picture">
+                  <pic:nvPicPr>
+                    <pic:cNvPr id="0" name="Picture 8"/>
+                    <pic:cNvPicPr>
+                      <a:picLocks noChangeAspect="1" noChangeArrowheads="1"/>
+                    </pic:cNvPicPr>
+                  </pic:nvPicPr>
+                  <pic:blipFill>
+                    <a:blip r:embed="rId35" cstate="print">
+                      <a:extLst>
+                        <a:ext uri="{28A0092B-C50C-407E-A947-70E740481C1C}">
+                          <a14:useLocalDpi xmlns:a14="http://schemas.microsoft.com/office/drawing/2010/main" val="0"/>
+                        </a:ext>
+                      </a:extLst>
+                    </a:blip>
+                    <a:srcRect/>
+                    <a:stretch>
+                      <a:fillRect/>
+                    </a:stretch>
+                  </pic:blipFill>
+                  <pic:spPr bwMode="auto">
+                    <a:xfrm>
+                      <a:off x="0" y="0"/>
+                      <a:ext cx="5220970" cy="2197100"/>
+                    </a:xfrm>
+                    <a:prstGeom prst="rect">
+                      <a:avLst/>
+                    </a:prstGeom>
+                    <a:noFill/>
+                    <a:ln>
+                      <a:noFill/>
+                    </a:ln>
+                  </pic:spPr>
+                </pic:pic>
+              </a:graphicData>
+            </a:graphic>
+          </wp:inline>
+        </w:drawing>
+      </w:r>
+    </w:p>
+    <w:p>
+      <w:pPr>
+        <w:pStyle w:val="ListParagraph"/>
+        <w:spacing w:before="40" w:after="0"/>
+        <w:ind w:firstLine="576"/>
+        <w:rPr>
+          <w:lang w:val="id-ID"/>
+        </w:rPr>
+      </w:pPr>
+      <w:r>
+        <w:rPr>
+          <w:noProof/>
+        </w:rPr>
+        <w:drawing>
+          <wp:inline distT="0" distB="0" distL="0" distR="0" wp14:anchorId="57C1162D" wp14:editId="257CAE77">
+            <wp:extent cx="5220970" cy="2197100"/>
+            <wp:effectExtent l="0" t="0" r="0" b="0"/>
+            <wp:docPr id="7" name="Picture 7"/>
+            <wp:cNvGraphicFramePr>
+              <a:graphicFrameLocks xmlns:a="http://schemas.openxmlformats.org/drawingml/2006/main" noChangeAspect="1"/>
+            </wp:cNvGraphicFramePr>
+            <a:graphic xmlns:a="http://schemas.openxmlformats.org/drawingml/2006/main">
+              <a:graphicData uri="http://schemas.openxmlformats.org/drawingml/2006/picture">
+                <pic:pic xmlns:pic="http://schemas.openxmlformats.org/drawingml/2006/picture">
+                  <pic:nvPicPr>
+                    <pic:cNvPr id="0" name="Picture 10"/>
+                    <pic:cNvPicPr>
+                      <a:picLocks noChangeAspect="1" noChangeArrowheads="1"/>
+                    </pic:cNvPicPr>
+                  </pic:nvPicPr>
+                  <pic:blipFill>
+                    <a:blip r:embed="rId36" cstate="print">
+                      <a:extLst>
+                        <a:ext uri="{28A0092B-C50C-407E-A947-70E740481C1C}">
+                          <a14:useLocalDpi xmlns:a14="http://schemas.microsoft.com/office/drawing/2010/main" val="0"/>
+                        </a:ext>
+                      </a:extLst>
+                    </a:blip>
+                    <a:srcRect/>
+                    <a:stretch>
+                      <a:fillRect/>
+                    </a:stretch>
+                  </pic:blipFill>
+                  <pic:spPr bwMode="auto">
+                    <a:xfrm>
+                      <a:off x="0" y="0"/>
+                      <a:ext cx="5220970" cy="2197100"/>
+                    </a:xfrm>
+                    <a:prstGeom prst="rect">
+                      <a:avLst/>
+                    </a:prstGeom>
+                    <a:noFill/>
+                    <a:ln>
+                      <a:noFill/>
+                    </a:ln>
+                  </pic:spPr>
+                </pic:pic>
+              </a:graphicData>
+            </a:graphic>
+          </wp:inline>
+        </w:drawing>
+      </w:r>
+    </w:p>
+    <w:p>
+      <w:pPr>
+        <w:pStyle w:val="ListParagraph"/>
+        <w:spacing w:before="40" w:after="0"/>
+        <w:ind w:firstLine="576"/>
+        <w:rPr>
+          <w:lang w:val="id-ID"/>
+        </w:rPr>
+      </w:pPr>
+      <w:r>
+        <w:rPr>
+          <w:noProof/>
+        </w:rPr>
+        <w:lastRenderedPageBreak/>
+        <w:drawing>
+          <wp:inline distT="0" distB="0" distL="0" distR="0" wp14:anchorId="3B3DD735" wp14:editId="4E75ED23">
+            <wp:extent cx="5220970" cy="2197100"/>
+            <wp:effectExtent l="0" t="0" r="0" b="0"/>
+            <wp:docPr id="8" name="Picture 8"/>
+            <wp:cNvGraphicFramePr>
+              <a:graphicFrameLocks xmlns:a="http://schemas.openxmlformats.org/drawingml/2006/main" noChangeAspect="1"/>
+            </wp:cNvGraphicFramePr>
+            <a:graphic xmlns:a="http://schemas.openxmlformats.org/drawingml/2006/main">
+              <a:graphicData uri="http://schemas.openxmlformats.org/drawingml/2006/picture">
+                <pic:pic xmlns:pic="http://schemas.openxmlformats.org/drawingml/2006/picture">
+                  <pic:nvPicPr>
+                    <pic:cNvPr id="0" name="Picture 12"/>
+                    <pic:cNvPicPr>
+                      <a:picLocks noChangeAspect="1" noChangeArrowheads="1"/>
+                    </pic:cNvPicPr>
+                  </pic:nvPicPr>
+                  <pic:blipFill>
+                    <a:blip r:embed="rId37" cstate="print">
+                      <a:extLst>
+                        <a:ext uri="{28A0092B-C50C-407E-A947-70E740481C1C}">
+                          <a14:useLocalDpi xmlns:a14="http://schemas.microsoft.com/office/drawing/2010/main" val="0"/>
+                        </a:ext>
+                      </a:extLst>
+                    </a:blip>
+                    <a:srcRect/>
+                    <a:stretch>
+                      <a:fillRect/>
+                    </a:stretch>
+                  </pic:blipFill>
+                  <pic:spPr bwMode="auto">
+                    <a:xfrm>
+                      <a:off x="0" y="0"/>
+                      <a:ext cx="5220970" cy="2197100"/>
+                    </a:xfrm>
+                    <a:prstGeom prst="rect">
+                      <a:avLst/>
+                    </a:prstGeom>
+                    <a:noFill/>
+                    <a:ln>
+                      <a:noFill/>
+                    </a:ln>
+                  </pic:spPr>
+                </pic:pic>
+              </a:graphicData>
+            </a:graphic>
+          </wp:inline>
+        </w:drawing>
+      </w:r>
+    </w:p>
+    <w:p>
+      <w:pPr>
+        <w:pStyle w:val="ListParagraph"/>
+        <w:spacing w:before="40" w:after="0"/>
+        <w:ind w:firstLine="576"/>
+        <w:rPr>
+          <w:lang w:val="id-ID"/>
+        </w:rPr>
+      </w:pPr>
+      <w:r>
+        <w:rPr>
+          <w:noProof/>
+        </w:rPr>
+        <w:drawing>
+          <wp:inline distT="0" distB="0" distL="0" distR="0" wp14:anchorId="1D172C3D" wp14:editId="1D08CF71">
+            <wp:extent cx="5220970" cy="2653030"/>
+            <wp:effectExtent l="0" t="0" r="0" b="0"/>
+            <wp:docPr id="9" name="Picture 9"/>
+            <wp:cNvGraphicFramePr>
+              <a:graphicFrameLocks xmlns:a="http://schemas.openxmlformats.org/drawingml/2006/main" noChangeAspect="1"/>
+            </wp:cNvGraphicFramePr>
+            <a:graphic xmlns:a="http://schemas.openxmlformats.org/drawingml/2006/main">
+              <a:graphicData uri="http://schemas.openxmlformats.org/drawingml/2006/picture">
+                <pic:pic xmlns:pic="http://schemas.openxmlformats.org/drawingml/2006/picture">
+                  <pic:nvPicPr>
+                    <pic:cNvPr id="0" name="Picture 14"/>
+                    <pic:cNvPicPr>
+                      <a:picLocks noChangeAspect="1" noChangeArrowheads="1"/>
+                    </pic:cNvPicPr>
+                  </pic:nvPicPr>
+                  <pic:blipFill>
+                    <a:blip r:embed="rId38" cstate="print">
+                      <a:extLst>
+                        <a:ext uri="{28A0092B-C50C-407E-A947-70E740481C1C}">
+                          <a14:useLocalDpi xmlns:a14="http://schemas.microsoft.com/office/drawing/2010/main" val="0"/>
+                        </a:ext>
+                      </a:extLst>
+                    </a:blip>
+                    <a:srcRect/>
+                    <a:stretch>
+                      <a:fillRect/>
+                    </a:stretch>
+                  </pic:blipFill>
+                  <pic:spPr bwMode="auto">
+                    <a:xfrm>
+                      <a:off x="0" y="0"/>
+                      <a:ext cx="5220970" cy="2653030"/>
+                    </a:xfrm>
+                    <a:prstGeom prst="rect">
+                      <a:avLst/>
+                    </a:prstGeom>
+                    <a:noFill/>
+                    <a:ln>
+                      <a:noFill/>
+                    </a:ln>
+                  </pic:spPr>
+                </pic:pic>
+              </a:graphicData>
+            </a:graphic>
+          </wp:inline>
+        </w:drawing>
+      </w:r>
+    </w:p>
+    <w:p>
+      <w:pPr>
+        <w:pStyle w:val="ListParagraph"/>
+        <w:spacing w:before="40" w:after="0"/>
+        <w:ind w:firstLine="576"/>
+        <w:rPr>
+          <w:lang w:val="id-ID"/>
+        </w:rPr>
+      </w:pPr>
+      <w:r>
+        <w:rPr>
+          <w:noProof/>
+        </w:rPr>
+        <w:drawing>
+          <wp:inline distT="0" distB="0" distL="0" distR="0" wp14:anchorId="760AED20" wp14:editId="1C37E4FB">
+            <wp:extent cx="5220970" cy="2653030"/>
+            <wp:effectExtent l="0" t="0" r="0" b="0"/>
+            <wp:docPr id="10" name="Picture 10"/>
+            <wp:cNvGraphicFramePr>
+              <a:graphicFrameLocks xmlns:a="http://schemas.openxmlformats.org/drawingml/2006/main" noChangeAspect="1"/>
+            </wp:cNvGraphicFramePr>
+            <a:graphic xmlns:a="http://schemas.openxmlformats.org/drawingml/2006/main">
+              <a:graphicData uri="http://schemas.openxmlformats.org/drawingml/2006/picture">
+                <pic:pic xmlns:pic="http://schemas.openxmlformats.org/drawingml/2006/picture">
+                  <pic:nvPicPr>
+                    <pic:cNvPr id="0" name="Picture 16"/>
+                    <pic:cNvPicPr>
+                      <a:picLocks noChangeAspect="1" noChangeArrowheads="1"/>
+                    </pic:cNvPicPr>
+                  </pic:nvPicPr>
+                  <pic:blipFill>
+                    <a:blip r:embed="rId39" cstate="print">
+                      <a:extLst>
+                        <a:ext uri="{28A0092B-C50C-407E-A947-70E740481C1C}">
+                          <a14:useLocalDpi xmlns:a14="http://schemas.microsoft.com/office/drawing/2010/main" val="0"/>
+                        </a:ext>
+                      </a:extLst>
+                    </a:blip>
+                    <a:srcRect/>
+                    <a:stretch>
+                      <a:fillRect/>
+                    </a:stretch>
+                  </pic:blipFill>
+                  <pic:spPr bwMode="auto">
+                    <a:xfrm>
+                      <a:off x="0" y="0"/>
+                      <a:ext cx="5220970" cy="2653030"/>
+                    </a:xfrm>
+                    <a:prstGeom prst="rect">
+                      <a:avLst/>
+                    </a:prstGeom>
+                    <a:noFill/>
+                    <a:ln>
+                      <a:noFill/>
+                    </a:ln>
+                  </pic:spPr>
+                </pic:pic>
+              </a:graphicData>
+            </a:graphic>
+          </wp:inline>
+        </w:drawing>
+      </w:r>
+    </w:p>
+    <w:p>
+      <w:pPr>
+        <w:pStyle w:val="ListParagraph"/>
+        <w:spacing w:before="40" w:after="0"/>
+        <w:ind w:firstLine="576"/>
+        <w:jc w:val="left"/>
+        <w:rPr>
+          <w:lang w:val="id-ID"/>
+        </w:rPr>
+      </w:pPr>
+      <w:r>
+        <w:rPr>
+          <w:noProof/>
+        </w:rPr>
+        <w:lastRenderedPageBreak/>
+        <w:drawing>
+          <wp:inline distT="0" distB="0" distL="0" distR="0" wp14:anchorId="27582A81" wp14:editId="7C636EFA">
+            <wp:extent cx="5220970" cy="2653030"/>
+            <wp:effectExtent l="0" t="0" r="0" b="0"/>
+            <wp:docPr id="11" name="Picture 11"/>
+            <wp:cNvGraphicFramePr>
+              <a:graphicFrameLocks xmlns:a="http://schemas.openxmlformats.org/drawingml/2006/main" noChangeAspect="1"/>
+            </wp:cNvGraphicFramePr>
+            <a:graphic xmlns:a="http://schemas.openxmlformats.org/drawingml/2006/main">
+              <a:graphicData uri="http://schemas.openxmlformats.org/drawingml/2006/picture">
+                <pic:pic xmlns:pic="http://schemas.openxmlformats.org/drawingml/2006/picture">
+                  <pic:nvPicPr>
+                    <pic:cNvPr id="0" name="Picture 18"/>
+                    <pic:cNvPicPr>
+                      <a:picLocks noChangeAspect="1" noChangeArrowheads="1"/>
+                    </pic:cNvPicPr>
+                  </pic:nvPicPr>
+                  <pic:blipFill>
+                    <a:blip r:embed="rId40" cstate="print">
+                      <a:extLst>
+                        <a:ext uri="{28A0092B-C50C-407E-A947-70E740481C1C}">
+                          <a14:useLocalDpi xmlns:a14="http://schemas.microsoft.com/office/drawing/2010/main" val="0"/>
+                        </a:ext>
+                      </a:extLst>
+                    </a:blip>
+                    <a:srcRect/>
+                    <a:stretch>
+                      <a:fillRect/>
+                    </a:stretch>
+                  </pic:blipFill>
+                  <pic:spPr bwMode="auto">
+                    <a:xfrm>
+                      <a:off x="0" y="0"/>
+                      <a:ext cx="5220970" cy="2653030"/>
+                    </a:xfrm>
+                    <a:prstGeom prst="rect">
+                      <a:avLst/>
+                    </a:prstGeom>
+                    <a:noFill/>
+                    <a:ln>
+                      <a:noFill/>
+                    </a:ln>
+                  </pic:spPr>
+                </pic:pic>
+              </a:graphicData>
+            </a:graphic>
+          </wp:inline>
+        </w:drawing>
+      </w:r>
+    </w:p>
+    <w:p>
+      <w:pPr>
+        <w:pStyle w:val="ListParagraph"/>
+        <w:spacing w:before="40" w:after="0"/>
+        <w:ind w:firstLine="576"/>
+      </w:pPr>
+      <w:r>
+        <w:rPr>
+          <w:noProof/>
+        </w:rPr>
+        <w:drawing>
+          <wp:inline distT="0" distB="0" distL="0" distR="0" wp14:anchorId="0DA55E0A" wp14:editId="1C156ACB">
+            <wp:extent cx="5220970" cy="2482215"/>
+            <wp:effectExtent l="0" t="0" r="0" b="0"/>
+            <wp:docPr id="12" name="Picture 12"/>
+            <wp:cNvGraphicFramePr>
+              <a:graphicFrameLocks xmlns:a="http://schemas.openxmlformats.org/drawingml/2006/main" noChangeAspect="1"/>
+            </wp:cNvGraphicFramePr>
+            <a:graphic xmlns:a="http://schemas.openxmlformats.org/drawingml/2006/main">
+              <a:graphicData uri="http://schemas.openxmlformats.org/drawingml/2006/picture">
+                <pic:pic xmlns:pic="http://schemas.openxmlformats.org/drawingml/2006/picture">
+                  <pic:nvPicPr>
+                    <pic:cNvPr id="0" name="Picture 20"/>
+                    <pic:cNvPicPr>
+                      <a:picLocks noChangeAspect="1" noChangeArrowheads="1"/>
+                    </pic:cNvPicPr>
+                  </pic:nvPicPr>
+                  <pic:blipFill>
+                    <a:blip r:embed="rId41" cstate="print">
+                      <a:extLst>
+                        <a:ext uri="{28A0092B-C50C-407E-A947-70E740481C1C}">
+                          <a14:useLocalDpi xmlns:a14="http://schemas.microsoft.com/office/drawing/2010/main" val="0"/>
+                        </a:ext>
+                      </a:extLst>
+                    </a:blip>
+                    <a:srcRect/>
+                    <a:stretch>
+                      <a:fillRect/>
+                    </a:stretch>
+                  </pic:blipFill>
+                  <pic:spPr bwMode="auto">
+                    <a:xfrm>
+                      <a:off x="0" y="0"/>
+                      <a:ext cx="5220970" cy="2482215"/>
+                    </a:xfrm>
+                    <a:prstGeom prst="rect">
+                      <a:avLst/>
+                    </a:prstGeom>
+                    <a:noFill/>
+                    <a:ln>
+                      <a:noFill/>
+                    </a:ln>
+                  </pic:spPr>
+                </pic:pic>
+              </a:graphicData>
+            </a:graphic>
+          </wp:inline>
+        </w:drawing>
+      </w:r>
+    </w:p>
     <w:sectPr>
-      <w:headerReference w:type="default" r:id="rId34"/>
+      <w:headerReference w:type="default" r:id="rId42"/>
       <w:pgSz w:w="12191" w:h="16840"/>
       <w:pgMar w:top="2268" w:right="1701" w:bottom="1701" w:left="2268" w:header="720" w:footer="720" w:gutter="0"/>
       <w:cols w:space="720"/>
@@ -18968,6 +19593,7 @@
   <w:style w:type="character" w:default="1" w:styleId="DefaultParagraphFont">
     <w:name w:val="Default Paragraph Font"/>
     <w:uiPriority w:val="1"/>
+    <w:semiHidden/>
     <w:unhideWhenUsed/>
   </w:style>
   <w:style w:type="table" w:default="1" w:styleId="TableNormal">

</xml_diff>

<commit_message>
update c4 model/perancangan sistem
</commit_message>
<xml_diff>
--- a/Main deprecated.docx
+++ b/Main deprecated.docx
@@ -10897,15 +10897,7 @@
         <w:jc w:val="both"/>
       </w:pPr>
       <w:r>
-        <w:t xml:space="preserve">Tahap uji coba dilakukan dengan melakukan pengujian terhadap sistem yang telah dibangun. Pengujian ini meliputi pengujian fungsional dan pengujian eksperimental. Pengujian fungsional dilakukan untuk memastikan bahwa aplikasi berfungsi sesuai dengan yang diharapkan. Pengujian eksperimental dilakukan untuk menguji efektivitas penggunaan </w:t>
-      </w:r>
-      <w:proofErr w:type="gramStart"/>
-      <w:r>
-        <w:t>state based</w:t>
-      </w:r>
-      <w:proofErr w:type="gramEnd"/>
-      <w:r>
-        <w:t xml:space="preserve"> code editor pada sistem e-learning.</w:t>
+        <w:t>Tahap uji coba dilakukan dengan melakukan pengujian terhadap sistem yang telah dibangun. Pengujian ini meliputi pengujian fungsional dan pengujian eksperimental. Pengujian fungsional dilakukan untuk memastikan bahwa aplikasi berfungsi sesuai dengan yang diharapkan. Pengujian eksperimental dilakukan untuk menguji efektivitas penggunaan state based code editor pada sistem e-learning.</w:t>
       </w:r>
     </w:p>
     <w:p>
@@ -12048,7 +12040,7 @@
         <w:rPr>
           <w:lang w:val="id-ID"/>
         </w:rPr>
-        <w:t>Dapat diakses melalui web browser dan memerlukan koneksi internet</w:t>
+        <w:t>Tampilan antarmuka yang responsif dan mudah digunakan</w:t>
       </w:r>
     </w:p>
     <w:p>
@@ -12071,7 +12063,294 @@
         <w:rPr>
           <w:lang w:val="id-ID"/>
         </w:rPr>
-        <w:t>Tampilan antarmuka yang responsif dan mudah digunakan</w:t>
+        <w:t>Dapat menyimpan</w:t>
+      </w:r>
+      <w:r>
+        <w:rPr>
+          <w:lang w:val="en-AS"/>
+        </w:rPr>
+        <w:t xml:space="preserve"> state</w:t>
+      </w:r>
+      <w:r>
+        <w:rPr>
+          <w:lang w:val="id-ID"/>
+        </w:rPr>
+        <w:t xml:space="preserve"> kode ke dalam </w:t>
+      </w:r>
+      <w:proofErr w:type="spellStart"/>
+      <w:r>
+        <w:rPr>
+          <w:lang w:val="id-ID"/>
+        </w:rPr>
+        <w:t>database</w:t>
+      </w:r>
+      <w:proofErr w:type="spellEnd"/>
+      <w:r>
+        <w:rPr>
+          <w:lang w:val="id-ID"/>
+        </w:rPr>
+        <w:t xml:space="preserve"> </w:t>
+      </w:r>
+    </w:p>
+    <w:p>
+      <w:pPr>
+        <w:pStyle w:val="ListParagraph"/>
+        <w:ind w:firstLine="720"/>
+        <w:rPr>
+          <w:lang w:val="id-ID"/>
+        </w:rPr>
+      </w:pPr>
+      <w:r>
+        <w:rPr>
+          <w:lang w:val="id-ID"/>
+        </w:rPr>
+        <w:t>Berdasarkan kebutuhan tersebut, maka dirancanglah sistem e-</w:t>
+      </w:r>
+      <w:proofErr w:type="spellStart"/>
+      <w:r>
+        <w:rPr>
+          <w:lang w:val="id-ID"/>
+        </w:rPr>
+        <w:t>learning</w:t>
+      </w:r>
+      <w:proofErr w:type="spellEnd"/>
+      <w:r>
+        <w:rPr>
+          <w:lang w:val="id-ID"/>
+        </w:rPr>
+        <w:t xml:space="preserve"> dengan penerapan </w:t>
+      </w:r>
+      <w:proofErr w:type="spellStart"/>
+      <w:r>
+        <w:rPr>
+          <w:lang w:val="id-ID"/>
+        </w:rPr>
+        <w:t>state</w:t>
+      </w:r>
+      <w:proofErr w:type="spellEnd"/>
+      <w:r>
+        <w:rPr>
+          <w:lang w:val="id-ID"/>
+        </w:rPr>
+        <w:t xml:space="preserve"> </w:t>
+      </w:r>
+      <w:proofErr w:type="spellStart"/>
+      <w:r>
+        <w:rPr>
+          <w:lang w:val="id-ID"/>
+        </w:rPr>
+        <w:t>based</w:t>
+      </w:r>
+      <w:proofErr w:type="spellEnd"/>
+      <w:r>
+        <w:rPr>
+          <w:lang w:val="id-ID"/>
+        </w:rPr>
+        <w:t xml:space="preserve"> </w:t>
+      </w:r>
+      <w:proofErr w:type="spellStart"/>
+      <w:r>
+        <w:rPr>
+          <w:lang w:val="id-ID"/>
+        </w:rPr>
+        <w:t>code</w:t>
+      </w:r>
+      <w:proofErr w:type="spellEnd"/>
+      <w:r>
+        <w:rPr>
+          <w:lang w:val="id-ID"/>
+        </w:rPr>
+        <w:t xml:space="preserve"> editor yang akan diimplementasikan pada bagian perancangan sistem.</w:t>
+      </w:r>
+    </w:p>
+    <w:p>
+      <w:pPr>
+        <w:pStyle w:val="Heading2"/>
+        <w:tabs>
+          <w:tab w:val="clear" w:pos="720"/>
+        </w:tabs>
+        <w:spacing w:before="40" w:after="0"/>
+        <w:ind w:left="706" w:hanging="576"/>
+        <w:rPr>
+          <w:lang w:val="en-AS"/>
+        </w:rPr>
+      </w:pPr>
+      <w:r>
+        <w:rPr>
+          <w:lang w:val="en-AS"/>
+        </w:rPr>
+        <w:t>Perancangan Sistem</w:t>
+      </w:r>
+    </w:p>
+    <w:p>
+      <w:pPr>
+        <w:pStyle w:val="ListParagraph"/>
+        <w:spacing w:before="40" w:after="0"/>
+        <w:ind w:firstLine="576"/>
+      </w:pPr>
+      <w:r>
+        <w:t>Pada bagian ini, akan dijelaskan tentang perancangan sistem yang meliputi perancangan arsitektur sistem, perancangan antarmuka, dan perancangan modul.</w:t>
+      </w:r>
+    </w:p>
+    <w:p>
+      <w:pPr>
+        <w:pStyle w:val="ListParagraph"/>
+        <w:spacing w:before="40" w:after="0"/>
+        <w:ind w:firstLine="576"/>
+        <w:rPr>
+          <w:lang w:val="id-ID"/>
+        </w:rPr>
+      </w:pPr>
+      <w:r>
+        <w:rPr>
+          <w:lang w:val="id-ID"/>
+        </w:rPr>
+        <w:t>4.2.1 Perancangan Arsitektur Sistem</w:t>
+      </w:r>
+    </w:p>
+    <w:p>
+      <w:pPr>
+        <w:pStyle w:val="ListParagraph"/>
+        <w:ind w:left="1440" w:firstLine="576"/>
+        <w:rPr>
+          <w:lang w:val="en-AS"/>
+        </w:rPr>
+      </w:pPr>
+      <w:r>
+        <w:rPr>
+          <w:lang w:val="id-ID"/>
+        </w:rPr>
+        <w:t>Arsitektur sistem merupakan kerangka kerja yang digunakan untuk membangun sistem secara keseluruhan. Arsitektur sistem bertujuan untuk memudahkan pengembangan sistem dan memastikan bahwa sistem dapat bekerja dengan efisien dan efektif. Arsitektur sistem pada sistem e-</w:t>
+      </w:r>
+      <w:proofErr w:type="spellStart"/>
+      <w:r>
+        <w:rPr>
+          <w:lang w:val="id-ID"/>
+        </w:rPr>
+        <w:t>learning</w:t>
+      </w:r>
+      <w:proofErr w:type="spellEnd"/>
+      <w:r>
+        <w:rPr>
+          <w:lang w:val="id-ID"/>
+        </w:rPr>
+        <w:t xml:space="preserve"> berbasis web ini menggunakan </w:t>
+      </w:r>
+      <w:r>
+        <w:rPr>
+          <w:lang w:val="en-AS"/>
+        </w:rPr>
+        <w:t xml:space="preserve">C4 Model </w:t>
+      </w:r>
+      <w:r>
+        <w:rPr>
+          <w:i/>
+          <w:iCs/>
+          <w:lang w:val="en-AS"/>
+        </w:rPr>
+        <w:t>(</w:t>
+      </w:r>
+      <w:proofErr w:type="spellStart"/>
+      <w:r>
+        <w:rPr>
+          <w:i/>
+          <w:iCs/>
+          <w:lang w:val="id-ID"/>
+        </w:rPr>
+        <w:t>Context</w:t>
+      </w:r>
+      <w:proofErr w:type="spellEnd"/>
+      <w:r>
+        <w:rPr>
+          <w:i/>
+          <w:iCs/>
+          <w:lang w:val="id-ID"/>
+        </w:rPr>
+        <w:t xml:space="preserve">, </w:t>
+      </w:r>
+      <w:proofErr w:type="spellStart"/>
+      <w:r>
+        <w:rPr>
+          <w:i/>
+          <w:iCs/>
+          <w:lang w:val="id-ID"/>
+        </w:rPr>
+        <w:t>Containers</w:t>
+      </w:r>
+      <w:proofErr w:type="spellEnd"/>
+      <w:r>
+        <w:rPr>
+          <w:i/>
+          <w:iCs/>
+          <w:lang w:val="id-ID"/>
+        </w:rPr>
+        <w:t xml:space="preserve">, </w:t>
+      </w:r>
+      <w:proofErr w:type="spellStart"/>
+      <w:r>
+        <w:rPr>
+          <w:i/>
+          <w:iCs/>
+          <w:lang w:val="id-ID"/>
+        </w:rPr>
+        <w:t>Components</w:t>
+      </w:r>
+      <w:proofErr w:type="spellEnd"/>
+      <w:r>
+        <w:rPr>
+          <w:i/>
+          <w:iCs/>
+          <w:lang w:val="id-ID"/>
+        </w:rPr>
+        <w:t xml:space="preserve">, </w:t>
+      </w:r>
+      <w:proofErr w:type="spellStart"/>
+      <w:r>
+        <w:rPr>
+          <w:i/>
+          <w:iCs/>
+          <w:lang w:val="id-ID"/>
+        </w:rPr>
+        <w:t>and</w:t>
+      </w:r>
+      <w:proofErr w:type="spellEnd"/>
+      <w:r>
+        <w:rPr>
+          <w:i/>
+          <w:iCs/>
+          <w:lang w:val="id-ID"/>
+        </w:rPr>
+        <w:t xml:space="preserve"> Code</w:t>
+      </w:r>
+      <w:r>
+        <w:rPr>
+          <w:i/>
+          <w:iCs/>
+          <w:lang w:val="en-AS"/>
+        </w:rPr>
+        <w:t>)</w:t>
+      </w:r>
+      <w:r>
+        <w:rPr>
+          <w:lang w:val="en-AS"/>
+        </w:rPr>
+        <w:t>.</w:t>
+      </w:r>
+    </w:p>
+    <w:p>
+      <w:pPr>
+        <w:pStyle w:val="ListParagraph"/>
+        <w:ind w:left="1440" w:firstLine="576"/>
+        <w:rPr>
+          <w:lang w:val="en-AS"/>
+        </w:rPr>
+      </w:pPr>
+      <w:r>
+        <w:t xml:space="preserve">C4 Model adalah kerangka kerja visualisasi arsitektur sistem yang fokus pada empat level: konteks, kontainer, komponen, dan kode. Dalam model ini, konteks digambarkan sebagai level tertinggi dan memberikan gambaran umum tentang lingkungan sistem dan hubungannya dengan sistem lainnya. Kontainer memperlihatkan </w:t>
+      </w:r>
+      <w:r>
+        <w:lastRenderedPageBreak/>
+        <w:t>bagaimana sistem dibagi menjadi unit-unit yang lebih kecil, seperti layanan dan aplikasi. Komponen menggambarkan elemen yang lebih detail dari setiap kontainer, seperti database, layanan web, dan API. Terakhir, kode menggambarkan detail implementasi teknis.</w:t>
       </w:r>
     </w:p>
     <w:p>
@@ -12079,7 +12358,7 @@
         <w:pStyle w:val="ListParagraph"/>
         <w:numPr>
           <w:ilvl w:val="0"/>
-          <w:numId w:val="37"/>
+          <w:numId w:val="38"/>
         </w:numPr>
         <w:tabs>
           <w:tab w:val="clear" w:pos="720"/>
@@ -12090,29 +12369,149 @@
           <w:lang w:val="id-ID"/>
         </w:rPr>
       </w:pPr>
+      <w:proofErr w:type="spellStart"/>
       <w:r>
         <w:rPr>
           <w:lang w:val="id-ID"/>
         </w:rPr>
-        <w:t>Dapat menyimpan</w:t>
-      </w:r>
-      <w:r>
-        <w:rPr>
-          <w:lang w:val="en-AS"/>
-        </w:rPr>
-        <w:t xml:space="preserve"> state</w:t>
-      </w:r>
+        <w:t>Client</w:t>
+      </w:r>
+      <w:proofErr w:type="spellEnd"/>
       <w:r>
         <w:rPr>
           <w:lang w:val="id-ID"/>
         </w:rPr>
-        <w:t xml:space="preserve"> kode ke dalam </w:t>
+        <w:t xml:space="preserve"> layer, merupakan bagian dari sistem yang berinteraksi langsung dengan pengguna atau </w:t>
       </w:r>
       <w:proofErr w:type="spellStart"/>
       <w:r>
         <w:rPr>
           <w:lang w:val="id-ID"/>
         </w:rPr>
+        <w:t>user</w:t>
+      </w:r>
+      <w:proofErr w:type="spellEnd"/>
+      <w:r>
+        <w:rPr>
+          <w:lang w:val="id-ID"/>
+        </w:rPr>
+        <w:t>. Pada layer ini terdapat antarmuka pengguna (</w:t>
+      </w:r>
+      <w:proofErr w:type="spellStart"/>
+      <w:r>
+        <w:rPr>
+          <w:lang w:val="id-ID"/>
+        </w:rPr>
+        <w:t>user</w:t>
+      </w:r>
+      <w:proofErr w:type="spellEnd"/>
+      <w:r>
+        <w:rPr>
+          <w:lang w:val="id-ID"/>
+        </w:rPr>
+        <w:t xml:space="preserve"> </w:t>
+      </w:r>
+      <w:proofErr w:type="spellStart"/>
+      <w:r>
+        <w:rPr>
+          <w:lang w:val="id-ID"/>
+        </w:rPr>
+        <w:t>interface</w:t>
+      </w:r>
+      <w:proofErr w:type="spellEnd"/>
+      <w:r>
+        <w:rPr>
+          <w:lang w:val="id-ID"/>
+        </w:rPr>
+        <w:t>) yang memungkinkan pengguna untuk melakukan interaksi dengan sistem.</w:t>
+      </w:r>
+    </w:p>
+    <w:p>
+      <w:pPr>
+        <w:pStyle w:val="ListParagraph"/>
+        <w:numPr>
+          <w:ilvl w:val="0"/>
+          <w:numId w:val="38"/>
+        </w:numPr>
+        <w:spacing w:before="40"/>
+        <w:rPr>
+          <w:lang w:val="id-ID"/>
+        </w:rPr>
+      </w:pPr>
+      <w:proofErr w:type="spellStart"/>
+      <w:r>
+        <w:rPr>
+          <w:lang w:val="id-ID"/>
+        </w:rPr>
+        <w:t>Application</w:t>
+      </w:r>
+      <w:proofErr w:type="spellEnd"/>
+      <w:r>
+        <w:rPr>
+          <w:lang w:val="id-ID"/>
+        </w:rPr>
+        <w:t xml:space="preserve"> layer, merupakan bagian dari sistem yang berisi logika aplikasi atau </w:t>
+      </w:r>
+      <w:proofErr w:type="spellStart"/>
+      <w:r>
+        <w:rPr>
+          <w:lang w:val="id-ID"/>
+        </w:rPr>
+        <w:t>business</w:t>
+      </w:r>
+      <w:proofErr w:type="spellEnd"/>
+      <w:r>
+        <w:rPr>
+          <w:lang w:val="id-ID"/>
+        </w:rPr>
+        <w:t xml:space="preserve"> </w:t>
+      </w:r>
+      <w:proofErr w:type="spellStart"/>
+      <w:r>
+        <w:rPr>
+          <w:lang w:val="id-ID"/>
+        </w:rPr>
+        <w:t>logic</w:t>
+      </w:r>
+      <w:proofErr w:type="spellEnd"/>
+      <w:r>
+        <w:rPr>
+          <w:lang w:val="id-ID"/>
+        </w:rPr>
+        <w:t>. Pada layer ini terdapat kode program yang menjalankan fungsi-fungsi aplikasi dan mengatur hubungan antara antarmuka pengguna dan basis data.</w:t>
+      </w:r>
+    </w:p>
+    <w:p>
+      <w:pPr>
+        <w:pStyle w:val="ListParagraph"/>
+        <w:numPr>
+          <w:ilvl w:val="0"/>
+          <w:numId w:val="38"/>
+        </w:numPr>
+        <w:spacing w:before="40"/>
+        <w:rPr>
+          <w:lang w:val="id-ID"/>
+        </w:rPr>
+      </w:pPr>
+      <w:proofErr w:type="spellStart"/>
+      <w:r>
+        <w:rPr>
+          <w:lang w:val="id-ID"/>
+        </w:rPr>
+        <w:t>Database</w:t>
+      </w:r>
+      <w:proofErr w:type="spellEnd"/>
+      <w:r>
+        <w:rPr>
+          <w:lang w:val="id-ID"/>
+        </w:rPr>
+        <w:t xml:space="preserve"> layer, merupakan bagian dari sistem yang menyimpan data yang diperlukan oleh sistem. Pada layer ini terdapat basis data (</w:t>
+      </w:r>
+      <w:proofErr w:type="spellStart"/>
+      <w:r>
+        <w:rPr>
+          <w:lang w:val="id-ID"/>
+        </w:rPr>
         <w:t>database</w:t>
       </w:r>
       <w:proofErr w:type="spellEnd"/>
@@ -12120,13 +12519,14 @@
         <w:rPr>
           <w:lang w:val="id-ID"/>
         </w:rPr>
-        <w:t xml:space="preserve"> </w:t>
+        <w:t>) yang berfungsi sebagai tempat penyimpanan data dan memungkinkan pengguna untuk mengakses data.</w:t>
       </w:r>
     </w:p>
     <w:p>
       <w:pPr>
         <w:pStyle w:val="ListParagraph"/>
-        <w:ind w:firstLine="720"/>
+        <w:spacing w:before="40" w:after="0"/>
+        <w:ind w:firstLine="576"/>
         <w:rPr>
           <w:lang w:val="id-ID"/>
         </w:rPr>
@@ -12135,95 +12535,16 @@
         <w:rPr>
           <w:lang w:val="id-ID"/>
         </w:rPr>
-        <w:t>Berdasarkan kebutuhan tersebut, maka dirancanglah sistem e-</w:t>
-      </w:r>
-      <w:proofErr w:type="spellStart"/>
-      <w:r>
+        <w:t>Arsitektur tiga lapis dipilih karena dapat memudahkan pengembangan sistem, memisahkan antara tampilan, logika aplikasi, dan basis data sehingga memudahkan perawatan dan pengembangan, serta meningkatkan performa sistem karena mampu mengatur beban kerja pada masing-masing layer.</w:t>
+      </w:r>
+    </w:p>
+    <w:p>
+      <w:pPr>
+        <w:pStyle w:val="ListParagraph"/>
+        <w:spacing w:before="40" w:after="0"/>
+        <w:ind w:firstLine="576"/>
         <w:rPr>
           <w:lang w:val="id-ID"/>
-        </w:rPr>
-        <w:t>learning</w:t>
-      </w:r>
-      <w:proofErr w:type="spellEnd"/>
-      <w:r>
-        <w:rPr>
-          <w:lang w:val="id-ID"/>
-        </w:rPr>
-        <w:t xml:space="preserve"> dengan penerapan </w:t>
-      </w:r>
-      <w:proofErr w:type="spellStart"/>
-      <w:r>
-        <w:rPr>
-          <w:lang w:val="id-ID"/>
-        </w:rPr>
-        <w:t>state</w:t>
-      </w:r>
-      <w:proofErr w:type="spellEnd"/>
-      <w:r>
-        <w:rPr>
-          <w:lang w:val="id-ID"/>
-        </w:rPr>
-        <w:t xml:space="preserve"> </w:t>
-      </w:r>
-      <w:proofErr w:type="spellStart"/>
-      <w:r>
-        <w:rPr>
-          <w:lang w:val="id-ID"/>
-        </w:rPr>
-        <w:t>based</w:t>
-      </w:r>
-      <w:proofErr w:type="spellEnd"/>
-      <w:r>
-        <w:rPr>
-          <w:lang w:val="id-ID"/>
-        </w:rPr>
-        <w:t xml:space="preserve"> </w:t>
-      </w:r>
-      <w:proofErr w:type="spellStart"/>
-      <w:r>
-        <w:rPr>
-          <w:lang w:val="id-ID"/>
-        </w:rPr>
-        <w:t>code</w:t>
-      </w:r>
-      <w:proofErr w:type="spellEnd"/>
-      <w:r>
-        <w:rPr>
-          <w:lang w:val="id-ID"/>
-        </w:rPr>
-        <w:t xml:space="preserve"> editor yang akan diimplementasikan pada bagian perancangan sistem.</w:t>
-      </w:r>
-    </w:p>
-    <w:p>
-      <w:pPr>
-        <w:pStyle w:val="Heading2"/>
-        <w:tabs>
-          <w:tab w:val="clear" w:pos="720"/>
-        </w:tabs>
-        <w:spacing w:before="40" w:after="0"/>
-        <w:ind w:left="706" w:hanging="576"/>
-        <w:rPr>
-          <w:lang w:val="en-AS"/>
-        </w:rPr>
-      </w:pPr>
-      <w:r>
-        <w:rPr>
-          <w:lang w:val="en-AS"/>
-        </w:rPr>
-        <w:t>Perancangan Sistem</w:t>
-      </w:r>
-    </w:p>
-    <w:p>
-      <w:pPr>
-        <w:rPr>
-          <w:lang w:val="en-AS"/>
-        </w:rPr>
-      </w:pPr>
-    </w:p>
-    <w:p>
-      <w:pPr>
-        <w:rPr>
-          <w:lang w:val="en-AS"/>
         </w:rPr>
         <w:sectPr>
           <w:headerReference w:type="default" r:id="rId21"/>
@@ -17439,6 +17760,119 @@
     </w:lvl>
   </w:abstractNum>
   <w:abstractNum w:abstractNumId="14" w15:restartNumberingAfterBreak="0">
+    <w:nsid w:val="4673742E"/>
+    <w:multiLevelType w:val="multilevel"/>
+    <w:tmpl w:val="BFB050D6"/>
+    <w:lvl w:ilvl="0">
+      <w:start w:val="1"/>
+      <w:numFmt w:val="decimal"/>
+      <w:lvlText w:val="%1."/>
+      <w:lvlJc w:val="left"/>
+      <w:pPr>
+        <w:tabs>
+          <w:tab w:val="num" w:pos="720"/>
+        </w:tabs>
+        <w:ind w:left="720" w:hanging="360"/>
+      </w:pPr>
+    </w:lvl>
+    <w:lvl w:ilvl="1" w:tentative="1">
+      <w:start w:val="1"/>
+      <w:numFmt w:val="decimal"/>
+      <w:lvlText w:val="%2."/>
+      <w:lvlJc w:val="left"/>
+      <w:pPr>
+        <w:tabs>
+          <w:tab w:val="num" w:pos="1440"/>
+        </w:tabs>
+        <w:ind w:left="1440" w:hanging="360"/>
+      </w:pPr>
+    </w:lvl>
+    <w:lvl w:ilvl="2" w:tentative="1">
+      <w:start w:val="1"/>
+      <w:numFmt w:val="decimal"/>
+      <w:lvlText w:val="%3."/>
+      <w:lvlJc w:val="left"/>
+      <w:pPr>
+        <w:tabs>
+          <w:tab w:val="num" w:pos="2160"/>
+        </w:tabs>
+        <w:ind w:left="2160" w:hanging="360"/>
+      </w:pPr>
+    </w:lvl>
+    <w:lvl w:ilvl="3" w:tentative="1">
+      <w:start w:val="1"/>
+      <w:numFmt w:val="decimal"/>
+      <w:lvlText w:val="%4."/>
+      <w:lvlJc w:val="left"/>
+      <w:pPr>
+        <w:tabs>
+          <w:tab w:val="num" w:pos="2880"/>
+        </w:tabs>
+        <w:ind w:left="2880" w:hanging="360"/>
+      </w:pPr>
+    </w:lvl>
+    <w:lvl w:ilvl="4" w:tentative="1">
+      <w:start w:val="1"/>
+      <w:numFmt w:val="decimal"/>
+      <w:lvlText w:val="%5."/>
+      <w:lvlJc w:val="left"/>
+      <w:pPr>
+        <w:tabs>
+          <w:tab w:val="num" w:pos="3600"/>
+        </w:tabs>
+        <w:ind w:left="3600" w:hanging="360"/>
+      </w:pPr>
+    </w:lvl>
+    <w:lvl w:ilvl="5" w:tentative="1">
+      <w:start w:val="1"/>
+      <w:numFmt w:val="decimal"/>
+      <w:lvlText w:val="%6."/>
+      <w:lvlJc w:val="left"/>
+      <w:pPr>
+        <w:tabs>
+          <w:tab w:val="num" w:pos="4320"/>
+        </w:tabs>
+        <w:ind w:left="4320" w:hanging="360"/>
+      </w:pPr>
+    </w:lvl>
+    <w:lvl w:ilvl="6" w:tentative="1">
+      <w:start w:val="1"/>
+      <w:numFmt w:val="decimal"/>
+      <w:lvlText w:val="%7."/>
+      <w:lvlJc w:val="left"/>
+      <w:pPr>
+        <w:tabs>
+          <w:tab w:val="num" w:pos="5040"/>
+        </w:tabs>
+        <w:ind w:left="5040" w:hanging="360"/>
+      </w:pPr>
+    </w:lvl>
+    <w:lvl w:ilvl="7" w:tentative="1">
+      <w:start w:val="1"/>
+      <w:numFmt w:val="decimal"/>
+      <w:lvlText w:val="%8."/>
+      <w:lvlJc w:val="left"/>
+      <w:pPr>
+        <w:tabs>
+          <w:tab w:val="num" w:pos="5760"/>
+        </w:tabs>
+        <w:ind w:left="5760" w:hanging="360"/>
+      </w:pPr>
+    </w:lvl>
+    <w:lvl w:ilvl="8" w:tentative="1">
+      <w:start w:val="1"/>
+      <w:numFmt w:val="decimal"/>
+      <w:lvlText w:val="%9."/>
+      <w:lvlJc w:val="left"/>
+      <w:pPr>
+        <w:tabs>
+          <w:tab w:val="num" w:pos="6480"/>
+        </w:tabs>
+        <w:ind w:left="6480" w:hanging="360"/>
+      </w:pPr>
+    </w:lvl>
+  </w:abstractNum>
+  <w:abstractNum w:abstractNumId="15" w15:restartNumberingAfterBreak="0">
     <w:nsid w:val="48ED66AD"/>
     <w:multiLevelType w:val="multilevel"/>
     <w:tmpl w:val="D59692F4"/>
@@ -17551,7 +17985,7 @@
       </w:rPr>
     </w:lvl>
   </w:abstractNum>
-  <w:abstractNum w:abstractNumId="15" w15:restartNumberingAfterBreak="0">
+  <w:abstractNum w:abstractNumId="16" w15:restartNumberingAfterBreak="0">
     <w:nsid w:val="53041464"/>
     <w:multiLevelType w:val="multilevel"/>
     <w:tmpl w:val="F8B28784"/>
@@ -17664,7 +18098,7 @@
       </w:pPr>
     </w:lvl>
   </w:abstractNum>
-  <w:abstractNum w:abstractNumId="16" w15:restartNumberingAfterBreak="0">
+  <w:abstractNum w:abstractNumId="17" w15:restartNumberingAfterBreak="0">
     <w:nsid w:val="530949C2"/>
     <w:multiLevelType w:val="multilevel"/>
     <w:tmpl w:val="962EC8CA"/>
@@ -17777,7 +18211,7 @@
       </w:rPr>
     </w:lvl>
   </w:abstractNum>
-  <w:abstractNum w:abstractNumId="17" w15:restartNumberingAfterBreak="0">
+  <w:abstractNum w:abstractNumId="18" w15:restartNumberingAfterBreak="0">
     <w:nsid w:val="5BFF0663"/>
     <w:multiLevelType w:val="multilevel"/>
     <w:tmpl w:val="5CE2E3B2"/>
@@ -17891,7 +18325,7 @@
       </w:rPr>
     </w:lvl>
   </w:abstractNum>
-  <w:abstractNum w:abstractNumId="18" w15:restartNumberingAfterBreak="0">
+  <w:abstractNum w:abstractNumId="19" w15:restartNumberingAfterBreak="0">
     <w:nsid w:val="5D62506C"/>
     <w:multiLevelType w:val="hybridMultilevel"/>
     <w:tmpl w:val="E4F41E54"/>
@@ -18004,7 +18438,7 @@
       </w:rPr>
     </w:lvl>
   </w:abstractNum>
-  <w:abstractNum w:abstractNumId="19" w15:restartNumberingAfterBreak="0">
+  <w:abstractNum w:abstractNumId="20" w15:restartNumberingAfterBreak="0">
     <w:nsid w:val="5E5A6EE8"/>
     <w:multiLevelType w:val="hybridMultilevel"/>
     <w:tmpl w:val="26A62B30"/>
@@ -18090,7 +18524,7 @@
       </w:pPr>
     </w:lvl>
   </w:abstractNum>
-  <w:abstractNum w:abstractNumId="20" w15:restartNumberingAfterBreak="0">
+  <w:abstractNum w:abstractNumId="21" w15:restartNumberingAfterBreak="0">
     <w:nsid w:val="637D7D1B"/>
     <w:multiLevelType w:val="hybridMultilevel"/>
     <w:tmpl w:val="7AC8B854"/>
@@ -18179,7 +18613,7 @@
       </w:pPr>
     </w:lvl>
   </w:abstractNum>
-  <w:abstractNum w:abstractNumId="21" w15:restartNumberingAfterBreak="0">
+  <w:abstractNum w:abstractNumId="22" w15:restartNumberingAfterBreak="0">
     <w:nsid w:val="649B65DF"/>
     <w:multiLevelType w:val="multilevel"/>
     <w:tmpl w:val="833AD09E"/>
@@ -18292,7 +18726,7 @@
       </w:rPr>
     </w:lvl>
   </w:abstractNum>
-  <w:abstractNum w:abstractNumId="22" w15:restartNumberingAfterBreak="0">
+  <w:abstractNum w:abstractNumId="23" w15:restartNumberingAfterBreak="0">
     <w:nsid w:val="65BA622A"/>
     <w:multiLevelType w:val="multilevel"/>
     <w:tmpl w:val="D59692F4"/>
@@ -18405,7 +18839,7 @@
       </w:rPr>
     </w:lvl>
   </w:abstractNum>
-  <w:abstractNum w:abstractNumId="23" w15:restartNumberingAfterBreak="0">
+  <w:abstractNum w:abstractNumId="24" w15:restartNumberingAfterBreak="0">
     <w:nsid w:val="67916073"/>
     <w:multiLevelType w:val="multilevel"/>
     <w:tmpl w:val="C7CC586A"/>
@@ -18518,7 +18952,7 @@
       </w:rPr>
     </w:lvl>
   </w:abstractNum>
-  <w:abstractNum w:abstractNumId="24" w15:restartNumberingAfterBreak="0">
+  <w:abstractNum w:abstractNumId="25" w15:restartNumberingAfterBreak="0">
     <w:nsid w:val="6A47648C"/>
     <w:multiLevelType w:val="hybridMultilevel"/>
     <w:tmpl w:val="F4CAAE52"/>
@@ -18607,7 +19041,7 @@
       </w:pPr>
     </w:lvl>
   </w:abstractNum>
-  <w:abstractNum w:abstractNumId="25" w15:restartNumberingAfterBreak="0">
+  <w:abstractNum w:abstractNumId="26" w15:restartNumberingAfterBreak="0">
     <w:nsid w:val="71047D1E"/>
     <w:multiLevelType w:val="multilevel"/>
     <w:tmpl w:val="890E73F0"/>
@@ -18720,7 +19154,7 @@
       </w:rPr>
     </w:lvl>
   </w:abstractNum>
-  <w:abstractNum w:abstractNumId="26" w15:restartNumberingAfterBreak="0">
+  <w:abstractNum w:abstractNumId="27" w15:restartNumberingAfterBreak="0">
     <w:nsid w:val="71C449D4"/>
     <w:multiLevelType w:val="hybridMultilevel"/>
     <w:tmpl w:val="DA7C68A0"/>
@@ -18809,7 +19243,7 @@
       </w:pPr>
     </w:lvl>
   </w:abstractNum>
-  <w:abstractNum w:abstractNumId="27" w15:restartNumberingAfterBreak="0">
+  <w:abstractNum w:abstractNumId="28" w15:restartNumberingAfterBreak="0">
     <w:nsid w:val="765601F8"/>
     <w:multiLevelType w:val="hybridMultilevel"/>
     <w:tmpl w:val="AC02653A"/>
@@ -18895,7 +19329,7 @@
       </w:pPr>
     </w:lvl>
   </w:abstractNum>
-  <w:abstractNum w:abstractNumId="28" w15:restartNumberingAfterBreak="0">
+  <w:abstractNum w:abstractNumId="29" w15:restartNumberingAfterBreak="0">
     <w:nsid w:val="7ED27FAF"/>
     <w:multiLevelType w:val="multilevel"/>
     <w:tmpl w:val="66D8CCF8"/>
@@ -19008,7 +19442,7 @@
       </w:pPr>
     </w:lvl>
   </w:abstractNum>
-  <w:abstractNum w:abstractNumId="29" w15:restartNumberingAfterBreak="0">
+  <w:abstractNum w:abstractNumId="30" w15:restartNumberingAfterBreak="0">
     <w:nsid w:val="7F9A159D"/>
     <w:multiLevelType w:val="multilevel"/>
     <w:tmpl w:val="A62EB88C"/>
@@ -19122,25 +19556,25 @@
     </w:lvl>
   </w:abstractNum>
   <w:num w:numId="1">
-    <w:abstractNumId w:val="21"/>
+    <w:abstractNumId w:val="22"/>
   </w:num>
   <w:num w:numId="2">
-    <w:abstractNumId w:val="17"/>
+    <w:abstractNumId w:val="18"/>
   </w:num>
   <w:num w:numId="3">
-    <w:abstractNumId w:val="20"/>
+    <w:abstractNumId w:val="21"/>
   </w:num>
   <w:num w:numId="4">
     <w:abstractNumId w:val="2"/>
   </w:num>
   <w:num w:numId="5">
-    <w:abstractNumId w:val="24"/>
+    <w:abstractNumId w:val="25"/>
   </w:num>
   <w:num w:numId="6">
     <w:abstractNumId w:val="11"/>
   </w:num>
   <w:num w:numId="7">
-    <w:abstractNumId w:val="23"/>
+    <w:abstractNumId w:val="24"/>
   </w:num>
   <w:num w:numId="8">
     <w:abstractNumId w:val="13"/>
@@ -19179,7 +19613,7 @@
     <w:abstractNumId w:val="0"/>
   </w:num>
   <w:num w:numId="11">
-    <w:abstractNumId w:val="28"/>
+    <w:abstractNumId w:val="29"/>
   </w:num>
   <w:num w:numId="12">
     <w:abstractNumId w:val="11"/>
@@ -19245,16 +19679,16 @@
     <w:abstractNumId w:val="13"/>
   </w:num>
   <w:num w:numId="15">
-    <w:abstractNumId w:val="26"/>
+    <w:abstractNumId w:val="27"/>
   </w:num>
   <w:num w:numId="16">
     <w:abstractNumId w:val="4"/>
   </w:num>
   <w:num w:numId="17">
-    <w:abstractNumId w:val="25"/>
+    <w:abstractNumId w:val="26"/>
   </w:num>
   <w:num w:numId="18">
-    <w:abstractNumId w:val="27"/>
+    <w:abstractNumId w:val="28"/>
   </w:num>
   <w:num w:numId="19">
     <w:abstractNumId w:val="10"/>
@@ -19263,28 +19697,28 @@
     <w:abstractNumId w:val="1"/>
   </w:num>
   <w:num w:numId="21">
-    <w:abstractNumId w:val="19"/>
+    <w:abstractNumId w:val="20"/>
   </w:num>
   <w:num w:numId="22">
     <w:abstractNumId w:val="3"/>
   </w:num>
   <w:num w:numId="23">
-    <w:abstractNumId w:val="22"/>
+    <w:abstractNumId w:val="23"/>
   </w:num>
   <w:num w:numId="24">
-    <w:abstractNumId w:val="14"/>
+    <w:abstractNumId w:val="15"/>
   </w:num>
   <w:num w:numId="25">
-    <w:abstractNumId w:val="17"/>
+    <w:abstractNumId w:val="18"/>
   </w:num>
   <w:num w:numId="26">
-    <w:abstractNumId w:val="17"/>
+    <w:abstractNumId w:val="18"/>
   </w:num>
   <w:num w:numId="27">
-    <w:abstractNumId w:val="17"/>
+    <w:abstractNumId w:val="18"/>
   </w:num>
   <w:num w:numId="28">
-    <w:abstractNumId w:val="17"/>
+    <w:abstractNumId w:val="18"/>
     <w:lvlOverride w:ilvl="0">
       <w:startOverride w:val="1"/>
     </w:lvlOverride>
@@ -19314,7 +19748,7 @@
     </w:lvlOverride>
   </w:num>
   <w:num w:numId="29">
-    <w:abstractNumId w:val="17"/>
+    <w:abstractNumId w:val="18"/>
     <w:lvlOverride w:ilvl="0">
       <w:startOverride w:val="1"/>
     </w:lvlOverride>
@@ -19347,7 +19781,7 @@
     <w:abstractNumId w:val="8"/>
   </w:num>
   <w:num w:numId="31">
-    <w:abstractNumId w:val="18"/>
+    <w:abstractNumId w:val="19"/>
   </w:num>
   <w:num w:numId="32">
     <w:abstractNumId w:val="9"/>
@@ -19356,16 +19790,19 @@
     <w:abstractNumId w:val="7"/>
   </w:num>
   <w:num w:numId="34">
-    <w:abstractNumId w:val="16"/>
+    <w:abstractNumId w:val="17"/>
   </w:num>
   <w:num w:numId="35">
-    <w:abstractNumId w:val="29"/>
+    <w:abstractNumId w:val="30"/>
   </w:num>
   <w:num w:numId="36">
     <w:abstractNumId w:val="6"/>
   </w:num>
   <w:num w:numId="37">
-    <w:abstractNumId w:val="15"/>
+    <w:abstractNumId w:val="16"/>
+  </w:num>
+  <w:num w:numId="38">
+    <w:abstractNumId w:val="14"/>
   </w:num>
   <w:numIdMacAtCleanup w:val="10"/>
 </w:numbering>
@@ -19845,7 +20282,6 @@
   <w:style w:type="character" w:default="1" w:styleId="DefaultParagraphFont">
     <w:name w:val="Default Paragraph Font"/>
     <w:uiPriority w:val="1"/>
-    <w:semiHidden/>
     <w:unhideWhenUsed/>
   </w:style>
   <w:style w:type="table" w:default="1" w:styleId="TableNormal">

</xml_diff>

<commit_message>
update diagram c4 level 1
</commit_message>
<xml_diff>
--- a/Main deprecated.docx
+++ b/Main deprecated.docx
@@ -10897,7 +10897,15 @@
         <w:jc w:val="both"/>
       </w:pPr>
       <w:r>
-        <w:t>Tahap uji coba dilakukan dengan melakukan pengujian terhadap sistem yang telah dibangun. Pengujian ini meliputi pengujian fungsional dan pengujian eksperimental. Pengujian fungsional dilakukan untuk memastikan bahwa aplikasi berfungsi sesuai dengan yang diharapkan. Pengujian eksperimental dilakukan untuk menguji efektivitas penggunaan state based code editor pada sistem e-learning.</w:t>
+        <w:t xml:space="preserve">Tahap uji coba dilakukan dengan melakukan pengujian terhadap sistem yang telah dibangun. Pengujian ini meliputi pengujian fungsional dan pengujian eksperimental. Pengujian fungsional dilakukan untuk memastikan bahwa aplikasi berfungsi sesuai dengan yang diharapkan. Pengujian eksperimental dilakukan untuk menguji efektivitas penggunaan </w:t>
+      </w:r>
+      <w:proofErr w:type="gramStart"/>
+      <w:r>
+        <w:t>state based</w:t>
+      </w:r>
+      <w:proofErr w:type="gramEnd"/>
+      <w:r>
+        <w:t xml:space="preserve"> code editor pada sistem e-learning.</w:t>
       </w:r>
     </w:p>
     <w:p>
@@ -12340,17 +12348,34 @@
     <w:p>
       <w:pPr>
         <w:pStyle w:val="ListParagraph"/>
+        <w:spacing w:before="40" w:after="0"/>
         <w:ind w:left="1440" w:firstLine="576"/>
-        <w:rPr>
-          <w:lang w:val="en-AS"/>
-        </w:rPr>
-      </w:pPr>
-      <w:r>
-        <w:t xml:space="preserve">C4 Model adalah kerangka kerja visualisasi arsitektur sistem yang fokus pada empat level: konteks, kontainer, komponen, dan kode. Dalam model ini, konteks digambarkan sebagai level tertinggi dan memberikan gambaran umum tentang lingkungan sistem dan hubungannya dengan sistem lainnya. Kontainer memperlihatkan </w:t>
+      </w:pPr>
+      <w:r>
+        <w:t xml:space="preserve">C4 Model adalah salah satu alat yang populer dan terpercaya untuk memvisualisasikan arsitektur sistem. Model ini dapat membantu tim pengembang dan arsitek sistem untuk menggambarkan sistem secara visual dalam format yang mudah dipahami oleh semua anggota </w:t>
       </w:r>
       <w:r>
         <w:lastRenderedPageBreak/>
-        <w:t>bagaimana sistem dibagi menjadi unit-unit yang lebih kecil, seperti layanan dan aplikasi. Komponen menggambarkan elemen yang lebih detail dari setiap kontainer, seperti database, layanan web, dan API. Terakhir, kode menggambarkan detail implementasi teknis.</w:t>
+        <w:t>tim, termasuk stakeholder bisnis yang tidak berpengalaman dalam teknologi.</w:t>
+      </w:r>
+    </w:p>
+    <w:p>
+      <w:pPr>
+        <w:pStyle w:val="ListParagraph"/>
+        <w:spacing w:before="40" w:after="0"/>
+        <w:ind w:left="1440" w:firstLine="576"/>
+        <w:rPr>
+          <w:lang w:val="en-AS"/>
+        </w:rPr>
+      </w:pPr>
+      <w:r>
+        <w:t xml:space="preserve"> C4 model terdiri dari empat level, yaitu Level 1, Level 2, Level 3, dan Level 4</w:t>
+      </w:r>
+      <w:r>
+        <w:rPr>
+          <w:lang w:val="en-AS"/>
+        </w:rPr>
+        <w:t>.</w:t>
       </w:r>
     </w:p>
     <w:p>
@@ -12366,64 +12391,149 @@
         <w:spacing w:before="40" w:after="0"/>
         <w:ind w:left="1296" w:hanging="576"/>
         <w:rPr>
+          <w:i/>
+          <w:iCs/>
           <w:lang w:val="id-ID"/>
         </w:rPr>
       </w:pPr>
+      <w:r>
+        <w:rPr>
+          <w:i/>
+          <w:iCs/>
+          <w:lang w:val="en-AS"/>
+        </w:rPr>
+        <w:t>System Context Diagram</w:t>
+      </w:r>
+      <w:r>
+        <w:rPr>
+          <w:i/>
+          <w:iCs/>
+          <w:lang w:val="id-ID"/>
+        </w:rPr>
+        <w:t xml:space="preserve"> </w:t>
+      </w:r>
+    </w:p>
+    <w:p>
+      <w:pPr>
+        <w:pStyle w:val="ListParagraph"/>
+        <w:spacing w:before="40" w:after="0"/>
+        <w:ind w:left="1440" w:firstLine="720"/>
+        <w:rPr>
+          <w:lang w:val="id-ID"/>
+        </w:rPr>
+      </w:pPr>
+      <w:r>
+        <w:rPr>
+          <w:lang w:val="id-ID"/>
+        </w:rPr>
+        <w:t xml:space="preserve">Level 1 dari C4 model adalah System </w:t>
+      </w:r>
       <w:proofErr w:type="spellStart"/>
       <w:r>
         <w:rPr>
           <w:lang w:val="id-ID"/>
         </w:rPr>
-        <w:t>Client</w:t>
+        <w:t>Context</w:t>
       </w:r>
       <w:proofErr w:type="spellEnd"/>
       <w:r>
         <w:rPr>
           <w:lang w:val="id-ID"/>
         </w:rPr>
-        <w:t xml:space="preserve"> layer, merupakan bagian dari sistem yang berinteraksi langsung dengan pengguna atau </w:t>
+        <w:t xml:space="preserve"> Diagram, yang merepresentasikan konteks dari sistem secara keseluruhan. Diagram ini menunjukkan </w:t>
       </w:r>
       <w:proofErr w:type="spellStart"/>
       <w:r>
         <w:rPr>
           <w:lang w:val="id-ID"/>
         </w:rPr>
-        <w:t>user</w:t>
+        <w:t>actor-actor</w:t>
       </w:r>
       <w:proofErr w:type="spellEnd"/>
       <w:r>
         <w:rPr>
           <w:lang w:val="id-ID"/>
         </w:rPr>
-        <w:t>. Pada layer ini terdapat antarmuka pengguna (</w:t>
+        <w:t xml:space="preserve"> yang terlibat dalam sistem dan hubungan antara sistem dengan </w:t>
       </w:r>
       <w:proofErr w:type="spellStart"/>
       <w:r>
         <w:rPr>
           <w:lang w:val="id-ID"/>
         </w:rPr>
-        <w:t>user</w:t>
+        <w:t>actor-actor</w:t>
       </w:r>
       <w:proofErr w:type="spellEnd"/>
       <w:r>
         <w:rPr>
           <w:lang w:val="id-ID"/>
         </w:rPr>
-        <w:t xml:space="preserve"> </w:t>
-      </w:r>
-      <w:proofErr w:type="spellStart"/>
-      <w:r>
+        <w:t xml:space="preserve"> tersebut.</w:t>
+      </w:r>
+    </w:p>
+    <w:p>
+      <w:pPr>
+        <w:pStyle w:val="ListParagraph"/>
+        <w:spacing w:before="40" w:after="0"/>
         <w:rPr>
           <w:lang w:val="id-ID"/>
         </w:rPr>
-        <w:t>interface</w:t>
-      </w:r>
-      <w:proofErr w:type="spellEnd"/>
+      </w:pPr>
       <w:r>
         <w:rPr>
           <w:lang w:val="id-ID"/>
         </w:rPr>
-        <w:t>) yang memungkinkan pengguna untuk melakukan interaksi dengan sistem.</w:t>
+        <w:drawing>
+          <wp:inline distT="0" distB="0" distL="0" distR="0" wp14:anchorId="1D5EDB95" wp14:editId="042376F4">
+            <wp:extent cx="5220970" cy="3747135"/>
+            <wp:effectExtent l="0" t="0" r="0" b="5715"/>
+            <wp:docPr id="13" name="Picture 13"/>
+            <wp:cNvGraphicFramePr>
+              <a:graphicFrameLocks xmlns:a="http://schemas.openxmlformats.org/drawingml/2006/main" noChangeAspect="1"/>
+            </wp:cNvGraphicFramePr>
+            <a:graphic xmlns:a="http://schemas.openxmlformats.org/drawingml/2006/main">
+              <a:graphicData uri="http://schemas.openxmlformats.org/drawingml/2006/picture">
+                <pic:pic xmlns:pic="http://schemas.openxmlformats.org/drawingml/2006/picture">
+                  <pic:nvPicPr>
+                    <pic:cNvPr id="1" name=""/>
+                    <pic:cNvPicPr/>
+                  </pic:nvPicPr>
+                  <pic:blipFill>
+                    <a:blip r:embed="rId21"/>
+                    <a:stretch>
+                      <a:fillRect/>
+                    </a:stretch>
+                  </pic:blipFill>
+                  <pic:spPr>
+                    <a:xfrm>
+                      <a:off x="0" y="0"/>
+                      <a:ext cx="5220970" cy="3747135"/>
+                    </a:xfrm>
+                    <a:prstGeom prst="rect">
+                      <a:avLst/>
+                    </a:prstGeom>
+                  </pic:spPr>
+                </pic:pic>
+              </a:graphicData>
+            </a:graphic>
+          </wp:inline>
+        </w:drawing>
+      </w:r>
+    </w:p>
+    <w:p>
+      <w:pPr>
+        <w:pStyle w:val="ListParagraph"/>
+        <w:spacing w:before="40" w:after="0"/>
+        <w:jc w:val="center"/>
+        <w:rPr>
+          <w:lang w:val="en-AS"/>
+        </w:rPr>
+      </w:pPr>
+      <w:r>
+        <w:rPr>
+          <w:lang w:val="en-AS"/>
+        </w:rPr>
+        <w:t>Gambar 4.2.1.1 Diagram konteks pada C4 Model</w:t>
       </w:r>
     </w:p>
     <w:p>
@@ -12498,6 +12608,7 @@
         <w:rPr>
           <w:lang w:val="id-ID"/>
         </w:rPr>
+        <w:lastRenderedPageBreak/>
         <w:t>Database</w:t>
       </w:r>
       <w:proofErr w:type="spellEnd"/>
@@ -12547,9 +12658,9 @@
           <w:lang w:val="id-ID"/>
         </w:rPr>
         <w:sectPr>
-          <w:headerReference w:type="default" r:id="rId21"/>
-          <w:headerReference w:type="first" r:id="rId22"/>
-          <w:footerReference w:type="first" r:id="rId23"/>
+          <w:headerReference w:type="default" r:id="rId22"/>
+          <w:headerReference w:type="first" r:id="rId23"/>
+          <w:footerReference w:type="first" r:id="rId24"/>
           <w:pgSz w:w="12191" w:h="16840"/>
           <w:pgMar w:top="2268" w:right="1701" w:bottom="1701" w:left="2268" w:header="720" w:footer="720" w:gutter="0"/>
           <w:cols w:space="720"/>
@@ -13218,9 +13329,9 @@
           <w:szCs w:val="24"/>
         </w:rPr>
         <w:sectPr>
-          <w:headerReference w:type="default" r:id="rId24"/>
-          <w:headerReference w:type="first" r:id="rId25"/>
-          <w:footerReference w:type="first" r:id="rId26"/>
+          <w:headerReference w:type="default" r:id="rId25"/>
+          <w:headerReference w:type="first" r:id="rId26"/>
+          <w:footerReference w:type="first" r:id="rId27"/>
           <w:pgSz w:w="12191" w:h="16840" w:code="9"/>
           <w:pgMar w:top="2268" w:right="1701" w:bottom="1701" w:left="2268" w:header="720" w:footer="720" w:gutter="0"/>
           <w:cols w:space="720"/>
@@ -14110,7 +14221,7 @@
                 </w:rPr>
                 <w:t xml:space="preserve">(1). </w:t>
               </w:r>
-              <w:hyperlink r:id="rId27" w:history="1">
+              <w:hyperlink r:id="rId28" w:history="1">
                 <w:r>
                   <w:rPr>
                     <w:rStyle w:val="Hyperlink"/>
@@ -14140,7 +14251,7 @@
               <w:r>
                 <w:t xml:space="preserve"> University. Egyptian Association for Educational Computer Journal. </w:t>
               </w:r>
-              <w:hyperlink r:id="rId28" w:tgtFrame="_new" w:history="1">
+              <w:hyperlink r:id="rId29" w:tgtFrame="_new" w:history="1">
                 <w:r>
                   <w:rPr>
                     <w:rStyle w:val="Hyperlink"/>
@@ -14169,7 +14280,7 @@
               <w:r>
                 <w:t xml:space="preserve">Lee, J., Song, H.-D., &amp; Hong, A. (2019). Exploring factors and indicators for measuring students' sustainable engagement in e-learning. Sustainability, 11(4), 985. </w:t>
               </w:r>
-              <w:hyperlink r:id="rId29" w:tgtFrame="_new" w:history="1">
+              <w:hyperlink r:id="rId30" w:tgtFrame="_new" w:history="1">
                 <w:r>
                   <w:rPr>
                     <w:rStyle w:val="Hyperlink"/>
@@ -14204,7 +14315,7 @@
               <w:r>
                 <w:t xml:space="preserve">, 18(1), 1-19. </w:t>
               </w:r>
-              <w:hyperlink r:id="rId30" w:tgtFrame="_new" w:history="1">
+              <w:hyperlink r:id="rId31" w:tgtFrame="_new" w:history="1">
                 <w:r>
                   <w:rPr>
                     <w:rStyle w:val="Hyperlink"/>
@@ -14675,9 +14786,9 @@
         <w:p>
           <w:pPr>
             <w:sectPr>
-              <w:headerReference w:type="default" r:id="rId31"/>
-              <w:headerReference w:type="first" r:id="rId32"/>
-              <w:footerReference w:type="first" r:id="rId33"/>
+              <w:headerReference w:type="default" r:id="rId32"/>
+              <w:headerReference w:type="first" r:id="rId33"/>
+              <w:footerReference w:type="first" r:id="rId34"/>
               <w:pgSz w:w="12191" w:h="16840" w:code="9"/>
               <w:pgMar w:top="2268" w:right="1701" w:bottom="1701" w:left="2268" w:header="720" w:footer="720" w:gutter="0"/>
               <w:cols w:space="720"/>
@@ -14797,7 +14908,7 @@
                     </pic:cNvPicPr>
                   </pic:nvPicPr>
                   <pic:blipFill>
-                    <a:blip r:embed="rId34" cstate="print">
+                    <a:blip r:embed="rId35" cstate="print">
                       <a:extLst>
                         <a:ext uri="{28A0092B-C50C-407E-A947-70E740481C1C}">
                           <a14:useLocalDpi xmlns:a14="http://schemas.microsoft.com/office/drawing/2010/main" val="0"/>
@@ -14906,7 +15017,7 @@
                     </pic:cNvPicPr>
                   </pic:nvPicPr>
                   <pic:blipFill>
-                    <a:blip r:embed="rId35" cstate="print">
+                    <a:blip r:embed="rId36" cstate="print">
                       <a:extLst>
                         <a:ext uri="{28A0092B-C50C-407E-A947-70E740481C1C}">
                           <a14:useLocalDpi xmlns:a14="http://schemas.microsoft.com/office/drawing/2010/main" val="0"/>
@@ -14982,98 +15093,6 @@
                 <pic:pic xmlns:pic="http://schemas.openxmlformats.org/drawingml/2006/picture">
                   <pic:nvPicPr>
                     <pic:cNvPr id="0" name="Picture 10"/>
-                    <pic:cNvPicPr>
-                      <a:picLocks noChangeAspect="1" noChangeArrowheads="1"/>
-                    </pic:cNvPicPr>
-                  </pic:nvPicPr>
-                  <pic:blipFill>
-                    <a:blip r:embed="rId36" cstate="print">
-                      <a:extLst>
-                        <a:ext uri="{28A0092B-C50C-407E-A947-70E740481C1C}">
-                          <a14:useLocalDpi xmlns:a14="http://schemas.microsoft.com/office/drawing/2010/main" val="0"/>
-                        </a:ext>
-                      </a:extLst>
-                    </a:blip>
-                    <a:srcRect/>
-                    <a:stretch>
-                      <a:fillRect/>
-                    </a:stretch>
-                  </pic:blipFill>
-                  <pic:spPr bwMode="auto">
-                    <a:xfrm>
-                      <a:off x="0" y="0"/>
-                      <a:ext cx="5220970" cy="2197100"/>
-                    </a:xfrm>
-                    <a:prstGeom prst="rect">
-                      <a:avLst/>
-                    </a:prstGeom>
-                    <a:noFill/>
-                    <a:ln>
-                      <a:noFill/>
-                    </a:ln>
-                  </pic:spPr>
-                </pic:pic>
-              </a:graphicData>
-            </a:graphic>
-          </wp:inline>
-        </w:drawing>
-      </w:r>
-    </w:p>
-    <w:p>
-      <w:pPr>
-        <w:pStyle w:val="ListParagraph"/>
-        <w:spacing w:before="40" w:after="0"/>
-        <w:ind w:firstLine="576"/>
-        <w:rPr>
-          <w:noProof/>
-        </w:rPr>
-      </w:pPr>
-    </w:p>
-    <w:p>
-      <w:pPr>
-        <w:pStyle w:val="ListParagraph"/>
-        <w:spacing w:before="40" w:after="0"/>
-        <w:ind w:firstLine="576"/>
-        <w:rPr>
-          <w:noProof/>
-          <w:lang w:val="en-AS"/>
-        </w:rPr>
-      </w:pPr>
-      <w:r>
-        <w:rPr>
-          <w:noProof/>
-          <w:lang w:val="en-AS"/>
-        </w:rPr>
-        <w:lastRenderedPageBreak/>
-        <w:t>Lampiran 4 Chart pertanyaan ke-2</w:t>
-      </w:r>
-    </w:p>
-    <w:p>
-      <w:pPr>
-        <w:pStyle w:val="ListParagraph"/>
-        <w:spacing w:before="40" w:after="0"/>
-        <w:ind w:firstLine="576"/>
-        <w:rPr>
-          <w:lang w:val="id-ID"/>
-        </w:rPr>
-      </w:pPr>
-      <w:r>
-        <w:rPr>
-          <w:noProof/>
-        </w:rPr>
-        <w:drawing>
-          <wp:inline distT="0" distB="0" distL="0" distR="0" wp14:anchorId="3B3DD735" wp14:editId="4E75ED23">
-            <wp:extent cx="5220970" cy="2197100"/>
-            <wp:effectExtent l="0" t="0" r="0" b="0"/>
-            <wp:docPr id="8" name="Picture 8"/>
-            <wp:cNvGraphicFramePr>
-              <a:graphicFrameLocks xmlns:a="http://schemas.openxmlformats.org/drawingml/2006/main" noChangeAspect="1"/>
-            </wp:cNvGraphicFramePr>
-            <a:graphic xmlns:a="http://schemas.openxmlformats.org/drawingml/2006/main">
-              <a:graphicData uri="http://schemas.openxmlformats.org/drawingml/2006/picture">
-                <pic:pic xmlns:pic="http://schemas.openxmlformats.org/drawingml/2006/picture">
-                  <pic:nvPicPr>
-                    <pic:cNvPr id="0" name="Picture 12"/>
                     <pic:cNvPicPr>
                       <a:picLocks noChangeAspect="1" noChangeArrowheads="1"/>
                     </pic:cNvPicPr>
@@ -15118,6 +15137,98 @@
         <w:ind w:firstLine="576"/>
         <w:rPr>
           <w:noProof/>
+        </w:rPr>
+      </w:pPr>
+    </w:p>
+    <w:p>
+      <w:pPr>
+        <w:pStyle w:val="ListParagraph"/>
+        <w:spacing w:before="40" w:after="0"/>
+        <w:ind w:firstLine="576"/>
+        <w:rPr>
+          <w:noProof/>
+          <w:lang w:val="en-AS"/>
+        </w:rPr>
+      </w:pPr>
+      <w:r>
+        <w:rPr>
+          <w:noProof/>
+          <w:lang w:val="en-AS"/>
+        </w:rPr>
+        <w:lastRenderedPageBreak/>
+        <w:t>Lampiran 4 Chart pertanyaan ke-2</w:t>
+      </w:r>
+    </w:p>
+    <w:p>
+      <w:pPr>
+        <w:pStyle w:val="ListParagraph"/>
+        <w:spacing w:before="40" w:after="0"/>
+        <w:ind w:firstLine="576"/>
+        <w:rPr>
+          <w:lang w:val="id-ID"/>
+        </w:rPr>
+      </w:pPr>
+      <w:r>
+        <w:rPr>
+          <w:noProof/>
+        </w:rPr>
+        <w:drawing>
+          <wp:inline distT="0" distB="0" distL="0" distR="0" wp14:anchorId="3B3DD735" wp14:editId="4E75ED23">
+            <wp:extent cx="5220970" cy="2197100"/>
+            <wp:effectExtent l="0" t="0" r="0" b="0"/>
+            <wp:docPr id="8" name="Picture 8"/>
+            <wp:cNvGraphicFramePr>
+              <a:graphicFrameLocks xmlns:a="http://schemas.openxmlformats.org/drawingml/2006/main" noChangeAspect="1"/>
+            </wp:cNvGraphicFramePr>
+            <a:graphic xmlns:a="http://schemas.openxmlformats.org/drawingml/2006/main">
+              <a:graphicData uri="http://schemas.openxmlformats.org/drawingml/2006/picture">
+                <pic:pic xmlns:pic="http://schemas.openxmlformats.org/drawingml/2006/picture">
+                  <pic:nvPicPr>
+                    <pic:cNvPr id="0" name="Picture 12"/>
+                    <pic:cNvPicPr>
+                      <a:picLocks noChangeAspect="1" noChangeArrowheads="1"/>
+                    </pic:cNvPicPr>
+                  </pic:nvPicPr>
+                  <pic:blipFill>
+                    <a:blip r:embed="rId38" cstate="print">
+                      <a:extLst>
+                        <a:ext uri="{28A0092B-C50C-407E-A947-70E740481C1C}">
+                          <a14:useLocalDpi xmlns:a14="http://schemas.microsoft.com/office/drawing/2010/main" val="0"/>
+                        </a:ext>
+                      </a:extLst>
+                    </a:blip>
+                    <a:srcRect/>
+                    <a:stretch>
+                      <a:fillRect/>
+                    </a:stretch>
+                  </pic:blipFill>
+                  <pic:spPr bwMode="auto">
+                    <a:xfrm>
+                      <a:off x="0" y="0"/>
+                      <a:ext cx="5220970" cy="2197100"/>
+                    </a:xfrm>
+                    <a:prstGeom prst="rect">
+                      <a:avLst/>
+                    </a:prstGeom>
+                    <a:noFill/>
+                    <a:ln>
+                      <a:noFill/>
+                    </a:ln>
+                  </pic:spPr>
+                </pic:pic>
+              </a:graphicData>
+            </a:graphic>
+          </wp:inline>
+        </w:drawing>
+      </w:r>
+    </w:p>
+    <w:p>
+      <w:pPr>
+        <w:pStyle w:val="ListParagraph"/>
+        <w:spacing w:before="40" w:after="0"/>
+        <w:ind w:firstLine="576"/>
+        <w:rPr>
+          <w:noProof/>
           <w:lang w:val="en-AS"/>
         </w:rPr>
       </w:pPr>
@@ -15160,7 +15271,7 @@
                     </pic:cNvPicPr>
                   </pic:nvPicPr>
                   <pic:blipFill>
-                    <a:blip r:embed="rId38" cstate="print">
+                    <a:blip r:embed="rId39" cstate="print">
                       <a:extLst>
                         <a:ext uri="{28A0092B-C50C-407E-A947-70E740481C1C}">
                           <a14:useLocalDpi xmlns:a14="http://schemas.microsoft.com/office/drawing/2010/main" val="0"/>
@@ -15241,7 +15352,7 @@
                     </pic:cNvPicPr>
                   </pic:nvPicPr>
                   <pic:blipFill>
-                    <a:blip r:embed="rId39" cstate="print">
+                    <a:blip r:embed="rId40" cstate="print">
                       <a:extLst>
                         <a:ext uri="{28A0092B-C50C-407E-A947-70E740481C1C}">
                           <a14:useLocalDpi xmlns:a14="http://schemas.microsoft.com/office/drawing/2010/main" val="0"/>
@@ -15325,7 +15436,7 @@
                     </pic:cNvPicPr>
                   </pic:nvPicPr>
                   <pic:blipFill>
-                    <a:blip r:embed="rId40" cstate="print">
+                    <a:blip r:embed="rId41" cstate="print">
                       <a:extLst>
                         <a:ext uri="{28A0092B-C50C-407E-A947-70E740481C1C}">
                           <a14:useLocalDpi xmlns:a14="http://schemas.microsoft.com/office/drawing/2010/main" val="0"/>
@@ -15403,7 +15514,7 @@
                     </pic:cNvPicPr>
                   </pic:nvPicPr>
                   <pic:blipFill>
-                    <a:blip r:embed="rId41" cstate="print">
+                    <a:blip r:embed="rId42" cstate="print">
                       <a:extLst>
                         <a:ext uri="{28A0092B-C50C-407E-A947-70E740481C1C}">
                           <a14:useLocalDpi xmlns:a14="http://schemas.microsoft.com/office/drawing/2010/main" val="0"/>
@@ -15483,7 +15594,7 @@
       </w:r>
     </w:p>
     <w:sectPr>
-      <w:headerReference w:type="default" r:id="rId42"/>
+      <w:headerReference w:type="default" r:id="rId43"/>
       <w:pgSz w:w="12191" w:h="16840"/>
       <w:pgMar w:top="2268" w:right="1701" w:bottom="1701" w:left="2268" w:header="720" w:footer="720" w:gutter="0"/>
       <w:cols w:space="720"/>
@@ -20282,6 +20393,7 @@
   <w:style w:type="character" w:default="1" w:styleId="DefaultParagraphFont">
     <w:name w:val="Default Paragraph Font"/>
     <w:uiPriority w:val="1"/>
+    <w:semiHidden/>
     <w:unhideWhenUsed/>
   </w:style>
   <w:style w:type="table" w:default="1" w:styleId="TableNormal">

</xml_diff>

<commit_message>
clear fix c4 lvel 1
</commit_message>
<xml_diff>
--- a/Main deprecated.docx
+++ b/Main deprecated.docx
@@ -12539,41 +12539,464 @@
     <w:p>
       <w:pPr>
         <w:pStyle w:val="ListParagraph"/>
+        <w:spacing w:before="40" w:after="0"/>
+        <w:ind w:left="1440" w:firstLine="720"/>
+      </w:pPr>
+      <w:r>
+        <w:t>Pada diagram di atas, terdapat beberapa komponen utama dari sistem e-learning beserta interaksi antar komponen tersebut. Komponen utama tersebut antara lain:</w:t>
+      </w:r>
+    </w:p>
+    <w:p>
+      <w:pPr>
+        <w:pStyle w:val="ListParagraph"/>
         <w:numPr>
           <w:ilvl w:val="0"/>
-          <w:numId w:val="38"/>
+          <w:numId w:val="39"/>
         </w:numPr>
-        <w:spacing w:before="40"/>
-        <w:rPr>
-          <w:lang w:val="id-ID"/>
-        </w:rPr>
-      </w:pPr>
+        <w:tabs>
+          <w:tab w:val="clear" w:pos="720"/>
+        </w:tabs>
+        <w:spacing w:before="40" w:after="0"/>
+        <w:ind w:left="1728" w:hanging="288"/>
+        <w:rPr>
+          <w:lang w:val="id-ID"/>
+        </w:rPr>
+      </w:pPr>
+      <w:r>
+        <w:rPr>
+          <w:lang w:val="id-ID"/>
+        </w:rPr>
+        <w:t>Modul Kode Editor (</w:t>
+      </w:r>
       <w:proofErr w:type="spellStart"/>
       <w:r>
         <w:rPr>
           <w:lang w:val="id-ID"/>
         </w:rPr>
-        <w:t>Application</w:t>
+        <w:t>KodeEditor</w:t>
       </w:r>
       <w:proofErr w:type="spellEnd"/>
       <w:r>
         <w:rPr>
           <w:lang w:val="id-ID"/>
         </w:rPr>
-        <w:t xml:space="preserve"> layer, merupakan bagian dari sistem yang berisi logika aplikasi atau </w:t>
+        <w:t xml:space="preserve">): Modul ini bertanggung jawab untuk menampilkan kode editor dan mengikuti perubahan </w:t>
       </w:r>
       <w:proofErr w:type="spellStart"/>
       <w:r>
         <w:rPr>
           <w:lang w:val="id-ID"/>
         </w:rPr>
-        <w:t>business</w:t>
+        <w:t>state</w:t>
       </w:r>
       <w:proofErr w:type="spellEnd"/>
       <w:r>
         <w:rPr>
           <w:lang w:val="id-ID"/>
         </w:rPr>
+        <w:t xml:space="preserve"> pada video </w:t>
+      </w:r>
+      <w:proofErr w:type="spellStart"/>
+      <w:r>
+        <w:rPr>
+          <w:lang w:val="id-ID"/>
+        </w:rPr>
+        <w:t>course</w:t>
+      </w:r>
+      <w:proofErr w:type="spellEnd"/>
+      <w:r>
+        <w:rPr>
+          <w:lang w:val="id-ID"/>
+        </w:rPr>
+        <w:t>.</w:t>
+      </w:r>
+    </w:p>
+    <w:p>
+      <w:pPr>
+        <w:pStyle w:val="ListParagraph"/>
+        <w:numPr>
+          <w:ilvl w:val="0"/>
+          <w:numId w:val="39"/>
+        </w:numPr>
+        <w:tabs>
+          <w:tab w:val="clear" w:pos="720"/>
+        </w:tabs>
+        <w:spacing w:before="40" w:after="0"/>
+        <w:ind w:left="1440" w:firstLine="288"/>
+        <w:rPr>
+          <w:lang w:val="id-ID"/>
+        </w:rPr>
+      </w:pPr>
+      <w:r>
+        <w:rPr>
+          <w:lang w:val="id-ID"/>
+        </w:rPr>
+        <w:lastRenderedPageBreak/>
+        <w:t xml:space="preserve">Modul Video </w:t>
+      </w:r>
+      <w:proofErr w:type="spellStart"/>
+      <w:r>
+        <w:rPr>
+          <w:lang w:val="id-ID"/>
+        </w:rPr>
+        <w:t>Course</w:t>
+      </w:r>
+      <w:proofErr w:type="spellEnd"/>
+      <w:r>
+        <w:rPr>
+          <w:lang w:val="id-ID"/>
+        </w:rPr>
+        <w:t xml:space="preserve"> (Video): Modul ini berisi video pembelajaran yang dikelola oleh layanan </w:t>
+      </w:r>
+      <w:proofErr w:type="spellStart"/>
+      <w:r>
+        <w:rPr>
+          <w:lang w:val="id-ID"/>
+        </w:rPr>
+        <w:t>Mux</w:t>
+      </w:r>
+      <w:proofErr w:type="spellEnd"/>
+      <w:r>
+        <w:rPr>
+          <w:lang w:val="id-ID"/>
+        </w:rPr>
+        <w:t xml:space="preserve"> dan dihubungkan dengan modul kode editor untuk dapat mengikuti perubahan </w:t>
+      </w:r>
+      <w:proofErr w:type="spellStart"/>
+      <w:r>
+        <w:rPr>
+          <w:lang w:val="id-ID"/>
+        </w:rPr>
+        <w:t>state</w:t>
+      </w:r>
+      <w:proofErr w:type="spellEnd"/>
+      <w:r>
+        <w:rPr>
+          <w:lang w:val="id-ID"/>
+        </w:rPr>
+        <w:t xml:space="preserve"> pada video </w:t>
+      </w:r>
+      <w:proofErr w:type="spellStart"/>
+      <w:r>
+        <w:rPr>
+          <w:lang w:val="id-ID"/>
+        </w:rPr>
+        <w:t>course</w:t>
+      </w:r>
+      <w:proofErr w:type="spellEnd"/>
+      <w:r>
+        <w:rPr>
+          <w:lang w:val="id-ID"/>
+        </w:rPr>
+        <w:t>.</w:t>
+      </w:r>
+    </w:p>
+    <w:p>
+      <w:pPr>
+        <w:pStyle w:val="ListParagraph"/>
+        <w:numPr>
+          <w:ilvl w:val="0"/>
+          <w:numId w:val="39"/>
+        </w:numPr>
+        <w:tabs>
+          <w:tab w:val="clear" w:pos="720"/>
+        </w:tabs>
+        <w:spacing w:before="40" w:after="0"/>
+        <w:ind w:left="1440" w:firstLine="288"/>
+        <w:rPr>
+          <w:lang w:val="id-ID"/>
+        </w:rPr>
+      </w:pPr>
+      <w:proofErr w:type="spellStart"/>
+      <w:r>
+        <w:rPr>
+          <w:lang w:val="id-ID"/>
+        </w:rPr>
+        <w:t>User</w:t>
+      </w:r>
+      <w:proofErr w:type="spellEnd"/>
+      <w:r>
+        <w:rPr>
+          <w:lang w:val="id-ID"/>
+        </w:rPr>
+        <w:t>: Pengguna sistem e-</w:t>
+      </w:r>
+      <w:proofErr w:type="spellStart"/>
+      <w:r>
+        <w:rPr>
+          <w:lang w:val="id-ID"/>
+        </w:rPr>
+        <w:t>learning</w:t>
+      </w:r>
+      <w:proofErr w:type="spellEnd"/>
+      <w:r>
+        <w:rPr>
+          <w:lang w:val="id-ID"/>
+        </w:rPr>
+        <w:t xml:space="preserve"> yang menggunakan modul kode editor untuk belajar.</w:t>
+      </w:r>
+    </w:p>
+    <w:p>
+      <w:pPr>
+        <w:pStyle w:val="ListParagraph"/>
+        <w:numPr>
+          <w:ilvl w:val="0"/>
+          <w:numId w:val="39"/>
+        </w:numPr>
+        <w:tabs>
+          <w:tab w:val="clear" w:pos="720"/>
+        </w:tabs>
+        <w:spacing w:before="40" w:after="0"/>
+        <w:ind w:left="1440" w:firstLine="288"/>
+        <w:rPr>
+          <w:lang w:val="id-ID"/>
+        </w:rPr>
+      </w:pPr>
+      <w:r>
+        <w:rPr>
+          <w:lang w:val="id-ID"/>
+        </w:rPr>
+        <w:t>Server: Komponen server-</w:t>
+      </w:r>
+      <w:proofErr w:type="spellStart"/>
+      <w:r>
+        <w:rPr>
+          <w:lang w:val="id-ID"/>
+        </w:rPr>
+        <w:t>side</w:t>
+      </w:r>
+      <w:proofErr w:type="spellEnd"/>
+      <w:r>
+        <w:rPr>
+          <w:lang w:val="id-ID"/>
+        </w:rPr>
+        <w:t xml:space="preserve"> yang digunakan untuk menyimpan data pengguna dan video </w:t>
+      </w:r>
+      <w:proofErr w:type="spellStart"/>
+      <w:r>
+        <w:rPr>
+          <w:lang w:val="id-ID"/>
+        </w:rPr>
+        <w:t>course</w:t>
+      </w:r>
+      <w:proofErr w:type="spellEnd"/>
+      <w:r>
+        <w:rPr>
+          <w:lang w:val="id-ID"/>
+        </w:rPr>
+        <w:t xml:space="preserve">, serta menghubungkan antara modul kode editor dan modul video </w:t>
+      </w:r>
+      <w:proofErr w:type="spellStart"/>
+      <w:r>
+        <w:rPr>
+          <w:lang w:val="id-ID"/>
+        </w:rPr>
+        <w:t>course</w:t>
+      </w:r>
+      <w:proofErr w:type="spellEnd"/>
+      <w:r>
+        <w:rPr>
+          <w:lang w:val="id-ID"/>
+        </w:rPr>
+        <w:t>.</w:t>
+      </w:r>
+    </w:p>
+    <w:p>
+      <w:pPr>
+        <w:pStyle w:val="ListParagraph"/>
+        <w:numPr>
+          <w:ilvl w:val="0"/>
+          <w:numId w:val="39"/>
+        </w:numPr>
+        <w:tabs>
+          <w:tab w:val="clear" w:pos="720"/>
+        </w:tabs>
+        <w:spacing w:before="40" w:after="0"/>
+        <w:ind w:left="1440" w:firstLine="288"/>
+        <w:rPr>
+          <w:lang w:val="id-ID"/>
+        </w:rPr>
+      </w:pPr>
+      <w:proofErr w:type="spellStart"/>
+      <w:r>
+        <w:rPr>
+          <w:lang w:val="id-ID"/>
+        </w:rPr>
+        <w:t>Database</w:t>
+      </w:r>
+      <w:proofErr w:type="spellEnd"/>
+      <w:r>
+        <w:rPr>
+          <w:lang w:val="id-ID"/>
+        </w:rPr>
+        <w:t xml:space="preserve">: Tempat penyimpanan data pengguna dan video </w:t>
+      </w:r>
+      <w:proofErr w:type="spellStart"/>
+      <w:r>
+        <w:rPr>
+          <w:lang w:val="id-ID"/>
+        </w:rPr>
+        <w:t>course</w:t>
+      </w:r>
+      <w:proofErr w:type="spellEnd"/>
+      <w:r>
+        <w:rPr>
+          <w:lang w:val="id-ID"/>
+        </w:rPr>
+        <w:t>.</w:t>
+      </w:r>
+    </w:p>
+    <w:p>
+      <w:pPr>
+        <w:pStyle w:val="ListParagraph"/>
+        <w:numPr>
+          <w:ilvl w:val="0"/>
+          <w:numId w:val="39"/>
+        </w:numPr>
+        <w:tabs>
+          <w:tab w:val="clear" w:pos="720"/>
+        </w:tabs>
+        <w:spacing w:before="40" w:after="0"/>
+        <w:ind w:left="1440" w:firstLine="288"/>
+        <w:rPr>
+          <w:lang w:val="id-ID"/>
+        </w:rPr>
+      </w:pPr>
+      <w:r>
+        <w:rPr>
+          <w:lang w:val="id-ID"/>
+        </w:rPr>
+        <w:t xml:space="preserve">API </w:t>
+      </w:r>
+      <w:proofErr w:type="spellStart"/>
+      <w:r>
+        <w:rPr>
+          <w:lang w:val="id-ID"/>
+        </w:rPr>
+        <w:t>OpenAI</w:t>
+      </w:r>
+      <w:proofErr w:type="spellEnd"/>
+      <w:r>
+        <w:rPr>
+          <w:lang w:val="id-ID"/>
+        </w:rPr>
+        <w:t xml:space="preserve"> (AI): Layanan kecerdasan buatan yang digunakan untuk memberikan fitur Q&amp;A bagi pengguna.</w:t>
+      </w:r>
+    </w:p>
+    <w:p>
+      <w:pPr>
+        <w:pStyle w:val="ListParagraph"/>
+        <w:numPr>
+          <w:ilvl w:val="0"/>
+          <w:numId w:val="39"/>
+        </w:numPr>
+        <w:tabs>
+          <w:tab w:val="clear" w:pos="720"/>
+        </w:tabs>
+        <w:spacing w:before="40" w:after="0"/>
+        <w:ind w:left="1440" w:firstLine="288"/>
+        <w:rPr>
+          <w:lang w:val="id-ID"/>
+        </w:rPr>
+      </w:pPr>
+      <w:proofErr w:type="spellStart"/>
+      <w:r>
+        <w:rPr>
+          <w:lang w:val="id-ID"/>
+        </w:rPr>
+        <w:t>Third-Party</w:t>
+      </w:r>
+      <w:proofErr w:type="spellEnd"/>
+      <w:r>
+        <w:rPr>
+          <w:lang w:val="id-ID"/>
+        </w:rPr>
+        <w:t xml:space="preserve"> Services: Layanan </w:t>
+      </w:r>
+      <w:proofErr w:type="spellStart"/>
+      <w:r>
+        <w:rPr>
+          <w:lang w:val="id-ID"/>
+        </w:rPr>
+        <w:t>Mux</w:t>
+      </w:r>
+      <w:proofErr w:type="spellEnd"/>
+      <w:r>
+        <w:rPr>
+          <w:lang w:val="id-ID"/>
+        </w:rPr>
+        <w:t xml:space="preserve"> dan Atlas </w:t>
+      </w:r>
+      <w:proofErr w:type="spellStart"/>
+      <w:r>
+        <w:rPr>
+          <w:lang w:val="id-ID"/>
+        </w:rPr>
+        <w:t>MongoDB</w:t>
+      </w:r>
+      <w:proofErr w:type="spellEnd"/>
+      <w:r>
+        <w:rPr>
+          <w:lang w:val="id-ID"/>
+        </w:rPr>
+        <w:t xml:space="preserve"> yang digunakan untuk manajemen video </w:t>
+      </w:r>
+      <w:proofErr w:type="spellStart"/>
+      <w:r>
+        <w:rPr>
+          <w:lang w:val="id-ID"/>
+        </w:rPr>
+        <w:t>course</w:t>
+      </w:r>
+      <w:proofErr w:type="spellEnd"/>
+      <w:r>
+        <w:rPr>
+          <w:lang w:val="id-ID"/>
+        </w:rPr>
+        <w:t xml:space="preserve"> dan penyimpanan data.</w:t>
+      </w:r>
+    </w:p>
+    <w:p>
+      <w:pPr>
+        <w:pStyle w:val="ListParagraph"/>
+        <w:spacing w:before="40" w:after="0"/>
+        <w:ind w:left="1440" w:firstLine="720"/>
+        <w:rPr>
+          <w:lang w:val="id-ID"/>
+        </w:rPr>
+      </w:pPr>
+      <w:r>
+        <w:rPr>
+          <w:lang w:val="id-ID"/>
+        </w:rPr>
+        <w:t>Diagram C4 Level 1 ini memberikan gambaran umum tentang interaksi antar komponen utama dalam sistem e-</w:t>
+      </w:r>
+      <w:proofErr w:type="spellStart"/>
+      <w:r>
+        <w:rPr>
+          <w:lang w:val="id-ID"/>
+        </w:rPr>
+        <w:t>learning</w:t>
+      </w:r>
+      <w:proofErr w:type="spellEnd"/>
+      <w:r>
+        <w:rPr>
+          <w:lang w:val="id-ID"/>
+        </w:rPr>
+        <w:t xml:space="preserve"> yang menerapkan </w:t>
+      </w:r>
+      <w:proofErr w:type="spellStart"/>
+      <w:r>
+        <w:rPr>
+          <w:lang w:val="id-ID"/>
+        </w:rPr>
+        <w:t>state</w:t>
+      </w:r>
+      <w:proofErr w:type="spellEnd"/>
+      <w:r>
+        <w:rPr>
+          <w:lang w:val="id-ID"/>
+        </w:rPr>
         <w:t xml:space="preserve"> </w:t>
       </w:r>
       <w:proofErr w:type="spellStart"/>
@@ -12581,15 +13004,67 @@
         <w:rPr>
           <w:lang w:val="id-ID"/>
         </w:rPr>
-        <w:t>logic</w:t>
+        <w:t>based</w:t>
       </w:r>
       <w:proofErr w:type="spellEnd"/>
       <w:r>
         <w:rPr>
           <w:lang w:val="id-ID"/>
         </w:rPr>
-        <w:t>. Pada layer ini terdapat kode program yang menjalankan fungsi-fungsi aplikasi dan mengatur hubungan antara antarmuka pengguna dan basis data.</w:t>
-      </w:r>
+        <w:t xml:space="preserve"> </w:t>
+      </w:r>
+      <w:proofErr w:type="spellStart"/>
+      <w:r>
+        <w:rPr>
+          <w:lang w:val="id-ID"/>
+        </w:rPr>
+        <w:t>code</w:t>
+      </w:r>
+      <w:proofErr w:type="spellEnd"/>
+      <w:r>
+        <w:rPr>
+          <w:lang w:val="id-ID"/>
+        </w:rPr>
+        <w:t xml:space="preserve"> editor dan dapat mengikuti perubahan </w:t>
+      </w:r>
+      <w:proofErr w:type="spellStart"/>
+      <w:r>
+        <w:rPr>
+          <w:lang w:val="id-ID"/>
+        </w:rPr>
+        <w:t>state</w:t>
+      </w:r>
+      <w:proofErr w:type="spellEnd"/>
+      <w:r>
+        <w:rPr>
+          <w:lang w:val="id-ID"/>
+        </w:rPr>
+        <w:t xml:space="preserve"> pada video </w:t>
+      </w:r>
+      <w:proofErr w:type="spellStart"/>
+      <w:r>
+        <w:rPr>
+          <w:lang w:val="id-ID"/>
+        </w:rPr>
+        <w:t>course</w:t>
+      </w:r>
+      <w:proofErr w:type="spellEnd"/>
+      <w:r>
+        <w:rPr>
+          <w:lang w:val="id-ID"/>
+        </w:rPr>
+        <w:t>. Dari diagram ini, dapat dikembangkan diagram C4 Level 2 yang lebih detail mengenai komponen-komponen tersebut.</w:t>
+      </w:r>
+    </w:p>
+    <w:p>
+      <w:pPr>
+        <w:pStyle w:val="ListParagraph"/>
+        <w:spacing w:before="40" w:after="0"/>
+        <w:ind w:left="1440" w:firstLine="720"/>
+        <w:rPr>
+          <w:lang w:val="id-ID"/>
+        </w:rPr>
+      </w:pPr>
     </w:p>
     <w:p>
       <w:pPr>
@@ -12608,7 +13083,61 @@
         <w:rPr>
           <w:lang w:val="id-ID"/>
         </w:rPr>
-        <w:lastRenderedPageBreak/>
+        <w:t>Application</w:t>
+      </w:r>
+      <w:proofErr w:type="spellEnd"/>
+      <w:r>
+        <w:rPr>
+          <w:lang w:val="id-ID"/>
+        </w:rPr>
+        <w:t xml:space="preserve"> layer, merupakan bagian dari sistem yang berisi logika aplikasi atau </w:t>
+      </w:r>
+      <w:proofErr w:type="spellStart"/>
+      <w:r>
+        <w:rPr>
+          <w:lang w:val="id-ID"/>
+        </w:rPr>
+        <w:t>business</w:t>
+      </w:r>
+      <w:proofErr w:type="spellEnd"/>
+      <w:r>
+        <w:rPr>
+          <w:lang w:val="id-ID"/>
+        </w:rPr>
+        <w:t xml:space="preserve"> </w:t>
+      </w:r>
+      <w:proofErr w:type="spellStart"/>
+      <w:r>
+        <w:rPr>
+          <w:lang w:val="id-ID"/>
+        </w:rPr>
+        <w:t>logic</w:t>
+      </w:r>
+      <w:proofErr w:type="spellEnd"/>
+      <w:r>
+        <w:rPr>
+          <w:lang w:val="id-ID"/>
+        </w:rPr>
+        <w:t>. Pada layer ini terdapat kode program yang menjalankan fungsi-fungsi aplikasi dan mengatur hubungan antara antarmuka pengguna dan basis data.</w:t>
+      </w:r>
+    </w:p>
+    <w:p>
+      <w:pPr>
+        <w:pStyle w:val="ListParagraph"/>
+        <w:numPr>
+          <w:ilvl w:val="0"/>
+          <w:numId w:val="38"/>
+        </w:numPr>
+        <w:spacing w:before="40"/>
+        <w:rPr>
+          <w:lang w:val="id-ID"/>
+        </w:rPr>
+      </w:pPr>
+      <w:proofErr w:type="spellStart"/>
+      <w:r>
+        <w:rPr>
+          <w:lang w:val="id-ID"/>
+        </w:rPr>
         <w:t>Database</w:t>
       </w:r>
       <w:proofErr w:type="spellEnd"/>
@@ -12646,6 +13175,7 @@
         <w:rPr>
           <w:lang w:val="id-ID"/>
         </w:rPr>
+        <w:lastRenderedPageBreak/>
         <w:t>Arsitektur tiga lapis dipilih karena dapat memudahkan pengembangan sistem, memisahkan antara tampilan, logika aplikasi, dan basis data sehingga memudahkan perawatan dan pengembangan, serta meningkatkan performa sistem karena mampu mengatur beban kerja pada masing-masing layer.</w:t>
       </w:r>
     </w:p>
@@ -16587,6 +17117,122 @@
     </w:lvl>
   </w:abstractNum>
   <w:abstractNum w:abstractNumId="1" w15:restartNumberingAfterBreak="0">
+    <w:nsid w:val="0BB13D1B"/>
+    <w:multiLevelType w:val="multilevel"/>
+    <w:tmpl w:val="CE74B8FC"/>
+    <w:lvl w:ilvl="0">
+      <w:start w:val="1"/>
+      <w:numFmt w:val="bullet"/>
+      <w:lvlText w:val=""/>
+      <w:lvlJc w:val="left"/>
+      <w:pPr>
+        <w:tabs>
+          <w:tab w:val="num" w:pos="720"/>
+        </w:tabs>
+        <w:ind w:left="720" w:hanging="360"/>
+      </w:pPr>
+      <w:rPr>
+        <w:rFonts w:ascii="Symbol" w:hAnsi="Symbol" w:hint="default"/>
+      </w:rPr>
+    </w:lvl>
+    <w:lvl w:ilvl="1" w:tentative="1">
+      <w:start w:val="1"/>
+      <w:numFmt w:val="decimal"/>
+      <w:lvlText w:val="%2."/>
+      <w:lvlJc w:val="left"/>
+      <w:pPr>
+        <w:tabs>
+          <w:tab w:val="num" w:pos="1440"/>
+        </w:tabs>
+        <w:ind w:left="1440" w:hanging="360"/>
+      </w:pPr>
+    </w:lvl>
+    <w:lvl w:ilvl="2" w:tentative="1">
+      <w:start w:val="1"/>
+      <w:numFmt w:val="decimal"/>
+      <w:lvlText w:val="%3."/>
+      <w:lvlJc w:val="left"/>
+      <w:pPr>
+        <w:tabs>
+          <w:tab w:val="num" w:pos="2160"/>
+        </w:tabs>
+        <w:ind w:left="2160" w:hanging="360"/>
+      </w:pPr>
+    </w:lvl>
+    <w:lvl w:ilvl="3" w:tentative="1">
+      <w:start w:val="1"/>
+      <w:numFmt w:val="decimal"/>
+      <w:lvlText w:val="%4."/>
+      <w:lvlJc w:val="left"/>
+      <w:pPr>
+        <w:tabs>
+          <w:tab w:val="num" w:pos="2880"/>
+        </w:tabs>
+        <w:ind w:left="2880" w:hanging="360"/>
+      </w:pPr>
+    </w:lvl>
+    <w:lvl w:ilvl="4" w:tentative="1">
+      <w:start w:val="1"/>
+      <w:numFmt w:val="decimal"/>
+      <w:lvlText w:val="%5."/>
+      <w:lvlJc w:val="left"/>
+      <w:pPr>
+        <w:tabs>
+          <w:tab w:val="num" w:pos="3600"/>
+        </w:tabs>
+        <w:ind w:left="3600" w:hanging="360"/>
+      </w:pPr>
+    </w:lvl>
+    <w:lvl w:ilvl="5" w:tentative="1">
+      <w:start w:val="1"/>
+      <w:numFmt w:val="decimal"/>
+      <w:lvlText w:val="%6."/>
+      <w:lvlJc w:val="left"/>
+      <w:pPr>
+        <w:tabs>
+          <w:tab w:val="num" w:pos="4320"/>
+        </w:tabs>
+        <w:ind w:left="4320" w:hanging="360"/>
+      </w:pPr>
+    </w:lvl>
+    <w:lvl w:ilvl="6" w:tentative="1">
+      <w:start w:val="1"/>
+      <w:numFmt w:val="decimal"/>
+      <w:lvlText w:val="%7."/>
+      <w:lvlJc w:val="left"/>
+      <w:pPr>
+        <w:tabs>
+          <w:tab w:val="num" w:pos="5040"/>
+        </w:tabs>
+        <w:ind w:left="5040" w:hanging="360"/>
+      </w:pPr>
+    </w:lvl>
+    <w:lvl w:ilvl="7" w:tentative="1">
+      <w:start w:val="1"/>
+      <w:numFmt w:val="decimal"/>
+      <w:lvlText w:val="%8."/>
+      <w:lvlJc w:val="left"/>
+      <w:pPr>
+        <w:tabs>
+          <w:tab w:val="num" w:pos="5760"/>
+        </w:tabs>
+        <w:ind w:left="5760" w:hanging="360"/>
+      </w:pPr>
+    </w:lvl>
+    <w:lvl w:ilvl="8" w:tentative="1">
+      <w:start w:val="1"/>
+      <w:numFmt w:val="decimal"/>
+      <w:lvlText w:val="%9."/>
+      <w:lvlJc w:val="left"/>
+      <w:pPr>
+        <w:tabs>
+          <w:tab w:val="num" w:pos="6480"/>
+        </w:tabs>
+        <w:ind w:left="6480" w:hanging="360"/>
+      </w:pPr>
+    </w:lvl>
+  </w:abstractNum>
+  <w:abstractNum w:abstractNumId="2" w15:restartNumberingAfterBreak="0">
     <w:nsid w:val="0E5C17B9"/>
     <w:multiLevelType w:val="hybridMultilevel"/>
     <w:tmpl w:val="ACD27EA6"/>
@@ -16672,7 +17318,7 @@
       </w:pPr>
     </w:lvl>
   </w:abstractNum>
-  <w:abstractNum w:abstractNumId="2" w15:restartNumberingAfterBreak="0">
+  <w:abstractNum w:abstractNumId="3" w15:restartNumberingAfterBreak="0">
     <w:nsid w:val="0E9E7D03"/>
     <w:multiLevelType w:val="multilevel"/>
     <w:tmpl w:val="5C1614A2"/>
@@ -16785,7 +17431,7 @@
       </w:rPr>
     </w:lvl>
   </w:abstractNum>
-  <w:abstractNum w:abstractNumId="3" w15:restartNumberingAfterBreak="0">
+  <w:abstractNum w:abstractNumId="4" w15:restartNumberingAfterBreak="0">
     <w:nsid w:val="1930705D"/>
     <w:multiLevelType w:val="hybridMultilevel"/>
     <w:tmpl w:val="D4B6EA70"/>
@@ -16871,7 +17517,7 @@
       </w:pPr>
     </w:lvl>
   </w:abstractNum>
-  <w:abstractNum w:abstractNumId="4" w15:restartNumberingAfterBreak="0">
+  <w:abstractNum w:abstractNumId="5" w15:restartNumberingAfterBreak="0">
     <w:nsid w:val="1BB21F5E"/>
     <w:multiLevelType w:val="multilevel"/>
     <w:tmpl w:val="2E8636EC"/>
@@ -16984,7 +17630,7 @@
       </w:rPr>
     </w:lvl>
   </w:abstractNum>
-  <w:abstractNum w:abstractNumId="5" w15:restartNumberingAfterBreak="0">
+  <w:abstractNum w:abstractNumId="6" w15:restartNumberingAfterBreak="0">
     <w:nsid w:val="1F7200D9"/>
     <w:multiLevelType w:val="hybridMultilevel"/>
     <w:tmpl w:val="52BAFCA6"/>
@@ -17070,7 +17716,7 @@
       </w:pPr>
     </w:lvl>
   </w:abstractNum>
-  <w:abstractNum w:abstractNumId="6" w15:restartNumberingAfterBreak="0">
+  <w:abstractNum w:abstractNumId="7" w15:restartNumberingAfterBreak="0">
     <w:nsid w:val="22E8573C"/>
     <w:multiLevelType w:val="multilevel"/>
     <w:tmpl w:val="58C28872"/>
@@ -17187,7 +17833,7 @@
       </w:pPr>
     </w:lvl>
   </w:abstractNum>
-  <w:abstractNum w:abstractNumId="7" w15:restartNumberingAfterBreak="0">
+  <w:abstractNum w:abstractNumId="8" w15:restartNumberingAfterBreak="0">
     <w:nsid w:val="25950DFE"/>
     <w:multiLevelType w:val="hybridMultilevel"/>
     <w:tmpl w:val="E9421BDA"/>
@@ -17273,7 +17919,7 @@
       </w:pPr>
     </w:lvl>
   </w:abstractNum>
-  <w:abstractNum w:abstractNumId="8" w15:restartNumberingAfterBreak="0">
+  <w:abstractNum w:abstractNumId="9" w15:restartNumberingAfterBreak="0">
     <w:nsid w:val="29B24B08"/>
     <w:multiLevelType w:val="hybridMultilevel"/>
     <w:tmpl w:val="D2B6222E"/>
@@ -17386,7 +18032,7 @@
       </w:rPr>
     </w:lvl>
   </w:abstractNum>
-  <w:abstractNum w:abstractNumId="9" w15:restartNumberingAfterBreak="0">
+  <w:abstractNum w:abstractNumId="10" w15:restartNumberingAfterBreak="0">
     <w:nsid w:val="35374076"/>
     <w:multiLevelType w:val="hybridMultilevel"/>
     <w:tmpl w:val="572A698E"/>
@@ -17499,7 +18145,7 @@
       </w:rPr>
     </w:lvl>
   </w:abstractNum>
-  <w:abstractNum w:abstractNumId="10" w15:restartNumberingAfterBreak="0">
+  <w:abstractNum w:abstractNumId="11" w15:restartNumberingAfterBreak="0">
     <w:nsid w:val="37B01161"/>
     <w:multiLevelType w:val="hybridMultilevel"/>
     <w:tmpl w:val="AFE22494"/>
@@ -17585,7 +18231,7 @@
       </w:pPr>
     </w:lvl>
   </w:abstractNum>
-  <w:abstractNum w:abstractNumId="11" w15:restartNumberingAfterBreak="0">
+  <w:abstractNum w:abstractNumId="12" w15:restartNumberingAfterBreak="0">
     <w:nsid w:val="393155B4"/>
     <w:multiLevelType w:val="multilevel"/>
     <w:tmpl w:val="611C0734"/>
@@ -17698,7 +18344,7 @@
       </w:rPr>
     </w:lvl>
   </w:abstractNum>
-  <w:abstractNum w:abstractNumId="12" w15:restartNumberingAfterBreak="0">
+  <w:abstractNum w:abstractNumId="13" w15:restartNumberingAfterBreak="0">
     <w:nsid w:val="440F444F"/>
     <w:multiLevelType w:val="hybridMultilevel"/>
     <w:tmpl w:val="4350CC38"/>
@@ -17784,7 +18430,7 @@
       </w:pPr>
     </w:lvl>
   </w:abstractNum>
-  <w:abstractNum w:abstractNumId="13" w15:restartNumberingAfterBreak="0">
+  <w:abstractNum w:abstractNumId="14" w15:restartNumberingAfterBreak="0">
     <w:nsid w:val="45504895"/>
     <w:multiLevelType w:val="hybridMultilevel"/>
     <w:tmpl w:val="CADA86CC"/>
@@ -17870,7 +18516,7 @@
       </w:pPr>
     </w:lvl>
   </w:abstractNum>
-  <w:abstractNum w:abstractNumId="14" w15:restartNumberingAfterBreak="0">
+  <w:abstractNum w:abstractNumId="15" w15:restartNumberingAfterBreak="0">
     <w:nsid w:val="4673742E"/>
     <w:multiLevelType w:val="multilevel"/>
     <w:tmpl w:val="BFB050D6"/>
@@ -17983,7 +18629,7 @@
       </w:pPr>
     </w:lvl>
   </w:abstractNum>
-  <w:abstractNum w:abstractNumId="15" w15:restartNumberingAfterBreak="0">
+  <w:abstractNum w:abstractNumId="16" w15:restartNumberingAfterBreak="0">
     <w:nsid w:val="48ED66AD"/>
     <w:multiLevelType w:val="multilevel"/>
     <w:tmpl w:val="D59692F4"/>
@@ -18096,7 +18742,7 @@
       </w:rPr>
     </w:lvl>
   </w:abstractNum>
-  <w:abstractNum w:abstractNumId="16" w15:restartNumberingAfterBreak="0">
+  <w:abstractNum w:abstractNumId="17" w15:restartNumberingAfterBreak="0">
     <w:nsid w:val="53041464"/>
     <w:multiLevelType w:val="multilevel"/>
     <w:tmpl w:val="F8B28784"/>
@@ -18209,7 +18855,7 @@
       </w:pPr>
     </w:lvl>
   </w:abstractNum>
-  <w:abstractNum w:abstractNumId="17" w15:restartNumberingAfterBreak="0">
+  <w:abstractNum w:abstractNumId="18" w15:restartNumberingAfterBreak="0">
     <w:nsid w:val="530949C2"/>
     <w:multiLevelType w:val="multilevel"/>
     <w:tmpl w:val="962EC8CA"/>
@@ -18322,7 +18968,7 @@
       </w:rPr>
     </w:lvl>
   </w:abstractNum>
-  <w:abstractNum w:abstractNumId="18" w15:restartNumberingAfterBreak="0">
+  <w:abstractNum w:abstractNumId="19" w15:restartNumberingAfterBreak="0">
     <w:nsid w:val="5BFF0663"/>
     <w:multiLevelType w:val="multilevel"/>
     <w:tmpl w:val="5CE2E3B2"/>
@@ -18436,7 +19082,7 @@
       </w:rPr>
     </w:lvl>
   </w:abstractNum>
-  <w:abstractNum w:abstractNumId="19" w15:restartNumberingAfterBreak="0">
+  <w:abstractNum w:abstractNumId="20" w15:restartNumberingAfterBreak="0">
     <w:nsid w:val="5D62506C"/>
     <w:multiLevelType w:val="hybridMultilevel"/>
     <w:tmpl w:val="E4F41E54"/>
@@ -18549,7 +19195,7 @@
       </w:rPr>
     </w:lvl>
   </w:abstractNum>
-  <w:abstractNum w:abstractNumId="20" w15:restartNumberingAfterBreak="0">
+  <w:abstractNum w:abstractNumId="21" w15:restartNumberingAfterBreak="0">
     <w:nsid w:val="5E5A6EE8"/>
     <w:multiLevelType w:val="hybridMultilevel"/>
     <w:tmpl w:val="26A62B30"/>
@@ -18635,7 +19281,7 @@
       </w:pPr>
     </w:lvl>
   </w:abstractNum>
-  <w:abstractNum w:abstractNumId="21" w15:restartNumberingAfterBreak="0">
+  <w:abstractNum w:abstractNumId="22" w15:restartNumberingAfterBreak="0">
     <w:nsid w:val="637D7D1B"/>
     <w:multiLevelType w:val="hybridMultilevel"/>
     <w:tmpl w:val="7AC8B854"/>
@@ -18724,7 +19370,7 @@
       </w:pPr>
     </w:lvl>
   </w:abstractNum>
-  <w:abstractNum w:abstractNumId="22" w15:restartNumberingAfterBreak="0">
+  <w:abstractNum w:abstractNumId="23" w15:restartNumberingAfterBreak="0">
     <w:nsid w:val="649B65DF"/>
     <w:multiLevelType w:val="multilevel"/>
     <w:tmpl w:val="833AD09E"/>
@@ -18837,7 +19483,7 @@
       </w:rPr>
     </w:lvl>
   </w:abstractNum>
-  <w:abstractNum w:abstractNumId="23" w15:restartNumberingAfterBreak="0">
+  <w:abstractNum w:abstractNumId="24" w15:restartNumberingAfterBreak="0">
     <w:nsid w:val="65BA622A"/>
     <w:multiLevelType w:val="multilevel"/>
     <w:tmpl w:val="D59692F4"/>
@@ -18950,7 +19596,7 @@
       </w:rPr>
     </w:lvl>
   </w:abstractNum>
-  <w:abstractNum w:abstractNumId="24" w15:restartNumberingAfterBreak="0">
+  <w:abstractNum w:abstractNumId="25" w15:restartNumberingAfterBreak="0">
     <w:nsid w:val="67916073"/>
     <w:multiLevelType w:val="multilevel"/>
     <w:tmpl w:val="C7CC586A"/>
@@ -19063,7 +19709,7 @@
       </w:rPr>
     </w:lvl>
   </w:abstractNum>
-  <w:abstractNum w:abstractNumId="25" w15:restartNumberingAfterBreak="0">
+  <w:abstractNum w:abstractNumId="26" w15:restartNumberingAfterBreak="0">
     <w:nsid w:val="6A47648C"/>
     <w:multiLevelType w:val="hybridMultilevel"/>
     <w:tmpl w:val="F4CAAE52"/>
@@ -19152,7 +19798,7 @@
       </w:pPr>
     </w:lvl>
   </w:abstractNum>
-  <w:abstractNum w:abstractNumId="26" w15:restartNumberingAfterBreak="0">
+  <w:abstractNum w:abstractNumId="27" w15:restartNumberingAfterBreak="0">
     <w:nsid w:val="71047D1E"/>
     <w:multiLevelType w:val="multilevel"/>
     <w:tmpl w:val="890E73F0"/>
@@ -19265,7 +19911,7 @@
       </w:rPr>
     </w:lvl>
   </w:abstractNum>
-  <w:abstractNum w:abstractNumId="27" w15:restartNumberingAfterBreak="0">
+  <w:abstractNum w:abstractNumId="28" w15:restartNumberingAfterBreak="0">
     <w:nsid w:val="71C449D4"/>
     <w:multiLevelType w:val="hybridMultilevel"/>
     <w:tmpl w:val="DA7C68A0"/>
@@ -19354,7 +20000,7 @@
       </w:pPr>
     </w:lvl>
   </w:abstractNum>
-  <w:abstractNum w:abstractNumId="28" w15:restartNumberingAfterBreak="0">
+  <w:abstractNum w:abstractNumId="29" w15:restartNumberingAfterBreak="0">
     <w:nsid w:val="765601F8"/>
     <w:multiLevelType w:val="hybridMultilevel"/>
     <w:tmpl w:val="AC02653A"/>
@@ -19440,7 +20086,7 @@
       </w:pPr>
     </w:lvl>
   </w:abstractNum>
-  <w:abstractNum w:abstractNumId="29" w15:restartNumberingAfterBreak="0">
+  <w:abstractNum w:abstractNumId="30" w15:restartNumberingAfterBreak="0">
     <w:nsid w:val="7ED27FAF"/>
     <w:multiLevelType w:val="multilevel"/>
     <w:tmpl w:val="66D8CCF8"/>
@@ -19553,7 +20199,7 @@
       </w:pPr>
     </w:lvl>
   </w:abstractNum>
-  <w:abstractNum w:abstractNumId="30" w15:restartNumberingAfterBreak="0">
+  <w:abstractNum w:abstractNumId="31" w15:restartNumberingAfterBreak="0">
     <w:nsid w:val="7F9A159D"/>
     <w:multiLevelType w:val="multilevel"/>
     <w:tmpl w:val="A62EB88C"/>
@@ -19667,28 +20313,28 @@
     </w:lvl>
   </w:abstractNum>
   <w:num w:numId="1">
+    <w:abstractNumId w:val="23"/>
+  </w:num>
+  <w:num w:numId="2">
+    <w:abstractNumId w:val="19"/>
+  </w:num>
+  <w:num w:numId="3">
     <w:abstractNumId w:val="22"/>
   </w:num>
-  <w:num w:numId="2">
-    <w:abstractNumId w:val="18"/>
-  </w:num>
-  <w:num w:numId="3">
-    <w:abstractNumId w:val="21"/>
-  </w:num>
   <w:num w:numId="4">
-    <w:abstractNumId w:val="2"/>
+    <w:abstractNumId w:val="3"/>
   </w:num>
   <w:num w:numId="5">
+    <w:abstractNumId w:val="26"/>
+  </w:num>
+  <w:num w:numId="6">
+    <w:abstractNumId w:val="12"/>
+  </w:num>
+  <w:num w:numId="7">
     <w:abstractNumId w:val="25"/>
   </w:num>
-  <w:num w:numId="6">
-    <w:abstractNumId w:val="11"/>
-  </w:num>
-  <w:num w:numId="7">
-    <w:abstractNumId w:val="24"/>
-  </w:num>
   <w:num w:numId="8">
-    <w:abstractNumId w:val="13"/>
+    <w:abstractNumId w:val="14"/>
     <w:lvlOverride w:ilvl="0">
       <w:startOverride w:val="1"/>
     </w:lvlOverride>
@@ -19718,16 +20364,16 @@
     </w:lvlOverride>
   </w:num>
   <w:num w:numId="9">
-    <w:abstractNumId w:val="12"/>
+    <w:abstractNumId w:val="13"/>
   </w:num>
   <w:num w:numId="10">
     <w:abstractNumId w:val="0"/>
   </w:num>
   <w:num w:numId="11">
-    <w:abstractNumId w:val="29"/>
+    <w:abstractNumId w:val="30"/>
   </w:num>
   <w:num w:numId="12">
-    <w:abstractNumId w:val="11"/>
+    <w:abstractNumId w:val="12"/>
     <w:lvlOverride w:ilvl="0">
       <w:startOverride w:val="3"/>
     </w:lvlOverride>
@@ -19757,7 +20403,7 @@
     </w:lvlOverride>
   </w:num>
   <w:num w:numId="13">
-    <w:abstractNumId w:val="5"/>
+    <w:abstractNumId w:val="6"/>
     <w:lvlOverride w:ilvl="0">
       <w:startOverride w:val="1"/>
     </w:lvlOverride>
@@ -19787,49 +20433,49 @@
     </w:lvlOverride>
   </w:num>
   <w:num w:numId="14">
-    <w:abstractNumId w:val="13"/>
+    <w:abstractNumId w:val="14"/>
   </w:num>
   <w:num w:numId="15">
+    <w:abstractNumId w:val="28"/>
+  </w:num>
+  <w:num w:numId="16">
+    <w:abstractNumId w:val="5"/>
+  </w:num>
+  <w:num w:numId="17">
     <w:abstractNumId w:val="27"/>
   </w:num>
-  <w:num w:numId="16">
+  <w:num w:numId="18">
+    <w:abstractNumId w:val="29"/>
+  </w:num>
+  <w:num w:numId="19">
+    <w:abstractNumId w:val="11"/>
+  </w:num>
+  <w:num w:numId="20">
+    <w:abstractNumId w:val="2"/>
+  </w:num>
+  <w:num w:numId="21">
+    <w:abstractNumId w:val="21"/>
+  </w:num>
+  <w:num w:numId="22">
     <w:abstractNumId w:val="4"/>
   </w:num>
-  <w:num w:numId="17">
-    <w:abstractNumId w:val="26"/>
-  </w:num>
-  <w:num w:numId="18">
-    <w:abstractNumId w:val="28"/>
-  </w:num>
-  <w:num w:numId="19">
-    <w:abstractNumId w:val="10"/>
-  </w:num>
-  <w:num w:numId="20">
-    <w:abstractNumId w:val="1"/>
-  </w:num>
-  <w:num w:numId="21">
-    <w:abstractNumId w:val="20"/>
-  </w:num>
-  <w:num w:numId="22">
-    <w:abstractNumId w:val="3"/>
-  </w:num>
   <w:num w:numId="23">
-    <w:abstractNumId w:val="23"/>
+    <w:abstractNumId w:val="24"/>
   </w:num>
   <w:num w:numId="24">
-    <w:abstractNumId w:val="15"/>
+    <w:abstractNumId w:val="16"/>
   </w:num>
   <w:num w:numId="25">
-    <w:abstractNumId w:val="18"/>
+    <w:abstractNumId w:val="19"/>
   </w:num>
   <w:num w:numId="26">
-    <w:abstractNumId w:val="18"/>
+    <w:abstractNumId w:val="19"/>
   </w:num>
   <w:num w:numId="27">
-    <w:abstractNumId w:val="18"/>
+    <w:abstractNumId w:val="19"/>
   </w:num>
   <w:num w:numId="28">
-    <w:abstractNumId w:val="18"/>
+    <w:abstractNumId w:val="19"/>
     <w:lvlOverride w:ilvl="0">
       <w:startOverride w:val="1"/>
     </w:lvlOverride>
@@ -19859,7 +20505,7 @@
     </w:lvlOverride>
   </w:num>
   <w:num w:numId="29">
-    <w:abstractNumId w:val="18"/>
+    <w:abstractNumId w:val="19"/>
     <w:lvlOverride w:ilvl="0">
       <w:startOverride w:val="1"/>
     </w:lvlOverride>
@@ -19889,31 +20535,34 @@
     </w:lvlOverride>
   </w:num>
   <w:num w:numId="30">
+    <w:abstractNumId w:val="9"/>
+  </w:num>
+  <w:num w:numId="31">
+    <w:abstractNumId w:val="20"/>
+  </w:num>
+  <w:num w:numId="32">
+    <w:abstractNumId w:val="10"/>
+  </w:num>
+  <w:num w:numId="33">
     <w:abstractNumId w:val="8"/>
   </w:num>
-  <w:num w:numId="31">
-    <w:abstractNumId w:val="19"/>
+  <w:num w:numId="34">
+    <w:abstractNumId w:val="18"/>
   </w:num>
-  <w:num w:numId="32">
-    <w:abstractNumId w:val="9"/>
+  <w:num w:numId="35">
+    <w:abstractNumId w:val="31"/>
   </w:num>
-  <w:num w:numId="33">
+  <w:num w:numId="36">
     <w:abstractNumId w:val="7"/>
   </w:num>
-  <w:num w:numId="34">
+  <w:num w:numId="37">
     <w:abstractNumId w:val="17"/>
   </w:num>
-  <w:num w:numId="35">
-    <w:abstractNumId w:val="30"/>
+  <w:num w:numId="38">
+    <w:abstractNumId w:val="15"/>
   </w:num>
-  <w:num w:numId="36">
-    <w:abstractNumId w:val="6"/>
-  </w:num>
-  <w:num w:numId="37">
-    <w:abstractNumId w:val="16"/>
-  </w:num>
-  <w:num w:numId="38">
-    <w:abstractNumId w:val="14"/>
+  <w:num w:numId="39">
+    <w:abstractNumId w:val="1"/>
   </w:num>
   <w:numIdMacAtCleanup w:val="10"/>
 </w:numbering>
@@ -20393,7 +21042,6 @@
   <w:style w:type="character" w:default="1" w:styleId="DefaultParagraphFont">
     <w:name w:val="Default Paragraph Font"/>
     <w:uiPriority w:val="1"/>
-    <w:semiHidden/>
     <w:unhideWhenUsed/>
   </w:style>
   <w:style w:type="table" w:default="1" w:styleId="TableNormal">

</xml_diff>

<commit_message>
fix 4.2.1 paragraph styles
</commit_message>
<xml_diff>
--- a/Main deprecated.docx
+++ b/Main deprecated.docx
@@ -10897,15 +10897,7 @@
         <w:jc w:val="both"/>
       </w:pPr>
       <w:r>
-        <w:t xml:space="preserve">Tahap uji coba dilakukan dengan melakukan pengujian terhadap sistem yang telah dibangun. Pengujian ini meliputi pengujian fungsional dan pengujian eksperimental. Pengujian fungsional dilakukan untuk memastikan bahwa aplikasi berfungsi sesuai dengan yang diharapkan. Pengujian eksperimental dilakukan untuk menguji efektivitas penggunaan </w:t>
-      </w:r>
-      <w:proofErr w:type="gramStart"/>
-      <w:r>
-        <w:t>state based</w:t>
-      </w:r>
-      <w:proofErr w:type="gramEnd"/>
-      <w:r>
-        <w:t xml:space="preserve"> code editor pada sistem e-learning.</w:t>
+        <w:t>Tahap uji coba dilakukan dengan melakukan pengujian terhadap sistem yang telah dibangun. Pengujian ini meliputi pengujian fungsional dan pengujian eksperimental. Pengujian fungsional dilakukan untuk memastikan bahwa aplikasi berfungsi sesuai dengan yang diharapkan. Pengujian eksperimental dilakukan untuk menguji efektivitas penggunaan state based code editor pada sistem e-learning.</w:t>
       </w:r>
     </w:p>
     <w:p>
@@ -12484,10 +12476,10 @@
           <w:lang w:val="id-ID"/>
         </w:rPr>
         <w:drawing>
-          <wp:inline distT="0" distB="0" distL="0" distR="0" wp14:anchorId="1D5EDB95" wp14:editId="042376F4">
-            <wp:extent cx="5220970" cy="3747135"/>
-            <wp:effectExtent l="0" t="0" r="0" b="5715"/>
-            <wp:docPr id="13" name="Picture 13"/>
+          <wp:inline distT="0" distB="0" distL="0" distR="0" wp14:anchorId="07B2C87B" wp14:editId="6AFD3ACC">
+            <wp:extent cx="5220970" cy="4495800"/>
+            <wp:effectExtent l="19050" t="19050" r="17780" b="19050"/>
+            <wp:docPr id="14" name="Picture 14"/>
             <wp:cNvGraphicFramePr>
               <a:graphicFrameLocks xmlns:a="http://schemas.openxmlformats.org/drawingml/2006/main" noChangeAspect="1"/>
             </wp:cNvGraphicFramePr>
@@ -12507,11 +12499,16 @@
                   <pic:spPr>
                     <a:xfrm>
                       <a:off x="0" y="0"/>
-                      <a:ext cx="5220970" cy="3747135"/>
+                      <a:ext cx="5220970" cy="4495800"/>
                     </a:xfrm>
                     <a:prstGeom prst="rect">
                       <a:avLst/>
                     </a:prstGeom>
+                    <a:ln>
+                      <a:solidFill>
+                        <a:schemeClr val="tx1"/>
+                      </a:solidFill>
+                    </a:ln>
                   </pic:spPr>
                 </pic:pic>
               </a:graphicData>
@@ -12566,6 +12563,7 @@
         <w:rPr>
           <w:lang w:val="id-ID"/>
         </w:rPr>
+        <w:lastRenderedPageBreak/>
         <w:t>Modul Kode Editor (</w:t>
       </w:r>
       <w:proofErr w:type="spellStart"/>
@@ -12631,7 +12629,6 @@
         <w:rPr>
           <w:lang w:val="id-ID"/>
         </w:rPr>
-        <w:lastRenderedPageBreak/>
         <w:t xml:space="preserve">Modul Video </w:t>
       </w:r>
       <w:proofErr w:type="spellStart"/>
@@ -12829,16 +12826,14 @@
         <w:rPr>
           <w:lang w:val="id-ID"/>
         </w:rPr>
-        <w:t xml:space="preserve">: Tempat penyimpanan data pengguna dan video </w:t>
-      </w:r>
-      <w:proofErr w:type="spellStart"/>
-      <w:r>
-        <w:rPr>
-          <w:lang w:val="id-ID"/>
-        </w:rPr>
-        <w:t>course</w:t>
-      </w:r>
-      <w:proofErr w:type="spellEnd"/>
+        <w:t>: Tempat penyimpanan data</w:t>
+      </w:r>
+      <w:r>
+        <w:rPr>
+          <w:lang w:val="en-AS"/>
+        </w:rPr>
+        <w:t xml:space="preserve"> </w:t>
+      </w:r>
       <w:r>
         <w:rPr>
           <w:lang w:val="id-ID"/>
@@ -13059,12 +13054,57 @@
     <w:p>
       <w:pPr>
         <w:pStyle w:val="ListParagraph"/>
-        <w:spacing w:before="40" w:after="0"/>
-        <w:ind w:left="1440" w:firstLine="720"/>
-        <w:rPr>
-          <w:lang w:val="id-ID"/>
-        </w:rPr>
-      </w:pPr>
+        <w:numPr>
+          <w:ilvl w:val="0"/>
+          <w:numId w:val="38"/>
+        </w:numPr>
+        <w:spacing w:before="40"/>
+        <w:rPr>
+          <w:lang w:val="id-ID"/>
+        </w:rPr>
+      </w:pPr>
+      <w:proofErr w:type="spellStart"/>
+      <w:r>
+        <w:rPr>
+          <w:lang w:val="id-ID"/>
+        </w:rPr>
+        <w:t>Application</w:t>
+      </w:r>
+      <w:proofErr w:type="spellEnd"/>
+      <w:r>
+        <w:rPr>
+          <w:lang w:val="id-ID"/>
+        </w:rPr>
+        <w:t xml:space="preserve"> layer, merupakan bagian dari sistem yang berisi logika aplikasi atau </w:t>
+      </w:r>
+      <w:proofErr w:type="spellStart"/>
+      <w:r>
+        <w:rPr>
+          <w:lang w:val="id-ID"/>
+        </w:rPr>
+        <w:t>business</w:t>
+      </w:r>
+      <w:proofErr w:type="spellEnd"/>
+      <w:r>
+        <w:rPr>
+          <w:lang w:val="id-ID"/>
+        </w:rPr>
+        <w:t xml:space="preserve"> </w:t>
+      </w:r>
+      <w:proofErr w:type="spellStart"/>
+      <w:r>
+        <w:rPr>
+          <w:lang w:val="id-ID"/>
+        </w:rPr>
+        <w:t>logic</w:t>
+      </w:r>
+      <w:proofErr w:type="spellEnd"/>
+      <w:r>
+        <w:rPr>
+          <w:lang w:val="id-ID"/>
+        </w:rPr>
+        <w:t>. Pada layer ini terdapat kode program yang menjalankan fungsi-fungsi aplikasi dan mengatur hubungan antara antarmuka pengguna dan basis data.</w:t>
+      </w:r>
     </w:p>
     <w:p>
       <w:pPr>
@@ -13083,83 +13123,35 @@
         <w:rPr>
           <w:lang w:val="id-ID"/>
         </w:rPr>
-        <w:t>Application</w:t>
+        <w:t>Database</w:t>
       </w:r>
       <w:proofErr w:type="spellEnd"/>
       <w:r>
         <w:rPr>
           <w:lang w:val="id-ID"/>
         </w:rPr>
-        <w:t xml:space="preserve"> layer, merupakan bagian dari sistem yang berisi logika aplikasi atau </w:t>
+        <w:t xml:space="preserve"> layer, merupakan bagian dari sistem yang menyimpan data yang diperlukan oleh sistem. Pada layer ini terdapat basis data (</w:t>
       </w:r>
       <w:proofErr w:type="spellStart"/>
       <w:r>
         <w:rPr>
           <w:lang w:val="id-ID"/>
         </w:rPr>
-        <w:t>business</w:t>
+        <w:t>database</w:t>
       </w:r>
       <w:proofErr w:type="spellEnd"/>
       <w:r>
         <w:rPr>
           <w:lang w:val="id-ID"/>
         </w:rPr>
-        <w:t xml:space="preserve"> </w:t>
-      </w:r>
-      <w:proofErr w:type="spellStart"/>
-      <w:r>
-        <w:rPr>
-          <w:lang w:val="id-ID"/>
-        </w:rPr>
-        <w:t>logic</w:t>
-      </w:r>
-      <w:proofErr w:type="spellEnd"/>
-      <w:r>
-        <w:rPr>
-          <w:lang w:val="id-ID"/>
-        </w:rPr>
-        <w:t>. Pada layer ini terdapat kode program yang menjalankan fungsi-fungsi aplikasi dan mengatur hubungan antara antarmuka pengguna dan basis data.</w:t>
-      </w:r>
-    </w:p>
-    <w:p>
-      <w:pPr>
-        <w:pStyle w:val="ListParagraph"/>
-        <w:numPr>
-          <w:ilvl w:val="0"/>
-          <w:numId w:val="38"/>
-        </w:numPr>
-        <w:spacing w:before="40"/>
-        <w:rPr>
-          <w:lang w:val="id-ID"/>
-        </w:rPr>
-      </w:pPr>
-      <w:proofErr w:type="spellStart"/>
-      <w:r>
-        <w:rPr>
-          <w:lang w:val="id-ID"/>
-        </w:rPr>
-        <w:t>Database</w:t>
-      </w:r>
-      <w:proofErr w:type="spellEnd"/>
-      <w:r>
-        <w:rPr>
-          <w:lang w:val="id-ID"/>
-        </w:rPr>
-        <w:t xml:space="preserve"> layer, merupakan bagian dari sistem yang menyimpan data yang diperlukan oleh sistem. Pada layer ini terdapat basis data (</w:t>
-      </w:r>
-      <w:proofErr w:type="spellStart"/>
-      <w:r>
-        <w:rPr>
-          <w:lang w:val="id-ID"/>
-        </w:rPr>
-        <w:t>database</w:t>
-      </w:r>
-      <w:proofErr w:type="spellEnd"/>
-      <w:r>
-        <w:rPr>
-          <w:lang w:val="id-ID"/>
-        </w:rPr>
-        <w:t>) yang berfungsi sebagai tempat penyimpanan data dan memungkinkan pengguna untuk mengakses data.</w:t>
+        <w:t xml:space="preserve">) yang </w:t>
+      </w:r>
+      <w:r>
+        <w:rPr>
+          <w:lang w:val="id-ID"/>
+        </w:rPr>
+        <w:lastRenderedPageBreak/>
+        <w:t>berfungsi sebagai tempat penyimpanan data dan memungkinkan pengguna untuk mengakses data.</w:t>
       </w:r>
     </w:p>
     <w:p>
@@ -13175,7 +13167,6 @@
         <w:rPr>
           <w:lang w:val="id-ID"/>
         </w:rPr>
-        <w:lastRenderedPageBreak/>
         <w:t>Arsitektur tiga lapis dipilih karena dapat memudahkan pengembangan sistem, memisahkan antara tampilan, logika aplikasi, dan basis data sehingga memudahkan perawatan dan pengembangan, serta meningkatkan performa sistem karena mampu mengatur beban kerja pada masing-masing layer.</w:t>
       </w:r>
     </w:p>

</xml_diff>

<commit_message>
update v2 4.2.1 level 1 c4
</commit_message>
<xml_diff>
--- a/Main deprecated.docx
+++ b/Main deprecated.docx
@@ -10897,7 +10897,15 @@
         <w:jc w:val="both"/>
       </w:pPr>
       <w:r>
-        <w:t>Tahap uji coba dilakukan dengan melakukan pengujian terhadap sistem yang telah dibangun. Pengujian ini meliputi pengujian fungsional dan pengujian eksperimental. Pengujian fungsional dilakukan untuk memastikan bahwa aplikasi berfungsi sesuai dengan yang diharapkan. Pengujian eksperimental dilakukan untuk menguji efektivitas penggunaan state based code editor pada sistem e-learning.</w:t>
+        <w:t xml:space="preserve">Tahap uji coba dilakukan dengan melakukan pengujian terhadap sistem yang telah dibangun. Pengujian ini meliputi pengujian fungsional dan pengujian eksperimental. Pengujian fungsional dilakukan untuk memastikan bahwa aplikasi berfungsi sesuai dengan yang diharapkan. Pengujian eksperimental dilakukan untuk menguji efektivitas penggunaan </w:t>
+      </w:r>
+      <w:proofErr w:type="gramStart"/>
+      <w:r>
+        <w:t>state based</w:t>
+      </w:r>
+      <w:proofErr w:type="gramEnd"/>
+      <w:r>
+        <w:t xml:space="preserve"> code editor pada sistem e-learning.</w:t>
       </w:r>
     </w:p>
     <w:p>
@@ -12194,18 +12202,25 @@
     </w:p>
     <w:p>
       <w:pPr>
-        <w:pStyle w:val="ListParagraph"/>
+        <w:pStyle w:val="Heading2"/>
+        <w:numPr>
+          <w:ilvl w:val="2"/>
+          <w:numId w:val="25"/>
+        </w:numPr>
+        <w:tabs>
+          <w:tab w:val="clear" w:pos="720"/>
+        </w:tabs>
         <w:spacing w:before="40" w:after="0"/>
-        <w:ind w:firstLine="576"/>
-        <w:rPr>
-          <w:lang w:val="id-ID"/>
-        </w:rPr>
-      </w:pPr>
-      <w:r>
-        <w:rPr>
-          <w:lang w:val="id-ID"/>
-        </w:rPr>
-        <w:t>4.2.1 Perancangan Arsitektur Sistem</w:t>
+        <w:ind w:left="1440"/>
+        <w:rPr>
+          <w:lang w:val="id-ID"/>
+        </w:rPr>
+      </w:pPr>
+      <w:r>
+        <w:rPr>
+          <w:lang w:val="id-ID"/>
+        </w:rPr>
+        <w:t>Perancangan Arsitektur Sistem</w:t>
       </w:r>
     </w:p>
     <w:p>

</xml_diff>

<commit_message>
update 4.2.1 - container diagram pt 1
</commit_message>
<xml_diff>
--- a/Main deprecated.docx
+++ b/Main deprecated.docx
@@ -10897,15 +10897,7 @@
         <w:jc w:val="both"/>
       </w:pPr>
       <w:r>
-        <w:t xml:space="preserve">Tahap uji coba dilakukan dengan melakukan pengujian terhadap sistem yang telah dibangun. Pengujian ini meliputi pengujian fungsional dan pengujian eksperimental. Pengujian fungsional dilakukan untuk memastikan bahwa aplikasi berfungsi sesuai dengan yang diharapkan. Pengujian eksperimental dilakukan untuk menguji efektivitas penggunaan </w:t>
-      </w:r>
-      <w:proofErr w:type="gramStart"/>
-      <w:r>
-        <w:t>state based</w:t>
-      </w:r>
-      <w:proofErr w:type="gramEnd"/>
-      <w:r>
-        <w:t xml:space="preserve"> code editor pada sistem e-learning.</w:t>
+        <w:t>Tahap uji coba dilakukan dengan melakukan pengujian terhadap sistem yang telah dibangun. Pengujian ini meliputi pengujian fungsional dan pengujian eksperimental. Pengujian fungsional dilakukan untuk memastikan bahwa aplikasi berfungsi sesuai dengan yang diharapkan. Pengujian eksperimental dilakukan untuk menguji efektivitas penggunaan state based code editor pada sistem e-learning.</w:t>
       </w:r>
     </w:p>
     <w:p>
@@ -12488,6 +12480,7 @@
       </w:pPr>
       <w:r>
         <w:rPr>
+          <w:noProof/>
           <w:lang w:val="id-ID"/>
         </w:rPr>
         <w:drawing>
@@ -13073,52 +13066,114 @@
           <w:ilvl w:val="0"/>
           <w:numId w:val="38"/>
         </w:numPr>
+        <w:tabs>
+          <w:tab w:val="clear" w:pos="720"/>
+        </w:tabs>
+        <w:spacing w:before="40" w:after="0"/>
+        <w:ind w:left="2016" w:hanging="576"/>
+        <w:rPr>
+          <w:i/>
+          <w:iCs/>
+          <w:lang w:val="id-ID"/>
+        </w:rPr>
+      </w:pPr>
+      <w:proofErr w:type="spellStart"/>
+      <w:r>
+        <w:rPr>
+          <w:i/>
+          <w:iCs/>
+          <w:lang w:val="id-ID"/>
+        </w:rPr>
+        <w:t>Container</w:t>
+      </w:r>
+      <w:proofErr w:type="spellEnd"/>
+      <w:r>
+        <w:rPr>
+          <w:i/>
+          <w:iCs/>
+          <w:lang w:val="id-ID"/>
+        </w:rPr>
+        <w:t xml:space="preserve"> Diagram</w:t>
+      </w:r>
+    </w:p>
+    <w:p>
+      <w:pPr>
+        <w:pStyle w:val="ListParagraph"/>
         <w:spacing w:before="40"/>
-        <w:rPr>
-          <w:lang w:val="id-ID"/>
-        </w:rPr>
-      </w:pPr>
+        <w:ind w:left="1440" w:firstLine="720"/>
+        <w:rPr>
+          <w:lang w:val="id-ID"/>
+        </w:rPr>
+      </w:pPr>
+      <w:r>
+        <w:rPr>
+          <w:lang w:val="id-ID"/>
+        </w:rPr>
+        <w:t xml:space="preserve">Level 2 dari C4 model adalah </w:t>
+      </w:r>
       <w:proofErr w:type="spellStart"/>
       <w:r>
         <w:rPr>
-          <w:lang w:val="id-ID"/>
-        </w:rPr>
-        <w:t>Application</w:t>
+          <w:i/>
+          <w:iCs/>
+          <w:lang w:val="id-ID"/>
+        </w:rPr>
+        <w:t>Container</w:t>
       </w:r>
       <w:proofErr w:type="spellEnd"/>
       <w:r>
         <w:rPr>
-          <w:lang w:val="id-ID"/>
-        </w:rPr>
-        <w:t xml:space="preserve"> layer, merupakan bagian dari sistem yang berisi logika aplikasi atau </w:t>
+          <w:i/>
+          <w:iCs/>
+          <w:lang w:val="id-ID"/>
+        </w:rPr>
+        <w:t xml:space="preserve"> Diagram</w:t>
+      </w:r>
+      <w:r>
+        <w:rPr>
+          <w:lang w:val="id-ID"/>
+        </w:rPr>
+        <w:t xml:space="preserve">, yang merepresentasikan komponen-komponen yang membentuk sistem secara keseluruhan. Pada level ini, sistem dipecah menjadi beberapa bagian yang lebih kecil, yaitu </w:t>
+      </w:r>
+      <w:r>
+        <w:rPr>
+          <w:lang w:val="en-AS"/>
+        </w:rPr>
+        <w:t>k</w:t>
       </w:r>
       <w:proofErr w:type="spellStart"/>
       <w:r>
         <w:rPr>
           <w:lang w:val="id-ID"/>
         </w:rPr>
-        <w:t>business</w:t>
+        <w:t>ontainer</w:t>
       </w:r>
       <w:proofErr w:type="spellEnd"/>
       <w:r>
         <w:rPr>
           <w:lang w:val="id-ID"/>
         </w:rPr>
-        <w:t xml:space="preserve"> </w:t>
+        <w:t xml:space="preserve">. Setiap </w:t>
+      </w:r>
+      <w:r>
+        <w:rPr>
+          <w:lang w:val="en-AS"/>
+        </w:rPr>
+        <w:t>k</w:t>
       </w:r>
       <w:proofErr w:type="spellStart"/>
       <w:r>
         <w:rPr>
           <w:lang w:val="id-ID"/>
         </w:rPr>
-        <w:t>logic</w:t>
+        <w:t>ontainer</w:t>
       </w:r>
       <w:proofErr w:type="spellEnd"/>
       <w:r>
         <w:rPr>
           <w:lang w:val="id-ID"/>
         </w:rPr>
-        <w:t>. Pada layer ini terdapat kode program yang menjalankan fungsi-fungsi aplikasi dan mengatur hubungan antara antarmuka pengguna dan basis data.</w:t>
+        <w:t xml:space="preserve"> merepresentasikan satu bagian dari sistem yang mempunyai fungsi dan tanggung jawab yang spesifik.</w:t>
       </w:r>
     </w:p>
     <w:p>
@@ -13138,6 +13193,7 @@
         <w:rPr>
           <w:lang w:val="id-ID"/>
         </w:rPr>
+        <w:lastRenderedPageBreak/>
         <w:t>Database</w:t>
       </w:r>
       <w:proofErr w:type="spellEnd"/>
@@ -13159,14 +13215,7 @@
         <w:rPr>
           <w:lang w:val="id-ID"/>
         </w:rPr>
-        <w:t xml:space="preserve">) yang </w:t>
-      </w:r>
-      <w:r>
-        <w:rPr>
-          <w:lang w:val="id-ID"/>
-        </w:rPr>
-        <w:lastRenderedPageBreak/>
-        <w:t>berfungsi sebagai tempat penyimpanan data dan memungkinkan pengguna untuk mengakses data.</w:t>
+        <w:t>) yang berfungsi sebagai tempat penyimpanan data dan memungkinkan pengguna untuk mengakses data.</w:t>
       </w:r>
     </w:p>
     <w:p>
@@ -21048,6 +21097,7 @@
   <w:style w:type="character" w:default="1" w:styleId="DefaultParagraphFont">
     <w:name w:val="Default Paragraph Font"/>
     <w:uiPriority w:val="1"/>
+    <w:semiHidden/>
     <w:unhideWhenUsed/>
   </w:style>
   <w:style w:type="table" w:default="1" w:styleId="TableNormal">

</xml_diff>

<commit_message>
update 4.2.1 kontainer diagram pt2
</commit_message>
<xml_diff>
--- a/Main deprecated.docx
+++ b/Main deprecated.docx
@@ -81,7 +81,27 @@
           <w:szCs w:val="32"/>
           <w:lang w:val="en-ID"/>
         </w:rPr>
-        <w:t xml:space="preserve">PENERAPAN STATE BASED CODE EDITOR PADA </w:t>
+        <w:t>PENERAPAN STATE</w:t>
+      </w:r>
+      <w:r>
+        <w:rPr>
+          <w:rFonts w:eastAsia="Times New Roman"/>
+          <w:b/>
+          <w:sz w:val="32"/>
+          <w:szCs w:val="32"/>
+          <w:lang w:val="en-AS"/>
+        </w:rPr>
+        <w:t>-</w:t>
+      </w:r>
+      <w:r>
+        <w:rPr>
+          <w:rFonts w:eastAsia="Times New Roman"/>
+          <w:b/>
+          <w:sz w:val="32"/>
+          <w:szCs w:val="32"/>
+          <w:lang w:val="en-ID"/>
+        </w:rPr>
+        <w:t xml:space="preserve">BASED CODE EDITOR PADA </w:t>
       </w:r>
     </w:p>
     <w:p>
@@ -10897,7 +10917,15 @@
         <w:jc w:val="both"/>
       </w:pPr>
       <w:r>
-        <w:t>Tahap uji coba dilakukan dengan melakukan pengujian terhadap sistem yang telah dibangun. Pengujian ini meliputi pengujian fungsional dan pengujian eksperimental. Pengujian fungsional dilakukan untuk memastikan bahwa aplikasi berfungsi sesuai dengan yang diharapkan. Pengujian eksperimental dilakukan untuk menguji efektivitas penggunaan state based code editor pada sistem e-learning.</w:t>
+        <w:t xml:space="preserve">Tahap uji coba dilakukan dengan melakukan pengujian terhadap sistem yang telah dibangun. Pengujian ini meliputi pengujian fungsional dan pengujian eksperimental. Pengujian fungsional dilakukan untuk memastikan bahwa aplikasi berfungsi sesuai dengan yang diharapkan. Pengujian eksperimental dilakukan untuk menguji efektivitas penggunaan </w:t>
+      </w:r>
+      <w:proofErr w:type="gramStart"/>
+      <w:r>
+        <w:t>state based</w:t>
+      </w:r>
+      <w:proofErr w:type="gramEnd"/>
+      <w:r>
+        <w:t xml:space="preserve"> code editor pada sistem e-learning.</w:t>
       </w:r>
     </w:p>
     <w:p>
@@ -12388,7 +12416,7 @@
           <w:tab w:val="clear" w:pos="720"/>
         </w:tabs>
         <w:spacing w:before="40" w:after="0"/>
-        <w:ind w:left="1296" w:hanging="576"/>
+        <w:ind w:left="2016" w:hanging="576"/>
         <w:rPr>
           <w:i/>
           <w:iCs/>
@@ -12484,7 +12512,7 @@
           <w:lang w:val="id-ID"/>
         </w:rPr>
         <w:drawing>
-          <wp:inline distT="0" distB="0" distL="0" distR="0" wp14:anchorId="07B2C87B" wp14:editId="6AFD3ACC">
+          <wp:inline distT="0" distB="0" distL="0" distR="0" wp14:anchorId="07B2C87B" wp14:editId="6427CBC0">
             <wp:extent cx="5220970" cy="4495800"/>
             <wp:effectExtent l="19050" t="19050" r="17780" b="19050"/>
             <wp:docPr id="14" name="Picture 14"/>
@@ -12538,7 +12566,19 @@
         <w:rPr>
           <w:lang w:val="en-AS"/>
         </w:rPr>
-        <w:t>Gambar 4.2.1.1 Diagram konteks pada C4 Model</w:t>
+        <w:t xml:space="preserve">Gambar </w:t>
+      </w:r>
+      <w:r>
+        <w:rPr>
+          <w:lang w:val="en-AS"/>
+        </w:rPr>
+        <w:t>a</w:t>
+      </w:r>
+      <w:r>
+        <w:rPr>
+          <w:lang w:val="en-AS"/>
+        </w:rPr>
+        <w:t xml:space="preserve"> Diagram konteks pada C4 Model</w:t>
       </w:r>
     </w:p>
     <w:p>
@@ -13100,7 +13140,7 @@
       <w:pPr>
         <w:pStyle w:val="ListParagraph"/>
         <w:spacing w:before="40"/>
-        <w:ind w:left="1440" w:firstLine="720"/>
+        <w:ind w:left="1440" w:firstLine="576"/>
         <w:rPr>
           <w:lang w:val="id-ID"/>
         </w:rPr>
@@ -13179,43 +13219,234 @@
     <w:p>
       <w:pPr>
         <w:pStyle w:val="ListParagraph"/>
-        <w:numPr>
-          <w:ilvl w:val="0"/>
-          <w:numId w:val="38"/>
-        </w:numPr>
         <w:spacing w:before="40"/>
-        <w:rPr>
-          <w:lang w:val="id-ID"/>
-        </w:rPr>
-      </w:pPr>
-      <w:proofErr w:type="spellStart"/>
-      <w:r>
-        <w:rPr>
-          <w:lang w:val="id-ID"/>
+        <w:ind w:left="0" w:firstLine="720"/>
+        <w:rPr>
+          <w:lang w:val="id-ID"/>
+        </w:rPr>
+      </w:pPr>
+      <w:r>
+        <w:rPr>
+          <w:lang w:val="en-AS"/>
         </w:rPr>
         <w:lastRenderedPageBreak/>
-        <w:t>Database</w:t>
-      </w:r>
-      <w:proofErr w:type="spellEnd"/>
-      <w:r>
-        <w:rPr>
-          <w:lang w:val="id-ID"/>
-        </w:rPr>
-        <w:t xml:space="preserve"> layer, merupakan bagian dari sistem yang menyimpan data yang diperlukan oleh sistem. Pada layer ini terdapat basis data (</w:t>
-      </w:r>
-      <w:proofErr w:type="spellStart"/>
-      <w:r>
-        <w:rPr>
-          <w:lang w:val="id-ID"/>
-        </w:rPr>
-        <w:t>database</w:t>
-      </w:r>
-      <w:proofErr w:type="spellEnd"/>
-      <w:r>
-        <w:rPr>
-          <w:lang w:val="id-ID"/>
-        </w:rPr>
-        <w:t>) yang berfungsi sebagai tempat penyimpanan data dan memungkinkan pengguna untuk mengakses data.</w:t>
+        <w:drawing>
+          <wp:inline distT="0" distB="0" distL="0" distR="0" wp14:anchorId="031C9443" wp14:editId="298C5842">
+            <wp:extent cx="5220970" cy="2832735"/>
+            <wp:effectExtent l="19050" t="19050" r="17780" b="24765"/>
+            <wp:docPr id="13" name="Picture 13"/>
+            <wp:cNvGraphicFramePr>
+              <a:graphicFrameLocks xmlns:a="http://schemas.openxmlformats.org/drawingml/2006/main" noChangeAspect="1"/>
+            </wp:cNvGraphicFramePr>
+            <a:graphic xmlns:a="http://schemas.openxmlformats.org/drawingml/2006/main">
+              <a:graphicData uri="http://schemas.openxmlformats.org/drawingml/2006/picture">
+                <pic:pic xmlns:pic="http://schemas.openxmlformats.org/drawingml/2006/picture">
+                  <pic:nvPicPr>
+                    <pic:cNvPr id="1" name=""/>
+                    <pic:cNvPicPr/>
+                  </pic:nvPicPr>
+                  <pic:blipFill>
+                    <a:blip r:embed="rId22"/>
+                    <a:stretch>
+                      <a:fillRect/>
+                    </a:stretch>
+                  </pic:blipFill>
+                  <pic:spPr>
+                    <a:xfrm>
+                      <a:off x="0" y="0"/>
+                      <a:ext cx="5220970" cy="2832735"/>
+                    </a:xfrm>
+                    <a:prstGeom prst="rect">
+                      <a:avLst/>
+                    </a:prstGeom>
+                    <a:ln>
+                      <a:solidFill>
+                        <a:schemeClr val="tx1"/>
+                      </a:solidFill>
+                    </a:ln>
+                  </pic:spPr>
+                </pic:pic>
+              </a:graphicData>
+            </a:graphic>
+          </wp:inline>
+        </w:drawing>
+      </w:r>
+    </w:p>
+    <w:p>
+      <w:pPr>
+        <w:pStyle w:val="ListParagraph"/>
+        <w:spacing w:before="40" w:after="0"/>
+        <w:ind w:left="0" w:firstLine="720"/>
+        <w:jc w:val="center"/>
+        <w:rPr>
+          <w:lang w:val="en-AS"/>
+        </w:rPr>
+      </w:pPr>
+      <w:r>
+        <w:rPr>
+          <w:lang w:val="en-AS"/>
+        </w:rPr>
+        <w:t xml:space="preserve">Gambar b.1 </w:t>
+      </w:r>
+      <w:r>
+        <w:rPr>
+          <w:i/>
+          <w:iCs/>
+          <w:lang w:val="en-AS"/>
+        </w:rPr>
+        <w:t>Container diagram</w:t>
+      </w:r>
+      <w:r>
+        <w:rPr>
+          <w:i/>
+          <w:iCs/>
+          <w:lang w:val="en-AS"/>
+        </w:rPr>
+        <w:t xml:space="preserve"> </w:t>
+      </w:r>
+      <w:r>
+        <w:rPr>
+          <w:lang w:val="en-AS"/>
+        </w:rPr>
+        <w:t xml:space="preserve">modul Q&amp;A </w:t>
+      </w:r>
+      <w:r>
+        <w:rPr>
+          <w:i/>
+          <w:iCs/>
+          <w:lang w:val="en-AS"/>
+        </w:rPr>
+        <w:t>(</w:t>
+      </w:r>
+      <w:r>
+        <w:rPr>
+          <w:i/>
+          <w:iCs/>
+          <w:lang w:val="en-AS"/>
+        </w:rPr>
+        <w:t>Question &amp; Answer)</w:t>
+      </w:r>
+    </w:p>
+    <w:p>
+      <w:pPr>
+        <w:pStyle w:val="ListParagraph"/>
+        <w:spacing w:before="40"/>
+        <w:ind w:left="1440" w:firstLine="720"/>
+        <w:rPr>
+          <w:lang w:val="en-AS"/>
+        </w:rPr>
+      </w:pPr>
+      <w:r>
+        <w:t>Pada diagram ini, terlihat bahwa modul Q&amp;A terhubung dengan modul Kode Editor dan Browser, sedangkan modul Kode Editor terhubung dengan Q&amp;A Service. Q&amp;A Service berada di server-side dan memiliki load balancer untuk mengatur traffic dari user. Q&amp;A Service juga berkomunikasi dengan database untuk menyimpan data pertanyaan dan jawaban dari user.</w:t>
+      </w:r>
+    </w:p>
+    <w:p>
+      <w:pPr>
+        <w:pStyle w:val="ListParagraph"/>
+        <w:spacing w:before="40"/>
+        <w:rPr>
+          <w:lang w:val="id-ID"/>
+        </w:rPr>
+      </w:pPr>
+      <w:r>
+        <w:rPr>
+          <w:lang w:val="id-ID"/>
+        </w:rPr>
+        <w:drawing>
+          <wp:inline distT="0" distB="0" distL="0" distR="0" wp14:anchorId="08ED5323" wp14:editId="61473BEE">
+            <wp:extent cx="5220970" cy="2614930"/>
+            <wp:effectExtent l="19050" t="19050" r="17780" b="13970"/>
+            <wp:docPr id="4" name="Picture 4"/>
+            <wp:cNvGraphicFramePr>
+              <a:graphicFrameLocks xmlns:a="http://schemas.openxmlformats.org/drawingml/2006/main" noChangeAspect="1"/>
+            </wp:cNvGraphicFramePr>
+            <a:graphic xmlns:a="http://schemas.openxmlformats.org/drawingml/2006/main">
+              <a:graphicData uri="http://schemas.openxmlformats.org/drawingml/2006/picture">
+                <pic:pic xmlns:pic="http://schemas.openxmlformats.org/drawingml/2006/picture">
+                  <pic:nvPicPr>
+                    <pic:cNvPr id="1" name=""/>
+                    <pic:cNvPicPr/>
+                  </pic:nvPicPr>
+                  <pic:blipFill>
+                    <a:blip r:embed="rId23"/>
+                    <a:stretch>
+                      <a:fillRect/>
+                    </a:stretch>
+                  </pic:blipFill>
+                  <pic:spPr>
+                    <a:xfrm>
+                      <a:off x="0" y="0"/>
+                      <a:ext cx="5220970" cy="2614930"/>
+                    </a:xfrm>
+                    <a:prstGeom prst="rect">
+                      <a:avLst/>
+                    </a:prstGeom>
+                    <a:ln>
+                      <a:solidFill>
+                        <a:schemeClr val="tx1"/>
+                      </a:solidFill>
+                    </a:ln>
+                  </pic:spPr>
+                </pic:pic>
+              </a:graphicData>
+            </a:graphic>
+          </wp:inline>
+        </w:drawing>
+      </w:r>
+    </w:p>
+    <w:p>
+      <w:pPr>
+        <w:pStyle w:val="ListParagraph"/>
+        <w:spacing w:before="40"/>
+        <w:ind w:left="0" w:firstLine="720"/>
+        <w:jc w:val="center"/>
+        <w:rPr>
+          <w:lang w:val="en-AS"/>
+        </w:rPr>
+      </w:pPr>
+      <w:r>
+        <w:rPr>
+          <w:lang w:val="en-AS"/>
+        </w:rPr>
+        <w:t xml:space="preserve">Gambar b </w:t>
+      </w:r>
+      <w:r>
+        <w:rPr>
+          <w:i/>
+          <w:iCs/>
+          <w:lang w:val="en-AS"/>
+        </w:rPr>
+        <w:t>Cont</w:t>
+      </w:r>
+      <w:r>
+        <w:rPr>
+          <w:i/>
+          <w:iCs/>
+          <w:lang w:val="en-AS"/>
+        </w:rPr>
+        <w:t>ainer</w:t>
+      </w:r>
+      <w:r>
+        <w:rPr>
+          <w:i/>
+          <w:iCs/>
+          <w:lang w:val="en-AS"/>
+        </w:rPr>
+        <w:t xml:space="preserve"> Diagram</w:t>
+      </w:r>
+      <w:r>
+        <w:rPr>
+          <w:i/>
+          <w:iCs/>
+          <w:lang w:val="en-AS"/>
+        </w:rPr>
+        <w:t xml:space="preserve"> </w:t>
+      </w:r>
+      <w:r>
+        <w:rPr>
+          <w:lang w:val="en-AS"/>
+        </w:rPr>
+        <w:t>modul kode editor</w:t>
       </w:r>
     </w:p>
     <w:p>
@@ -13226,26 +13457,10 @@
         <w:rPr>
           <w:lang w:val="id-ID"/>
         </w:rPr>
-      </w:pPr>
-      <w:r>
-        <w:rPr>
-          <w:lang w:val="id-ID"/>
-        </w:rPr>
-        <w:t>Arsitektur tiga lapis dipilih karena dapat memudahkan pengembangan sistem, memisahkan antara tampilan, logika aplikasi, dan basis data sehingga memudahkan perawatan dan pengembangan, serta meningkatkan performa sistem karena mampu mengatur beban kerja pada masing-masing layer.</w:t>
-      </w:r>
-    </w:p>
-    <w:p>
-      <w:pPr>
-        <w:pStyle w:val="ListParagraph"/>
-        <w:spacing w:before="40" w:after="0"/>
-        <w:ind w:firstLine="576"/>
-        <w:rPr>
-          <w:lang w:val="id-ID"/>
-        </w:rPr>
         <w:sectPr>
-          <w:headerReference w:type="default" r:id="rId22"/>
-          <w:headerReference w:type="first" r:id="rId23"/>
-          <w:footerReference w:type="first" r:id="rId24"/>
+          <w:headerReference w:type="default" r:id="rId24"/>
+          <w:headerReference w:type="first" r:id="rId25"/>
+          <w:footerReference w:type="first" r:id="rId26"/>
           <w:pgSz w:w="12191" w:h="16840"/>
           <w:pgMar w:top="2268" w:right="1701" w:bottom="1701" w:left="2268" w:header="720" w:footer="720" w:gutter="0"/>
           <w:cols w:space="720"/>
@@ -13253,6 +13468,10 @@
           <w:docGrid w:linePitch="326"/>
         </w:sectPr>
       </w:pPr>
+      <w:r>
+        <w:lastRenderedPageBreak/>
+        <w:t>Dalam diagram level 2 ini, terlihat bahwa fitur state-based code editor terletak pada bagian client-side dari modul kode editor. Code client bertanggung jawab untuk menyimpan dan mengirimkan state yang sedang aktif ke state manager dan state database pada server-side. Hal ini memungkinkan state pada kode editor pengguna mengikuti keadaan pada video course yang sedang ditonton.</w:t>
+      </w:r>
     </w:p>
     <w:p>
       <w:pPr>
@@ -13914,9 +14133,9 @@
           <w:szCs w:val="24"/>
         </w:rPr>
         <w:sectPr>
-          <w:headerReference w:type="default" r:id="rId25"/>
-          <w:headerReference w:type="first" r:id="rId26"/>
-          <w:footerReference w:type="first" r:id="rId27"/>
+          <w:headerReference w:type="default" r:id="rId27"/>
+          <w:headerReference w:type="first" r:id="rId28"/>
+          <w:footerReference w:type="first" r:id="rId29"/>
           <w:pgSz w:w="12191" w:h="16840" w:code="9"/>
           <w:pgMar w:top="2268" w:right="1701" w:bottom="1701" w:left="2268" w:header="720" w:footer="720" w:gutter="0"/>
           <w:cols w:space="720"/>
@@ -14806,7 +15025,7 @@
                 </w:rPr>
                 <w:t xml:space="preserve">(1). </w:t>
               </w:r>
-              <w:hyperlink r:id="rId28" w:history="1">
+              <w:hyperlink r:id="rId30" w:history="1">
                 <w:r>
                   <w:rPr>
                     <w:rStyle w:val="Hyperlink"/>
@@ -14836,7 +15055,7 @@
               <w:r>
                 <w:t xml:space="preserve"> University. Egyptian Association for Educational Computer Journal. </w:t>
               </w:r>
-              <w:hyperlink r:id="rId29" w:tgtFrame="_new" w:history="1">
+              <w:hyperlink r:id="rId31" w:tgtFrame="_new" w:history="1">
                 <w:r>
                   <w:rPr>
                     <w:rStyle w:val="Hyperlink"/>
@@ -14865,7 +15084,7 @@
               <w:r>
                 <w:t xml:space="preserve">Lee, J., Song, H.-D., &amp; Hong, A. (2019). Exploring factors and indicators for measuring students' sustainable engagement in e-learning. Sustainability, 11(4), 985. </w:t>
               </w:r>
-              <w:hyperlink r:id="rId30" w:tgtFrame="_new" w:history="1">
+              <w:hyperlink r:id="rId32" w:tgtFrame="_new" w:history="1">
                 <w:r>
                   <w:rPr>
                     <w:rStyle w:val="Hyperlink"/>
@@ -14900,7 +15119,7 @@
               <w:r>
                 <w:t xml:space="preserve">, 18(1), 1-19. </w:t>
               </w:r>
-              <w:hyperlink r:id="rId31" w:tgtFrame="_new" w:history="1">
+              <w:hyperlink r:id="rId33" w:tgtFrame="_new" w:history="1">
                 <w:r>
                   <w:rPr>
                     <w:rStyle w:val="Hyperlink"/>
@@ -15371,9 +15590,9 @@
         <w:p>
           <w:pPr>
             <w:sectPr>
-              <w:headerReference w:type="default" r:id="rId32"/>
-              <w:headerReference w:type="first" r:id="rId33"/>
-              <w:footerReference w:type="first" r:id="rId34"/>
+              <w:headerReference w:type="default" r:id="rId34"/>
+              <w:headerReference w:type="first" r:id="rId35"/>
+              <w:footerReference w:type="first" r:id="rId36"/>
               <w:pgSz w:w="12191" w:h="16840" w:code="9"/>
               <w:pgMar w:top="2268" w:right="1701" w:bottom="1701" w:left="2268" w:header="720" w:footer="720" w:gutter="0"/>
               <w:cols w:space="720"/>
@@ -15493,7 +15712,7 @@
                     </pic:cNvPicPr>
                   </pic:nvPicPr>
                   <pic:blipFill>
-                    <a:blip r:embed="rId35" cstate="print">
+                    <a:blip r:embed="rId37" cstate="print">
                       <a:extLst>
                         <a:ext uri="{28A0092B-C50C-407E-A947-70E740481C1C}">
                           <a14:useLocalDpi xmlns:a14="http://schemas.microsoft.com/office/drawing/2010/main" val="0"/>
@@ -15602,7 +15821,7 @@
                     </pic:cNvPicPr>
                   </pic:nvPicPr>
                   <pic:blipFill>
-                    <a:blip r:embed="rId36" cstate="print">
+                    <a:blip r:embed="rId38" cstate="print">
                       <a:extLst>
                         <a:ext uri="{28A0092B-C50C-407E-A947-70E740481C1C}">
                           <a14:useLocalDpi xmlns:a14="http://schemas.microsoft.com/office/drawing/2010/main" val="0"/>
@@ -15683,7 +15902,7 @@
                     </pic:cNvPicPr>
                   </pic:nvPicPr>
                   <pic:blipFill>
-                    <a:blip r:embed="rId37" cstate="print">
+                    <a:blip r:embed="rId39" cstate="print">
                       <a:extLst>
                         <a:ext uri="{28A0092B-C50C-407E-A947-70E740481C1C}">
                           <a14:useLocalDpi xmlns:a14="http://schemas.microsoft.com/office/drawing/2010/main" val="0"/>
@@ -15775,7 +15994,7 @@
                     </pic:cNvPicPr>
                   </pic:nvPicPr>
                   <pic:blipFill>
-                    <a:blip r:embed="rId38" cstate="print">
+                    <a:blip r:embed="rId40" cstate="print">
                       <a:extLst>
                         <a:ext uri="{28A0092B-C50C-407E-A947-70E740481C1C}">
                           <a14:useLocalDpi xmlns:a14="http://schemas.microsoft.com/office/drawing/2010/main" val="0"/>
@@ -15856,7 +16075,7 @@
                     </pic:cNvPicPr>
                   </pic:nvPicPr>
                   <pic:blipFill>
-                    <a:blip r:embed="rId39" cstate="print">
+                    <a:blip r:embed="rId41" cstate="print">
                       <a:extLst>
                         <a:ext uri="{28A0092B-C50C-407E-A947-70E740481C1C}">
                           <a14:useLocalDpi xmlns:a14="http://schemas.microsoft.com/office/drawing/2010/main" val="0"/>
@@ -15937,7 +16156,7 @@
                     </pic:cNvPicPr>
                   </pic:nvPicPr>
                   <pic:blipFill>
-                    <a:blip r:embed="rId40" cstate="print">
+                    <a:blip r:embed="rId42" cstate="print">
                       <a:extLst>
                         <a:ext uri="{28A0092B-C50C-407E-A947-70E740481C1C}">
                           <a14:useLocalDpi xmlns:a14="http://schemas.microsoft.com/office/drawing/2010/main" val="0"/>
@@ -16021,7 +16240,7 @@
                     </pic:cNvPicPr>
                   </pic:nvPicPr>
                   <pic:blipFill>
-                    <a:blip r:embed="rId41" cstate="print">
+                    <a:blip r:embed="rId43" cstate="print">
                       <a:extLst>
                         <a:ext uri="{28A0092B-C50C-407E-A947-70E740481C1C}">
                           <a14:useLocalDpi xmlns:a14="http://schemas.microsoft.com/office/drawing/2010/main" val="0"/>
@@ -16099,7 +16318,7 @@
                     </pic:cNvPicPr>
                   </pic:nvPicPr>
                   <pic:blipFill>
-                    <a:blip r:embed="rId42" cstate="print">
+                    <a:blip r:embed="rId44" cstate="print">
                       <a:extLst>
                         <a:ext uri="{28A0092B-C50C-407E-A947-70E740481C1C}">
                           <a14:useLocalDpi xmlns:a14="http://schemas.microsoft.com/office/drawing/2010/main" val="0"/>
@@ -16179,7 +16398,7 @@
       </w:r>
     </w:p>
     <w:sectPr>
-      <w:headerReference w:type="default" r:id="rId43"/>
+      <w:headerReference w:type="default" r:id="rId45"/>
       <w:pgSz w:w="12191" w:h="16840"/>
       <w:pgMar w:top="2268" w:right="1701" w:bottom="1701" w:left="2268" w:header="720" w:footer="720" w:gutter="0"/>
       <w:cols w:space="720"/>
@@ -18574,10 +18793,10 @@
   <w:abstractNum w:abstractNumId="15" w15:restartNumberingAfterBreak="0">
     <w:nsid w:val="4673742E"/>
     <w:multiLevelType w:val="multilevel"/>
-    <w:tmpl w:val="BFB050D6"/>
+    <w:tmpl w:val="E8A0F68A"/>
     <w:lvl w:ilvl="0">
       <w:start w:val="1"/>
-      <w:numFmt w:val="decimal"/>
+      <w:numFmt w:val="lowerLetter"/>
       <w:lvlText w:val="%1."/>
       <w:lvlJc w:val="left"/>
       <w:pPr>
@@ -21097,7 +21316,6 @@
   <w:style w:type="character" w:default="1" w:styleId="DefaultParagraphFont">
     <w:name w:val="Default Paragraph Font"/>
     <w:uiPriority w:val="1"/>
-    <w:semiHidden/>
     <w:unhideWhenUsed/>
   </w:style>
   <w:style w:type="table" w:default="1" w:styleId="TableNormal">

</xml_diff>

<commit_message>
update positioning image 4.2
</commit_message>
<xml_diff>
--- a/Main deprecated.docx
+++ b/Main deprecated.docx
@@ -10917,15 +10917,7 @@
         <w:jc w:val="both"/>
       </w:pPr>
       <w:r>
-        <w:t xml:space="preserve">Tahap uji coba dilakukan dengan melakukan pengujian terhadap sistem yang telah dibangun. Pengujian ini meliputi pengujian fungsional dan pengujian eksperimental. Pengujian fungsional dilakukan untuk memastikan bahwa aplikasi berfungsi sesuai dengan yang diharapkan. Pengujian eksperimental dilakukan untuk menguji efektivitas penggunaan </w:t>
-      </w:r>
-      <w:proofErr w:type="gramStart"/>
-      <w:r>
-        <w:t>state based</w:t>
-      </w:r>
-      <w:proofErr w:type="gramEnd"/>
-      <w:r>
-        <w:t xml:space="preserve"> code editor pada sistem e-learning.</w:t>
+        <w:t>Tahap uji coba dilakukan dengan melakukan pengujian terhadap sistem yang telah dibangun. Pengujian ini meliputi pengujian fungsional dan pengujian eksperimental. Pengujian fungsional dilakukan untuk memastikan bahwa aplikasi berfungsi sesuai dengan yang diharapkan. Pengujian eksperimental dilakukan untuk menguji efektivitas penggunaan state based code editor pada sistem e-learning.</w:t>
       </w:r>
     </w:p>
     <w:p>
@@ -13227,6 +13219,7 @@
       </w:pPr>
       <w:r>
         <w:rPr>
+          <w:noProof/>
           <w:lang w:val="en-AS"/>
         </w:rPr>
         <w:lastRenderedPageBreak/>
@@ -13350,6 +13343,7 @@
       </w:pPr>
       <w:r>
         <w:rPr>
+          <w:noProof/>
           <w:lang w:val="id-ID"/>
         </w:rPr>
         <w:drawing>
@@ -13408,7 +13402,19 @@
         <w:rPr>
           <w:lang w:val="en-AS"/>
         </w:rPr>
-        <w:t xml:space="preserve">Gambar b </w:t>
+        <w:t>Gambar b</w:t>
+      </w:r>
+      <w:r>
+        <w:rPr>
+          <w:lang w:val="en-AS"/>
+        </w:rPr>
+        <w:t>.2</w:t>
+      </w:r>
+      <w:r>
+        <w:rPr>
+          <w:lang w:val="en-AS"/>
+        </w:rPr>
+        <w:t xml:space="preserve"> </w:t>
       </w:r>
       <w:r>
         <w:rPr>
@@ -15264,7 +15270,21 @@
                 <w:rPr>
                   <w:lang w:val="id-ID"/>
                 </w:rPr>
-                <w:t xml:space="preserve"> of </w:t>
+                <w:t xml:space="preserve"> </w:t>
+              </w:r>
+              <w:proofErr w:type="spellStart"/>
+              <w:r>
+                <w:rPr>
+                  <w:lang w:val="id-ID"/>
+                </w:rPr>
+                <w:t>of</w:t>
+              </w:r>
+              <w:proofErr w:type="spellEnd"/>
+              <w:r>
+                <w:rPr>
+                  <w:lang w:val="id-ID"/>
+                </w:rPr>
+                <w:t xml:space="preserve"> </w:t>
               </w:r>
               <w:proofErr w:type="spellStart"/>
               <w:r>
@@ -21316,6 +21336,7 @@
   <w:style w:type="character" w:default="1" w:styleId="DefaultParagraphFont">
     <w:name w:val="Default Paragraph Font"/>
     <w:uiPriority w:val="1"/>
+    <w:semiHidden/>
     <w:unhideWhenUsed/>
   </w:style>
   <w:style w:type="table" w:default="1" w:styleId="TableNormal">

</xml_diff>

<commit_message>
fix bullet numbering position
</commit_message>
<xml_diff>
--- a/Main deprecated.docx
+++ b/Main deprecated.docx
@@ -5,17 +5,46 @@
     <w:p>
       <w:pPr>
         <w:pStyle w:val="Heading1"/>
-      </w:pPr>
-      <w:bookmarkStart w:id="0" w:name="_Toc127646357"/>
-      <w:bookmarkStart w:id="1" w:name="_Toc437495869"/>
-      <w:r>
-        <w:t>HALAMAN SAMPUL</w:t>
-      </w:r>
-      <w:bookmarkEnd w:id="0"/>
+        <w:spacing w:line="360" w:lineRule="auto"/>
+        <w:rPr>
+          <w:lang w:val="en-AS"/>
+        </w:rPr>
+      </w:pPr>
+      <w:bookmarkStart w:id="0" w:name="_Toc437495869"/>
+      <w:r>
+        <w:rPr>
+          <w:lang w:val="en-AS"/>
+        </w:rPr>
+        <w:t>SKRIPSI</w:t>
+      </w:r>
     </w:p>
     <w:p>
       <w:pPr>
         <w:spacing w:after="0" w:line="240" w:lineRule="auto"/>
+        <w:jc w:val="center"/>
+        <w:rPr>
+          <w:rFonts w:eastAsia="Times New Roman"/>
+          <w:b/>
+          <w:szCs w:val="24"/>
+          <w:lang w:val="en-ID"/>
+        </w:rPr>
+      </w:pPr>
+    </w:p>
+    <w:p>
+      <w:pPr>
+        <w:spacing w:after="0" w:line="240" w:lineRule="auto"/>
+        <w:jc w:val="center"/>
+        <w:rPr>
+          <w:rFonts w:eastAsia="Times New Roman"/>
+          <w:b/>
+          <w:szCs w:val="24"/>
+          <w:lang w:val="en-ID"/>
+        </w:rPr>
+      </w:pPr>
+    </w:p>
+    <w:p>
+      <w:pPr>
+        <w:spacing w:after="0" w:line="360" w:lineRule="auto"/>
         <w:jc w:val="center"/>
         <w:rPr>
           <w:rFonts w:eastAsia="Times New Roman"/>
@@ -25,6 +54,7 @@
           <w:lang w:val="en-ID"/>
         </w:rPr>
       </w:pPr>
+      <w:bookmarkStart w:id="1" w:name="_Hlk126163470"/>
       <w:r>
         <w:rPr>
           <w:rFonts w:eastAsia="Times New Roman"/>
@@ -33,37 +63,19 @@
           <w:szCs w:val="32"/>
           <w:lang w:val="en-ID"/>
         </w:rPr>
-        <w:t>SKRIPSI</w:t>
-      </w:r>
-    </w:p>
-    <w:p>
-      <w:pPr>
-        <w:spacing w:after="0" w:line="240" w:lineRule="auto"/>
-        <w:jc w:val="center"/>
+        <w:t>PENERAPAN STATE</w:t>
+      </w:r>
+      <w:r>
         <w:rPr>
           <w:rFonts w:eastAsia="Times New Roman"/>
           <w:b/>
-          <w:szCs w:val="24"/>
-          <w:lang w:val="en-ID"/>
-        </w:rPr>
-      </w:pPr>
-    </w:p>
-    <w:p>
-      <w:pPr>
-        <w:spacing w:after="0" w:line="240" w:lineRule="auto"/>
-        <w:jc w:val="center"/>
-        <w:rPr>
-          <w:rFonts w:eastAsia="Times New Roman"/>
-          <w:b/>
-          <w:szCs w:val="24"/>
-          <w:lang w:val="en-ID"/>
-        </w:rPr>
-      </w:pPr>
-    </w:p>
-    <w:p>
-      <w:pPr>
-        <w:spacing w:after="0" w:line="360" w:lineRule="auto"/>
-        <w:jc w:val="center"/>
+          <w:sz w:val="32"/>
+          <w:szCs w:val="32"/>
+          <w:lang w:val="en-AS"/>
+        </w:rPr>
+        <w:t>-</w:t>
+      </w:r>
+      <w:r>
         <w:rPr>
           <w:rFonts w:eastAsia="Times New Roman"/>
           <w:b/>
@@ -71,9 +83,13 @@
           <w:szCs w:val="32"/>
           <w:lang w:val="en-ID"/>
         </w:rPr>
-      </w:pPr>
-      <w:bookmarkStart w:id="2" w:name="_Hlk126163470"/>
-      <w:r>
+        <w:t xml:space="preserve">BASED CODE EDITOR PADA </w:t>
+      </w:r>
+    </w:p>
+    <w:p>
+      <w:pPr>
+        <w:spacing w:after="0" w:line="360" w:lineRule="auto"/>
+        <w:jc w:val="center"/>
         <w:rPr>
           <w:rFonts w:eastAsia="Times New Roman"/>
           <w:b/>
@@ -81,18 +97,7 @@
           <w:szCs w:val="32"/>
           <w:lang w:val="en-ID"/>
         </w:rPr>
-        <w:t>PENERAPAN STATE</w:t>
-      </w:r>
-      <w:r>
-        <w:rPr>
-          <w:rFonts w:eastAsia="Times New Roman"/>
-          <w:b/>
-          <w:sz w:val="32"/>
-          <w:szCs w:val="32"/>
-          <w:lang w:val="en-AS"/>
-        </w:rPr>
-        <w:t>-</w:t>
-      </w:r>
+      </w:pPr>
       <w:r>
         <w:rPr>
           <w:rFonts w:eastAsia="Times New Roman"/>
@@ -101,33 +106,10 @@
           <w:szCs w:val="32"/>
           <w:lang w:val="en-ID"/>
         </w:rPr>
-        <w:t xml:space="preserve">BASED CODE EDITOR PADA </w:t>
-      </w:r>
-    </w:p>
-    <w:p>
-      <w:pPr>
-        <w:spacing w:after="0" w:line="360" w:lineRule="auto"/>
-        <w:jc w:val="center"/>
-        <w:rPr>
-          <w:rFonts w:eastAsia="Times New Roman"/>
-          <w:b/>
-          <w:sz w:val="32"/>
-          <w:szCs w:val="32"/>
-          <w:lang w:val="en-ID"/>
-        </w:rPr>
-      </w:pPr>
-      <w:r>
-        <w:rPr>
-          <w:rFonts w:eastAsia="Times New Roman"/>
-          <w:b/>
-          <w:sz w:val="32"/>
-          <w:szCs w:val="32"/>
-          <w:lang w:val="en-ID"/>
-        </w:rPr>
         <w:t>SISTEM E – LEARNING BERBASIS WEB</w:t>
       </w:r>
     </w:p>
-    <w:bookmarkEnd w:id="2"/>
+    <w:bookmarkEnd w:id="1"/>
     <w:p>
       <w:pPr>
         <w:spacing w:after="0" w:line="360" w:lineRule="auto"/>
@@ -594,7 +576,7 @@
           <w:szCs w:val="28"/>
           <w:lang w:val="en-AS"/>
         </w:rPr>
-        <w:t>2</w:t>
+        <w:t>3</w:t>
       </w:r>
     </w:p>
     <w:p>
@@ -756,19 +738,19 @@
           <w:lang w:val="en-AS"/>
         </w:rPr>
       </w:pPr>
-      <w:bookmarkStart w:id="3" w:name="_Toc126176134"/>
-      <w:bookmarkStart w:id="4" w:name="_Toc127646358"/>
+      <w:bookmarkStart w:id="2" w:name="_Toc126176134"/>
+      <w:bookmarkStart w:id="3" w:name="_Toc127646358"/>
       <w:r>
         <w:t>ABSTRA</w:t>
       </w:r>
+      <w:bookmarkEnd w:id="2"/>
+      <w:r>
+        <w:rPr>
+          <w:lang w:val="en-AS"/>
+        </w:rPr>
+        <w:t>K</w:t>
+      </w:r>
       <w:bookmarkEnd w:id="3"/>
-      <w:r>
-        <w:rPr>
-          <w:lang w:val="en-AS"/>
-        </w:rPr>
-        <w:t>K</w:t>
-      </w:r>
-      <w:bookmarkEnd w:id="4"/>
     </w:p>
     <w:p>
       <w:pPr>
@@ -976,6 +958,7 @@
           <w:szCs w:val="28"/>
           <w:lang w:val="en"/>
         </w:rPr>
+        <w:lastRenderedPageBreak/>
         <w:t>IMPLEMENTATION OF STATE-BASED CODE EDITOR IN</w:t>
       </w:r>
     </w:p>
@@ -997,7 +980,6 @@
           <w:szCs w:val="28"/>
           <w:lang w:val="en"/>
         </w:rPr>
-        <w:lastRenderedPageBreak/>
         <w:t>WEB-BASED E-LEARNING SYSTEM</w:t>
       </w:r>
       <w:r>
@@ -1144,14 +1126,14 @@
       <w:pPr>
         <w:pStyle w:val="Heading1"/>
       </w:pPr>
-      <w:bookmarkStart w:id="5" w:name="_Toc127646359"/>
+      <w:bookmarkStart w:id="4" w:name="_Toc127646359"/>
       <w:r>
         <w:t>ABST</w:t>
       </w:r>
       <w:r>
         <w:t>RACT</w:t>
       </w:r>
-      <w:bookmarkEnd w:id="5"/>
+      <w:bookmarkEnd w:id="4"/>
     </w:p>
     <w:p>
       <w:pPr>
@@ -1915,14 +1897,15 @@
           <w:lang w:val="en-AS"/>
         </w:rPr>
       </w:pPr>
-      <w:bookmarkStart w:id="6" w:name="_Toc127646360"/>
-      <w:r>
-        <w:rPr>
-          <w:lang w:val="en-AS"/>
-        </w:rPr>
+      <w:bookmarkStart w:id="5" w:name="_Toc127646360"/>
+      <w:r>
+        <w:rPr>
+          <w:lang w:val="en-AS"/>
+        </w:rPr>
+        <w:lastRenderedPageBreak/>
         <w:t>DAFTAR ISI</w:t>
       </w:r>
-      <w:bookmarkEnd w:id="6"/>
+      <w:bookmarkEnd w:id="5"/>
     </w:p>
     <w:p>
       <w:pPr>
@@ -1938,13 +1921,8 @@
     <w:sdt>
       <w:sdtPr>
         <w:rPr>
-          <w:rFonts w:ascii="Times New Roman" w:eastAsia="Calibri" w:hAnsi="Times New Roman"/>
-          <w:b w:val="0"/>
-          <w:bCs w:val="0"/>
+          <w:rFonts w:eastAsia="Calibri"/>
           <w:noProof w:val="0"/>
-          <w:color w:val="auto"/>
-          <w:sz w:val="24"/>
-          <w:szCs w:val="22"/>
           <w:lang w:val="id-ID"/>
         </w:rPr>
         <w:id w:val="2115858937"/>
@@ -1955,6 +1933,12 @@
       </w:sdtPr>
       <w:sdtEndPr>
         <w:rPr>
+          <w:rFonts w:ascii="Times New Roman" w:hAnsi="Times New Roman"/>
+          <w:b w:val="0"/>
+          <w:bCs w:val="0"/>
+          <w:color w:val="auto"/>
+          <w:sz w:val="24"/>
+          <w:szCs w:val="22"/>
           <w:lang w:val="en-US"/>
         </w:rPr>
       </w:sdtEndPr>
@@ -4894,9 +4878,9 @@
           <w:szCs w:val="28"/>
         </w:rPr>
       </w:pPr>
-      <w:bookmarkStart w:id="7" w:name="_Toc448384003"/>
-      <w:bookmarkStart w:id="8" w:name="_Toc462552768"/>
-      <w:bookmarkStart w:id="9" w:name="_Toc127646361"/>
+      <w:bookmarkStart w:id="6" w:name="_Toc448384003"/>
+      <w:bookmarkStart w:id="7" w:name="_Toc462552768"/>
+      <w:bookmarkStart w:id="8" w:name="_Toc127646361"/>
       <w:r>
         <w:rPr>
           <w:rFonts w:eastAsia="Times New Roman"/>
@@ -4928,9 +4912,9 @@
         </w:rPr>
         <w:br/>
       </w:r>
-      <w:bookmarkEnd w:id="1"/>
+      <w:bookmarkEnd w:id="0"/>
+      <w:bookmarkEnd w:id="6"/>
       <w:bookmarkEnd w:id="7"/>
-      <w:bookmarkEnd w:id="8"/>
       <w:r>
         <w:rPr>
           <w:rFonts w:eastAsia="Times New Roman"/>
@@ -4941,7 +4925,7 @@
         </w:rPr>
         <w:t>PENDAHULUAN</w:t>
       </w:r>
-      <w:bookmarkEnd w:id="9"/>
+      <w:bookmarkEnd w:id="8"/>
       <w:r>
         <w:rPr>
           <w:rFonts w:eastAsia="Times New Roman"/>
@@ -4972,11 +4956,11 @@
         <w:spacing w:before="40" w:after="0"/>
         <w:ind w:left="706"/>
       </w:pPr>
-      <w:bookmarkStart w:id="10" w:name="_Toc127646362"/>
+      <w:bookmarkStart w:id="9" w:name="_Toc127646362"/>
       <w:r>
         <w:t>Latar Belakang Masalah</w:t>
       </w:r>
-      <w:bookmarkEnd w:id="10"/>
+      <w:bookmarkEnd w:id="9"/>
     </w:p>
     <w:p>
       <w:pPr>
@@ -5262,11 +5246,11 @@
         <w:spacing w:before="40" w:after="0"/>
         <w:ind w:left="706"/>
       </w:pPr>
-      <w:bookmarkStart w:id="11" w:name="_Toc127646363"/>
+      <w:bookmarkStart w:id="10" w:name="_Toc127646363"/>
       <w:r>
         <w:t>Rumusan Masalah</w:t>
       </w:r>
-      <w:bookmarkEnd w:id="11"/>
+      <w:bookmarkEnd w:id="10"/>
     </w:p>
     <w:p>
       <w:pPr>
@@ -5329,11 +5313,11 @@
         <w:spacing w:before="40" w:after="0"/>
         <w:ind w:left="706"/>
       </w:pPr>
-      <w:bookmarkStart w:id="12" w:name="_Toc127646364"/>
+      <w:bookmarkStart w:id="11" w:name="_Toc127646364"/>
       <w:r>
         <w:t>Tujuan Penelitian</w:t>
       </w:r>
-      <w:bookmarkEnd w:id="12"/>
+      <w:bookmarkEnd w:id="11"/>
     </w:p>
     <w:p>
       <w:pPr>
@@ -5357,11 +5341,11 @@
         <w:spacing w:before="40" w:after="0"/>
         <w:ind w:left="706"/>
       </w:pPr>
-      <w:bookmarkStart w:id="13" w:name="_Toc127646365"/>
+      <w:bookmarkStart w:id="12" w:name="_Toc127646365"/>
       <w:r>
         <w:t>Manfaat Penelitian</w:t>
       </w:r>
-      <w:bookmarkEnd w:id="13"/>
+      <w:bookmarkEnd w:id="12"/>
     </w:p>
     <w:p>
       <w:pPr>
@@ -5419,12 +5403,12 @@
         <w:spacing w:before="40" w:after="0"/>
         <w:ind w:left="706"/>
       </w:pPr>
-      <w:bookmarkStart w:id="14" w:name="_Toc127646366"/>
+      <w:bookmarkStart w:id="13" w:name="_Toc127646366"/>
       <w:r>
         <w:lastRenderedPageBreak/>
         <w:t>Ruang Lingkup Penelitian</w:t>
       </w:r>
-      <w:bookmarkEnd w:id="14"/>
+      <w:bookmarkEnd w:id="13"/>
     </w:p>
     <w:p>
       <w:pPr>
@@ -5451,14 +5435,14 @@
         <w:spacing w:before="40" w:after="0"/>
         <w:ind w:left="706"/>
       </w:pPr>
-      <w:bookmarkStart w:id="15" w:name="_Toc127646367"/>
+      <w:bookmarkStart w:id="14" w:name="_Toc127646367"/>
       <w:r>
         <w:rPr>
           <w:lang w:val="en-AS"/>
         </w:rPr>
         <w:t>Sistematika Penulisan</w:t>
       </w:r>
-      <w:bookmarkEnd w:id="15"/>
+      <w:bookmarkEnd w:id="14"/>
     </w:p>
     <w:p>
       <w:pPr>
@@ -5467,8 +5451,8 @@
           <w:lang w:val="en-AS"/>
         </w:rPr>
       </w:pPr>
-      <w:bookmarkStart w:id="16" w:name="_Toc448384010"/>
-      <w:bookmarkStart w:id="17" w:name="_Toc449595235"/>
+      <w:bookmarkStart w:id="15" w:name="_Toc448384010"/>
+      <w:bookmarkStart w:id="16" w:name="_Toc449595235"/>
       <w:r>
         <w:t>Sistematika penelitian ini merupakan penjabaran dari tahapan-tahapan penelitian yang akan dilakukan. Sistematika penelitian ini terdiri dari beberapa bagian, antara lain:</w:t>
       </w:r>
@@ -5702,8 +5686,8 @@
           <w:szCs w:val="28"/>
         </w:rPr>
       </w:pPr>
-      <w:bookmarkStart w:id="18" w:name="_Toc462552775"/>
-      <w:bookmarkStart w:id="19" w:name="_Toc127646368"/>
+      <w:bookmarkStart w:id="17" w:name="_Toc462552775"/>
+      <w:bookmarkStart w:id="18" w:name="_Toc127646368"/>
       <w:r>
         <w:rPr>
           <w:rFonts w:eastAsia="Times New Roman"/>
@@ -5755,7 +5739,7 @@
         </w:rPr>
         <w:br/>
       </w:r>
-      <w:bookmarkEnd w:id="18"/>
+      <w:bookmarkEnd w:id="17"/>
       <w:r>
         <w:rPr>
           <w:rFonts w:eastAsia="Times New Roman"/>
@@ -5776,7 +5760,7 @@
         </w:rPr>
         <w:t xml:space="preserve"> PUSTAKA</w:t>
       </w:r>
-      <w:bookmarkEnd w:id="19"/>
+      <w:bookmarkEnd w:id="18"/>
       <w:r>
         <w:rPr>
           <w:rFonts w:eastAsia="Times New Roman"/>
@@ -5787,8 +5771,8 @@
         </w:rPr>
         <w:t xml:space="preserve"> </w:t>
       </w:r>
+      <w:bookmarkEnd w:id="15"/>
       <w:bookmarkEnd w:id="16"/>
-      <w:bookmarkEnd w:id="17"/>
     </w:p>
     <w:p>
       <w:pPr>
@@ -5815,7 +5799,7 @@
           <w:lang w:val="en-AS"/>
         </w:rPr>
       </w:pPr>
-      <w:bookmarkStart w:id="20" w:name="_Toc127646369"/>
+      <w:bookmarkStart w:id="19" w:name="_Toc127646369"/>
     </w:p>
     <w:p>
       <w:pPr>
@@ -5840,7 +5824,7 @@
         </w:rPr>
         <w:t>)</w:t>
       </w:r>
-      <w:bookmarkEnd w:id="20"/>
+      <w:bookmarkEnd w:id="19"/>
     </w:p>
     <w:p>
       <w:pPr>
@@ -5900,16 +5884,16 @@
         <w:spacing w:before="40" w:after="0"/>
         <w:ind w:left="706"/>
       </w:pPr>
-      <w:bookmarkStart w:id="21" w:name="_Toc127646370"/>
-      <w:bookmarkStart w:id="22" w:name="_Toc437495897"/>
-      <w:bookmarkStart w:id="23" w:name="_Toc448384020"/>
+      <w:bookmarkStart w:id="20" w:name="_Toc127646370"/>
+      <w:bookmarkStart w:id="21" w:name="_Toc437495897"/>
+      <w:bookmarkStart w:id="22" w:name="_Toc448384020"/>
       <w:r>
         <w:rPr>
           <w:lang w:val="en-AS"/>
         </w:rPr>
         <w:t>Kode Editor</w:t>
       </w:r>
-      <w:bookmarkEnd w:id="21"/>
+      <w:bookmarkEnd w:id="20"/>
     </w:p>
     <w:p>
       <w:pPr>
@@ -6011,7 +5995,7 @@
         <w:spacing w:before="40" w:after="0"/>
         <w:ind w:left="706"/>
       </w:pPr>
-      <w:bookmarkStart w:id="24" w:name="_Toc127646371"/>
+      <w:bookmarkStart w:id="23" w:name="_Toc127646371"/>
       <w:r>
         <w:rPr>
           <w:lang w:val="en-AS"/>
@@ -6030,7 +6014,7 @@
         </w:rPr>
         <w:t>)</w:t>
       </w:r>
-      <w:bookmarkEnd w:id="24"/>
+      <w:bookmarkEnd w:id="23"/>
     </w:p>
     <w:p>
       <w:pPr>
@@ -6273,15 +6257,15 @@
         <w:spacing w:before="40" w:after="0"/>
         <w:ind w:left="706"/>
       </w:pPr>
-      <w:bookmarkStart w:id="25" w:name="_Toc127646372"/>
-      <w:bookmarkStart w:id="26" w:name="_Toc127646373"/>
+      <w:bookmarkStart w:id="24" w:name="_Toc127646372"/>
+      <w:bookmarkStart w:id="25" w:name="_Toc127646373"/>
       <w:r>
         <w:rPr>
           <w:lang w:val="en-AS"/>
         </w:rPr>
         <w:t>E - Learning</w:t>
       </w:r>
-      <w:bookmarkEnd w:id="25"/>
+      <w:bookmarkEnd w:id="24"/>
     </w:p>
     <w:p>
       <w:pPr>
@@ -6323,7 +6307,7 @@
         </w:rPr>
         <w:t>Penelitian Terkait</w:t>
       </w:r>
-      <w:bookmarkEnd w:id="26"/>
+      <w:bookmarkEnd w:id="25"/>
     </w:p>
     <w:p>
       <w:pPr>
@@ -6948,10 +6932,10 @@
           <w:lang w:val="en-AS"/>
         </w:rPr>
       </w:pPr>
-      <w:bookmarkStart w:id="27" w:name="_Toc127433400"/>
-      <w:bookmarkStart w:id="28" w:name="_Toc127646374"/>
+      <w:bookmarkStart w:id="26" w:name="_Toc127433400"/>
+      <w:bookmarkStart w:id="27" w:name="_Toc127646374"/>
+      <w:bookmarkEnd w:id="26"/>
       <w:bookmarkEnd w:id="27"/>
-      <w:bookmarkEnd w:id="28"/>
     </w:p>
     <w:p>
       <w:pPr>
@@ -6972,10 +6956,10 @@
           <w:lang w:val="en-AS"/>
         </w:rPr>
       </w:pPr>
-      <w:bookmarkStart w:id="29" w:name="_Toc127433401"/>
-      <w:bookmarkStart w:id="30" w:name="_Toc127646375"/>
+      <w:bookmarkStart w:id="28" w:name="_Toc127433401"/>
+      <w:bookmarkStart w:id="29" w:name="_Toc127646375"/>
+      <w:bookmarkEnd w:id="28"/>
       <w:bookmarkEnd w:id="29"/>
-      <w:bookmarkEnd w:id="30"/>
     </w:p>
     <w:p>
       <w:pPr>
@@ -6996,10 +6980,10 @@
           <w:lang w:val="en-AS"/>
         </w:rPr>
       </w:pPr>
-      <w:bookmarkStart w:id="31" w:name="_Toc127433402"/>
-      <w:bookmarkStart w:id="32" w:name="_Toc127646376"/>
+      <w:bookmarkStart w:id="30" w:name="_Toc127433402"/>
+      <w:bookmarkStart w:id="31" w:name="_Toc127646376"/>
+      <w:bookmarkEnd w:id="30"/>
       <w:bookmarkEnd w:id="31"/>
-      <w:bookmarkEnd w:id="32"/>
     </w:p>
     <w:p>
       <w:pPr>
@@ -7020,10 +7004,10 @@
           <w:lang w:val="en-AS"/>
         </w:rPr>
       </w:pPr>
-      <w:bookmarkStart w:id="33" w:name="_Toc127433403"/>
-      <w:bookmarkStart w:id="34" w:name="_Toc127646377"/>
+      <w:bookmarkStart w:id="32" w:name="_Toc127433403"/>
+      <w:bookmarkStart w:id="33" w:name="_Toc127646377"/>
+      <w:bookmarkEnd w:id="32"/>
       <w:bookmarkEnd w:id="33"/>
-      <w:bookmarkEnd w:id="34"/>
     </w:p>
     <w:p>
       <w:pPr>
@@ -7044,10 +7028,10 @@
           <w:lang w:val="en-AS"/>
         </w:rPr>
       </w:pPr>
-      <w:bookmarkStart w:id="35" w:name="_Toc127433404"/>
-      <w:bookmarkStart w:id="36" w:name="_Toc127646378"/>
+      <w:bookmarkStart w:id="34" w:name="_Toc127433404"/>
+      <w:bookmarkStart w:id="35" w:name="_Toc127646378"/>
+      <w:bookmarkEnd w:id="34"/>
       <w:bookmarkEnd w:id="35"/>
-      <w:bookmarkEnd w:id="36"/>
     </w:p>
     <w:p>
       <w:pPr>
@@ -7068,10 +7052,10 @@
           <w:lang w:val="en-AS"/>
         </w:rPr>
       </w:pPr>
-      <w:bookmarkStart w:id="37" w:name="_Toc127433405"/>
-      <w:bookmarkStart w:id="38" w:name="_Toc127646379"/>
+      <w:bookmarkStart w:id="36" w:name="_Toc127433405"/>
+      <w:bookmarkStart w:id="37" w:name="_Toc127646379"/>
+      <w:bookmarkEnd w:id="36"/>
       <w:bookmarkEnd w:id="37"/>
-      <w:bookmarkEnd w:id="38"/>
     </w:p>
     <w:p>
       <w:pPr>
@@ -7092,10 +7076,10 @@
           <w:lang w:val="en-AS"/>
         </w:rPr>
       </w:pPr>
-      <w:bookmarkStart w:id="39" w:name="_Toc127433406"/>
-      <w:bookmarkStart w:id="40" w:name="_Toc127646380"/>
+      <w:bookmarkStart w:id="38" w:name="_Toc127433406"/>
+      <w:bookmarkStart w:id="39" w:name="_Toc127646380"/>
+      <w:bookmarkEnd w:id="38"/>
       <w:bookmarkEnd w:id="39"/>
-      <w:bookmarkEnd w:id="40"/>
     </w:p>
     <w:p>
       <w:pPr>
@@ -7116,10 +7100,10 @@
           <w:lang w:val="en-AS"/>
         </w:rPr>
       </w:pPr>
-      <w:bookmarkStart w:id="41" w:name="_Toc127433407"/>
-      <w:bookmarkStart w:id="42" w:name="_Toc127646381"/>
+      <w:bookmarkStart w:id="40" w:name="_Toc127433407"/>
+      <w:bookmarkStart w:id="41" w:name="_Toc127646381"/>
+      <w:bookmarkEnd w:id="40"/>
       <w:bookmarkEnd w:id="41"/>
-      <w:bookmarkEnd w:id="42"/>
     </w:p>
     <w:p>
       <w:pPr>
@@ -7140,10 +7124,10 @@
           <w:lang w:val="en-AS"/>
         </w:rPr>
       </w:pPr>
-      <w:bookmarkStart w:id="43" w:name="_Toc127433408"/>
-      <w:bookmarkStart w:id="44" w:name="_Toc127646382"/>
+      <w:bookmarkStart w:id="42" w:name="_Toc127433408"/>
+      <w:bookmarkStart w:id="43" w:name="_Toc127646382"/>
+      <w:bookmarkEnd w:id="42"/>
       <w:bookmarkEnd w:id="43"/>
-      <w:bookmarkEnd w:id="44"/>
     </w:p>
     <w:p>
       <w:pPr>
@@ -7164,10 +7148,10 @@
           <w:lang w:val="en-AS"/>
         </w:rPr>
       </w:pPr>
-      <w:bookmarkStart w:id="45" w:name="_Toc127433409"/>
-      <w:bookmarkStart w:id="46" w:name="_Toc127646383"/>
+      <w:bookmarkStart w:id="44" w:name="_Toc127433409"/>
+      <w:bookmarkStart w:id="45" w:name="_Toc127646383"/>
+      <w:bookmarkEnd w:id="44"/>
       <w:bookmarkEnd w:id="45"/>
-      <w:bookmarkEnd w:id="46"/>
     </w:p>
     <w:p>
       <w:pPr>
@@ -7253,8 +7237,8 @@
           <w:szCs w:val="28"/>
         </w:rPr>
       </w:pPr>
-      <w:bookmarkStart w:id="47" w:name="_Toc462552785"/>
-      <w:bookmarkStart w:id="48" w:name="_Toc127646384"/>
+      <w:bookmarkStart w:id="46" w:name="_Toc462552785"/>
+      <w:bookmarkStart w:id="47" w:name="_Toc127646384"/>
       <w:r>
         <w:rPr>
           <w:rFonts w:eastAsia="Times New Roman"/>
@@ -7286,9 +7270,9 @@
         </w:rPr>
         <w:br/>
       </w:r>
+      <w:bookmarkEnd w:id="21"/>
       <w:bookmarkEnd w:id="22"/>
-      <w:bookmarkEnd w:id="23"/>
-      <w:bookmarkEnd w:id="47"/>
+      <w:bookmarkEnd w:id="46"/>
       <w:r>
         <w:rPr>
           <w:rFonts w:eastAsia="Times New Roman"/>
@@ -7320,7 +7304,7 @@
         </w:rPr>
         <w:t xml:space="preserve"> PENELITIAN</w:t>
       </w:r>
-      <w:bookmarkEnd w:id="48"/>
+      <w:bookmarkEnd w:id="47"/>
     </w:p>
     <w:p>
       <w:pPr>
@@ -7901,18 +7885,18 @@
         <w:spacing w:before="40" w:after="0"/>
         <w:ind w:left="706" w:hanging="576"/>
       </w:pPr>
-      <w:bookmarkStart w:id="49" w:name="_Toc127433411"/>
-      <w:bookmarkStart w:id="50" w:name="_Toc127646385"/>
-      <w:bookmarkStart w:id="51" w:name="_Toc127646388"/>
+      <w:bookmarkStart w:id="48" w:name="_Toc127433411"/>
+      <w:bookmarkStart w:id="49" w:name="_Toc127646385"/>
+      <w:bookmarkStart w:id="50" w:name="_Toc127646388"/>
+      <w:bookmarkEnd w:id="48"/>
       <w:bookmarkEnd w:id="49"/>
+      <w:r>
+        <w:rPr>
+          <w:lang w:val="en-AS"/>
+        </w:rPr>
+        <w:t>Waktu dan Tempat Penelitian</w:t>
+      </w:r>
       <w:bookmarkEnd w:id="50"/>
-      <w:r>
-        <w:rPr>
-          <w:lang w:val="en-AS"/>
-        </w:rPr>
-        <w:t>Waktu dan Tempat Penelitian</w:t>
-      </w:r>
-      <w:bookmarkEnd w:id="51"/>
     </w:p>
     <w:p>
       <w:pPr>
@@ -10062,14 +10046,14 @@
         <w:spacing w:before="40" w:after="0"/>
         <w:ind w:left="706" w:hanging="576"/>
       </w:pPr>
-      <w:bookmarkStart w:id="52" w:name="_Toc127646389"/>
+      <w:bookmarkStart w:id="51" w:name="_Toc127646389"/>
       <w:r>
         <w:rPr>
           <w:lang w:val="en-AS"/>
         </w:rPr>
         <w:t>Sarana Pendukung</w:t>
       </w:r>
-      <w:bookmarkEnd w:id="52"/>
+      <w:bookmarkEnd w:id="51"/>
     </w:p>
     <w:p>
       <w:pPr>
@@ -10087,14 +10071,14 @@
           <w:lang w:val="en-AS"/>
         </w:rPr>
       </w:pPr>
-      <w:bookmarkStart w:id="53" w:name="_Toc127646390"/>
+      <w:bookmarkStart w:id="52" w:name="_Toc127646390"/>
       <w:r>
         <w:rPr>
           <w:lang w:val="en-AS"/>
         </w:rPr>
         <w:t>Perangkat Keras</w:t>
       </w:r>
-      <w:bookmarkEnd w:id="53"/>
+      <w:bookmarkEnd w:id="52"/>
     </w:p>
     <w:p>
       <w:pPr>
@@ -10479,14 +10463,14 @@
           <w:lang w:val="en-AS"/>
         </w:rPr>
       </w:pPr>
-      <w:bookmarkStart w:id="54" w:name="_Toc127646391"/>
+      <w:bookmarkStart w:id="53" w:name="_Toc127646391"/>
       <w:r>
         <w:rPr>
           <w:lang w:val="en-AS"/>
         </w:rPr>
         <w:t>Perangkat Lunak</w:t>
       </w:r>
-      <w:bookmarkEnd w:id="54"/>
+      <w:bookmarkEnd w:id="53"/>
     </w:p>
     <w:p>
       <w:pPr>
@@ -10861,14 +10845,14 @@
         <w:spacing w:before="40" w:after="0"/>
         <w:ind w:left="706" w:hanging="576"/>
       </w:pPr>
-      <w:bookmarkStart w:id="55" w:name="_Toc127646392"/>
+      <w:bookmarkStart w:id="54" w:name="_Toc127646392"/>
       <w:r>
         <w:rPr>
           <w:lang w:val="en-AS"/>
         </w:rPr>
         <w:t>Metode Pengumpulan Data</w:t>
       </w:r>
-      <w:bookmarkEnd w:id="55"/>
+      <w:bookmarkEnd w:id="54"/>
     </w:p>
     <w:p>
       <w:pPr>
@@ -10917,7 +10901,15 @@
         <w:jc w:val="both"/>
       </w:pPr>
       <w:r>
-        <w:t>Tahap uji coba dilakukan dengan melakukan pengujian terhadap sistem yang telah dibangun. Pengujian ini meliputi pengujian fungsional dan pengujian eksperimental. Pengujian fungsional dilakukan untuk memastikan bahwa aplikasi berfungsi sesuai dengan yang diharapkan. Pengujian eksperimental dilakukan untuk menguji efektivitas penggunaan state based code editor pada sistem e-learning.</w:t>
+        <w:t xml:space="preserve">Tahap uji coba dilakukan dengan melakukan pengujian terhadap sistem yang telah dibangun. Pengujian ini meliputi pengujian fungsional dan pengujian eksperimental. Pengujian fungsional dilakukan untuk memastikan bahwa aplikasi berfungsi sesuai dengan yang diharapkan. Pengujian eksperimental dilakukan untuk menguji efektivitas penggunaan </w:t>
+      </w:r>
+      <w:proofErr w:type="gramStart"/>
+      <w:r>
+        <w:t>state based</w:t>
+      </w:r>
+      <w:proofErr w:type="gramEnd"/>
+      <w:r>
+        <w:t xml:space="preserve"> code editor pada sistem e-learning.</w:t>
       </w:r>
     </w:p>
     <w:p>
@@ -10949,7 +10941,7 @@
           <w:szCs w:val="24"/>
         </w:rPr>
       </w:pPr>
-      <w:bookmarkStart w:id="56" w:name="_Toc450688183"/>
+      <w:bookmarkStart w:id="55" w:name="_Toc450688183"/>
     </w:p>
     <w:p>
       <w:pPr>
@@ -10963,14 +10955,14 @@
           <w:lang w:val="en-AS"/>
         </w:rPr>
       </w:pPr>
-      <w:bookmarkStart w:id="57" w:name="_Toc127646393"/>
+      <w:bookmarkStart w:id="56" w:name="_Toc127646393"/>
       <w:r>
         <w:rPr>
           <w:lang w:val="en-AS"/>
         </w:rPr>
         <w:t>Metode Pengembangan Sistem</w:t>
       </w:r>
-      <w:bookmarkEnd w:id="57"/>
+      <w:bookmarkEnd w:id="56"/>
     </w:p>
     <w:p>
       <w:pPr>
@@ -11080,14 +11072,14 @@
           <w:lang w:val="en-AS"/>
         </w:rPr>
       </w:pPr>
-      <w:bookmarkStart w:id="58" w:name="_Toc127646394"/>
+      <w:bookmarkStart w:id="57" w:name="_Toc127646394"/>
       <w:r>
         <w:rPr>
           <w:lang w:val="en-AS"/>
         </w:rPr>
         <w:t>Metode Pengujian Sistem</w:t>
       </w:r>
-      <w:bookmarkEnd w:id="58"/>
+      <w:bookmarkEnd w:id="57"/>
     </w:p>
     <w:p>
       <w:pPr>
@@ -11428,14 +11420,14 @@
           <w:lang w:val="en-AS"/>
         </w:rPr>
       </w:pPr>
-      <w:bookmarkStart w:id="59" w:name="_Toc127646395"/>
+      <w:bookmarkStart w:id="58" w:name="_Toc127646395"/>
       <w:r>
         <w:rPr>
           <w:lang w:val="en-AS"/>
         </w:rPr>
         <w:t>Diagram Alir Penelitian</w:t>
       </w:r>
-      <w:bookmarkEnd w:id="59"/>
+      <w:bookmarkEnd w:id="58"/>
     </w:p>
     <w:p>
       <w:r>
@@ -11443,9 +11435,9 @@
           <w:noProof/>
         </w:rPr>
         <w:drawing>
-          <wp:inline distT="0" distB="0" distL="0" distR="0" wp14:anchorId="3D6763A2" wp14:editId="42D40BB8">
-            <wp:extent cx="4953635" cy="6834505"/>
-            <wp:effectExtent l="19050" t="19050" r="18415" b="23495"/>
+          <wp:inline distT="0" distB="0" distL="0" distR="0" wp14:anchorId="3D6763A2" wp14:editId="2BE1C331">
+            <wp:extent cx="5207635" cy="6834505"/>
+            <wp:effectExtent l="19050" t="19050" r="12065" b="23495"/>
             <wp:docPr id="3" name="Picture 3"/>
             <wp:cNvGraphicFramePr>
               <a:graphicFrameLocks xmlns:a="http://schemas.openxmlformats.org/drawingml/2006/main" noChangeAspect="1"/>
@@ -11472,7 +11464,7 @@
                   <pic:spPr>
                     <a:xfrm>
                       <a:off x="0" y="0"/>
-                      <a:ext cx="4953635" cy="6834505"/>
+                      <a:ext cx="5207635" cy="6834505"/>
                     </a:xfrm>
                     <a:prstGeom prst="rect">
                       <a:avLst/>
@@ -11524,9 +11516,9 @@
           <w:lang w:val="en-AS"/>
         </w:rPr>
       </w:pPr>
-      <w:bookmarkStart w:id="60" w:name="_Toc462552790"/>
-      <w:bookmarkStart w:id="61" w:name="_Toc127646396"/>
-      <w:bookmarkEnd w:id="56"/>
+      <w:bookmarkStart w:id="59" w:name="_Toc462552790"/>
+      <w:bookmarkStart w:id="60" w:name="_Toc127646396"/>
+      <w:bookmarkEnd w:id="55"/>
       <w:r>
         <w:lastRenderedPageBreak/>
         <w:t>BAB</w:t>
@@ -11537,11 +11529,11 @@
       <w:r>
         <w:br/>
       </w:r>
+      <w:bookmarkEnd w:id="59"/>
+      <w:r>
+        <w:t xml:space="preserve">ANALISIS DAN PERANCANGAN </w:t>
+      </w:r>
       <w:bookmarkEnd w:id="60"/>
-      <w:r>
-        <w:t xml:space="preserve">ANALISIS DAN PERANCANGAN </w:t>
-      </w:r>
-      <w:bookmarkEnd w:id="61"/>
       <w:r>
         <w:rPr>
           <w:lang w:val="en-AS"/>
@@ -12494,6 +12486,7 @@
       <w:pPr>
         <w:pStyle w:val="ListParagraph"/>
         <w:spacing w:before="40" w:after="0"/>
+        <w:ind w:left="0"/>
         <w:rPr>
           <w:lang w:val="id-ID"/>
         </w:rPr>
@@ -12594,7 +12587,7 @@
           <w:tab w:val="clear" w:pos="720"/>
         </w:tabs>
         <w:spacing w:before="40" w:after="0"/>
-        <w:ind w:left="1728" w:hanging="288"/>
+        <w:ind w:left="2016" w:hanging="576"/>
         <w:rPr>
           <w:lang w:val="id-ID"/>
         </w:rPr>
@@ -12660,7 +12653,7 @@
           <w:tab w:val="clear" w:pos="720"/>
         </w:tabs>
         <w:spacing w:before="40" w:after="0"/>
-        <w:ind w:left="1440" w:firstLine="288"/>
+        <w:ind w:left="2016" w:hanging="576"/>
         <w:rPr>
           <w:lang w:val="id-ID"/>
         </w:rPr>
@@ -12739,7 +12732,7 @@
           <w:tab w:val="clear" w:pos="720"/>
         </w:tabs>
         <w:spacing w:before="40" w:after="0"/>
-        <w:ind w:left="1440" w:firstLine="288"/>
+        <w:ind w:left="2016" w:hanging="576"/>
         <w:rPr>
           <w:lang w:val="id-ID"/>
         </w:rPr>
@@ -12784,7 +12777,7 @@
           <w:tab w:val="clear" w:pos="720"/>
         </w:tabs>
         <w:spacing w:before="40" w:after="0"/>
-        <w:ind w:left="1440" w:firstLine="288"/>
+        <w:ind w:left="2016" w:hanging="576"/>
         <w:rPr>
           <w:lang w:val="id-ID"/>
         </w:rPr>
@@ -12849,7 +12842,7 @@
           <w:tab w:val="clear" w:pos="720"/>
         </w:tabs>
         <w:spacing w:before="40" w:after="0"/>
-        <w:ind w:left="1440" w:firstLine="288"/>
+        <w:ind w:left="2016" w:hanging="576"/>
         <w:rPr>
           <w:lang w:val="id-ID"/>
         </w:rPr>
@@ -12892,7 +12885,7 @@
           <w:tab w:val="clear" w:pos="720"/>
         </w:tabs>
         <w:spacing w:before="40" w:after="0"/>
-        <w:ind w:left="1440" w:firstLine="288"/>
+        <w:ind w:left="2016" w:hanging="576"/>
         <w:rPr>
           <w:lang w:val="id-ID"/>
         </w:rPr>
@@ -12929,7 +12922,7 @@
           <w:tab w:val="clear" w:pos="720"/>
         </w:tabs>
         <w:spacing w:before="40" w:after="0"/>
-        <w:ind w:left="1440" w:firstLine="288"/>
+        <w:ind w:left="2016" w:hanging="576"/>
         <w:rPr>
           <w:lang w:val="id-ID"/>
         </w:rPr>
@@ -12995,7 +12988,7 @@
       <w:pPr>
         <w:pStyle w:val="ListParagraph"/>
         <w:spacing w:before="40" w:after="0"/>
-        <w:ind w:left="1440" w:firstLine="720"/>
+        <w:ind w:left="1440" w:firstLine="576"/>
         <w:rPr>
           <w:lang w:val="id-ID"/>
         </w:rPr>
@@ -13131,7 +13124,7 @@
     <w:p>
       <w:pPr>
         <w:pStyle w:val="ListParagraph"/>
-        <w:spacing w:before="40"/>
+        <w:spacing w:before="40" w:after="0"/>
         <w:ind w:left="1440" w:firstLine="576"/>
         <w:rPr>
           <w:lang w:val="id-ID"/>
@@ -13205,14 +13198,21 @@
         <w:rPr>
           <w:lang w:val="id-ID"/>
         </w:rPr>
-        <w:t xml:space="preserve"> merepresentasikan satu bagian dari sistem yang mempunyai fungsi dan tanggung jawab yang spesifik.</w:t>
+        <w:t xml:space="preserve"> </w:t>
+      </w:r>
+      <w:r>
+        <w:rPr>
+          <w:lang w:val="id-ID"/>
+        </w:rPr>
+        <w:lastRenderedPageBreak/>
+        <w:t>merepresentasikan satu bagian dari sistem yang mempunyai fungsi dan tanggung jawab yang spesifik.</w:t>
       </w:r>
     </w:p>
     <w:p>
       <w:pPr>
         <w:pStyle w:val="ListParagraph"/>
-        <w:spacing w:before="40"/>
-        <w:ind w:left="0" w:firstLine="720"/>
+        <w:spacing w:before="40" w:after="0"/>
+        <w:ind w:left="0"/>
         <w:rPr>
           <w:lang w:val="id-ID"/>
         </w:rPr>
@@ -13222,9 +13222,8 @@
           <w:noProof/>
           <w:lang w:val="en-AS"/>
         </w:rPr>
-        <w:lastRenderedPageBreak/>
         <w:drawing>
-          <wp:inline distT="0" distB="0" distL="0" distR="0" wp14:anchorId="031C9443" wp14:editId="298C5842">
+          <wp:inline distT="0" distB="0" distL="0" distR="0" wp14:anchorId="599AB971" wp14:editId="1FC90CE1">
             <wp:extent cx="5220970" cy="2832735"/>
             <wp:effectExtent l="19050" t="19050" r="17780" b="24765"/>
             <wp:docPr id="13" name="Picture 13"/>
@@ -13279,45 +13278,7 @@
         <w:rPr>
           <w:lang w:val="en-AS"/>
         </w:rPr>
-        <w:t xml:space="preserve">Gambar b.1 </w:t>
-      </w:r>
-      <w:r>
-        <w:rPr>
-          <w:i/>
-          <w:iCs/>
-          <w:lang w:val="en-AS"/>
-        </w:rPr>
-        <w:t>Container diagram</w:t>
-      </w:r>
-      <w:r>
-        <w:rPr>
-          <w:i/>
-          <w:iCs/>
-          <w:lang w:val="en-AS"/>
-        </w:rPr>
-        <w:t xml:space="preserve"> </w:t>
-      </w:r>
-      <w:r>
-        <w:rPr>
-          <w:lang w:val="en-AS"/>
-        </w:rPr>
-        <w:t xml:space="preserve">modul Q&amp;A </w:t>
-      </w:r>
-      <w:r>
-        <w:rPr>
-          <w:i/>
-          <w:iCs/>
-          <w:lang w:val="en-AS"/>
-        </w:rPr>
-        <w:t>(</w:t>
-      </w:r>
-      <w:r>
-        <w:rPr>
-          <w:i/>
-          <w:iCs/>
-          <w:lang w:val="en-AS"/>
-        </w:rPr>
-        <w:t>Question &amp; Answer)</w:t>
+        <w:t>Gambar b.1 Container diagram modul Q&amp;A (Question &amp; Answer)</w:t>
       </w:r>
     </w:p>
     <w:p>
@@ -13336,7 +13297,8 @@
     <w:p>
       <w:pPr>
         <w:pStyle w:val="ListParagraph"/>
-        <w:spacing w:before="40"/>
+        <w:spacing w:before="40" w:after="0"/>
+        <w:ind w:left="0"/>
         <w:rPr>
           <w:lang w:val="id-ID"/>
         </w:rPr>
@@ -13346,10 +13308,11 @@
           <w:noProof/>
           <w:lang w:val="id-ID"/>
         </w:rPr>
+        <w:lastRenderedPageBreak/>
         <w:drawing>
-          <wp:inline distT="0" distB="0" distL="0" distR="0" wp14:anchorId="08ED5323" wp14:editId="61473BEE">
-            <wp:extent cx="5220970" cy="2614930"/>
-            <wp:effectExtent l="19050" t="19050" r="17780" b="13970"/>
+          <wp:inline distT="0" distB="0" distL="0" distR="0" wp14:anchorId="7EFFCBA2" wp14:editId="3633F306">
+            <wp:extent cx="5220970" cy="2838450"/>
+            <wp:effectExtent l="19050" t="19050" r="17780" b="19050"/>
             <wp:docPr id="4" name="Picture 4"/>
             <wp:cNvGraphicFramePr>
               <a:graphicFrameLocks xmlns:a="http://schemas.openxmlformats.org/drawingml/2006/main" noChangeAspect="1"/>
@@ -13370,7 +13333,7 @@
                   <pic:spPr>
                     <a:xfrm>
                       <a:off x="0" y="0"/>
-                      <a:ext cx="5220970" cy="2614930"/>
+                      <a:ext cx="5220970" cy="2838450"/>
                     </a:xfrm>
                     <a:prstGeom prst="rect">
                       <a:avLst/>
@@ -13391,7 +13354,7 @@
     <w:p>
       <w:pPr>
         <w:pStyle w:val="ListParagraph"/>
-        <w:spacing w:before="40"/>
+        <w:spacing w:before="40" w:after="0"/>
         <w:ind w:left="0" w:firstLine="720"/>
         <w:jc w:val="center"/>
         <w:rPr>
@@ -13402,19 +13365,7 @@
         <w:rPr>
           <w:lang w:val="en-AS"/>
         </w:rPr>
-        <w:t>Gambar b</w:t>
-      </w:r>
-      <w:r>
-        <w:rPr>
-          <w:lang w:val="en-AS"/>
-        </w:rPr>
-        <w:t>.2</w:t>
-      </w:r>
-      <w:r>
-        <w:rPr>
-          <w:lang w:val="en-AS"/>
-        </w:rPr>
-        <w:t xml:space="preserve"> </w:t>
+        <w:t xml:space="preserve">Gambar b.2 </w:t>
       </w:r>
       <w:r>
         <w:rPr>
@@ -13460,13 +13411,558 @@
         <w:pStyle w:val="ListParagraph"/>
         <w:spacing w:before="40" w:after="0"/>
         <w:ind w:firstLine="576"/>
-        <w:rPr>
-          <w:lang w:val="id-ID"/>
+      </w:pPr>
+      <w:r>
+        <w:t>Dalam diagram level 2 ini, terlihat bahwa fitur state-based code editor terletak pada bagian client-side dari modul kode editor. Code client bertanggung jawab untuk menyimpan dan mengirimkan state yang sedang aktif ke state manager dan state database pada server-side. Hal ini memungkinkan state pada kode editor pengguna mengikuti keadaan pada video course yang sedang ditonton.</w:t>
+      </w:r>
+    </w:p>
+    <w:p>
+      <w:pPr>
+        <w:pStyle w:val="ListParagraph"/>
+        <w:spacing w:before="40" w:after="0"/>
+        <w:rPr>
+          <w:lang w:val="id-ID"/>
+        </w:rPr>
+      </w:pPr>
+      <w:r>
+        <w:rPr>
+          <w:noProof/>
+          <w:lang w:val="id-ID"/>
+        </w:rPr>
+        <w:lastRenderedPageBreak/>
+        <w:drawing>
+          <wp:inline distT="0" distB="0" distL="0" distR="0" wp14:anchorId="01FEF9B0" wp14:editId="2DBD7382">
+            <wp:extent cx="5220970" cy="3843020"/>
+            <wp:effectExtent l="19050" t="19050" r="17780" b="24130"/>
+            <wp:docPr id="15" name="Picture 15"/>
+            <wp:cNvGraphicFramePr>
+              <a:graphicFrameLocks xmlns:a="http://schemas.openxmlformats.org/drawingml/2006/main" noChangeAspect="1"/>
+            </wp:cNvGraphicFramePr>
+            <a:graphic xmlns:a="http://schemas.openxmlformats.org/drawingml/2006/main">
+              <a:graphicData uri="http://schemas.openxmlformats.org/drawingml/2006/picture">
+                <pic:pic xmlns:pic="http://schemas.openxmlformats.org/drawingml/2006/picture">
+                  <pic:nvPicPr>
+                    <pic:cNvPr id="1" name=""/>
+                    <pic:cNvPicPr/>
+                  </pic:nvPicPr>
+                  <pic:blipFill>
+                    <a:blip r:embed="rId24"/>
+                    <a:stretch>
+                      <a:fillRect/>
+                    </a:stretch>
+                  </pic:blipFill>
+                  <pic:spPr>
+                    <a:xfrm>
+                      <a:off x="0" y="0"/>
+                      <a:ext cx="5220970" cy="3843020"/>
+                    </a:xfrm>
+                    <a:prstGeom prst="rect">
+                      <a:avLst/>
+                    </a:prstGeom>
+                    <a:ln>
+                      <a:solidFill>
+                        <a:schemeClr val="tx1"/>
+                      </a:solidFill>
+                    </a:ln>
+                  </pic:spPr>
+                </pic:pic>
+              </a:graphicData>
+            </a:graphic>
+          </wp:inline>
+        </w:drawing>
+      </w:r>
+    </w:p>
+    <w:p>
+      <w:pPr>
+        <w:spacing w:before="40" w:after="0"/>
+        <w:jc w:val="center"/>
+        <w:rPr>
+          <w:lang w:val="en-AS"/>
+        </w:rPr>
+      </w:pPr>
+      <w:r>
+        <w:rPr>
+          <w:lang w:val="en-AS"/>
+        </w:rPr>
+        <w:t xml:space="preserve">Gambar b.3 </w:t>
+      </w:r>
+      <w:r>
+        <w:rPr>
+          <w:i/>
+          <w:iCs/>
+          <w:lang w:val="en-AS"/>
+        </w:rPr>
+        <w:t xml:space="preserve">Container diagram </w:t>
+      </w:r>
+      <w:r>
+        <w:rPr>
+          <w:lang w:val="en-AS"/>
+        </w:rPr>
+        <w:t>Server-Side</w:t>
+      </w:r>
+    </w:p>
+    <w:p>
+      <w:pPr>
+        <w:pStyle w:val="ListParagraph"/>
+        <w:spacing w:before="40" w:after="0"/>
+        <w:ind w:firstLine="576"/>
+        <w:rPr>
+          <w:lang w:val="en-AS"/>
+        </w:rPr>
+      </w:pPr>
+      <w:r>
+        <w:rPr>
+          <w:lang w:val="id-ID"/>
+        </w:rPr>
+        <w:tab/>
+      </w:r>
+      <w:r>
+        <w:rPr>
+          <w:lang w:val="id-ID"/>
+        </w:rPr>
+        <w:t xml:space="preserve">Pada diagram tersebut, server </w:t>
+      </w:r>
+      <w:proofErr w:type="spellStart"/>
+      <w:r>
+        <w:rPr>
+          <w:lang w:val="id-ID"/>
+        </w:rPr>
+        <w:t>side</w:t>
+      </w:r>
+      <w:proofErr w:type="spellEnd"/>
+      <w:r>
+        <w:rPr>
+          <w:lang w:val="id-ID"/>
+        </w:rPr>
+        <w:t xml:space="preserve"> dibagi menjadi tiga lapisan yaitu </w:t>
+      </w:r>
+      <w:proofErr w:type="spellStart"/>
+      <w:r>
+        <w:rPr>
+          <w:lang w:val="id-ID"/>
+        </w:rPr>
+        <w:t>database</w:t>
+      </w:r>
+      <w:proofErr w:type="spellEnd"/>
+      <w:r>
+        <w:rPr>
+          <w:lang w:val="id-ID"/>
+        </w:rPr>
+        <w:t xml:space="preserve"> layer, </w:t>
+      </w:r>
+      <w:proofErr w:type="spellStart"/>
+      <w:r>
+        <w:rPr>
+          <w:lang w:val="id-ID"/>
+        </w:rPr>
+        <w:t>application</w:t>
+      </w:r>
+      <w:proofErr w:type="spellEnd"/>
+      <w:r>
+        <w:rPr>
+          <w:lang w:val="id-ID"/>
+        </w:rPr>
+        <w:t xml:space="preserve"> layer, dan </w:t>
+      </w:r>
+      <w:proofErr w:type="spellStart"/>
+      <w:r>
+        <w:rPr>
+          <w:lang w:val="id-ID"/>
+        </w:rPr>
+        <w:t>network</w:t>
+      </w:r>
+      <w:proofErr w:type="spellEnd"/>
+      <w:r>
+        <w:rPr>
+          <w:lang w:val="id-ID"/>
+        </w:rPr>
+        <w:t xml:space="preserve"> layer.</w:t>
+      </w:r>
+      <w:r>
+        <w:rPr>
+          <w:lang w:val="en-AS"/>
+        </w:rPr>
+        <w:t xml:space="preserve"> </w:t>
+      </w:r>
+      <w:r>
+        <w:rPr>
+          <w:lang w:val="id-ID"/>
+        </w:rPr>
+        <w:t xml:space="preserve">Pada </w:t>
+      </w:r>
+      <w:proofErr w:type="spellStart"/>
+      <w:r>
+        <w:rPr>
+          <w:lang w:val="id-ID"/>
+        </w:rPr>
+        <w:t>database</w:t>
+      </w:r>
+      <w:proofErr w:type="spellEnd"/>
+      <w:r>
+        <w:rPr>
+          <w:lang w:val="id-ID"/>
+        </w:rPr>
+        <w:t xml:space="preserve"> layer terdapat </w:t>
+      </w:r>
+      <w:proofErr w:type="spellStart"/>
+      <w:r>
+        <w:rPr>
+          <w:lang w:val="id-ID"/>
+        </w:rPr>
+        <w:t>database</w:t>
+      </w:r>
+      <w:proofErr w:type="spellEnd"/>
+      <w:r>
+        <w:rPr>
+          <w:lang w:val="id-ID"/>
+        </w:rPr>
+        <w:t xml:space="preserve"> utama yang memiliki </w:t>
+      </w:r>
+      <w:proofErr w:type="spellStart"/>
+      <w:r>
+        <w:rPr>
+          <w:lang w:val="id-ID"/>
+        </w:rPr>
+        <w:t>cache</w:t>
+      </w:r>
+      <w:proofErr w:type="spellEnd"/>
+      <w:r>
+        <w:rPr>
+          <w:lang w:val="id-ID"/>
+        </w:rPr>
+        <w:t xml:space="preserve"> dan dua </w:t>
+      </w:r>
+      <w:proofErr w:type="spellStart"/>
+      <w:r>
+        <w:rPr>
+          <w:lang w:val="id-ID"/>
+        </w:rPr>
+        <w:t>replica</w:t>
+      </w:r>
+      <w:proofErr w:type="spellEnd"/>
+      <w:r>
+        <w:rPr>
+          <w:lang w:val="id-ID"/>
+        </w:rPr>
+        <w:t xml:space="preserve"> sebagai </w:t>
+      </w:r>
+      <w:proofErr w:type="spellStart"/>
+      <w:r>
+        <w:rPr>
+          <w:lang w:val="id-ID"/>
+        </w:rPr>
+        <w:t>redundancy</w:t>
+      </w:r>
+      <w:proofErr w:type="spellEnd"/>
+      <w:r>
+        <w:rPr>
+          <w:lang w:val="id-ID"/>
+        </w:rPr>
+        <w:t>.</w:t>
+      </w:r>
+      <w:r>
+        <w:rPr>
+          <w:lang w:val="en-AS"/>
+        </w:rPr>
+        <w:t xml:space="preserve"> </w:t>
+      </w:r>
+      <w:r>
+        <w:rPr>
+          <w:lang w:val="id-ID"/>
+        </w:rPr>
+        <w:t xml:space="preserve">Pada </w:t>
+      </w:r>
+      <w:proofErr w:type="spellStart"/>
+      <w:r>
+        <w:rPr>
+          <w:lang w:val="id-ID"/>
+        </w:rPr>
+        <w:t>application</w:t>
+      </w:r>
+      <w:proofErr w:type="spellEnd"/>
+      <w:r>
+        <w:rPr>
+          <w:lang w:val="id-ID"/>
+        </w:rPr>
+        <w:t xml:space="preserve"> layer terdapat modul </w:t>
+      </w:r>
+      <w:proofErr w:type="spellStart"/>
+      <w:r>
+        <w:rPr>
+          <w:lang w:val="id-ID"/>
+        </w:rPr>
+        <w:t>auth</w:t>
+      </w:r>
+      <w:proofErr w:type="spellEnd"/>
+      <w:r>
+        <w:rPr>
+          <w:lang w:val="id-ID"/>
+        </w:rPr>
+        <w:t xml:space="preserve"> untuk mengatur </w:t>
+      </w:r>
+      <w:proofErr w:type="spellStart"/>
+      <w:r>
+        <w:rPr>
+          <w:lang w:val="id-ID"/>
+        </w:rPr>
+        <w:t>autentikasi</w:t>
+      </w:r>
+      <w:proofErr w:type="spellEnd"/>
+      <w:r>
+        <w:rPr>
+          <w:lang w:val="id-ID"/>
+        </w:rPr>
+        <w:t xml:space="preserve"> </w:t>
+      </w:r>
+      <w:proofErr w:type="spellStart"/>
+      <w:r>
+        <w:rPr>
+          <w:lang w:val="id-ID"/>
+        </w:rPr>
+        <w:t>user</w:t>
+      </w:r>
+      <w:proofErr w:type="spellEnd"/>
+      <w:r>
+        <w:rPr>
+          <w:lang w:val="id-ID"/>
+        </w:rPr>
+        <w:t xml:space="preserve">, modul </w:t>
+      </w:r>
+      <w:proofErr w:type="spellStart"/>
+      <w:r>
+        <w:rPr>
+          <w:lang w:val="id-ID"/>
+        </w:rPr>
+        <w:t>course</w:t>
+      </w:r>
+      <w:proofErr w:type="spellEnd"/>
+      <w:r>
+        <w:rPr>
+          <w:lang w:val="id-ID"/>
+        </w:rPr>
+        <w:t xml:space="preserve"> untuk mengatur kursus, dan modul </w:t>
+      </w:r>
+      <w:proofErr w:type="spellStart"/>
+      <w:r>
+        <w:rPr>
+          <w:lang w:val="id-ID"/>
+        </w:rPr>
+        <w:t>analytics</w:t>
+      </w:r>
+      <w:proofErr w:type="spellEnd"/>
+      <w:r>
+        <w:rPr>
+          <w:lang w:val="id-ID"/>
+        </w:rPr>
+        <w:t xml:space="preserve"> untuk menganalisa data.</w:t>
+      </w:r>
+      <w:r>
+        <w:rPr>
+          <w:lang w:val="en-AS"/>
+        </w:rPr>
+        <w:t xml:space="preserve"> </w:t>
+      </w:r>
+      <w:r>
+        <w:rPr>
+          <w:lang w:val="id-ID"/>
+        </w:rPr>
+        <w:t xml:space="preserve">Pada </w:t>
+      </w:r>
+      <w:proofErr w:type="spellStart"/>
+      <w:r>
+        <w:rPr>
+          <w:lang w:val="id-ID"/>
+        </w:rPr>
+        <w:t>network</w:t>
+      </w:r>
+      <w:proofErr w:type="spellEnd"/>
+      <w:r>
+        <w:rPr>
+          <w:lang w:val="id-ID"/>
+        </w:rPr>
+        <w:t xml:space="preserve"> layer terdapat </w:t>
+      </w:r>
+      <w:proofErr w:type="spellStart"/>
+      <w:r>
+        <w:rPr>
+          <w:lang w:val="id-ID"/>
+        </w:rPr>
+        <w:t>load</w:t>
+      </w:r>
+      <w:proofErr w:type="spellEnd"/>
+      <w:r>
+        <w:rPr>
+          <w:lang w:val="id-ID"/>
+        </w:rPr>
+        <w:t xml:space="preserve"> </w:t>
+      </w:r>
+      <w:proofErr w:type="spellStart"/>
+      <w:r>
+        <w:rPr>
+          <w:lang w:val="id-ID"/>
+        </w:rPr>
+        <w:t>balancer</w:t>
+      </w:r>
+      <w:proofErr w:type="spellEnd"/>
+      <w:r>
+        <w:rPr>
+          <w:lang w:val="id-ID"/>
+        </w:rPr>
+        <w:t xml:space="preserve"> untuk membagi beban kerja dan </w:t>
+      </w:r>
+      <w:proofErr w:type="spellStart"/>
+      <w:r>
+        <w:rPr>
+          <w:lang w:val="id-ID"/>
+        </w:rPr>
+        <w:t>firewall</w:t>
+      </w:r>
+      <w:proofErr w:type="spellEnd"/>
+      <w:r>
+        <w:rPr>
+          <w:lang w:val="id-ID"/>
+        </w:rPr>
+        <w:t xml:space="preserve"> untuk menjaga keamanan.</w:t>
+      </w:r>
+      <w:r>
+        <w:rPr>
+          <w:lang w:val="en-AS"/>
+        </w:rPr>
+        <w:t xml:space="preserve"> </w:t>
+      </w:r>
+      <w:r>
+        <w:rPr>
+          <w:lang w:val="id-ID"/>
+        </w:rPr>
+        <w:t>Koneksi antar komponen dijelaskan dengan panah yang menghubungkan masing-masing komponen</w:t>
+      </w:r>
+      <w:r>
+        <w:rPr>
+          <w:lang w:val="en-AS"/>
+        </w:rPr>
+        <w:t>.</w:t>
+      </w:r>
+    </w:p>
+    <w:p>
+      <w:pPr>
+        <w:pStyle w:val="ListParagraph"/>
+        <w:spacing w:before="40" w:after="0"/>
+        <w:ind w:left="2016"/>
+        <w:rPr>
+          <w:lang w:val="en-AS"/>
+        </w:rPr>
+      </w:pPr>
+    </w:p>
+    <w:p>
+      <w:pPr>
+        <w:pStyle w:val="ListParagraph"/>
+        <w:numPr>
+          <w:ilvl w:val="0"/>
+          <w:numId w:val="38"/>
+        </w:numPr>
+        <w:tabs>
+          <w:tab w:val="clear" w:pos="720"/>
+        </w:tabs>
+        <w:spacing w:before="40" w:after="0"/>
+        <w:ind w:left="2016" w:hanging="576"/>
+        <w:rPr>
+          <w:i/>
+          <w:iCs/>
+          <w:lang w:val="id-ID"/>
+        </w:rPr>
+      </w:pPr>
+      <w:r>
+        <w:rPr>
+          <w:i/>
+          <w:iCs/>
+          <w:lang w:val="en-AS"/>
+        </w:rPr>
+        <w:t>Component diagram</w:t>
+      </w:r>
+    </w:p>
+    <w:p>
+      <w:pPr>
+        <w:pStyle w:val="ListParagraph"/>
+        <w:spacing w:before="40" w:after="0"/>
+        <w:ind w:firstLine="576"/>
+        <w:rPr>
+          <w:lang w:val="id-ID"/>
+        </w:rPr>
+      </w:pPr>
+    </w:p>
+    <w:p>
+      <w:pPr>
+        <w:pStyle w:val="ListParagraph"/>
+        <w:numPr>
+          <w:ilvl w:val="0"/>
+          <w:numId w:val="38"/>
+        </w:numPr>
+        <w:tabs>
+          <w:tab w:val="clear" w:pos="720"/>
+        </w:tabs>
+        <w:spacing w:before="40" w:after="0"/>
+        <w:ind w:left="2016" w:hanging="576"/>
+        <w:rPr>
+          <w:i/>
+          <w:iCs/>
+          <w:lang w:val="id-ID"/>
+        </w:rPr>
+      </w:pPr>
+      <w:r>
+        <w:rPr>
+          <w:i/>
+          <w:iCs/>
+          <w:lang w:val="en-AS"/>
+        </w:rPr>
+        <w:t>Code diagram</w:t>
+      </w:r>
+    </w:p>
+    <w:p>
+      <w:pPr>
+        <w:pStyle w:val="ListParagraph"/>
+        <w:spacing w:before="40" w:after="0"/>
+        <w:ind w:left="2016"/>
+        <w:rPr>
+          <w:i/>
+          <w:iCs/>
+          <w:lang w:val="id-ID"/>
+        </w:rPr>
+      </w:pPr>
+    </w:p>
+    <w:p>
+      <w:pPr>
+        <w:pStyle w:val="ListParagraph"/>
+        <w:spacing w:before="40" w:after="0"/>
+        <w:ind w:left="2016"/>
+        <w:rPr>
+          <w:i/>
+          <w:iCs/>
+          <w:lang w:val="id-ID"/>
+        </w:rPr>
+      </w:pPr>
+    </w:p>
+    <w:p>
+      <w:pPr>
+        <w:pStyle w:val="ListParagraph"/>
+        <w:spacing w:before="40" w:after="0"/>
+        <w:ind w:left="0"/>
+        <w:rPr>
+          <w:lang w:val="en-AS"/>
+        </w:rPr>
+      </w:pPr>
+    </w:p>
+    <w:p>
+      <w:pPr>
+        <w:pStyle w:val="ListParagraph"/>
+        <w:spacing w:before="40" w:after="0"/>
+        <w:ind w:firstLine="576"/>
+        <w:rPr>
+          <w:lang w:val="en-AS"/>
         </w:rPr>
         <w:sectPr>
-          <w:headerReference w:type="default" r:id="rId24"/>
-          <w:headerReference w:type="first" r:id="rId25"/>
-          <w:footerReference w:type="first" r:id="rId26"/>
+          <w:headerReference w:type="default" r:id="rId25"/>
+          <w:headerReference w:type="first" r:id="rId26"/>
+          <w:footerReference w:type="first" r:id="rId27"/>
           <w:pgSz w:w="12191" w:h="16840"/>
           <w:pgMar w:top="2268" w:right="1701" w:bottom="1701" w:left="2268" w:header="720" w:footer="720" w:gutter="0"/>
           <w:cols w:space="720"/>
@@ -13474,17 +13970,13 @@
           <w:docGrid w:linePitch="326"/>
         </w:sectPr>
       </w:pPr>
-      <w:r>
-        <w:lastRenderedPageBreak/>
-        <w:t>Dalam diagram level 2 ini, terlihat bahwa fitur state-based code editor terletak pada bagian client-side dari modul kode editor. Code client bertanggung jawab untuk menyimpan dan mengirimkan state yang sedang aktif ke state manager dan state database pada server-side. Hal ini memungkinkan state pada kode editor pengguna mengikuti keadaan pada video course yang sedang ditonton.</w:t>
-      </w:r>
     </w:p>
     <w:p>
       <w:pPr>
         <w:pStyle w:val="Heading1"/>
       </w:pPr>
-      <w:bookmarkStart w:id="62" w:name="_Toc462552792"/>
-      <w:bookmarkStart w:id="63" w:name="_Toc127646398"/>
+      <w:bookmarkStart w:id="61" w:name="_Toc462552792"/>
+      <w:bookmarkStart w:id="62" w:name="_Toc127646398"/>
       <w:r>
         <w:lastRenderedPageBreak/>
         <w:t>BAB</w:t>
@@ -13498,14 +13990,14 @@
       <w:r>
         <w:br/>
       </w:r>
+      <w:bookmarkEnd w:id="61"/>
+      <w:r>
+        <w:t xml:space="preserve">HASIL DAN </w:t>
+      </w:r>
+      <w:r>
+        <w:t>PEMBAHASAN</w:t>
+      </w:r>
       <w:bookmarkEnd w:id="62"/>
-      <w:r>
-        <w:t xml:space="preserve">HASIL DAN </w:t>
-      </w:r>
-      <w:r>
-        <w:t>PEMBAHASAN</w:t>
-      </w:r>
-      <w:bookmarkEnd w:id="63"/>
     </w:p>
     <w:p>
       <w:pPr>
@@ -13647,11 +14139,11 @@
           <w:numId w:val="7"/>
         </w:numPr>
       </w:pPr>
-      <w:bookmarkStart w:id="64" w:name="_Toc127646399"/>
+      <w:bookmarkStart w:id="63" w:name="_Toc127646399"/>
       <w:r>
         <w:t>Sub Bab</w:t>
       </w:r>
-      <w:bookmarkEnd w:id="64"/>
+      <w:bookmarkEnd w:id="63"/>
     </w:p>
     <w:p>
       <w:pPr>
@@ -13895,11 +14387,11 @@
         </w:rPr>
         <w:tab/>
       </w:r>
-      <w:bookmarkStart w:id="65" w:name="_Toc127646400"/>
+      <w:bookmarkStart w:id="64" w:name="_Toc127646400"/>
       <w:r>
         <w:t>Sub Bab</w:t>
       </w:r>
-      <w:bookmarkEnd w:id="65"/>
+      <w:bookmarkEnd w:id="64"/>
     </w:p>
     <w:p>
       <w:pPr>
@@ -14139,9 +14631,9 @@
           <w:szCs w:val="24"/>
         </w:rPr>
         <w:sectPr>
-          <w:headerReference w:type="default" r:id="rId27"/>
-          <w:headerReference w:type="first" r:id="rId28"/>
-          <w:footerReference w:type="first" r:id="rId29"/>
+          <w:headerReference w:type="default" r:id="rId28"/>
+          <w:headerReference w:type="first" r:id="rId29"/>
+          <w:footerReference w:type="first" r:id="rId30"/>
           <w:pgSz w:w="12191" w:h="16840" w:code="9"/>
           <w:pgMar w:top="2268" w:right="1701" w:bottom="1701" w:left="2268" w:header="720" w:footer="720" w:gutter="0"/>
           <w:cols w:space="720"/>
@@ -14154,8 +14646,8 @@
       <w:pPr>
         <w:pStyle w:val="Heading1"/>
       </w:pPr>
-      <w:bookmarkStart w:id="66" w:name="_Toc462552795"/>
-      <w:bookmarkStart w:id="67" w:name="_Toc127646401"/>
+      <w:bookmarkStart w:id="65" w:name="_Toc462552795"/>
+      <w:bookmarkStart w:id="66" w:name="_Toc127646401"/>
       <w:r>
         <w:lastRenderedPageBreak/>
         <w:t>BAB</w:t>
@@ -14172,14 +14664,14 @@
       <w:r>
         <w:br/>
       </w:r>
+      <w:bookmarkEnd w:id="65"/>
+      <w:r>
+        <w:t>KE</w:t>
+      </w:r>
+      <w:r>
+        <w:t>SIMPULAN DAN SARAN</w:t>
+      </w:r>
       <w:bookmarkEnd w:id="66"/>
-      <w:r>
-        <w:t>KE</w:t>
-      </w:r>
-      <w:r>
-        <w:t>SIMPULAN DAN SARAN</w:t>
-      </w:r>
-      <w:bookmarkEnd w:id="67"/>
     </w:p>
     <w:p>
       <w:pPr>
@@ -14305,19 +14797,19 @@
       <w:pPr>
         <w:pStyle w:val="Heading2"/>
       </w:pPr>
-      <w:bookmarkStart w:id="68" w:name="_Toc462552796"/>
-      <w:bookmarkStart w:id="69" w:name="_Toc127646402"/>
+      <w:bookmarkStart w:id="67" w:name="_Toc462552796"/>
+      <w:bookmarkStart w:id="68" w:name="_Toc127646402"/>
       <w:r>
         <w:t>6.1</w:t>
       </w:r>
       <w:r>
         <w:tab/>
       </w:r>
+      <w:bookmarkEnd w:id="67"/>
+      <w:r>
+        <w:t>Simpulan</w:t>
+      </w:r>
       <w:bookmarkEnd w:id="68"/>
-      <w:r>
-        <w:t>Simpulan</w:t>
-      </w:r>
-      <w:bookmarkEnd w:id="69"/>
     </w:p>
     <w:p>
       <w:pPr>
@@ -14649,19 +15141,19 @@
       <w:pPr>
         <w:pStyle w:val="Heading2"/>
       </w:pPr>
-      <w:bookmarkStart w:id="70" w:name="_Toc462552797"/>
-      <w:bookmarkStart w:id="71" w:name="_Toc127646403"/>
+      <w:bookmarkStart w:id="69" w:name="_Toc462552797"/>
+      <w:bookmarkStart w:id="70" w:name="_Toc127646403"/>
       <w:r>
         <w:t>6.2</w:t>
       </w:r>
       <w:r>
         <w:tab/>
       </w:r>
+      <w:bookmarkEnd w:id="69"/>
+      <w:r>
+        <w:t>Saran</w:t>
+      </w:r>
       <w:bookmarkEnd w:id="70"/>
-      <w:r>
-        <w:t>Saran</w:t>
-      </w:r>
-      <w:bookmarkEnd w:id="71"/>
     </w:p>
     <w:p>
       <w:pPr>
@@ -14881,15 +15373,13 @@
         </w:sectPr>
       </w:pPr>
     </w:p>
-    <w:bookmarkStart w:id="72" w:name="_Toc462552798" w:displacedByCustomXml="next"/>
-    <w:bookmarkStart w:id="73" w:name="_Toc448384025" w:displacedByCustomXml="next"/>
-    <w:bookmarkStart w:id="74" w:name="_Toc127646404" w:displacedByCustomXml="next"/>
+    <w:bookmarkStart w:id="71" w:name="_Toc462552798" w:displacedByCustomXml="next"/>
+    <w:bookmarkStart w:id="72" w:name="_Toc448384025" w:displacedByCustomXml="next"/>
+    <w:bookmarkStart w:id="73" w:name="_Toc127646404" w:displacedByCustomXml="next"/>
     <w:sdt>
       <w:sdtPr>
         <w:rPr>
           <w:rFonts w:eastAsia="Calibri"/>
-          <w:b w:val="0"/>
-          <w:bCs w:val="0"/>
           <w:noProof w:val="0"/>
           <w:sz w:val="24"/>
           <w:szCs w:val="22"/>
@@ -14900,10 +15390,15 @@
           <w:docPartUnique/>
         </w:docPartObj>
       </w:sdtPr>
-      <w:sdtEndPr/>
+      <w:sdtEndPr>
+        <w:rPr>
+          <w:b w:val="0"/>
+          <w:bCs w:val="0"/>
+        </w:rPr>
+      </w:sdtEndPr>
       <w:sdtContent>
-        <w:bookmarkEnd w:id="73" w:displacedByCustomXml="prev"/>
         <w:bookmarkEnd w:id="72" w:displacedByCustomXml="prev"/>
+        <w:bookmarkEnd w:id="71" w:displacedByCustomXml="prev"/>
         <w:p>
           <w:pPr>
             <w:pStyle w:val="Heading1"/>
@@ -14911,7 +15406,7 @@
           <w:r>
             <w:t>DAFTAR PUSTAKA</w:t>
           </w:r>
-          <w:bookmarkEnd w:id="74"/>
+          <w:bookmarkEnd w:id="73"/>
         </w:p>
         <w:sdt>
           <w:sdtPr>
@@ -15031,7 +15526,7 @@
                 </w:rPr>
                 <w:t xml:space="preserve">(1). </w:t>
               </w:r>
-              <w:hyperlink r:id="rId30" w:history="1">
+              <w:hyperlink r:id="rId31" w:history="1">
                 <w:r>
                   <w:rPr>
                     <w:rStyle w:val="Hyperlink"/>
@@ -15061,7 +15556,7 @@
               <w:r>
                 <w:t xml:space="preserve"> University. Egyptian Association for Educational Computer Journal. </w:t>
               </w:r>
-              <w:hyperlink r:id="rId31" w:tgtFrame="_new" w:history="1">
+              <w:hyperlink r:id="rId32" w:tgtFrame="_new" w:history="1">
                 <w:r>
                   <w:rPr>
                     <w:rStyle w:val="Hyperlink"/>
@@ -15090,7 +15585,7 @@
               <w:r>
                 <w:t xml:space="preserve">Lee, J., Song, H.-D., &amp; Hong, A. (2019). Exploring factors and indicators for measuring students' sustainable engagement in e-learning. Sustainability, 11(4), 985. </w:t>
               </w:r>
-              <w:hyperlink r:id="rId32" w:tgtFrame="_new" w:history="1">
+              <w:hyperlink r:id="rId33" w:tgtFrame="_new" w:history="1">
                 <w:r>
                   <w:rPr>
                     <w:rStyle w:val="Hyperlink"/>
@@ -15125,7 +15620,7 @@
               <w:r>
                 <w:t xml:space="preserve">, 18(1), 1-19. </w:t>
               </w:r>
-              <w:hyperlink r:id="rId33" w:tgtFrame="_new" w:history="1">
+              <w:hyperlink r:id="rId34" w:tgtFrame="_new" w:history="1">
                 <w:r>
                   <w:rPr>
                     <w:rStyle w:val="Hyperlink"/>
@@ -15270,21 +15765,7 @@
                 <w:rPr>
                   <w:lang w:val="id-ID"/>
                 </w:rPr>
-                <w:t xml:space="preserve"> </w:t>
-              </w:r>
-              <w:proofErr w:type="spellStart"/>
-              <w:r>
-                <w:rPr>
-                  <w:lang w:val="id-ID"/>
-                </w:rPr>
-                <w:t>of</w:t>
-              </w:r>
-              <w:proofErr w:type="spellEnd"/>
-              <w:r>
-                <w:rPr>
-                  <w:lang w:val="id-ID"/>
-                </w:rPr>
-                <w:t xml:space="preserve"> </w:t>
+                <w:t xml:space="preserve"> of </w:t>
               </w:r>
               <w:proofErr w:type="spellStart"/>
               <w:r>
@@ -15610,9 +16091,9 @@
         <w:p>
           <w:pPr>
             <w:sectPr>
-              <w:headerReference w:type="default" r:id="rId34"/>
-              <w:headerReference w:type="first" r:id="rId35"/>
-              <w:footerReference w:type="first" r:id="rId36"/>
+              <w:headerReference w:type="default" r:id="rId35"/>
+              <w:headerReference w:type="first" r:id="rId36"/>
+              <w:footerReference w:type="first" r:id="rId37"/>
               <w:pgSz w:w="12191" w:h="16840" w:code="9"/>
               <w:pgMar w:top="2268" w:right="1701" w:bottom="1701" w:left="2268" w:header="720" w:footer="720" w:gutter="0"/>
               <w:cols w:space="720"/>
@@ -15663,11 +16144,11 @@
       <w:pPr>
         <w:pStyle w:val="Heading1"/>
       </w:pPr>
-      <w:bookmarkStart w:id="75" w:name="_Toc127646405"/>
+      <w:bookmarkStart w:id="74" w:name="_Toc127646405"/>
       <w:r>
         <w:t>LAMPIRAN-LAMPIRAN</w:t>
       </w:r>
-      <w:bookmarkEnd w:id="75"/>
+      <w:bookmarkEnd w:id="74"/>
     </w:p>
     <w:p>
       <w:pPr>
@@ -15732,7 +16213,7 @@
                     </pic:cNvPicPr>
                   </pic:nvPicPr>
                   <pic:blipFill>
-                    <a:blip r:embed="rId37" cstate="print">
+                    <a:blip r:embed="rId38" cstate="print">
                       <a:extLst>
                         <a:ext uri="{28A0092B-C50C-407E-A947-70E740481C1C}">
                           <a14:useLocalDpi xmlns:a14="http://schemas.microsoft.com/office/drawing/2010/main" val="0"/>
@@ -15841,7 +16322,7 @@
                     </pic:cNvPicPr>
                   </pic:nvPicPr>
                   <pic:blipFill>
-                    <a:blip r:embed="rId38" cstate="print">
+                    <a:blip r:embed="rId39" cstate="print">
                       <a:extLst>
                         <a:ext uri="{28A0092B-C50C-407E-A947-70E740481C1C}">
                           <a14:useLocalDpi xmlns:a14="http://schemas.microsoft.com/office/drawing/2010/main" val="0"/>
@@ -15917,98 +16398,6 @@
                 <pic:pic xmlns:pic="http://schemas.openxmlformats.org/drawingml/2006/picture">
                   <pic:nvPicPr>
                     <pic:cNvPr id="0" name="Picture 10"/>
-                    <pic:cNvPicPr>
-                      <a:picLocks noChangeAspect="1" noChangeArrowheads="1"/>
-                    </pic:cNvPicPr>
-                  </pic:nvPicPr>
-                  <pic:blipFill>
-                    <a:blip r:embed="rId39" cstate="print">
-                      <a:extLst>
-                        <a:ext uri="{28A0092B-C50C-407E-A947-70E740481C1C}">
-                          <a14:useLocalDpi xmlns:a14="http://schemas.microsoft.com/office/drawing/2010/main" val="0"/>
-                        </a:ext>
-                      </a:extLst>
-                    </a:blip>
-                    <a:srcRect/>
-                    <a:stretch>
-                      <a:fillRect/>
-                    </a:stretch>
-                  </pic:blipFill>
-                  <pic:spPr bwMode="auto">
-                    <a:xfrm>
-                      <a:off x="0" y="0"/>
-                      <a:ext cx="5220970" cy="2197100"/>
-                    </a:xfrm>
-                    <a:prstGeom prst="rect">
-                      <a:avLst/>
-                    </a:prstGeom>
-                    <a:noFill/>
-                    <a:ln>
-                      <a:noFill/>
-                    </a:ln>
-                  </pic:spPr>
-                </pic:pic>
-              </a:graphicData>
-            </a:graphic>
-          </wp:inline>
-        </w:drawing>
-      </w:r>
-    </w:p>
-    <w:p>
-      <w:pPr>
-        <w:pStyle w:val="ListParagraph"/>
-        <w:spacing w:before="40" w:after="0"/>
-        <w:ind w:firstLine="576"/>
-        <w:rPr>
-          <w:noProof/>
-        </w:rPr>
-      </w:pPr>
-    </w:p>
-    <w:p>
-      <w:pPr>
-        <w:pStyle w:val="ListParagraph"/>
-        <w:spacing w:before="40" w:after="0"/>
-        <w:ind w:firstLine="576"/>
-        <w:rPr>
-          <w:noProof/>
-          <w:lang w:val="en-AS"/>
-        </w:rPr>
-      </w:pPr>
-      <w:r>
-        <w:rPr>
-          <w:noProof/>
-          <w:lang w:val="en-AS"/>
-        </w:rPr>
-        <w:lastRenderedPageBreak/>
-        <w:t>Lampiran 4 Chart pertanyaan ke-2</w:t>
-      </w:r>
-    </w:p>
-    <w:p>
-      <w:pPr>
-        <w:pStyle w:val="ListParagraph"/>
-        <w:spacing w:before="40" w:after="0"/>
-        <w:ind w:firstLine="576"/>
-        <w:rPr>
-          <w:lang w:val="id-ID"/>
-        </w:rPr>
-      </w:pPr>
-      <w:r>
-        <w:rPr>
-          <w:noProof/>
-        </w:rPr>
-        <w:drawing>
-          <wp:inline distT="0" distB="0" distL="0" distR="0" wp14:anchorId="3B3DD735" wp14:editId="4E75ED23">
-            <wp:extent cx="5220970" cy="2197100"/>
-            <wp:effectExtent l="0" t="0" r="0" b="0"/>
-            <wp:docPr id="8" name="Picture 8"/>
-            <wp:cNvGraphicFramePr>
-              <a:graphicFrameLocks xmlns:a="http://schemas.openxmlformats.org/drawingml/2006/main" noChangeAspect="1"/>
-            </wp:cNvGraphicFramePr>
-            <a:graphic xmlns:a="http://schemas.openxmlformats.org/drawingml/2006/main">
-              <a:graphicData uri="http://schemas.openxmlformats.org/drawingml/2006/picture">
-                <pic:pic xmlns:pic="http://schemas.openxmlformats.org/drawingml/2006/picture">
-                  <pic:nvPicPr>
-                    <pic:cNvPr id="0" name="Picture 12"/>
                     <pic:cNvPicPr>
                       <a:picLocks noChangeAspect="1" noChangeArrowheads="1"/>
                     </pic:cNvPicPr>
@@ -16053,6 +16442,97 @@
         <w:ind w:firstLine="576"/>
         <w:rPr>
           <w:noProof/>
+        </w:rPr>
+      </w:pPr>
+    </w:p>
+    <w:p>
+      <w:pPr>
+        <w:pStyle w:val="ListParagraph"/>
+        <w:spacing w:before="40" w:after="0"/>
+        <w:ind w:firstLine="576"/>
+        <w:rPr>
+          <w:noProof/>
+          <w:lang w:val="en-AS"/>
+        </w:rPr>
+      </w:pPr>
+      <w:r>
+        <w:rPr>
+          <w:noProof/>
+          <w:lang w:val="en-AS"/>
+        </w:rPr>
+        <w:t>Lampiran 4 Chart pertanyaan ke-2</w:t>
+      </w:r>
+    </w:p>
+    <w:p>
+      <w:pPr>
+        <w:pStyle w:val="ListParagraph"/>
+        <w:spacing w:before="40" w:after="0"/>
+        <w:ind w:firstLine="576"/>
+        <w:rPr>
+          <w:lang w:val="id-ID"/>
+        </w:rPr>
+      </w:pPr>
+      <w:r>
+        <w:rPr>
+          <w:noProof/>
+        </w:rPr>
+        <w:drawing>
+          <wp:inline distT="0" distB="0" distL="0" distR="0" wp14:anchorId="3B3DD735" wp14:editId="4E75ED23">
+            <wp:extent cx="5220970" cy="2197100"/>
+            <wp:effectExtent l="0" t="0" r="0" b="0"/>
+            <wp:docPr id="8" name="Picture 8"/>
+            <wp:cNvGraphicFramePr>
+              <a:graphicFrameLocks xmlns:a="http://schemas.openxmlformats.org/drawingml/2006/main" noChangeAspect="1"/>
+            </wp:cNvGraphicFramePr>
+            <a:graphic xmlns:a="http://schemas.openxmlformats.org/drawingml/2006/main">
+              <a:graphicData uri="http://schemas.openxmlformats.org/drawingml/2006/picture">
+                <pic:pic xmlns:pic="http://schemas.openxmlformats.org/drawingml/2006/picture">
+                  <pic:nvPicPr>
+                    <pic:cNvPr id="0" name="Picture 12"/>
+                    <pic:cNvPicPr>
+                      <a:picLocks noChangeAspect="1" noChangeArrowheads="1"/>
+                    </pic:cNvPicPr>
+                  </pic:nvPicPr>
+                  <pic:blipFill>
+                    <a:blip r:embed="rId41" cstate="print">
+                      <a:extLst>
+                        <a:ext uri="{28A0092B-C50C-407E-A947-70E740481C1C}">
+                          <a14:useLocalDpi xmlns:a14="http://schemas.microsoft.com/office/drawing/2010/main" val="0"/>
+                        </a:ext>
+                      </a:extLst>
+                    </a:blip>
+                    <a:srcRect/>
+                    <a:stretch>
+                      <a:fillRect/>
+                    </a:stretch>
+                  </pic:blipFill>
+                  <pic:spPr bwMode="auto">
+                    <a:xfrm>
+                      <a:off x="0" y="0"/>
+                      <a:ext cx="5220970" cy="2197100"/>
+                    </a:xfrm>
+                    <a:prstGeom prst="rect">
+                      <a:avLst/>
+                    </a:prstGeom>
+                    <a:noFill/>
+                    <a:ln>
+                      <a:noFill/>
+                    </a:ln>
+                  </pic:spPr>
+                </pic:pic>
+              </a:graphicData>
+            </a:graphic>
+          </wp:inline>
+        </w:drawing>
+      </w:r>
+    </w:p>
+    <w:p>
+      <w:pPr>
+        <w:pStyle w:val="ListParagraph"/>
+        <w:spacing w:before="40" w:after="0"/>
+        <w:ind w:firstLine="576"/>
+        <w:rPr>
+          <w:noProof/>
           <w:lang w:val="en-AS"/>
         </w:rPr>
       </w:pPr>
@@ -16095,7 +16575,7 @@
                     </pic:cNvPicPr>
                   </pic:nvPicPr>
                   <pic:blipFill>
-                    <a:blip r:embed="rId41" cstate="print">
+                    <a:blip r:embed="rId42" cstate="print">
                       <a:extLst>
                         <a:ext uri="{28A0092B-C50C-407E-A947-70E740481C1C}">
                           <a14:useLocalDpi xmlns:a14="http://schemas.microsoft.com/office/drawing/2010/main" val="0"/>
@@ -16158,6 +16638,7 @@
         <w:rPr>
           <w:noProof/>
         </w:rPr>
+        <w:lastRenderedPageBreak/>
         <w:drawing>
           <wp:inline distT="0" distB="0" distL="0" distR="0" wp14:anchorId="760AED20" wp14:editId="73B4B45B">
             <wp:extent cx="5220970" cy="2448560"/>
@@ -16176,7 +16657,7 @@
                     </pic:cNvPicPr>
                   </pic:nvPicPr>
                   <pic:blipFill>
-                    <a:blip r:embed="rId42" cstate="print">
+                    <a:blip r:embed="rId43" cstate="print">
                       <a:extLst>
                         <a:ext uri="{28A0092B-C50C-407E-A947-70E740481C1C}">
                           <a14:useLocalDpi xmlns:a14="http://schemas.microsoft.com/office/drawing/2010/main" val="0"/>
@@ -16224,7 +16705,6 @@
           <w:noProof/>
           <w:lang w:val="en-AS"/>
         </w:rPr>
-        <w:lastRenderedPageBreak/>
         <w:t>Lampiran 7 Chart pertanyaan ke-7</w:t>
       </w:r>
     </w:p>
@@ -16260,7 +16740,7 @@
                     </pic:cNvPicPr>
                   </pic:nvPicPr>
                   <pic:blipFill>
-                    <a:blip r:embed="rId43" cstate="print">
+                    <a:blip r:embed="rId44" cstate="print">
                       <a:extLst>
                         <a:ext uri="{28A0092B-C50C-407E-A947-70E740481C1C}">
                           <a14:useLocalDpi xmlns:a14="http://schemas.microsoft.com/office/drawing/2010/main" val="0"/>
@@ -16338,7 +16818,7 @@
                     </pic:cNvPicPr>
                   </pic:nvPicPr>
                   <pic:blipFill>
-                    <a:blip r:embed="rId44" cstate="print">
+                    <a:blip r:embed="rId45" cstate="print">
                       <a:extLst>
                         <a:ext uri="{28A0092B-C50C-407E-A947-70E740481C1C}">
                           <a14:useLocalDpi xmlns:a14="http://schemas.microsoft.com/office/drawing/2010/main" val="0"/>
@@ -16418,7 +16898,7 @@
       </w:r>
     </w:p>
     <w:sectPr>
-      <w:headerReference w:type="default" r:id="rId45"/>
+      <w:headerReference w:type="default" r:id="rId46"/>
       <w:pgSz w:w="12191" w:h="16840"/>
       <w:pgMar w:top="2268" w:right="1701" w:bottom="1701" w:left="2268" w:header="720" w:footer="720" w:gutter="0"/>
       <w:cols w:space="720"/>
@@ -18130,17 +18610,17 @@
   <w:abstractNum w:abstractNumId="8" w15:restartNumberingAfterBreak="0">
     <w:nsid w:val="25950DFE"/>
     <w:multiLevelType w:val="hybridMultilevel"/>
-    <w:tmpl w:val="E9421BDA"/>
-    <w:lvl w:ilvl="0" w:tplc="0421000F">
-      <w:start w:val="1"/>
-      <w:numFmt w:val="decimal"/>
+    <w:tmpl w:val="012E8046"/>
+    <w:lvl w:ilvl="0" w:tplc="04090019">
+      <w:start w:val="1"/>
+      <w:numFmt w:val="lowerLetter"/>
       <w:lvlText w:val="%1."/>
       <w:lvlJc w:val="left"/>
       <w:pPr>
         <w:ind w:left="720" w:hanging="360"/>
       </w:pPr>
     </w:lvl>
-    <w:lvl w:ilvl="1" w:tplc="04210019" w:tentative="1">
+    <w:lvl w:ilvl="1" w:tplc="04210019">
       <w:start w:val="1"/>
       <w:numFmt w:val="lowerLetter"/>
       <w:lvlText w:val="%2."/>
@@ -18149,7 +18629,7 @@
         <w:ind w:left="1440" w:hanging="360"/>
       </w:pPr>
     </w:lvl>
-    <w:lvl w:ilvl="2" w:tplc="0421001B" w:tentative="1">
+    <w:lvl w:ilvl="2" w:tplc="0421001B">
       <w:start w:val="1"/>
       <w:numFmt w:val="lowerRoman"/>
       <w:lvlText w:val="%3."/>
@@ -18158,7 +18638,7 @@
         <w:ind w:left="2160" w:hanging="180"/>
       </w:pPr>
     </w:lvl>
-    <w:lvl w:ilvl="3" w:tplc="0421000F" w:tentative="1">
+    <w:lvl w:ilvl="3" w:tplc="0421000F">
       <w:start w:val="1"/>
       <w:numFmt w:val="decimal"/>
       <w:lvlText w:val="%4."/>
@@ -18167,7 +18647,7 @@
         <w:ind w:left="2880" w:hanging="360"/>
       </w:pPr>
     </w:lvl>
-    <w:lvl w:ilvl="4" w:tplc="04210019" w:tentative="1">
+    <w:lvl w:ilvl="4" w:tplc="04210019">
       <w:start w:val="1"/>
       <w:numFmt w:val="lowerLetter"/>
       <w:lvlText w:val="%5."/>
@@ -18440,6 +18920,181 @@
     </w:lvl>
   </w:abstractNum>
   <w:abstractNum w:abstractNumId="11" w15:restartNumberingAfterBreak="0">
+    <w:nsid w:val="35913C5C"/>
+    <w:multiLevelType w:val="hybridMultilevel"/>
+    <w:tmpl w:val="C7185930"/>
+    <w:lvl w:ilvl="0" w:tplc="A7C4B53C">
+      <w:start w:val="3"/>
+      <w:numFmt w:val="lowerLetter"/>
+      <w:lvlText w:val="%1."/>
+      <w:lvlJc w:val="left"/>
+      <w:pPr>
+        <w:ind w:left="1440" w:hanging="360"/>
+      </w:pPr>
+      <w:rPr>
+        <w:rFonts w:hint="default"/>
+      </w:rPr>
+    </w:lvl>
+    <w:lvl w:ilvl="1" w:tplc="04210019">
+      <w:start w:val="1"/>
+      <w:numFmt w:val="lowerLetter"/>
+      <w:lvlText w:val="%2."/>
+      <w:lvlJc w:val="left"/>
+      <w:pPr>
+        <w:ind w:left="1440" w:hanging="360"/>
+      </w:pPr>
+    </w:lvl>
+    <w:lvl w:ilvl="2" w:tplc="0421001B" w:tentative="1">
+      <w:start w:val="1"/>
+      <w:numFmt w:val="lowerRoman"/>
+      <w:lvlText w:val="%3."/>
+      <w:lvlJc w:val="right"/>
+      <w:pPr>
+        <w:ind w:left="2160" w:hanging="180"/>
+      </w:pPr>
+    </w:lvl>
+    <w:lvl w:ilvl="3" w:tplc="0421000F" w:tentative="1">
+      <w:start w:val="1"/>
+      <w:numFmt w:val="decimal"/>
+      <w:lvlText w:val="%4."/>
+      <w:lvlJc w:val="left"/>
+      <w:pPr>
+        <w:ind w:left="2880" w:hanging="360"/>
+      </w:pPr>
+    </w:lvl>
+    <w:lvl w:ilvl="4" w:tplc="04210019" w:tentative="1">
+      <w:start w:val="1"/>
+      <w:numFmt w:val="lowerLetter"/>
+      <w:lvlText w:val="%5."/>
+      <w:lvlJc w:val="left"/>
+      <w:pPr>
+        <w:ind w:left="3600" w:hanging="360"/>
+      </w:pPr>
+    </w:lvl>
+    <w:lvl w:ilvl="5" w:tplc="0421001B" w:tentative="1">
+      <w:start w:val="1"/>
+      <w:numFmt w:val="lowerRoman"/>
+      <w:lvlText w:val="%6."/>
+      <w:lvlJc w:val="right"/>
+      <w:pPr>
+        <w:ind w:left="4320" w:hanging="180"/>
+      </w:pPr>
+    </w:lvl>
+    <w:lvl w:ilvl="6" w:tplc="0421000F" w:tentative="1">
+      <w:start w:val="1"/>
+      <w:numFmt w:val="decimal"/>
+      <w:lvlText w:val="%7."/>
+      <w:lvlJc w:val="left"/>
+      <w:pPr>
+        <w:ind w:left="5040" w:hanging="360"/>
+      </w:pPr>
+    </w:lvl>
+    <w:lvl w:ilvl="7" w:tplc="04210019" w:tentative="1">
+      <w:start w:val="1"/>
+      <w:numFmt w:val="lowerLetter"/>
+      <w:lvlText w:val="%8."/>
+      <w:lvlJc w:val="left"/>
+      <w:pPr>
+        <w:ind w:left="5760" w:hanging="360"/>
+      </w:pPr>
+    </w:lvl>
+    <w:lvl w:ilvl="8" w:tplc="0421001B" w:tentative="1">
+      <w:start w:val="1"/>
+      <w:numFmt w:val="lowerRoman"/>
+      <w:lvlText w:val="%9."/>
+      <w:lvlJc w:val="right"/>
+      <w:pPr>
+        <w:ind w:left="6480" w:hanging="180"/>
+      </w:pPr>
+    </w:lvl>
+  </w:abstractNum>
+  <w:abstractNum w:abstractNumId="12" w15:restartNumberingAfterBreak="0">
+    <w:nsid w:val="35EB406B"/>
+    <w:multiLevelType w:val="hybridMultilevel"/>
+    <w:tmpl w:val="141CD518"/>
+    <w:lvl w:ilvl="0" w:tplc="04210019">
+      <w:start w:val="1"/>
+      <w:numFmt w:val="lowerLetter"/>
+      <w:lvlText w:val="%1."/>
+      <w:lvlJc w:val="left"/>
+      <w:pPr>
+        <w:ind w:left="1800" w:hanging="360"/>
+      </w:pPr>
+    </w:lvl>
+    <w:lvl w:ilvl="1" w:tplc="04210019" w:tentative="1">
+      <w:start w:val="1"/>
+      <w:numFmt w:val="lowerLetter"/>
+      <w:lvlText w:val="%2."/>
+      <w:lvlJc w:val="left"/>
+      <w:pPr>
+        <w:ind w:left="2520" w:hanging="360"/>
+      </w:pPr>
+    </w:lvl>
+    <w:lvl w:ilvl="2" w:tplc="0421001B" w:tentative="1">
+      <w:start w:val="1"/>
+      <w:numFmt w:val="lowerRoman"/>
+      <w:lvlText w:val="%3."/>
+      <w:lvlJc w:val="right"/>
+      <w:pPr>
+        <w:ind w:left="3240" w:hanging="180"/>
+      </w:pPr>
+    </w:lvl>
+    <w:lvl w:ilvl="3" w:tplc="0421000F" w:tentative="1">
+      <w:start w:val="1"/>
+      <w:numFmt w:val="decimal"/>
+      <w:lvlText w:val="%4."/>
+      <w:lvlJc w:val="left"/>
+      <w:pPr>
+        <w:ind w:left="3960" w:hanging="360"/>
+      </w:pPr>
+    </w:lvl>
+    <w:lvl w:ilvl="4" w:tplc="04210019" w:tentative="1">
+      <w:start w:val="1"/>
+      <w:numFmt w:val="lowerLetter"/>
+      <w:lvlText w:val="%5."/>
+      <w:lvlJc w:val="left"/>
+      <w:pPr>
+        <w:ind w:left="4680" w:hanging="360"/>
+      </w:pPr>
+    </w:lvl>
+    <w:lvl w:ilvl="5" w:tplc="0421001B" w:tentative="1">
+      <w:start w:val="1"/>
+      <w:numFmt w:val="lowerRoman"/>
+      <w:lvlText w:val="%6."/>
+      <w:lvlJc w:val="right"/>
+      <w:pPr>
+        <w:ind w:left="5400" w:hanging="180"/>
+      </w:pPr>
+    </w:lvl>
+    <w:lvl w:ilvl="6" w:tplc="0421000F" w:tentative="1">
+      <w:start w:val="1"/>
+      <w:numFmt w:val="decimal"/>
+      <w:lvlText w:val="%7."/>
+      <w:lvlJc w:val="left"/>
+      <w:pPr>
+        <w:ind w:left="6120" w:hanging="360"/>
+      </w:pPr>
+    </w:lvl>
+    <w:lvl w:ilvl="7" w:tplc="04210019" w:tentative="1">
+      <w:start w:val="1"/>
+      <w:numFmt w:val="lowerLetter"/>
+      <w:lvlText w:val="%8."/>
+      <w:lvlJc w:val="left"/>
+      <w:pPr>
+        <w:ind w:left="6840" w:hanging="360"/>
+      </w:pPr>
+    </w:lvl>
+    <w:lvl w:ilvl="8" w:tplc="0421001B" w:tentative="1">
+      <w:start w:val="1"/>
+      <w:numFmt w:val="lowerRoman"/>
+      <w:lvlText w:val="%9."/>
+      <w:lvlJc w:val="right"/>
+      <w:pPr>
+        <w:ind w:left="7560" w:hanging="180"/>
+      </w:pPr>
+    </w:lvl>
+  </w:abstractNum>
+  <w:abstractNum w:abstractNumId="13" w15:restartNumberingAfterBreak="0">
     <w:nsid w:val="37B01161"/>
     <w:multiLevelType w:val="hybridMultilevel"/>
     <w:tmpl w:val="AFE22494"/>
@@ -18525,7 +19180,7 @@
       </w:pPr>
     </w:lvl>
   </w:abstractNum>
-  <w:abstractNum w:abstractNumId="12" w15:restartNumberingAfterBreak="0">
+  <w:abstractNum w:abstractNumId="14" w15:restartNumberingAfterBreak="0">
     <w:nsid w:val="393155B4"/>
     <w:multiLevelType w:val="multilevel"/>
     <w:tmpl w:val="611C0734"/>
@@ -18638,7 +19293,7 @@
       </w:rPr>
     </w:lvl>
   </w:abstractNum>
-  <w:abstractNum w:abstractNumId="13" w15:restartNumberingAfterBreak="0">
+  <w:abstractNum w:abstractNumId="15" w15:restartNumberingAfterBreak="0">
     <w:nsid w:val="440F444F"/>
     <w:multiLevelType w:val="hybridMultilevel"/>
     <w:tmpl w:val="4350CC38"/>
@@ -18724,7 +19379,7 @@
       </w:pPr>
     </w:lvl>
   </w:abstractNum>
-  <w:abstractNum w:abstractNumId="14" w15:restartNumberingAfterBreak="0">
+  <w:abstractNum w:abstractNumId="16" w15:restartNumberingAfterBreak="0">
     <w:nsid w:val="45504895"/>
     <w:multiLevelType w:val="hybridMultilevel"/>
     <w:tmpl w:val="CADA86CC"/>
@@ -18810,7 +19465,7 @@
       </w:pPr>
     </w:lvl>
   </w:abstractNum>
-  <w:abstractNum w:abstractNumId="15" w15:restartNumberingAfterBreak="0">
+  <w:abstractNum w:abstractNumId="17" w15:restartNumberingAfterBreak="0">
     <w:nsid w:val="4673742E"/>
     <w:multiLevelType w:val="multilevel"/>
     <w:tmpl w:val="E8A0F68A"/>
@@ -18923,7 +19578,7 @@
       </w:pPr>
     </w:lvl>
   </w:abstractNum>
-  <w:abstractNum w:abstractNumId="16" w15:restartNumberingAfterBreak="0">
+  <w:abstractNum w:abstractNumId="18" w15:restartNumberingAfterBreak="0">
     <w:nsid w:val="48ED66AD"/>
     <w:multiLevelType w:val="multilevel"/>
     <w:tmpl w:val="D59692F4"/>
@@ -19036,7 +19691,7 @@
       </w:rPr>
     </w:lvl>
   </w:abstractNum>
-  <w:abstractNum w:abstractNumId="17" w15:restartNumberingAfterBreak="0">
+  <w:abstractNum w:abstractNumId="19" w15:restartNumberingAfterBreak="0">
     <w:nsid w:val="53041464"/>
     <w:multiLevelType w:val="multilevel"/>
     <w:tmpl w:val="F8B28784"/>
@@ -19149,7 +19804,7 @@
       </w:pPr>
     </w:lvl>
   </w:abstractNum>
-  <w:abstractNum w:abstractNumId="18" w15:restartNumberingAfterBreak="0">
+  <w:abstractNum w:abstractNumId="20" w15:restartNumberingAfterBreak="0">
     <w:nsid w:val="530949C2"/>
     <w:multiLevelType w:val="multilevel"/>
     <w:tmpl w:val="962EC8CA"/>
@@ -19262,7 +19917,7 @@
       </w:rPr>
     </w:lvl>
   </w:abstractNum>
-  <w:abstractNum w:abstractNumId="19" w15:restartNumberingAfterBreak="0">
+  <w:abstractNum w:abstractNumId="21" w15:restartNumberingAfterBreak="0">
     <w:nsid w:val="5BFF0663"/>
     <w:multiLevelType w:val="multilevel"/>
     <w:tmpl w:val="5CE2E3B2"/>
@@ -19376,7 +20031,7 @@
       </w:rPr>
     </w:lvl>
   </w:abstractNum>
-  <w:abstractNum w:abstractNumId="20" w15:restartNumberingAfterBreak="0">
+  <w:abstractNum w:abstractNumId="22" w15:restartNumberingAfterBreak="0">
     <w:nsid w:val="5D62506C"/>
     <w:multiLevelType w:val="hybridMultilevel"/>
     <w:tmpl w:val="E4F41E54"/>
@@ -19489,7 +20144,7 @@
       </w:rPr>
     </w:lvl>
   </w:abstractNum>
-  <w:abstractNum w:abstractNumId="21" w15:restartNumberingAfterBreak="0">
+  <w:abstractNum w:abstractNumId="23" w15:restartNumberingAfterBreak="0">
     <w:nsid w:val="5E5A6EE8"/>
     <w:multiLevelType w:val="hybridMultilevel"/>
     <w:tmpl w:val="26A62B30"/>
@@ -19575,7 +20230,7 @@
       </w:pPr>
     </w:lvl>
   </w:abstractNum>
-  <w:abstractNum w:abstractNumId="22" w15:restartNumberingAfterBreak="0">
+  <w:abstractNum w:abstractNumId="24" w15:restartNumberingAfterBreak="0">
     <w:nsid w:val="637D7D1B"/>
     <w:multiLevelType w:val="hybridMultilevel"/>
     <w:tmpl w:val="7AC8B854"/>
@@ -19664,7 +20319,7 @@
       </w:pPr>
     </w:lvl>
   </w:abstractNum>
-  <w:abstractNum w:abstractNumId="23" w15:restartNumberingAfterBreak="0">
+  <w:abstractNum w:abstractNumId="25" w15:restartNumberingAfterBreak="0">
     <w:nsid w:val="649B65DF"/>
     <w:multiLevelType w:val="multilevel"/>
     <w:tmpl w:val="833AD09E"/>
@@ -19777,7 +20432,7 @@
       </w:rPr>
     </w:lvl>
   </w:abstractNum>
-  <w:abstractNum w:abstractNumId="24" w15:restartNumberingAfterBreak="0">
+  <w:abstractNum w:abstractNumId="26" w15:restartNumberingAfterBreak="0">
     <w:nsid w:val="65BA622A"/>
     <w:multiLevelType w:val="multilevel"/>
     <w:tmpl w:val="D59692F4"/>
@@ -19890,7 +20545,7 @@
       </w:rPr>
     </w:lvl>
   </w:abstractNum>
-  <w:abstractNum w:abstractNumId="25" w15:restartNumberingAfterBreak="0">
+  <w:abstractNum w:abstractNumId="27" w15:restartNumberingAfterBreak="0">
     <w:nsid w:val="67916073"/>
     <w:multiLevelType w:val="multilevel"/>
     <w:tmpl w:val="C7CC586A"/>
@@ -20003,7 +20658,7 @@
       </w:rPr>
     </w:lvl>
   </w:abstractNum>
-  <w:abstractNum w:abstractNumId="26" w15:restartNumberingAfterBreak="0">
+  <w:abstractNum w:abstractNumId="28" w15:restartNumberingAfterBreak="0">
     <w:nsid w:val="6A47648C"/>
     <w:multiLevelType w:val="hybridMultilevel"/>
     <w:tmpl w:val="F4CAAE52"/>
@@ -20092,7 +20747,96 @@
       </w:pPr>
     </w:lvl>
   </w:abstractNum>
-  <w:abstractNum w:abstractNumId="27" w15:restartNumberingAfterBreak="0">
+  <w:abstractNum w:abstractNumId="29" w15:restartNumberingAfterBreak="0">
+    <w:nsid w:val="6B6300DD"/>
+    <w:multiLevelType w:val="hybridMultilevel"/>
+    <w:tmpl w:val="7BFE3534"/>
+    <w:lvl w:ilvl="0" w:tplc="58C4F1A4">
+      <w:start w:val="3"/>
+      <w:numFmt w:val="lowerLetter"/>
+      <w:lvlText w:val="%1."/>
+      <w:lvlJc w:val="left"/>
+      <w:pPr>
+        <w:ind w:left="1440" w:hanging="360"/>
+      </w:pPr>
+      <w:rPr>
+        <w:rFonts w:hint="default"/>
+      </w:rPr>
+    </w:lvl>
+    <w:lvl w:ilvl="1" w:tplc="04210019">
+      <w:start w:val="1"/>
+      <w:numFmt w:val="lowerLetter"/>
+      <w:lvlText w:val="%2."/>
+      <w:lvlJc w:val="left"/>
+      <w:pPr>
+        <w:ind w:left="1440" w:hanging="360"/>
+      </w:pPr>
+    </w:lvl>
+    <w:lvl w:ilvl="2" w:tplc="0421001B" w:tentative="1">
+      <w:start w:val="1"/>
+      <w:numFmt w:val="lowerRoman"/>
+      <w:lvlText w:val="%3."/>
+      <w:lvlJc w:val="right"/>
+      <w:pPr>
+        <w:ind w:left="2160" w:hanging="180"/>
+      </w:pPr>
+    </w:lvl>
+    <w:lvl w:ilvl="3" w:tplc="0421000F" w:tentative="1">
+      <w:start w:val="1"/>
+      <w:numFmt w:val="decimal"/>
+      <w:lvlText w:val="%4."/>
+      <w:lvlJc w:val="left"/>
+      <w:pPr>
+        <w:ind w:left="2880" w:hanging="360"/>
+      </w:pPr>
+    </w:lvl>
+    <w:lvl w:ilvl="4" w:tplc="04210019" w:tentative="1">
+      <w:start w:val="1"/>
+      <w:numFmt w:val="lowerLetter"/>
+      <w:lvlText w:val="%5."/>
+      <w:lvlJc w:val="left"/>
+      <w:pPr>
+        <w:ind w:left="3600" w:hanging="360"/>
+      </w:pPr>
+    </w:lvl>
+    <w:lvl w:ilvl="5" w:tplc="0421001B" w:tentative="1">
+      <w:start w:val="1"/>
+      <w:numFmt w:val="lowerRoman"/>
+      <w:lvlText w:val="%6."/>
+      <w:lvlJc w:val="right"/>
+      <w:pPr>
+        <w:ind w:left="4320" w:hanging="180"/>
+      </w:pPr>
+    </w:lvl>
+    <w:lvl w:ilvl="6" w:tplc="0421000F" w:tentative="1">
+      <w:start w:val="1"/>
+      <w:numFmt w:val="decimal"/>
+      <w:lvlText w:val="%7."/>
+      <w:lvlJc w:val="left"/>
+      <w:pPr>
+        <w:ind w:left="5040" w:hanging="360"/>
+      </w:pPr>
+    </w:lvl>
+    <w:lvl w:ilvl="7" w:tplc="04210019" w:tentative="1">
+      <w:start w:val="1"/>
+      <w:numFmt w:val="lowerLetter"/>
+      <w:lvlText w:val="%8."/>
+      <w:lvlJc w:val="left"/>
+      <w:pPr>
+        <w:ind w:left="5760" w:hanging="360"/>
+      </w:pPr>
+    </w:lvl>
+    <w:lvl w:ilvl="8" w:tplc="0421001B" w:tentative="1">
+      <w:start w:val="1"/>
+      <w:numFmt w:val="lowerRoman"/>
+      <w:lvlText w:val="%9."/>
+      <w:lvlJc w:val="right"/>
+      <w:pPr>
+        <w:ind w:left="6480" w:hanging="180"/>
+      </w:pPr>
+    </w:lvl>
+  </w:abstractNum>
+  <w:abstractNum w:abstractNumId="30" w15:restartNumberingAfterBreak="0">
     <w:nsid w:val="71047D1E"/>
     <w:multiLevelType w:val="multilevel"/>
     <w:tmpl w:val="890E73F0"/>
@@ -20205,7 +20949,7 @@
       </w:rPr>
     </w:lvl>
   </w:abstractNum>
-  <w:abstractNum w:abstractNumId="28" w15:restartNumberingAfterBreak="0">
+  <w:abstractNum w:abstractNumId="31" w15:restartNumberingAfterBreak="0">
     <w:nsid w:val="71C449D4"/>
     <w:multiLevelType w:val="hybridMultilevel"/>
     <w:tmpl w:val="DA7C68A0"/>
@@ -20294,7 +21038,7 @@
       </w:pPr>
     </w:lvl>
   </w:abstractNum>
-  <w:abstractNum w:abstractNumId="29" w15:restartNumberingAfterBreak="0">
+  <w:abstractNum w:abstractNumId="32" w15:restartNumberingAfterBreak="0">
     <w:nsid w:val="765601F8"/>
     <w:multiLevelType w:val="hybridMultilevel"/>
     <w:tmpl w:val="AC02653A"/>
@@ -20380,7 +21124,7 @@
       </w:pPr>
     </w:lvl>
   </w:abstractNum>
-  <w:abstractNum w:abstractNumId="30" w15:restartNumberingAfterBreak="0">
+  <w:abstractNum w:abstractNumId="33" w15:restartNumberingAfterBreak="0">
     <w:nsid w:val="7ED27FAF"/>
     <w:multiLevelType w:val="multilevel"/>
     <w:tmpl w:val="66D8CCF8"/>
@@ -20493,7 +21237,7 @@
       </w:pPr>
     </w:lvl>
   </w:abstractNum>
-  <w:abstractNum w:abstractNumId="31" w15:restartNumberingAfterBreak="0">
+  <w:abstractNum w:abstractNumId="34" w15:restartNumberingAfterBreak="0">
     <w:nsid w:val="7F9A159D"/>
     <w:multiLevelType w:val="multilevel"/>
     <w:tmpl w:val="A62EB88C"/>
@@ -20607,28 +21351,28 @@
     </w:lvl>
   </w:abstractNum>
   <w:num w:numId="1">
-    <w:abstractNumId w:val="23"/>
+    <w:abstractNumId w:val="25"/>
   </w:num>
   <w:num w:numId="2">
-    <w:abstractNumId w:val="19"/>
+    <w:abstractNumId w:val="21"/>
   </w:num>
   <w:num w:numId="3">
-    <w:abstractNumId w:val="22"/>
+    <w:abstractNumId w:val="24"/>
   </w:num>
   <w:num w:numId="4">
     <w:abstractNumId w:val="3"/>
   </w:num>
   <w:num w:numId="5">
-    <w:abstractNumId w:val="26"/>
+    <w:abstractNumId w:val="28"/>
   </w:num>
   <w:num w:numId="6">
-    <w:abstractNumId w:val="12"/>
+    <w:abstractNumId w:val="14"/>
   </w:num>
   <w:num w:numId="7">
-    <w:abstractNumId w:val="25"/>
+    <w:abstractNumId w:val="27"/>
   </w:num>
   <w:num w:numId="8">
-    <w:abstractNumId w:val="14"/>
+    <w:abstractNumId w:val="16"/>
     <w:lvlOverride w:ilvl="0">
       <w:startOverride w:val="1"/>
     </w:lvlOverride>
@@ -20658,16 +21402,16 @@
     </w:lvlOverride>
   </w:num>
   <w:num w:numId="9">
-    <w:abstractNumId w:val="13"/>
+    <w:abstractNumId w:val="15"/>
   </w:num>
   <w:num w:numId="10">
     <w:abstractNumId w:val="0"/>
   </w:num>
   <w:num w:numId="11">
-    <w:abstractNumId w:val="30"/>
+    <w:abstractNumId w:val="33"/>
   </w:num>
   <w:num w:numId="12">
-    <w:abstractNumId w:val="12"/>
+    <w:abstractNumId w:val="14"/>
     <w:lvlOverride w:ilvl="0">
       <w:startOverride w:val="3"/>
     </w:lvlOverride>
@@ -20727,49 +21471,49 @@
     </w:lvlOverride>
   </w:num>
   <w:num w:numId="14">
-    <w:abstractNumId w:val="14"/>
+    <w:abstractNumId w:val="16"/>
   </w:num>
   <w:num w:numId="15">
-    <w:abstractNumId w:val="28"/>
+    <w:abstractNumId w:val="31"/>
   </w:num>
   <w:num w:numId="16">
     <w:abstractNumId w:val="5"/>
   </w:num>
   <w:num w:numId="17">
-    <w:abstractNumId w:val="27"/>
+    <w:abstractNumId w:val="30"/>
   </w:num>
   <w:num w:numId="18">
-    <w:abstractNumId w:val="29"/>
+    <w:abstractNumId w:val="32"/>
   </w:num>
   <w:num w:numId="19">
-    <w:abstractNumId w:val="11"/>
+    <w:abstractNumId w:val="13"/>
   </w:num>
   <w:num w:numId="20">
     <w:abstractNumId w:val="2"/>
   </w:num>
   <w:num w:numId="21">
-    <w:abstractNumId w:val="21"/>
+    <w:abstractNumId w:val="23"/>
   </w:num>
   <w:num w:numId="22">
     <w:abstractNumId w:val="4"/>
   </w:num>
   <w:num w:numId="23">
-    <w:abstractNumId w:val="24"/>
+    <w:abstractNumId w:val="26"/>
   </w:num>
   <w:num w:numId="24">
-    <w:abstractNumId w:val="16"/>
+    <w:abstractNumId w:val="18"/>
   </w:num>
   <w:num w:numId="25">
-    <w:abstractNumId w:val="19"/>
+    <w:abstractNumId w:val="21"/>
   </w:num>
   <w:num w:numId="26">
-    <w:abstractNumId w:val="19"/>
+    <w:abstractNumId w:val="21"/>
   </w:num>
   <w:num w:numId="27">
-    <w:abstractNumId w:val="19"/>
+    <w:abstractNumId w:val="21"/>
   </w:num>
   <w:num w:numId="28">
-    <w:abstractNumId w:val="19"/>
+    <w:abstractNumId w:val="21"/>
     <w:lvlOverride w:ilvl="0">
       <w:startOverride w:val="1"/>
     </w:lvlOverride>
@@ -20799,7 +21543,7 @@
     </w:lvlOverride>
   </w:num>
   <w:num w:numId="29">
-    <w:abstractNumId w:val="19"/>
+    <w:abstractNumId w:val="21"/>
     <w:lvlOverride w:ilvl="0">
       <w:startOverride w:val="1"/>
     </w:lvlOverride>
@@ -20832,7 +21576,7 @@
     <w:abstractNumId w:val="9"/>
   </w:num>
   <w:num w:numId="31">
-    <w:abstractNumId w:val="20"/>
+    <w:abstractNumId w:val="22"/>
   </w:num>
   <w:num w:numId="32">
     <w:abstractNumId w:val="10"/>
@@ -20841,22 +21585,31 @@
     <w:abstractNumId w:val="8"/>
   </w:num>
   <w:num w:numId="34">
-    <w:abstractNumId w:val="18"/>
+    <w:abstractNumId w:val="20"/>
   </w:num>
   <w:num w:numId="35">
-    <w:abstractNumId w:val="31"/>
+    <w:abstractNumId w:val="34"/>
   </w:num>
   <w:num w:numId="36">
     <w:abstractNumId w:val="7"/>
   </w:num>
   <w:num w:numId="37">
-    <w:abstractNumId w:val="17"/>
+    <w:abstractNumId w:val="19"/>
   </w:num>
   <w:num w:numId="38">
-    <w:abstractNumId w:val="15"/>
+    <w:abstractNumId w:val="17"/>
   </w:num>
   <w:num w:numId="39">
     <w:abstractNumId w:val="1"/>
+  </w:num>
+  <w:num w:numId="40">
+    <w:abstractNumId w:val="29"/>
+  </w:num>
+  <w:num w:numId="41">
+    <w:abstractNumId w:val="11"/>
+  </w:num>
+  <w:num w:numId="42">
+    <w:abstractNumId w:val="12"/>
   </w:num>
   <w:numIdMacAtCleanup w:val="10"/>
 </w:numbering>
@@ -21266,11 +22019,11 @@
     <w:autoRedefine/>
     <w:uiPriority w:val="9"/>
     <w:qFormat/>
-    <w:rsid w:val="001F2810"/>
+    <w:rsid w:val="004210AA"/>
     <w:pPr>
       <w:keepNext/>
       <w:keepLines/>
-      <w:spacing w:after="0" w:line="240" w:lineRule="auto"/>
+      <w:spacing w:before="240" w:after="0" w:line="240" w:lineRule="auto"/>
       <w:jc w:val="center"/>
       <w:outlineLvl w:val="0"/>
     </w:pPr>
@@ -21365,7 +22118,7 @@
     <w:basedOn w:val="DefaultParagraphFont"/>
     <w:link w:val="Heading1"/>
     <w:uiPriority w:val="9"/>
-    <w:rsid w:val="001F2810"/>
+    <w:rsid w:val="004210AA"/>
     <w:rPr>
       <w:rFonts w:ascii="Times New Roman" w:eastAsia="Times New Roman" w:hAnsi="Times New Roman"/>
       <w:b/>

</xml_diff>

<commit_message>
update komponen diagram modul Q&A
</commit_message>
<xml_diff>
--- a/Main deprecated.docx
+++ b/Main deprecated.docx
@@ -1921,8 +1921,13 @@
     <w:sdt>
       <w:sdtPr>
         <w:rPr>
-          <w:rFonts w:eastAsia="Calibri"/>
+          <w:rFonts w:ascii="Times New Roman" w:eastAsia="Calibri" w:hAnsi="Times New Roman"/>
+          <w:b w:val="0"/>
+          <w:bCs w:val="0"/>
           <w:noProof w:val="0"/>
+          <w:color w:val="auto"/>
+          <w:sz w:val="24"/>
+          <w:szCs w:val="22"/>
           <w:lang w:val="id-ID"/>
         </w:rPr>
         <w:id w:val="2115858937"/>
@@ -1933,12 +1938,6 @@
       </w:sdtPr>
       <w:sdtEndPr>
         <w:rPr>
-          <w:rFonts w:ascii="Times New Roman" w:hAnsi="Times New Roman"/>
-          <w:b w:val="0"/>
-          <w:bCs w:val="0"/>
-          <w:color w:val="auto"/>
-          <w:sz w:val="24"/>
-          <w:szCs w:val="22"/>
           <w:lang w:val="en-US"/>
         </w:rPr>
       </w:sdtEndPr>
@@ -10901,15 +10900,7 @@
         <w:jc w:val="both"/>
       </w:pPr>
       <w:r>
-        <w:t xml:space="preserve">Tahap uji coba dilakukan dengan melakukan pengujian terhadap sistem yang telah dibangun. Pengujian ini meliputi pengujian fungsional dan pengujian eksperimental. Pengujian fungsional dilakukan untuk memastikan bahwa aplikasi berfungsi sesuai dengan yang diharapkan. Pengujian eksperimental dilakukan untuk menguji efektivitas penggunaan </w:t>
-      </w:r>
-      <w:proofErr w:type="gramStart"/>
-      <w:r>
-        <w:t>state based</w:t>
-      </w:r>
-      <w:proofErr w:type="gramEnd"/>
-      <w:r>
-        <w:t xml:space="preserve"> code editor pada sistem e-learning.</w:t>
+        <w:t>Tahap uji coba dilakukan dengan melakukan pengujian terhadap sistem yang telah dibangun. Pengujian ini meliputi pengujian fungsional dan pengujian eksperimental. Pengujian fungsional dilakukan untuk memastikan bahwa aplikasi berfungsi sesuai dengan yang diharapkan. Pengujian eksperimental dilakukan untuk menguji efektivitas penggunaan state based code editor pada sistem e-learning.</w:t>
       </w:r>
     </w:p>
     <w:p>
@@ -13223,9 +13214,9 @@
           <w:lang w:val="en-AS"/>
         </w:rPr>
         <w:drawing>
-          <wp:inline distT="0" distB="0" distL="0" distR="0" wp14:anchorId="599AB971" wp14:editId="1FC90CE1">
-            <wp:extent cx="5220970" cy="2832735"/>
-            <wp:effectExtent l="19050" t="19050" r="17780" b="24765"/>
+          <wp:inline distT="0" distB="0" distL="0" distR="0" wp14:anchorId="599AB971" wp14:editId="6FD60BE5">
+            <wp:extent cx="5220970" cy="2517775"/>
+            <wp:effectExtent l="19050" t="19050" r="17780" b="15875"/>
             <wp:docPr id="13" name="Picture 13"/>
             <wp:cNvGraphicFramePr>
               <a:graphicFrameLocks xmlns:a="http://schemas.openxmlformats.org/drawingml/2006/main" noChangeAspect="1"/>
@@ -13246,7 +13237,7 @@
                   <pic:spPr>
                     <a:xfrm>
                       <a:off x="0" y="0"/>
-                      <a:ext cx="5220970" cy="2832735"/>
+                      <a:ext cx="5220970" cy="2517775"/>
                     </a:xfrm>
                     <a:prstGeom prst="rect">
                       <a:avLst/>
@@ -13308,10 +13299,9 @@
           <w:noProof/>
           <w:lang w:val="id-ID"/>
         </w:rPr>
-        <w:lastRenderedPageBreak/>
         <w:drawing>
-          <wp:inline distT="0" distB="0" distL="0" distR="0" wp14:anchorId="7EFFCBA2" wp14:editId="3633F306">
-            <wp:extent cx="5220970" cy="2838450"/>
+          <wp:inline distT="0" distB="0" distL="0" distR="0" wp14:anchorId="7EFFCBA2" wp14:editId="35B3A598">
+            <wp:extent cx="5220970" cy="2609850"/>
             <wp:effectExtent l="19050" t="19050" r="17780" b="19050"/>
             <wp:docPr id="4" name="Picture 4"/>
             <wp:cNvGraphicFramePr>
@@ -13333,7 +13323,7 @@
                   <pic:spPr>
                     <a:xfrm>
                       <a:off x="0" y="0"/>
-                      <a:ext cx="5220970" cy="2838450"/>
+                      <a:ext cx="5220970" cy="2609850"/>
                     </a:xfrm>
                     <a:prstGeom prst="rect">
                       <a:avLst/>
@@ -13413,6 +13403,7 @@
         <w:ind w:firstLine="576"/>
       </w:pPr>
       <w:r>
+        <w:lastRenderedPageBreak/>
         <w:t>Dalam diagram level 2 ini, terlihat bahwa fitur state-based code editor terletak pada bagian client-side dari modul kode editor. Code client bertanggung jawab untuk menyimpan dan mengirimkan state yang sedang aktif ke state manager dan state database pada server-side. Hal ini memungkinkan state pada kode editor pengguna mengikuti keadaan pada video course yang sedang ditonton.</w:t>
       </w:r>
     </w:p>
@@ -13429,7 +13420,6 @@
           <w:noProof/>
           <w:lang w:val="id-ID"/>
         </w:rPr>
-        <w:lastRenderedPageBreak/>
         <w:drawing>
           <wp:inline distT="0" distB="0" distL="0" distR="0" wp14:anchorId="01FEF9B0" wp14:editId="2DBD7382">
             <wp:extent cx="5220970" cy="3843020"/>
@@ -13846,12 +13836,515 @@
     <w:p>
       <w:pPr>
         <w:pStyle w:val="ListParagraph"/>
+        <w:numPr>
+          <w:ilvl w:val="0"/>
+          <w:numId w:val="38"/>
+        </w:numPr>
+        <w:tabs>
+          <w:tab w:val="clear" w:pos="720"/>
+        </w:tabs>
         <w:spacing w:before="40" w:after="0"/>
-        <w:ind w:left="2016"/>
-        <w:rPr>
-          <w:lang w:val="en-AS"/>
-        </w:rPr>
-      </w:pPr>
+        <w:ind w:left="2016" w:hanging="576"/>
+        <w:rPr>
+          <w:i/>
+          <w:iCs/>
+          <w:lang w:val="id-ID"/>
+        </w:rPr>
+      </w:pPr>
+      <w:r>
+        <w:rPr>
+          <w:i/>
+          <w:iCs/>
+          <w:lang w:val="en-AS"/>
+        </w:rPr>
+        <w:lastRenderedPageBreak/>
+        <w:t>Component diagram</w:t>
+      </w:r>
+    </w:p>
+    <w:p>
+      <w:pPr>
+        <w:pStyle w:val="ListParagraph"/>
+        <w:spacing w:before="40" w:after="0"/>
+        <w:ind w:left="1440" w:firstLine="576"/>
+      </w:pPr>
+      <w:r>
+        <w:t xml:space="preserve">Level 3 dari C4 model adalah Component Diagram, yang merepresentasikan komponen-komponen yang ada pada setiap container pada level sebelumnya. Komponen pada level ini lebih terfokus pada implementasi dari sistem dan </w:t>
+      </w:r>
+      <w:proofErr w:type="spellStart"/>
+      <w:r>
+        <w:t>mendetailkan</w:t>
+      </w:r>
+      <w:proofErr w:type="spellEnd"/>
+      <w:r>
+        <w:t xml:space="preserve"> bagian-bagian yang ada di dalam container.</w:t>
+      </w:r>
+    </w:p>
+    <w:p>
+      <w:pPr>
+        <w:pStyle w:val="ListParagraph"/>
+        <w:spacing w:before="40" w:after="0"/>
+        <w:ind w:left="1440" w:firstLine="576"/>
+        <w:rPr>
+          <w:lang w:val="en-AS"/>
+        </w:rPr>
+      </w:pPr>
+      <w:r>
+        <w:rPr>
+          <w:lang w:val="en-AS"/>
+        </w:rPr>
+        <w:t xml:space="preserve">Berikut adalah beberapa komponen diagram pada sistem yang akan </w:t>
+      </w:r>
+      <w:r>
+        <w:rPr>
+          <w:lang w:val="en-AS"/>
+        </w:rPr>
+        <w:t>dibuat:</w:t>
+      </w:r>
+    </w:p>
+    <w:p>
+      <w:pPr>
+        <w:pStyle w:val="ListParagraph"/>
+        <w:spacing w:before="40" w:after="0"/>
+        <w:ind w:left="0"/>
+        <w:rPr>
+          <w:lang w:val="en-AS"/>
+        </w:rPr>
+      </w:pPr>
+      <w:r>
+        <w:rPr>
+          <w:lang w:val="en-AS"/>
+        </w:rPr>
+        <w:drawing>
+          <wp:inline distT="0" distB="0" distL="0" distR="0" wp14:anchorId="7B8F54ED" wp14:editId="2E777FE9">
+            <wp:extent cx="5220970" cy="2076450"/>
+            <wp:effectExtent l="19050" t="19050" r="17780" b="19050"/>
+            <wp:docPr id="16" name="Picture 16"/>
+            <wp:cNvGraphicFramePr>
+              <a:graphicFrameLocks xmlns:a="http://schemas.openxmlformats.org/drawingml/2006/main" noChangeAspect="1"/>
+            </wp:cNvGraphicFramePr>
+            <a:graphic xmlns:a="http://schemas.openxmlformats.org/drawingml/2006/main">
+              <a:graphicData uri="http://schemas.openxmlformats.org/drawingml/2006/picture">
+                <pic:pic xmlns:pic="http://schemas.openxmlformats.org/drawingml/2006/picture">
+                  <pic:nvPicPr>
+                    <pic:cNvPr id="1" name=""/>
+                    <pic:cNvPicPr/>
+                  </pic:nvPicPr>
+                  <pic:blipFill>
+                    <a:blip r:embed="rId25"/>
+                    <a:stretch>
+                      <a:fillRect/>
+                    </a:stretch>
+                  </pic:blipFill>
+                  <pic:spPr>
+                    <a:xfrm>
+                      <a:off x="0" y="0"/>
+                      <a:ext cx="5220970" cy="2076450"/>
+                    </a:xfrm>
+                    <a:prstGeom prst="rect">
+                      <a:avLst/>
+                    </a:prstGeom>
+                    <a:ln>
+                      <a:solidFill>
+                        <a:schemeClr val="tx1"/>
+                      </a:solidFill>
+                    </a:ln>
+                  </pic:spPr>
+                </pic:pic>
+              </a:graphicData>
+            </a:graphic>
+          </wp:inline>
+        </w:drawing>
+      </w:r>
+    </w:p>
+    <w:p>
+      <w:pPr>
+        <w:pStyle w:val="ListParagraph"/>
+        <w:spacing w:before="40" w:after="0"/>
+        <w:ind w:left="0"/>
+        <w:jc w:val="center"/>
+        <w:rPr>
+          <w:lang w:val="en-AS"/>
+        </w:rPr>
+      </w:pPr>
+      <w:r>
+        <w:rPr>
+          <w:lang w:val="en-AS"/>
+        </w:rPr>
+        <w:t xml:space="preserve">Gambar </w:t>
+      </w:r>
+      <w:r>
+        <w:rPr>
+          <w:lang w:val="en-AS"/>
+        </w:rPr>
+        <w:t>c</w:t>
+      </w:r>
+      <w:r>
+        <w:rPr>
+          <w:lang w:val="en-AS"/>
+        </w:rPr>
+        <w:t xml:space="preserve">.1 </w:t>
+      </w:r>
+      <w:r>
+        <w:rPr>
+          <w:i/>
+          <w:iCs/>
+          <w:lang w:val="en-AS"/>
+        </w:rPr>
+        <w:t xml:space="preserve">Component diagram </w:t>
+      </w:r>
+      <w:r>
+        <w:rPr>
+          <w:lang w:val="en-AS"/>
+        </w:rPr>
+        <w:t>modul Q&amp;A</w:t>
+      </w:r>
+    </w:p>
+    <w:p>
+      <w:pPr>
+        <w:pStyle w:val="ListParagraph"/>
+        <w:spacing w:before="40" w:after="0"/>
+        <w:ind w:left="1440" w:firstLine="576"/>
+        <w:rPr>
+          <w:lang w:val="id-ID"/>
+        </w:rPr>
+      </w:pPr>
+      <w:r>
+        <w:rPr>
+          <w:lang w:val="id-ID"/>
+        </w:rPr>
+        <w:t xml:space="preserve">Diagram </w:t>
+      </w:r>
+      <w:r>
+        <w:rPr>
+          <w:lang w:val="id-ID"/>
+        </w:rPr>
+        <w:t>pada gambar c.1</w:t>
+      </w:r>
+      <w:r>
+        <w:rPr>
+          <w:lang w:val="id-ID"/>
+        </w:rPr>
+        <w:t xml:space="preserve"> menunjukkan sebuah sistem Modul Q&amp;A yang memiliki tiga komponen utama yaitu QA_API, </w:t>
+      </w:r>
+      <w:proofErr w:type="spellStart"/>
+      <w:r>
+        <w:rPr>
+          <w:lang w:val="id-ID"/>
+        </w:rPr>
+        <w:t>QA_Database</w:t>
+      </w:r>
+      <w:proofErr w:type="spellEnd"/>
+      <w:r>
+        <w:rPr>
+          <w:lang w:val="id-ID"/>
+        </w:rPr>
+        <w:t xml:space="preserve">, dan QA_UI. Modul Q&amp;A ini berfungsi untuk menerima, menyimpan, dan menampilkan pertanyaan yang diberikan. Pertanyaan tersebut diproses oleh </w:t>
+      </w:r>
+      <w:proofErr w:type="spellStart"/>
+      <w:r>
+        <w:rPr>
+          <w:lang w:val="id-ID"/>
+        </w:rPr>
+        <w:t>OpenAI</w:t>
+      </w:r>
+      <w:proofErr w:type="spellEnd"/>
+      <w:r>
+        <w:rPr>
+          <w:lang w:val="id-ID"/>
+        </w:rPr>
+        <w:t xml:space="preserve"> </w:t>
+      </w:r>
+      <w:proofErr w:type="spellStart"/>
+      <w:r>
+        <w:rPr>
+          <w:lang w:val="id-ID"/>
+        </w:rPr>
+        <w:t>Processor</w:t>
+      </w:r>
+      <w:proofErr w:type="spellEnd"/>
+      <w:r>
+        <w:rPr>
+          <w:lang w:val="id-ID"/>
+        </w:rPr>
+        <w:t xml:space="preserve"> pada </w:t>
+      </w:r>
+      <w:proofErr w:type="spellStart"/>
+      <w:r>
+        <w:rPr>
+          <w:lang w:val="id-ID"/>
+        </w:rPr>
+        <w:t>QA_Processing</w:t>
+      </w:r>
+      <w:proofErr w:type="spellEnd"/>
+      <w:r>
+        <w:rPr>
+          <w:lang w:val="id-ID"/>
+        </w:rPr>
+        <w:t xml:space="preserve"> sebelum disimpan pada </w:t>
+      </w:r>
+      <w:proofErr w:type="spellStart"/>
+      <w:r>
+        <w:rPr>
+          <w:lang w:val="id-ID"/>
+        </w:rPr>
+        <w:t>QA_Database</w:t>
+      </w:r>
+      <w:proofErr w:type="spellEnd"/>
+      <w:r>
+        <w:rPr>
+          <w:lang w:val="id-ID"/>
+        </w:rPr>
+        <w:t xml:space="preserve"> dan ditampilkan pada QA_UI.</w:t>
+      </w:r>
+    </w:p>
+    <w:p>
+      <w:pPr>
+        <w:pStyle w:val="ListParagraph"/>
+        <w:spacing w:before="40"/>
+        <w:ind w:left="1440" w:firstLine="576"/>
+        <w:rPr>
+          <w:lang w:val="id-ID"/>
+        </w:rPr>
+      </w:pPr>
+      <w:proofErr w:type="spellStart"/>
+      <w:r>
+        <w:rPr>
+          <w:lang w:val="id-ID"/>
+        </w:rPr>
+        <w:t>QA_Module</w:t>
+      </w:r>
+      <w:proofErr w:type="spellEnd"/>
+      <w:r>
+        <w:rPr>
+          <w:lang w:val="id-ID"/>
+        </w:rPr>
+        <w:t xml:space="preserve"> bertindak sebagai penghubung antara ketiga komponen utama ini. </w:t>
+      </w:r>
+      <w:proofErr w:type="spellStart"/>
+      <w:r>
+        <w:rPr>
+          <w:lang w:val="id-ID"/>
+        </w:rPr>
+        <w:t>QA_Module</w:t>
+      </w:r>
+      <w:proofErr w:type="spellEnd"/>
+      <w:r>
+        <w:rPr>
+          <w:lang w:val="id-ID"/>
+        </w:rPr>
+        <w:t xml:space="preserve"> menerima pertanyaan dari pengguna dan mengirimkannya ke QA_API, yang kemudian mengirimkan pertanyaan tersebut ke </w:t>
+      </w:r>
+      <w:proofErr w:type="spellStart"/>
+      <w:r>
+        <w:rPr>
+          <w:lang w:val="id-ID"/>
+        </w:rPr>
+        <w:t>OpenAI</w:t>
+      </w:r>
+      <w:proofErr w:type="spellEnd"/>
+      <w:r>
+        <w:rPr>
+          <w:lang w:val="id-ID"/>
+        </w:rPr>
+        <w:t xml:space="preserve"> </w:t>
+      </w:r>
+      <w:proofErr w:type="spellStart"/>
+      <w:r>
+        <w:rPr>
+          <w:lang w:val="id-ID"/>
+        </w:rPr>
+        <w:t>Processor</w:t>
+      </w:r>
+      <w:proofErr w:type="spellEnd"/>
+      <w:r>
+        <w:rPr>
+          <w:lang w:val="id-ID"/>
+        </w:rPr>
+        <w:t xml:space="preserve"> di </w:t>
+      </w:r>
+      <w:proofErr w:type="spellStart"/>
+      <w:r>
+        <w:rPr>
+          <w:lang w:val="id-ID"/>
+        </w:rPr>
+        <w:t>QA_Processing</w:t>
+      </w:r>
+      <w:proofErr w:type="spellEnd"/>
+      <w:r>
+        <w:rPr>
+          <w:lang w:val="id-ID"/>
+        </w:rPr>
+        <w:t xml:space="preserve"> untuk diolah. Setelah diolah, hasilnya disimpan pada </w:t>
+      </w:r>
+      <w:proofErr w:type="spellStart"/>
+      <w:r>
+        <w:rPr>
+          <w:lang w:val="id-ID"/>
+        </w:rPr>
+        <w:t>QA_Database</w:t>
+      </w:r>
+      <w:proofErr w:type="spellEnd"/>
+      <w:r>
+        <w:rPr>
+          <w:lang w:val="id-ID"/>
+        </w:rPr>
+        <w:t xml:space="preserve">, yang juga bertanggung jawab untuk menyimpan data pertanyaan. Terakhir, </w:t>
+      </w:r>
+      <w:r>
+        <w:rPr>
+          <w:lang w:val="id-ID"/>
+        </w:rPr>
+        <w:lastRenderedPageBreak/>
+        <w:t>QA_UI bertanggung jawab untuk menampilkan pertanyaan pada Q&amp;A UI di mana pengguna dapat melihat jawaban yang dihasilkan. Dengan demikian, sistem Modul Q&amp;A ini memungkinkan pengguna untuk menanyakan pertanyaan dan melihat jawaban yang terkait secara cepat dan efisien.</w:t>
+      </w:r>
+    </w:p>
+    <w:p>
+      <w:pPr>
+        <w:pStyle w:val="ListParagraph"/>
+        <w:spacing w:before="40" w:after="0"/>
+        <w:ind w:left="1440" w:firstLine="576"/>
+        <w:rPr>
+          <w:lang w:val="id-ID"/>
+        </w:rPr>
+      </w:pPr>
+    </w:p>
+    <w:p>
+      <w:pPr>
+        <w:pStyle w:val="ListParagraph"/>
+        <w:spacing w:before="40" w:after="0"/>
+        <w:ind w:left="0"/>
+        <w:rPr>
+          <w:lang w:val="en-AS"/>
+        </w:rPr>
+      </w:pPr>
+      <w:r>
+        <w:rPr>
+          <w:lang w:val="en-AS"/>
+        </w:rPr>
+        <w:drawing>
+          <wp:inline distT="0" distB="0" distL="0" distR="0" wp14:anchorId="44431BBD" wp14:editId="1F484B73">
+            <wp:extent cx="5220970" cy="3005455"/>
+            <wp:effectExtent l="19050" t="19050" r="17780" b="23495"/>
+            <wp:docPr id="17" name="Picture 17"/>
+            <wp:cNvGraphicFramePr>
+              <a:graphicFrameLocks xmlns:a="http://schemas.openxmlformats.org/drawingml/2006/main" noChangeAspect="1"/>
+            </wp:cNvGraphicFramePr>
+            <a:graphic xmlns:a="http://schemas.openxmlformats.org/drawingml/2006/main">
+              <a:graphicData uri="http://schemas.openxmlformats.org/drawingml/2006/picture">
+                <pic:pic xmlns:pic="http://schemas.openxmlformats.org/drawingml/2006/picture">
+                  <pic:nvPicPr>
+                    <pic:cNvPr id="1" name=""/>
+                    <pic:cNvPicPr/>
+                  </pic:nvPicPr>
+                  <pic:blipFill>
+                    <a:blip r:embed="rId26"/>
+                    <a:stretch>
+                      <a:fillRect/>
+                    </a:stretch>
+                  </pic:blipFill>
+                  <pic:spPr>
+                    <a:xfrm>
+                      <a:off x="0" y="0"/>
+                      <a:ext cx="5220970" cy="3005455"/>
+                    </a:xfrm>
+                    <a:prstGeom prst="rect">
+                      <a:avLst/>
+                    </a:prstGeom>
+                    <a:ln>
+                      <a:solidFill>
+                        <a:schemeClr val="tx1"/>
+                      </a:solidFill>
+                    </a:ln>
+                  </pic:spPr>
+                </pic:pic>
+              </a:graphicData>
+            </a:graphic>
+          </wp:inline>
+        </w:drawing>
+      </w:r>
+    </w:p>
+    <w:p>
+      <w:pPr>
+        <w:pStyle w:val="ListParagraph"/>
+        <w:spacing w:before="40" w:after="0"/>
+        <w:ind w:left="0"/>
+        <w:jc w:val="center"/>
+        <w:rPr>
+          <w:i/>
+          <w:iCs/>
+          <w:lang w:val="en-AS"/>
+        </w:rPr>
+      </w:pPr>
+      <w:r>
+        <w:rPr>
+          <w:lang w:val="en-AS"/>
+        </w:rPr>
+        <w:t xml:space="preserve">Gambar c.2 </w:t>
+      </w:r>
+      <w:r>
+        <w:rPr>
+          <w:i/>
+          <w:iCs/>
+          <w:lang w:val="en-AS"/>
+        </w:rPr>
+        <w:t>Component diagram server-side</w:t>
+      </w:r>
+    </w:p>
+    <w:p>
+      <w:pPr>
+        <w:pStyle w:val="ListParagraph"/>
+        <w:spacing w:before="40" w:after="0"/>
+        <w:ind w:left="0"/>
+        <w:rPr>
+          <w:lang w:val="en-AS"/>
+        </w:rPr>
+      </w:pPr>
+      <w:r>
+        <w:rPr>
+          <w:lang w:val="en-AS"/>
+        </w:rPr>
+        <w:lastRenderedPageBreak/>
+        <w:drawing>
+          <wp:inline distT="0" distB="0" distL="0" distR="0" wp14:anchorId="15419ACA" wp14:editId="0FD089D9">
+            <wp:extent cx="5220970" cy="3843020"/>
+            <wp:effectExtent l="19050" t="19050" r="17780" b="24130"/>
+            <wp:docPr id="18" name="Picture 18"/>
+            <wp:cNvGraphicFramePr>
+              <a:graphicFrameLocks xmlns:a="http://schemas.openxmlformats.org/drawingml/2006/main" noChangeAspect="1"/>
+            </wp:cNvGraphicFramePr>
+            <a:graphic xmlns:a="http://schemas.openxmlformats.org/drawingml/2006/main">
+              <a:graphicData uri="http://schemas.openxmlformats.org/drawingml/2006/picture">
+                <pic:pic xmlns:pic="http://schemas.openxmlformats.org/drawingml/2006/picture">
+                  <pic:nvPicPr>
+                    <pic:cNvPr id="1" name=""/>
+                    <pic:cNvPicPr/>
+                  </pic:nvPicPr>
+                  <pic:blipFill>
+                    <a:blip r:embed="rId27"/>
+                    <a:stretch>
+                      <a:fillRect/>
+                    </a:stretch>
+                  </pic:blipFill>
+                  <pic:spPr>
+                    <a:xfrm>
+                      <a:off x="0" y="0"/>
+                      <a:ext cx="5220970" cy="3843020"/>
+                    </a:xfrm>
+                    <a:prstGeom prst="rect">
+                      <a:avLst/>
+                    </a:prstGeom>
+                    <a:ln>
+                      <a:solidFill>
+                        <a:schemeClr val="tx1"/>
+                      </a:solidFill>
+                    </a:ln>
+                  </pic:spPr>
+                </pic:pic>
+              </a:graphicData>
+            </a:graphic>
+          </wp:inline>
+        </w:drawing>
+      </w:r>
     </w:p>
     <w:p>
       <w:pPr>
@@ -13877,8 +14370,43 @@
           <w:iCs/>
           <w:lang w:val="en-AS"/>
         </w:rPr>
-        <w:t>Component diagram</w:t>
-      </w:r>
+        <w:t>Code diagram</w:t>
+      </w:r>
+    </w:p>
+    <w:p>
+      <w:pPr>
+        <w:pStyle w:val="ListParagraph"/>
+        <w:spacing w:before="40" w:after="0"/>
+        <w:ind w:left="2016"/>
+        <w:rPr>
+          <w:lang w:val="id-ID"/>
+        </w:rPr>
+      </w:pPr>
+      <w:r>
+        <w:t>Level 4 dari C4 model adalah Code Diagram, yang merepresentasikan implementasi kode dari setiap komponen pada level sebelumnya. Diagram ini digunakan untuk mempermudah dalam memahami struktur kode pada setiap komponen.</w:t>
+      </w:r>
+    </w:p>
+    <w:p>
+      <w:pPr>
+        <w:pStyle w:val="ListParagraph"/>
+        <w:spacing w:before="40" w:after="0"/>
+        <w:ind w:left="2016"/>
+        <w:rPr>
+          <w:i/>
+          <w:iCs/>
+          <w:lang w:val="id-ID"/>
+        </w:rPr>
+      </w:pPr>
+    </w:p>
+    <w:p>
+      <w:pPr>
+        <w:pStyle w:val="ListParagraph"/>
+        <w:spacing w:before="40" w:after="0"/>
+        <w:ind w:left="0"/>
+        <w:rPr>
+          <w:lang w:val="en-AS"/>
+        </w:rPr>
+      </w:pPr>
     </w:p>
     <w:p>
       <w:pPr>
@@ -13886,83 +14414,12 @@
         <w:spacing w:before="40" w:after="0"/>
         <w:ind w:firstLine="576"/>
         <w:rPr>
-          <w:lang w:val="id-ID"/>
-        </w:rPr>
-      </w:pPr>
-    </w:p>
-    <w:p>
-      <w:pPr>
-        <w:pStyle w:val="ListParagraph"/>
-        <w:numPr>
-          <w:ilvl w:val="0"/>
-          <w:numId w:val="38"/>
-        </w:numPr>
-        <w:tabs>
-          <w:tab w:val="clear" w:pos="720"/>
-        </w:tabs>
-        <w:spacing w:before="40" w:after="0"/>
-        <w:ind w:left="2016" w:hanging="576"/>
-        <w:rPr>
-          <w:i/>
-          <w:iCs/>
-          <w:lang w:val="id-ID"/>
-        </w:rPr>
-      </w:pPr>
-      <w:r>
-        <w:rPr>
-          <w:i/>
-          <w:iCs/>
-          <w:lang w:val="en-AS"/>
-        </w:rPr>
-        <w:t>Code diagram</w:t>
-      </w:r>
-    </w:p>
-    <w:p>
-      <w:pPr>
-        <w:pStyle w:val="ListParagraph"/>
-        <w:spacing w:before="40" w:after="0"/>
-        <w:ind w:left="2016"/>
-        <w:rPr>
-          <w:i/>
-          <w:iCs/>
-          <w:lang w:val="id-ID"/>
-        </w:rPr>
-      </w:pPr>
-    </w:p>
-    <w:p>
-      <w:pPr>
-        <w:pStyle w:val="ListParagraph"/>
-        <w:spacing w:before="40" w:after="0"/>
-        <w:ind w:left="2016"/>
-        <w:rPr>
-          <w:i/>
-          <w:iCs/>
-          <w:lang w:val="id-ID"/>
-        </w:rPr>
-      </w:pPr>
-    </w:p>
-    <w:p>
-      <w:pPr>
-        <w:pStyle w:val="ListParagraph"/>
-        <w:spacing w:before="40" w:after="0"/>
-        <w:ind w:left="0"/>
-        <w:rPr>
-          <w:lang w:val="en-AS"/>
-        </w:rPr>
-      </w:pPr>
-    </w:p>
-    <w:p>
-      <w:pPr>
-        <w:pStyle w:val="ListParagraph"/>
-        <w:spacing w:before="40" w:after="0"/>
-        <w:ind w:firstLine="576"/>
-        <w:rPr>
           <w:lang w:val="en-AS"/>
         </w:rPr>
         <w:sectPr>
-          <w:headerReference w:type="default" r:id="rId25"/>
-          <w:headerReference w:type="first" r:id="rId26"/>
-          <w:footerReference w:type="first" r:id="rId27"/>
+          <w:headerReference w:type="default" r:id="rId28"/>
+          <w:headerReference w:type="first" r:id="rId29"/>
+          <w:footerReference w:type="first" r:id="rId30"/>
           <w:pgSz w:w="12191" w:h="16840"/>
           <w:pgMar w:top="2268" w:right="1701" w:bottom="1701" w:left="2268" w:header="720" w:footer="720" w:gutter="0"/>
           <w:cols w:space="720"/>
@@ -14631,9 +15088,9 @@
           <w:szCs w:val="24"/>
         </w:rPr>
         <w:sectPr>
-          <w:headerReference w:type="default" r:id="rId28"/>
-          <w:headerReference w:type="first" r:id="rId29"/>
-          <w:footerReference w:type="first" r:id="rId30"/>
+          <w:headerReference w:type="default" r:id="rId31"/>
+          <w:headerReference w:type="first" r:id="rId32"/>
+          <w:footerReference w:type="first" r:id="rId33"/>
           <w:pgSz w:w="12191" w:h="16840" w:code="9"/>
           <w:pgMar w:top="2268" w:right="1701" w:bottom="1701" w:left="2268" w:header="720" w:footer="720" w:gutter="0"/>
           <w:cols w:space="720"/>
@@ -15380,6 +15837,8 @@
       <w:sdtPr>
         <w:rPr>
           <w:rFonts w:eastAsia="Calibri"/>
+          <w:b w:val="0"/>
+          <w:bCs w:val="0"/>
           <w:noProof w:val="0"/>
           <w:sz w:val="24"/>
           <w:szCs w:val="22"/>
@@ -15390,12 +15849,7 @@
           <w:docPartUnique/>
         </w:docPartObj>
       </w:sdtPr>
-      <w:sdtEndPr>
-        <w:rPr>
-          <w:b w:val="0"/>
-          <w:bCs w:val="0"/>
-        </w:rPr>
-      </w:sdtEndPr>
+      <w:sdtEndPr/>
       <w:sdtContent>
         <w:bookmarkEnd w:id="72" w:displacedByCustomXml="prev"/>
         <w:bookmarkEnd w:id="71" w:displacedByCustomXml="prev"/>
@@ -15526,7 +15980,7 @@
                 </w:rPr>
                 <w:t xml:space="preserve">(1). </w:t>
               </w:r>
-              <w:hyperlink r:id="rId31" w:history="1">
+              <w:hyperlink r:id="rId34" w:history="1">
                 <w:r>
                   <w:rPr>
                     <w:rStyle w:val="Hyperlink"/>
@@ -15556,7 +16010,7 @@
               <w:r>
                 <w:t xml:space="preserve"> University. Egyptian Association for Educational Computer Journal. </w:t>
               </w:r>
-              <w:hyperlink r:id="rId32" w:tgtFrame="_new" w:history="1">
+              <w:hyperlink r:id="rId35" w:tgtFrame="_new" w:history="1">
                 <w:r>
                   <w:rPr>
                     <w:rStyle w:val="Hyperlink"/>
@@ -15585,7 +16039,7 @@
               <w:r>
                 <w:t xml:space="preserve">Lee, J., Song, H.-D., &amp; Hong, A. (2019). Exploring factors and indicators for measuring students' sustainable engagement in e-learning. Sustainability, 11(4), 985. </w:t>
               </w:r>
-              <w:hyperlink r:id="rId33" w:tgtFrame="_new" w:history="1">
+              <w:hyperlink r:id="rId36" w:tgtFrame="_new" w:history="1">
                 <w:r>
                   <w:rPr>
                     <w:rStyle w:val="Hyperlink"/>
@@ -15620,7 +16074,7 @@
               <w:r>
                 <w:t xml:space="preserve">, 18(1), 1-19. </w:t>
               </w:r>
-              <w:hyperlink r:id="rId34" w:tgtFrame="_new" w:history="1">
+              <w:hyperlink r:id="rId37" w:tgtFrame="_new" w:history="1">
                 <w:r>
                   <w:rPr>
                     <w:rStyle w:val="Hyperlink"/>
@@ -16091,9 +16545,9 @@
         <w:p>
           <w:pPr>
             <w:sectPr>
-              <w:headerReference w:type="default" r:id="rId35"/>
-              <w:headerReference w:type="first" r:id="rId36"/>
-              <w:footerReference w:type="first" r:id="rId37"/>
+              <w:headerReference w:type="default" r:id="rId38"/>
+              <w:headerReference w:type="first" r:id="rId39"/>
+              <w:footerReference w:type="first" r:id="rId40"/>
               <w:pgSz w:w="12191" w:h="16840" w:code="9"/>
               <w:pgMar w:top="2268" w:right="1701" w:bottom="1701" w:left="2268" w:header="720" w:footer="720" w:gutter="0"/>
               <w:cols w:space="720"/>
@@ -16213,7 +16667,7 @@
                     </pic:cNvPicPr>
                   </pic:nvPicPr>
                   <pic:blipFill>
-                    <a:blip r:embed="rId38" cstate="print">
+                    <a:blip r:embed="rId41" cstate="print">
                       <a:extLst>
                         <a:ext uri="{28A0092B-C50C-407E-A947-70E740481C1C}">
                           <a14:useLocalDpi xmlns:a14="http://schemas.microsoft.com/office/drawing/2010/main" val="0"/>
@@ -16322,7 +16776,7 @@
                     </pic:cNvPicPr>
                   </pic:nvPicPr>
                   <pic:blipFill>
-                    <a:blip r:embed="rId39" cstate="print">
+                    <a:blip r:embed="rId42" cstate="print">
                       <a:extLst>
                         <a:ext uri="{28A0092B-C50C-407E-A947-70E740481C1C}">
                           <a14:useLocalDpi xmlns:a14="http://schemas.microsoft.com/office/drawing/2010/main" val="0"/>
@@ -16403,7 +16857,7 @@
                     </pic:cNvPicPr>
                   </pic:nvPicPr>
                   <pic:blipFill>
-                    <a:blip r:embed="rId40" cstate="print">
+                    <a:blip r:embed="rId43" cstate="print">
                       <a:extLst>
                         <a:ext uri="{28A0092B-C50C-407E-A947-70E740481C1C}">
                           <a14:useLocalDpi xmlns:a14="http://schemas.microsoft.com/office/drawing/2010/main" val="0"/>
@@ -16494,7 +16948,7 @@
                     </pic:cNvPicPr>
                   </pic:nvPicPr>
                   <pic:blipFill>
-                    <a:blip r:embed="rId41" cstate="print">
+                    <a:blip r:embed="rId44" cstate="print">
                       <a:extLst>
                         <a:ext uri="{28A0092B-C50C-407E-A947-70E740481C1C}">
                           <a14:useLocalDpi xmlns:a14="http://schemas.microsoft.com/office/drawing/2010/main" val="0"/>
@@ -16575,7 +17029,7 @@
                     </pic:cNvPicPr>
                   </pic:nvPicPr>
                   <pic:blipFill>
-                    <a:blip r:embed="rId42" cstate="print">
+                    <a:blip r:embed="rId45" cstate="print">
                       <a:extLst>
                         <a:ext uri="{28A0092B-C50C-407E-A947-70E740481C1C}">
                           <a14:useLocalDpi xmlns:a14="http://schemas.microsoft.com/office/drawing/2010/main" val="0"/>
@@ -16657,7 +17111,7 @@
                     </pic:cNvPicPr>
                   </pic:nvPicPr>
                   <pic:blipFill>
-                    <a:blip r:embed="rId43" cstate="print">
+                    <a:blip r:embed="rId46" cstate="print">
                       <a:extLst>
                         <a:ext uri="{28A0092B-C50C-407E-A947-70E740481C1C}">
                           <a14:useLocalDpi xmlns:a14="http://schemas.microsoft.com/office/drawing/2010/main" val="0"/>
@@ -16740,7 +17194,7 @@
                     </pic:cNvPicPr>
                   </pic:nvPicPr>
                   <pic:blipFill>
-                    <a:blip r:embed="rId44" cstate="print">
+                    <a:blip r:embed="rId47" cstate="print">
                       <a:extLst>
                         <a:ext uri="{28A0092B-C50C-407E-A947-70E740481C1C}">
                           <a14:useLocalDpi xmlns:a14="http://schemas.microsoft.com/office/drawing/2010/main" val="0"/>
@@ -16818,7 +17272,7 @@
                     </pic:cNvPicPr>
                   </pic:nvPicPr>
                   <pic:blipFill>
-                    <a:blip r:embed="rId45" cstate="print">
+                    <a:blip r:embed="rId48" cstate="print">
                       <a:extLst>
                         <a:ext uri="{28A0092B-C50C-407E-A947-70E740481C1C}">
                           <a14:useLocalDpi xmlns:a14="http://schemas.microsoft.com/office/drawing/2010/main" val="0"/>
@@ -16898,7 +17352,7 @@
       </w:r>
     </w:p>
     <w:sectPr>
-      <w:headerReference w:type="default" r:id="rId46"/>
+      <w:headerReference w:type="default" r:id="rId49"/>
       <w:pgSz w:w="12191" w:h="16840"/>
       <w:pgMar w:top="2268" w:right="1701" w:bottom="1701" w:left="2268" w:header="720" w:footer="720" w:gutter="0"/>
       <w:cols w:space="720"/>
@@ -22089,7 +22543,6 @@
   <w:style w:type="character" w:default="1" w:styleId="DefaultParagraphFont">
     <w:name w:val="Default Paragraph Font"/>
     <w:uiPriority w:val="1"/>
-    <w:semiHidden/>
     <w:unhideWhenUsed/>
   </w:style>
   <w:style w:type="table" w:default="1" w:styleId="TableNormal">

</xml_diff>

<commit_message>
update diagram c4 to the point
</commit_message>
<xml_diff>
--- a/Main deprecated.docx
+++ b/Main deprecated.docx
@@ -12478,6 +12478,7 @@
         <w:pStyle w:val="ListParagraph"/>
         <w:spacing w:before="40" w:after="0"/>
         <w:ind w:left="0"/>
+        <w:jc w:val="center"/>
         <w:rPr>
           <w:lang w:val="id-ID"/>
         </w:rPr>
@@ -12488,9 +12489,9 @@
           <w:lang w:val="id-ID"/>
         </w:rPr>
         <w:drawing>
-          <wp:inline distT="0" distB="0" distL="0" distR="0" wp14:anchorId="07B2C87B" wp14:editId="6427CBC0">
-            <wp:extent cx="5220970" cy="4495800"/>
-            <wp:effectExtent l="19050" t="19050" r="17780" b="19050"/>
+          <wp:inline distT="0" distB="0" distL="0" distR="0" wp14:anchorId="04E71766" wp14:editId="4DC13C9B">
+            <wp:extent cx="5220970" cy="3234690"/>
+            <wp:effectExtent l="0" t="0" r="0" b="0"/>
             <wp:docPr id="14" name="Picture 14"/>
             <wp:cNvGraphicFramePr>
               <a:graphicFrameLocks xmlns:a="http://schemas.openxmlformats.org/drawingml/2006/main" noChangeAspect="1"/>
@@ -12499,11 +12500,17 @@
               <a:graphicData uri="http://schemas.openxmlformats.org/drawingml/2006/picture">
                 <pic:pic xmlns:pic="http://schemas.openxmlformats.org/drawingml/2006/picture">
                   <pic:nvPicPr>
-                    <pic:cNvPr id="1" name=""/>
+                    <pic:cNvPr id="14" name="Picture 14"/>
                     <pic:cNvPicPr/>
                   </pic:nvPicPr>
                   <pic:blipFill>
-                    <a:blip r:embed="rId21"/>
+                    <a:blip r:embed="rId21" cstate="print">
+                      <a:extLst>
+                        <a:ext uri="{28A0092B-C50C-407E-A947-70E740481C1C}">
+                          <a14:useLocalDpi xmlns:a14="http://schemas.microsoft.com/office/drawing/2010/main" val="0"/>
+                        </a:ext>
+                      </a:extLst>
+                    </a:blip>
                     <a:stretch>
                       <a:fillRect/>
                     </a:stretch>
@@ -12511,16 +12518,11 @@
                   <pic:spPr>
                     <a:xfrm>
                       <a:off x="0" y="0"/>
-                      <a:ext cx="5220970" cy="4495800"/>
+                      <a:ext cx="5220970" cy="3234690"/>
                     </a:xfrm>
                     <a:prstGeom prst="rect">
                       <a:avLst/>
                     </a:prstGeom>
-                    <a:ln>
-                      <a:solidFill>
-                        <a:schemeClr val="tx1"/>
-                      </a:solidFill>
-                    </a:ln>
                   </pic:spPr>
                 </pic:pic>
               </a:graphicData>
@@ -12561,513 +12563,37 @@
       <w:pPr>
         <w:pStyle w:val="ListParagraph"/>
         <w:spacing w:before="40" w:after="0"/>
-        <w:ind w:left="1440" w:firstLine="720"/>
-      </w:pPr>
-      <w:r>
-        <w:t>Pada diagram di atas, terdapat beberapa komponen utama dari sistem e-learning beserta interaksi antar komponen tersebut. Komponen utama tersebut antara lain:</w:t>
-      </w:r>
-    </w:p>
-    <w:p>
-      <w:pPr>
-        <w:pStyle w:val="ListParagraph"/>
-        <w:numPr>
-          <w:ilvl w:val="0"/>
-          <w:numId w:val="39"/>
-        </w:numPr>
-        <w:tabs>
-          <w:tab w:val="clear" w:pos="720"/>
-        </w:tabs>
-        <w:spacing w:before="40" w:after="0"/>
-        <w:ind w:left="2016" w:hanging="576"/>
-        <w:rPr>
-          <w:lang w:val="id-ID"/>
-        </w:rPr>
-      </w:pPr>
-      <w:r>
-        <w:rPr>
-          <w:lang w:val="id-ID"/>
-        </w:rPr>
-        <w:lastRenderedPageBreak/>
-        <w:t>Modul Kode Editor (</w:t>
+        <w:ind w:left="1440" w:firstLine="576"/>
+        <w:rPr>
+          <w:lang w:val="id-ID"/>
+        </w:rPr>
+      </w:pPr>
+      <w:r>
+        <w:rPr>
+          <w:lang w:val="id-ID"/>
+        </w:rPr>
+        <w:t xml:space="preserve">Diagram C4 Level 1 ini memberikan gambaran umum tentang interaksi antar komponen utama dalam sistem </w:t>
+      </w:r>
+      <w:r>
+        <w:rPr>
+          <w:lang w:val="en-AS"/>
+        </w:rPr>
+        <w:t xml:space="preserve">yang akan dibuat, Pada diagram tersebut digambarkan sebuah aktor yang mewakili pengguna yang menggunakan sistem E – Learning. Kemudian Sistem E – Learning tersebut juga memiliki relasi ke Database System, </w:t>
       </w:r>
       <w:proofErr w:type="spellStart"/>
       <w:r>
         <w:rPr>
-          <w:lang w:val="id-ID"/>
-        </w:rPr>
-        <w:t>KodeEditor</w:t>
+          <w:lang w:val="en-AS"/>
+        </w:rPr>
+        <w:t>OpenAI</w:t>
       </w:r>
       <w:proofErr w:type="spellEnd"/>
       <w:r>
         <w:rPr>
-          <w:lang w:val="id-ID"/>
-        </w:rPr>
-        <w:t xml:space="preserve">): Modul ini bertanggung jawab untuk menampilkan kode editor dan mengikuti perubahan </w:t>
-      </w:r>
-      <w:proofErr w:type="spellStart"/>
-      <w:r>
-        <w:rPr>
-          <w:lang w:val="id-ID"/>
-        </w:rPr>
-        <w:t>state</w:t>
-      </w:r>
-      <w:proofErr w:type="spellEnd"/>
-      <w:r>
-        <w:rPr>
-          <w:lang w:val="id-ID"/>
-        </w:rPr>
-        <w:t xml:space="preserve"> pada video </w:t>
-      </w:r>
-      <w:proofErr w:type="spellStart"/>
-      <w:r>
-        <w:rPr>
-          <w:lang w:val="id-ID"/>
-        </w:rPr>
-        <w:t>course</w:t>
-      </w:r>
-      <w:proofErr w:type="spellEnd"/>
-      <w:r>
-        <w:rPr>
-          <w:lang w:val="id-ID"/>
-        </w:rPr>
-        <w:t>.</w:t>
-      </w:r>
-    </w:p>
-    <w:p>
-      <w:pPr>
-        <w:pStyle w:val="ListParagraph"/>
-        <w:numPr>
-          <w:ilvl w:val="0"/>
-          <w:numId w:val="39"/>
-        </w:numPr>
-        <w:tabs>
-          <w:tab w:val="clear" w:pos="720"/>
-        </w:tabs>
-        <w:spacing w:before="40" w:after="0"/>
-        <w:ind w:left="2016" w:hanging="576"/>
-        <w:rPr>
-          <w:lang w:val="id-ID"/>
-        </w:rPr>
-      </w:pPr>
-      <w:r>
-        <w:rPr>
-          <w:lang w:val="id-ID"/>
-        </w:rPr>
-        <w:t xml:space="preserve">Modul Video </w:t>
-      </w:r>
-      <w:proofErr w:type="spellStart"/>
-      <w:r>
-        <w:rPr>
-          <w:lang w:val="id-ID"/>
-        </w:rPr>
-        <w:t>Course</w:t>
-      </w:r>
-      <w:proofErr w:type="spellEnd"/>
-      <w:r>
-        <w:rPr>
-          <w:lang w:val="id-ID"/>
-        </w:rPr>
-        <w:t xml:space="preserve"> (Video): Modul ini berisi video pembelajaran yang dikelola oleh layanan </w:t>
-      </w:r>
-      <w:proofErr w:type="spellStart"/>
-      <w:r>
-        <w:rPr>
-          <w:lang w:val="id-ID"/>
-        </w:rPr>
-        <w:t>Mux</w:t>
-      </w:r>
-      <w:proofErr w:type="spellEnd"/>
-      <w:r>
-        <w:rPr>
-          <w:lang w:val="id-ID"/>
-        </w:rPr>
-        <w:t xml:space="preserve"> dan dihubungkan dengan modul kode editor untuk dapat mengikuti perubahan </w:t>
-      </w:r>
-      <w:proofErr w:type="spellStart"/>
-      <w:r>
-        <w:rPr>
-          <w:lang w:val="id-ID"/>
-        </w:rPr>
-        <w:t>state</w:t>
-      </w:r>
-      <w:proofErr w:type="spellEnd"/>
-      <w:r>
-        <w:rPr>
-          <w:lang w:val="id-ID"/>
-        </w:rPr>
-        <w:t xml:space="preserve"> pada video </w:t>
-      </w:r>
-      <w:proofErr w:type="spellStart"/>
-      <w:r>
-        <w:rPr>
-          <w:lang w:val="id-ID"/>
-        </w:rPr>
-        <w:t>course</w:t>
-      </w:r>
-      <w:proofErr w:type="spellEnd"/>
-      <w:r>
-        <w:rPr>
-          <w:lang w:val="id-ID"/>
-        </w:rPr>
-        <w:t>.</w:t>
-      </w:r>
-    </w:p>
-    <w:p>
-      <w:pPr>
-        <w:pStyle w:val="ListParagraph"/>
-        <w:numPr>
-          <w:ilvl w:val="0"/>
-          <w:numId w:val="39"/>
-        </w:numPr>
-        <w:tabs>
-          <w:tab w:val="clear" w:pos="720"/>
-        </w:tabs>
-        <w:spacing w:before="40" w:after="0"/>
-        <w:ind w:left="2016" w:hanging="576"/>
-        <w:rPr>
-          <w:lang w:val="id-ID"/>
-        </w:rPr>
-      </w:pPr>
-      <w:proofErr w:type="spellStart"/>
-      <w:r>
-        <w:rPr>
-          <w:lang w:val="id-ID"/>
-        </w:rPr>
-        <w:t>User</w:t>
-      </w:r>
-      <w:proofErr w:type="spellEnd"/>
-      <w:r>
-        <w:rPr>
-          <w:lang w:val="id-ID"/>
-        </w:rPr>
-        <w:t>: Pengguna sistem e-</w:t>
-      </w:r>
-      <w:proofErr w:type="spellStart"/>
-      <w:r>
-        <w:rPr>
-          <w:lang w:val="id-ID"/>
-        </w:rPr>
-        <w:t>learning</w:t>
-      </w:r>
-      <w:proofErr w:type="spellEnd"/>
-      <w:r>
-        <w:rPr>
-          <w:lang w:val="id-ID"/>
-        </w:rPr>
-        <w:t xml:space="preserve"> yang menggunakan modul kode editor untuk belajar.</w:t>
-      </w:r>
-    </w:p>
-    <w:p>
-      <w:pPr>
-        <w:pStyle w:val="ListParagraph"/>
-        <w:numPr>
-          <w:ilvl w:val="0"/>
-          <w:numId w:val="39"/>
-        </w:numPr>
-        <w:tabs>
-          <w:tab w:val="clear" w:pos="720"/>
-        </w:tabs>
-        <w:spacing w:before="40" w:after="0"/>
-        <w:ind w:left="2016" w:hanging="576"/>
-        <w:rPr>
-          <w:lang w:val="id-ID"/>
-        </w:rPr>
-      </w:pPr>
-      <w:r>
-        <w:rPr>
-          <w:lang w:val="id-ID"/>
-        </w:rPr>
-        <w:t>Server: Komponen server-</w:t>
-      </w:r>
-      <w:proofErr w:type="spellStart"/>
-      <w:r>
-        <w:rPr>
-          <w:lang w:val="id-ID"/>
-        </w:rPr>
-        <w:t>side</w:t>
-      </w:r>
-      <w:proofErr w:type="spellEnd"/>
-      <w:r>
-        <w:rPr>
-          <w:lang w:val="id-ID"/>
-        </w:rPr>
-        <w:t xml:space="preserve"> yang digunakan untuk menyimpan data pengguna dan video </w:t>
-      </w:r>
-      <w:proofErr w:type="spellStart"/>
-      <w:r>
-        <w:rPr>
-          <w:lang w:val="id-ID"/>
-        </w:rPr>
-        <w:t>course</w:t>
-      </w:r>
-      <w:proofErr w:type="spellEnd"/>
-      <w:r>
-        <w:rPr>
-          <w:lang w:val="id-ID"/>
-        </w:rPr>
-        <w:t xml:space="preserve">, serta menghubungkan antara modul kode editor dan modul video </w:t>
-      </w:r>
-      <w:proofErr w:type="spellStart"/>
-      <w:r>
-        <w:rPr>
-          <w:lang w:val="id-ID"/>
-        </w:rPr>
-        <w:t>course</w:t>
-      </w:r>
-      <w:proofErr w:type="spellEnd"/>
-      <w:r>
-        <w:rPr>
-          <w:lang w:val="id-ID"/>
-        </w:rPr>
-        <w:t>.</w:t>
-      </w:r>
-    </w:p>
-    <w:p>
-      <w:pPr>
-        <w:pStyle w:val="ListParagraph"/>
-        <w:numPr>
-          <w:ilvl w:val="0"/>
-          <w:numId w:val="39"/>
-        </w:numPr>
-        <w:tabs>
-          <w:tab w:val="clear" w:pos="720"/>
-        </w:tabs>
-        <w:spacing w:before="40" w:after="0"/>
-        <w:ind w:left="2016" w:hanging="576"/>
-        <w:rPr>
-          <w:lang w:val="id-ID"/>
-        </w:rPr>
-      </w:pPr>
-      <w:proofErr w:type="spellStart"/>
-      <w:r>
-        <w:rPr>
-          <w:lang w:val="id-ID"/>
-        </w:rPr>
-        <w:t>Database</w:t>
-      </w:r>
-      <w:proofErr w:type="spellEnd"/>
-      <w:r>
-        <w:rPr>
-          <w:lang w:val="id-ID"/>
-        </w:rPr>
-        <w:t>: Tempat penyimpanan data</w:t>
-      </w:r>
-      <w:r>
-        <w:rPr>
-          <w:lang w:val="en-AS"/>
-        </w:rPr>
-        <w:t xml:space="preserve"> </w:t>
-      </w:r>
-      <w:r>
-        <w:rPr>
-          <w:lang w:val="id-ID"/>
-        </w:rPr>
-        <w:t>.</w:t>
-      </w:r>
-    </w:p>
-    <w:p>
-      <w:pPr>
-        <w:pStyle w:val="ListParagraph"/>
-        <w:numPr>
-          <w:ilvl w:val="0"/>
-          <w:numId w:val="39"/>
-        </w:numPr>
-        <w:tabs>
-          <w:tab w:val="clear" w:pos="720"/>
-        </w:tabs>
-        <w:spacing w:before="40" w:after="0"/>
-        <w:ind w:left="2016" w:hanging="576"/>
-        <w:rPr>
-          <w:lang w:val="id-ID"/>
-        </w:rPr>
-      </w:pPr>
-      <w:r>
-        <w:rPr>
-          <w:lang w:val="id-ID"/>
-        </w:rPr>
-        <w:t xml:space="preserve">API </w:t>
-      </w:r>
-      <w:proofErr w:type="spellStart"/>
-      <w:r>
-        <w:rPr>
-          <w:lang w:val="id-ID"/>
-        </w:rPr>
-        <w:t>OpenAI</w:t>
-      </w:r>
-      <w:proofErr w:type="spellEnd"/>
-      <w:r>
-        <w:rPr>
-          <w:lang w:val="id-ID"/>
-        </w:rPr>
-        <w:t xml:space="preserve"> (AI): Layanan kecerdasan buatan yang digunakan untuk memberikan fitur Q&amp;A bagi pengguna.</w:t>
-      </w:r>
-    </w:p>
-    <w:p>
-      <w:pPr>
-        <w:pStyle w:val="ListParagraph"/>
-        <w:numPr>
-          <w:ilvl w:val="0"/>
-          <w:numId w:val="39"/>
-        </w:numPr>
-        <w:tabs>
-          <w:tab w:val="clear" w:pos="720"/>
-        </w:tabs>
-        <w:spacing w:before="40" w:after="0"/>
-        <w:ind w:left="2016" w:hanging="576"/>
-        <w:rPr>
-          <w:lang w:val="id-ID"/>
-        </w:rPr>
-      </w:pPr>
-      <w:proofErr w:type="spellStart"/>
-      <w:r>
-        <w:rPr>
-          <w:lang w:val="id-ID"/>
-        </w:rPr>
-        <w:t>Third-Party</w:t>
-      </w:r>
-      <w:proofErr w:type="spellEnd"/>
-      <w:r>
-        <w:rPr>
-          <w:lang w:val="id-ID"/>
-        </w:rPr>
-        <w:t xml:space="preserve"> Services: Layanan </w:t>
-      </w:r>
-      <w:proofErr w:type="spellStart"/>
-      <w:r>
-        <w:rPr>
-          <w:lang w:val="id-ID"/>
-        </w:rPr>
-        <w:t>Mux</w:t>
-      </w:r>
-      <w:proofErr w:type="spellEnd"/>
-      <w:r>
-        <w:rPr>
-          <w:lang w:val="id-ID"/>
-        </w:rPr>
-        <w:t xml:space="preserve"> dan Atlas </w:t>
-      </w:r>
-      <w:proofErr w:type="spellStart"/>
-      <w:r>
-        <w:rPr>
-          <w:lang w:val="id-ID"/>
-        </w:rPr>
-        <w:t>MongoDB</w:t>
-      </w:r>
-      <w:proofErr w:type="spellEnd"/>
-      <w:r>
-        <w:rPr>
-          <w:lang w:val="id-ID"/>
-        </w:rPr>
-        <w:t xml:space="preserve"> yang digunakan untuk manajemen video </w:t>
-      </w:r>
-      <w:proofErr w:type="spellStart"/>
-      <w:r>
-        <w:rPr>
-          <w:lang w:val="id-ID"/>
-        </w:rPr>
-        <w:t>course</w:t>
-      </w:r>
-      <w:proofErr w:type="spellEnd"/>
-      <w:r>
-        <w:rPr>
-          <w:lang w:val="id-ID"/>
-        </w:rPr>
-        <w:t xml:space="preserve"> dan penyimpanan data.</w:t>
-      </w:r>
-    </w:p>
-    <w:p>
-      <w:pPr>
-        <w:pStyle w:val="ListParagraph"/>
-        <w:spacing w:before="40" w:after="0"/>
-        <w:ind w:left="1440" w:firstLine="576"/>
-        <w:rPr>
-          <w:lang w:val="id-ID"/>
-        </w:rPr>
-      </w:pPr>
-      <w:r>
-        <w:rPr>
-          <w:lang w:val="id-ID"/>
-        </w:rPr>
-        <w:t>Diagram C4 Level 1 ini memberikan gambaran umum tentang interaksi antar komponen utama dalam sistem e-</w:t>
-      </w:r>
-      <w:proofErr w:type="spellStart"/>
-      <w:r>
-        <w:rPr>
-          <w:lang w:val="id-ID"/>
-        </w:rPr>
-        <w:t>learning</w:t>
-      </w:r>
-      <w:proofErr w:type="spellEnd"/>
-      <w:r>
-        <w:rPr>
-          <w:lang w:val="id-ID"/>
-        </w:rPr>
-        <w:t xml:space="preserve"> yang menerapkan </w:t>
-      </w:r>
-      <w:proofErr w:type="spellStart"/>
-      <w:r>
-        <w:rPr>
-          <w:lang w:val="id-ID"/>
-        </w:rPr>
-        <w:t>state</w:t>
-      </w:r>
-      <w:proofErr w:type="spellEnd"/>
-      <w:r>
-        <w:rPr>
-          <w:lang w:val="id-ID"/>
-        </w:rPr>
-        <w:t xml:space="preserve"> </w:t>
-      </w:r>
-      <w:proofErr w:type="spellStart"/>
-      <w:r>
-        <w:rPr>
-          <w:lang w:val="id-ID"/>
-        </w:rPr>
-        <w:t>based</w:t>
-      </w:r>
-      <w:proofErr w:type="spellEnd"/>
-      <w:r>
-        <w:rPr>
-          <w:lang w:val="id-ID"/>
-        </w:rPr>
-        <w:t xml:space="preserve"> </w:t>
-      </w:r>
-      <w:proofErr w:type="spellStart"/>
-      <w:r>
-        <w:rPr>
-          <w:lang w:val="id-ID"/>
-        </w:rPr>
-        <w:t>code</w:t>
-      </w:r>
-      <w:proofErr w:type="spellEnd"/>
-      <w:r>
-        <w:rPr>
-          <w:lang w:val="id-ID"/>
-        </w:rPr>
-        <w:t xml:space="preserve"> editor dan dapat mengikuti perubahan </w:t>
-      </w:r>
-      <w:proofErr w:type="spellStart"/>
-      <w:r>
-        <w:rPr>
-          <w:lang w:val="id-ID"/>
-        </w:rPr>
-        <w:t>state</w:t>
-      </w:r>
-      <w:proofErr w:type="spellEnd"/>
-      <w:r>
-        <w:rPr>
-          <w:lang w:val="id-ID"/>
-        </w:rPr>
-        <w:t xml:space="preserve"> pada video </w:t>
-      </w:r>
-      <w:proofErr w:type="spellStart"/>
-      <w:r>
-        <w:rPr>
-          <w:lang w:val="id-ID"/>
-        </w:rPr>
-        <w:t>course</w:t>
-      </w:r>
-      <w:proofErr w:type="spellEnd"/>
+          <w:lang w:val="en-AS"/>
+        </w:rPr>
+        <w:t xml:space="preserve"> API dan Video Course API</w:t>
+      </w:r>
       <w:r>
         <w:rPr>
           <w:lang w:val="id-ID"/>
@@ -13100,6 +12626,7 @@
           <w:iCs/>
           <w:lang w:val="id-ID"/>
         </w:rPr>
+        <w:lastRenderedPageBreak/>
         <w:t>Container</w:t>
       </w:r>
       <w:proofErr w:type="spellEnd"/>
@@ -13189,14 +12716,7 @@
         <w:rPr>
           <w:lang w:val="id-ID"/>
         </w:rPr>
-        <w:t xml:space="preserve"> </w:t>
-      </w:r>
-      <w:r>
-        <w:rPr>
-          <w:lang w:val="id-ID"/>
-        </w:rPr>
-        <w:lastRenderedPageBreak/>
-        <w:t>merepresentasikan satu bagian dari sistem yang mempunyai fungsi dan tanggung jawab yang spesifik.</w:t>
+        <w:t xml:space="preserve"> merepresentasikan satu bagian dari sistem yang mempunyai fungsi dan tanggung jawab yang spesifik.</w:t>
       </w:r>
     </w:p>
     <w:p>
@@ -13211,13 +12731,13 @@
       <w:r>
         <w:rPr>
           <w:noProof/>
-          <w:lang w:val="en-AS"/>
+          <w:lang w:val="id-ID"/>
         </w:rPr>
         <w:drawing>
-          <wp:inline distT="0" distB="0" distL="0" distR="0" wp14:anchorId="599AB971" wp14:editId="6FD60BE5">
-            <wp:extent cx="5220970" cy="2517775"/>
-            <wp:effectExtent l="19050" t="19050" r="17780" b="15875"/>
-            <wp:docPr id="13" name="Picture 13"/>
+          <wp:inline distT="0" distB="0" distL="0" distR="0" wp14:anchorId="585E4A1E" wp14:editId="0323920D">
+            <wp:extent cx="5220970" cy="4281170"/>
+            <wp:effectExtent l="0" t="0" r="0" b="0"/>
+            <wp:docPr id="20" name="Picture 20"/>
             <wp:cNvGraphicFramePr>
               <a:graphicFrameLocks xmlns:a="http://schemas.openxmlformats.org/drawingml/2006/main" noChangeAspect="1"/>
             </wp:cNvGraphicFramePr>
@@ -13225,11 +12745,17 @@
               <a:graphicData uri="http://schemas.openxmlformats.org/drawingml/2006/picture">
                 <pic:pic xmlns:pic="http://schemas.openxmlformats.org/drawingml/2006/picture">
                   <pic:nvPicPr>
-                    <pic:cNvPr id="1" name=""/>
+                    <pic:cNvPr id="20" name="Picture 20"/>
                     <pic:cNvPicPr/>
                   </pic:nvPicPr>
                   <pic:blipFill>
-                    <a:blip r:embed="rId22"/>
+                    <a:blip r:embed="rId22" cstate="print">
+                      <a:extLst>
+                        <a:ext uri="{28A0092B-C50C-407E-A947-70E740481C1C}">
+                          <a14:useLocalDpi xmlns:a14="http://schemas.microsoft.com/office/drawing/2010/main" val="0"/>
+                        </a:ext>
+                      </a:extLst>
+                    </a:blip>
                     <a:stretch>
                       <a:fillRect/>
                     </a:stretch>
@@ -13237,16 +12763,11 @@
                   <pic:spPr>
                     <a:xfrm>
                       <a:off x="0" y="0"/>
-                      <a:ext cx="5220970" cy="2517775"/>
+                      <a:ext cx="5220970" cy="4281170"/>
                     </a:xfrm>
                     <a:prstGeom prst="rect">
                       <a:avLst/>
                     </a:prstGeom>
-                    <a:ln>
-                      <a:solidFill>
-                        <a:schemeClr val="tx1"/>
-                      </a:solidFill>
-                    </a:ln>
                   </pic:spPr>
                 </pic:pic>
               </a:graphicData>
@@ -13269,7 +12790,31 @@
         <w:rPr>
           <w:lang w:val="en-AS"/>
         </w:rPr>
-        <w:t>Gambar b.1 Container diagram modul Q&amp;A (Question &amp; Answer)</w:t>
+        <w:t xml:space="preserve">Gambar b.1 Container diagram </w:t>
+      </w:r>
+      <w:r>
+        <w:rPr>
+          <w:lang w:val="en-AS"/>
+        </w:rPr>
+        <w:t>pada</w:t>
+      </w:r>
+      <w:r>
+        <w:rPr>
+          <w:lang w:val="en-AS"/>
+        </w:rPr>
+        <w:t xml:space="preserve"> </w:t>
+      </w:r>
+      <w:r>
+        <w:rPr>
+          <w:lang w:val="en-AS"/>
+        </w:rPr>
+        <w:t>C</w:t>
+      </w:r>
+      <w:r>
+        <w:rPr>
+          <w:lang w:val="en-AS"/>
+        </w:rPr>
+        <w:t>4 model</w:t>
       </w:r>
     </w:p>
     <w:p>
@@ -13282,7 +12827,348 @@
         </w:rPr>
       </w:pPr>
       <w:r>
-        <w:t>Pada diagram ini, terlihat bahwa modul Q&amp;A terhubung dengan modul Kode Editor dan Browser, sedangkan modul Kode Editor terhubung dengan Q&amp;A Service. Q&amp;A Service berada di server-side dan memiliki load balancer untuk mengatur traffic dari user. Q&amp;A Service juga berkomunikasi dengan database untuk menyimpan data pertanyaan dan jawaban dari user.</w:t>
+        <w:t xml:space="preserve">Pada diagram ini, </w:t>
+      </w:r>
+      <w:r>
+        <w:rPr>
+          <w:lang w:val="en-AS"/>
+        </w:rPr>
+        <w:t xml:space="preserve">terlihat beberapa kontainer dalam sistem, </w:t>
+      </w:r>
+      <w:r>
+        <w:rPr>
+          <w:lang w:val="en-AS"/>
+        </w:rPr>
+        <w:t>Kontainer</w:t>
+      </w:r>
+      <w:r>
+        <w:rPr>
+          <w:lang w:val="en-AS"/>
+        </w:rPr>
+        <w:t xml:space="preserve"> tersebut adalah </w:t>
+      </w:r>
+      <w:r>
+        <w:rPr>
+          <w:i/>
+          <w:iCs/>
+          <w:lang w:val="en-AS"/>
+        </w:rPr>
+        <w:t>E – Learning System</w:t>
+      </w:r>
+      <w:r>
+        <w:rPr>
+          <w:i/>
+          <w:iCs/>
+          <w:lang w:val="en-AS"/>
+        </w:rPr>
+        <w:t xml:space="preserve">, </w:t>
+      </w:r>
+      <w:r>
+        <w:rPr>
+          <w:i/>
+          <w:iCs/>
+          <w:lang w:val="en-AS"/>
+        </w:rPr>
+        <w:t>Online Course</w:t>
+      </w:r>
+      <w:r>
+        <w:rPr>
+          <w:i/>
+          <w:iCs/>
+          <w:lang w:val="en-AS"/>
+        </w:rPr>
+        <w:t xml:space="preserve">, </w:t>
+      </w:r>
+      <w:r>
+        <w:rPr>
+          <w:lang w:val="en-AS"/>
+        </w:rPr>
+        <w:t xml:space="preserve">Q&amp;A Module, Code editor Module, API </w:t>
+      </w:r>
+      <w:r>
+        <w:rPr>
+          <w:i/>
+          <w:iCs/>
+          <w:lang w:val="en-AS"/>
+        </w:rPr>
+        <w:t>(</w:t>
+      </w:r>
+      <w:r>
+        <w:rPr>
+          <w:i/>
+          <w:iCs/>
+        </w:rPr>
+        <w:t>Application Programming Interface</w:t>
+      </w:r>
+      <w:r>
+        <w:rPr>
+          <w:i/>
+          <w:iCs/>
+          <w:lang w:val="en-AS"/>
+        </w:rPr>
+        <w:t>)</w:t>
+      </w:r>
+      <w:r>
+        <w:rPr>
+          <w:i/>
+          <w:iCs/>
+          <w:lang w:val="en-AS"/>
+        </w:rPr>
+        <w:t xml:space="preserve">, </w:t>
+      </w:r>
+      <w:r>
+        <w:rPr>
+          <w:lang w:val="en-AS"/>
+        </w:rPr>
+        <w:t xml:space="preserve">Database, Third Party Services. Diagram ini </w:t>
+      </w:r>
+      <w:r>
+        <w:rPr>
+          <w:lang w:val="en-AS"/>
+        </w:rPr>
+        <w:t xml:space="preserve">menggambarkan komunikasi yang terjadi antar kontainer dan </w:t>
+      </w:r>
+      <w:r>
+        <w:rPr>
+          <w:i/>
+          <w:iCs/>
+          <w:lang w:val="en-AS"/>
+        </w:rPr>
+        <w:t>services</w:t>
+      </w:r>
+      <w:r>
+        <w:rPr>
+          <w:i/>
+          <w:iCs/>
+          <w:lang w:val="en-AS"/>
+        </w:rPr>
+        <w:t xml:space="preserve"> </w:t>
+      </w:r>
+      <w:r>
+        <w:rPr>
+          <w:lang w:val="en-AS"/>
+        </w:rPr>
+        <w:t>pada sistem.</w:t>
+      </w:r>
+    </w:p>
+    <w:p>
+      <w:pPr>
+        <w:pStyle w:val="ListParagraph"/>
+        <w:spacing w:before="40"/>
+        <w:ind w:left="1440" w:firstLine="720"/>
+        <w:rPr>
+          <w:lang w:val="en-AS"/>
+        </w:rPr>
+      </w:pPr>
+      <w:r>
+        <w:rPr>
+          <w:lang w:val="en-AS"/>
+        </w:rPr>
+        <w:lastRenderedPageBreak/>
+        <w:t>Pada diagram ini digambarkan pengguna yang menggunakan sistem</w:t>
+      </w:r>
+      <w:r>
+        <w:rPr>
+          <w:lang w:val="en-AS"/>
+        </w:rPr>
+        <w:t>.</w:t>
+      </w:r>
+      <w:r>
+        <w:rPr>
+          <w:lang w:val="en-AS"/>
+        </w:rPr>
+        <w:t xml:space="preserve"> </w:t>
+      </w:r>
+      <w:r>
+        <w:rPr>
+          <w:i/>
+          <w:iCs/>
+          <w:lang w:val="en-AS"/>
+        </w:rPr>
+        <w:t>E – Learning System</w:t>
+      </w:r>
+      <w:r>
+        <w:rPr>
+          <w:lang w:val="en-AS"/>
+        </w:rPr>
+        <w:t xml:space="preserve"> menyediakan layanan </w:t>
+      </w:r>
+      <w:r>
+        <w:rPr>
+          <w:i/>
+          <w:iCs/>
+          <w:lang w:val="en-AS"/>
+        </w:rPr>
+        <w:t>Online Course</w:t>
+      </w:r>
+      <w:r>
+        <w:rPr>
+          <w:lang w:val="en-AS"/>
+        </w:rPr>
+        <w:t xml:space="preserve"> dan berbagai fitur yang terdapat pada sistem, E – Learning juga </w:t>
+      </w:r>
+      <w:proofErr w:type="spellStart"/>
+      <w:r>
+        <w:rPr>
+          <w:lang w:val="en-AS"/>
+        </w:rPr>
+        <w:t>berelasi</w:t>
+      </w:r>
+      <w:proofErr w:type="spellEnd"/>
+      <w:r>
+        <w:rPr>
+          <w:lang w:val="en-AS"/>
+        </w:rPr>
+        <w:t xml:space="preserve"> dengan database untuk membaca dan menulis data</w:t>
+      </w:r>
+      <w:r>
+        <w:rPr>
+          <w:lang w:val="en-AS"/>
+        </w:rPr>
+        <w:t>.</w:t>
+      </w:r>
+      <w:r>
+        <w:rPr>
+          <w:lang w:val="en-AS"/>
+        </w:rPr>
+        <w:t xml:space="preserve"> </w:t>
+      </w:r>
+      <w:r>
+        <w:rPr>
+          <w:lang w:val="en-AS"/>
+        </w:rPr>
+        <w:t>Pengguna juga dapat menggunakan</w:t>
+      </w:r>
+      <w:r>
+        <w:rPr>
+          <w:lang w:val="en-AS"/>
+        </w:rPr>
+        <w:t xml:space="preserve"> mengakses</w:t>
+      </w:r>
+      <w:r>
+        <w:rPr>
+          <w:lang w:val="en-AS"/>
+        </w:rPr>
+        <w:t xml:space="preserve"> fitur Q&amp;A </w:t>
+      </w:r>
+      <w:r>
+        <w:rPr>
+          <w:i/>
+          <w:iCs/>
+          <w:lang w:val="en-AS"/>
+        </w:rPr>
+        <w:t>(Question and Answer</w:t>
+      </w:r>
+      <w:r>
+        <w:rPr>
+          <w:i/>
+          <w:iCs/>
+          <w:lang w:val="en-AS"/>
+        </w:rPr>
+        <w:t>)</w:t>
+      </w:r>
+      <w:r>
+        <w:rPr>
+          <w:lang w:val="en-AS"/>
+        </w:rPr>
+        <w:t>,</w:t>
+      </w:r>
+      <w:r>
+        <w:rPr>
+          <w:i/>
+          <w:iCs/>
+          <w:lang w:val="en-AS"/>
+        </w:rPr>
+        <w:t xml:space="preserve"> Online Course</w:t>
+      </w:r>
+      <w:r>
+        <w:rPr>
+          <w:lang w:val="en-AS"/>
+        </w:rPr>
+        <w:t xml:space="preserve"> dan kode editor interaktif berdasarkan modul pada diagram sistem</w:t>
+      </w:r>
+      <w:r>
+        <w:rPr>
+          <w:lang w:val="en-AS"/>
+        </w:rPr>
+        <w:t>, Q&amp;A dan Online Course menggunakan Third Party Services</w:t>
+      </w:r>
+      <w:r>
+        <w:rPr>
+          <w:lang w:val="en-AS"/>
+        </w:rPr>
+        <w:t xml:space="preserve"> yang terhubung melalui API</w:t>
+      </w:r>
+      <w:r>
+        <w:rPr>
+          <w:lang w:val="en-AS"/>
+        </w:rPr>
+        <w:t xml:space="preserve"> untuk </w:t>
+      </w:r>
+      <w:r>
+        <w:rPr>
+          <w:lang w:val="en-AS"/>
+        </w:rPr>
+        <w:t xml:space="preserve">menangani </w:t>
+      </w:r>
+      <w:r>
+        <w:rPr>
+          <w:i/>
+          <w:iCs/>
+          <w:lang w:val="en-AS"/>
+        </w:rPr>
+        <w:t xml:space="preserve">Request </w:t>
+      </w:r>
+      <w:r>
+        <w:rPr>
+          <w:lang w:val="en-AS"/>
+        </w:rPr>
+        <w:t>pengguna.</w:t>
+      </w:r>
+    </w:p>
+    <w:p>
+      <w:pPr>
+        <w:pStyle w:val="ListParagraph"/>
+        <w:numPr>
+          <w:ilvl w:val="0"/>
+          <w:numId w:val="38"/>
+        </w:numPr>
+        <w:tabs>
+          <w:tab w:val="clear" w:pos="720"/>
+        </w:tabs>
+        <w:spacing w:before="40" w:after="0"/>
+        <w:ind w:left="2016" w:hanging="576"/>
+        <w:rPr>
+          <w:i/>
+          <w:iCs/>
+          <w:lang w:val="id-ID"/>
+        </w:rPr>
+      </w:pPr>
+      <w:r>
+        <w:rPr>
+          <w:i/>
+          <w:iCs/>
+          <w:lang w:val="en-AS"/>
+        </w:rPr>
+        <w:t>Component diagram</w:t>
+      </w:r>
+    </w:p>
+    <w:p>
+      <w:pPr>
+        <w:pStyle w:val="ListParagraph"/>
+        <w:spacing w:before="40" w:after="0"/>
+        <w:ind w:left="1440" w:firstLine="576"/>
+      </w:pPr>
+      <w:r>
+        <w:t xml:space="preserve">Level 3 dari C4 model adalah Component Diagram, yang merepresentasikan komponen-komponen yang ada pada setiap container pada level sebelumnya. Komponen pada level ini lebih terfokus pada implementasi dari sistem dan </w:t>
+      </w:r>
+      <w:proofErr w:type="spellStart"/>
+      <w:r>
+        <w:t>mendetailkan</w:t>
+      </w:r>
+      <w:proofErr w:type="spellEnd"/>
+      <w:r>
+        <w:t xml:space="preserve"> bagian-bagian yang ada di dalam container.</w:t>
       </w:r>
     </w:p>
     <w:p>
@@ -13291,7 +13177,7 @@
         <w:spacing w:before="40" w:after="0"/>
         <w:ind w:left="0"/>
         <w:rPr>
-          <w:lang w:val="id-ID"/>
+          <w:lang w:val="en-AS"/>
         </w:rPr>
       </w:pPr>
       <w:r>
@@ -13300,9 +13186,9 @@
           <w:lang w:val="id-ID"/>
         </w:rPr>
         <w:drawing>
-          <wp:inline distT="0" distB="0" distL="0" distR="0" wp14:anchorId="7EFFCBA2" wp14:editId="35B3A598">
-            <wp:extent cx="5220970" cy="2609850"/>
-            <wp:effectExtent l="19050" t="19050" r="17780" b="19050"/>
+          <wp:inline distT="0" distB="0" distL="0" distR="0" wp14:anchorId="6070176D" wp14:editId="2570A085">
+            <wp:extent cx="5220970" cy="3714750"/>
+            <wp:effectExtent l="0" t="0" r="0" b="0"/>
             <wp:docPr id="4" name="Picture 4"/>
             <wp:cNvGraphicFramePr>
               <a:graphicFrameLocks xmlns:a="http://schemas.openxmlformats.org/drawingml/2006/main" noChangeAspect="1"/>
@@ -13311,11 +13197,17 @@
               <a:graphicData uri="http://schemas.openxmlformats.org/drawingml/2006/picture">
                 <pic:pic xmlns:pic="http://schemas.openxmlformats.org/drawingml/2006/picture">
                   <pic:nvPicPr>
-                    <pic:cNvPr id="1" name=""/>
+                    <pic:cNvPr id="4" name="Picture 4"/>
                     <pic:cNvPicPr/>
                   </pic:nvPicPr>
                   <pic:blipFill>
-                    <a:blip r:embed="rId23"/>
+                    <a:blip r:embed="rId23" cstate="print">
+                      <a:extLst>
+                        <a:ext uri="{28A0092B-C50C-407E-A947-70E740481C1C}">
+                          <a14:useLocalDpi xmlns:a14="http://schemas.microsoft.com/office/drawing/2010/main" val="0"/>
+                        </a:ext>
+                      </a:extLst>
+                    </a:blip>
                     <a:stretch>
                       <a:fillRect/>
                     </a:stretch>
@@ -13323,16 +13215,11 @@
                   <pic:spPr>
                     <a:xfrm>
                       <a:off x="0" y="0"/>
-                      <a:ext cx="5220970" cy="2609850"/>
+                      <a:ext cx="5220970" cy="3714750"/>
                     </a:xfrm>
                     <a:prstGeom prst="rect">
                       <a:avLst/>
                     </a:prstGeom>
-                    <a:ln>
-                      <a:solidFill>
-                        <a:schemeClr val="tx1"/>
-                      </a:solidFill>
-                    </a:ln>
                   </pic:spPr>
                 </pic:pic>
               </a:graphicData>
@@ -13345,7 +13232,7 @@
       <w:pPr>
         <w:pStyle w:val="ListParagraph"/>
         <w:spacing w:before="40" w:after="0"/>
-        <w:ind w:left="0" w:firstLine="720"/>
+        <w:ind w:left="0"/>
         <w:jc w:val="center"/>
         <w:rPr>
           <w:lang w:val="en-AS"/>
@@ -13355,7 +13242,19 @@
         <w:rPr>
           <w:lang w:val="en-AS"/>
         </w:rPr>
-        <w:t xml:space="preserve">Gambar b.2 </w:t>
+        <w:t xml:space="preserve">Gambar </w:t>
+      </w:r>
+      <w:r>
+        <w:rPr>
+          <w:lang w:val="en-AS"/>
+        </w:rPr>
+        <w:t>c</w:t>
+      </w:r>
+      <w:r>
+        <w:rPr>
+          <w:lang w:val="en-AS"/>
+        </w:rPr>
+        <w:t xml:space="preserve">.1 </w:t>
       </w:r>
       <w:r>
         <w:rPr>
@@ -13363,68 +13262,84 @@
           <w:iCs/>
           <w:lang w:val="en-AS"/>
         </w:rPr>
-        <w:t>Cont</w:t>
-      </w:r>
-      <w:r>
-        <w:rPr>
-          <w:i/>
-          <w:iCs/>
-          <w:lang w:val="en-AS"/>
-        </w:rPr>
-        <w:t>ainer</w:t>
-      </w:r>
-      <w:r>
-        <w:rPr>
-          <w:i/>
-          <w:iCs/>
-          <w:lang w:val="en-AS"/>
-        </w:rPr>
-        <w:t xml:space="preserve"> Diagram</w:t>
-      </w:r>
-      <w:r>
-        <w:rPr>
-          <w:i/>
-          <w:iCs/>
-          <w:lang w:val="en-AS"/>
-        </w:rPr>
-        <w:t xml:space="preserve"> </w:t>
-      </w:r>
-      <w:r>
-        <w:rPr>
-          <w:lang w:val="en-AS"/>
-        </w:rPr>
-        <w:t>modul kode editor</w:t>
+        <w:t xml:space="preserve">Component diagram </w:t>
+      </w:r>
+      <w:r>
+        <w:rPr>
+          <w:lang w:val="en-AS"/>
+        </w:rPr>
+        <w:t xml:space="preserve">pada </w:t>
+      </w:r>
+      <w:r>
+        <w:rPr>
+          <w:lang w:val="en-AS"/>
+        </w:rPr>
+        <w:t>C</w:t>
+      </w:r>
+      <w:r>
+        <w:rPr>
+          <w:lang w:val="en-AS"/>
+        </w:rPr>
+        <w:t xml:space="preserve">4 </w:t>
+      </w:r>
+      <w:r>
+        <w:rPr>
+          <w:lang w:val="en-AS"/>
+        </w:rPr>
+        <w:t>model</w:t>
       </w:r>
     </w:p>
     <w:p>
       <w:pPr>
         <w:pStyle w:val="ListParagraph"/>
         <w:spacing w:before="40" w:after="0"/>
-        <w:ind w:firstLine="576"/>
-      </w:pPr>
-      <w:r>
-        <w:lastRenderedPageBreak/>
-        <w:t>Dalam diagram level 2 ini, terlihat bahwa fitur state-based code editor terletak pada bagian client-side dari modul kode editor. Code client bertanggung jawab untuk menyimpan dan mengirimkan state yang sedang aktif ke state manager dan state database pada server-side. Hal ini memungkinkan state pada kode editor pengguna mengikuti keadaan pada video course yang sedang ditonton.</w:t>
-      </w:r>
+        <w:ind w:left="0"/>
+        <w:rPr>
+          <w:lang w:val="en-AS"/>
+        </w:rPr>
+      </w:pPr>
     </w:p>
     <w:p>
       <w:pPr>
         <w:pStyle w:val="ListParagraph"/>
         <w:spacing w:before="40" w:after="0"/>
-        <w:rPr>
-          <w:lang w:val="id-ID"/>
+        <w:ind w:left="1440" w:firstLine="576"/>
+        <w:rPr>
+          <w:lang w:val="en-AS"/>
+        </w:rPr>
+      </w:pPr>
+      <w:r>
+        <w:t xml:space="preserve">Komponen diagram server side terdiri dari beberapa komponen seperti Request Handler, Response Handler, API Handler, Authentication Middleware, Routes, Database Connector, Pub/Sub System, dan Database. Setiap komponen berfungsi untuk menjalankan tugas tertentu dalam server side aplikasi. Request Handler bertanggung jawab untuk menerima permintaan dari client dan meneruskannya ke Routes. Routes akan menentukan tugas yang harus dilakukan oleh API Handler. API Handler bertanggung jawab untuk menangani permintaan dan memberikan respons sesuai dengan permintaan tersebut. Selain itu, API Handler juga berhubungan dengan Database Connector untuk melakukan query ke database. Database Connector bertanggung jawab untuk melakukan koneksi ke database dan melakukan query untuk mengambil atau memperbarui data pada database. Komponen Authentication Middleware berfungsi untuk memeriksa otorisasi dari client sebelum memungkinkan mereka untuk mengakses API. Pub/Sub System bertanggung jawab untuk mengirim dan menerima pesan yang diterima dari client dan disebarkan ke komponen </w:t>
+      </w:r>
+      <w:proofErr w:type="spellStart"/>
+      <w:r>
+        <w:t>lain</w:t>
+      </w:r>
+      <w:proofErr w:type="spellEnd"/>
+      <w:r>
+        <w:t>. Terakhir, Database berfungsi untuk menyimpan data dari aplikasi server side.</w:t>
+      </w:r>
+    </w:p>
+    <w:p>
+      <w:pPr>
+        <w:pStyle w:val="ListParagraph"/>
+        <w:spacing w:before="40" w:after="0"/>
+        <w:ind w:left="0"/>
+        <w:rPr>
+          <w:lang w:val="en-AS"/>
         </w:rPr>
       </w:pPr>
       <w:r>
         <w:rPr>
           <w:noProof/>
-          <w:lang w:val="id-ID"/>
-        </w:rPr>
+          <w:lang w:val="en-AS"/>
+        </w:rPr>
+        <w:lastRenderedPageBreak/>
         <w:drawing>
-          <wp:inline distT="0" distB="0" distL="0" distR="0" wp14:anchorId="01FEF9B0" wp14:editId="2DBD7382">
-            <wp:extent cx="5220970" cy="3843020"/>
-            <wp:effectExtent l="19050" t="19050" r="17780" b="24130"/>
-            <wp:docPr id="15" name="Picture 15"/>
+          <wp:inline distT="0" distB="0" distL="0" distR="0" wp14:anchorId="15419ACA" wp14:editId="71B36B81">
+            <wp:extent cx="5220970" cy="4201160"/>
+            <wp:effectExtent l="19050" t="19050" r="17780" b="27940"/>
+            <wp:docPr id="18" name="Picture 18"/>
             <wp:cNvGraphicFramePr>
               <a:graphicFrameLocks xmlns:a="http://schemas.openxmlformats.org/drawingml/2006/main" noChangeAspect="1"/>
             </wp:cNvGraphicFramePr>
@@ -13444,7 +13359,7 @@
                   <pic:spPr>
                     <a:xfrm>
                       <a:off x="0" y="0"/>
-                      <a:ext cx="5220970" cy="3843020"/>
+                      <a:ext cx="5220970" cy="4201160"/>
                     </a:xfrm>
                     <a:prstGeom prst="rect">
                       <a:avLst/>
@@ -13464,7 +13379,9 @@
     </w:p>
     <w:p>
       <w:pPr>
+        <w:pStyle w:val="ListParagraph"/>
         <w:spacing w:before="40" w:after="0"/>
+        <w:ind w:left="0"/>
         <w:jc w:val="center"/>
         <w:rPr>
           <w:lang w:val="en-AS"/>
@@ -13474,7 +13391,7 @@
         <w:rPr>
           <w:lang w:val="en-AS"/>
         </w:rPr>
-        <w:t xml:space="preserve">Gambar b.3 </w:t>
+        <w:t xml:space="preserve">Gambar c.3 </w:t>
       </w:r>
       <w:r>
         <w:rPr>
@@ -13482,53 +13399,235 @@
           <w:iCs/>
           <w:lang w:val="en-AS"/>
         </w:rPr>
-        <w:t xml:space="preserve">Container diagram </w:t>
-      </w:r>
-      <w:r>
-        <w:rPr>
-          <w:lang w:val="en-AS"/>
-        </w:rPr>
-        <w:t>Server-Side</w:t>
+        <w:t xml:space="preserve">Component diagram </w:t>
+      </w:r>
+      <w:r>
+        <w:rPr>
+          <w:lang w:val="en-AS"/>
+        </w:rPr>
+        <w:t>modul kode editor</w:t>
       </w:r>
     </w:p>
     <w:p>
       <w:pPr>
         <w:pStyle w:val="ListParagraph"/>
         <w:spacing w:before="40" w:after="0"/>
-        <w:ind w:firstLine="576"/>
-        <w:rPr>
-          <w:lang w:val="en-AS"/>
-        </w:rPr>
-      </w:pPr>
-      <w:r>
-        <w:rPr>
-          <w:lang w:val="id-ID"/>
-        </w:rPr>
-        <w:tab/>
-      </w:r>
-      <w:r>
-        <w:rPr>
-          <w:lang w:val="id-ID"/>
-        </w:rPr>
-        <w:t xml:space="preserve">Pada diagram tersebut, server </w:t>
+        <w:ind w:left="1440" w:firstLine="576"/>
+        <w:rPr>
+          <w:lang w:val="id-ID"/>
+        </w:rPr>
+      </w:pPr>
+      <w:r>
+        <w:rPr>
+          <w:lang w:val="id-ID"/>
+        </w:rPr>
+        <w:t>Diagram</w:t>
+      </w:r>
+      <w:r>
+        <w:rPr>
+          <w:lang w:val="id-ID"/>
+        </w:rPr>
+        <w:t xml:space="preserve"> pada gambar</w:t>
+      </w:r>
+      <w:r>
+        <w:rPr>
+          <w:lang w:val="id-ID"/>
+        </w:rPr>
+        <w:t xml:space="preserve"> </w:t>
+      </w:r>
+      <w:r>
+        <w:rPr>
+          <w:lang w:val="id-ID"/>
+        </w:rPr>
+        <w:t>c.3</w:t>
+      </w:r>
+      <w:r>
+        <w:rPr>
+          <w:lang w:val="id-ID"/>
+        </w:rPr>
+        <w:t xml:space="preserve"> menunjukkan sebuah sistem Modul Kode Editor yang terdiri dari beberapa komponen utama yaitu </w:t>
+      </w:r>
+      <w:r>
+        <w:rPr>
+          <w:i/>
+          <w:iCs/>
+          <w:lang w:val="id-ID"/>
+        </w:rPr>
+        <w:t xml:space="preserve">State </w:t>
       </w:r>
       <w:proofErr w:type="spellStart"/>
       <w:r>
         <w:rPr>
-          <w:lang w:val="id-ID"/>
-        </w:rPr>
-        <w:t>side</w:t>
+          <w:i/>
+          <w:iCs/>
+          <w:lang w:val="id-ID"/>
+        </w:rPr>
+        <w:t>Manager</w:t>
       </w:r>
       <w:proofErr w:type="spellEnd"/>
       <w:r>
         <w:rPr>
-          <w:lang w:val="id-ID"/>
-        </w:rPr>
-        <w:t xml:space="preserve"> dibagi menjadi tiga lapisan yaitu </w:t>
+          <w:i/>
+          <w:iCs/>
+          <w:lang w:val="id-ID"/>
+        </w:rPr>
+        <w:t xml:space="preserve">, Code Editor UI, State </w:t>
       </w:r>
       <w:proofErr w:type="spellStart"/>
       <w:r>
         <w:rPr>
+          <w:i/>
+          <w:iCs/>
+          <w:lang w:val="id-ID"/>
+        </w:rPr>
+        <w:t>Handler</w:t>
+      </w:r>
+      <w:proofErr w:type="spellEnd"/>
+      <w:r>
+        <w:rPr>
+          <w:i/>
+          <w:iCs/>
+          <w:lang w:val="id-ID"/>
+        </w:rPr>
+        <w:t xml:space="preserve">, State </w:t>
+      </w:r>
+      <w:proofErr w:type="spellStart"/>
+      <w:r>
+        <w:rPr>
+          <w:i/>
+          <w:iCs/>
+          <w:lang w:val="id-ID"/>
+        </w:rPr>
+        <w:t>Storage</w:t>
+      </w:r>
+      <w:proofErr w:type="spellEnd"/>
+      <w:r>
+        <w:rPr>
+          <w:i/>
+          <w:iCs/>
+          <w:lang w:val="id-ID"/>
+        </w:rPr>
+        <w:t xml:space="preserve">, Editor </w:t>
+      </w:r>
+      <w:proofErr w:type="spellStart"/>
+      <w:r>
+        <w:rPr>
+          <w:i/>
+          <w:iCs/>
+          <w:lang w:val="id-ID"/>
+        </w:rPr>
+        <w:t>Component</w:t>
+      </w:r>
+      <w:proofErr w:type="spellEnd"/>
+      <w:r>
+        <w:rPr>
+          <w:i/>
+          <w:iCs/>
+          <w:lang w:val="id-ID"/>
+        </w:rPr>
+        <w:t>,</w:t>
+      </w:r>
+      <w:r>
+        <w:rPr>
+          <w:lang w:val="id-ID"/>
+        </w:rPr>
+        <w:t xml:space="preserve"> dan </w:t>
+      </w:r>
+      <w:proofErr w:type="spellStart"/>
+      <w:r>
+        <w:rPr>
+          <w:i/>
+          <w:iCs/>
+          <w:lang w:val="id-ID"/>
+        </w:rPr>
+        <w:t>Toolbar</w:t>
+      </w:r>
+      <w:proofErr w:type="spellEnd"/>
+      <w:r>
+        <w:rPr>
+          <w:i/>
+          <w:iCs/>
+          <w:lang w:val="id-ID"/>
+        </w:rPr>
+        <w:t xml:space="preserve"> </w:t>
+      </w:r>
+      <w:proofErr w:type="spellStart"/>
+      <w:r>
+        <w:rPr>
+          <w:i/>
+          <w:iCs/>
+          <w:lang w:val="id-ID"/>
+        </w:rPr>
+        <w:t>Component</w:t>
+      </w:r>
+      <w:proofErr w:type="spellEnd"/>
+      <w:r>
+        <w:rPr>
+          <w:i/>
+          <w:iCs/>
+          <w:lang w:val="id-ID"/>
+        </w:rPr>
+        <w:t>.</w:t>
+      </w:r>
+      <w:r>
+        <w:rPr>
+          <w:lang w:val="id-ID"/>
+        </w:rPr>
+        <w:t xml:space="preserve"> Selain itu, diagram juga menunjukkan dua </w:t>
+      </w:r>
+      <w:proofErr w:type="spellStart"/>
+      <w:r>
+        <w:rPr>
+          <w:lang w:val="id-ID"/>
+        </w:rPr>
+        <w:t>subgraph</w:t>
+      </w:r>
+      <w:proofErr w:type="spellEnd"/>
+      <w:r>
+        <w:rPr>
+          <w:lang w:val="id-ID"/>
+        </w:rPr>
+        <w:t>, yaitu Server-</w:t>
+      </w:r>
+      <w:proofErr w:type="spellStart"/>
+      <w:r>
+        <w:rPr>
+          <w:lang w:val="id-ID"/>
+        </w:rPr>
+        <w:t>Side</w:t>
+      </w:r>
+      <w:proofErr w:type="spellEnd"/>
+      <w:r>
+        <w:rPr>
+          <w:lang w:val="id-ID"/>
+        </w:rPr>
+        <w:t xml:space="preserve"> dan </w:t>
+      </w:r>
+      <w:proofErr w:type="spellStart"/>
+      <w:r>
+        <w:rPr>
+          <w:lang w:val="id-ID"/>
+        </w:rPr>
+        <w:t>Database</w:t>
+      </w:r>
+      <w:proofErr w:type="spellEnd"/>
+      <w:r>
+        <w:rPr>
+          <w:i/>
+          <w:iCs/>
+          <w:lang w:val="id-ID"/>
+        </w:rPr>
+        <w:t>,</w:t>
+      </w:r>
+      <w:r>
+        <w:rPr>
+          <w:lang w:val="id-ID"/>
+        </w:rPr>
+        <w:t xml:space="preserve"> yang menunjukkan bahwa sistem Modul Kode Editor ini terhubung dengan server dan </w:t>
+      </w:r>
+      <w:proofErr w:type="spellStart"/>
+      <w:r>
+        <w:rPr>
           <w:lang w:val="id-ID"/>
         </w:rPr>
         <w:t>database</w:t>
@@ -13538,51 +13637,678 @@
         <w:rPr>
           <w:lang w:val="id-ID"/>
         </w:rPr>
-        <w:t xml:space="preserve"> layer, </w:t>
+        <w:t>.</w:t>
+      </w:r>
+    </w:p>
+    <w:p>
+      <w:pPr>
+        <w:pStyle w:val="ListParagraph"/>
+        <w:spacing w:before="40" w:after="0"/>
+        <w:ind w:left="1440" w:firstLine="576"/>
+        <w:rPr>
+          <w:lang w:val="id-ID"/>
+        </w:rPr>
+      </w:pPr>
+      <w:r>
+        <w:rPr>
+          <w:lang w:val="id-ID"/>
+        </w:rPr>
+        <w:t xml:space="preserve">Komponen utama di dalam Modul Kode Editor adalah </w:t>
+      </w:r>
+      <w:r>
+        <w:rPr>
+          <w:i/>
+          <w:iCs/>
+          <w:lang w:val="id-ID"/>
+        </w:rPr>
+        <w:t xml:space="preserve">State </w:t>
       </w:r>
       <w:proofErr w:type="spellStart"/>
       <w:r>
         <w:rPr>
-          <w:lang w:val="id-ID"/>
-        </w:rPr>
-        <w:t>application</w:t>
+          <w:i/>
+          <w:iCs/>
+          <w:lang w:val="id-ID"/>
+        </w:rPr>
+        <w:t>Manager</w:t>
       </w:r>
       <w:proofErr w:type="spellEnd"/>
       <w:r>
         <w:rPr>
-          <w:lang w:val="id-ID"/>
-        </w:rPr>
-        <w:t xml:space="preserve"> layer, dan </w:t>
+          <w:i/>
+          <w:iCs/>
+          <w:lang w:val="id-ID"/>
+        </w:rPr>
+        <w:t xml:space="preserve">, Code Editor UI, State </w:t>
       </w:r>
       <w:proofErr w:type="spellStart"/>
       <w:r>
         <w:rPr>
-          <w:lang w:val="id-ID"/>
-        </w:rPr>
-        <w:t>network</w:t>
+          <w:i/>
+          <w:iCs/>
+          <w:lang w:val="id-ID"/>
+        </w:rPr>
+        <w:t>Handler</w:t>
       </w:r>
       <w:proofErr w:type="spellEnd"/>
       <w:r>
         <w:rPr>
-          <w:lang w:val="id-ID"/>
-        </w:rPr>
-        <w:t xml:space="preserve"> layer.</w:t>
-      </w:r>
-      <w:r>
-        <w:rPr>
-          <w:lang w:val="en-AS"/>
+          <w:i/>
+          <w:iCs/>
+          <w:lang w:val="id-ID"/>
+        </w:rPr>
+        <w:t xml:space="preserve">, State </w:t>
+      </w:r>
+      <w:proofErr w:type="spellStart"/>
+      <w:r>
+        <w:rPr>
+          <w:i/>
+          <w:iCs/>
+          <w:lang w:val="id-ID"/>
+        </w:rPr>
+        <w:t>Storage</w:t>
+      </w:r>
+      <w:proofErr w:type="spellEnd"/>
+      <w:r>
+        <w:rPr>
+          <w:i/>
+          <w:iCs/>
+          <w:lang w:val="id-ID"/>
+        </w:rPr>
+        <w:t xml:space="preserve">, Editor </w:t>
+      </w:r>
+      <w:proofErr w:type="spellStart"/>
+      <w:r>
+        <w:rPr>
+          <w:i/>
+          <w:iCs/>
+          <w:lang w:val="id-ID"/>
+        </w:rPr>
+        <w:t>Component</w:t>
+      </w:r>
+      <w:proofErr w:type="spellEnd"/>
+      <w:r>
+        <w:rPr>
+          <w:lang w:val="id-ID"/>
+        </w:rPr>
+        <w:t xml:space="preserve">, dan </w:t>
+      </w:r>
+      <w:proofErr w:type="spellStart"/>
+      <w:r>
+        <w:rPr>
+          <w:i/>
+          <w:iCs/>
+          <w:lang w:val="id-ID"/>
+        </w:rPr>
+        <w:t>Toolbar</w:t>
+      </w:r>
+      <w:proofErr w:type="spellEnd"/>
+      <w:r>
+        <w:rPr>
+          <w:i/>
+          <w:iCs/>
+          <w:lang w:val="id-ID"/>
         </w:rPr>
         <w:t xml:space="preserve"> </w:t>
       </w:r>
-      <w:r>
-        <w:rPr>
-          <w:lang w:val="id-ID"/>
-        </w:rPr>
-        <w:t xml:space="preserve">Pada </w:t>
-      </w:r>
       <w:proofErr w:type="spellStart"/>
       <w:r>
         <w:rPr>
+          <w:i/>
+          <w:iCs/>
+          <w:lang w:val="id-ID"/>
+        </w:rPr>
+        <w:t>Component</w:t>
+      </w:r>
+      <w:proofErr w:type="spellEnd"/>
+      <w:r>
+        <w:rPr>
+          <w:i/>
+          <w:iCs/>
+          <w:lang w:val="id-ID"/>
+        </w:rPr>
+        <w:t>.</w:t>
+      </w:r>
+      <w:r>
+        <w:rPr>
+          <w:lang w:val="id-ID"/>
+        </w:rPr>
+        <w:t xml:space="preserve"> </w:t>
+      </w:r>
+      <w:r>
+        <w:rPr>
+          <w:i/>
+          <w:iCs/>
+          <w:lang w:val="id-ID"/>
+        </w:rPr>
+        <w:t xml:space="preserve">State </w:t>
+      </w:r>
+      <w:proofErr w:type="spellStart"/>
+      <w:r>
+        <w:rPr>
+          <w:i/>
+          <w:iCs/>
+          <w:lang w:val="id-ID"/>
+        </w:rPr>
+        <w:t>Manager</w:t>
+      </w:r>
+      <w:proofErr w:type="spellEnd"/>
+      <w:r>
+        <w:rPr>
+          <w:lang w:val="id-ID"/>
+        </w:rPr>
+        <w:t xml:space="preserve"> bertanggung jawab untuk mengelola status aplikasi, sedangkan </w:t>
+      </w:r>
+      <w:r>
+        <w:rPr>
+          <w:i/>
+          <w:iCs/>
+          <w:lang w:val="id-ID"/>
+        </w:rPr>
+        <w:t>Code Editor UI</w:t>
+      </w:r>
+      <w:r>
+        <w:rPr>
+          <w:lang w:val="id-ID"/>
+        </w:rPr>
+        <w:t xml:space="preserve"> adalah antarmuka pengguna untuk mengedit kode. </w:t>
+      </w:r>
+      <w:r>
+        <w:rPr>
+          <w:i/>
+          <w:iCs/>
+          <w:lang w:val="id-ID"/>
+        </w:rPr>
+        <w:t xml:space="preserve">State </w:t>
+      </w:r>
+      <w:proofErr w:type="spellStart"/>
+      <w:r>
+        <w:rPr>
+          <w:i/>
+          <w:iCs/>
+          <w:lang w:val="id-ID"/>
+        </w:rPr>
+        <w:t>Handler</w:t>
+      </w:r>
+      <w:proofErr w:type="spellEnd"/>
+      <w:r>
+        <w:rPr>
+          <w:lang w:val="id-ID"/>
+        </w:rPr>
+        <w:t xml:space="preserve"> dan </w:t>
+      </w:r>
+      <w:r>
+        <w:rPr>
+          <w:i/>
+          <w:iCs/>
+          <w:lang w:val="id-ID"/>
+        </w:rPr>
+        <w:t xml:space="preserve">State </w:t>
+      </w:r>
+      <w:proofErr w:type="spellStart"/>
+      <w:r>
+        <w:rPr>
+          <w:i/>
+          <w:iCs/>
+          <w:lang w:val="id-ID"/>
+        </w:rPr>
+        <w:t>Storage</w:t>
+      </w:r>
+      <w:proofErr w:type="spellEnd"/>
+      <w:r>
+        <w:rPr>
+          <w:lang w:val="id-ID"/>
+        </w:rPr>
+        <w:t xml:space="preserve"> bertanggung jawab untuk mengelola status dan </w:t>
+      </w:r>
+      <w:r>
+        <w:rPr>
+          <w:lang w:val="id-ID"/>
+        </w:rPr>
+        <w:lastRenderedPageBreak/>
+        <w:t xml:space="preserve">menyimpannya dalam penyimpanan status. </w:t>
+      </w:r>
+      <w:r>
+        <w:rPr>
+          <w:i/>
+          <w:iCs/>
+          <w:lang w:val="id-ID"/>
+        </w:rPr>
+        <w:t xml:space="preserve">Editor </w:t>
+      </w:r>
+      <w:proofErr w:type="spellStart"/>
+      <w:r>
+        <w:rPr>
+          <w:i/>
+          <w:iCs/>
+          <w:lang w:val="id-ID"/>
+        </w:rPr>
+        <w:t>Component</w:t>
+      </w:r>
+      <w:proofErr w:type="spellEnd"/>
+      <w:r>
+        <w:rPr>
+          <w:lang w:val="id-ID"/>
+        </w:rPr>
+        <w:t xml:space="preserve"> dan </w:t>
+      </w:r>
+      <w:proofErr w:type="spellStart"/>
+      <w:r>
+        <w:rPr>
+          <w:i/>
+          <w:iCs/>
+          <w:lang w:val="id-ID"/>
+        </w:rPr>
+        <w:t>Toolbar</w:t>
+      </w:r>
+      <w:proofErr w:type="spellEnd"/>
+      <w:r>
+        <w:rPr>
+          <w:i/>
+          <w:iCs/>
+          <w:lang w:val="id-ID"/>
+        </w:rPr>
+        <w:t xml:space="preserve"> </w:t>
+      </w:r>
+      <w:proofErr w:type="spellStart"/>
+      <w:r>
+        <w:rPr>
+          <w:i/>
+          <w:iCs/>
+          <w:lang w:val="id-ID"/>
+        </w:rPr>
+        <w:t>Component</w:t>
+      </w:r>
+      <w:proofErr w:type="spellEnd"/>
+      <w:r>
+        <w:rPr>
+          <w:lang w:val="id-ID"/>
+        </w:rPr>
+        <w:t xml:space="preserve"> merupakan komponen yang membentuk </w:t>
+      </w:r>
+      <w:r>
+        <w:rPr>
+          <w:i/>
+          <w:iCs/>
+          <w:lang w:val="id-ID"/>
+        </w:rPr>
+        <w:t>Code Editor UI.</w:t>
+      </w:r>
+    </w:p>
+    <w:p>
+      <w:pPr>
+        <w:pStyle w:val="ListParagraph"/>
+        <w:spacing w:before="40" w:after="0"/>
+        <w:ind w:left="1440" w:firstLine="576"/>
+        <w:rPr>
+          <w:lang w:val="id-ID"/>
+        </w:rPr>
+      </w:pPr>
+      <w:proofErr w:type="spellStart"/>
+      <w:r>
+        <w:rPr>
+          <w:lang w:val="id-ID"/>
+        </w:rPr>
+        <w:t>Subgraph</w:t>
+      </w:r>
+      <w:proofErr w:type="spellEnd"/>
+      <w:r>
+        <w:rPr>
+          <w:lang w:val="id-ID"/>
+        </w:rPr>
+        <w:t xml:space="preserve"> Server-</w:t>
+      </w:r>
+      <w:proofErr w:type="spellStart"/>
+      <w:r>
+        <w:rPr>
+          <w:lang w:val="id-ID"/>
+        </w:rPr>
+        <w:t>Side</w:t>
+      </w:r>
+      <w:proofErr w:type="spellEnd"/>
+      <w:r>
+        <w:rPr>
+          <w:lang w:val="id-ID"/>
+        </w:rPr>
+        <w:t xml:space="preserve"> menunjukkan adanya dua komponen yaitu </w:t>
+      </w:r>
+      <w:proofErr w:type="spellStart"/>
+      <w:r>
+        <w:rPr>
+          <w:i/>
+          <w:iCs/>
+          <w:lang w:val="id-ID"/>
+        </w:rPr>
+        <w:t>Request</w:t>
+      </w:r>
+      <w:proofErr w:type="spellEnd"/>
+      <w:r>
+        <w:rPr>
+          <w:i/>
+          <w:iCs/>
+          <w:lang w:val="id-ID"/>
+        </w:rPr>
+        <w:t xml:space="preserve"> </w:t>
+      </w:r>
+      <w:proofErr w:type="spellStart"/>
+      <w:r>
+        <w:rPr>
+          <w:i/>
+          <w:iCs/>
+          <w:lang w:val="id-ID"/>
+        </w:rPr>
+        <w:t>Handler</w:t>
+      </w:r>
+      <w:proofErr w:type="spellEnd"/>
+      <w:r>
+        <w:rPr>
+          <w:lang w:val="id-ID"/>
+        </w:rPr>
+        <w:t xml:space="preserve"> dan </w:t>
+      </w:r>
+      <w:proofErr w:type="spellStart"/>
+      <w:r>
+        <w:rPr>
+          <w:i/>
+          <w:iCs/>
+          <w:lang w:val="id-ID"/>
+        </w:rPr>
+        <w:t>Response</w:t>
+      </w:r>
+      <w:proofErr w:type="spellEnd"/>
+      <w:r>
+        <w:rPr>
+          <w:i/>
+          <w:iCs/>
+          <w:lang w:val="id-ID"/>
+        </w:rPr>
+        <w:t xml:space="preserve"> </w:t>
+      </w:r>
+      <w:proofErr w:type="spellStart"/>
+      <w:r>
+        <w:rPr>
+          <w:i/>
+          <w:iCs/>
+          <w:lang w:val="id-ID"/>
+        </w:rPr>
+        <w:t>Handler</w:t>
+      </w:r>
+      <w:proofErr w:type="spellEnd"/>
+      <w:r>
+        <w:rPr>
+          <w:i/>
+          <w:iCs/>
+          <w:lang w:val="id-ID"/>
+        </w:rPr>
+        <w:t>.</w:t>
+      </w:r>
+      <w:r>
+        <w:rPr>
+          <w:lang w:val="id-ID"/>
+        </w:rPr>
+        <w:t xml:space="preserve"> </w:t>
+      </w:r>
+      <w:proofErr w:type="spellStart"/>
+      <w:r>
+        <w:rPr>
+          <w:i/>
+          <w:iCs/>
+          <w:lang w:val="id-ID"/>
+        </w:rPr>
+        <w:t>Request</w:t>
+      </w:r>
+      <w:proofErr w:type="spellEnd"/>
+      <w:r>
+        <w:rPr>
+          <w:i/>
+          <w:iCs/>
+          <w:lang w:val="id-ID"/>
+        </w:rPr>
+        <w:t xml:space="preserve"> </w:t>
+      </w:r>
+      <w:proofErr w:type="spellStart"/>
+      <w:r>
+        <w:rPr>
+          <w:i/>
+          <w:iCs/>
+          <w:lang w:val="id-ID"/>
+        </w:rPr>
+        <w:t>Handler</w:t>
+      </w:r>
+      <w:proofErr w:type="spellEnd"/>
+      <w:r>
+        <w:rPr>
+          <w:lang w:val="id-ID"/>
+        </w:rPr>
+        <w:t xml:space="preserve"> bertanggung jawab untuk menangani permintaan dari </w:t>
+      </w:r>
+      <w:proofErr w:type="spellStart"/>
+      <w:r>
+        <w:rPr>
+          <w:lang w:val="id-ID"/>
+        </w:rPr>
+        <w:t>client</w:t>
+      </w:r>
+      <w:proofErr w:type="spellEnd"/>
+      <w:r>
+        <w:rPr>
+          <w:lang w:val="id-ID"/>
+        </w:rPr>
+        <w:t xml:space="preserve"> ke server, sedangkan </w:t>
+      </w:r>
+      <w:proofErr w:type="spellStart"/>
+      <w:r>
+        <w:rPr>
+          <w:i/>
+          <w:iCs/>
+          <w:lang w:val="id-ID"/>
+        </w:rPr>
+        <w:t>Response</w:t>
+      </w:r>
+      <w:proofErr w:type="spellEnd"/>
+      <w:r>
+        <w:rPr>
+          <w:i/>
+          <w:iCs/>
+          <w:lang w:val="id-ID"/>
+        </w:rPr>
+        <w:t xml:space="preserve"> </w:t>
+      </w:r>
+      <w:proofErr w:type="spellStart"/>
+      <w:r>
+        <w:rPr>
+          <w:i/>
+          <w:iCs/>
+          <w:lang w:val="id-ID"/>
+        </w:rPr>
+        <w:t>Handler</w:t>
+      </w:r>
+      <w:proofErr w:type="spellEnd"/>
+      <w:r>
+        <w:rPr>
+          <w:lang w:val="id-ID"/>
+        </w:rPr>
+        <w:t xml:space="preserve"> bertanggung jawab untuk mengirimkan respons dari server ke </w:t>
+      </w:r>
+      <w:proofErr w:type="spellStart"/>
+      <w:r>
+        <w:rPr>
+          <w:lang w:val="id-ID"/>
+        </w:rPr>
+        <w:t>client</w:t>
+      </w:r>
+      <w:proofErr w:type="spellEnd"/>
+      <w:r>
+        <w:rPr>
+          <w:lang w:val="id-ID"/>
+        </w:rPr>
+        <w:t>.</w:t>
+      </w:r>
+    </w:p>
+    <w:p>
+      <w:pPr>
+        <w:pStyle w:val="ListParagraph"/>
+        <w:spacing w:before="40" w:after="0"/>
+        <w:ind w:left="1440" w:firstLine="576"/>
+        <w:rPr>
+          <w:lang w:val="id-ID"/>
+        </w:rPr>
+      </w:pPr>
+      <w:proofErr w:type="spellStart"/>
+      <w:r>
+        <w:rPr>
+          <w:lang w:val="id-ID"/>
+        </w:rPr>
+        <w:t>Subgraph</w:t>
+      </w:r>
+      <w:proofErr w:type="spellEnd"/>
+      <w:r>
+        <w:rPr>
+          <w:lang w:val="id-ID"/>
+        </w:rPr>
+        <w:t xml:space="preserve"> </w:t>
+      </w:r>
+      <w:proofErr w:type="spellStart"/>
+      <w:r>
+        <w:rPr>
+          <w:lang w:val="id-ID"/>
+        </w:rPr>
+        <w:t>Database</w:t>
+      </w:r>
+      <w:proofErr w:type="spellEnd"/>
+      <w:r>
+        <w:rPr>
+          <w:lang w:val="id-ID"/>
+        </w:rPr>
+        <w:t xml:space="preserve"> menunjukkan adanya dua komponen yaitu </w:t>
+      </w:r>
+      <w:proofErr w:type="spellStart"/>
+      <w:r>
+        <w:rPr>
+          <w:i/>
+          <w:iCs/>
+          <w:lang w:val="id-ID"/>
+        </w:rPr>
+        <w:t>Query</w:t>
+      </w:r>
+      <w:proofErr w:type="spellEnd"/>
+      <w:r>
+        <w:rPr>
+          <w:i/>
+          <w:iCs/>
+          <w:lang w:val="id-ID"/>
+        </w:rPr>
+        <w:t xml:space="preserve"> </w:t>
+      </w:r>
+      <w:proofErr w:type="spellStart"/>
+      <w:r>
+        <w:rPr>
+          <w:i/>
+          <w:iCs/>
+          <w:lang w:val="id-ID"/>
+        </w:rPr>
+        <w:t>Executor</w:t>
+      </w:r>
+      <w:proofErr w:type="spellEnd"/>
+      <w:r>
+        <w:rPr>
+          <w:lang w:val="id-ID"/>
+        </w:rPr>
+        <w:t xml:space="preserve"> dan </w:t>
+      </w:r>
+      <w:proofErr w:type="spellStart"/>
+      <w:r>
+        <w:rPr>
+          <w:i/>
+          <w:iCs/>
+          <w:lang w:val="id-ID"/>
+        </w:rPr>
+        <w:t>Connection</w:t>
+      </w:r>
+      <w:proofErr w:type="spellEnd"/>
+      <w:r>
+        <w:rPr>
+          <w:i/>
+          <w:iCs/>
+          <w:lang w:val="id-ID"/>
+        </w:rPr>
+        <w:t xml:space="preserve"> </w:t>
+      </w:r>
+      <w:proofErr w:type="spellStart"/>
+      <w:r>
+        <w:rPr>
+          <w:i/>
+          <w:iCs/>
+          <w:lang w:val="id-ID"/>
+        </w:rPr>
+        <w:t>Manager</w:t>
+      </w:r>
+      <w:proofErr w:type="spellEnd"/>
+      <w:r>
+        <w:rPr>
+          <w:i/>
+          <w:iCs/>
+          <w:lang w:val="id-ID"/>
+        </w:rPr>
+        <w:t>.</w:t>
+      </w:r>
+      <w:r>
+        <w:rPr>
+          <w:lang w:val="id-ID"/>
+        </w:rPr>
+        <w:t xml:space="preserve"> </w:t>
+      </w:r>
+      <w:proofErr w:type="spellStart"/>
+      <w:r>
+        <w:rPr>
+          <w:i/>
+          <w:iCs/>
+          <w:lang w:val="id-ID"/>
+        </w:rPr>
+        <w:t>Query</w:t>
+      </w:r>
+      <w:proofErr w:type="spellEnd"/>
+      <w:r>
+        <w:rPr>
+          <w:i/>
+          <w:iCs/>
+          <w:lang w:val="id-ID"/>
+        </w:rPr>
+        <w:t xml:space="preserve"> </w:t>
+      </w:r>
+      <w:proofErr w:type="spellStart"/>
+      <w:r>
+        <w:rPr>
+          <w:i/>
+          <w:iCs/>
+          <w:lang w:val="id-ID"/>
+        </w:rPr>
+        <w:t>Executor</w:t>
+      </w:r>
+      <w:proofErr w:type="spellEnd"/>
+      <w:r>
+        <w:rPr>
+          <w:lang w:val="id-ID"/>
+        </w:rPr>
+        <w:t xml:space="preserve"> bertanggung jawab untuk mengeksekusi </w:t>
+      </w:r>
+      <w:proofErr w:type="spellStart"/>
+      <w:r>
+        <w:rPr>
+          <w:lang w:val="id-ID"/>
+        </w:rPr>
+        <w:t>kueri</w:t>
+      </w:r>
+      <w:proofErr w:type="spellEnd"/>
+      <w:r>
+        <w:rPr>
+          <w:lang w:val="id-ID"/>
+        </w:rPr>
+        <w:t xml:space="preserve"> ke </w:t>
+      </w:r>
+      <w:proofErr w:type="spellStart"/>
+      <w:r>
+        <w:rPr>
           <w:lang w:val="id-ID"/>
         </w:rPr>
         <w:t>database</w:t>
@@ -13592,11 +14318,45 @@
         <w:rPr>
           <w:lang w:val="id-ID"/>
         </w:rPr>
-        <w:t xml:space="preserve"> layer terdapat </w:t>
+        <w:t xml:space="preserve">, sedangkan </w:t>
       </w:r>
       <w:proofErr w:type="spellStart"/>
       <w:r>
         <w:rPr>
+          <w:i/>
+          <w:iCs/>
+          <w:lang w:val="id-ID"/>
+        </w:rPr>
+        <w:t>Connection</w:t>
+      </w:r>
+      <w:proofErr w:type="spellEnd"/>
+      <w:r>
+        <w:rPr>
+          <w:i/>
+          <w:iCs/>
+          <w:lang w:val="id-ID"/>
+        </w:rPr>
+        <w:t xml:space="preserve"> </w:t>
+      </w:r>
+      <w:proofErr w:type="spellStart"/>
+      <w:r>
+        <w:rPr>
+          <w:i/>
+          <w:iCs/>
+          <w:lang w:val="id-ID"/>
+        </w:rPr>
+        <w:t>Manager</w:t>
+      </w:r>
+      <w:proofErr w:type="spellEnd"/>
+      <w:r>
+        <w:rPr>
+          <w:lang w:val="id-ID"/>
+        </w:rPr>
+        <w:t xml:space="preserve"> bertanggung jawab untuk mengelola koneksi ke </w:t>
+      </w:r>
+      <w:proofErr w:type="spellStart"/>
+      <w:r>
+        <w:rPr>
           <w:lang w:val="id-ID"/>
         </w:rPr>
         <w:t>database</w:t>
@@ -13606,182 +14366,340 @@
         <w:rPr>
           <w:lang w:val="id-ID"/>
         </w:rPr>
-        <w:t xml:space="preserve"> utama yang memiliki </w:t>
+        <w:t>.</w:t>
+      </w:r>
+    </w:p>
+    <w:p>
+      <w:pPr>
+        <w:pStyle w:val="ListParagraph"/>
+        <w:spacing w:before="40"/>
+        <w:ind w:left="1440" w:firstLine="576"/>
+        <w:rPr>
+          <w:lang w:val="id-ID"/>
+        </w:rPr>
+      </w:pPr>
+      <w:r>
+        <w:rPr>
+          <w:lang w:val="id-ID"/>
+        </w:rPr>
+        <w:t>Diagram ini menunjukkan interaksi antara komponen-komponen di dalam sistem Modul Kode Editor dengan Server-</w:t>
       </w:r>
       <w:proofErr w:type="spellStart"/>
       <w:r>
         <w:rPr>
           <w:lang w:val="id-ID"/>
         </w:rPr>
-        <w:t>cache</w:t>
+        <w:t>Side</w:t>
       </w:r>
       <w:proofErr w:type="spellEnd"/>
       <w:r>
         <w:rPr>
           <w:lang w:val="id-ID"/>
         </w:rPr>
-        <w:t xml:space="preserve"> dan dua </w:t>
+        <w:t xml:space="preserve"> dan </w:t>
       </w:r>
       <w:proofErr w:type="spellStart"/>
       <w:r>
         <w:rPr>
           <w:lang w:val="id-ID"/>
         </w:rPr>
-        <w:t>replica</w:t>
+        <w:t>Database</w:t>
       </w:r>
       <w:proofErr w:type="spellEnd"/>
       <w:r>
         <w:rPr>
           <w:lang w:val="id-ID"/>
         </w:rPr>
-        <w:t xml:space="preserve"> sebagai </w:t>
+        <w:t xml:space="preserve">. </w:t>
+      </w:r>
+      <w:r>
+        <w:rPr>
+          <w:i/>
+          <w:iCs/>
+          <w:lang w:val="id-ID"/>
+        </w:rPr>
+        <w:t xml:space="preserve">State </w:t>
       </w:r>
       <w:proofErr w:type="spellStart"/>
       <w:r>
         <w:rPr>
-          <w:lang w:val="id-ID"/>
-        </w:rPr>
-        <w:t>redundancy</w:t>
+          <w:i/>
+          <w:iCs/>
+          <w:lang w:val="id-ID"/>
+        </w:rPr>
+        <w:t>Manager</w:t>
       </w:r>
       <w:proofErr w:type="spellEnd"/>
       <w:r>
         <w:rPr>
           <w:lang w:val="id-ID"/>
         </w:rPr>
-        <w:t>.</w:t>
-      </w:r>
-      <w:r>
-        <w:rPr>
-          <w:lang w:val="en-AS"/>
+        <w:t xml:space="preserve"> berinteraksi dengan </w:t>
+      </w:r>
+      <w:r>
+        <w:rPr>
+          <w:i/>
+          <w:iCs/>
+          <w:lang w:val="id-ID"/>
+        </w:rPr>
+        <w:t xml:space="preserve">State </w:t>
+      </w:r>
+      <w:proofErr w:type="spellStart"/>
+      <w:r>
+        <w:rPr>
+          <w:i/>
+          <w:iCs/>
+          <w:lang w:val="id-ID"/>
+        </w:rPr>
+        <w:t>Handler</w:t>
+      </w:r>
+      <w:proofErr w:type="spellEnd"/>
+      <w:r>
+        <w:rPr>
+          <w:lang w:val="id-ID"/>
+        </w:rPr>
+        <w:t xml:space="preserve"> dan </w:t>
+      </w:r>
+      <w:r>
+        <w:rPr>
+          <w:i/>
+          <w:iCs/>
+          <w:lang w:val="id-ID"/>
+        </w:rPr>
+        <w:t xml:space="preserve">State </w:t>
+      </w:r>
+      <w:proofErr w:type="spellStart"/>
+      <w:r>
+        <w:rPr>
+          <w:i/>
+          <w:iCs/>
+          <w:lang w:val="id-ID"/>
+        </w:rPr>
+        <w:t>Storage</w:t>
+      </w:r>
+      <w:proofErr w:type="spellEnd"/>
+      <w:r>
+        <w:rPr>
+          <w:lang w:val="id-ID"/>
+        </w:rPr>
+        <w:t xml:space="preserve"> untuk mengelola status aplikasi. </w:t>
+      </w:r>
+      <w:r>
+        <w:rPr>
+          <w:i/>
+          <w:iCs/>
+          <w:lang w:val="id-ID"/>
+        </w:rPr>
+        <w:t>Code Editor UI</w:t>
+      </w:r>
+      <w:r>
+        <w:rPr>
+          <w:lang w:val="id-ID"/>
+        </w:rPr>
+        <w:t xml:space="preserve"> berinteraksi dengan </w:t>
+      </w:r>
+      <w:r>
+        <w:rPr>
+          <w:i/>
+          <w:iCs/>
+          <w:lang w:val="id-ID"/>
+        </w:rPr>
+        <w:t xml:space="preserve">Editor </w:t>
+      </w:r>
+      <w:proofErr w:type="spellStart"/>
+      <w:r>
+        <w:rPr>
+          <w:i/>
+          <w:iCs/>
+          <w:lang w:val="id-ID"/>
+        </w:rPr>
+        <w:t>Component</w:t>
+      </w:r>
+      <w:proofErr w:type="spellEnd"/>
+      <w:r>
+        <w:rPr>
+          <w:lang w:val="id-ID"/>
+        </w:rPr>
+        <w:t xml:space="preserve"> dan </w:t>
+      </w:r>
+      <w:proofErr w:type="spellStart"/>
+      <w:r>
+        <w:rPr>
+          <w:i/>
+          <w:iCs/>
+          <w:lang w:val="id-ID"/>
+        </w:rPr>
+        <w:t>Toolbar</w:t>
+      </w:r>
+      <w:proofErr w:type="spellEnd"/>
+      <w:r>
+        <w:rPr>
+          <w:i/>
+          <w:iCs/>
+          <w:lang w:val="id-ID"/>
         </w:rPr>
         <w:t xml:space="preserve"> </w:t>
       </w:r>
-      <w:r>
-        <w:rPr>
-          <w:lang w:val="id-ID"/>
-        </w:rPr>
-        <w:t xml:space="preserve">Pada </w:t>
-      </w:r>
       <w:proofErr w:type="spellStart"/>
       <w:r>
         <w:rPr>
-          <w:lang w:val="id-ID"/>
-        </w:rPr>
-        <w:t>application</w:t>
+          <w:i/>
+          <w:iCs/>
+          <w:lang w:val="id-ID"/>
+        </w:rPr>
+        <w:t>Component</w:t>
       </w:r>
       <w:proofErr w:type="spellEnd"/>
       <w:r>
         <w:rPr>
           <w:lang w:val="id-ID"/>
         </w:rPr>
-        <w:t xml:space="preserve"> layer terdapat modul </w:t>
+        <w:t xml:space="preserve"> untuk membentuk antarmuka pengguna. </w:t>
       </w:r>
       <w:proofErr w:type="spellStart"/>
       <w:r>
         <w:rPr>
-          <w:lang w:val="id-ID"/>
-        </w:rPr>
-        <w:t>auth</w:t>
+          <w:i/>
+          <w:iCs/>
+          <w:lang w:val="id-ID"/>
+        </w:rPr>
+        <w:t>Request</w:t>
       </w:r>
       <w:proofErr w:type="spellEnd"/>
       <w:r>
         <w:rPr>
-          <w:lang w:val="id-ID"/>
-        </w:rPr>
-        <w:t xml:space="preserve"> untuk mengatur </w:t>
+          <w:i/>
+          <w:iCs/>
+          <w:lang w:val="id-ID"/>
+        </w:rPr>
+        <w:t xml:space="preserve"> </w:t>
       </w:r>
       <w:proofErr w:type="spellStart"/>
       <w:r>
         <w:rPr>
-          <w:lang w:val="id-ID"/>
-        </w:rPr>
-        <w:t>autentikasi</w:t>
+          <w:i/>
+          <w:iCs/>
+          <w:lang w:val="id-ID"/>
+        </w:rPr>
+        <w:t>Handler</w:t>
       </w:r>
       <w:proofErr w:type="spellEnd"/>
       <w:r>
         <w:rPr>
           <w:lang w:val="id-ID"/>
         </w:rPr>
+        <w:t xml:space="preserve"> dan </w:t>
+      </w:r>
+      <w:proofErr w:type="spellStart"/>
+      <w:r>
+        <w:rPr>
+          <w:i/>
+          <w:iCs/>
+          <w:lang w:val="id-ID"/>
+        </w:rPr>
+        <w:t>Response</w:t>
+      </w:r>
+      <w:proofErr w:type="spellEnd"/>
+      <w:r>
+        <w:rPr>
+          <w:i/>
+          <w:iCs/>
+          <w:lang w:val="id-ID"/>
+        </w:rPr>
         <w:t xml:space="preserve"> </w:t>
       </w:r>
       <w:proofErr w:type="spellStart"/>
       <w:r>
         <w:rPr>
-          <w:lang w:val="id-ID"/>
-        </w:rPr>
-        <w:t>user</w:t>
+          <w:i/>
+          <w:iCs/>
+          <w:lang w:val="id-ID"/>
+        </w:rPr>
+        <w:t>Handler</w:t>
       </w:r>
       <w:proofErr w:type="spellEnd"/>
       <w:r>
         <w:rPr>
           <w:lang w:val="id-ID"/>
         </w:rPr>
-        <w:t xml:space="preserve">, modul </w:t>
+        <w:t xml:space="preserve"> berinteraksi dengan </w:t>
+      </w:r>
+      <w:r>
+        <w:rPr>
+          <w:i/>
+          <w:iCs/>
+          <w:lang w:val="id-ID"/>
+        </w:rPr>
+        <w:t>Code Editor UI</w:t>
+      </w:r>
+      <w:r>
+        <w:rPr>
+          <w:lang w:val="id-ID"/>
+        </w:rPr>
+        <w:t xml:space="preserve"> untuk menangani permintaan dan respons antara </w:t>
       </w:r>
       <w:proofErr w:type="spellStart"/>
       <w:r>
         <w:rPr>
           <w:lang w:val="id-ID"/>
         </w:rPr>
-        <w:t>course</w:t>
+        <w:t>client</w:t>
       </w:r>
       <w:proofErr w:type="spellEnd"/>
       <w:r>
         <w:rPr>
           <w:lang w:val="id-ID"/>
         </w:rPr>
-        <w:t xml:space="preserve"> untuk mengatur kursus, dan modul </w:t>
+        <w:t xml:space="preserve"> dan server. </w:t>
       </w:r>
       <w:proofErr w:type="spellStart"/>
       <w:r>
         <w:rPr>
-          <w:lang w:val="id-ID"/>
-        </w:rPr>
-        <w:t>analytics</w:t>
+          <w:i/>
+          <w:iCs/>
+          <w:lang w:val="id-ID"/>
+        </w:rPr>
+        <w:t>Query</w:t>
       </w:r>
       <w:proofErr w:type="spellEnd"/>
       <w:r>
         <w:rPr>
-          <w:lang w:val="id-ID"/>
-        </w:rPr>
-        <w:t xml:space="preserve"> untuk menganalisa data.</w:t>
-      </w:r>
-      <w:r>
-        <w:rPr>
-          <w:lang w:val="en-AS"/>
+          <w:i/>
+          <w:iCs/>
+          <w:lang w:val="id-ID"/>
         </w:rPr>
         <w:t xml:space="preserve"> </w:t>
       </w:r>
-      <w:r>
-        <w:rPr>
-          <w:lang w:val="id-ID"/>
-        </w:rPr>
-        <w:t xml:space="preserve">Pada </w:t>
-      </w:r>
       <w:proofErr w:type="spellStart"/>
       <w:r>
         <w:rPr>
-          <w:lang w:val="id-ID"/>
-        </w:rPr>
-        <w:t>network</w:t>
+          <w:i/>
+          <w:iCs/>
+          <w:lang w:val="id-ID"/>
+        </w:rPr>
+        <w:t>Executor</w:t>
       </w:r>
       <w:proofErr w:type="spellEnd"/>
       <w:r>
         <w:rPr>
           <w:lang w:val="id-ID"/>
         </w:rPr>
-        <w:t xml:space="preserve"> layer terdapat </w:t>
+        <w:t xml:space="preserve"> berinteraksi dengan </w:t>
       </w:r>
       <w:proofErr w:type="spellStart"/>
       <w:r>
         <w:rPr>
-          <w:lang w:val="id-ID"/>
-        </w:rPr>
-        <w:t>load</w:t>
+          <w:i/>
+          <w:iCs/>
+          <w:lang w:val="id-ID"/>
+        </w:rPr>
+        <w:t>Connection</w:t>
       </w:r>
       <w:proofErr w:type="spellEnd"/>
       <w:r>
         <w:rPr>
+          <w:i/>
+          <w:iCs/>
           <w:lang w:val="id-ID"/>
         </w:rPr>
         <w:t xml:space="preserve"> </w:t>
@@ -13789,46 +14707,86 @@
       <w:proofErr w:type="spellStart"/>
       <w:r>
         <w:rPr>
-          <w:lang w:val="id-ID"/>
-        </w:rPr>
-        <w:t>balancer</w:t>
+          <w:i/>
+          <w:iCs/>
+          <w:lang w:val="id-ID"/>
+        </w:rPr>
+        <w:t>Manager</w:t>
       </w:r>
       <w:proofErr w:type="spellEnd"/>
       <w:r>
         <w:rPr>
           <w:lang w:val="id-ID"/>
         </w:rPr>
-        <w:t xml:space="preserve"> untuk membagi beban kerja dan </w:t>
+        <w:t xml:space="preserve"> untuk mengeksekusi </w:t>
       </w:r>
       <w:proofErr w:type="spellStart"/>
       <w:r>
         <w:rPr>
           <w:lang w:val="id-ID"/>
         </w:rPr>
-        <w:t>firewall</w:t>
+        <w:t>kueri</w:t>
       </w:r>
       <w:proofErr w:type="spellEnd"/>
       <w:r>
         <w:rPr>
           <w:lang w:val="id-ID"/>
         </w:rPr>
-        <w:t xml:space="preserve"> untuk menjaga keamanan.</w:t>
-      </w:r>
-      <w:r>
-        <w:rPr>
-          <w:lang w:val="en-AS"/>
-        </w:rPr>
-        <w:t xml:space="preserve"> </w:t>
-      </w:r>
-      <w:r>
-        <w:rPr>
-          <w:lang w:val="id-ID"/>
-        </w:rPr>
-        <w:t>Koneksi antar komponen dijelaskan dengan panah yang menghubungkan masing-masing komponen</w:t>
-      </w:r>
-      <w:r>
-        <w:rPr>
-          <w:lang w:val="en-AS"/>
+        <w:t xml:space="preserve"> ke </w:t>
+      </w:r>
+      <w:proofErr w:type="spellStart"/>
+      <w:r>
+        <w:rPr>
+          <w:lang w:val="id-ID"/>
+        </w:rPr>
+        <w:t>database</w:t>
+      </w:r>
+      <w:proofErr w:type="spellEnd"/>
+      <w:r>
+        <w:rPr>
+          <w:lang w:val="id-ID"/>
+        </w:rPr>
+        <w:t xml:space="preserve">. Dengan demikian, diagram ini memperlihatkan hubungan antara komponen-komponen utama dalam sistem Modul Kode Editor dengan </w:t>
+      </w:r>
+      <w:proofErr w:type="spellStart"/>
+      <w:r>
+        <w:rPr>
+          <w:lang w:val="id-ID"/>
+        </w:rPr>
+        <w:t>subgraph</w:t>
+      </w:r>
+      <w:proofErr w:type="spellEnd"/>
+      <w:r>
+        <w:rPr>
+          <w:lang w:val="id-ID"/>
+        </w:rPr>
+        <w:t xml:space="preserve"> Server-</w:t>
+      </w:r>
+      <w:proofErr w:type="spellStart"/>
+      <w:r>
+        <w:rPr>
+          <w:lang w:val="id-ID"/>
+        </w:rPr>
+        <w:t>Side</w:t>
+      </w:r>
+      <w:proofErr w:type="spellEnd"/>
+      <w:r>
+        <w:rPr>
+          <w:lang w:val="id-ID"/>
+        </w:rPr>
+        <w:t xml:space="preserve"> dan </w:t>
+      </w:r>
+      <w:proofErr w:type="spellStart"/>
+      <w:r>
+        <w:rPr>
+          <w:lang w:val="id-ID"/>
+        </w:rPr>
+        <w:t>Database</w:t>
+      </w:r>
+      <w:proofErr w:type="spellEnd"/>
+      <w:r>
+        <w:rPr>
+          <w:lang w:val="id-ID"/>
         </w:rPr>
         <w:t>.</w:t>
       </w:r>
@@ -13857,49 +14815,37 @@
           <w:iCs/>
           <w:lang w:val="en-AS"/>
         </w:rPr>
-        <w:lastRenderedPageBreak/>
-        <w:t>Component diagram</w:t>
+        <w:t>Code diagram</w:t>
       </w:r>
     </w:p>
     <w:p>
       <w:pPr>
         <w:pStyle w:val="ListParagraph"/>
         <w:spacing w:before="40" w:after="0"/>
-        <w:ind w:left="1440" w:firstLine="576"/>
-      </w:pPr>
-      <w:r>
-        <w:t xml:space="preserve">Level 3 dari C4 model adalah Component Diagram, yang merepresentasikan komponen-komponen yang ada pada setiap container pada level sebelumnya. Komponen pada level ini lebih terfokus pada implementasi dari sistem dan </w:t>
-      </w:r>
-      <w:proofErr w:type="spellStart"/>
-      <w:r>
-        <w:t>mendetailkan</w:t>
-      </w:r>
-      <w:proofErr w:type="spellEnd"/>
-      <w:r>
-        <w:t xml:space="preserve"> bagian-bagian yang ada di dalam container.</w:t>
+        <w:ind w:left="2016"/>
+        <w:rPr>
+          <w:lang w:val="id-ID"/>
+        </w:rPr>
+      </w:pPr>
+      <w:r>
+        <w:t xml:space="preserve">Level 4 dari C4 model adalah Code Diagram, yang merepresentasikan implementasi kode dari setiap komponen pada level sebelumnya. Diagram ini digunakan untuk </w:t>
+      </w:r>
+      <w:r>
+        <w:lastRenderedPageBreak/>
+        <w:t>mempermudah dalam memahami struktur kode pada setiap komponen.</w:t>
       </w:r>
     </w:p>
     <w:p>
       <w:pPr>
         <w:pStyle w:val="ListParagraph"/>
         <w:spacing w:before="40" w:after="0"/>
-        <w:ind w:left="1440" w:firstLine="576"/>
-        <w:rPr>
-          <w:lang w:val="en-AS"/>
-        </w:rPr>
-      </w:pPr>
-      <w:r>
-        <w:rPr>
-          <w:lang w:val="en-AS"/>
-        </w:rPr>
-        <w:t xml:space="preserve">Berikut adalah beberapa komponen diagram pada sistem yang akan </w:t>
-      </w:r>
-      <w:r>
-        <w:rPr>
-          <w:lang w:val="en-AS"/>
-        </w:rPr>
-        <w:t>dibuat:</w:t>
-      </w:r>
+        <w:ind w:left="2016"/>
+        <w:rPr>
+          <w:i/>
+          <w:iCs/>
+          <w:lang w:val="id-ID"/>
+        </w:rPr>
+      </w:pPr>
     </w:p>
     <w:p>
       <w:pPr>
@@ -13910,503 +14856,6 @@
           <w:lang w:val="en-AS"/>
         </w:rPr>
       </w:pPr>
-      <w:r>
-        <w:rPr>
-          <w:lang w:val="en-AS"/>
-        </w:rPr>
-        <w:drawing>
-          <wp:inline distT="0" distB="0" distL="0" distR="0" wp14:anchorId="7B8F54ED" wp14:editId="2E777FE9">
-            <wp:extent cx="5220970" cy="2076450"/>
-            <wp:effectExtent l="19050" t="19050" r="17780" b="19050"/>
-            <wp:docPr id="16" name="Picture 16"/>
-            <wp:cNvGraphicFramePr>
-              <a:graphicFrameLocks xmlns:a="http://schemas.openxmlformats.org/drawingml/2006/main" noChangeAspect="1"/>
-            </wp:cNvGraphicFramePr>
-            <a:graphic xmlns:a="http://schemas.openxmlformats.org/drawingml/2006/main">
-              <a:graphicData uri="http://schemas.openxmlformats.org/drawingml/2006/picture">
-                <pic:pic xmlns:pic="http://schemas.openxmlformats.org/drawingml/2006/picture">
-                  <pic:nvPicPr>
-                    <pic:cNvPr id="1" name=""/>
-                    <pic:cNvPicPr/>
-                  </pic:nvPicPr>
-                  <pic:blipFill>
-                    <a:blip r:embed="rId25"/>
-                    <a:stretch>
-                      <a:fillRect/>
-                    </a:stretch>
-                  </pic:blipFill>
-                  <pic:spPr>
-                    <a:xfrm>
-                      <a:off x="0" y="0"/>
-                      <a:ext cx="5220970" cy="2076450"/>
-                    </a:xfrm>
-                    <a:prstGeom prst="rect">
-                      <a:avLst/>
-                    </a:prstGeom>
-                    <a:ln>
-                      <a:solidFill>
-                        <a:schemeClr val="tx1"/>
-                      </a:solidFill>
-                    </a:ln>
-                  </pic:spPr>
-                </pic:pic>
-              </a:graphicData>
-            </a:graphic>
-          </wp:inline>
-        </w:drawing>
-      </w:r>
-    </w:p>
-    <w:p>
-      <w:pPr>
-        <w:pStyle w:val="ListParagraph"/>
-        <w:spacing w:before="40" w:after="0"/>
-        <w:ind w:left="0"/>
-        <w:jc w:val="center"/>
-        <w:rPr>
-          <w:lang w:val="en-AS"/>
-        </w:rPr>
-      </w:pPr>
-      <w:r>
-        <w:rPr>
-          <w:lang w:val="en-AS"/>
-        </w:rPr>
-        <w:t xml:space="preserve">Gambar </w:t>
-      </w:r>
-      <w:r>
-        <w:rPr>
-          <w:lang w:val="en-AS"/>
-        </w:rPr>
-        <w:t>c</w:t>
-      </w:r>
-      <w:r>
-        <w:rPr>
-          <w:lang w:val="en-AS"/>
-        </w:rPr>
-        <w:t xml:space="preserve">.1 </w:t>
-      </w:r>
-      <w:r>
-        <w:rPr>
-          <w:i/>
-          <w:iCs/>
-          <w:lang w:val="en-AS"/>
-        </w:rPr>
-        <w:t xml:space="preserve">Component diagram </w:t>
-      </w:r>
-      <w:r>
-        <w:rPr>
-          <w:lang w:val="en-AS"/>
-        </w:rPr>
-        <w:t>modul Q&amp;A</w:t>
-      </w:r>
-    </w:p>
-    <w:p>
-      <w:pPr>
-        <w:pStyle w:val="ListParagraph"/>
-        <w:spacing w:before="40" w:after="0"/>
-        <w:ind w:left="1440" w:firstLine="576"/>
-        <w:rPr>
-          <w:lang w:val="id-ID"/>
-        </w:rPr>
-      </w:pPr>
-      <w:r>
-        <w:rPr>
-          <w:lang w:val="id-ID"/>
-        </w:rPr>
-        <w:t xml:space="preserve">Diagram </w:t>
-      </w:r>
-      <w:r>
-        <w:rPr>
-          <w:lang w:val="id-ID"/>
-        </w:rPr>
-        <w:t>pada gambar c.1</w:t>
-      </w:r>
-      <w:r>
-        <w:rPr>
-          <w:lang w:val="id-ID"/>
-        </w:rPr>
-        <w:t xml:space="preserve"> menunjukkan sebuah sistem Modul Q&amp;A yang memiliki tiga komponen utama yaitu QA_API, </w:t>
-      </w:r>
-      <w:proofErr w:type="spellStart"/>
-      <w:r>
-        <w:rPr>
-          <w:lang w:val="id-ID"/>
-        </w:rPr>
-        <w:t>QA_Database</w:t>
-      </w:r>
-      <w:proofErr w:type="spellEnd"/>
-      <w:r>
-        <w:rPr>
-          <w:lang w:val="id-ID"/>
-        </w:rPr>
-        <w:t xml:space="preserve">, dan QA_UI. Modul Q&amp;A ini berfungsi untuk menerima, menyimpan, dan menampilkan pertanyaan yang diberikan. Pertanyaan tersebut diproses oleh </w:t>
-      </w:r>
-      <w:proofErr w:type="spellStart"/>
-      <w:r>
-        <w:rPr>
-          <w:lang w:val="id-ID"/>
-        </w:rPr>
-        <w:t>OpenAI</w:t>
-      </w:r>
-      <w:proofErr w:type="spellEnd"/>
-      <w:r>
-        <w:rPr>
-          <w:lang w:val="id-ID"/>
-        </w:rPr>
-        <w:t xml:space="preserve"> </w:t>
-      </w:r>
-      <w:proofErr w:type="spellStart"/>
-      <w:r>
-        <w:rPr>
-          <w:lang w:val="id-ID"/>
-        </w:rPr>
-        <w:t>Processor</w:t>
-      </w:r>
-      <w:proofErr w:type="spellEnd"/>
-      <w:r>
-        <w:rPr>
-          <w:lang w:val="id-ID"/>
-        </w:rPr>
-        <w:t xml:space="preserve"> pada </w:t>
-      </w:r>
-      <w:proofErr w:type="spellStart"/>
-      <w:r>
-        <w:rPr>
-          <w:lang w:val="id-ID"/>
-        </w:rPr>
-        <w:t>QA_Processing</w:t>
-      </w:r>
-      <w:proofErr w:type="spellEnd"/>
-      <w:r>
-        <w:rPr>
-          <w:lang w:val="id-ID"/>
-        </w:rPr>
-        <w:t xml:space="preserve"> sebelum disimpan pada </w:t>
-      </w:r>
-      <w:proofErr w:type="spellStart"/>
-      <w:r>
-        <w:rPr>
-          <w:lang w:val="id-ID"/>
-        </w:rPr>
-        <w:t>QA_Database</w:t>
-      </w:r>
-      <w:proofErr w:type="spellEnd"/>
-      <w:r>
-        <w:rPr>
-          <w:lang w:val="id-ID"/>
-        </w:rPr>
-        <w:t xml:space="preserve"> dan ditampilkan pada QA_UI.</w:t>
-      </w:r>
-    </w:p>
-    <w:p>
-      <w:pPr>
-        <w:pStyle w:val="ListParagraph"/>
-        <w:spacing w:before="40"/>
-        <w:ind w:left="1440" w:firstLine="576"/>
-        <w:rPr>
-          <w:lang w:val="id-ID"/>
-        </w:rPr>
-      </w:pPr>
-      <w:proofErr w:type="spellStart"/>
-      <w:r>
-        <w:rPr>
-          <w:lang w:val="id-ID"/>
-        </w:rPr>
-        <w:t>QA_Module</w:t>
-      </w:r>
-      <w:proofErr w:type="spellEnd"/>
-      <w:r>
-        <w:rPr>
-          <w:lang w:val="id-ID"/>
-        </w:rPr>
-        <w:t xml:space="preserve"> bertindak sebagai penghubung antara ketiga komponen utama ini. </w:t>
-      </w:r>
-      <w:proofErr w:type="spellStart"/>
-      <w:r>
-        <w:rPr>
-          <w:lang w:val="id-ID"/>
-        </w:rPr>
-        <w:t>QA_Module</w:t>
-      </w:r>
-      <w:proofErr w:type="spellEnd"/>
-      <w:r>
-        <w:rPr>
-          <w:lang w:val="id-ID"/>
-        </w:rPr>
-        <w:t xml:space="preserve"> menerima pertanyaan dari pengguna dan mengirimkannya ke QA_API, yang kemudian mengirimkan pertanyaan tersebut ke </w:t>
-      </w:r>
-      <w:proofErr w:type="spellStart"/>
-      <w:r>
-        <w:rPr>
-          <w:lang w:val="id-ID"/>
-        </w:rPr>
-        <w:t>OpenAI</w:t>
-      </w:r>
-      <w:proofErr w:type="spellEnd"/>
-      <w:r>
-        <w:rPr>
-          <w:lang w:val="id-ID"/>
-        </w:rPr>
-        <w:t xml:space="preserve"> </w:t>
-      </w:r>
-      <w:proofErr w:type="spellStart"/>
-      <w:r>
-        <w:rPr>
-          <w:lang w:val="id-ID"/>
-        </w:rPr>
-        <w:t>Processor</w:t>
-      </w:r>
-      <w:proofErr w:type="spellEnd"/>
-      <w:r>
-        <w:rPr>
-          <w:lang w:val="id-ID"/>
-        </w:rPr>
-        <w:t xml:space="preserve"> di </w:t>
-      </w:r>
-      <w:proofErr w:type="spellStart"/>
-      <w:r>
-        <w:rPr>
-          <w:lang w:val="id-ID"/>
-        </w:rPr>
-        <w:t>QA_Processing</w:t>
-      </w:r>
-      <w:proofErr w:type="spellEnd"/>
-      <w:r>
-        <w:rPr>
-          <w:lang w:val="id-ID"/>
-        </w:rPr>
-        <w:t xml:space="preserve"> untuk diolah. Setelah diolah, hasilnya disimpan pada </w:t>
-      </w:r>
-      <w:proofErr w:type="spellStart"/>
-      <w:r>
-        <w:rPr>
-          <w:lang w:val="id-ID"/>
-        </w:rPr>
-        <w:t>QA_Database</w:t>
-      </w:r>
-      <w:proofErr w:type="spellEnd"/>
-      <w:r>
-        <w:rPr>
-          <w:lang w:val="id-ID"/>
-        </w:rPr>
-        <w:t xml:space="preserve">, yang juga bertanggung jawab untuk menyimpan data pertanyaan. Terakhir, </w:t>
-      </w:r>
-      <w:r>
-        <w:rPr>
-          <w:lang w:val="id-ID"/>
-        </w:rPr>
-        <w:lastRenderedPageBreak/>
-        <w:t>QA_UI bertanggung jawab untuk menampilkan pertanyaan pada Q&amp;A UI di mana pengguna dapat melihat jawaban yang dihasilkan. Dengan demikian, sistem Modul Q&amp;A ini memungkinkan pengguna untuk menanyakan pertanyaan dan melihat jawaban yang terkait secara cepat dan efisien.</w:t>
-      </w:r>
-    </w:p>
-    <w:p>
-      <w:pPr>
-        <w:pStyle w:val="ListParagraph"/>
-        <w:spacing w:before="40" w:after="0"/>
-        <w:ind w:left="1440" w:firstLine="576"/>
-        <w:rPr>
-          <w:lang w:val="id-ID"/>
-        </w:rPr>
-      </w:pPr>
-    </w:p>
-    <w:p>
-      <w:pPr>
-        <w:pStyle w:val="ListParagraph"/>
-        <w:spacing w:before="40" w:after="0"/>
-        <w:ind w:left="0"/>
-        <w:rPr>
-          <w:lang w:val="en-AS"/>
-        </w:rPr>
-      </w:pPr>
-      <w:r>
-        <w:rPr>
-          <w:lang w:val="en-AS"/>
-        </w:rPr>
-        <w:drawing>
-          <wp:inline distT="0" distB="0" distL="0" distR="0" wp14:anchorId="44431BBD" wp14:editId="1F484B73">
-            <wp:extent cx="5220970" cy="3005455"/>
-            <wp:effectExtent l="19050" t="19050" r="17780" b="23495"/>
-            <wp:docPr id="17" name="Picture 17"/>
-            <wp:cNvGraphicFramePr>
-              <a:graphicFrameLocks xmlns:a="http://schemas.openxmlformats.org/drawingml/2006/main" noChangeAspect="1"/>
-            </wp:cNvGraphicFramePr>
-            <a:graphic xmlns:a="http://schemas.openxmlformats.org/drawingml/2006/main">
-              <a:graphicData uri="http://schemas.openxmlformats.org/drawingml/2006/picture">
-                <pic:pic xmlns:pic="http://schemas.openxmlformats.org/drawingml/2006/picture">
-                  <pic:nvPicPr>
-                    <pic:cNvPr id="1" name=""/>
-                    <pic:cNvPicPr/>
-                  </pic:nvPicPr>
-                  <pic:blipFill>
-                    <a:blip r:embed="rId26"/>
-                    <a:stretch>
-                      <a:fillRect/>
-                    </a:stretch>
-                  </pic:blipFill>
-                  <pic:spPr>
-                    <a:xfrm>
-                      <a:off x="0" y="0"/>
-                      <a:ext cx="5220970" cy="3005455"/>
-                    </a:xfrm>
-                    <a:prstGeom prst="rect">
-                      <a:avLst/>
-                    </a:prstGeom>
-                    <a:ln>
-                      <a:solidFill>
-                        <a:schemeClr val="tx1"/>
-                      </a:solidFill>
-                    </a:ln>
-                  </pic:spPr>
-                </pic:pic>
-              </a:graphicData>
-            </a:graphic>
-          </wp:inline>
-        </w:drawing>
-      </w:r>
-    </w:p>
-    <w:p>
-      <w:pPr>
-        <w:pStyle w:val="ListParagraph"/>
-        <w:spacing w:before="40" w:after="0"/>
-        <w:ind w:left="0"/>
-        <w:jc w:val="center"/>
-        <w:rPr>
-          <w:i/>
-          <w:iCs/>
-          <w:lang w:val="en-AS"/>
-        </w:rPr>
-      </w:pPr>
-      <w:r>
-        <w:rPr>
-          <w:lang w:val="en-AS"/>
-        </w:rPr>
-        <w:t xml:space="preserve">Gambar c.2 </w:t>
-      </w:r>
-      <w:r>
-        <w:rPr>
-          <w:i/>
-          <w:iCs/>
-          <w:lang w:val="en-AS"/>
-        </w:rPr>
-        <w:t>Component diagram server-side</w:t>
-      </w:r>
-    </w:p>
-    <w:p>
-      <w:pPr>
-        <w:pStyle w:val="ListParagraph"/>
-        <w:spacing w:before="40" w:after="0"/>
-        <w:ind w:left="0"/>
-        <w:rPr>
-          <w:lang w:val="en-AS"/>
-        </w:rPr>
-      </w:pPr>
-      <w:r>
-        <w:rPr>
-          <w:lang w:val="en-AS"/>
-        </w:rPr>
-        <w:lastRenderedPageBreak/>
-        <w:drawing>
-          <wp:inline distT="0" distB="0" distL="0" distR="0" wp14:anchorId="15419ACA" wp14:editId="0FD089D9">
-            <wp:extent cx="5220970" cy="3843020"/>
-            <wp:effectExtent l="19050" t="19050" r="17780" b="24130"/>
-            <wp:docPr id="18" name="Picture 18"/>
-            <wp:cNvGraphicFramePr>
-              <a:graphicFrameLocks xmlns:a="http://schemas.openxmlformats.org/drawingml/2006/main" noChangeAspect="1"/>
-            </wp:cNvGraphicFramePr>
-            <a:graphic xmlns:a="http://schemas.openxmlformats.org/drawingml/2006/main">
-              <a:graphicData uri="http://schemas.openxmlformats.org/drawingml/2006/picture">
-                <pic:pic xmlns:pic="http://schemas.openxmlformats.org/drawingml/2006/picture">
-                  <pic:nvPicPr>
-                    <pic:cNvPr id="1" name=""/>
-                    <pic:cNvPicPr/>
-                  </pic:nvPicPr>
-                  <pic:blipFill>
-                    <a:blip r:embed="rId27"/>
-                    <a:stretch>
-                      <a:fillRect/>
-                    </a:stretch>
-                  </pic:blipFill>
-                  <pic:spPr>
-                    <a:xfrm>
-                      <a:off x="0" y="0"/>
-                      <a:ext cx="5220970" cy="3843020"/>
-                    </a:xfrm>
-                    <a:prstGeom prst="rect">
-                      <a:avLst/>
-                    </a:prstGeom>
-                    <a:ln>
-                      <a:solidFill>
-                        <a:schemeClr val="tx1"/>
-                      </a:solidFill>
-                    </a:ln>
-                  </pic:spPr>
-                </pic:pic>
-              </a:graphicData>
-            </a:graphic>
-          </wp:inline>
-        </w:drawing>
-      </w:r>
-    </w:p>
-    <w:p>
-      <w:pPr>
-        <w:pStyle w:val="ListParagraph"/>
-        <w:numPr>
-          <w:ilvl w:val="0"/>
-          <w:numId w:val="38"/>
-        </w:numPr>
-        <w:tabs>
-          <w:tab w:val="clear" w:pos="720"/>
-        </w:tabs>
-        <w:spacing w:before="40" w:after="0"/>
-        <w:ind w:left="2016" w:hanging="576"/>
-        <w:rPr>
-          <w:i/>
-          <w:iCs/>
-          <w:lang w:val="id-ID"/>
-        </w:rPr>
-      </w:pPr>
-      <w:r>
-        <w:rPr>
-          <w:i/>
-          <w:iCs/>
-          <w:lang w:val="en-AS"/>
-        </w:rPr>
-        <w:t>Code diagram</w:t>
-      </w:r>
-    </w:p>
-    <w:p>
-      <w:pPr>
-        <w:pStyle w:val="ListParagraph"/>
-        <w:spacing w:before="40" w:after="0"/>
-        <w:ind w:left="2016"/>
-        <w:rPr>
-          <w:lang w:val="id-ID"/>
-        </w:rPr>
-      </w:pPr>
-      <w:r>
-        <w:t>Level 4 dari C4 model adalah Code Diagram, yang merepresentasikan implementasi kode dari setiap komponen pada level sebelumnya. Diagram ini digunakan untuk mempermudah dalam memahami struktur kode pada setiap komponen.</w:t>
-      </w:r>
-    </w:p>
-    <w:p>
-      <w:pPr>
-        <w:pStyle w:val="ListParagraph"/>
-        <w:spacing w:before="40" w:after="0"/>
-        <w:ind w:left="2016"/>
-        <w:rPr>
-          <w:i/>
-          <w:iCs/>
-          <w:lang w:val="id-ID"/>
-        </w:rPr>
-      </w:pPr>
-    </w:p>
-    <w:p>
-      <w:pPr>
-        <w:pStyle w:val="ListParagraph"/>
-        <w:spacing w:before="40" w:after="0"/>
-        <w:ind w:left="0"/>
-        <w:rPr>
-          <w:lang w:val="en-AS"/>
-        </w:rPr>
-      </w:pPr>
     </w:p>
     <w:p>
       <w:pPr>
@@ -14417,9 +14866,9 @@
           <w:lang w:val="en-AS"/>
         </w:rPr>
         <w:sectPr>
-          <w:headerReference w:type="default" r:id="rId28"/>
-          <w:headerReference w:type="first" r:id="rId29"/>
-          <w:footerReference w:type="first" r:id="rId30"/>
+          <w:headerReference w:type="default" r:id="rId25"/>
+          <w:headerReference w:type="first" r:id="rId26"/>
+          <w:footerReference w:type="first" r:id="rId27"/>
           <w:pgSz w:w="12191" w:h="16840"/>
           <w:pgMar w:top="2268" w:right="1701" w:bottom="1701" w:left="2268" w:header="720" w:footer="720" w:gutter="0"/>
           <w:cols w:space="720"/>
@@ -15088,9 +15537,9 @@
           <w:szCs w:val="24"/>
         </w:rPr>
         <w:sectPr>
-          <w:headerReference w:type="default" r:id="rId31"/>
-          <w:headerReference w:type="first" r:id="rId32"/>
-          <w:footerReference w:type="first" r:id="rId33"/>
+          <w:headerReference w:type="default" r:id="rId28"/>
+          <w:headerReference w:type="first" r:id="rId29"/>
+          <w:footerReference w:type="first" r:id="rId30"/>
           <w:pgSz w:w="12191" w:h="16840" w:code="9"/>
           <w:pgMar w:top="2268" w:right="1701" w:bottom="1701" w:left="2268" w:header="720" w:footer="720" w:gutter="0"/>
           <w:cols w:space="720"/>
@@ -15980,7 +16429,7 @@
                 </w:rPr>
                 <w:t xml:space="preserve">(1). </w:t>
               </w:r>
-              <w:hyperlink r:id="rId34" w:history="1">
+              <w:hyperlink r:id="rId31" w:history="1">
                 <w:r>
                   <w:rPr>
                     <w:rStyle w:val="Hyperlink"/>
@@ -16010,7 +16459,7 @@
               <w:r>
                 <w:t xml:space="preserve"> University. Egyptian Association for Educational Computer Journal. </w:t>
               </w:r>
-              <w:hyperlink r:id="rId35" w:tgtFrame="_new" w:history="1">
+              <w:hyperlink r:id="rId32" w:tgtFrame="_new" w:history="1">
                 <w:r>
                   <w:rPr>
                     <w:rStyle w:val="Hyperlink"/>
@@ -16039,7 +16488,7 @@
               <w:r>
                 <w:t xml:space="preserve">Lee, J., Song, H.-D., &amp; Hong, A. (2019). Exploring factors and indicators for measuring students' sustainable engagement in e-learning. Sustainability, 11(4), 985. </w:t>
               </w:r>
-              <w:hyperlink r:id="rId36" w:tgtFrame="_new" w:history="1">
+              <w:hyperlink r:id="rId33" w:tgtFrame="_new" w:history="1">
                 <w:r>
                   <w:rPr>
                     <w:rStyle w:val="Hyperlink"/>
@@ -16074,7 +16523,7 @@
               <w:r>
                 <w:t xml:space="preserve">, 18(1), 1-19. </w:t>
               </w:r>
-              <w:hyperlink r:id="rId37" w:tgtFrame="_new" w:history="1">
+              <w:hyperlink r:id="rId34" w:tgtFrame="_new" w:history="1">
                 <w:r>
                   <w:rPr>
                     <w:rStyle w:val="Hyperlink"/>
@@ -16545,9 +16994,9 @@
         <w:p>
           <w:pPr>
             <w:sectPr>
-              <w:headerReference w:type="default" r:id="rId38"/>
-              <w:headerReference w:type="first" r:id="rId39"/>
-              <w:footerReference w:type="first" r:id="rId40"/>
+              <w:headerReference w:type="default" r:id="rId35"/>
+              <w:headerReference w:type="first" r:id="rId36"/>
+              <w:footerReference w:type="first" r:id="rId37"/>
               <w:pgSz w:w="12191" w:h="16840" w:code="9"/>
               <w:pgMar w:top="2268" w:right="1701" w:bottom="1701" w:left="2268" w:header="720" w:footer="720" w:gutter="0"/>
               <w:cols w:space="720"/>
@@ -16667,7 +17116,7 @@
                     </pic:cNvPicPr>
                   </pic:nvPicPr>
                   <pic:blipFill>
-                    <a:blip r:embed="rId41" cstate="print">
+                    <a:blip r:embed="rId38" cstate="print">
                       <a:extLst>
                         <a:ext uri="{28A0092B-C50C-407E-A947-70E740481C1C}">
                           <a14:useLocalDpi xmlns:a14="http://schemas.microsoft.com/office/drawing/2010/main" val="0"/>
@@ -16776,7 +17225,7 @@
                     </pic:cNvPicPr>
                   </pic:nvPicPr>
                   <pic:blipFill>
-                    <a:blip r:embed="rId42" cstate="print">
+                    <a:blip r:embed="rId39" cstate="print">
                       <a:extLst>
                         <a:ext uri="{28A0092B-C50C-407E-A947-70E740481C1C}">
                           <a14:useLocalDpi xmlns:a14="http://schemas.microsoft.com/office/drawing/2010/main" val="0"/>
@@ -16857,7 +17306,7 @@
                     </pic:cNvPicPr>
                   </pic:nvPicPr>
                   <pic:blipFill>
-                    <a:blip r:embed="rId43" cstate="print">
+                    <a:blip r:embed="rId40" cstate="print">
                       <a:extLst>
                         <a:ext uri="{28A0092B-C50C-407E-A947-70E740481C1C}">
                           <a14:useLocalDpi xmlns:a14="http://schemas.microsoft.com/office/drawing/2010/main" val="0"/>
@@ -16948,7 +17397,7 @@
                     </pic:cNvPicPr>
                   </pic:nvPicPr>
                   <pic:blipFill>
-                    <a:blip r:embed="rId44" cstate="print">
+                    <a:blip r:embed="rId41" cstate="print">
                       <a:extLst>
                         <a:ext uri="{28A0092B-C50C-407E-A947-70E740481C1C}">
                           <a14:useLocalDpi xmlns:a14="http://schemas.microsoft.com/office/drawing/2010/main" val="0"/>
@@ -17029,7 +17478,7 @@
                     </pic:cNvPicPr>
                   </pic:nvPicPr>
                   <pic:blipFill>
-                    <a:blip r:embed="rId45" cstate="print">
+                    <a:blip r:embed="rId42" cstate="print">
                       <a:extLst>
                         <a:ext uri="{28A0092B-C50C-407E-A947-70E740481C1C}">
                           <a14:useLocalDpi xmlns:a14="http://schemas.microsoft.com/office/drawing/2010/main" val="0"/>
@@ -17111,7 +17560,7 @@
                     </pic:cNvPicPr>
                   </pic:nvPicPr>
                   <pic:blipFill>
-                    <a:blip r:embed="rId46" cstate="print">
+                    <a:blip r:embed="rId43" cstate="print">
                       <a:extLst>
                         <a:ext uri="{28A0092B-C50C-407E-A947-70E740481C1C}">
                           <a14:useLocalDpi xmlns:a14="http://schemas.microsoft.com/office/drawing/2010/main" val="0"/>
@@ -17194,7 +17643,7 @@
                     </pic:cNvPicPr>
                   </pic:nvPicPr>
                   <pic:blipFill>
-                    <a:blip r:embed="rId47" cstate="print">
+                    <a:blip r:embed="rId44" cstate="print">
                       <a:extLst>
                         <a:ext uri="{28A0092B-C50C-407E-A947-70E740481C1C}">
                           <a14:useLocalDpi xmlns:a14="http://schemas.microsoft.com/office/drawing/2010/main" val="0"/>
@@ -17272,7 +17721,7 @@
                     </pic:cNvPicPr>
                   </pic:nvPicPr>
                   <pic:blipFill>
-                    <a:blip r:embed="rId48" cstate="print">
+                    <a:blip r:embed="rId45" cstate="print">
                       <a:extLst>
                         <a:ext uri="{28A0092B-C50C-407E-A947-70E740481C1C}">
                           <a14:useLocalDpi xmlns:a14="http://schemas.microsoft.com/office/drawing/2010/main" val="0"/>
@@ -17352,7 +17801,7 @@
       </w:r>
     </w:p>
     <w:sectPr>
-      <w:headerReference w:type="default" r:id="rId49"/>
+      <w:headerReference w:type="default" r:id="rId46"/>
       <w:pgSz w:w="12191" w:h="16840"/>
       <w:pgMar w:top="2268" w:right="1701" w:bottom="1701" w:left="2268" w:header="720" w:footer="720" w:gutter="0"/>
       <w:cols w:space="720"/>
@@ -22543,6 +22992,7 @@
   <w:style w:type="character" w:default="1" w:styleId="DefaultParagraphFont">
     <w:name w:val="Default Paragraph Font"/>
     <w:uiPriority w:val="1"/>
+    <w:semiHidden/>
     <w:unhideWhenUsed/>
   </w:style>
   <w:style w:type="table" w:default="1" w:styleId="TableNormal">

</xml_diff>

<commit_message>
add wireframe pada perancangan antarmuka
</commit_message>
<xml_diff>
--- a/Main deprecated.docx
+++ b/Main deprecated.docx
@@ -10900,7 +10900,15 @@
         <w:jc w:val="both"/>
       </w:pPr>
       <w:r>
-        <w:t>Tahap uji coba dilakukan dengan melakukan pengujian terhadap sistem yang telah dibangun. Pengujian ini meliputi pengujian fungsional dan pengujian eksperimental. Pengujian fungsional dilakukan untuk memastikan bahwa aplikasi berfungsi sesuai dengan yang diharapkan. Pengujian eksperimental dilakukan untuk menguji efektivitas penggunaan state based code editor pada sistem e-learning.</w:t>
+        <w:t xml:space="preserve">Tahap uji coba dilakukan dengan melakukan pengujian terhadap sistem yang telah dibangun. Pengujian ini meliputi pengujian fungsional dan pengujian eksperimental. Pengujian fungsional dilakukan untuk memastikan bahwa aplikasi berfungsi sesuai dengan yang diharapkan. Pengujian eksperimental dilakukan untuk menguji efektivitas penggunaan </w:t>
+      </w:r>
+      <w:proofErr w:type="gramStart"/>
+      <w:r>
+        <w:t>state based</w:t>
+      </w:r>
+      <w:proofErr w:type="gramEnd"/>
+      <w:r>
+        <w:t xml:space="preserve"> code editor pada sistem e-learning.</w:t>
       </w:r>
     </w:p>
     <w:p>
@@ -12192,7 +12200,16 @@
         <w:ind w:firstLine="576"/>
       </w:pPr>
       <w:r>
-        <w:t>Pada bagian ini, akan dijelaskan tentang perancangan sistem yang meliputi perancangan arsitektur sistem, perancangan antarmuka, dan perancangan modul.</w:t>
+        <w:t xml:space="preserve">Pada bagian ini, akan dijelaskan tentang perancangan sistem yang meliputi perancangan arsitektur sistem, perancangan antarmuka, dan perancangan </w:t>
+      </w:r>
+      <w:r>
+        <w:rPr>
+          <w:lang w:val="en-AS"/>
+        </w:rPr>
+        <w:t>Basis Data</w:t>
+      </w:r>
+      <w:r>
+        <w:t>.</w:t>
       </w:r>
     </w:p>
     <w:p>
@@ -13309,89 +13326,16 @@
         </w:rPr>
       </w:pPr>
       <w:r>
-        <w:t xml:space="preserve">Komponen diagram server side terdiri dari beberapa komponen seperti Request Handler, Response Handler, API Handler, Authentication Middleware, Routes, Database Connector, Pub/Sub System, dan Database. Setiap komponen berfungsi untuk menjalankan tugas tertentu dalam server side aplikasi. Request Handler bertanggung jawab untuk menerima permintaan dari client dan meneruskannya ke Routes. Routes akan menentukan tugas yang harus dilakukan oleh API Handler. API Handler bertanggung jawab untuk menangani permintaan dan memberikan respons sesuai dengan permintaan tersebut. Selain itu, API Handler juga berhubungan dengan Database Connector untuk melakukan query ke database. Database Connector bertanggung jawab untuk melakukan koneksi ke database dan melakukan query untuk mengambil atau memperbarui data pada database. Komponen Authentication Middleware berfungsi untuk memeriksa otorisasi dari client sebelum memungkinkan mereka untuk mengakses API. Pub/Sub System bertanggung jawab untuk mengirim dan menerima pesan yang diterima dari client dan disebarkan ke komponen </w:t>
-      </w:r>
-      <w:proofErr w:type="spellStart"/>
-      <w:r>
-        <w:t>lain</w:t>
-      </w:r>
-      <w:proofErr w:type="spellEnd"/>
-      <w:r>
-        <w:t>. Terakhir, Database berfungsi untuk menyimpan data dari aplikasi server side.</w:t>
-      </w:r>
-    </w:p>
-    <w:p>
-      <w:pPr>
-        <w:pStyle w:val="ListParagraph"/>
-        <w:spacing w:before="40" w:after="0"/>
-        <w:ind w:left="0"/>
-        <w:rPr>
-          <w:lang w:val="en-AS"/>
-        </w:rPr>
-      </w:pPr>
-      <w:r>
-        <w:rPr>
-          <w:noProof/>
-          <w:lang w:val="en-AS"/>
-        </w:rPr>
-        <w:lastRenderedPageBreak/>
-        <w:drawing>
-          <wp:inline distT="0" distB="0" distL="0" distR="0" wp14:anchorId="15419ACA" wp14:editId="71B36B81">
-            <wp:extent cx="5220970" cy="4201160"/>
-            <wp:effectExtent l="19050" t="19050" r="17780" b="27940"/>
-            <wp:docPr id="18" name="Picture 18"/>
-            <wp:cNvGraphicFramePr>
-              <a:graphicFrameLocks xmlns:a="http://schemas.openxmlformats.org/drawingml/2006/main" noChangeAspect="1"/>
-            </wp:cNvGraphicFramePr>
-            <a:graphic xmlns:a="http://schemas.openxmlformats.org/drawingml/2006/main">
-              <a:graphicData uri="http://schemas.openxmlformats.org/drawingml/2006/picture">
-                <pic:pic xmlns:pic="http://schemas.openxmlformats.org/drawingml/2006/picture">
-                  <pic:nvPicPr>
-                    <pic:cNvPr id="1" name=""/>
-                    <pic:cNvPicPr/>
-                  </pic:nvPicPr>
-                  <pic:blipFill>
-                    <a:blip r:embed="rId24"/>
-                    <a:stretch>
-                      <a:fillRect/>
-                    </a:stretch>
-                  </pic:blipFill>
-                  <pic:spPr>
-                    <a:xfrm>
-                      <a:off x="0" y="0"/>
-                      <a:ext cx="5220970" cy="4201160"/>
-                    </a:xfrm>
-                    <a:prstGeom prst="rect">
-                      <a:avLst/>
-                    </a:prstGeom>
-                    <a:ln>
-                      <a:solidFill>
-                        <a:schemeClr val="tx1"/>
-                      </a:solidFill>
-                    </a:ln>
-                  </pic:spPr>
-                </pic:pic>
-              </a:graphicData>
-            </a:graphic>
-          </wp:inline>
-        </w:drawing>
-      </w:r>
-    </w:p>
-    <w:p>
-      <w:pPr>
-        <w:pStyle w:val="ListParagraph"/>
-        <w:spacing w:before="40" w:after="0"/>
-        <w:ind w:left="0"/>
-        <w:jc w:val="center"/>
-        <w:rPr>
-          <w:lang w:val="en-AS"/>
-        </w:rPr>
-      </w:pPr>
-      <w:r>
-        <w:rPr>
-          <w:lang w:val="en-AS"/>
-        </w:rPr>
-        <w:t xml:space="preserve">Gambar c.3 </w:t>
+        <w:t>Komponen diagram</w:t>
+      </w:r>
+      <w:r>
+        <w:rPr>
+          <w:lang w:val="en-AS"/>
+        </w:rPr>
+        <w:t xml:space="preserve"> pada gambar c.1</w:t>
+      </w:r>
+      <w:r>
+        <w:t xml:space="preserve"> terdiri dari beberapa komponen seperti </w:t>
       </w:r>
       <w:r>
         <w:rPr>
@@ -13399,13 +13343,119 @@
           <w:iCs/>
           <w:lang w:val="en-AS"/>
         </w:rPr>
+        <w:t>web</w:t>
+      </w:r>
+      <w:r>
+        <w:rPr>
+          <w:i/>
+          <w:iCs/>
+          <w:lang w:val="en-AS"/>
+        </w:rPr>
+        <w:t xml:space="preserve"> </w:t>
+      </w:r>
+      <w:r>
+        <w:rPr>
+          <w:i/>
+          <w:iCs/>
+          <w:lang w:val="en-AS"/>
+        </w:rPr>
+        <w:t>app</w:t>
+      </w:r>
+      <w:r>
+        <w:rPr>
+          <w:lang w:val="en-AS"/>
+        </w:rPr>
+        <w:t xml:space="preserve">, </w:t>
+      </w:r>
+      <w:r>
+        <w:rPr>
+          <w:i/>
+          <w:iCs/>
+          <w:lang w:val="en-AS"/>
+        </w:rPr>
+        <w:t>API Gateway</w:t>
+      </w:r>
+      <w:r>
+        <w:rPr>
+          <w:lang w:val="en-AS"/>
+        </w:rPr>
+        <w:t xml:space="preserve">, </w:t>
+      </w:r>
+      <w:r>
+        <w:rPr>
+          <w:i/>
+          <w:iCs/>
+          <w:lang w:val="en-AS"/>
+        </w:rPr>
+        <w:t>API Services</w:t>
+      </w:r>
+      <w:r>
+        <w:rPr>
+          <w:lang w:val="en-AS"/>
+        </w:rPr>
+        <w:t xml:space="preserve">, </w:t>
+      </w:r>
+      <w:r>
+        <w:rPr>
+          <w:i/>
+          <w:iCs/>
+          <w:lang w:val="en-AS"/>
+        </w:rPr>
+        <w:t>Authentication Component, Content Management Component, Learning Management Component</w:t>
+      </w:r>
+      <w:r>
+        <w:rPr>
+          <w:lang w:val="en-AS"/>
+        </w:rPr>
+        <w:t>, dan Database.</w:t>
+      </w:r>
+      <w:r>
+        <w:rPr>
+          <w:lang w:val="en-AS"/>
+        </w:rPr>
+        <w:t xml:space="preserve"> Diagram pada gambar c.1</w:t>
+      </w:r>
+      <w:r>
+        <w:rPr>
+          <w:lang w:val="en-AS"/>
+        </w:rPr>
+        <w:t xml:space="preserve"> menunjukkan bagaimana komponen – komponen pada level </w:t>
+      </w:r>
+      <w:r>
+        <w:rPr>
+          <w:i/>
+          <w:iCs/>
+          <w:lang w:val="en-AS"/>
+        </w:rPr>
         <w:t xml:space="preserve">Component diagram </w:t>
       </w:r>
       <w:r>
         <w:rPr>
           <w:lang w:val="en-AS"/>
         </w:rPr>
-        <w:t>modul kode editor</w:t>
+        <w:t xml:space="preserve">saling berhubungan, mulai dari interaksi pengguna melalui </w:t>
+      </w:r>
+      <w:r>
+        <w:rPr>
+          <w:i/>
+          <w:iCs/>
+          <w:lang w:val="en-AS"/>
+        </w:rPr>
+        <w:t>web app,</w:t>
+      </w:r>
+      <w:r>
+        <w:rPr>
+          <w:lang w:val="en-AS"/>
+        </w:rPr>
+        <w:t xml:space="preserve"> hingga pengelolaan konten dan pembelajaran melalui </w:t>
+      </w:r>
+      <w:r>
+        <w:rPr>
+          <w:i/>
+          <w:iCs/>
+          <w:lang w:val="en-AS"/>
+        </w:rPr>
+        <w:t xml:space="preserve">content management dan learning management component. </w:t>
       </w:r>
     </w:p>
     <w:p>
@@ -13414,1381 +13464,156 @@
         <w:spacing w:before="40" w:after="0"/>
         <w:ind w:left="1440" w:firstLine="576"/>
         <w:rPr>
-          <w:lang w:val="id-ID"/>
-        </w:rPr>
-      </w:pPr>
-      <w:r>
-        <w:rPr>
-          <w:lang w:val="id-ID"/>
-        </w:rPr>
-        <w:t>Diagram</w:t>
-      </w:r>
-      <w:r>
-        <w:rPr>
-          <w:lang w:val="id-ID"/>
-        </w:rPr>
-        <w:t xml:space="preserve"> pada gambar</w:t>
-      </w:r>
-      <w:r>
-        <w:rPr>
-          <w:lang w:val="id-ID"/>
-        </w:rPr>
-        <w:t xml:space="preserve"> </w:t>
-      </w:r>
-      <w:r>
-        <w:rPr>
-          <w:lang w:val="id-ID"/>
-        </w:rPr>
-        <w:t>c.3</w:t>
-      </w:r>
-      <w:r>
-        <w:rPr>
-          <w:lang w:val="id-ID"/>
-        </w:rPr>
-        <w:t xml:space="preserve"> menunjukkan sebuah sistem Modul Kode Editor yang terdiri dari beberapa komponen utama yaitu </w:t>
+          <w:lang w:val="en-AS"/>
+        </w:rPr>
+      </w:pPr>
+      <w:r>
+        <w:rPr>
+          <w:lang w:val="en-AS"/>
+        </w:rPr>
+        <w:t xml:space="preserve">Komponen – komponen ini terhubung melalui </w:t>
       </w:r>
       <w:r>
         <w:rPr>
           <w:i/>
           <w:iCs/>
-          <w:lang w:val="id-ID"/>
-        </w:rPr>
-        <w:t xml:space="preserve">State </w:t>
-      </w:r>
-      <w:proofErr w:type="spellStart"/>
+          <w:lang w:val="en-AS"/>
+        </w:rPr>
+        <w:t xml:space="preserve">API </w:t>
+      </w:r>
       <w:r>
         <w:rPr>
           <w:i/>
           <w:iCs/>
-          <w:lang w:val="id-ID"/>
-        </w:rPr>
-        <w:t>Manager</w:t>
-      </w:r>
-      <w:proofErr w:type="spellEnd"/>
+          <w:lang w:val="en-AS"/>
+        </w:rPr>
+        <w:t>G</w:t>
+      </w:r>
       <w:r>
         <w:rPr>
           <w:i/>
           <w:iCs/>
-          <w:lang w:val="id-ID"/>
-        </w:rPr>
-        <w:t xml:space="preserve">, Code Editor UI, State </w:t>
-      </w:r>
-      <w:proofErr w:type="spellStart"/>
+          <w:lang w:val="en-AS"/>
+        </w:rPr>
+        <w:t>ateway</w:t>
+      </w:r>
       <w:r>
         <w:rPr>
           <w:i/>
           <w:iCs/>
-          <w:lang w:val="id-ID"/>
-        </w:rPr>
-        <w:t>Handler</w:t>
-      </w:r>
-      <w:proofErr w:type="spellEnd"/>
+          <w:lang w:val="en-AS"/>
+        </w:rPr>
+        <w:t xml:space="preserve"> </w:t>
+      </w:r>
       <w:r>
         <w:rPr>
           <w:i/>
           <w:iCs/>
-          <w:lang w:val="id-ID"/>
-        </w:rPr>
-        <w:t xml:space="preserve">, State </w:t>
-      </w:r>
-      <w:proofErr w:type="spellStart"/>
+          <w:lang w:val="en-AS"/>
+        </w:rPr>
+        <w:t>Component</w:t>
+      </w:r>
+      <w:r>
+        <w:rPr>
+          <w:lang w:val="en-AS"/>
+        </w:rPr>
+        <w:t xml:space="preserve"> dan disimpan dalam </w:t>
+      </w:r>
       <w:r>
         <w:rPr>
           <w:i/>
           <w:iCs/>
-          <w:lang w:val="id-ID"/>
-        </w:rPr>
-        <w:t>Storage</w:t>
-      </w:r>
-      <w:proofErr w:type="spellEnd"/>
+          <w:lang w:val="en-AS"/>
+        </w:rPr>
+        <w:t>Database Component</w:t>
+      </w:r>
       <w:r>
         <w:rPr>
           <w:i/>
           <w:iCs/>
-          <w:lang w:val="id-ID"/>
-        </w:rPr>
-        <w:t xml:space="preserve">, Editor </w:t>
+          <w:lang w:val="en-AS"/>
+        </w:rPr>
+        <w:t xml:space="preserve">. Authentication Component </w:t>
+      </w:r>
+      <w:r>
+        <w:rPr>
+          <w:lang w:val="en-AS"/>
+        </w:rPr>
+        <w:t xml:space="preserve">digunakan untuk mengatur </w:t>
       </w:r>
       <w:proofErr w:type="spellStart"/>
+      <w:r>
+        <w:rPr>
+          <w:lang w:val="en-AS"/>
+        </w:rPr>
+        <w:t>autentikasi</w:t>
+      </w:r>
+      <w:proofErr w:type="spellEnd"/>
+      <w:r>
+        <w:rPr>
+          <w:lang w:val="en-AS"/>
+        </w:rPr>
+        <w:t xml:space="preserve"> dan otorisasi pengguna, sedangkan </w:t>
+      </w:r>
       <w:r>
         <w:rPr>
           <w:i/>
           <w:iCs/>
-          <w:lang w:val="id-ID"/>
-        </w:rPr>
-        <w:t>Component</w:t>
-      </w:r>
-      <w:proofErr w:type="spellEnd"/>
+          <w:lang w:val="en-AS"/>
+        </w:rPr>
+        <w:t>Api Services</w:t>
+      </w:r>
+      <w:r>
+        <w:rPr>
+          <w:lang w:val="en-AS"/>
+        </w:rPr>
+        <w:t xml:space="preserve"> tidak dihubungkan dengan </w:t>
+      </w:r>
       <w:r>
         <w:rPr>
           <w:i/>
           <w:iCs/>
-          <w:lang w:val="id-ID"/>
-        </w:rPr>
-        <w:t>,</w:t>
-      </w:r>
-      <w:r>
-        <w:rPr>
-          <w:lang w:val="id-ID"/>
-        </w:rPr>
-        <w:t xml:space="preserve"> dan </w:t>
+          <w:lang w:val="en-AS"/>
+        </w:rPr>
+        <w:t>Authentication Component</w:t>
+      </w:r>
+      <w:r>
+        <w:rPr>
+          <w:lang w:val="en-AS"/>
+        </w:rPr>
+        <w:t xml:space="preserve"> dikarenakan proses </w:t>
       </w:r>
       <w:proofErr w:type="spellStart"/>
       <w:r>
         <w:rPr>
-          <w:i/>
-          <w:iCs/>
-          <w:lang w:val="id-ID"/>
-        </w:rPr>
-        <w:t>Toolbar</w:t>
+          <w:lang w:val="en-AS"/>
+        </w:rPr>
+        <w:t>autentikasi</w:t>
       </w:r>
       <w:proofErr w:type="spellEnd"/>
       <w:r>
         <w:rPr>
-          <w:i/>
-          <w:iCs/>
-          <w:lang w:val="id-ID"/>
+          <w:lang w:val="en-AS"/>
+        </w:rPr>
+        <w:t xml:space="preserve"> terjadi diluar sistem </w:t>
+      </w:r>
+      <w:r>
+        <w:rPr>
+          <w:lang w:val="en-AS"/>
+        </w:rPr>
+        <w:t>menggunakan</w:t>
+      </w:r>
+      <w:r>
+        <w:rPr>
+          <w:lang w:val="en-AS"/>
+        </w:rPr>
+        <w:t xml:space="preserve"> token API.</w:t>
+      </w:r>
+      <w:r>
+        <w:rPr>
+          <w:lang w:val="en-AS"/>
         </w:rPr>
         <w:t xml:space="preserve"> </w:t>
-      </w:r>
-      <w:proofErr w:type="spellStart"/>
-      <w:r>
-        <w:rPr>
-          <w:i/>
-          <w:iCs/>
-          <w:lang w:val="id-ID"/>
-        </w:rPr>
-        <w:t>Component</w:t>
-      </w:r>
-      <w:proofErr w:type="spellEnd"/>
-      <w:r>
-        <w:rPr>
-          <w:i/>
-          <w:iCs/>
-          <w:lang w:val="id-ID"/>
-        </w:rPr>
-        <w:t>.</w:t>
-      </w:r>
-      <w:r>
-        <w:rPr>
-          <w:lang w:val="id-ID"/>
-        </w:rPr>
-        <w:t xml:space="preserve"> Selain itu, diagram juga menunjukkan dua </w:t>
-      </w:r>
-      <w:proofErr w:type="spellStart"/>
-      <w:r>
-        <w:rPr>
-          <w:lang w:val="id-ID"/>
-        </w:rPr>
-        <w:t>subgraph</w:t>
-      </w:r>
-      <w:proofErr w:type="spellEnd"/>
-      <w:r>
-        <w:rPr>
-          <w:lang w:val="id-ID"/>
-        </w:rPr>
-        <w:t>, yaitu Server-</w:t>
-      </w:r>
-      <w:proofErr w:type="spellStart"/>
-      <w:r>
-        <w:rPr>
-          <w:lang w:val="id-ID"/>
-        </w:rPr>
-        <w:t>Side</w:t>
-      </w:r>
-      <w:proofErr w:type="spellEnd"/>
-      <w:r>
-        <w:rPr>
-          <w:lang w:val="id-ID"/>
-        </w:rPr>
-        <w:t xml:space="preserve"> dan </w:t>
-      </w:r>
-      <w:proofErr w:type="spellStart"/>
-      <w:r>
-        <w:rPr>
-          <w:lang w:val="id-ID"/>
-        </w:rPr>
-        <w:t>Database</w:t>
-      </w:r>
-      <w:proofErr w:type="spellEnd"/>
-      <w:r>
-        <w:rPr>
-          <w:i/>
-          <w:iCs/>
-          <w:lang w:val="id-ID"/>
-        </w:rPr>
-        <w:t>,</w:t>
-      </w:r>
-      <w:r>
-        <w:rPr>
-          <w:lang w:val="id-ID"/>
-        </w:rPr>
-        <w:t xml:space="preserve"> yang menunjukkan bahwa sistem Modul Kode Editor ini terhubung dengan server dan </w:t>
-      </w:r>
-      <w:proofErr w:type="spellStart"/>
-      <w:r>
-        <w:rPr>
-          <w:lang w:val="id-ID"/>
-        </w:rPr>
-        <w:t>database</w:t>
-      </w:r>
-      <w:proofErr w:type="spellEnd"/>
-      <w:r>
-        <w:rPr>
-          <w:lang w:val="id-ID"/>
-        </w:rPr>
-        <w:t>.</w:t>
-      </w:r>
-    </w:p>
-    <w:p>
-      <w:pPr>
-        <w:pStyle w:val="ListParagraph"/>
-        <w:spacing w:before="40" w:after="0"/>
-        <w:ind w:left="1440" w:firstLine="576"/>
-        <w:rPr>
-          <w:lang w:val="id-ID"/>
-        </w:rPr>
-      </w:pPr>
-      <w:r>
-        <w:rPr>
-          <w:lang w:val="id-ID"/>
-        </w:rPr>
-        <w:t xml:space="preserve">Komponen utama di dalam Modul Kode Editor adalah </w:t>
-      </w:r>
-      <w:r>
-        <w:rPr>
-          <w:i/>
-          <w:iCs/>
-          <w:lang w:val="id-ID"/>
-        </w:rPr>
-        <w:t xml:space="preserve">State </w:t>
-      </w:r>
-      <w:proofErr w:type="spellStart"/>
-      <w:r>
-        <w:rPr>
-          <w:i/>
-          <w:iCs/>
-          <w:lang w:val="id-ID"/>
-        </w:rPr>
-        <w:t>Manager</w:t>
-      </w:r>
-      <w:proofErr w:type="spellEnd"/>
-      <w:r>
-        <w:rPr>
-          <w:i/>
-          <w:iCs/>
-          <w:lang w:val="id-ID"/>
-        </w:rPr>
-        <w:t xml:space="preserve">, Code Editor UI, State </w:t>
-      </w:r>
-      <w:proofErr w:type="spellStart"/>
-      <w:r>
-        <w:rPr>
-          <w:i/>
-          <w:iCs/>
-          <w:lang w:val="id-ID"/>
-        </w:rPr>
-        <w:t>Handler</w:t>
-      </w:r>
-      <w:proofErr w:type="spellEnd"/>
-      <w:r>
-        <w:rPr>
-          <w:i/>
-          <w:iCs/>
-          <w:lang w:val="id-ID"/>
-        </w:rPr>
-        <w:t xml:space="preserve">, State </w:t>
-      </w:r>
-      <w:proofErr w:type="spellStart"/>
-      <w:r>
-        <w:rPr>
-          <w:i/>
-          <w:iCs/>
-          <w:lang w:val="id-ID"/>
-        </w:rPr>
-        <w:t>Storage</w:t>
-      </w:r>
-      <w:proofErr w:type="spellEnd"/>
-      <w:r>
-        <w:rPr>
-          <w:i/>
-          <w:iCs/>
-          <w:lang w:val="id-ID"/>
-        </w:rPr>
-        <w:t xml:space="preserve">, Editor </w:t>
-      </w:r>
-      <w:proofErr w:type="spellStart"/>
-      <w:r>
-        <w:rPr>
-          <w:i/>
-          <w:iCs/>
-          <w:lang w:val="id-ID"/>
-        </w:rPr>
-        <w:t>Component</w:t>
-      </w:r>
-      <w:proofErr w:type="spellEnd"/>
-      <w:r>
-        <w:rPr>
-          <w:lang w:val="id-ID"/>
-        </w:rPr>
-        <w:t xml:space="preserve">, dan </w:t>
-      </w:r>
-      <w:proofErr w:type="spellStart"/>
-      <w:r>
-        <w:rPr>
-          <w:i/>
-          <w:iCs/>
-          <w:lang w:val="id-ID"/>
-        </w:rPr>
-        <w:t>Toolbar</w:t>
-      </w:r>
-      <w:proofErr w:type="spellEnd"/>
-      <w:r>
-        <w:rPr>
-          <w:i/>
-          <w:iCs/>
-          <w:lang w:val="id-ID"/>
-        </w:rPr>
-        <w:t xml:space="preserve"> </w:t>
-      </w:r>
-      <w:proofErr w:type="spellStart"/>
-      <w:r>
-        <w:rPr>
-          <w:i/>
-          <w:iCs/>
-          <w:lang w:val="id-ID"/>
-        </w:rPr>
-        <w:t>Component</w:t>
-      </w:r>
-      <w:proofErr w:type="spellEnd"/>
-      <w:r>
-        <w:rPr>
-          <w:i/>
-          <w:iCs/>
-          <w:lang w:val="id-ID"/>
-        </w:rPr>
-        <w:t>.</w:t>
-      </w:r>
-      <w:r>
-        <w:rPr>
-          <w:lang w:val="id-ID"/>
-        </w:rPr>
-        <w:t xml:space="preserve"> </w:t>
-      </w:r>
-      <w:r>
-        <w:rPr>
-          <w:i/>
-          <w:iCs/>
-          <w:lang w:val="id-ID"/>
-        </w:rPr>
-        <w:t xml:space="preserve">State </w:t>
-      </w:r>
-      <w:proofErr w:type="spellStart"/>
-      <w:r>
-        <w:rPr>
-          <w:i/>
-          <w:iCs/>
-          <w:lang w:val="id-ID"/>
-        </w:rPr>
-        <w:t>Manager</w:t>
-      </w:r>
-      <w:proofErr w:type="spellEnd"/>
-      <w:r>
-        <w:rPr>
-          <w:lang w:val="id-ID"/>
-        </w:rPr>
-        <w:t xml:space="preserve"> bertanggung jawab untuk mengelola status aplikasi, sedangkan </w:t>
-      </w:r>
-      <w:r>
-        <w:rPr>
-          <w:i/>
-          <w:iCs/>
-          <w:lang w:val="id-ID"/>
-        </w:rPr>
-        <w:t>Code Editor UI</w:t>
-      </w:r>
-      <w:r>
-        <w:rPr>
-          <w:lang w:val="id-ID"/>
-        </w:rPr>
-        <w:t xml:space="preserve"> adalah antarmuka pengguna untuk mengedit kode. </w:t>
-      </w:r>
-      <w:r>
-        <w:rPr>
-          <w:i/>
-          <w:iCs/>
-          <w:lang w:val="id-ID"/>
-        </w:rPr>
-        <w:t xml:space="preserve">State </w:t>
-      </w:r>
-      <w:proofErr w:type="spellStart"/>
-      <w:r>
-        <w:rPr>
-          <w:i/>
-          <w:iCs/>
-          <w:lang w:val="id-ID"/>
-        </w:rPr>
-        <w:t>Handler</w:t>
-      </w:r>
-      <w:proofErr w:type="spellEnd"/>
-      <w:r>
-        <w:rPr>
-          <w:lang w:val="id-ID"/>
-        </w:rPr>
-        <w:t xml:space="preserve"> dan </w:t>
-      </w:r>
-      <w:r>
-        <w:rPr>
-          <w:i/>
-          <w:iCs/>
-          <w:lang w:val="id-ID"/>
-        </w:rPr>
-        <w:t xml:space="preserve">State </w:t>
-      </w:r>
-      <w:proofErr w:type="spellStart"/>
-      <w:r>
-        <w:rPr>
-          <w:i/>
-          <w:iCs/>
-          <w:lang w:val="id-ID"/>
-        </w:rPr>
-        <w:t>Storage</w:t>
-      </w:r>
-      <w:proofErr w:type="spellEnd"/>
-      <w:r>
-        <w:rPr>
-          <w:lang w:val="id-ID"/>
-        </w:rPr>
-        <w:t xml:space="preserve"> bertanggung jawab untuk mengelola status dan </w:t>
-      </w:r>
-      <w:r>
-        <w:rPr>
-          <w:lang w:val="id-ID"/>
-        </w:rPr>
-        <w:lastRenderedPageBreak/>
-        <w:t xml:space="preserve">menyimpannya dalam penyimpanan status. </w:t>
-      </w:r>
-      <w:r>
-        <w:rPr>
-          <w:i/>
-          <w:iCs/>
-          <w:lang w:val="id-ID"/>
-        </w:rPr>
-        <w:t xml:space="preserve">Editor </w:t>
-      </w:r>
-      <w:proofErr w:type="spellStart"/>
-      <w:r>
-        <w:rPr>
-          <w:i/>
-          <w:iCs/>
-          <w:lang w:val="id-ID"/>
-        </w:rPr>
-        <w:t>Component</w:t>
-      </w:r>
-      <w:proofErr w:type="spellEnd"/>
-      <w:r>
-        <w:rPr>
-          <w:lang w:val="id-ID"/>
-        </w:rPr>
-        <w:t xml:space="preserve"> dan </w:t>
-      </w:r>
-      <w:proofErr w:type="spellStart"/>
-      <w:r>
-        <w:rPr>
-          <w:i/>
-          <w:iCs/>
-          <w:lang w:val="id-ID"/>
-        </w:rPr>
-        <w:t>Toolbar</w:t>
-      </w:r>
-      <w:proofErr w:type="spellEnd"/>
-      <w:r>
-        <w:rPr>
-          <w:i/>
-          <w:iCs/>
-          <w:lang w:val="id-ID"/>
-        </w:rPr>
-        <w:t xml:space="preserve"> </w:t>
-      </w:r>
-      <w:proofErr w:type="spellStart"/>
-      <w:r>
-        <w:rPr>
-          <w:i/>
-          <w:iCs/>
-          <w:lang w:val="id-ID"/>
-        </w:rPr>
-        <w:t>Component</w:t>
-      </w:r>
-      <w:proofErr w:type="spellEnd"/>
-      <w:r>
-        <w:rPr>
-          <w:lang w:val="id-ID"/>
-        </w:rPr>
-        <w:t xml:space="preserve"> merupakan komponen yang membentuk </w:t>
-      </w:r>
-      <w:r>
-        <w:rPr>
-          <w:i/>
-          <w:iCs/>
-          <w:lang w:val="id-ID"/>
-        </w:rPr>
-        <w:t>Code Editor UI.</w:t>
-      </w:r>
-    </w:p>
-    <w:p>
-      <w:pPr>
-        <w:pStyle w:val="ListParagraph"/>
-        <w:spacing w:before="40" w:after="0"/>
-        <w:ind w:left="1440" w:firstLine="576"/>
-        <w:rPr>
-          <w:lang w:val="id-ID"/>
-        </w:rPr>
-      </w:pPr>
-      <w:proofErr w:type="spellStart"/>
-      <w:r>
-        <w:rPr>
-          <w:lang w:val="id-ID"/>
-        </w:rPr>
-        <w:t>Subgraph</w:t>
-      </w:r>
-      <w:proofErr w:type="spellEnd"/>
-      <w:r>
-        <w:rPr>
-          <w:lang w:val="id-ID"/>
-        </w:rPr>
-        <w:t xml:space="preserve"> Server-</w:t>
-      </w:r>
-      <w:proofErr w:type="spellStart"/>
-      <w:r>
-        <w:rPr>
-          <w:lang w:val="id-ID"/>
-        </w:rPr>
-        <w:t>Side</w:t>
-      </w:r>
-      <w:proofErr w:type="spellEnd"/>
-      <w:r>
-        <w:rPr>
-          <w:lang w:val="id-ID"/>
-        </w:rPr>
-        <w:t xml:space="preserve"> menunjukkan adanya dua komponen yaitu </w:t>
-      </w:r>
-      <w:proofErr w:type="spellStart"/>
-      <w:r>
-        <w:rPr>
-          <w:i/>
-          <w:iCs/>
-          <w:lang w:val="id-ID"/>
-        </w:rPr>
-        <w:t>Request</w:t>
-      </w:r>
-      <w:proofErr w:type="spellEnd"/>
-      <w:r>
-        <w:rPr>
-          <w:i/>
-          <w:iCs/>
-          <w:lang w:val="id-ID"/>
-        </w:rPr>
-        <w:t xml:space="preserve"> </w:t>
-      </w:r>
-      <w:proofErr w:type="spellStart"/>
-      <w:r>
-        <w:rPr>
-          <w:i/>
-          <w:iCs/>
-          <w:lang w:val="id-ID"/>
-        </w:rPr>
-        <w:t>Handler</w:t>
-      </w:r>
-      <w:proofErr w:type="spellEnd"/>
-      <w:r>
-        <w:rPr>
-          <w:lang w:val="id-ID"/>
-        </w:rPr>
-        <w:t xml:space="preserve"> dan </w:t>
-      </w:r>
-      <w:proofErr w:type="spellStart"/>
-      <w:r>
-        <w:rPr>
-          <w:i/>
-          <w:iCs/>
-          <w:lang w:val="id-ID"/>
-        </w:rPr>
-        <w:t>Response</w:t>
-      </w:r>
-      <w:proofErr w:type="spellEnd"/>
-      <w:r>
-        <w:rPr>
-          <w:i/>
-          <w:iCs/>
-          <w:lang w:val="id-ID"/>
-        </w:rPr>
-        <w:t xml:space="preserve"> </w:t>
-      </w:r>
-      <w:proofErr w:type="spellStart"/>
-      <w:r>
-        <w:rPr>
-          <w:i/>
-          <w:iCs/>
-          <w:lang w:val="id-ID"/>
-        </w:rPr>
-        <w:t>Handler</w:t>
-      </w:r>
-      <w:proofErr w:type="spellEnd"/>
-      <w:r>
-        <w:rPr>
-          <w:i/>
-          <w:iCs/>
-          <w:lang w:val="id-ID"/>
-        </w:rPr>
-        <w:t>.</w:t>
-      </w:r>
-      <w:r>
-        <w:rPr>
-          <w:lang w:val="id-ID"/>
-        </w:rPr>
-        <w:t xml:space="preserve"> </w:t>
-      </w:r>
-      <w:proofErr w:type="spellStart"/>
-      <w:r>
-        <w:rPr>
-          <w:i/>
-          <w:iCs/>
-          <w:lang w:val="id-ID"/>
-        </w:rPr>
-        <w:t>Request</w:t>
-      </w:r>
-      <w:proofErr w:type="spellEnd"/>
-      <w:r>
-        <w:rPr>
-          <w:i/>
-          <w:iCs/>
-          <w:lang w:val="id-ID"/>
-        </w:rPr>
-        <w:t xml:space="preserve"> </w:t>
-      </w:r>
-      <w:proofErr w:type="spellStart"/>
-      <w:r>
-        <w:rPr>
-          <w:i/>
-          <w:iCs/>
-          <w:lang w:val="id-ID"/>
-        </w:rPr>
-        <w:t>Handler</w:t>
-      </w:r>
-      <w:proofErr w:type="spellEnd"/>
-      <w:r>
-        <w:rPr>
-          <w:lang w:val="id-ID"/>
-        </w:rPr>
-        <w:t xml:space="preserve"> bertanggung jawab untuk menangani permintaan dari </w:t>
-      </w:r>
-      <w:proofErr w:type="spellStart"/>
-      <w:r>
-        <w:rPr>
-          <w:lang w:val="id-ID"/>
-        </w:rPr>
-        <w:t>client</w:t>
-      </w:r>
-      <w:proofErr w:type="spellEnd"/>
-      <w:r>
-        <w:rPr>
-          <w:lang w:val="id-ID"/>
-        </w:rPr>
-        <w:t xml:space="preserve"> ke server, sedangkan </w:t>
-      </w:r>
-      <w:proofErr w:type="spellStart"/>
-      <w:r>
-        <w:rPr>
-          <w:i/>
-          <w:iCs/>
-          <w:lang w:val="id-ID"/>
-        </w:rPr>
-        <w:t>Response</w:t>
-      </w:r>
-      <w:proofErr w:type="spellEnd"/>
-      <w:r>
-        <w:rPr>
-          <w:i/>
-          <w:iCs/>
-          <w:lang w:val="id-ID"/>
-        </w:rPr>
-        <w:t xml:space="preserve"> </w:t>
-      </w:r>
-      <w:proofErr w:type="spellStart"/>
-      <w:r>
-        <w:rPr>
-          <w:i/>
-          <w:iCs/>
-          <w:lang w:val="id-ID"/>
-        </w:rPr>
-        <w:t>Handler</w:t>
-      </w:r>
-      <w:proofErr w:type="spellEnd"/>
-      <w:r>
-        <w:rPr>
-          <w:lang w:val="id-ID"/>
-        </w:rPr>
-        <w:t xml:space="preserve"> bertanggung jawab untuk mengirimkan respons dari server ke </w:t>
-      </w:r>
-      <w:proofErr w:type="spellStart"/>
-      <w:r>
-        <w:rPr>
-          <w:lang w:val="id-ID"/>
-        </w:rPr>
-        <w:t>client</w:t>
-      </w:r>
-      <w:proofErr w:type="spellEnd"/>
-      <w:r>
-        <w:rPr>
-          <w:lang w:val="id-ID"/>
-        </w:rPr>
-        <w:t>.</w:t>
-      </w:r>
-    </w:p>
-    <w:p>
-      <w:pPr>
-        <w:pStyle w:val="ListParagraph"/>
-        <w:spacing w:before="40" w:after="0"/>
-        <w:ind w:left="1440" w:firstLine="576"/>
-        <w:rPr>
-          <w:lang w:val="id-ID"/>
-        </w:rPr>
-      </w:pPr>
-      <w:proofErr w:type="spellStart"/>
-      <w:r>
-        <w:rPr>
-          <w:lang w:val="id-ID"/>
-        </w:rPr>
-        <w:t>Subgraph</w:t>
-      </w:r>
-      <w:proofErr w:type="spellEnd"/>
-      <w:r>
-        <w:rPr>
-          <w:lang w:val="id-ID"/>
-        </w:rPr>
-        <w:t xml:space="preserve"> </w:t>
-      </w:r>
-      <w:proofErr w:type="spellStart"/>
-      <w:r>
-        <w:rPr>
-          <w:lang w:val="id-ID"/>
-        </w:rPr>
-        <w:t>Database</w:t>
-      </w:r>
-      <w:proofErr w:type="spellEnd"/>
-      <w:r>
-        <w:rPr>
-          <w:lang w:val="id-ID"/>
-        </w:rPr>
-        <w:t xml:space="preserve"> menunjukkan adanya dua komponen yaitu </w:t>
-      </w:r>
-      <w:proofErr w:type="spellStart"/>
-      <w:r>
-        <w:rPr>
-          <w:i/>
-          <w:iCs/>
-          <w:lang w:val="id-ID"/>
-        </w:rPr>
-        <w:t>Query</w:t>
-      </w:r>
-      <w:proofErr w:type="spellEnd"/>
-      <w:r>
-        <w:rPr>
-          <w:i/>
-          <w:iCs/>
-          <w:lang w:val="id-ID"/>
-        </w:rPr>
-        <w:t xml:space="preserve"> </w:t>
-      </w:r>
-      <w:proofErr w:type="spellStart"/>
-      <w:r>
-        <w:rPr>
-          <w:i/>
-          <w:iCs/>
-          <w:lang w:val="id-ID"/>
-        </w:rPr>
-        <w:t>Executor</w:t>
-      </w:r>
-      <w:proofErr w:type="spellEnd"/>
-      <w:r>
-        <w:rPr>
-          <w:lang w:val="id-ID"/>
-        </w:rPr>
-        <w:t xml:space="preserve"> dan </w:t>
-      </w:r>
-      <w:proofErr w:type="spellStart"/>
-      <w:r>
-        <w:rPr>
-          <w:i/>
-          <w:iCs/>
-          <w:lang w:val="id-ID"/>
-        </w:rPr>
-        <w:t>Connection</w:t>
-      </w:r>
-      <w:proofErr w:type="spellEnd"/>
-      <w:r>
-        <w:rPr>
-          <w:i/>
-          <w:iCs/>
-          <w:lang w:val="id-ID"/>
-        </w:rPr>
-        <w:t xml:space="preserve"> </w:t>
-      </w:r>
-      <w:proofErr w:type="spellStart"/>
-      <w:r>
-        <w:rPr>
-          <w:i/>
-          <w:iCs/>
-          <w:lang w:val="id-ID"/>
-        </w:rPr>
-        <w:t>Manager</w:t>
-      </w:r>
-      <w:proofErr w:type="spellEnd"/>
-      <w:r>
-        <w:rPr>
-          <w:i/>
-          <w:iCs/>
-          <w:lang w:val="id-ID"/>
-        </w:rPr>
-        <w:t>.</w:t>
-      </w:r>
-      <w:r>
-        <w:rPr>
-          <w:lang w:val="id-ID"/>
-        </w:rPr>
-        <w:t xml:space="preserve"> </w:t>
-      </w:r>
-      <w:proofErr w:type="spellStart"/>
-      <w:r>
-        <w:rPr>
-          <w:i/>
-          <w:iCs/>
-          <w:lang w:val="id-ID"/>
-        </w:rPr>
-        <w:t>Query</w:t>
-      </w:r>
-      <w:proofErr w:type="spellEnd"/>
-      <w:r>
-        <w:rPr>
-          <w:i/>
-          <w:iCs/>
-          <w:lang w:val="id-ID"/>
-        </w:rPr>
-        <w:t xml:space="preserve"> </w:t>
-      </w:r>
-      <w:proofErr w:type="spellStart"/>
-      <w:r>
-        <w:rPr>
-          <w:i/>
-          <w:iCs/>
-          <w:lang w:val="id-ID"/>
-        </w:rPr>
-        <w:t>Executor</w:t>
-      </w:r>
-      <w:proofErr w:type="spellEnd"/>
-      <w:r>
-        <w:rPr>
-          <w:lang w:val="id-ID"/>
-        </w:rPr>
-        <w:t xml:space="preserve"> bertanggung jawab untuk mengeksekusi </w:t>
-      </w:r>
-      <w:proofErr w:type="spellStart"/>
-      <w:r>
-        <w:rPr>
-          <w:lang w:val="id-ID"/>
-        </w:rPr>
-        <w:t>kueri</w:t>
-      </w:r>
-      <w:proofErr w:type="spellEnd"/>
-      <w:r>
-        <w:rPr>
-          <w:lang w:val="id-ID"/>
-        </w:rPr>
-        <w:t xml:space="preserve"> ke </w:t>
-      </w:r>
-      <w:proofErr w:type="spellStart"/>
-      <w:r>
-        <w:rPr>
-          <w:lang w:val="id-ID"/>
-        </w:rPr>
-        <w:t>database</w:t>
-      </w:r>
-      <w:proofErr w:type="spellEnd"/>
-      <w:r>
-        <w:rPr>
-          <w:lang w:val="id-ID"/>
-        </w:rPr>
-        <w:t xml:space="preserve">, sedangkan </w:t>
-      </w:r>
-      <w:proofErr w:type="spellStart"/>
-      <w:r>
-        <w:rPr>
-          <w:i/>
-          <w:iCs/>
-          <w:lang w:val="id-ID"/>
-        </w:rPr>
-        <w:t>Connection</w:t>
-      </w:r>
-      <w:proofErr w:type="spellEnd"/>
-      <w:r>
-        <w:rPr>
-          <w:i/>
-          <w:iCs/>
-          <w:lang w:val="id-ID"/>
-        </w:rPr>
-        <w:t xml:space="preserve"> </w:t>
-      </w:r>
-      <w:proofErr w:type="spellStart"/>
-      <w:r>
-        <w:rPr>
-          <w:i/>
-          <w:iCs/>
-          <w:lang w:val="id-ID"/>
-        </w:rPr>
-        <w:t>Manager</w:t>
-      </w:r>
-      <w:proofErr w:type="spellEnd"/>
-      <w:r>
-        <w:rPr>
-          <w:lang w:val="id-ID"/>
-        </w:rPr>
-        <w:t xml:space="preserve"> bertanggung jawab untuk mengelola koneksi ke </w:t>
-      </w:r>
-      <w:proofErr w:type="spellStart"/>
-      <w:r>
-        <w:rPr>
-          <w:lang w:val="id-ID"/>
-        </w:rPr>
-        <w:t>database</w:t>
-      </w:r>
-      <w:proofErr w:type="spellEnd"/>
-      <w:r>
-        <w:rPr>
-          <w:lang w:val="id-ID"/>
-        </w:rPr>
-        <w:t>.</w:t>
-      </w:r>
-    </w:p>
-    <w:p>
-      <w:pPr>
-        <w:pStyle w:val="ListParagraph"/>
-        <w:spacing w:before="40"/>
-        <w:ind w:left="1440" w:firstLine="576"/>
-        <w:rPr>
-          <w:lang w:val="id-ID"/>
-        </w:rPr>
-      </w:pPr>
-      <w:r>
-        <w:rPr>
-          <w:lang w:val="id-ID"/>
-        </w:rPr>
-        <w:t>Diagram ini menunjukkan interaksi antara komponen-komponen di dalam sistem Modul Kode Editor dengan Server-</w:t>
-      </w:r>
-      <w:proofErr w:type="spellStart"/>
-      <w:r>
-        <w:rPr>
-          <w:lang w:val="id-ID"/>
-        </w:rPr>
-        <w:t>Side</w:t>
-      </w:r>
-      <w:proofErr w:type="spellEnd"/>
-      <w:r>
-        <w:rPr>
-          <w:lang w:val="id-ID"/>
-        </w:rPr>
-        <w:t xml:space="preserve"> dan </w:t>
-      </w:r>
-      <w:proofErr w:type="spellStart"/>
-      <w:r>
-        <w:rPr>
-          <w:lang w:val="id-ID"/>
-        </w:rPr>
-        <w:t>Database</w:t>
-      </w:r>
-      <w:proofErr w:type="spellEnd"/>
-      <w:r>
-        <w:rPr>
-          <w:lang w:val="id-ID"/>
-        </w:rPr>
-        <w:t xml:space="preserve">. </w:t>
-      </w:r>
-      <w:r>
-        <w:rPr>
-          <w:i/>
-          <w:iCs/>
-          <w:lang w:val="id-ID"/>
-        </w:rPr>
-        <w:t xml:space="preserve">State </w:t>
-      </w:r>
-      <w:proofErr w:type="spellStart"/>
-      <w:r>
-        <w:rPr>
-          <w:i/>
-          <w:iCs/>
-          <w:lang w:val="id-ID"/>
-        </w:rPr>
-        <w:t>Manager</w:t>
-      </w:r>
-      <w:proofErr w:type="spellEnd"/>
-      <w:r>
-        <w:rPr>
-          <w:lang w:val="id-ID"/>
-        </w:rPr>
-        <w:t xml:space="preserve"> berinteraksi dengan </w:t>
-      </w:r>
-      <w:r>
-        <w:rPr>
-          <w:i/>
-          <w:iCs/>
-          <w:lang w:val="id-ID"/>
-        </w:rPr>
-        <w:t xml:space="preserve">State </w:t>
-      </w:r>
-      <w:proofErr w:type="spellStart"/>
-      <w:r>
-        <w:rPr>
-          <w:i/>
-          <w:iCs/>
-          <w:lang w:val="id-ID"/>
-        </w:rPr>
-        <w:t>Handler</w:t>
-      </w:r>
-      <w:proofErr w:type="spellEnd"/>
-      <w:r>
-        <w:rPr>
-          <w:lang w:val="id-ID"/>
-        </w:rPr>
-        <w:t xml:space="preserve"> dan </w:t>
-      </w:r>
-      <w:r>
-        <w:rPr>
-          <w:i/>
-          <w:iCs/>
-          <w:lang w:val="id-ID"/>
-        </w:rPr>
-        <w:t xml:space="preserve">State </w:t>
-      </w:r>
-      <w:proofErr w:type="spellStart"/>
-      <w:r>
-        <w:rPr>
-          <w:i/>
-          <w:iCs/>
-          <w:lang w:val="id-ID"/>
-        </w:rPr>
-        <w:t>Storage</w:t>
-      </w:r>
-      <w:proofErr w:type="spellEnd"/>
-      <w:r>
-        <w:rPr>
-          <w:lang w:val="id-ID"/>
-        </w:rPr>
-        <w:t xml:space="preserve"> untuk mengelola status aplikasi. </w:t>
-      </w:r>
-      <w:r>
-        <w:rPr>
-          <w:i/>
-          <w:iCs/>
-          <w:lang w:val="id-ID"/>
-        </w:rPr>
-        <w:t>Code Editor UI</w:t>
-      </w:r>
-      <w:r>
-        <w:rPr>
-          <w:lang w:val="id-ID"/>
-        </w:rPr>
-        <w:t xml:space="preserve"> berinteraksi dengan </w:t>
-      </w:r>
-      <w:r>
-        <w:rPr>
-          <w:i/>
-          <w:iCs/>
-          <w:lang w:val="id-ID"/>
-        </w:rPr>
-        <w:t xml:space="preserve">Editor </w:t>
-      </w:r>
-      <w:proofErr w:type="spellStart"/>
-      <w:r>
-        <w:rPr>
-          <w:i/>
-          <w:iCs/>
-          <w:lang w:val="id-ID"/>
-        </w:rPr>
-        <w:t>Component</w:t>
-      </w:r>
-      <w:proofErr w:type="spellEnd"/>
-      <w:r>
-        <w:rPr>
-          <w:lang w:val="id-ID"/>
-        </w:rPr>
-        <w:t xml:space="preserve"> dan </w:t>
-      </w:r>
-      <w:proofErr w:type="spellStart"/>
-      <w:r>
-        <w:rPr>
-          <w:i/>
-          <w:iCs/>
-          <w:lang w:val="id-ID"/>
-        </w:rPr>
-        <w:t>Toolbar</w:t>
-      </w:r>
-      <w:proofErr w:type="spellEnd"/>
-      <w:r>
-        <w:rPr>
-          <w:i/>
-          <w:iCs/>
-          <w:lang w:val="id-ID"/>
-        </w:rPr>
-        <w:t xml:space="preserve"> </w:t>
-      </w:r>
-      <w:proofErr w:type="spellStart"/>
-      <w:r>
-        <w:rPr>
-          <w:i/>
-          <w:iCs/>
-          <w:lang w:val="id-ID"/>
-        </w:rPr>
-        <w:t>Component</w:t>
-      </w:r>
-      <w:proofErr w:type="spellEnd"/>
-      <w:r>
-        <w:rPr>
-          <w:lang w:val="id-ID"/>
-        </w:rPr>
-        <w:t xml:space="preserve"> untuk membentuk antarmuka pengguna. </w:t>
-      </w:r>
-      <w:proofErr w:type="spellStart"/>
-      <w:r>
-        <w:rPr>
-          <w:i/>
-          <w:iCs/>
-          <w:lang w:val="id-ID"/>
-        </w:rPr>
-        <w:t>Request</w:t>
-      </w:r>
-      <w:proofErr w:type="spellEnd"/>
-      <w:r>
-        <w:rPr>
-          <w:i/>
-          <w:iCs/>
-          <w:lang w:val="id-ID"/>
-        </w:rPr>
-        <w:t xml:space="preserve"> </w:t>
-      </w:r>
-      <w:proofErr w:type="spellStart"/>
-      <w:r>
-        <w:rPr>
-          <w:i/>
-          <w:iCs/>
-          <w:lang w:val="id-ID"/>
-        </w:rPr>
-        <w:t>Handler</w:t>
-      </w:r>
-      <w:proofErr w:type="spellEnd"/>
-      <w:r>
-        <w:rPr>
-          <w:lang w:val="id-ID"/>
-        </w:rPr>
-        <w:t xml:space="preserve"> dan </w:t>
-      </w:r>
-      <w:proofErr w:type="spellStart"/>
-      <w:r>
-        <w:rPr>
-          <w:i/>
-          <w:iCs/>
-          <w:lang w:val="id-ID"/>
-        </w:rPr>
-        <w:t>Response</w:t>
-      </w:r>
-      <w:proofErr w:type="spellEnd"/>
-      <w:r>
-        <w:rPr>
-          <w:i/>
-          <w:iCs/>
-          <w:lang w:val="id-ID"/>
-        </w:rPr>
-        <w:t xml:space="preserve"> </w:t>
-      </w:r>
-      <w:proofErr w:type="spellStart"/>
-      <w:r>
-        <w:rPr>
-          <w:i/>
-          <w:iCs/>
-          <w:lang w:val="id-ID"/>
-        </w:rPr>
-        <w:t>Handler</w:t>
-      </w:r>
-      <w:proofErr w:type="spellEnd"/>
-      <w:r>
-        <w:rPr>
-          <w:lang w:val="id-ID"/>
-        </w:rPr>
-        <w:t xml:space="preserve"> berinteraksi dengan </w:t>
-      </w:r>
-      <w:r>
-        <w:rPr>
-          <w:i/>
-          <w:iCs/>
-          <w:lang w:val="id-ID"/>
-        </w:rPr>
-        <w:t>Code Editor UI</w:t>
-      </w:r>
-      <w:r>
-        <w:rPr>
-          <w:lang w:val="id-ID"/>
-        </w:rPr>
-        <w:t xml:space="preserve"> untuk menangani permintaan dan respons antara </w:t>
-      </w:r>
-      <w:proofErr w:type="spellStart"/>
-      <w:r>
-        <w:rPr>
-          <w:lang w:val="id-ID"/>
-        </w:rPr>
-        <w:t>client</w:t>
-      </w:r>
-      <w:proofErr w:type="spellEnd"/>
-      <w:r>
-        <w:rPr>
-          <w:lang w:val="id-ID"/>
-        </w:rPr>
-        <w:t xml:space="preserve"> dan server. </w:t>
-      </w:r>
-      <w:proofErr w:type="spellStart"/>
-      <w:r>
-        <w:rPr>
-          <w:i/>
-          <w:iCs/>
-          <w:lang w:val="id-ID"/>
-        </w:rPr>
-        <w:t>Query</w:t>
-      </w:r>
-      <w:proofErr w:type="spellEnd"/>
-      <w:r>
-        <w:rPr>
-          <w:i/>
-          <w:iCs/>
-          <w:lang w:val="id-ID"/>
-        </w:rPr>
-        <w:t xml:space="preserve"> </w:t>
-      </w:r>
-      <w:proofErr w:type="spellStart"/>
-      <w:r>
-        <w:rPr>
-          <w:i/>
-          <w:iCs/>
-          <w:lang w:val="id-ID"/>
-        </w:rPr>
-        <w:t>Executor</w:t>
-      </w:r>
-      <w:proofErr w:type="spellEnd"/>
-      <w:r>
-        <w:rPr>
-          <w:lang w:val="id-ID"/>
-        </w:rPr>
-        <w:t xml:space="preserve"> berinteraksi dengan </w:t>
-      </w:r>
-      <w:proofErr w:type="spellStart"/>
-      <w:r>
-        <w:rPr>
-          <w:i/>
-          <w:iCs/>
-          <w:lang w:val="id-ID"/>
-        </w:rPr>
-        <w:t>Connection</w:t>
-      </w:r>
-      <w:proofErr w:type="spellEnd"/>
-      <w:r>
-        <w:rPr>
-          <w:i/>
-          <w:iCs/>
-          <w:lang w:val="id-ID"/>
-        </w:rPr>
-        <w:t xml:space="preserve"> </w:t>
-      </w:r>
-      <w:proofErr w:type="spellStart"/>
-      <w:r>
-        <w:rPr>
-          <w:i/>
-          <w:iCs/>
-          <w:lang w:val="id-ID"/>
-        </w:rPr>
-        <w:t>Manager</w:t>
-      </w:r>
-      <w:proofErr w:type="spellEnd"/>
-      <w:r>
-        <w:rPr>
-          <w:lang w:val="id-ID"/>
-        </w:rPr>
-        <w:t xml:space="preserve"> untuk mengeksekusi </w:t>
-      </w:r>
-      <w:proofErr w:type="spellStart"/>
-      <w:r>
-        <w:rPr>
-          <w:lang w:val="id-ID"/>
-        </w:rPr>
-        <w:t>kueri</w:t>
-      </w:r>
-      <w:proofErr w:type="spellEnd"/>
-      <w:r>
-        <w:rPr>
-          <w:lang w:val="id-ID"/>
-        </w:rPr>
-        <w:t xml:space="preserve"> ke </w:t>
-      </w:r>
-      <w:proofErr w:type="spellStart"/>
-      <w:r>
-        <w:rPr>
-          <w:lang w:val="id-ID"/>
-        </w:rPr>
-        <w:t>database</w:t>
-      </w:r>
-      <w:proofErr w:type="spellEnd"/>
-      <w:r>
-        <w:rPr>
-          <w:lang w:val="id-ID"/>
-        </w:rPr>
-        <w:t xml:space="preserve">. Dengan demikian, diagram ini memperlihatkan hubungan antara komponen-komponen utama dalam sistem Modul Kode Editor dengan </w:t>
-      </w:r>
-      <w:proofErr w:type="spellStart"/>
-      <w:r>
-        <w:rPr>
-          <w:lang w:val="id-ID"/>
-        </w:rPr>
-        <w:t>subgraph</w:t>
-      </w:r>
-      <w:proofErr w:type="spellEnd"/>
-      <w:r>
-        <w:rPr>
-          <w:lang w:val="id-ID"/>
-        </w:rPr>
-        <w:t xml:space="preserve"> Server-</w:t>
-      </w:r>
-      <w:proofErr w:type="spellStart"/>
-      <w:r>
-        <w:rPr>
-          <w:lang w:val="id-ID"/>
-        </w:rPr>
-        <w:t>Side</w:t>
-      </w:r>
-      <w:proofErr w:type="spellEnd"/>
-      <w:r>
-        <w:rPr>
-          <w:lang w:val="id-ID"/>
-        </w:rPr>
-        <w:t xml:space="preserve"> dan </w:t>
-      </w:r>
-      <w:proofErr w:type="spellStart"/>
-      <w:r>
-        <w:rPr>
-          <w:lang w:val="id-ID"/>
-        </w:rPr>
-        <w:t>Database</w:t>
-      </w:r>
-      <w:proofErr w:type="spellEnd"/>
-      <w:r>
-        <w:rPr>
-          <w:lang w:val="id-ID"/>
-        </w:rPr>
-        <w:t>.</w:t>
       </w:r>
     </w:p>
     <w:p>
@@ -14828,11 +13653,30 @@
         </w:rPr>
       </w:pPr>
       <w:r>
-        <w:t xml:space="preserve">Level 4 dari C4 model adalah Code Diagram, yang merepresentasikan implementasi kode dari setiap komponen pada level sebelumnya. Diagram ini digunakan untuk </w:t>
-      </w:r>
-      <w:r>
-        <w:lastRenderedPageBreak/>
-        <w:t>mempermudah dalam memahami struktur kode pada setiap komponen.</w:t>
+        <w:t>Level 4 dari C4 model adalah Code Diagram, yang merepresentasikan implementasi kode dari setiap komponen pada level sebelumnya.</w:t>
+      </w:r>
+      <w:r>
+        <w:rPr>
+          <w:lang w:val="en-AS"/>
+        </w:rPr>
+        <w:t xml:space="preserve"> Pada level ini biasanya digambarkan menggunakan UML </w:t>
+      </w:r>
+      <w:r>
+        <w:rPr>
+          <w:i/>
+          <w:iCs/>
+          <w:lang w:val="en-AS"/>
+        </w:rPr>
+        <w:t>(Unified Modelling Language)</w:t>
+      </w:r>
+      <w:r>
+        <w:rPr>
+          <w:lang w:val="en-AS"/>
+        </w:rPr>
+        <w:t>.</w:t>
+      </w:r>
+      <w:r>
+        <w:t xml:space="preserve"> Diagram ini digunakan untuk mempermudah dalam memahami struktur kode pada setiap komponen.</w:t>
       </w:r>
     </w:p>
     <w:p>
@@ -14866,9 +13710,9 @@
           <w:lang w:val="en-AS"/>
         </w:rPr>
         <w:sectPr>
-          <w:headerReference w:type="default" r:id="rId25"/>
-          <w:headerReference w:type="first" r:id="rId26"/>
-          <w:footerReference w:type="first" r:id="rId27"/>
+          <w:headerReference w:type="default" r:id="rId24"/>
+          <w:headerReference w:type="first" r:id="rId25"/>
+          <w:footerReference w:type="first" r:id="rId26"/>
           <w:pgSz w:w="12191" w:h="16840"/>
           <w:pgMar w:top="2268" w:right="1701" w:bottom="1701" w:left="2268" w:header="720" w:footer="720" w:gutter="0"/>
           <w:cols w:space="720"/>
@@ -14879,10 +13723,794 @@
     </w:p>
     <w:p>
       <w:pPr>
-        <w:pStyle w:val="Heading1"/>
+        <w:pStyle w:val="Heading2"/>
+        <w:numPr>
+          <w:ilvl w:val="2"/>
+          <w:numId w:val="25"/>
+        </w:numPr>
       </w:pPr>
       <w:bookmarkStart w:id="61" w:name="_Toc462552792"/>
       <w:bookmarkStart w:id="62" w:name="_Toc127646398"/>
+      <w:r>
+        <w:rPr>
+          <w:lang w:val="en-AS"/>
+        </w:rPr>
+        <w:lastRenderedPageBreak/>
+        <w:t>Perancangan Basis Data</w:t>
+      </w:r>
+    </w:p>
+    <w:p>
+      <w:pPr>
+        <w:pStyle w:val="Heading2"/>
+        <w:numPr>
+          <w:ilvl w:val="2"/>
+          <w:numId w:val="25"/>
+        </w:numPr>
+        <w:tabs>
+          <w:tab w:val="clear" w:pos="720"/>
+        </w:tabs>
+        <w:spacing w:before="40" w:after="0"/>
+        <w:ind w:left="1440"/>
+        <w:rPr>
+          <w:lang w:val="en-AS"/>
+        </w:rPr>
+      </w:pPr>
+      <w:r>
+        <w:rPr>
+          <w:lang w:val="en-AS"/>
+        </w:rPr>
+        <w:t>Perancangan Antarmuka</w:t>
+      </w:r>
+    </w:p>
+    <w:p>
+      <w:pPr>
+        <w:pStyle w:val="ListParagraph"/>
+        <w:spacing w:before="40" w:after="0"/>
+        <w:ind w:firstLine="576"/>
+        <w:rPr>
+          <w:lang w:val="en-AS"/>
+        </w:rPr>
+      </w:pPr>
+      <w:r>
+        <w:t xml:space="preserve">Antarmuka adalah elemen penting dalam sistem e-learning karena antarmuka memungkinkan pengguna untuk berinteraksi dengan sistem dan memperoleh materi pembelajaran. Dalam perancangan antarmuka, penting untuk mempertimbangkan desain yang responsif, sederhana dan intuitif, serta menggunakan ikon dan warna yang tepat untuk membantu pengguna memahami antarmuka dengan lebih baik. Selain itu, visualisasi kode editor dan umpan balik yang jelas juga perlu dipertimbangkan dalam perancangan antarmuka untuk memastikan pengguna dapat dengan mudah memahami konsep pemrograman dan memperbaiki kesalahan dalam proses pembelajaran. Dalam bagian ini, akan dibahas perencanaan antarmuka </w:t>
+      </w:r>
+      <w:r>
+        <w:rPr>
+          <w:lang w:val="en-AS"/>
+        </w:rPr>
+        <w:t xml:space="preserve">pada sistem e – </w:t>
+      </w:r>
+      <w:r>
+        <w:rPr>
+          <w:lang w:val="en-AS"/>
+        </w:rPr>
+        <w:t>learning.</w:t>
+      </w:r>
+    </w:p>
+    <w:p>
+      <w:pPr>
+        <w:pStyle w:val="ListParagraph"/>
+        <w:numPr>
+          <w:ilvl w:val="1"/>
+          <w:numId w:val="33"/>
+        </w:numPr>
+        <w:spacing w:before="40" w:after="0"/>
+        <w:ind w:left="2016" w:hanging="576"/>
+        <w:rPr>
+          <w:lang w:val="en-AS"/>
+        </w:rPr>
+      </w:pPr>
+      <w:r>
+        <w:rPr>
+          <w:lang w:val="en-AS"/>
+        </w:rPr>
+        <w:t xml:space="preserve">Wireframe Course </w:t>
+      </w:r>
+    </w:p>
+    <w:p>
+      <w:pPr>
+        <w:pStyle w:val="ListParagraph"/>
+        <w:spacing w:before="40" w:after="0"/>
+        <w:ind w:left="0"/>
+        <w:jc w:val="center"/>
+        <w:rPr>
+          <w:lang w:val="en-AS"/>
+        </w:rPr>
+      </w:pPr>
+      <w:r>
+        <w:rPr>
+          <w:noProof/>
+          <w:lang w:val="en-AS"/>
+        </w:rPr>
+        <w:drawing>
+          <wp:inline distT="0" distB="0" distL="0" distR="0" wp14:anchorId="39BB0510" wp14:editId="75EA51F5">
+            <wp:extent cx="5220970" cy="3895725"/>
+            <wp:effectExtent l="0" t="0" r="0" b="9525"/>
+            <wp:docPr id="15" name="Picture 15"/>
+            <wp:cNvGraphicFramePr>
+              <a:graphicFrameLocks xmlns:a="http://schemas.openxmlformats.org/drawingml/2006/main" noChangeAspect="1"/>
+            </wp:cNvGraphicFramePr>
+            <a:graphic xmlns:a="http://schemas.openxmlformats.org/drawingml/2006/main">
+              <a:graphicData uri="http://schemas.openxmlformats.org/drawingml/2006/picture">
+                <pic:pic xmlns:pic="http://schemas.openxmlformats.org/drawingml/2006/picture">
+                  <pic:nvPicPr>
+                    <pic:cNvPr id="15" name="Picture 15"/>
+                    <pic:cNvPicPr/>
+                  </pic:nvPicPr>
+                  <pic:blipFill>
+                    <a:blip r:embed="rId27" cstate="print">
+                      <a:extLst>
+                        <a:ext uri="{28A0092B-C50C-407E-A947-70E740481C1C}">
+                          <a14:useLocalDpi xmlns:a14="http://schemas.microsoft.com/office/drawing/2010/main" val="0"/>
+                        </a:ext>
+                      </a:extLst>
+                    </a:blip>
+                    <a:stretch>
+                      <a:fillRect/>
+                    </a:stretch>
+                  </pic:blipFill>
+                  <pic:spPr>
+                    <a:xfrm>
+                      <a:off x="0" y="0"/>
+                      <a:ext cx="5220970" cy="3895725"/>
+                    </a:xfrm>
+                    <a:prstGeom prst="rect">
+                      <a:avLst/>
+                    </a:prstGeom>
+                  </pic:spPr>
+                </pic:pic>
+              </a:graphicData>
+            </a:graphic>
+          </wp:inline>
+        </w:drawing>
+      </w:r>
+    </w:p>
+    <w:p>
+      <w:pPr>
+        <w:pStyle w:val="ListParagraph"/>
+        <w:spacing w:before="40" w:after="0"/>
+        <w:ind w:left="0"/>
+        <w:jc w:val="center"/>
+        <w:rPr>
+          <w:lang w:val="en-AS"/>
+        </w:rPr>
+      </w:pPr>
+      <w:r>
+        <w:rPr>
+          <w:lang w:val="en-AS"/>
+        </w:rPr>
+        <w:t xml:space="preserve">Gambar </w:t>
+      </w:r>
+      <w:r>
+        <w:rPr>
+          <w:lang w:val="en-AS"/>
+        </w:rPr>
+        <w:t xml:space="preserve">4.2.3.a </w:t>
+      </w:r>
+      <w:r>
+        <w:rPr>
+          <w:lang w:val="en-AS"/>
+        </w:rPr>
+        <w:t xml:space="preserve">Wireframe Course </w:t>
+      </w:r>
+      <w:r>
+        <w:rPr>
+          <w:lang w:val="en-AS"/>
+        </w:rPr>
+        <w:t>Page</w:t>
+      </w:r>
+    </w:p>
+    <w:p>
+      <w:pPr>
+        <w:pStyle w:val="ListParagraph"/>
+        <w:numPr>
+          <w:ilvl w:val="1"/>
+          <w:numId w:val="33"/>
+        </w:numPr>
+        <w:spacing w:before="40" w:after="0"/>
+        <w:ind w:left="2016" w:hanging="576"/>
+        <w:rPr>
+          <w:lang w:val="en-AS"/>
+        </w:rPr>
+      </w:pPr>
+      <w:r>
+        <w:rPr>
+          <w:lang w:val="en-AS"/>
+        </w:rPr>
+        <w:lastRenderedPageBreak/>
+        <w:t xml:space="preserve">Wireframe Course </w:t>
+      </w:r>
+      <w:r>
+        <w:rPr>
+          <w:lang w:val="en-AS"/>
+        </w:rPr>
+        <w:t>Detail</w:t>
+      </w:r>
+    </w:p>
+    <w:p>
+      <w:pPr>
+        <w:pStyle w:val="ListParagraph"/>
+        <w:spacing w:before="40" w:after="0"/>
+        <w:ind w:left="0"/>
+        <w:rPr>
+          <w:lang w:val="en-AS"/>
+        </w:rPr>
+      </w:pPr>
+      <w:r>
+        <w:rPr>
+          <w:noProof/>
+          <w:lang w:val="en-AS"/>
+        </w:rPr>
+        <w:drawing>
+          <wp:inline distT="0" distB="0" distL="0" distR="0" wp14:anchorId="02F960B5" wp14:editId="33FFAA17">
+            <wp:extent cx="5220970" cy="7410450"/>
+            <wp:effectExtent l="0" t="0" r="0" b="0"/>
+            <wp:docPr id="16" name="Picture 16"/>
+            <wp:cNvGraphicFramePr>
+              <a:graphicFrameLocks xmlns:a="http://schemas.openxmlformats.org/drawingml/2006/main" noChangeAspect="1"/>
+            </wp:cNvGraphicFramePr>
+            <a:graphic xmlns:a="http://schemas.openxmlformats.org/drawingml/2006/main">
+              <a:graphicData uri="http://schemas.openxmlformats.org/drawingml/2006/picture">
+                <pic:pic xmlns:pic="http://schemas.openxmlformats.org/drawingml/2006/picture">
+                  <pic:nvPicPr>
+                    <pic:cNvPr id="16" name="Picture 16"/>
+                    <pic:cNvPicPr/>
+                  </pic:nvPicPr>
+                  <pic:blipFill>
+                    <a:blip r:embed="rId28" cstate="print">
+                      <a:extLst>
+                        <a:ext uri="{28A0092B-C50C-407E-A947-70E740481C1C}">
+                          <a14:useLocalDpi xmlns:a14="http://schemas.microsoft.com/office/drawing/2010/main" val="0"/>
+                        </a:ext>
+                      </a:extLst>
+                    </a:blip>
+                    <a:stretch>
+                      <a:fillRect/>
+                    </a:stretch>
+                  </pic:blipFill>
+                  <pic:spPr>
+                    <a:xfrm>
+                      <a:off x="0" y="0"/>
+                      <a:ext cx="5220970" cy="7410450"/>
+                    </a:xfrm>
+                    <a:prstGeom prst="rect">
+                      <a:avLst/>
+                    </a:prstGeom>
+                  </pic:spPr>
+                </pic:pic>
+              </a:graphicData>
+            </a:graphic>
+          </wp:inline>
+        </w:drawing>
+      </w:r>
+    </w:p>
+    <w:p>
+      <w:pPr>
+        <w:pStyle w:val="ListParagraph"/>
+        <w:spacing w:before="40" w:after="0"/>
+        <w:jc w:val="center"/>
+        <w:rPr>
+          <w:lang w:val="en-AS"/>
+        </w:rPr>
+      </w:pPr>
+      <w:r>
+        <w:rPr>
+          <w:lang w:val="en-AS"/>
+        </w:rPr>
+        <w:t xml:space="preserve">Gambar 4.2.3.b </w:t>
+      </w:r>
+      <w:r>
+        <w:rPr>
+          <w:lang w:val="en-AS"/>
+        </w:rPr>
+        <w:t xml:space="preserve">Wireframe Course </w:t>
+      </w:r>
+      <w:r>
+        <w:rPr>
+          <w:lang w:val="en-AS"/>
+        </w:rPr>
+        <w:t>Detail</w:t>
+      </w:r>
+    </w:p>
+    <w:p>
+      <w:pPr>
+        <w:spacing w:before="40" w:after="0"/>
+        <w:rPr>
+          <w:lang w:val="en-AS"/>
+        </w:rPr>
+      </w:pPr>
+    </w:p>
+    <w:p>
+      <w:pPr>
+        <w:pStyle w:val="ListParagraph"/>
+        <w:numPr>
+          <w:ilvl w:val="1"/>
+          <w:numId w:val="33"/>
+        </w:numPr>
+        <w:spacing w:before="40" w:after="0"/>
+        <w:ind w:left="2016" w:hanging="576"/>
+        <w:rPr>
+          <w:lang w:val="en-AS"/>
+        </w:rPr>
+      </w:pPr>
+      <w:r>
+        <w:rPr>
+          <w:lang w:val="en-AS"/>
+        </w:rPr>
+        <w:t xml:space="preserve">Wireframe Course </w:t>
+      </w:r>
+      <w:r>
+        <w:rPr>
+          <w:lang w:val="en-AS"/>
+        </w:rPr>
+        <w:t>Catalogue</w:t>
+      </w:r>
+    </w:p>
+    <w:p>
+      <w:pPr>
+        <w:pStyle w:val="ListParagraph"/>
+        <w:spacing w:before="40" w:after="0"/>
+        <w:ind w:left="0"/>
+        <w:rPr>
+          <w:lang w:val="en-AS"/>
+        </w:rPr>
+      </w:pPr>
+      <w:r>
+        <w:rPr>
+          <w:noProof/>
+          <w:lang w:val="en-AS"/>
+        </w:rPr>
+        <w:drawing>
+          <wp:inline distT="0" distB="0" distL="0" distR="0" wp14:anchorId="184DD329" wp14:editId="59F4BB9B">
+            <wp:extent cx="5220970" cy="7305675"/>
+            <wp:effectExtent l="0" t="0" r="0" b="9525"/>
+            <wp:docPr id="17" name="Picture 17"/>
+            <wp:cNvGraphicFramePr>
+              <a:graphicFrameLocks xmlns:a="http://schemas.openxmlformats.org/drawingml/2006/main" noChangeAspect="1"/>
+            </wp:cNvGraphicFramePr>
+            <a:graphic xmlns:a="http://schemas.openxmlformats.org/drawingml/2006/main">
+              <a:graphicData uri="http://schemas.openxmlformats.org/drawingml/2006/picture">
+                <pic:pic xmlns:pic="http://schemas.openxmlformats.org/drawingml/2006/picture">
+                  <pic:nvPicPr>
+                    <pic:cNvPr id="17" name="Picture 17"/>
+                    <pic:cNvPicPr/>
+                  </pic:nvPicPr>
+                  <pic:blipFill>
+                    <a:blip r:embed="rId29" cstate="print">
+                      <a:extLst>
+                        <a:ext uri="{28A0092B-C50C-407E-A947-70E740481C1C}">
+                          <a14:useLocalDpi xmlns:a14="http://schemas.microsoft.com/office/drawing/2010/main" val="0"/>
+                        </a:ext>
+                      </a:extLst>
+                    </a:blip>
+                    <a:stretch>
+                      <a:fillRect/>
+                    </a:stretch>
+                  </pic:blipFill>
+                  <pic:spPr>
+                    <a:xfrm>
+                      <a:off x="0" y="0"/>
+                      <a:ext cx="5220970" cy="7305675"/>
+                    </a:xfrm>
+                    <a:prstGeom prst="rect">
+                      <a:avLst/>
+                    </a:prstGeom>
+                  </pic:spPr>
+                </pic:pic>
+              </a:graphicData>
+            </a:graphic>
+          </wp:inline>
+        </w:drawing>
+      </w:r>
+    </w:p>
+    <w:p>
+      <w:pPr>
+        <w:pStyle w:val="ListParagraph"/>
+        <w:spacing w:before="40" w:after="0"/>
+        <w:jc w:val="center"/>
+        <w:rPr>
+          <w:lang w:val="en-AS"/>
+        </w:rPr>
+      </w:pPr>
+      <w:r>
+        <w:rPr>
+          <w:lang w:val="en-AS"/>
+        </w:rPr>
+        <w:t>Gambar 4.2.3.</w:t>
+      </w:r>
+      <w:r>
+        <w:rPr>
+          <w:lang w:val="en-AS"/>
+        </w:rPr>
+        <w:t>c</w:t>
+      </w:r>
+      <w:r>
+        <w:rPr>
+          <w:lang w:val="en-AS"/>
+        </w:rPr>
+        <w:t xml:space="preserve"> </w:t>
+      </w:r>
+      <w:r>
+        <w:rPr>
+          <w:lang w:val="en-AS"/>
+        </w:rPr>
+        <w:t xml:space="preserve">Wireframe Course </w:t>
+      </w:r>
+      <w:r>
+        <w:rPr>
+          <w:lang w:val="en-AS"/>
+        </w:rPr>
+        <w:t>Catalogue</w:t>
+      </w:r>
+    </w:p>
+    <w:p>
+      <w:pPr>
+        <w:pStyle w:val="ListParagraph"/>
+        <w:spacing w:before="40" w:after="0"/>
+        <w:ind w:left="2160"/>
+        <w:jc w:val="center"/>
+        <w:rPr>
+          <w:lang w:val="en-AS"/>
+        </w:rPr>
+      </w:pPr>
+    </w:p>
+    <w:p>
+      <w:pPr>
+        <w:pStyle w:val="ListParagraph"/>
+        <w:numPr>
+          <w:ilvl w:val="1"/>
+          <w:numId w:val="33"/>
+        </w:numPr>
+        <w:spacing w:before="40" w:after="0"/>
+        <w:ind w:left="2016" w:hanging="576"/>
+        <w:rPr>
+          <w:lang w:val="en-AS"/>
+        </w:rPr>
+      </w:pPr>
+      <w:r>
+        <w:rPr>
+          <w:lang w:val="en-AS"/>
+        </w:rPr>
+        <w:t>Wireframe Landing Page</w:t>
+      </w:r>
+    </w:p>
+    <w:p>
+      <w:pPr>
+        <w:pStyle w:val="ListParagraph"/>
+        <w:spacing w:before="40" w:after="0"/>
+        <w:ind w:left="0"/>
+        <w:rPr>
+          <w:lang w:val="en-AS"/>
+        </w:rPr>
+      </w:pPr>
+      <w:r>
+        <w:rPr>
+          <w:noProof/>
+          <w:lang w:val="en-AS"/>
+        </w:rPr>
+        <w:drawing>
+          <wp:inline distT="0" distB="0" distL="0" distR="0" wp14:anchorId="22E42700" wp14:editId="6975B7BE">
+            <wp:extent cx="5220970" cy="7172325"/>
+            <wp:effectExtent l="0" t="0" r="0" b="9525"/>
+            <wp:docPr id="18" name="Picture 18"/>
+            <wp:cNvGraphicFramePr>
+              <a:graphicFrameLocks xmlns:a="http://schemas.openxmlformats.org/drawingml/2006/main" noChangeAspect="1"/>
+            </wp:cNvGraphicFramePr>
+            <a:graphic xmlns:a="http://schemas.openxmlformats.org/drawingml/2006/main">
+              <a:graphicData uri="http://schemas.openxmlformats.org/drawingml/2006/picture">
+                <pic:pic xmlns:pic="http://schemas.openxmlformats.org/drawingml/2006/picture">
+                  <pic:nvPicPr>
+                    <pic:cNvPr id="18" name="Picture 18"/>
+                    <pic:cNvPicPr/>
+                  </pic:nvPicPr>
+                  <pic:blipFill>
+                    <a:blip r:embed="rId30" cstate="print">
+                      <a:extLst>
+                        <a:ext uri="{28A0092B-C50C-407E-A947-70E740481C1C}">
+                          <a14:useLocalDpi xmlns:a14="http://schemas.microsoft.com/office/drawing/2010/main" val="0"/>
+                        </a:ext>
+                      </a:extLst>
+                    </a:blip>
+                    <a:stretch>
+                      <a:fillRect/>
+                    </a:stretch>
+                  </pic:blipFill>
+                  <pic:spPr>
+                    <a:xfrm>
+                      <a:off x="0" y="0"/>
+                      <a:ext cx="5220970" cy="7172325"/>
+                    </a:xfrm>
+                    <a:prstGeom prst="rect">
+                      <a:avLst/>
+                    </a:prstGeom>
+                  </pic:spPr>
+                </pic:pic>
+              </a:graphicData>
+            </a:graphic>
+          </wp:inline>
+        </w:drawing>
+      </w:r>
+    </w:p>
+    <w:p>
+      <w:pPr>
+        <w:pStyle w:val="ListParagraph"/>
+        <w:spacing w:before="40" w:after="0"/>
+        <w:jc w:val="center"/>
+        <w:rPr>
+          <w:lang w:val="en-AS"/>
+        </w:rPr>
+      </w:pPr>
+      <w:r>
+        <w:rPr>
+          <w:lang w:val="en-AS"/>
+        </w:rPr>
+        <w:t>Gambar 4.2.3.</w:t>
+      </w:r>
+      <w:r>
+        <w:rPr>
+          <w:lang w:val="en-AS"/>
+        </w:rPr>
+        <w:t>d</w:t>
+      </w:r>
+      <w:r>
+        <w:rPr>
+          <w:lang w:val="en-AS"/>
+        </w:rPr>
+        <w:t xml:space="preserve"> </w:t>
+      </w:r>
+      <w:r>
+        <w:rPr>
+          <w:lang w:val="en-AS"/>
+        </w:rPr>
+        <w:t xml:space="preserve">Wireframe </w:t>
+      </w:r>
+      <w:r>
+        <w:rPr>
+          <w:lang w:val="en-AS"/>
+        </w:rPr>
+        <w:t>Landing Page</w:t>
+      </w:r>
+    </w:p>
+    <w:p>
+      <w:pPr>
+        <w:pStyle w:val="ListParagraph"/>
+        <w:numPr>
+          <w:ilvl w:val="1"/>
+          <w:numId w:val="33"/>
+        </w:numPr>
+        <w:spacing w:before="40" w:after="0"/>
+        <w:ind w:left="2160" w:hanging="720"/>
+        <w:rPr>
+          <w:lang w:val="en-AS"/>
+        </w:rPr>
+      </w:pPr>
+      <w:r>
+        <w:rPr>
+          <w:lang w:val="en-AS"/>
+        </w:rPr>
+        <w:lastRenderedPageBreak/>
+        <w:t>Wireframe Form</w:t>
+      </w:r>
+    </w:p>
+    <w:p>
+      <w:pPr>
+        <w:pStyle w:val="ListParagraph"/>
+        <w:spacing w:before="40" w:after="0"/>
+        <w:ind w:left="0"/>
+        <w:rPr>
+          <w:lang w:val="en-AS"/>
+        </w:rPr>
+      </w:pPr>
+      <w:r>
+        <w:rPr>
+          <w:noProof/>
+          <w:lang w:val="en-AS"/>
+        </w:rPr>
+        <w:drawing>
+          <wp:inline distT="0" distB="0" distL="0" distR="0" wp14:anchorId="6DBBE46E" wp14:editId="3F6CE38F">
+            <wp:extent cx="5220970" cy="7458075"/>
+            <wp:effectExtent l="0" t="0" r="0" b="9525"/>
+            <wp:docPr id="19" name="Picture 19"/>
+            <wp:cNvGraphicFramePr>
+              <a:graphicFrameLocks xmlns:a="http://schemas.openxmlformats.org/drawingml/2006/main" noChangeAspect="1"/>
+            </wp:cNvGraphicFramePr>
+            <a:graphic xmlns:a="http://schemas.openxmlformats.org/drawingml/2006/main">
+              <a:graphicData uri="http://schemas.openxmlformats.org/drawingml/2006/picture">
+                <pic:pic xmlns:pic="http://schemas.openxmlformats.org/drawingml/2006/picture">
+                  <pic:nvPicPr>
+                    <pic:cNvPr id="19" name="Picture 19"/>
+                    <pic:cNvPicPr/>
+                  </pic:nvPicPr>
+                  <pic:blipFill>
+                    <a:blip r:embed="rId31" cstate="print">
+                      <a:extLst>
+                        <a:ext uri="{28A0092B-C50C-407E-A947-70E740481C1C}">
+                          <a14:useLocalDpi xmlns:a14="http://schemas.microsoft.com/office/drawing/2010/main" val="0"/>
+                        </a:ext>
+                      </a:extLst>
+                    </a:blip>
+                    <a:stretch>
+                      <a:fillRect/>
+                    </a:stretch>
+                  </pic:blipFill>
+                  <pic:spPr>
+                    <a:xfrm>
+                      <a:off x="0" y="0"/>
+                      <a:ext cx="5220970" cy="7458075"/>
+                    </a:xfrm>
+                    <a:prstGeom prst="rect">
+                      <a:avLst/>
+                    </a:prstGeom>
+                  </pic:spPr>
+                </pic:pic>
+              </a:graphicData>
+            </a:graphic>
+          </wp:inline>
+        </w:drawing>
+      </w:r>
+    </w:p>
+    <w:p>
+      <w:pPr>
+        <w:pStyle w:val="ListParagraph"/>
+        <w:spacing w:before="40" w:after="0"/>
+        <w:jc w:val="center"/>
+        <w:rPr>
+          <w:lang w:val="en-AS"/>
+        </w:rPr>
+      </w:pPr>
+      <w:r>
+        <w:rPr>
+          <w:lang w:val="en-AS"/>
+        </w:rPr>
+        <w:t>Gambar 4.2.3.</w:t>
+      </w:r>
+      <w:r>
+        <w:rPr>
+          <w:lang w:val="en-AS"/>
+        </w:rPr>
+        <w:t>e</w:t>
+      </w:r>
+      <w:r>
+        <w:rPr>
+          <w:lang w:val="en-AS"/>
+        </w:rPr>
+        <w:t xml:space="preserve"> </w:t>
+      </w:r>
+      <w:r>
+        <w:rPr>
+          <w:lang w:val="en-AS"/>
+        </w:rPr>
+        <w:t xml:space="preserve">Wireframe </w:t>
+      </w:r>
+      <w:r>
+        <w:rPr>
+          <w:lang w:val="en-AS"/>
+        </w:rPr>
+        <w:t>Form</w:t>
+      </w:r>
+    </w:p>
+    <w:p>
+      <w:pPr>
+        <w:pStyle w:val="ListParagraph"/>
+        <w:numPr>
+          <w:ilvl w:val="1"/>
+          <w:numId w:val="33"/>
+        </w:numPr>
+        <w:spacing w:before="40" w:after="0"/>
+        <w:ind w:left="2160" w:hanging="720"/>
+        <w:rPr>
+          <w:lang w:val="en-AS"/>
+        </w:rPr>
+      </w:pPr>
+      <w:r>
+        <w:rPr>
+          <w:lang w:val="en-AS"/>
+        </w:rPr>
+        <w:lastRenderedPageBreak/>
+        <w:t>Wireframe Dashboard</w:t>
+      </w:r>
+    </w:p>
+    <w:p>
+      <w:pPr>
+        <w:pStyle w:val="ListParagraph"/>
+        <w:spacing w:before="40" w:after="0"/>
+        <w:ind w:left="0"/>
+        <w:rPr>
+          <w:lang w:val="en-AS"/>
+        </w:rPr>
+      </w:pPr>
+      <w:r>
+        <w:rPr>
+          <w:noProof/>
+          <w:lang w:val="en-AS"/>
+        </w:rPr>
+        <w:drawing>
+          <wp:inline distT="0" distB="0" distL="0" distR="0" wp14:anchorId="78894E60" wp14:editId="6EDB25A1">
+            <wp:extent cx="5220970" cy="7572375"/>
+            <wp:effectExtent l="0" t="0" r="0" b="9525"/>
+            <wp:docPr id="21" name="Picture 21"/>
+            <wp:cNvGraphicFramePr>
+              <a:graphicFrameLocks xmlns:a="http://schemas.openxmlformats.org/drawingml/2006/main" noChangeAspect="1"/>
+            </wp:cNvGraphicFramePr>
+            <a:graphic xmlns:a="http://schemas.openxmlformats.org/drawingml/2006/main">
+              <a:graphicData uri="http://schemas.openxmlformats.org/drawingml/2006/picture">
+                <pic:pic xmlns:pic="http://schemas.openxmlformats.org/drawingml/2006/picture">
+                  <pic:nvPicPr>
+                    <pic:cNvPr id="21" name="Picture 21"/>
+                    <pic:cNvPicPr/>
+                  </pic:nvPicPr>
+                  <pic:blipFill>
+                    <a:blip r:embed="rId32" cstate="print">
+                      <a:extLst>
+                        <a:ext uri="{28A0092B-C50C-407E-A947-70E740481C1C}">
+                          <a14:useLocalDpi xmlns:a14="http://schemas.microsoft.com/office/drawing/2010/main" val="0"/>
+                        </a:ext>
+                      </a:extLst>
+                    </a:blip>
+                    <a:stretch>
+                      <a:fillRect/>
+                    </a:stretch>
+                  </pic:blipFill>
+                  <pic:spPr>
+                    <a:xfrm>
+                      <a:off x="0" y="0"/>
+                      <a:ext cx="5220970" cy="7572375"/>
+                    </a:xfrm>
+                    <a:prstGeom prst="rect">
+                      <a:avLst/>
+                    </a:prstGeom>
+                  </pic:spPr>
+                </pic:pic>
+              </a:graphicData>
+            </a:graphic>
+          </wp:inline>
+        </w:drawing>
+      </w:r>
+    </w:p>
+    <w:p>
+      <w:pPr>
+        <w:pStyle w:val="ListParagraph"/>
+        <w:spacing w:before="40" w:after="0"/>
+        <w:jc w:val="center"/>
+        <w:rPr>
+          <w:lang w:val="en-AS"/>
+        </w:rPr>
+      </w:pPr>
+      <w:r>
+        <w:rPr>
+          <w:lang w:val="en-AS"/>
+        </w:rPr>
+        <w:t>Gambar 4.2.3.</w:t>
+      </w:r>
+      <w:r>
+        <w:rPr>
+          <w:lang w:val="en-AS"/>
+        </w:rPr>
+        <w:t>f</w:t>
+      </w:r>
+      <w:r>
+        <w:rPr>
+          <w:lang w:val="en-AS"/>
+        </w:rPr>
+        <w:t xml:space="preserve"> </w:t>
+      </w:r>
+      <w:r>
+        <w:rPr>
+          <w:lang w:val="en-AS"/>
+        </w:rPr>
+        <w:t xml:space="preserve">Wireframe </w:t>
+      </w:r>
+      <w:r>
+        <w:rPr>
+          <w:lang w:val="en-AS"/>
+        </w:rPr>
+        <w:t>Dashboard</w:t>
+      </w:r>
+    </w:p>
+    <w:p>
+      <w:pPr>
+        <w:pStyle w:val="Heading1"/>
+      </w:pPr>
       <w:r>
         <w:lastRenderedPageBreak/>
         <w:t>BAB</w:t>
@@ -15045,11 +14673,12 @@
           <w:numId w:val="7"/>
         </w:numPr>
       </w:pPr>
-      <w:bookmarkStart w:id="63" w:name="_Toc127646399"/>
-      <w:r>
-        <w:t>Sub Bab</w:t>
-      </w:r>
-      <w:bookmarkEnd w:id="63"/>
+      <w:r>
+        <w:rPr>
+          <w:lang w:val="en-AS"/>
+        </w:rPr>
+        <w:t>Implementasi Antarmuka</w:t>
+      </w:r>
     </w:p>
     <w:p>
       <w:pPr>
@@ -15293,11 +14922,18 @@
         </w:rPr>
         <w:tab/>
       </w:r>
-      <w:bookmarkStart w:id="64" w:name="_Toc127646400"/>
-      <w:r>
-        <w:t>Sub Bab</w:t>
-      </w:r>
-      <w:bookmarkEnd w:id="64"/>
+      <w:bookmarkStart w:id="63" w:name="_Toc127646400"/>
+      <w:r>
+        <w:rPr>
+          <w:szCs w:val="26"/>
+          <w:lang w:val="en-AS"/>
+        </w:rPr>
+        <w:t>Pengujian Sistem</w:t>
+      </w:r>
+      <w:r>
+        <w:t xml:space="preserve"> </w:t>
+      </w:r>
+      <w:bookmarkEnd w:id="63"/>
     </w:p>
     <w:p>
       <w:pPr>
@@ -15537,9 +15173,9 @@
           <w:szCs w:val="24"/>
         </w:rPr>
         <w:sectPr>
-          <w:headerReference w:type="default" r:id="rId28"/>
-          <w:headerReference w:type="first" r:id="rId29"/>
-          <w:footerReference w:type="first" r:id="rId30"/>
+          <w:headerReference w:type="default" r:id="rId33"/>
+          <w:headerReference w:type="first" r:id="rId34"/>
+          <w:footerReference w:type="first" r:id="rId35"/>
           <w:pgSz w:w="12191" w:h="16840" w:code="9"/>
           <w:pgMar w:top="2268" w:right="1701" w:bottom="1701" w:left="2268" w:header="720" w:footer="720" w:gutter="0"/>
           <w:cols w:space="720"/>
@@ -15552,8 +15188,8 @@
       <w:pPr>
         <w:pStyle w:val="Heading1"/>
       </w:pPr>
-      <w:bookmarkStart w:id="65" w:name="_Toc462552795"/>
-      <w:bookmarkStart w:id="66" w:name="_Toc127646401"/>
+      <w:bookmarkStart w:id="64" w:name="_Toc462552795"/>
+      <w:bookmarkStart w:id="65" w:name="_Toc127646401"/>
       <w:r>
         <w:lastRenderedPageBreak/>
         <w:t>BAB</w:t>
@@ -15570,14 +15206,14 @@
       <w:r>
         <w:br/>
       </w:r>
+      <w:bookmarkEnd w:id="64"/>
+      <w:r>
+        <w:t>KE</w:t>
+      </w:r>
+      <w:r>
+        <w:t>SIMPULAN DAN SARAN</w:t>
+      </w:r>
       <w:bookmarkEnd w:id="65"/>
-      <w:r>
-        <w:t>KE</w:t>
-      </w:r>
-      <w:r>
-        <w:t>SIMPULAN DAN SARAN</w:t>
-      </w:r>
-      <w:bookmarkEnd w:id="66"/>
     </w:p>
     <w:p>
       <w:pPr>
@@ -15703,19 +15339,19 @@
       <w:pPr>
         <w:pStyle w:val="Heading2"/>
       </w:pPr>
-      <w:bookmarkStart w:id="67" w:name="_Toc462552796"/>
-      <w:bookmarkStart w:id="68" w:name="_Toc127646402"/>
+      <w:bookmarkStart w:id="66" w:name="_Toc462552796"/>
+      <w:bookmarkStart w:id="67" w:name="_Toc127646402"/>
       <w:r>
         <w:t>6.1</w:t>
       </w:r>
       <w:r>
         <w:tab/>
       </w:r>
+      <w:bookmarkEnd w:id="66"/>
+      <w:r>
+        <w:t>Simpulan</w:t>
+      </w:r>
       <w:bookmarkEnd w:id="67"/>
-      <w:r>
-        <w:t>Simpulan</w:t>
-      </w:r>
-      <w:bookmarkEnd w:id="68"/>
     </w:p>
     <w:p>
       <w:pPr>
@@ -16047,19 +15683,19 @@
       <w:pPr>
         <w:pStyle w:val="Heading2"/>
       </w:pPr>
-      <w:bookmarkStart w:id="69" w:name="_Toc462552797"/>
-      <w:bookmarkStart w:id="70" w:name="_Toc127646403"/>
+      <w:bookmarkStart w:id="68" w:name="_Toc462552797"/>
+      <w:bookmarkStart w:id="69" w:name="_Toc127646403"/>
       <w:r>
         <w:t>6.2</w:t>
       </w:r>
       <w:r>
         <w:tab/>
       </w:r>
+      <w:bookmarkEnd w:id="68"/>
+      <w:r>
+        <w:t>Saran</w:t>
+      </w:r>
       <w:bookmarkEnd w:id="69"/>
-      <w:r>
-        <w:t>Saran</w:t>
-      </w:r>
-      <w:bookmarkEnd w:id="70"/>
     </w:p>
     <w:p>
       <w:pPr>
@@ -16279,9 +15915,9 @@
         </w:sectPr>
       </w:pPr>
     </w:p>
-    <w:bookmarkStart w:id="71" w:name="_Toc462552798" w:displacedByCustomXml="next"/>
-    <w:bookmarkStart w:id="72" w:name="_Toc448384025" w:displacedByCustomXml="next"/>
-    <w:bookmarkStart w:id="73" w:name="_Toc127646404" w:displacedByCustomXml="next"/>
+    <w:bookmarkStart w:id="70" w:name="_Toc462552798" w:displacedByCustomXml="next"/>
+    <w:bookmarkStart w:id="71" w:name="_Toc448384025" w:displacedByCustomXml="next"/>
+    <w:bookmarkStart w:id="72" w:name="_Toc127646404" w:displacedByCustomXml="next"/>
     <w:sdt>
       <w:sdtPr>
         <w:rPr>
@@ -16300,8 +15936,8 @@
       </w:sdtPr>
       <w:sdtEndPr/>
       <w:sdtContent>
-        <w:bookmarkEnd w:id="72" w:displacedByCustomXml="prev"/>
         <w:bookmarkEnd w:id="71" w:displacedByCustomXml="prev"/>
+        <w:bookmarkEnd w:id="70" w:displacedByCustomXml="prev"/>
         <w:p>
           <w:pPr>
             <w:pStyle w:val="Heading1"/>
@@ -16309,7 +15945,7 @@
           <w:r>
             <w:t>DAFTAR PUSTAKA</w:t>
           </w:r>
-          <w:bookmarkEnd w:id="73"/>
+          <w:bookmarkEnd w:id="72"/>
         </w:p>
         <w:sdt>
           <w:sdtPr>
@@ -16429,7 +16065,7 @@
                 </w:rPr>
                 <w:t xml:space="preserve">(1). </w:t>
               </w:r>
-              <w:hyperlink r:id="rId31" w:history="1">
+              <w:hyperlink r:id="rId36" w:history="1">
                 <w:r>
                   <w:rPr>
                     <w:rStyle w:val="Hyperlink"/>
@@ -16459,7 +16095,7 @@
               <w:r>
                 <w:t xml:space="preserve"> University. Egyptian Association for Educational Computer Journal. </w:t>
               </w:r>
-              <w:hyperlink r:id="rId32" w:tgtFrame="_new" w:history="1">
+              <w:hyperlink r:id="rId37" w:tgtFrame="_new" w:history="1">
                 <w:r>
                   <w:rPr>
                     <w:rStyle w:val="Hyperlink"/>
@@ -16488,7 +16124,7 @@
               <w:r>
                 <w:t xml:space="preserve">Lee, J., Song, H.-D., &amp; Hong, A. (2019). Exploring factors and indicators for measuring students' sustainable engagement in e-learning. Sustainability, 11(4), 985. </w:t>
               </w:r>
-              <w:hyperlink r:id="rId33" w:tgtFrame="_new" w:history="1">
+              <w:hyperlink r:id="rId38" w:tgtFrame="_new" w:history="1">
                 <w:r>
                   <w:rPr>
                     <w:rStyle w:val="Hyperlink"/>
@@ -16523,7 +16159,7 @@
               <w:r>
                 <w:t xml:space="preserve">, 18(1), 1-19. </w:t>
               </w:r>
-              <w:hyperlink r:id="rId34" w:tgtFrame="_new" w:history="1">
+              <w:hyperlink r:id="rId39" w:tgtFrame="_new" w:history="1">
                 <w:r>
                   <w:rPr>
                     <w:rStyle w:val="Hyperlink"/>
@@ -16994,9 +16630,9 @@
         <w:p>
           <w:pPr>
             <w:sectPr>
-              <w:headerReference w:type="default" r:id="rId35"/>
-              <w:headerReference w:type="first" r:id="rId36"/>
-              <w:footerReference w:type="first" r:id="rId37"/>
+              <w:headerReference w:type="default" r:id="rId40"/>
+              <w:headerReference w:type="first" r:id="rId41"/>
+              <w:footerReference w:type="first" r:id="rId42"/>
               <w:pgSz w:w="12191" w:h="16840" w:code="9"/>
               <w:pgMar w:top="2268" w:right="1701" w:bottom="1701" w:left="2268" w:header="720" w:footer="720" w:gutter="0"/>
               <w:cols w:space="720"/>
@@ -17047,11 +16683,11 @@
       <w:pPr>
         <w:pStyle w:val="Heading1"/>
       </w:pPr>
-      <w:bookmarkStart w:id="74" w:name="_Toc127646405"/>
+      <w:bookmarkStart w:id="73" w:name="_Toc127646405"/>
       <w:r>
         <w:t>LAMPIRAN-LAMPIRAN</w:t>
       </w:r>
-      <w:bookmarkEnd w:id="74"/>
+      <w:bookmarkEnd w:id="73"/>
     </w:p>
     <w:p>
       <w:pPr>
@@ -17116,7 +16752,7 @@
                     </pic:cNvPicPr>
                   </pic:nvPicPr>
                   <pic:blipFill>
-                    <a:blip r:embed="rId38" cstate="print">
+                    <a:blip r:embed="rId43" cstate="print">
                       <a:extLst>
                         <a:ext uri="{28A0092B-C50C-407E-A947-70E740481C1C}">
                           <a14:useLocalDpi xmlns:a14="http://schemas.microsoft.com/office/drawing/2010/main" val="0"/>
@@ -17225,7 +16861,7 @@
                     </pic:cNvPicPr>
                   </pic:nvPicPr>
                   <pic:blipFill>
-                    <a:blip r:embed="rId39" cstate="print">
+                    <a:blip r:embed="rId44" cstate="print">
                       <a:extLst>
                         <a:ext uri="{28A0092B-C50C-407E-A947-70E740481C1C}">
                           <a14:useLocalDpi xmlns:a14="http://schemas.microsoft.com/office/drawing/2010/main" val="0"/>
@@ -17306,7 +16942,7 @@
                     </pic:cNvPicPr>
                   </pic:nvPicPr>
                   <pic:blipFill>
-                    <a:blip r:embed="rId40" cstate="print">
+                    <a:blip r:embed="rId45" cstate="print">
                       <a:extLst>
                         <a:ext uri="{28A0092B-C50C-407E-A947-70E740481C1C}">
                           <a14:useLocalDpi xmlns:a14="http://schemas.microsoft.com/office/drawing/2010/main" val="0"/>
@@ -17397,7 +17033,7 @@
                     </pic:cNvPicPr>
                   </pic:nvPicPr>
                   <pic:blipFill>
-                    <a:blip r:embed="rId41" cstate="print">
+                    <a:blip r:embed="rId46" cstate="print">
                       <a:extLst>
                         <a:ext uri="{28A0092B-C50C-407E-A947-70E740481C1C}">
                           <a14:useLocalDpi xmlns:a14="http://schemas.microsoft.com/office/drawing/2010/main" val="0"/>
@@ -17478,7 +17114,7 @@
                     </pic:cNvPicPr>
                   </pic:nvPicPr>
                   <pic:blipFill>
-                    <a:blip r:embed="rId42" cstate="print">
+                    <a:blip r:embed="rId47" cstate="print">
                       <a:extLst>
                         <a:ext uri="{28A0092B-C50C-407E-A947-70E740481C1C}">
                           <a14:useLocalDpi xmlns:a14="http://schemas.microsoft.com/office/drawing/2010/main" val="0"/>
@@ -17560,7 +17196,7 @@
                     </pic:cNvPicPr>
                   </pic:nvPicPr>
                   <pic:blipFill>
-                    <a:blip r:embed="rId43" cstate="print">
+                    <a:blip r:embed="rId48" cstate="print">
                       <a:extLst>
                         <a:ext uri="{28A0092B-C50C-407E-A947-70E740481C1C}">
                           <a14:useLocalDpi xmlns:a14="http://schemas.microsoft.com/office/drawing/2010/main" val="0"/>
@@ -17643,7 +17279,7 @@
                     </pic:cNvPicPr>
                   </pic:nvPicPr>
                   <pic:blipFill>
-                    <a:blip r:embed="rId44" cstate="print">
+                    <a:blip r:embed="rId49" cstate="print">
                       <a:extLst>
                         <a:ext uri="{28A0092B-C50C-407E-A947-70E740481C1C}">
                           <a14:useLocalDpi xmlns:a14="http://schemas.microsoft.com/office/drawing/2010/main" val="0"/>
@@ -17721,7 +17357,7 @@
                     </pic:cNvPicPr>
                   </pic:nvPicPr>
                   <pic:blipFill>
-                    <a:blip r:embed="rId45" cstate="print">
+                    <a:blip r:embed="rId50" cstate="print">
                       <a:extLst>
                         <a:ext uri="{28A0092B-C50C-407E-A947-70E740481C1C}">
                           <a14:useLocalDpi xmlns:a14="http://schemas.microsoft.com/office/drawing/2010/main" val="0"/>
@@ -17801,7 +17437,7 @@
       </w:r>
     </w:p>
     <w:sectPr>
-      <w:headerReference w:type="default" r:id="rId46"/>
+      <w:headerReference w:type="default" r:id="rId51"/>
       <w:pgSz w:w="12191" w:h="16840"/>
       <w:pgMar w:top="2268" w:right="1701" w:bottom="1701" w:left="2268" w:header="720" w:footer="720" w:gutter="0"/>
       <w:cols w:space="720"/>
@@ -18910,6 +18546,92 @@
     </w:lvl>
   </w:abstractNum>
   <w:abstractNum w:abstractNumId="2" w15:restartNumberingAfterBreak="0">
+    <w:nsid w:val="0E5628D2"/>
+    <w:multiLevelType w:val="hybridMultilevel"/>
+    <w:tmpl w:val="7EB68644"/>
+    <w:lvl w:ilvl="0" w:tplc="04090013">
+      <w:start w:val="1"/>
+      <w:numFmt w:val="upperRoman"/>
+      <w:lvlText w:val="%1."/>
+      <w:lvlJc w:val="right"/>
+      <w:pPr>
+        <w:ind w:left="2016" w:hanging="360"/>
+      </w:pPr>
+    </w:lvl>
+    <w:lvl w:ilvl="1" w:tplc="04210019" w:tentative="1">
+      <w:start w:val="1"/>
+      <w:numFmt w:val="lowerLetter"/>
+      <w:lvlText w:val="%2."/>
+      <w:lvlJc w:val="left"/>
+      <w:pPr>
+        <w:ind w:left="2736" w:hanging="360"/>
+      </w:pPr>
+    </w:lvl>
+    <w:lvl w:ilvl="2" w:tplc="0421001B" w:tentative="1">
+      <w:start w:val="1"/>
+      <w:numFmt w:val="lowerRoman"/>
+      <w:lvlText w:val="%3."/>
+      <w:lvlJc w:val="right"/>
+      <w:pPr>
+        <w:ind w:left="3456" w:hanging="180"/>
+      </w:pPr>
+    </w:lvl>
+    <w:lvl w:ilvl="3" w:tplc="0421000F" w:tentative="1">
+      <w:start w:val="1"/>
+      <w:numFmt w:val="decimal"/>
+      <w:lvlText w:val="%4."/>
+      <w:lvlJc w:val="left"/>
+      <w:pPr>
+        <w:ind w:left="4176" w:hanging="360"/>
+      </w:pPr>
+    </w:lvl>
+    <w:lvl w:ilvl="4" w:tplc="04210019" w:tentative="1">
+      <w:start w:val="1"/>
+      <w:numFmt w:val="lowerLetter"/>
+      <w:lvlText w:val="%5."/>
+      <w:lvlJc w:val="left"/>
+      <w:pPr>
+        <w:ind w:left="4896" w:hanging="360"/>
+      </w:pPr>
+    </w:lvl>
+    <w:lvl w:ilvl="5" w:tplc="0421001B" w:tentative="1">
+      <w:start w:val="1"/>
+      <w:numFmt w:val="lowerRoman"/>
+      <w:lvlText w:val="%6."/>
+      <w:lvlJc w:val="right"/>
+      <w:pPr>
+        <w:ind w:left="5616" w:hanging="180"/>
+      </w:pPr>
+    </w:lvl>
+    <w:lvl w:ilvl="6" w:tplc="0421000F" w:tentative="1">
+      <w:start w:val="1"/>
+      <w:numFmt w:val="decimal"/>
+      <w:lvlText w:val="%7."/>
+      <w:lvlJc w:val="left"/>
+      <w:pPr>
+        <w:ind w:left="6336" w:hanging="360"/>
+      </w:pPr>
+    </w:lvl>
+    <w:lvl w:ilvl="7" w:tplc="04210019" w:tentative="1">
+      <w:start w:val="1"/>
+      <w:numFmt w:val="lowerLetter"/>
+      <w:lvlText w:val="%8."/>
+      <w:lvlJc w:val="left"/>
+      <w:pPr>
+        <w:ind w:left="7056" w:hanging="360"/>
+      </w:pPr>
+    </w:lvl>
+    <w:lvl w:ilvl="8" w:tplc="0421001B" w:tentative="1">
+      <w:start w:val="1"/>
+      <w:numFmt w:val="lowerRoman"/>
+      <w:lvlText w:val="%9."/>
+      <w:lvlJc w:val="right"/>
+      <w:pPr>
+        <w:ind w:left="7776" w:hanging="180"/>
+      </w:pPr>
+    </w:lvl>
+  </w:abstractNum>
+  <w:abstractNum w:abstractNumId="3" w15:restartNumberingAfterBreak="0">
     <w:nsid w:val="0E5C17B9"/>
     <w:multiLevelType w:val="hybridMultilevel"/>
     <w:tmpl w:val="ACD27EA6"/>
@@ -18995,7 +18717,7 @@
       </w:pPr>
     </w:lvl>
   </w:abstractNum>
-  <w:abstractNum w:abstractNumId="3" w15:restartNumberingAfterBreak="0">
+  <w:abstractNum w:abstractNumId="4" w15:restartNumberingAfterBreak="0">
     <w:nsid w:val="0E9E7D03"/>
     <w:multiLevelType w:val="multilevel"/>
     <w:tmpl w:val="5C1614A2"/>
@@ -19108,7 +18830,7 @@
       </w:rPr>
     </w:lvl>
   </w:abstractNum>
-  <w:abstractNum w:abstractNumId="4" w15:restartNumberingAfterBreak="0">
+  <w:abstractNum w:abstractNumId="5" w15:restartNumberingAfterBreak="0">
     <w:nsid w:val="1930705D"/>
     <w:multiLevelType w:val="hybridMultilevel"/>
     <w:tmpl w:val="D4B6EA70"/>
@@ -19194,7 +18916,7 @@
       </w:pPr>
     </w:lvl>
   </w:abstractNum>
-  <w:abstractNum w:abstractNumId="5" w15:restartNumberingAfterBreak="0">
+  <w:abstractNum w:abstractNumId="6" w15:restartNumberingAfterBreak="0">
     <w:nsid w:val="1BB21F5E"/>
     <w:multiLevelType w:val="multilevel"/>
     <w:tmpl w:val="2E8636EC"/>
@@ -19307,7 +19029,7 @@
       </w:rPr>
     </w:lvl>
   </w:abstractNum>
-  <w:abstractNum w:abstractNumId="6" w15:restartNumberingAfterBreak="0">
+  <w:abstractNum w:abstractNumId="7" w15:restartNumberingAfterBreak="0">
     <w:nsid w:val="1F7200D9"/>
     <w:multiLevelType w:val="hybridMultilevel"/>
     <w:tmpl w:val="52BAFCA6"/>
@@ -19393,7 +19115,7 @@
       </w:pPr>
     </w:lvl>
   </w:abstractNum>
-  <w:abstractNum w:abstractNumId="7" w15:restartNumberingAfterBreak="0">
+  <w:abstractNum w:abstractNumId="8" w15:restartNumberingAfterBreak="0">
     <w:nsid w:val="22E8573C"/>
     <w:multiLevelType w:val="multilevel"/>
     <w:tmpl w:val="58C28872"/>
@@ -19510,20 +19232,20 @@
       </w:pPr>
     </w:lvl>
   </w:abstractNum>
-  <w:abstractNum w:abstractNumId="8" w15:restartNumberingAfterBreak="0">
-    <w:nsid w:val="25950DFE"/>
+  <w:abstractNum w:abstractNumId="9" w15:restartNumberingAfterBreak="0">
+    <w:nsid w:val="241F69C1"/>
     <w:multiLevelType w:val="hybridMultilevel"/>
-    <w:tmpl w:val="012E8046"/>
-    <w:lvl w:ilvl="0" w:tplc="04090019">
-      <w:start w:val="1"/>
-      <w:numFmt w:val="lowerLetter"/>
+    <w:tmpl w:val="D4CE7E88"/>
+    <w:lvl w:ilvl="0" w:tplc="0421000F">
+      <w:start w:val="1"/>
+      <w:numFmt w:val="decimal"/>
       <w:lvlText w:val="%1."/>
       <w:lvlJc w:val="left"/>
       <w:pPr>
         <w:ind w:left="720" w:hanging="360"/>
       </w:pPr>
     </w:lvl>
-    <w:lvl w:ilvl="1" w:tplc="04210019">
+    <w:lvl w:ilvl="1" w:tplc="04210019" w:tentative="1">
       <w:start w:val="1"/>
       <w:numFmt w:val="lowerLetter"/>
       <w:lvlText w:val="%2."/>
@@ -19532,7 +19254,7 @@
         <w:ind w:left="1440" w:hanging="360"/>
       </w:pPr>
     </w:lvl>
-    <w:lvl w:ilvl="2" w:tplc="0421001B">
+    <w:lvl w:ilvl="2" w:tplc="0421001B" w:tentative="1">
       <w:start w:val="1"/>
       <w:numFmt w:val="lowerRoman"/>
       <w:lvlText w:val="%3."/>
@@ -19541,7 +19263,7 @@
         <w:ind w:left="2160" w:hanging="180"/>
       </w:pPr>
     </w:lvl>
-    <w:lvl w:ilvl="3" w:tplc="0421000F">
+    <w:lvl w:ilvl="3" w:tplc="0421000F" w:tentative="1">
       <w:start w:val="1"/>
       <w:numFmt w:val="decimal"/>
       <w:lvlText w:val="%4."/>
@@ -19550,7 +19272,7 @@
         <w:ind w:left="2880" w:hanging="360"/>
       </w:pPr>
     </w:lvl>
-    <w:lvl w:ilvl="4" w:tplc="04210019">
+    <w:lvl w:ilvl="4" w:tplc="04210019" w:tentative="1">
       <w:start w:val="1"/>
       <w:numFmt w:val="lowerLetter"/>
       <w:lvlText w:val="%5."/>
@@ -19596,7 +19318,93 @@
       </w:pPr>
     </w:lvl>
   </w:abstractNum>
-  <w:abstractNum w:abstractNumId="9" w15:restartNumberingAfterBreak="0">
+  <w:abstractNum w:abstractNumId="10" w15:restartNumberingAfterBreak="0">
+    <w:nsid w:val="25950DFE"/>
+    <w:multiLevelType w:val="hybridMultilevel"/>
+    <w:tmpl w:val="0546CF3C"/>
+    <w:lvl w:ilvl="0" w:tplc="04090019">
+      <w:start w:val="1"/>
+      <w:numFmt w:val="lowerLetter"/>
+      <w:lvlText w:val="%1."/>
+      <w:lvlJc w:val="left"/>
+      <w:pPr>
+        <w:ind w:left="720" w:hanging="360"/>
+      </w:pPr>
+    </w:lvl>
+    <w:lvl w:ilvl="1" w:tplc="04210019">
+      <w:start w:val="1"/>
+      <w:numFmt w:val="lowerLetter"/>
+      <w:lvlText w:val="%2."/>
+      <w:lvlJc w:val="left"/>
+      <w:pPr>
+        <w:ind w:left="1440" w:hanging="360"/>
+      </w:pPr>
+    </w:lvl>
+    <w:lvl w:ilvl="2" w:tplc="0421001B">
+      <w:start w:val="1"/>
+      <w:numFmt w:val="lowerRoman"/>
+      <w:lvlText w:val="%3."/>
+      <w:lvlJc w:val="right"/>
+      <w:pPr>
+        <w:ind w:left="2160" w:hanging="180"/>
+      </w:pPr>
+    </w:lvl>
+    <w:lvl w:ilvl="3" w:tplc="0421000F">
+      <w:start w:val="1"/>
+      <w:numFmt w:val="decimal"/>
+      <w:lvlText w:val="%4."/>
+      <w:lvlJc w:val="left"/>
+      <w:pPr>
+        <w:ind w:left="2880" w:hanging="360"/>
+      </w:pPr>
+    </w:lvl>
+    <w:lvl w:ilvl="4" w:tplc="04210019">
+      <w:start w:val="1"/>
+      <w:numFmt w:val="lowerLetter"/>
+      <w:lvlText w:val="%5."/>
+      <w:lvlJc w:val="left"/>
+      <w:pPr>
+        <w:ind w:left="3600" w:hanging="360"/>
+      </w:pPr>
+    </w:lvl>
+    <w:lvl w:ilvl="5" w:tplc="0421001B" w:tentative="1">
+      <w:start w:val="1"/>
+      <w:numFmt w:val="lowerRoman"/>
+      <w:lvlText w:val="%6."/>
+      <w:lvlJc w:val="right"/>
+      <w:pPr>
+        <w:ind w:left="4320" w:hanging="180"/>
+      </w:pPr>
+    </w:lvl>
+    <w:lvl w:ilvl="6" w:tplc="0421000F" w:tentative="1">
+      <w:start w:val="1"/>
+      <w:numFmt w:val="decimal"/>
+      <w:lvlText w:val="%7."/>
+      <w:lvlJc w:val="left"/>
+      <w:pPr>
+        <w:ind w:left="5040" w:hanging="360"/>
+      </w:pPr>
+    </w:lvl>
+    <w:lvl w:ilvl="7" w:tplc="04210019" w:tentative="1">
+      <w:start w:val="1"/>
+      <w:numFmt w:val="lowerLetter"/>
+      <w:lvlText w:val="%8."/>
+      <w:lvlJc w:val="left"/>
+      <w:pPr>
+        <w:ind w:left="5760" w:hanging="360"/>
+      </w:pPr>
+    </w:lvl>
+    <w:lvl w:ilvl="8" w:tplc="0421001B" w:tentative="1">
+      <w:start w:val="1"/>
+      <w:numFmt w:val="lowerRoman"/>
+      <w:lvlText w:val="%9."/>
+      <w:lvlJc w:val="right"/>
+      <w:pPr>
+        <w:ind w:left="6480" w:hanging="180"/>
+      </w:pPr>
+    </w:lvl>
+  </w:abstractNum>
+  <w:abstractNum w:abstractNumId="11" w15:restartNumberingAfterBreak="0">
     <w:nsid w:val="29B24B08"/>
     <w:multiLevelType w:val="hybridMultilevel"/>
     <w:tmpl w:val="D2B6222E"/>
@@ -19709,7 +19517,7 @@
       </w:rPr>
     </w:lvl>
   </w:abstractNum>
-  <w:abstractNum w:abstractNumId="10" w15:restartNumberingAfterBreak="0">
+  <w:abstractNum w:abstractNumId="12" w15:restartNumberingAfterBreak="0">
     <w:nsid w:val="35374076"/>
     <w:multiLevelType w:val="hybridMultilevel"/>
     <w:tmpl w:val="572A698E"/>
@@ -19822,7 +19630,7 @@
       </w:rPr>
     </w:lvl>
   </w:abstractNum>
-  <w:abstractNum w:abstractNumId="11" w15:restartNumberingAfterBreak="0">
+  <w:abstractNum w:abstractNumId="13" w15:restartNumberingAfterBreak="0">
     <w:nsid w:val="35913C5C"/>
     <w:multiLevelType w:val="hybridMultilevel"/>
     <w:tmpl w:val="C7185930"/>
@@ -19911,7 +19719,7 @@
       </w:pPr>
     </w:lvl>
   </w:abstractNum>
-  <w:abstractNum w:abstractNumId="12" w15:restartNumberingAfterBreak="0">
+  <w:abstractNum w:abstractNumId="14" w15:restartNumberingAfterBreak="0">
     <w:nsid w:val="35EB406B"/>
     <w:multiLevelType w:val="hybridMultilevel"/>
     <w:tmpl w:val="141CD518"/>
@@ -19997,7 +19805,7 @@
       </w:pPr>
     </w:lvl>
   </w:abstractNum>
-  <w:abstractNum w:abstractNumId="13" w15:restartNumberingAfterBreak="0">
+  <w:abstractNum w:abstractNumId="15" w15:restartNumberingAfterBreak="0">
     <w:nsid w:val="37B01161"/>
     <w:multiLevelType w:val="hybridMultilevel"/>
     <w:tmpl w:val="AFE22494"/>
@@ -20083,7 +19891,7 @@
       </w:pPr>
     </w:lvl>
   </w:abstractNum>
-  <w:abstractNum w:abstractNumId="14" w15:restartNumberingAfterBreak="0">
+  <w:abstractNum w:abstractNumId="16" w15:restartNumberingAfterBreak="0">
     <w:nsid w:val="393155B4"/>
     <w:multiLevelType w:val="multilevel"/>
     <w:tmpl w:val="611C0734"/>
@@ -20196,7 +20004,7 @@
       </w:rPr>
     </w:lvl>
   </w:abstractNum>
-  <w:abstractNum w:abstractNumId="15" w15:restartNumberingAfterBreak="0">
+  <w:abstractNum w:abstractNumId="17" w15:restartNumberingAfterBreak="0">
     <w:nsid w:val="440F444F"/>
     <w:multiLevelType w:val="hybridMultilevel"/>
     <w:tmpl w:val="4350CC38"/>
@@ -20282,7 +20090,7 @@
       </w:pPr>
     </w:lvl>
   </w:abstractNum>
-  <w:abstractNum w:abstractNumId="16" w15:restartNumberingAfterBreak="0">
+  <w:abstractNum w:abstractNumId="18" w15:restartNumberingAfterBreak="0">
     <w:nsid w:val="45504895"/>
     <w:multiLevelType w:val="hybridMultilevel"/>
     <w:tmpl w:val="CADA86CC"/>
@@ -20368,7 +20176,7 @@
       </w:pPr>
     </w:lvl>
   </w:abstractNum>
-  <w:abstractNum w:abstractNumId="17" w15:restartNumberingAfterBreak="0">
+  <w:abstractNum w:abstractNumId="19" w15:restartNumberingAfterBreak="0">
     <w:nsid w:val="4673742E"/>
     <w:multiLevelType w:val="multilevel"/>
     <w:tmpl w:val="E8A0F68A"/>
@@ -20481,7 +20289,7 @@
       </w:pPr>
     </w:lvl>
   </w:abstractNum>
-  <w:abstractNum w:abstractNumId="18" w15:restartNumberingAfterBreak="0">
+  <w:abstractNum w:abstractNumId="20" w15:restartNumberingAfterBreak="0">
     <w:nsid w:val="48ED66AD"/>
     <w:multiLevelType w:val="multilevel"/>
     <w:tmpl w:val="D59692F4"/>
@@ -20594,7 +20402,7 @@
       </w:rPr>
     </w:lvl>
   </w:abstractNum>
-  <w:abstractNum w:abstractNumId="19" w15:restartNumberingAfterBreak="0">
+  <w:abstractNum w:abstractNumId="21" w15:restartNumberingAfterBreak="0">
     <w:nsid w:val="53041464"/>
     <w:multiLevelType w:val="multilevel"/>
     <w:tmpl w:val="F8B28784"/>
@@ -20707,7 +20515,7 @@
       </w:pPr>
     </w:lvl>
   </w:abstractNum>
-  <w:abstractNum w:abstractNumId="20" w15:restartNumberingAfterBreak="0">
+  <w:abstractNum w:abstractNumId="22" w15:restartNumberingAfterBreak="0">
     <w:nsid w:val="530949C2"/>
     <w:multiLevelType w:val="multilevel"/>
     <w:tmpl w:val="962EC8CA"/>
@@ -20820,7 +20628,7 @@
       </w:rPr>
     </w:lvl>
   </w:abstractNum>
-  <w:abstractNum w:abstractNumId="21" w15:restartNumberingAfterBreak="0">
+  <w:abstractNum w:abstractNumId="23" w15:restartNumberingAfterBreak="0">
     <w:nsid w:val="5BFF0663"/>
     <w:multiLevelType w:val="multilevel"/>
     <w:tmpl w:val="5CE2E3B2"/>
@@ -20934,7 +20742,7 @@
       </w:rPr>
     </w:lvl>
   </w:abstractNum>
-  <w:abstractNum w:abstractNumId="22" w15:restartNumberingAfterBreak="0">
+  <w:abstractNum w:abstractNumId="24" w15:restartNumberingAfterBreak="0">
     <w:nsid w:val="5D62506C"/>
     <w:multiLevelType w:val="hybridMultilevel"/>
     <w:tmpl w:val="E4F41E54"/>
@@ -21047,7 +20855,7 @@
       </w:rPr>
     </w:lvl>
   </w:abstractNum>
-  <w:abstractNum w:abstractNumId="23" w15:restartNumberingAfterBreak="0">
+  <w:abstractNum w:abstractNumId="25" w15:restartNumberingAfterBreak="0">
     <w:nsid w:val="5E5A6EE8"/>
     <w:multiLevelType w:val="hybridMultilevel"/>
     <w:tmpl w:val="26A62B30"/>
@@ -21133,7 +20941,7 @@
       </w:pPr>
     </w:lvl>
   </w:abstractNum>
-  <w:abstractNum w:abstractNumId="24" w15:restartNumberingAfterBreak="0">
+  <w:abstractNum w:abstractNumId="26" w15:restartNumberingAfterBreak="0">
     <w:nsid w:val="637D7D1B"/>
     <w:multiLevelType w:val="hybridMultilevel"/>
     <w:tmpl w:val="7AC8B854"/>
@@ -21222,7 +21030,7 @@
       </w:pPr>
     </w:lvl>
   </w:abstractNum>
-  <w:abstractNum w:abstractNumId="25" w15:restartNumberingAfterBreak="0">
+  <w:abstractNum w:abstractNumId="27" w15:restartNumberingAfterBreak="0">
     <w:nsid w:val="649B65DF"/>
     <w:multiLevelType w:val="multilevel"/>
     <w:tmpl w:val="833AD09E"/>
@@ -21335,7 +21143,7 @@
       </w:rPr>
     </w:lvl>
   </w:abstractNum>
-  <w:abstractNum w:abstractNumId="26" w15:restartNumberingAfterBreak="0">
+  <w:abstractNum w:abstractNumId="28" w15:restartNumberingAfterBreak="0">
     <w:nsid w:val="65BA622A"/>
     <w:multiLevelType w:val="multilevel"/>
     <w:tmpl w:val="D59692F4"/>
@@ -21448,7 +21256,7 @@
       </w:rPr>
     </w:lvl>
   </w:abstractNum>
-  <w:abstractNum w:abstractNumId="27" w15:restartNumberingAfterBreak="0">
+  <w:abstractNum w:abstractNumId="29" w15:restartNumberingAfterBreak="0">
     <w:nsid w:val="67916073"/>
     <w:multiLevelType w:val="multilevel"/>
     <w:tmpl w:val="C7CC586A"/>
@@ -21561,7 +21369,7 @@
       </w:rPr>
     </w:lvl>
   </w:abstractNum>
-  <w:abstractNum w:abstractNumId="28" w15:restartNumberingAfterBreak="0">
+  <w:abstractNum w:abstractNumId="30" w15:restartNumberingAfterBreak="0">
     <w:nsid w:val="6A47648C"/>
     <w:multiLevelType w:val="hybridMultilevel"/>
     <w:tmpl w:val="F4CAAE52"/>
@@ -21650,7 +21458,120 @@
       </w:pPr>
     </w:lvl>
   </w:abstractNum>
-  <w:abstractNum w:abstractNumId="29" w15:restartNumberingAfterBreak="0">
+  <w:abstractNum w:abstractNumId="31" w15:restartNumberingAfterBreak="0">
+    <w:nsid w:val="6AA34D25"/>
+    <w:multiLevelType w:val="hybridMultilevel"/>
+    <w:tmpl w:val="9C32C9C2"/>
+    <w:lvl w:ilvl="0" w:tplc="04210001">
+      <w:start w:val="1"/>
+      <w:numFmt w:val="bullet"/>
+      <w:lvlText w:val=""/>
+      <w:lvlJc w:val="left"/>
+      <w:pPr>
+        <w:ind w:left="2016" w:hanging="360"/>
+      </w:pPr>
+      <w:rPr>
+        <w:rFonts w:ascii="Symbol" w:hAnsi="Symbol" w:hint="default"/>
+      </w:rPr>
+    </w:lvl>
+    <w:lvl w:ilvl="1" w:tplc="04210003" w:tentative="1">
+      <w:start w:val="1"/>
+      <w:numFmt w:val="bullet"/>
+      <w:lvlText w:val="o"/>
+      <w:lvlJc w:val="left"/>
+      <w:pPr>
+        <w:ind w:left="2736" w:hanging="360"/>
+      </w:pPr>
+      <w:rPr>
+        <w:rFonts w:ascii="Courier New" w:hAnsi="Courier New" w:cs="Courier New" w:hint="default"/>
+      </w:rPr>
+    </w:lvl>
+    <w:lvl w:ilvl="2" w:tplc="04210005" w:tentative="1">
+      <w:start w:val="1"/>
+      <w:numFmt w:val="bullet"/>
+      <w:lvlText w:val=""/>
+      <w:lvlJc w:val="left"/>
+      <w:pPr>
+        <w:ind w:left="3456" w:hanging="360"/>
+      </w:pPr>
+      <w:rPr>
+        <w:rFonts w:ascii="Wingdings" w:hAnsi="Wingdings" w:hint="default"/>
+      </w:rPr>
+    </w:lvl>
+    <w:lvl w:ilvl="3" w:tplc="04210001" w:tentative="1">
+      <w:start w:val="1"/>
+      <w:numFmt w:val="bullet"/>
+      <w:lvlText w:val=""/>
+      <w:lvlJc w:val="left"/>
+      <w:pPr>
+        <w:ind w:left="4176" w:hanging="360"/>
+      </w:pPr>
+      <w:rPr>
+        <w:rFonts w:ascii="Symbol" w:hAnsi="Symbol" w:hint="default"/>
+      </w:rPr>
+    </w:lvl>
+    <w:lvl w:ilvl="4" w:tplc="04210003" w:tentative="1">
+      <w:start w:val="1"/>
+      <w:numFmt w:val="bullet"/>
+      <w:lvlText w:val="o"/>
+      <w:lvlJc w:val="left"/>
+      <w:pPr>
+        <w:ind w:left="4896" w:hanging="360"/>
+      </w:pPr>
+      <w:rPr>
+        <w:rFonts w:ascii="Courier New" w:hAnsi="Courier New" w:cs="Courier New" w:hint="default"/>
+      </w:rPr>
+    </w:lvl>
+    <w:lvl w:ilvl="5" w:tplc="04210005" w:tentative="1">
+      <w:start w:val="1"/>
+      <w:numFmt w:val="bullet"/>
+      <w:lvlText w:val=""/>
+      <w:lvlJc w:val="left"/>
+      <w:pPr>
+        <w:ind w:left="5616" w:hanging="360"/>
+      </w:pPr>
+      <w:rPr>
+        <w:rFonts w:ascii="Wingdings" w:hAnsi="Wingdings" w:hint="default"/>
+      </w:rPr>
+    </w:lvl>
+    <w:lvl w:ilvl="6" w:tplc="04210001" w:tentative="1">
+      <w:start w:val="1"/>
+      <w:numFmt w:val="bullet"/>
+      <w:lvlText w:val=""/>
+      <w:lvlJc w:val="left"/>
+      <w:pPr>
+        <w:ind w:left="6336" w:hanging="360"/>
+      </w:pPr>
+      <w:rPr>
+        <w:rFonts w:ascii="Symbol" w:hAnsi="Symbol" w:hint="default"/>
+      </w:rPr>
+    </w:lvl>
+    <w:lvl w:ilvl="7" w:tplc="04210003" w:tentative="1">
+      <w:start w:val="1"/>
+      <w:numFmt w:val="bullet"/>
+      <w:lvlText w:val="o"/>
+      <w:lvlJc w:val="left"/>
+      <w:pPr>
+        <w:ind w:left="7056" w:hanging="360"/>
+      </w:pPr>
+      <w:rPr>
+        <w:rFonts w:ascii="Courier New" w:hAnsi="Courier New" w:cs="Courier New" w:hint="default"/>
+      </w:rPr>
+    </w:lvl>
+    <w:lvl w:ilvl="8" w:tplc="04210005" w:tentative="1">
+      <w:start w:val="1"/>
+      <w:numFmt w:val="bullet"/>
+      <w:lvlText w:val=""/>
+      <w:lvlJc w:val="left"/>
+      <w:pPr>
+        <w:ind w:left="7776" w:hanging="360"/>
+      </w:pPr>
+      <w:rPr>
+        <w:rFonts w:ascii="Wingdings" w:hAnsi="Wingdings" w:hint="default"/>
+      </w:rPr>
+    </w:lvl>
+  </w:abstractNum>
+  <w:abstractNum w:abstractNumId="32" w15:restartNumberingAfterBreak="0">
     <w:nsid w:val="6B6300DD"/>
     <w:multiLevelType w:val="hybridMultilevel"/>
     <w:tmpl w:val="7BFE3534"/>
@@ -21739,7 +21660,7 @@
       </w:pPr>
     </w:lvl>
   </w:abstractNum>
-  <w:abstractNum w:abstractNumId="30" w15:restartNumberingAfterBreak="0">
+  <w:abstractNum w:abstractNumId="33" w15:restartNumberingAfterBreak="0">
     <w:nsid w:val="71047D1E"/>
     <w:multiLevelType w:val="multilevel"/>
     <w:tmpl w:val="890E73F0"/>
@@ -21852,7 +21773,7 @@
       </w:rPr>
     </w:lvl>
   </w:abstractNum>
-  <w:abstractNum w:abstractNumId="31" w15:restartNumberingAfterBreak="0">
+  <w:abstractNum w:abstractNumId="34" w15:restartNumberingAfterBreak="0">
     <w:nsid w:val="71C449D4"/>
     <w:multiLevelType w:val="hybridMultilevel"/>
     <w:tmpl w:val="DA7C68A0"/>
@@ -21941,7 +21862,7 @@
       </w:pPr>
     </w:lvl>
   </w:abstractNum>
-  <w:abstractNum w:abstractNumId="32" w15:restartNumberingAfterBreak="0">
+  <w:abstractNum w:abstractNumId="35" w15:restartNumberingAfterBreak="0">
     <w:nsid w:val="765601F8"/>
     <w:multiLevelType w:val="hybridMultilevel"/>
     <w:tmpl w:val="AC02653A"/>
@@ -22027,7 +21948,7 @@
       </w:pPr>
     </w:lvl>
   </w:abstractNum>
-  <w:abstractNum w:abstractNumId="33" w15:restartNumberingAfterBreak="0">
+  <w:abstractNum w:abstractNumId="36" w15:restartNumberingAfterBreak="0">
     <w:nsid w:val="7ED27FAF"/>
     <w:multiLevelType w:val="multilevel"/>
     <w:tmpl w:val="66D8CCF8"/>
@@ -22140,7 +22061,7 @@
       </w:pPr>
     </w:lvl>
   </w:abstractNum>
-  <w:abstractNum w:abstractNumId="34" w15:restartNumberingAfterBreak="0">
+  <w:abstractNum w:abstractNumId="37" w15:restartNumberingAfterBreak="0">
     <w:nsid w:val="7F9A159D"/>
     <w:multiLevelType w:val="multilevel"/>
     <w:tmpl w:val="A62EB88C"/>
@@ -22254,28 +22175,28 @@
     </w:lvl>
   </w:abstractNum>
   <w:num w:numId="1">
-    <w:abstractNumId w:val="25"/>
+    <w:abstractNumId w:val="27"/>
   </w:num>
   <w:num w:numId="2">
-    <w:abstractNumId w:val="21"/>
+    <w:abstractNumId w:val="23"/>
   </w:num>
   <w:num w:numId="3">
-    <w:abstractNumId w:val="24"/>
+    <w:abstractNumId w:val="26"/>
   </w:num>
   <w:num w:numId="4">
-    <w:abstractNumId w:val="3"/>
+    <w:abstractNumId w:val="4"/>
   </w:num>
   <w:num w:numId="5">
-    <w:abstractNumId w:val="28"/>
+    <w:abstractNumId w:val="30"/>
   </w:num>
   <w:num w:numId="6">
-    <w:abstractNumId w:val="14"/>
+    <w:abstractNumId w:val="16"/>
   </w:num>
   <w:num w:numId="7">
-    <w:abstractNumId w:val="27"/>
+    <w:abstractNumId w:val="29"/>
   </w:num>
   <w:num w:numId="8">
-    <w:abstractNumId w:val="16"/>
+    <w:abstractNumId w:val="18"/>
     <w:lvlOverride w:ilvl="0">
       <w:startOverride w:val="1"/>
     </w:lvlOverride>
@@ -22305,16 +22226,16 @@
     </w:lvlOverride>
   </w:num>
   <w:num w:numId="9">
-    <w:abstractNumId w:val="15"/>
+    <w:abstractNumId w:val="17"/>
   </w:num>
   <w:num w:numId="10">
     <w:abstractNumId w:val="0"/>
   </w:num>
   <w:num w:numId="11">
-    <w:abstractNumId w:val="33"/>
+    <w:abstractNumId w:val="36"/>
   </w:num>
   <w:num w:numId="12">
-    <w:abstractNumId w:val="14"/>
+    <w:abstractNumId w:val="16"/>
     <w:lvlOverride w:ilvl="0">
       <w:startOverride w:val="3"/>
     </w:lvlOverride>
@@ -22344,7 +22265,7 @@
     </w:lvlOverride>
   </w:num>
   <w:num w:numId="13">
-    <w:abstractNumId w:val="6"/>
+    <w:abstractNumId w:val="7"/>
     <w:lvlOverride w:ilvl="0">
       <w:startOverride w:val="1"/>
     </w:lvlOverride>
@@ -22374,49 +22295,49 @@
     </w:lvlOverride>
   </w:num>
   <w:num w:numId="14">
-    <w:abstractNumId w:val="16"/>
+    <w:abstractNumId w:val="18"/>
   </w:num>
   <w:num w:numId="15">
-    <w:abstractNumId w:val="31"/>
+    <w:abstractNumId w:val="34"/>
   </w:num>
   <w:num w:numId="16">
+    <w:abstractNumId w:val="6"/>
+  </w:num>
+  <w:num w:numId="17">
+    <w:abstractNumId w:val="33"/>
+  </w:num>
+  <w:num w:numId="18">
+    <w:abstractNumId w:val="35"/>
+  </w:num>
+  <w:num w:numId="19">
+    <w:abstractNumId w:val="15"/>
+  </w:num>
+  <w:num w:numId="20">
+    <w:abstractNumId w:val="3"/>
+  </w:num>
+  <w:num w:numId="21">
+    <w:abstractNumId w:val="25"/>
+  </w:num>
+  <w:num w:numId="22">
     <w:abstractNumId w:val="5"/>
   </w:num>
-  <w:num w:numId="17">
-    <w:abstractNumId w:val="30"/>
+  <w:num w:numId="23">
+    <w:abstractNumId w:val="28"/>
   </w:num>
-  <w:num w:numId="18">
-    <w:abstractNumId w:val="32"/>
+  <w:num w:numId="24">
+    <w:abstractNumId w:val="20"/>
   </w:num>
-  <w:num w:numId="19">
-    <w:abstractNumId w:val="13"/>
-  </w:num>
-  <w:num w:numId="20">
-    <w:abstractNumId w:val="2"/>
-  </w:num>
-  <w:num w:numId="21">
+  <w:num w:numId="25">
     <w:abstractNumId w:val="23"/>
   </w:num>
-  <w:num w:numId="22">
-    <w:abstractNumId w:val="4"/>
-  </w:num>
-  <w:num w:numId="23">
-    <w:abstractNumId w:val="26"/>
-  </w:num>
-  <w:num w:numId="24">
-    <w:abstractNumId w:val="18"/>
-  </w:num>
-  <w:num w:numId="25">
-    <w:abstractNumId w:val="21"/>
-  </w:num>
   <w:num w:numId="26">
-    <w:abstractNumId w:val="21"/>
+    <w:abstractNumId w:val="23"/>
   </w:num>
   <w:num w:numId="27">
-    <w:abstractNumId w:val="21"/>
+    <w:abstractNumId w:val="23"/>
   </w:num>
   <w:num w:numId="28">
-    <w:abstractNumId w:val="21"/>
+    <w:abstractNumId w:val="23"/>
     <w:lvlOverride w:ilvl="0">
       <w:startOverride w:val="1"/>
     </w:lvlOverride>
@@ -22446,7 +22367,7 @@
     </w:lvlOverride>
   </w:num>
   <w:num w:numId="29">
-    <w:abstractNumId w:val="21"/>
+    <w:abstractNumId w:val="23"/>
     <w:lvlOverride w:ilvl="0">
       <w:startOverride w:val="1"/>
     </w:lvlOverride>
@@ -22476,43 +22397,52 @@
     </w:lvlOverride>
   </w:num>
   <w:num w:numId="30">
-    <w:abstractNumId w:val="9"/>
+    <w:abstractNumId w:val="11"/>
   </w:num>
   <w:num w:numId="31">
+    <w:abstractNumId w:val="24"/>
+  </w:num>
+  <w:num w:numId="32">
+    <w:abstractNumId w:val="12"/>
+  </w:num>
+  <w:num w:numId="33">
+    <w:abstractNumId w:val="10"/>
+  </w:num>
+  <w:num w:numId="34">
     <w:abstractNumId w:val="22"/>
   </w:num>
-  <w:num w:numId="32">
-    <w:abstractNumId w:val="10"/>
+  <w:num w:numId="35">
+    <w:abstractNumId w:val="37"/>
   </w:num>
-  <w:num w:numId="33">
+  <w:num w:numId="36">
     <w:abstractNumId w:val="8"/>
   </w:num>
-  <w:num w:numId="34">
-    <w:abstractNumId w:val="20"/>
-  </w:num>
-  <w:num w:numId="35">
-    <w:abstractNumId w:val="34"/>
-  </w:num>
-  <w:num w:numId="36">
-    <w:abstractNumId w:val="7"/>
-  </w:num>
   <w:num w:numId="37">
-    <w:abstractNumId w:val="19"/>
+    <w:abstractNumId w:val="21"/>
   </w:num>
   <w:num w:numId="38">
-    <w:abstractNumId w:val="17"/>
+    <w:abstractNumId w:val="19"/>
   </w:num>
   <w:num w:numId="39">
     <w:abstractNumId w:val="1"/>
   </w:num>
   <w:num w:numId="40">
-    <w:abstractNumId w:val="29"/>
+    <w:abstractNumId w:val="32"/>
   </w:num>
   <w:num w:numId="41">
-    <w:abstractNumId w:val="11"/>
+    <w:abstractNumId w:val="13"/>
   </w:num>
   <w:num w:numId="42">
-    <w:abstractNumId w:val="12"/>
+    <w:abstractNumId w:val="14"/>
+  </w:num>
+  <w:num w:numId="43">
+    <w:abstractNumId w:val="31"/>
+  </w:num>
+  <w:num w:numId="44">
+    <w:abstractNumId w:val="2"/>
+  </w:num>
+  <w:num w:numId="45">
+    <w:abstractNumId w:val="9"/>
   </w:num>
   <w:numIdMacAtCleanup w:val="10"/>
 </w:numbering>

</xml_diff>

<commit_message>
update : revisi pendahuluan bab 1 hal 1
</commit_message>
<xml_diff>
--- a/Main deprecated.docx
+++ b/Main deprecated.docx
@@ -4968,7 +4968,17 @@
         <w:jc w:val="both"/>
       </w:pPr>
       <w:r>
-        <w:t xml:space="preserve">Salah satu inovasi teknologi yang sedang berkembang dalam dunia pendidikan yaitu Sistem Informasi Pembelajaran online </w:t>
+        <w:t xml:space="preserve">Salah satu inovasi teknologi yang sedang berkembang dalam dunia pendidikan yaitu Sistem Informasi Pembelajaran </w:t>
+      </w:r>
+      <w:r>
+        <w:rPr>
+          <w:i/>
+          <w:iCs/>
+        </w:rPr>
+        <w:t>online</w:t>
+      </w:r>
+      <w:r>
+        <w:t xml:space="preserve"> </w:t>
       </w:r>
       <w:r>
         <w:rPr>
@@ -4977,7 +4987,18 @@
         <w:t>yang</w:t>
       </w:r>
       <w:r>
-        <w:t xml:space="preserve"> biasa dikenal dengan nama E-Learning. Sebuah lingkungan pembelajaran yang mudah mendapatkan akses serta memberikan materi, menjadi suatu hal yang sangat inovatif di era teknologi</w:t>
+        <w:t xml:space="preserve"> biasa dikenal dengan nama </w:t>
+      </w:r>
+      <w:r>
+        <w:rPr>
+          <w:i/>
+          <w:iCs/>
+          <w:lang w:val="en-AS"/>
+        </w:rPr>
+        <w:t>e-learning</w:t>
+      </w:r>
+      <w:r>
+        <w:t>. Sebuah lingkungan pembelajaran yang mudah mendapatkan akses serta memberikan materi, menjadi suatu hal yang sangat inovatif di era teknologi</w:t>
       </w:r>
       <w:r>
         <w:rPr>
@@ -5023,7 +5044,25 @@
         <w:t xml:space="preserve"> </w:t>
       </w:r>
       <w:r>
-        <w:t>Sistem e-learning memungkinkan para siswa dan guru untuk melakukan pembelajaran meski jarak yang terpisah jauh Hal ini sangat membantu dalam mengatasi masalah jarak yang jauh dan mempermudah proses pembelajaran.</w:t>
+        <w:t>Sistem e</w:t>
+      </w:r>
+      <w:r>
+        <w:rPr>
+          <w:lang w:val="en-AS"/>
+        </w:rPr>
+        <w:t xml:space="preserve"> </w:t>
+      </w:r>
+      <w:r>
+        <w:t>-</w:t>
+      </w:r>
+      <w:r>
+        <w:rPr>
+          <w:lang w:val="en-AS"/>
+        </w:rPr>
+        <w:t xml:space="preserve"> </w:t>
+      </w:r>
+      <w:r>
+        <w:t>learning memungkinkan para siswa dan guru untuk melakukan pembelajaran meski jarak yang terpisah jauh Hal ini sangat membantu dalam mengatasi masalah jarak yang jauh dan mempermudah proses pembelajaran.</w:t>
       </w:r>
     </w:p>
     <w:p>
@@ -5036,7 +5075,17 @@
         </w:rPr>
       </w:pPr>
       <w:r>
-        <w:t xml:space="preserve">Sistem e-learning juga memiliki banyak manfaat </w:t>
+        <w:t xml:space="preserve">Sistem </w:t>
+      </w:r>
+      <w:r>
+        <w:rPr>
+          <w:i/>
+          <w:iCs/>
+        </w:rPr>
+        <w:t>e-learning</w:t>
+      </w:r>
+      <w:r>
+        <w:t xml:space="preserve"> juga memiliki banyak manfaat </w:t>
       </w:r>
       <w:proofErr w:type="spellStart"/>
       <w:r>
@@ -5044,7 +5093,25 @@
       </w:r>
       <w:proofErr w:type="spellEnd"/>
       <w:r>
-        <w:t>, seperti mempermudah akses materi pembelajaran, memfasilitasi interaksi antar siswa dan guru meski jarak yang terpisah jauh, serta memberikan fleksibilitas bagi para siswa untuk belajar kapan saja dan dimana saja</w:t>
+        <w:t>, seperti mempermudah akses materi pembelajaran, memfasilitasi interaksi antar siswa dan guru meski jarak yang terpisah jauh</w:t>
+      </w:r>
+      <w:r>
+        <w:rPr>
+          <w:lang w:val="en-AS"/>
+        </w:rPr>
+        <w:t>.</w:t>
+      </w:r>
+      <w:r>
+        <w:t xml:space="preserve"> serta memberikan fleksibilitas bagi para siswa untuk belajar kapan saja dan di</w:t>
+      </w:r>
+      <w:r>
+        <w:rPr>
+          <w:lang w:val="en-AS"/>
+        </w:rPr>
+        <w:t xml:space="preserve"> </w:t>
+      </w:r>
+      <w:r>
+        <w:t>mana saja</w:t>
       </w:r>
       <w:r>
         <w:rPr>
@@ -5092,7 +5159,17 @@
         <w:jc w:val="both"/>
       </w:pPr>
       <w:r>
-        <w:t>Namun, penerapan sistem e-learning juga menimbulkan beberapa masalah, salah satunya adalah kualitas pembelajaran. Kualitas pembelajaran dalam sistem e-learning sangat tergantung pada kualitas sumber daya yang tersedia, seperti materi pembelajaran dan sistem teknologi yang digunakan</w:t>
+        <w:t xml:space="preserve">Namun, penerapan sistem </w:t>
+      </w:r>
+      <w:r>
+        <w:rPr>
+          <w:i/>
+          <w:iCs/>
+        </w:rPr>
+        <w:t>e-learning</w:t>
+      </w:r>
+      <w:r>
+        <w:t xml:space="preserve"> juga menimbulkan beberapa masalah, salah satunya adalah kualitas pembelajaran. Kualitas pembelajaran dalam sistem e-learning sangat tergantung pada kualitas sumber daya yang tersedia, seperti materi pembelajaran dan sistem teknologi yang digunakan</w:t>
       </w:r>
       <w:r>
         <w:rPr>
@@ -5101,7 +5178,17 @@
         <w:t xml:space="preserve">. </w:t>
       </w:r>
       <w:r>
-        <w:t>Oleh karena itu, penting bagi pihak pendidikan untuk memastikan bahwa sumber daya yang digunakan dalam sistem e-learning berkualitas dan memenuhi standar pembelajaran yang baik.</w:t>
+        <w:t xml:space="preserve">Oleh karena itu, penting bagi pihak pendidikan untuk memastikan bahwa sumber daya yang digunakan dalam sistem </w:t>
+      </w:r>
+      <w:r>
+        <w:rPr>
+          <w:i/>
+          <w:iCs/>
+        </w:rPr>
+        <w:t>e-learning</w:t>
+      </w:r>
+      <w:r>
+        <w:t xml:space="preserve"> berkualitas dan memenuhi standar pembelajaran yang baik.</w:t>
       </w:r>
     </w:p>
     <w:p>
@@ -5145,23 +5232,7 @@
       </w:pPr>
       <w:r>
         <w:lastRenderedPageBreak/>
-        <w:t xml:space="preserve">Lee, et al. (2019). Nkomo, et al. (2021). Robinson &amp; </w:t>
-      </w:r>
-      <w:proofErr w:type="spellStart"/>
-      <w:r>
-        <w:t>Hullinger</w:t>
-      </w:r>
-      <w:proofErr w:type="spellEnd"/>
-      <w:r>
-        <w:t xml:space="preserve"> (2008). </w:t>
-      </w:r>
-      <w:proofErr w:type="spellStart"/>
-      <w:r>
-        <w:t>Veiga</w:t>
-      </w:r>
-      <w:proofErr w:type="spellEnd"/>
-      <w:r>
-        <w:t xml:space="preserve">, et al. (2014). menyatakan bahwa meskipun </w:t>
+        <w:t xml:space="preserve">Lee, et al. (2019). Nkomo, et al. (2021). Robinson &amp; Hullinger (2008). Veiga, et al. (2014). menyatakan bahwa meskipun </w:t>
       </w:r>
       <w:r>
         <w:rPr>
@@ -7474,7 +7545,48 @@
         <w:rPr>
           <w:lang w:val="id-ID"/>
         </w:rPr>
-        <w:t>Metode penelitian terapan digunakan untuk mengatasi masalah praktis dengan cara mengembangkan dan memvalidasi solusi yang diterapkan pada konteks tertentu. Dalam hal ini, penelitian dilakukan dengan langkah-langkah sebagai berikut :</w:t>
+        <w:t xml:space="preserve">Tujuan dari penelitian ini adalah untuk mengatasi masalah yang sering dihadapi oleh pembelajar saat belajar dari sumber berupa video. Pembelajar sering mengalami kesalahan atau eror akibat kurang teliti meniru langkah atau kode yang ditampilkan oleh pengajar. Solusi lain yang sering dilakukan adalah membuka </w:t>
+      </w:r>
+      <w:proofErr w:type="spellStart"/>
+      <w:r>
+        <w:rPr>
+          <w:lang w:val="id-ID"/>
+        </w:rPr>
+        <w:t>link</w:t>
+      </w:r>
+      <w:proofErr w:type="spellEnd"/>
+      <w:r>
+        <w:rPr>
+          <w:lang w:val="id-ID"/>
+        </w:rPr>
+        <w:t xml:space="preserve"> </w:t>
+      </w:r>
+      <w:proofErr w:type="spellStart"/>
+      <w:r>
+        <w:rPr>
+          <w:lang w:val="id-ID"/>
+        </w:rPr>
+        <w:t>GitHub</w:t>
+      </w:r>
+      <w:proofErr w:type="spellEnd"/>
+      <w:r>
+        <w:rPr>
+          <w:lang w:val="id-ID"/>
+        </w:rPr>
+        <w:t xml:space="preserve"> untuk melihat referensi kode, yang bisa menyita waktu dan usaha.</w:t>
+      </w:r>
+    </w:p>
+    <w:p>
+      <w:pPr>
+        <w:pStyle w:val="ListParagraph"/>
+        <w:spacing w:before="40" w:after="0"/>
+        <w:ind w:firstLine="576"/>
+        <w:rPr>
+          <w:lang w:val="id-ID"/>
+        </w:rPr>
+      </w:pPr>
+      <w:r>
+        <w:t>Dalam penelitian ini, fitur state-based code editor ditujukan untuk memberikan pengalaman belajar yang lebih interaktif dan efisien. Langkah-langkah penelitian meliputi:</w:t>
       </w:r>
     </w:p>
     <w:p>
@@ -7495,23 +7607,73 @@
       </w:pPr>
       <w:r>
         <w:rPr>
+          <w:b/>
+          <w:bCs/>
           <w:lang w:val="id-ID"/>
         </w:rPr>
-        <w:t>Analisis dan identifikasi masalah yang ada pada sistem e-</w:t>
+        <w:t xml:space="preserve">Analisis dan </w:t>
+      </w:r>
+      <w:r>
+        <w:rPr>
+          <w:b/>
+          <w:bCs/>
+          <w:lang w:val="en-AS"/>
+        </w:rPr>
+        <w:t>I</w:t>
       </w:r>
       <w:proofErr w:type="spellStart"/>
       <w:r>
         <w:rPr>
+          <w:b/>
+          <w:bCs/>
           <w:lang w:val="id-ID"/>
         </w:rPr>
-        <w:t>learning</w:t>
+        <w:t>dentifikasi</w:t>
       </w:r>
       <w:proofErr w:type="spellEnd"/>
       <w:r>
         <w:rPr>
+          <w:b/>
+          <w:bCs/>
           <w:lang w:val="id-ID"/>
         </w:rPr>
-        <w:t xml:space="preserve"> berbasis web saat ini.</w:t>
+        <w:t xml:space="preserve"> </w:t>
+      </w:r>
+      <w:r>
+        <w:rPr>
+          <w:b/>
+          <w:bCs/>
+          <w:lang w:val="en-AS"/>
+        </w:rPr>
+        <w:t>M</w:t>
+      </w:r>
+      <w:r>
+        <w:rPr>
+          <w:b/>
+          <w:bCs/>
+          <w:lang w:val="id-ID"/>
+        </w:rPr>
+        <w:t>asalah</w:t>
+      </w:r>
+      <w:r>
+        <w:rPr>
+          <w:b/>
+          <w:bCs/>
+          <w:lang w:val="en-AS"/>
+        </w:rPr>
+        <w:t>:</w:t>
+      </w:r>
+      <w:r>
+        <w:rPr>
+          <w:lang w:val="id-ID"/>
+        </w:rPr>
+        <w:t xml:space="preserve"> </w:t>
+      </w:r>
+      <w:r>
+        <w:rPr>
+          <w:lang w:val="id-ID"/>
+        </w:rPr>
+        <w:t>Menilai tantangan yang dihadapi oleh pembelajar saat menggunakan sumber video, termasuk eror dan inefisiensi dalam mengakses referensi kode.</w:t>
       </w:r>
     </w:p>
     <w:p>
@@ -7532,43 +7694,93 @@
       </w:pPr>
       <w:r>
         <w:rPr>
+          <w:b/>
+          <w:bCs/>
           <w:lang w:val="id-ID"/>
         </w:rPr>
-        <w:t xml:space="preserve">Riset dan identifikasi solusi yang potensial untuk mengatasi masalah yang ada, yaitu dengan menerapkan </w:t>
+        <w:t xml:space="preserve">Riset dan </w:t>
+      </w:r>
+      <w:r>
+        <w:rPr>
+          <w:b/>
+          <w:bCs/>
+          <w:lang w:val="en-AS"/>
+        </w:rPr>
+        <w:t>I</w:t>
       </w:r>
       <w:proofErr w:type="spellStart"/>
       <w:r>
         <w:rPr>
+          <w:b/>
+          <w:bCs/>
           <w:lang w:val="id-ID"/>
         </w:rPr>
-        <w:t>state</w:t>
+        <w:t>dentifikasi</w:t>
       </w:r>
       <w:proofErr w:type="spellEnd"/>
       <w:r>
         <w:rPr>
+          <w:b/>
+          <w:bCs/>
           <w:lang w:val="id-ID"/>
         </w:rPr>
         <w:t xml:space="preserve"> </w:t>
       </w:r>
+      <w:r>
+        <w:rPr>
+          <w:b/>
+          <w:bCs/>
+          <w:lang w:val="en-AS"/>
+        </w:rPr>
+        <w:t>S</w:t>
+      </w:r>
       <w:proofErr w:type="spellStart"/>
       <w:r>
         <w:rPr>
+          <w:b/>
+          <w:bCs/>
           <w:lang w:val="id-ID"/>
         </w:rPr>
-        <w:t>based</w:t>
+        <w:t>olusi</w:t>
       </w:r>
       <w:proofErr w:type="spellEnd"/>
       <w:r>
         <w:rPr>
+          <w:lang w:val="en-AS"/>
+        </w:rPr>
+        <w:t>:</w:t>
+      </w:r>
+      <w:r>
+        <w:rPr>
           <w:lang w:val="id-ID"/>
         </w:rPr>
         <w:t xml:space="preserve"> </w:t>
       </w:r>
+      <w:r>
+        <w:rPr>
+          <w:lang w:val="id-ID"/>
+        </w:rPr>
+        <w:t xml:space="preserve">Menemukan solusi yang potensial, yaitu dengan menerapkan </w:t>
+      </w:r>
       <w:proofErr w:type="spellStart"/>
       <w:r>
         <w:rPr>
           <w:lang w:val="id-ID"/>
         </w:rPr>
+        <w:t>state-based</w:t>
+      </w:r>
+      <w:proofErr w:type="spellEnd"/>
+      <w:r>
+        <w:rPr>
+          <w:lang w:val="id-ID"/>
+        </w:rPr>
+        <w:t xml:space="preserve"> </w:t>
+      </w:r>
+      <w:proofErr w:type="spellStart"/>
+      <w:r>
+        <w:rPr>
+          <w:lang w:val="id-ID"/>
+        </w:rPr>
         <w:t>code</w:t>
       </w:r>
       <w:proofErr w:type="spellEnd"/>
@@ -7576,7 +7788,7 @@
         <w:rPr>
           <w:lang w:val="id-ID"/>
         </w:rPr>
-        <w:t xml:space="preserve"> editor.</w:t>
+        <w:t xml:space="preserve"> editor, untuk mengatasi masalah yang ada.</w:t>
       </w:r>
     </w:p>
     <w:p>
@@ -7597,15 +7809,53 @@
       </w:pPr>
       <w:r>
         <w:rPr>
+          <w:b/>
+          <w:bCs/>
           <w:lang w:val="id-ID"/>
         </w:rPr>
-        <w:t>Perencanaan dan pengembangan sistem e-</w:t>
+        <w:t xml:space="preserve">Perencanaan dan </w:t>
+      </w:r>
+      <w:r>
+        <w:rPr>
+          <w:b/>
+          <w:bCs/>
+          <w:lang w:val="en-AS"/>
+        </w:rPr>
+        <w:t>P</w:t>
       </w:r>
       <w:proofErr w:type="spellStart"/>
       <w:r>
         <w:rPr>
+          <w:b/>
+          <w:bCs/>
           <w:lang w:val="id-ID"/>
         </w:rPr>
+        <w:t>engembangan</w:t>
+      </w:r>
+      <w:proofErr w:type="spellEnd"/>
+      <w:r>
+        <w:rPr>
+          <w:lang w:val="en-AS"/>
+        </w:rPr>
+        <w:t>:</w:t>
+      </w:r>
+      <w:r>
+        <w:rPr>
+          <w:lang w:val="id-ID"/>
+        </w:rPr>
+        <w:t xml:space="preserve"> </w:t>
+      </w:r>
+      <w:r>
+        <w:rPr>
+          <w:lang w:val="id-ID"/>
+        </w:rPr>
+        <w:t>Merancang dan mengembangkan sistem e-</w:t>
+      </w:r>
+      <w:proofErr w:type="spellStart"/>
+      <w:r>
+        <w:rPr>
+          <w:lang w:val="id-ID"/>
+        </w:rPr>
         <w:t>learning</w:t>
       </w:r>
       <w:proofErr w:type="spellEnd"/>
@@ -7613,49 +7863,35 @@
         <w:rPr>
           <w:lang w:val="id-ID"/>
         </w:rPr>
-        <w:t xml:space="preserve"> berbasis web dengan menggunakan </w:t>
+        <w:t xml:space="preserve"> berbasis web dengan fitur </w:t>
       </w:r>
       <w:proofErr w:type="spellStart"/>
       <w:r>
         <w:rPr>
           <w:lang w:val="id-ID"/>
         </w:rPr>
-        <w:t>state</w:t>
+        <w:t>state-based</w:t>
       </w:r>
       <w:proofErr w:type="spellEnd"/>
       <w:r>
         <w:rPr>
-          <w:lang w:val="en-AS"/>
-        </w:rPr>
-        <w:t>-</w:t>
+          <w:lang w:val="id-ID"/>
+        </w:rPr>
+        <w:t xml:space="preserve"> </w:t>
       </w:r>
       <w:proofErr w:type="spellStart"/>
       <w:r>
         <w:rPr>
           <w:lang w:val="id-ID"/>
         </w:rPr>
-        <w:t>based</w:t>
+        <w:t>code</w:t>
       </w:r>
       <w:proofErr w:type="spellEnd"/>
       <w:r>
         <w:rPr>
           <w:lang w:val="id-ID"/>
         </w:rPr>
-        <w:t xml:space="preserve"> </w:t>
-      </w:r>
-      <w:proofErr w:type="spellStart"/>
-      <w:r>
-        <w:rPr>
-          <w:lang w:val="id-ID"/>
-        </w:rPr>
-        <w:t>code</w:t>
-      </w:r>
-      <w:proofErr w:type="spellEnd"/>
-      <w:r>
-        <w:rPr>
-          <w:lang w:val="id-ID"/>
-        </w:rPr>
-        <w:t xml:space="preserve"> editor.</w:t>
+        <w:t xml:space="preserve"> editor yang interaktif.</w:t>
       </w:r>
     </w:p>
     <w:p>
@@ -7676,51 +7912,73 @@
       </w:pPr>
       <w:r>
         <w:rPr>
+          <w:b/>
+          <w:bCs/>
           <w:lang w:val="id-ID"/>
         </w:rPr>
-        <w:t xml:space="preserve">Validasi dan uji coba pada sistem yang dikembangkan untuk mengetahui efektifitas dan efisiensi penerapan </w:t>
+        <w:lastRenderedPageBreak/>
+        <w:t xml:space="preserve">Validasi dan </w:t>
+      </w:r>
+      <w:r>
+        <w:rPr>
+          <w:b/>
+          <w:bCs/>
+          <w:lang w:val="en-AS"/>
+        </w:rPr>
+        <w:t>U</w:t>
       </w:r>
       <w:proofErr w:type="spellStart"/>
       <w:r>
         <w:rPr>
+          <w:b/>
+          <w:bCs/>
           <w:lang w:val="id-ID"/>
         </w:rPr>
-        <w:t>state</w:t>
+        <w:t>ji</w:t>
       </w:r>
       <w:proofErr w:type="spellEnd"/>
       <w:r>
         <w:rPr>
+          <w:b/>
+          <w:bCs/>
           <w:lang w:val="id-ID"/>
         </w:rPr>
         <w:t xml:space="preserve"> </w:t>
       </w:r>
+      <w:r>
+        <w:rPr>
+          <w:b/>
+          <w:bCs/>
+          <w:lang w:val="en-AS"/>
+        </w:rPr>
+        <w:t>C</w:t>
+      </w:r>
       <w:proofErr w:type="spellStart"/>
       <w:r>
         <w:rPr>
+          <w:b/>
+          <w:bCs/>
           <w:lang w:val="id-ID"/>
         </w:rPr>
-        <w:t>based</w:t>
+        <w:t>oba</w:t>
       </w:r>
       <w:proofErr w:type="spellEnd"/>
       <w:r>
         <w:rPr>
+          <w:b/>
+          <w:bCs/>
+          <w:lang w:val="en-AS"/>
+        </w:rPr>
+        <w:t>:</w:t>
+      </w:r>
+      <w:r>
+        <w:rPr>
           <w:lang w:val="id-ID"/>
         </w:rPr>
         <w:t xml:space="preserve"> </w:t>
       </w:r>
-      <w:proofErr w:type="spellStart"/>
-      <w:r>
-        <w:rPr>
-          <w:lang w:val="id-ID"/>
-        </w:rPr>
-        <w:t>code</w:t>
-      </w:r>
-      <w:proofErr w:type="spellEnd"/>
-      <w:r>
-        <w:rPr>
-          <w:lang w:val="id-ID"/>
-        </w:rPr>
-        <w:t xml:space="preserve"> editor.</w:t>
+      <w:r>
+        <w:t>Melakukan uji coba pada sistem yang dikembangkan untuk mengetahui efektivitas dan efisiensi penerapan fitur ini.</w:t>
       </w:r>
     </w:p>
     <w:p>
@@ -7741,65 +7999,44 @@
       </w:pPr>
       <w:r>
         <w:rPr>
+          <w:b/>
+          <w:bCs/>
           <w:lang w:val="id-ID"/>
         </w:rPr>
-        <w:t>Evaluasi dan penyempurnaan sistem e-</w:t>
+        <w:t xml:space="preserve">Evaluasi dan </w:t>
+      </w:r>
+      <w:r>
+        <w:rPr>
+          <w:b/>
+          <w:bCs/>
+          <w:lang w:val="en-AS"/>
+        </w:rPr>
+        <w:t>P</w:t>
       </w:r>
       <w:proofErr w:type="spellStart"/>
       <w:r>
         <w:rPr>
+          <w:b/>
+          <w:bCs/>
           <w:lang w:val="id-ID"/>
         </w:rPr>
-        <w:t>learning</w:t>
+        <w:t>enyempurnaan</w:t>
       </w:r>
       <w:proofErr w:type="spellEnd"/>
       <w:r>
         <w:rPr>
+          <w:lang w:val="en-AS"/>
+        </w:rPr>
+        <w:t>:</w:t>
+      </w:r>
+      <w:r>
+        <w:rPr>
           <w:lang w:val="id-ID"/>
         </w:rPr>
-        <w:t xml:space="preserve"> berbasis web dengan </w:t>
-      </w:r>
-      <w:proofErr w:type="spellStart"/>
-      <w:r>
-        <w:rPr>
-          <w:lang w:val="id-ID"/>
-        </w:rPr>
-        <w:t>state</w:t>
-      </w:r>
-      <w:proofErr w:type="spellEnd"/>
-      <w:r>
-        <w:rPr>
-          <w:lang w:val="en-AS"/>
-        </w:rPr>
-        <w:t>-</w:t>
-      </w:r>
-      <w:proofErr w:type="spellStart"/>
-      <w:r>
-        <w:rPr>
-          <w:lang w:val="id-ID"/>
-        </w:rPr>
-        <w:t>based</w:t>
-      </w:r>
-      <w:proofErr w:type="spellEnd"/>
-      <w:r>
-        <w:rPr>
-          <w:lang w:val="id-ID"/>
-        </w:rPr>
         <w:t xml:space="preserve"> </w:t>
       </w:r>
-      <w:proofErr w:type="spellStart"/>
-      <w:r>
-        <w:rPr>
-          <w:lang w:val="id-ID"/>
-        </w:rPr>
-        <w:t>code</w:t>
-      </w:r>
-      <w:proofErr w:type="spellEnd"/>
-      <w:r>
-        <w:rPr>
-          <w:lang w:val="id-ID"/>
-        </w:rPr>
-        <w:t xml:space="preserve"> editor.</w:t>
+      <w:r>
+        <w:t>Menilai dan menyempurnakan sistem dengan fokus pada peningkatan pengalaman pembelajar.</w:t>
       </w:r>
     </w:p>
     <w:p>
@@ -7812,67 +8049,15 @@
         </w:rPr>
       </w:pPr>
       <w:r>
-        <w:rPr>
-          <w:lang w:val="id-ID"/>
-        </w:rPr>
-        <w:t>Dengan demikian, penelitian ini menggunakan metode penelitian terapan sebagai pendekatan untuk mengatasi masalah praktis yang ada pada sistem e-</w:t>
+        <w:t xml:space="preserve">Dengan demikian, penelitian ini menggunakan metode penelitian terapan sebagai pendekatan untuk mengatasi masalah praktis yang ada pada sistem e-learning berbasis web. Implementasi state-based code editor akan dianalisis dan </w:t>
       </w:r>
       <w:proofErr w:type="spellStart"/>
       <w:r>
-        <w:rPr>
-          <w:lang w:val="id-ID"/>
-        </w:rPr>
-        <w:lastRenderedPageBreak/>
-        <w:t>learning</w:t>
+        <w:t>divalidasi</w:t>
       </w:r>
       <w:proofErr w:type="spellEnd"/>
       <w:r>
-        <w:rPr>
-          <w:lang w:val="id-ID"/>
-        </w:rPr>
-        <w:t xml:space="preserve"> berbasis web dan memvalidasi penerapan </w:t>
-      </w:r>
-      <w:proofErr w:type="spellStart"/>
-      <w:r>
-        <w:rPr>
-          <w:lang w:val="id-ID"/>
-        </w:rPr>
-        <w:t>state</w:t>
-      </w:r>
-      <w:proofErr w:type="spellEnd"/>
-      <w:r>
-        <w:rPr>
-          <w:lang w:val="id-ID"/>
-        </w:rPr>
-        <w:t xml:space="preserve"> </w:t>
-      </w:r>
-      <w:proofErr w:type="spellStart"/>
-      <w:r>
-        <w:rPr>
-          <w:lang w:val="id-ID"/>
-        </w:rPr>
-        <w:t>based</w:t>
-      </w:r>
-      <w:proofErr w:type="spellEnd"/>
-      <w:r>
-        <w:rPr>
-          <w:lang w:val="id-ID"/>
-        </w:rPr>
-        <w:t xml:space="preserve"> </w:t>
-      </w:r>
-      <w:proofErr w:type="spellStart"/>
-      <w:r>
-        <w:rPr>
-          <w:lang w:val="id-ID"/>
-        </w:rPr>
-        <w:t>code</w:t>
-      </w:r>
-      <w:proofErr w:type="spellEnd"/>
-      <w:r>
-        <w:rPr>
-          <w:lang w:val="id-ID"/>
-        </w:rPr>
-        <w:t xml:space="preserve"> editor sebagai solusi.</w:t>
+        <w:t xml:space="preserve"> sebagai solusi untuk meningkatkan kualitas belajar dan mengatasi masalah yang telah diidentifikasi.</w:t>
       </w:r>
     </w:p>
     <w:p>
@@ -7926,13 +8111,13 @@
       </w:tblPr>
       <w:tblGrid>
         <w:gridCol w:w="510"/>
-        <w:gridCol w:w="3361"/>
-        <w:gridCol w:w="813"/>
-        <w:gridCol w:w="696"/>
+        <w:gridCol w:w="3287"/>
+        <w:gridCol w:w="873"/>
+        <w:gridCol w:w="717"/>
+        <w:gridCol w:w="703"/>
         <w:gridCol w:w="730"/>
         <w:gridCol w:w="696"/>
         <w:gridCol w:w="696"/>
-        <w:gridCol w:w="710"/>
       </w:tblGrid>
       <w:tr>
         <w:tc>
@@ -8100,7 +8285,35 @@
                 <w:b/>
                 <w:lang w:val="en-AS"/>
               </w:rPr>
-              <w:t>Jan. 2023</w:t>
+              <w:t>J</w:t>
+            </w:r>
+            <w:r>
+              <w:rPr>
+                <w:b/>
+                <w:lang w:val="en-AS"/>
+              </w:rPr>
+              <w:t>u</w:t>
+            </w:r>
+            <w:r>
+              <w:rPr>
+                <w:b/>
+                <w:lang w:val="en-AS"/>
+              </w:rPr>
+              <w:t>n</w:t>
+            </w:r>
+            <w:r>
+              <w:rPr>
+                <w:b/>
+                <w:lang w:val="en-AS"/>
+              </w:rPr>
+              <w:t>e</w:t>
+            </w:r>
+            <w:r>
+              <w:rPr>
+                <w:b/>
+                <w:lang w:val="en-AS"/>
+              </w:rPr>
+              <w:t>. 2023</w:t>
             </w:r>
           </w:p>
         </w:tc>
@@ -8129,7 +8342,14 @@
                 <w:b/>
                 <w:lang w:val="en-AS"/>
               </w:rPr>
-              <w:t>Feb.</w:t>
+              <w:t>July</w:t>
+            </w:r>
+            <w:r>
+              <w:rPr>
+                <w:b/>
+                <w:lang w:val="en-AS"/>
+              </w:rPr>
+              <w:t>.</w:t>
             </w:r>
           </w:p>
           <w:p>
@@ -8175,7 +8395,14 @@
                 <w:b/>
                 <w:lang w:val="en-AS"/>
               </w:rPr>
-              <w:t>Mar.</w:t>
+              <w:t>Aug</w:t>
+            </w:r>
+            <w:r>
+              <w:rPr>
+                <w:b/>
+                <w:lang w:val="en-AS"/>
+              </w:rPr>
+              <w:t>.</w:t>
             </w:r>
           </w:p>
           <w:p>
@@ -8221,7 +8448,14 @@
                 <w:b/>
                 <w:lang w:val="en-AS"/>
               </w:rPr>
-              <w:t>Apr.</w:t>
+              <w:t>Sept</w:t>
+            </w:r>
+            <w:r>
+              <w:rPr>
+                <w:b/>
+                <w:lang w:val="en-AS"/>
+              </w:rPr>
+              <w:t>.</w:t>
             </w:r>
           </w:p>
           <w:p>
@@ -8267,7 +8501,7 @@
                 <w:b/>
                 <w:lang w:val="en-AS"/>
               </w:rPr>
-              <w:t>May</w:t>
+              <w:t>Oct</w:t>
             </w:r>
           </w:p>
           <w:p>
@@ -8313,7 +8547,7 @@
                 <w:b/>
                 <w:lang w:val="en-AS"/>
               </w:rPr>
-              <w:t>June</w:t>
+              <w:t>Nov</w:t>
             </w:r>
           </w:p>
           <w:p>
@@ -10050,6 +10284,7 @@
         <w:rPr>
           <w:lang w:val="en-AS"/>
         </w:rPr>
+        <w:lastRenderedPageBreak/>
         <w:t>Sarana Pendukung</w:t>
       </w:r>
       <w:bookmarkEnd w:id="51"/>
@@ -10225,21 +10460,7 @@
               <w:rPr>
                 <w:lang w:val="en-AS"/>
               </w:rPr>
-              <w:t xml:space="preserve">Keyboard </w:t>
-            </w:r>
-            <w:proofErr w:type="spellStart"/>
-            <w:r>
-              <w:rPr>
-                <w:lang w:val="en-AS"/>
-              </w:rPr>
-              <w:t>Daxa</w:t>
-            </w:r>
-            <w:proofErr w:type="spellEnd"/>
-            <w:r>
-              <w:rPr>
-                <w:lang w:val="en-AS"/>
-              </w:rPr>
-              <w:t xml:space="preserve"> M71 Pro</w:t>
+              <w:t>Keyboard Daxa M71 Pro</w:t>
             </w:r>
           </w:p>
         </w:tc>
@@ -10860,7 +11081,27 @@
         <w:jc w:val="both"/>
       </w:pPr>
       <w:r>
-        <w:t>Pengumpulan data pada penelitian ini dilakukan melalui tiga tahapan utama, yaitu studi literatur, analisis kebutuhan, dan uji coba.</w:t>
+        <w:t>Dalam penelitian ini, pengumpulan data dilakukan untuk mendapatkan informasi yang relevan dan akurat mengenai efektivitas dan efisiensi penerapan state-based code editor pada sistem e-learning berbasis web. Metode pengumpulan data yang digunakan meliputi:</w:t>
+      </w:r>
+    </w:p>
+    <w:p>
+      <w:pPr>
+        <w:pStyle w:val="Heading2"/>
+        <w:numPr>
+          <w:ilvl w:val="3"/>
+          <w:numId w:val="25"/>
+        </w:numPr>
+        <w:spacing w:before="40" w:after="0"/>
+        <w:ind w:left="1296" w:hanging="576"/>
+        <w:rPr>
+          <w:lang w:val="id-ID"/>
+        </w:rPr>
+      </w:pPr>
+      <w:r>
+        <w:rPr>
+          <w:lang w:val="id-ID"/>
+        </w:rPr>
+        <w:t>Observasi</w:t>
       </w:r>
     </w:p>
     <w:p>
@@ -10868,19 +11109,91 @@
         <w:spacing w:before="40" w:after="0" w:line="360" w:lineRule="auto"/>
         <w:ind w:left="720" w:firstLine="576"/>
         <w:jc w:val="both"/>
-      </w:pPr>
-      <w:r>
-        <w:t xml:space="preserve">Tahap studi literatur dilakukan untuk memperoleh informasi tentang aplikasi sejenis, </w:t>
-      </w:r>
-      <w:r>
+        <w:rPr>
+          <w:lang w:val="id-ID"/>
+        </w:rPr>
+      </w:pPr>
+      <w:r>
+        <w:rPr>
+          <w:lang w:val="id-ID"/>
+        </w:rPr>
+        <w:t>Observasi dilakukan untuk memahami pengalaman pengguna langsung dalam menggunakan sistem e-</w:t>
+      </w:r>
+      <w:proofErr w:type="spellStart"/>
+      <w:r>
+        <w:rPr>
+          <w:lang w:val="id-ID"/>
+        </w:rPr>
+        <w:t>learning</w:t>
+      </w:r>
+      <w:proofErr w:type="spellEnd"/>
+      <w:r>
+        <w:rPr>
+          <w:lang w:val="id-ID"/>
+        </w:rPr>
+        <w:t xml:space="preserve"> dengan fitur </w:t>
+      </w:r>
+      <w:proofErr w:type="spellStart"/>
+      <w:r>
+        <w:rPr>
+          <w:lang w:val="id-ID"/>
+        </w:rPr>
         <w:t>state-based</w:t>
       </w:r>
-      <w:r>
-        <w:t xml:space="preserve"> editor, serta e-learning. Data yang diambil meliputi </w:t>
-      </w:r>
-      <w:r>
-        <w:lastRenderedPageBreak/>
-        <w:t>fitur-fitur yang dibutuhkan, teknologi dan bahasa pemrograman yang sesuai untuk pengembangan sistem, serta teori-teori pendukung yang dapat diterapkan pada pengembangan sistem.</w:t>
+      <w:proofErr w:type="spellEnd"/>
+      <w:r>
+        <w:rPr>
+          <w:lang w:val="id-ID"/>
+        </w:rPr>
+        <w:t xml:space="preserve"> </w:t>
+      </w:r>
+      <w:proofErr w:type="spellStart"/>
+      <w:r>
+        <w:rPr>
+          <w:lang w:val="id-ID"/>
+        </w:rPr>
+        <w:t>code</w:t>
+      </w:r>
+      <w:proofErr w:type="spellEnd"/>
+      <w:r>
+        <w:rPr>
+          <w:lang w:val="id-ID"/>
+        </w:rPr>
+        <w:t xml:space="preserve"> editor. Hal ini termasuk pengamatan terhadap interaksi pengguna dengan sistem, pemahaman </w:t>
+      </w:r>
+      <w:proofErr w:type="spellStart"/>
+      <w:r>
+        <w:rPr>
+          <w:lang w:val="id-ID"/>
+        </w:rPr>
+        <w:t>workflow</w:t>
+      </w:r>
+      <w:proofErr w:type="spellEnd"/>
+      <w:r>
+        <w:rPr>
+          <w:lang w:val="id-ID"/>
+        </w:rPr>
+        <w:t>, dan identifikasi potensi masalah atau hambatan yang dihadapi.</w:t>
+      </w:r>
+    </w:p>
+    <w:p>
+      <w:pPr>
+        <w:pStyle w:val="Heading2"/>
+        <w:numPr>
+          <w:ilvl w:val="3"/>
+          <w:numId w:val="25"/>
+        </w:numPr>
+        <w:spacing w:before="40" w:after="0"/>
+        <w:ind w:left="1296" w:hanging="576"/>
+        <w:rPr>
+          <w:lang w:val="id-ID"/>
+        </w:rPr>
+      </w:pPr>
+      <w:r>
+        <w:rPr>
+          <w:lang w:val="en-AS"/>
+        </w:rPr>
+        <w:t>Survei</w:t>
       </w:r>
     </w:p>
     <w:p>
@@ -10890,7 +11203,24 @@
         <w:jc w:val="both"/>
       </w:pPr>
       <w:r>
-        <w:t>Tahap analisis kebutuhan dilakukan dengan melakukan wawancara dan observasi langsung pada pengguna e-learning. Wawancara dilakukan dengan tujuan untuk memahami kebutuhan pengguna serta kendala yang dihadapi pada sistem e-learning yang sudah ada. Observasi langsung dilakukan dengan mengamati pengguna saat menggunakan sistem e-learning dan mencatat masalah yang muncul.</w:t>
+        <w:t>Survei dilakukan melalui kuesioner yang didistribusikan kepada pengguna sistem e-learning. Pertanyaan dalam kuesioner dirancang untuk mengukur kepuasan pengguna, kenyamanan dalam menggunakan fitur state-based code editor, dan masukan untuk peningkatan lebih lanjut.</w:t>
+      </w:r>
+    </w:p>
+    <w:p>
+      <w:pPr>
+        <w:pStyle w:val="Heading2"/>
+        <w:numPr>
+          <w:ilvl w:val="3"/>
+          <w:numId w:val="25"/>
+        </w:numPr>
+        <w:spacing w:before="40" w:after="0"/>
+        <w:ind w:left="1296" w:hanging="576"/>
+      </w:pPr>
+      <w:r>
+        <w:rPr>
+          <w:lang w:val="en-AS"/>
+        </w:rPr>
+        <w:t>Wawancara</w:t>
       </w:r>
     </w:p>
     <w:p>
@@ -10900,47 +11230,87 @@
         <w:jc w:val="both"/>
       </w:pPr>
       <w:r>
-        <w:t xml:space="preserve">Tahap uji coba dilakukan dengan melakukan pengujian terhadap sistem yang telah dibangun. Pengujian ini meliputi pengujian fungsional dan pengujian eksperimental. Pengujian fungsional dilakukan untuk memastikan bahwa aplikasi berfungsi sesuai dengan yang diharapkan. Pengujian eksperimental dilakukan untuk menguji efektivitas penggunaan </w:t>
-      </w:r>
-      <w:proofErr w:type="gramStart"/>
-      <w:r>
-        <w:t>state based</w:t>
-      </w:r>
-      <w:proofErr w:type="gramEnd"/>
-      <w:r>
-        <w:t xml:space="preserve"> code editor pada sistem e-learning.</w:t>
-      </w:r>
-    </w:p>
-    <w:p>
-      <w:pPr>
-        <w:spacing w:before="40" w:after="0" w:line="360" w:lineRule="auto"/>
+        <w:t>Wawancara mendalam dapat dilakukan dengan sejumlah pengguna yang dipilih untuk mendapatkan pandangan yang lebih rinci tentang pengalaman mereka. Hal ini mencakup pertanyaan terkait cara mereka menggunakan state-based code editor, manfaat yang dirasakan, dan saran untuk perbaikan.</w:t>
+      </w:r>
+    </w:p>
+    <w:p>
+      <w:pPr>
+        <w:pStyle w:val="Heading2"/>
+        <w:numPr>
+          <w:ilvl w:val="3"/>
+          <w:numId w:val="25"/>
+        </w:numPr>
+        <w:spacing w:before="40" w:after="0"/>
+        <w:ind w:left="1296" w:hanging="576"/>
+      </w:pPr>
+      <w:r>
+        <w:rPr>
+          <w:lang w:val="en-AS"/>
+        </w:rPr>
+        <w:t>Analisis Dokumen</w:t>
+      </w:r>
+    </w:p>
+    <w:p>
+      <w:pPr>
         <w:ind w:left="720" w:firstLine="576"/>
         <w:jc w:val="both"/>
-        <w:rPr>
-          <w:szCs w:val="24"/>
-        </w:rPr>
-      </w:pPr>
-      <w:r>
-        <w:t>Data yang diperoleh dari tahap pengumpulan data akan digunakan sebagai bahan evaluasi dan perbaikan pada tahap pengembangan sistem selanjutnya. Selain itu, data ini juga akan digunakan untuk menentukan hasil dari penelitian.</w:t>
-      </w:r>
-      <w:r>
-        <w:rPr>
-          <w:szCs w:val="24"/>
-        </w:rPr>
-        <w:t xml:space="preserve"> </w:t>
-      </w:r>
-    </w:p>
-    <w:p>
-      <w:pPr>
-        <w:pStyle w:val="Caption"/>
-        <w:spacing w:after="0"/>
-        <w:rPr>
-          <w:b/>
+      </w:pPr>
+      <w:bookmarkStart w:id="55" w:name="_Toc450688183"/>
+      <w:r>
+        <w:t xml:space="preserve">Pengumpulan data juga dapat melibatkan analisis dokumen, termasuk dokumentasi teknis, panduan pengguna, dan catatan </w:t>
+      </w:r>
+      <w:proofErr w:type="spellStart"/>
+      <w:r>
+        <w:t>eror</w:t>
+      </w:r>
+      <w:proofErr w:type="spellEnd"/>
+      <w:r>
+        <w:t xml:space="preserve"> yang berkaitan dengan state-based code editor. Analisis ini membantu dalam memahami spesifikasi teknis dan identifikasi potensi area perbaikan.</w:t>
+      </w:r>
+    </w:p>
+    <w:p>
+      <w:pPr>
+        <w:ind w:left="720" w:firstLine="576"/>
+        <w:jc w:val="both"/>
+        <w:rPr>
+          <w:bCs/>
+          <w:iCs/>
+          <w:szCs w:val="24"/>
+        </w:rPr>
+      </w:pPr>
+      <w:r>
+        <w:rPr>
+          <w:bCs/>
+          <w:iCs/>
+          <w:szCs w:val="24"/>
+        </w:rPr>
+        <w:t xml:space="preserve">Metode pengumpulan data ini dirancang untuk memberikan pandangan yang komprehensif tentang penerapan state-based code editor dalam konteks </w:t>
+      </w:r>
+      <w:r>
+        <w:rPr>
+          <w:bCs/>
+          <w:iCs/>
+          <w:szCs w:val="24"/>
+        </w:rPr>
+        <w:lastRenderedPageBreak/>
+        <w:t xml:space="preserve">sistem e-learning berbasis web. Kombinasi dari observasi, survei, wawancara, analisis dokumen, dan uji coba memungkinkan penelitian ini untuk mendapatkan </w:t>
+      </w:r>
+      <w:r>
+        <w:rPr>
+          <w:bCs/>
           <w:i/>
           <w:szCs w:val="24"/>
         </w:rPr>
-      </w:pPr>
-      <w:bookmarkStart w:id="55" w:name="_Toc450688183"/>
+        <w:t>insight</w:t>
+      </w:r>
+      <w:r>
+        <w:rPr>
+          <w:bCs/>
+          <w:iCs/>
+          <w:szCs w:val="24"/>
+        </w:rPr>
+        <w:t xml:space="preserve"> yang mendalam dan beragam tentang topik penelitian. Data yang dikumpulkan akan dianalisis dalam bagian berikutnya untuk menghasilkan temuan yang signifikan dan rekomendasi untuk pengembangan lebih lanjut.</w:t>
+      </w:r>
     </w:p>
     <w:p>
       <w:pPr>
@@ -10970,69 +11340,24 @@
         <w:jc w:val="both"/>
       </w:pPr>
       <w:r>
-        <w:t xml:space="preserve">Pada penelitian ini, metode pengembangan sistem yang digunakan adalah </w:t>
-      </w:r>
-      <w:r>
-        <w:rPr>
-          <w:i/>
-          <w:iCs/>
+        <w:t>Pada penelitian ini, metode pengembangan sistem yang digunakan adalah Agile Development, yang dilengkapi dengan penggunaan Kanban untuk mengatur alur kerja dalam pengembangan sistem. Pendekatan ini dipilih karena alasan-alasan berikut:</w:t>
+      </w:r>
+    </w:p>
+    <w:p>
+      <w:pPr>
+        <w:pStyle w:val="Heading2"/>
+        <w:numPr>
+          <w:ilvl w:val="3"/>
+          <w:numId w:val="25"/>
+        </w:numPr>
+        <w:spacing w:before="40" w:after="0"/>
+        <w:ind w:left="1296" w:hanging="576"/>
+      </w:pPr>
+      <w:r>
+        <w:rPr>
+          <w:lang w:val="en-AS"/>
         </w:rPr>
         <w:t>Agile Development</w:t>
-      </w:r>
-      <w:r>
-        <w:t xml:space="preserve"> yang dilengkapi dengan penggunaan </w:t>
-      </w:r>
-      <w:proofErr w:type="spellStart"/>
-      <w:r>
-        <w:rPr>
-          <w:i/>
-          <w:iCs/>
-        </w:rPr>
-        <w:t>kanban</w:t>
-      </w:r>
-      <w:proofErr w:type="spellEnd"/>
-      <w:r>
-        <w:t xml:space="preserve"> untuk mengatur alur kerja dalam pengembangan sistem. Metode </w:t>
-      </w:r>
-      <w:r>
-        <w:rPr>
-          <w:i/>
-          <w:iCs/>
-        </w:rPr>
-        <w:t>Agile Development</w:t>
-      </w:r>
-      <w:r>
-        <w:t xml:space="preserve"> digunakan karena memberikan keleluasaan dalam melakukan perubahan kebutuhan dan mempercepat pengembangan aplikasi. Selain itu, penerapan </w:t>
-      </w:r>
-      <w:r>
-        <w:rPr>
-          <w:i/>
-          <w:iCs/>
-        </w:rPr>
-        <w:t>Kanban</w:t>
-      </w:r>
-      <w:r>
-        <w:t xml:space="preserve"> pada pengembangan sistem dapat membantu dalam mengatur tugas, mengidentifikasi </w:t>
-      </w:r>
-      <w:r>
-        <w:rPr>
-          <w:i/>
-          <w:iCs/>
-        </w:rPr>
-        <w:t>bottleneck</w:t>
-      </w:r>
-      <w:r>
-        <w:t xml:space="preserve">, dan meminimalkan waktu </w:t>
-      </w:r>
-      <w:r>
-        <w:rPr>
-          <w:i/>
-          <w:iCs/>
-        </w:rPr>
-        <w:t>idle</w:t>
-      </w:r>
-      <w:r>
-        <w:t xml:space="preserve"> dalam alur kerja.</w:t>
       </w:r>
     </w:p>
     <w:p>
@@ -11052,11 +11377,7 @@
         <w:t>(Continuous Integration/Continuous Deployment)</w:t>
       </w:r>
       <w:r>
-        <w:t xml:space="preserve"> untuk memastikan kualitas dan kestabilan sistem secara berkelanjutan. Metode CI/CD memungkinkan </w:t>
-      </w:r>
-      <w:r>
-        <w:lastRenderedPageBreak/>
-        <w:t>setiap perubahan pada kode sumber dapat diuji dan dikirimkan ke produksi secara otomatis, sehingga meminimalkan risiko kesalahan pada pengiriman sistem ke pengguna akhir.</w:t>
+        <w:t xml:space="preserve"> untuk memastikan kualitas dan kestabilan sistem secara berkelanjutan. Metode CI/CD memungkinkan setiap perubahan pada kode sumber dapat diuji dan dikirimkan ke produksi secara otomatis, sehingga meminimalkan risiko kesalahan pada pengiriman sistem ke pengguna akhir.</w:t>
       </w:r>
     </w:p>
     <w:p>
@@ -11132,9 +11453,9 @@
         <w:rPr>
           <w:i/>
           <w:iCs/>
-          <w:lang w:val="id-ID"/>
-        </w:rPr>
-        <w:t xml:space="preserve">Unit Testing </w:t>
+          <w:lang w:val="en-AS"/>
+        </w:rPr>
+        <w:t>Pengujian Fungsional</w:t>
       </w:r>
     </w:p>
     <w:p>
@@ -11164,7 +11485,19 @@
         <w:rPr>
           <w:lang w:val="id-ID"/>
         </w:rPr>
-        <w:t xml:space="preserve"> testing yang sesuai.</w:t>
+        <w:t xml:space="preserve"> testing </w:t>
+      </w:r>
+      <w:r>
+        <w:rPr>
+          <w:lang w:val="en-AS"/>
+        </w:rPr>
+        <w:t>Jest</w:t>
+      </w:r>
+      <w:r>
+        <w:rPr>
+          <w:lang w:val="id-ID"/>
+        </w:rPr>
+        <w:t>.</w:t>
       </w:r>
     </w:p>
     <w:p>
@@ -11182,23 +11515,21 @@
           <w:lang w:val="id-ID"/>
         </w:rPr>
       </w:pPr>
-      <w:proofErr w:type="spellStart"/>
+      <w:r>
+        <w:rPr>
+          <w:i/>
+          <w:iCs/>
+          <w:lang w:val="en-AS"/>
+        </w:rPr>
+        <w:t>Pengujian Non-Fungsional</w:t>
+      </w:r>
       <w:r>
         <w:rPr>
           <w:i/>
           <w:iCs/>
           <w:lang w:val="id-ID"/>
         </w:rPr>
-        <w:t>Integration</w:t>
-      </w:r>
-      <w:proofErr w:type="spellEnd"/>
-      <w:r>
-        <w:rPr>
-          <w:i/>
-          <w:iCs/>
-          <w:lang w:val="id-ID"/>
-        </w:rPr>
-        <w:t xml:space="preserve"> Testing </w:t>
+        <w:t xml:space="preserve"> </w:t>
       </w:r>
     </w:p>
     <w:p>
@@ -11214,6 +11545,7 @@
         <w:rPr>
           <w:lang w:val="id-ID"/>
         </w:rPr>
+        <w:lastRenderedPageBreak/>
         <w:t>Pengujian integrasi dilakukan untuk memastikan bahwa unit-unit kode yang telah diuji dalam tahap sebelumnya dapat terintegrasi dengan baik dan berfungsi dengan baik dalam satu sistem.</w:t>
       </w:r>
     </w:p>
@@ -11232,23 +11564,13 @@
           <w:lang w:val="id-ID"/>
         </w:rPr>
       </w:pPr>
-      <w:proofErr w:type="spellStart"/>
       <w:r>
         <w:rPr>
           <w:i/>
           <w:iCs/>
-          <w:lang w:val="id-ID"/>
-        </w:rPr>
-        <w:t>Acceptance</w:t>
-      </w:r>
-      <w:proofErr w:type="spellEnd"/>
-      <w:r>
-        <w:rPr>
-          <w:i/>
-          <w:iCs/>
-          <w:lang w:val="id-ID"/>
-        </w:rPr>
-        <w:t xml:space="preserve"> Testing</w:t>
+          <w:lang w:val="en-AS"/>
+        </w:rPr>
+        <w:t>Pengujian User Experience (UX)</w:t>
       </w:r>
     </w:p>
     <w:p>
@@ -11402,28 +11724,22 @@
         <w:rPr>
           <w:lang w:val="id-ID"/>
         </w:rPr>
-        <w:t xml:space="preserve"> untuk memastikan keberhasilan pengujian fungsional dan integrasi. Setiap hasil pengujian dicatat </w:t>
-      </w:r>
-      <w:r>
-        <w:rPr>
-          <w:lang w:val="id-ID"/>
+        <w:t xml:space="preserve"> untuk memastikan keberhasilan pengujian fungsional dan integrasi. Setiap hasil pengujian dicatat dan diarsipkan untuk menjadi dasar evaluasi dan pengembangan sistem selanjutnya.</w:t>
+      </w:r>
+    </w:p>
+    <w:p>
+      <w:pPr>
+        <w:pStyle w:val="Heading2"/>
+        <w:rPr>
+          <w:lang w:val="en-AS"/>
+        </w:rPr>
+      </w:pPr>
+      <w:bookmarkStart w:id="58" w:name="_Toc127646395"/>
+      <w:r>
+        <w:rPr>
+          <w:lang w:val="en-AS"/>
         </w:rPr>
         <w:lastRenderedPageBreak/>
-        <w:t>dan diarsipkan untuk menjadi dasar evaluasi dan pengembangan sistem selanjutnya.</w:t>
-      </w:r>
-    </w:p>
-    <w:p>
-      <w:pPr>
-        <w:pStyle w:val="Heading2"/>
-        <w:rPr>
-          <w:lang w:val="en-AS"/>
-        </w:rPr>
-      </w:pPr>
-      <w:bookmarkStart w:id="58" w:name="_Toc127646395"/>
-      <w:r>
-        <w:rPr>
-          <w:lang w:val="en-AS"/>
-        </w:rPr>
         <w:t>Diagram Alir Penelitian</w:t>
       </w:r>
       <w:bookmarkEnd w:id="58"/>
@@ -13649,7 +13965,7 @@
         <w:spacing w:before="40" w:after="0"/>
         <w:ind w:left="2016"/>
         <w:rPr>
-          <w:lang w:val="id-ID"/>
+          <w:lang w:val="en-AS"/>
         </w:rPr>
       </w:pPr>
       <w:r>
@@ -13677,6 +13993,12 @@
       </w:r>
       <w:r>
         <w:t xml:space="preserve"> Diagram ini digunakan untuk mempermudah dalam memahami struktur kode pada setiap komponen.</w:t>
+      </w:r>
+      <w:r>
+        <w:rPr>
+          <w:lang w:val="en-AS"/>
+        </w:rPr>
+        <w:t xml:space="preserve"> </w:t>
       </w:r>
     </w:p>
     <w:p>
@@ -13685,6 +14007,115 @@
         <w:spacing w:before="40" w:after="0"/>
         <w:ind w:left="2016"/>
         <w:rPr>
+          <w:lang w:val="en-AS"/>
+        </w:rPr>
+      </w:pPr>
+    </w:p>
+    <w:p>
+      <w:pPr>
+        <w:pStyle w:val="ListParagraph"/>
+        <w:spacing w:before="40" w:after="0"/>
+        <w:ind w:left="0"/>
+        <w:rPr>
+          <w:lang w:val="en-AS"/>
+        </w:rPr>
+      </w:pPr>
+      <w:r>
+        <w:rPr>
+          <w:noProof/>
+          <w:lang w:val="en-AS"/>
+        </w:rPr>
+        <w:lastRenderedPageBreak/>
+        <w:drawing>
+          <wp:inline distT="0" distB="0" distL="0" distR="0" wp14:anchorId="0C61C8A2" wp14:editId="4765C33A">
+            <wp:extent cx="5220970" cy="7743825"/>
+            <wp:effectExtent l="0" t="0" r="0" b="9525"/>
+            <wp:docPr id="22" name="Picture 22"/>
+            <wp:cNvGraphicFramePr>
+              <a:graphicFrameLocks xmlns:a="http://schemas.openxmlformats.org/drawingml/2006/main" noChangeAspect="1"/>
+            </wp:cNvGraphicFramePr>
+            <a:graphic xmlns:a="http://schemas.openxmlformats.org/drawingml/2006/main">
+              <a:graphicData uri="http://schemas.openxmlformats.org/drawingml/2006/picture">
+                <pic:pic xmlns:pic="http://schemas.openxmlformats.org/drawingml/2006/picture">
+                  <pic:nvPicPr>
+                    <pic:cNvPr id="22" name="Picture 22"/>
+                    <pic:cNvPicPr/>
+                  </pic:nvPicPr>
+                  <pic:blipFill>
+                    <a:blip r:embed="rId24" cstate="print">
+                      <a:extLst>
+                        <a:ext uri="{28A0092B-C50C-407E-A947-70E740481C1C}">
+                          <a14:useLocalDpi xmlns:a14="http://schemas.microsoft.com/office/drawing/2010/main" val="0"/>
+                        </a:ext>
+                      </a:extLst>
+                    </a:blip>
+                    <a:stretch>
+                      <a:fillRect/>
+                    </a:stretch>
+                  </pic:blipFill>
+                  <pic:spPr>
+                    <a:xfrm>
+                      <a:off x="0" y="0"/>
+                      <a:ext cx="5220970" cy="7743825"/>
+                    </a:xfrm>
+                    <a:prstGeom prst="rect">
+                      <a:avLst/>
+                    </a:prstGeom>
+                  </pic:spPr>
+                </pic:pic>
+              </a:graphicData>
+            </a:graphic>
+          </wp:inline>
+        </w:drawing>
+      </w:r>
+    </w:p>
+    <w:p>
+      <w:pPr>
+        <w:pStyle w:val="ListParagraph"/>
+        <w:spacing w:before="40" w:after="0"/>
+        <w:ind w:left="0"/>
+        <w:jc w:val="center"/>
+        <w:rPr>
+          <w:lang w:val="en-AS"/>
+        </w:rPr>
+      </w:pPr>
+      <w:r>
+        <w:rPr>
+          <w:lang w:val="en-AS"/>
+        </w:rPr>
+        <w:t xml:space="preserve">Gambar d.1 </w:t>
+      </w:r>
+      <w:proofErr w:type="spellStart"/>
+      <w:r>
+        <w:rPr>
+          <w:lang w:val="en-AS"/>
+        </w:rPr>
+        <w:t>Usecase</w:t>
+      </w:r>
+      <w:proofErr w:type="spellEnd"/>
+      <w:r>
+        <w:rPr>
+          <w:lang w:val="en-AS"/>
+        </w:rPr>
+        <w:t xml:space="preserve"> Diagram</w:t>
+      </w:r>
+    </w:p>
+    <w:p>
+      <w:pPr>
+        <w:pStyle w:val="ListParagraph"/>
+        <w:spacing w:before="40" w:after="0"/>
+        <w:ind w:left="2016"/>
+        <w:rPr>
+          <w:lang w:val="en-AS"/>
+        </w:rPr>
+      </w:pPr>
+    </w:p>
+    <w:p>
+      <w:pPr>
+        <w:pStyle w:val="ListParagraph"/>
+        <w:spacing w:before="40" w:after="0"/>
+        <w:ind w:left="2016"/>
+        <w:rPr>
           <w:i/>
           <w:iCs/>
           <w:lang w:val="id-ID"/>
@@ -13710,9 +14141,9 @@
           <w:lang w:val="en-AS"/>
         </w:rPr>
         <w:sectPr>
-          <w:headerReference w:type="default" r:id="rId24"/>
-          <w:headerReference w:type="first" r:id="rId25"/>
-          <w:footerReference w:type="first" r:id="rId26"/>
+          <w:headerReference w:type="default" r:id="rId25"/>
+          <w:headerReference w:type="first" r:id="rId26"/>
+          <w:footerReference w:type="first" r:id="rId27"/>
           <w:pgSz w:w="12191" w:h="16840"/>
           <w:pgMar w:top="2268" w:right="1701" w:bottom="1701" w:left="2268" w:header="720" w:footer="720" w:gutter="0"/>
           <w:cols w:space="720"/>
@@ -13838,7 +14269,7 @@
                     <pic:cNvPicPr/>
                   </pic:nvPicPr>
                   <pic:blipFill>
-                    <a:blip r:embed="rId27" cstate="print">
+                    <a:blip r:embed="rId28" cstate="print">
                       <a:extLst>
                         <a:ext uri="{28A0092B-C50C-407E-A947-70E740481C1C}">
                           <a14:useLocalDpi xmlns:a14="http://schemas.microsoft.com/office/drawing/2010/main" val="0"/>
@@ -13879,13 +14310,7 @@
         <w:rPr>
           <w:lang w:val="en-AS"/>
         </w:rPr>
-        <w:t xml:space="preserve">Gambar </w:t>
-      </w:r>
-      <w:r>
-        <w:rPr>
-          <w:lang w:val="en-AS"/>
-        </w:rPr>
-        <w:t xml:space="preserve">4.2.3.a </w:t>
+        <w:t xml:space="preserve">Gambar 4.2.3.a </w:t>
       </w:r>
       <w:r>
         <w:rPr>
@@ -13957,7 +14382,7 @@
                     <pic:cNvPicPr/>
                   </pic:nvPicPr>
                   <pic:blipFill>
-                    <a:blip r:embed="rId28" cstate="print">
+                    <a:blip r:embed="rId29" cstate="print">
                       <a:extLst>
                         <a:ext uri="{28A0092B-C50C-407E-A947-70E740481C1C}">
                           <a14:useLocalDpi xmlns:a14="http://schemas.microsoft.com/office/drawing/2010/main" val="0"/>
@@ -14076,7 +14501,7 @@
                     <pic:cNvPicPr/>
                   </pic:nvPicPr>
                   <pic:blipFill>
-                    <a:blip r:embed="rId29" cstate="print">
+                    <a:blip r:embed="rId30" cstate="print">
                       <a:extLst>
                         <a:ext uri="{28A0092B-C50C-407E-A947-70E740481C1C}">
                           <a14:useLocalDpi xmlns:a14="http://schemas.microsoft.com/office/drawing/2010/main" val="0"/>
@@ -14116,19 +14541,7 @@
         <w:rPr>
           <w:lang w:val="en-AS"/>
         </w:rPr>
-        <w:t>Gambar 4.2.3.</w:t>
-      </w:r>
-      <w:r>
-        <w:rPr>
-          <w:lang w:val="en-AS"/>
-        </w:rPr>
-        <w:t>c</w:t>
-      </w:r>
-      <w:r>
-        <w:rPr>
-          <w:lang w:val="en-AS"/>
-        </w:rPr>
-        <w:t xml:space="preserve"> </w:t>
+        <w:t xml:space="preserve">Gambar 4.2.3.c </w:t>
       </w:r>
       <w:r>
         <w:rPr>
@@ -14204,7 +14617,7 @@
                     <pic:cNvPicPr/>
                   </pic:nvPicPr>
                   <pic:blipFill>
-                    <a:blip r:embed="rId30" cstate="print">
+                    <a:blip r:embed="rId31" cstate="print">
                       <a:extLst>
                         <a:ext uri="{28A0092B-C50C-407E-A947-70E740481C1C}">
                           <a14:useLocalDpi xmlns:a14="http://schemas.microsoft.com/office/drawing/2010/main" val="0"/>
@@ -14244,19 +14657,7 @@
         <w:rPr>
           <w:lang w:val="en-AS"/>
         </w:rPr>
-        <w:t>Gambar 4.2.3.</w:t>
-      </w:r>
-      <w:r>
-        <w:rPr>
-          <w:lang w:val="en-AS"/>
-        </w:rPr>
-        <w:t>d</w:t>
-      </w:r>
-      <w:r>
-        <w:rPr>
-          <w:lang w:val="en-AS"/>
-        </w:rPr>
-        <w:t xml:space="preserve"> </w:t>
+        <w:t xml:space="preserve">Gambar 4.2.3.d </w:t>
       </w:r>
       <w:r>
         <w:rPr>
@@ -14322,7 +14723,7 @@
                     <pic:cNvPicPr/>
                   </pic:nvPicPr>
                   <pic:blipFill>
-                    <a:blip r:embed="rId31" cstate="print">
+                    <a:blip r:embed="rId32" cstate="print">
                       <a:extLst>
                         <a:ext uri="{28A0092B-C50C-407E-A947-70E740481C1C}">
                           <a14:useLocalDpi xmlns:a14="http://schemas.microsoft.com/office/drawing/2010/main" val="0"/>
@@ -14362,19 +14763,7 @@
         <w:rPr>
           <w:lang w:val="en-AS"/>
         </w:rPr>
-        <w:t>Gambar 4.2.3.</w:t>
-      </w:r>
-      <w:r>
-        <w:rPr>
-          <w:lang w:val="en-AS"/>
-        </w:rPr>
-        <w:t>e</w:t>
-      </w:r>
-      <w:r>
-        <w:rPr>
-          <w:lang w:val="en-AS"/>
-        </w:rPr>
-        <w:t xml:space="preserve"> </w:t>
+        <w:t xml:space="preserve">Gambar 4.2.3.e </w:t>
       </w:r>
       <w:r>
         <w:rPr>
@@ -14440,7 +14829,7 @@
                     <pic:cNvPicPr/>
                   </pic:nvPicPr>
                   <pic:blipFill>
-                    <a:blip r:embed="rId32" cstate="print">
+                    <a:blip r:embed="rId33" cstate="print">
                       <a:extLst>
                         <a:ext uri="{28A0092B-C50C-407E-A947-70E740481C1C}">
                           <a14:useLocalDpi xmlns:a14="http://schemas.microsoft.com/office/drawing/2010/main" val="0"/>
@@ -14480,19 +14869,7 @@
         <w:rPr>
           <w:lang w:val="en-AS"/>
         </w:rPr>
-        <w:t>Gambar 4.2.3.</w:t>
-      </w:r>
-      <w:r>
-        <w:rPr>
-          <w:lang w:val="en-AS"/>
-        </w:rPr>
-        <w:t>f</w:t>
-      </w:r>
-      <w:r>
-        <w:rPr>
-          <w:lang w:val="en-AS"/>
-        </w:rPr>
-        <w:t xml:space="preserve"> </w:t>
+        <w:t xml:space="preserve">Gambar 4.2.3.f </w:t>
       </w:r>
       <w:r>
         <w:rPr>
@@ -15173,9 +15550,9 @@
           <w:szCs w:val="24"/>
         </w:rPr>
         <w:sectPr>
-          <w:headerReference w:type="default" r:id="rId33"/>
-          <w:headerReference w:type="first" r:id="rId34"/>
-          <w:footerReference w:type="first" r:id="rId35"/>
+          <w:headerReference w:type="default" r:id="rId34"/>
+          <w:headerReference w:type="first" r:id="rId35"/>
+          <w:footerReference w:type="first" r:id="rId36"/>
           <w:pgSz w:w="12191" w:h="16840" w:code="9"/>
           <w:pgMar w:top="2268" w:right="1701" w:bottom="1701" w:left="2268" w:header="720" w:footer="720" w:gutter="0"/>
           <w:cols w:space="720"/>
@@ -16065,7 +16442,7 @@
                 </w:rPr>
                 <w:t xml:space="preserve">(1). </w:t>
               </w:r>
-              <w:hyperlink r:id="rId36" w:history="1">
+              <w:hyperlink r:id="rId37" w:history="1">
                 <w:r>
                   <w:rPr>
                     <w:rStyle w:val="Hyperlink"/>
@@ -16077,25 +16454,9 @@
             </w:p>
             <w:p>
               <w:r>
-                <w:t>El-</w:t>
+                <w:t xml:space="preserve">El-Sabagh, H. A., &amp; Hamed, E. (2020). The Relationship between Learning-Styles and Learning Motivation of Students at Umm Al-Qura University. Egyptian Association for Educational Computer Journal. </w:t>
               </w:r>
-              <w:proofErr w:type="spellStart"/>
-              <w:r>
-                <w:t>Sabagh</w:t>
-              </w:r>
-              <w:proofErr w:type="spellEnd"/>
-              <w:r>
-                <w:t>, H. A., &amp; Hamed, E. (2020). The Relationship between Learning-Styles and Learning Motivation of Students at Umm Al-</w:t>
-              </w:r>
-              <w:proofErr w:type="spellStart"/>
-              <w:r>
-                <w:t>Qura</w:t>
-              </w:r>
-              <w:proofErr w:type="spellEnd"/>
-              <w:r>
-                <w:t xml:space="preserve"> University. Egyptian Association for Educational Computer Journal. </w:t>
-              </w:r>
-              <w:hyperlink r:id="rId37" w:tgtFrame="_new" w:history="1">
+              <w:hyperlink r:id="rId38" w:tgtFrame="_new" w:history="1">
                 <w:r>
                   <w:rPr>
                     <w:rStyle w:val="Hyperlink"/>
@@ -16109,22 +16470,14 @@
             </w:p>
             <w:p>
               <w:r>
-                <w:t xml:space="preserve">Yang, J., Huang, R., &amp; Li, Y. (2013). Optimizing classroom environment to support technology enhanced learning. In A. </w:t>
-              </w:r>
-              <w:proofErr w:type="spellStart"/>
-              <w:r>
-                <w:t>Holzinger</w:t>
-              </w:r>
-              <w:proofErr w:type="spellEnd"/>
-              <w:r>
-                <w:t xml:space="preserve"> &amp; G. Pasi (Eds.), Human-computer interaction and knowledge discovery in complex (pp. 275-284). Berlin, Germany: Springer.</w:t>
+                <w:t>Yang, J., Huang, R., &amp; Li, Y. (2013). Optimizing classroom environment to support technology enhanced learning. In A. Holzinger &amp; G. Pasi (Eds.), Human-computer interaction and knowledge discovery in complex (pp. 275-284). Berlin, Germany: Springer.</w:t>
               </w:r>
             </w:p>
             <w:p>
               <w:r>
                 <w:t xml:space="preserve">Lee, J., Song, H.-D., &amp; Hong, A. (2019). Exploring factors and indicators for measuring students' sustainable engagement in e-learning. Sustainability, 11(4), 985. </w:t>
               </w:r>
-              <w:hyperlink r:id="rId38" w:tgtFrame="_new" w:history="1">
+              <w:hyperlink r:id="rId39" w:tgtFrame="_new" w:history="1">
                 <w:r>
                   <w:rPr>
                     <w:rStyle w:val="Hyperlink"/>
@@ -16143,15 +16496,7 @@
                 </w:rPr>
               </w:pPr>
               <w:r>
-                <w:t xml:space="preserve">Nkomo, L. M., Daniel, B. K., &amp; </w:t>
-              </w:r>
-              <w:proofErr w:type="spellStart"/>
-              <w:r>
-                <w:t>Butson</w:t>
-              </w:r>
-              <w:proofErr w:type="spellEnd"/>
-              <w:r>
-                <w:t xml:space="preserve">, R. J. (2021). </w:t>
+                <w:t xml:space="preserve">Nkomo, L. M., Daniel, B. K., &amp; Butson, R. J. (2021). </w:t>
               </w:r>
               <w:r>
                 <w:t>Synthesis of student engagement with digital technologies: A systematic review of the literature. International Journal of Educational Technology in Higher Education</w:t>
@@ -16159,7 +16504,7 @@
               <w:r>
                 <w:t xml:space="preserve">, 18(1), 1-19. </w:t>
               </w:r>
-              <w:hyperlink r:id="rId39" w:tgtFrame="_new" w:history="1">
+              <w:hyperlink r:id="rId40" w:tgtFrame="_new" w:history="1">
                 <w:r>
                   <w:rPr>
                     <w:rStyle w:val="Hyperlink"/>
@@ -16545,13 +16890,8 @@
                   <w:lang w:val="id-ID"/>
                 </w:rPr>
               </w:pPr>
-              <w:proofErr w:type="spellStart"/>
               <w:r>
-                <w:t>Aisah</w:t>
-              </w:r>
-              <w:proofErr w:type="spellEnd"/>
-              <w:r>
-                <w:t xml:space="preserve">, K., </w:t>
+                <w:t xml:space="preserve">Aisah, K., </w:t>
               </w:r>
               <w:proofErr w:type="spellStart"/>
               <w:r>
@@ -16630,9 +16970,9 @@
         <w:p>
           <w:pPr>
             <w:sectPr>
-              <w:headerReference w:type="default" r:id="rId40"/>
-              <w:headerReference w:type="first" r:id="rId41"/>
-              <w:footerReference w:type="first" r:id="rId42"/>
+              <w:headerReference w:type="default" r:id="rId41"/>
+              <w:headerReference w:type="first" r:id="rId42"/>
+              <w:footerReference w:type="first" r:id="rId43"/>
               <w:pgSz w:w="12191" w:h="16840" w:code="9"/>
               <w:pgMar w:top="2268" w:right="1701" w:bottom="1701" w:left="2268" w:header="720" w:footer="720" w:gutter="0"/>
               <w:cols w:space="720"/>
@@ -16752,7 +17092,7 @@
                     </pic:cNvPicPr>
                   </pic:nvPicPr>
                   <pic:blipFill>
-                    <a:blip r:embed="rId43" cstate="print">
+                    <a:blip r:embed="rId44" cstate="print">
                       <a:extLst>
                         <a:ext uri="{28A0092B-C50C-407E-A947-70E740481C1C}">
                           <a14:useLocalDpi xmlns:a14="http://schemas.microsoft.com/office/drawing/2010/main" val="0"/>
@@ -16861,7 +17201,7 @@
                     </pic:cNvPicPr>
                   </pic:nvPicPr>
                   <pic:blipFill>
-                    <a:blip r:embed="rId44" cstate="print">
+                    <a:blip r:embed="rId45" cstate="print">
                       <a:extLst>
                         <a:ext uri="{28A0092B-C50C-407E-A947-70E740481C1C}">
                           <a14:useLocalDpi xmlns:a14="http://schemas.microsoft.com/office/drawing/2010/main" val="0"/>
@@ -16937,97 +17277,6 @@
                 <pic:pic xmlns:pic="http://schemas.openxmlformats.org/drawingml/2006/picture">
                   <pic:nvPicPr>
                     <pic:cNvPr id="0" name="Picture 10"/>
-                    <pic:cNvPicPr>
-                      <a:picLocks noChangeAspect="1" noChangeArrowheads="1"/>
-                    </pic:cNvPicPr>
-                  </pic:nvPicPr>
-                  <pic:blipFill>
-                    <a:blip r:embed="rId45" cstate="print">
-                      <a:extLst>
-                        <a:ext uri="{28A0092B-C50C-407E-A947-70E740481C1C}">
-                          <a14:useLocalDpi xmlns:a14="http://schemas.microsoft.com/office/drawing/2010/main" val="0"/>
-                        </a:ext>
-                      </a:extLst>
-                    </a:blip>
-                    <a:srcRect/>
-                    <a:stretch>
-                      <a:fillRect/>
-                    </a:stretch>
-                  </pic:blipFill>
-                  <pic:spPr bwMode="auto">
-                    <a:xfrm>
-                      <a:off x="0" y="0"/>
-                      <a:ext cx="5220970" cy="2197100"/>
-                    </a:xfrm>
-                    <a:prstGeom prst="rect">
-                      <a:avLst/>
-                    </a:prstGeom>
-                    <a:noFill/>
-                    <a:ln>
-                      <a:noFill/>
-                    </a:ln>
-                  </pic:spPr>
-                </pic:pic>
-              </a:graphicData>
-            </a:graphic>
-          </wp:inline>
-        </w:drawing>
-      </w:r>
-    </w:p>
-    <w:p>
-      <w:pPr>
-        <w:pStyle w:val="ListParagraph"/>
-        <w:spacing w:before="40" w:after="0"/>
-        <w:ind w:firstLine="576"/>
-        <w:rPr>
-          <w:noProof/>
-        </w:rPr>
-      </w:pPr>
-    </w:p>
-    <w:p>
-      <w:pPr>
-        <w:pStyle w:val="ListParagraph"/>
-        <w:spacing w:before="40" w:after="0"/>
-        <w:ind w:firstLine="576"/>
-        <w:rPr>
-          <w:noProof/>
-          <w:lang w:val="en-AS"/>
-        </w:rPr>
-      </w:pPr>
-      <w:r>
-        <w:rPr>
-          <w:noProof/>
-          <w:lang w:val="en-AS"/>
-        </w:rPr>
-        <w:t>Lampiran 4 Chart pertanyaan ke-2</w:t>
-      </w:r>
-    </w:p>
-    <w:p>
-      <w:pPr>
-        <w:pStyle w:val="ListParagraph"/>
-        <w:spacing w:before="40" w:after="0"/>
-        <w:ind w:firstLine="576"/>
-        <w:rPr>
-          <w:lang w:val="id-ID"/>
-        </w:rPr>
-      </w:pPr>
-      <w:r>
-        <w:rPr>
-          <w:noProof/>
-        </w:rPr>
-        <w:drawing>
-          <wp:inline distT="0" distB="0" distL="0" distR="0" wp14:anchorId="3B3DD735" wp14:editId="4E75ED23">
-            <wp:extent cx="5220970" cy="2197100"/>
-            <wp:effectExtent l="0" t="0" r="0" b="0"/>
-            <wp:docPr id="8" name="Picture 8"/>
-            <wp:cNvGraphicFramePr>
-              <a:graphicFrameLocks xmlns:a="http://schemas.openxmlformats.org/drawingml/2006/main" noChangeAspect="1"/>
-            </wp:cNvGraphicFramePr>
-            <a:graphic xmlns:a="http://schemas.openxmlformats.org/drawingml/2006/main">
-              <a:graphicData uri="http://schemas.openxmlformats.org/drawingml/2006/picture">
-                <pic:pic xmlns:pic="http://schemas.openxmlformats.org/drawingml/2006/picture">
-                  <pic:nvPicPr>
-                    <pic:cNvPr id="0" name="Picture 12"/>
                     <pic:cNvPicPr>
                       <a:picLocks noChangeAspect="1" noChangeArrowheads="1"/>
                     </pic:cNvPicPr>
@@ -17072,6 +17321,97 @@
         <w:ind w:firstLine="576"/>
         <w:rPr>
           <w:noProof/>
+        </w:rPr>
+      </w:pPr>
+    </w:p>
+    <w:p>
+      <w:pPr>
+        <w:pStyle w:val="ListParagraph"/>
+        <w:spacing w:before="40" w:after="0"/>
+        <w:ind w:firstLine="576"/>
+        <w:rPr>
+          <w:noProof/>
+          <w:lang w:val="en-AS"/>
+        </w:rPr>
+      </w:pPr>
+      <w:r>
+        <w:rPr>
+          <w:noProof/>
+          <w:lang w:val="en-AS"/>
+        </w:rPr>
+        <w:t>Lampiran 4 Chart pertanyaan ke-2</w:t>
+      </w:r>
+    </w:p>
+    <w:p>
+      <w:pPr>
+        <w:pStyle w:val="ListParagraph"/>
+        <w:spacing w:before="40" w:after="0"/>
+        <w:ind w:firstLine="576"/>
+        <w:rPr>
+          <w:lang w:val="id-ID"/>
+        </w:rPr>
+      </w:pPr>
+      <w:r>
+        <w:rPr>
+          <w:noProof/>
+        </w:rPr>
+        <w:drawing>
+          <wp:inline distT="0" distB="0" distL="0" distR="0" wp14:anchorId="3B3DD735" wp14:editId="4E75ED23">
+            <wp:extent cx="5220970" cy="2197100"/>
+            <wp:effectExtent l="0" t="0" r="0" b="0"/>
+            <wp:docPr id="8" name="Picture 8"/>
+            <wp:cNvGraphicFramePr>
+              <a:graphicFrameLocks xmlns:a="http://schemas.openxmlformats.org/drawingml/2006/main" noChangeAspect="1"/>
+            </wp:cNvGraphicFramePr>
+            <a:graphic xmlns:a="http://schemas.openxmlformats.org/drawingml/2006/main">
+              <a:graphicData uri="http://schemas.openxmlformats.org/drawingml/2006/picture">
+                <pic:pic xmlns:pic="http://schemas.openxmlformats.org/drawingml/2006/picture">
+                  <pic:nvPicPr>
+                    <pic:cNvPr id="0" name="Picture 12"/>
+                    <pic:cNvPicPr>
+                      <a:picLocks noChangeAspect="1" noChangeArrowheads="1"/>
+                    </pic:cNvPicPr>
+                  </pic:nvPicPr>
+                  <pic:blipFill>
+                    <a:blip r:embed="rId47" cstate="print">
+                      <a:extLst>
+                        <a:ext uri="{28A0092B-C50C-407E-A947-70E740481C1C}">
+                          <a14:useLocalDpi xmlns:a14="http://schemas.microsoft.com/office/drawing/2010/main" val="0"/>
+                        </a:ext>
+                      </a:extLst>
+                    </a:blip>
+                    <a:srcRect/>
+                    <a:stretch>
+                      <a:fillRect/>
+                    </a:stretch>
+                  </pic:blipFill>
+                  <pic:spPr bwMode="auto">
+                    <a:xfrm>
+                      <a:off x="0" y="0"/>
+                      <a:ext cx="5220970" cy="2197100"/>
+                    </a:xfrm>
+                    <a:prstGeom prst="rect">
+                      <a:avLst/>
+                    </a:prstGeom>
+                    <a:noFill/>
+                    <a:ln>
+                      <a:noFill/>
+                    </a:ln>
+                  </pic:spPr>
+                </pic:pic>
+              </a:graphicData>
+            </a:graphic>
+          </wp:inline>
+        </w:drawing>
+      </w:r>
+    </w:p>
+    <w:p>
+      <w:pPr>
+        <w:pStyle w:val="ListParagraph"/>
+        <w:spacing w:before="40" w:after="0"/>
+        <w:ind w:firstLine="576"/>
+        <w:rPr>
+          <w:noProof/>
           <w:lang w:val="en-AS"/>
         </w:rPr>
       </w:pPr>
@@ -17114,7 +17454,7 @@
                     </pic:cNvPicPr>
                   </pic:nvPicPr>
                   <pic:blipFill>
-                    <a:blip r:embed="rId47" cstate="print">
+                    <a:blip r:embed="rId48" cstate="print">
                       <a:extLst>
                         <a:ext uri="{28A0092B-C50C-407E-A947-70E740481C1C}">
                           <a14:useLocalDpi xmlns:a14="http://schemas.microsoft.com/office/drawing/2010/main" val="0"/>
@@ -17196,7 +17536,7 @@
                     </pic:cNvPicPr>
                   </pic:nvPicPr>
                   <pic:blipFill>
-                    <a:blip r:embed="rId48" cstate="print">
+                    <a:blip r:embed="rId49" cstate="print">
                       <a:extLst>
                         <a:ext uri="{28A0092B-C50C-407E-A947-70E740481C1C}">
                           <a14:useLocalDpi xmlns:a14="http://schemas.microsoft.com/office/drawing/2010/main" val="0"/>
@@ -17279,7 +17619,7 @@
                     </pic:cNvPicPr>
                   </pic:nvPicPr>
                   <pic:blipFill>
-                    <a:blip r:embed="rId49" cstate="print">
+                    <a:blip r:embed="rId50" cstate="print">
                       <a:extLst>
                         <a:ext uri="{28A0092B-C50C-407E-A947-70E740481C1C}">
                           <a14:useLocalDpi xmlns:a14="http://schemas.microsoft.com/office/drawing/2010/main" val="0"/>
@@ -17357,7 +17697,7 @@
                     </pic:cNvPicPr>
                   </pic:nvPicPr>
                   <pic:blipFill>
-                    <a:blip r:embed="rId50" cstate="print">
+                    <a:blip r:embed="rId51" cstate="print">
                       <a:extLst>
                         <a:ext uri="{28A0092B-C50C-407E-A947-70E740481C1C}">
                           <a14:useLocalDpi xmlns:a14="http://schemas.microsoft.com/office/drawing/2010/main" val="0"/>
@@ -17437,7 +17777,7 @@
       </w:r>
     </w:p>
     <w:sectPr>
-      <w:headerReference w:type="default" r:id="rId51"/>
+      <w:headerReference w:type="default" r:id="rId52"/>
       <w:pgSz w:w="12191" w:h="16840"/>
       <w:pgMar w:top="2268" w:right="1701" w:bottom="1701" w:left="2268" w:header="720" w:footer="720" w:gutter="0"/>
       <w:cols w:space="720"/>
@@ -19233,6 +19573,92 @@
     </w:lvl>
   </w:abstractNum>
   <w:abstractNum w:abstractNumId="9" w15:restartNumberingAfterBreak="0">
+    <w:nsid w:val="22F11DF0"/>
+    <w:multiLevelType w:val="hybridMultilevel"/>
+    <w:tmpl w:val="86F25538"/>
+    <w:lvl w:ilvl="0" w:tplc="0421000F">
+      <w:start w:val="1"/>
+      <w:numFmt w:val="decimal"/>
+      <w:lvlText w:val="%1."/>
+      <w:lvlJc w:val="left"/>
+      <w:pPr>
+        <w:ind w:left="2016" w:hanging="360"/>
+      </w:pPr>
+    </w:lvl>
+    <w:lvl w:ilvl="1" w:tplc="04210019" w:tentative="1">
+      <w:start w:val="1"/>
+      <w:numFmt w:val="lowerLetter"/>
+      <w:lvlText w:val="%2."/>
+      <w:lvlJc w:val="left"/>
+      <w:pPr>
+        <w:ind w:left="2736" w:hanging="360"/>
+      </w:pPr>
+    </w:lvl>
+    <w:lvl w:ilvl="2" w:tplc="0421001B" w:tentative="1">
+      <w:start w:val="1"/>
+      <w:numFmt w:val="lowerRoman"/>
+      <w:lvlText w:val="%3."/>
+      <w:lvlJc w:val="right"/>
+      <w:pPr>
+        <w:ind w:left="3456" w:hanging="180"/>
+      </w:pPr>
+    </w:lvl>
+    <w:lvl w:ilvl="3" w:tplc="0421000F" w:tentative="1">
+      <w:start w:val="1"/>
+      <w:numFmt w:val="decimal"/>
+      <w:lvlText w:val="%4."/>
+      <w:lvlJc w:val="left"/>
+      <w:pPr>
+        <w:ind w:left="4176" w:hanging="360"/>
+      </w:pPr>
+    </w:lvl>
+    <w:lvl w:ilvl="4" w:tplc="04210019" w:tentative="1">
+      <w:start w:val="1"/>
+      <w:numFmt w:val="lowerLetter"/>
+      <w:lvlText w:val="%5."/>
+      <w:lvlJc w:val="left"/>
+      <w:pPr>
+        <w:ind w:left="4896" w:hanging="360"/>
+      </w:pPr>
+    </w:lvl>
+    <w:lvl w:ilvl="5" w:tplc="0421001B" w:tentative="1">
+      <w:start w:val="1"/>
+      <w:numFmt w:val="lowerRoman"/>
+      <w:lvlText w:val="%6."/>
+      <w:lvlJc w:val="right"/>
+      <w:pPr>
+        <w:ind w:left="5616" w:hanging="180"/>
+      </w:pPr>
+    </w:lvl>
+    <w:lvl w:ilvl="6" w:tplc="0421000F" w:tentative="1">
+      <w:start w:val="1"/>
+      <w:numFmt w:val="decimal"/>
+      <w:lvlText w:val="%7."/>
+      <w:lvlJc w:val="left"/>
+      <w:pPr>
+        <w:ind w:left="6336" w:hanging="360"/>
+      </w:pPr>
+    </w:lvl>
+    <w:lvl w:ilvl="7" w:tplc="04210019" w:tentative="1">
+      <w:start w:val="1"/>
+      <w:numFmt w:val="lowerLetter"/>
+      <w:lvlText w:val="%8."/>
+      <w:lvlJc w:val="left"/>
+      <w:pPr>
+        <w:ind w:left="7056" w:hanging="360"/>
+      </w:pPr>
+    </w:lvl>
+    <w:lvl w:ilvl="8" w:tplc="0421001B" w:tentative="1">
+      <w:start w:val="1"/>
+      <w:numFmt w:val="lowerRoman"/>
+      <w:lvlText w:val="%9."/>
+      <w:lvlJc w:val="right"/>
+      <w:pPr>
+        <w:ind w:left="7776" w:hanging="180"/>
+      </w:pPr>
+    </w:lvl>
+  </w:abstractNum>
+  <w:abstractNum w:abstractNumId="10" w15:restartNumberingAfterBreak="0">
     <w:nsid w:val="241F69C1"/>
     <w:multiLevelType w:val="hybridMultilevel"/>
     <w:tmpl w:val="D4CE7E88"/>
@@ -19318,7 +19744,7 @@
       </w:pPr>
     </w:lvl>
   </w:abstractNum>
-  <w:abstractNum w:abstractNumId="10" w15:restartNumberingAfterBreak="0">
+  <w:abstractNum w:abstractNumId="11" w15:restartNumberingAfterBreak="0">
     <w:nsid w:val="25950DFE"/>
     <w:multiLevelType w:val="hybridMultilevel"/>
     <w:tmpl w:val="0546CF3C"/>
@@ -19404,7 +19830,7 @@
       </w:pPr>
     </w:lvl>
   </w:abstractNum>
-  <w:abstractNum w:abstractNumId="11" w15:restartNumberingAfterBreak="0">
+  <w:abstractNum w:abstractNumId="12" w15:restartNumberingAfterBreak="0">
     <w:nsid w:val="29B24B08"/>
     <w:multiLevelType w:val="hybridMultilevel"/>
     <w:tmpl w:val="D2B6222E"/>
@@ -19517,7 +19943,7 @@
       </w:rPr>
     </w:lvl>
   </w:abstractNum>
-  <w:abstractNum w:abstractNumId="12" w15:restartNumberingAfterBreak="0">
+  <w:abstractNum w:abstractNumId="13" w15:restartNumberingAfterBreak="0">
     <w:nsid w:val="35374076"/>
     <w:multiLevelType w:val="hybridMultilevel"/>
     <w:tmpl w:val="572A698E"/>
@@ -19630,7 +20056,7 @@
       </w:rPr>
     </w:lvl>
   </w:abstractNum>
-  <w:abstractNum w:abstractNumId="13" w15:restartNumberingAfterBreak="0">
+  <w:abstractNum w:abstractNumId="14" w15:restartNumberingAfterBreak="0">
     <w:nsid w:val="35913C5C"/>
     <w:multiLevelType w:val="hybridMultilevel"/>
     <w:tmpl w:val="C7185930"/>
@@ -19719,7 +20145,7 @@
       </w:pPr>
     </w:lvl>
   </w:abstractNum>
-  <w:abstractNum w:abstractNumId="14" w15:restartNumberingAfterBreak="0">
+  <w:abstractNum w:abstractNumId="15" w15:restartNumberingAfterBreak="0">
     <w:nsid w:val="35EB406B"/>
     <w:multiLevelType w:val="hybridMultilevel"/>
     <w:tmpl w:val="141CD518"/>
@@ -19805,7 +20231,7 @@
       </w:pPr>
     </w:lvl>
   </w:abstractNum>
-  <w:abstractNum w:abstractNumId="15" w15:restartNumberingAfterBreak="0">
+  <w:abstractNum w:abstractNumId="16" w15:restartNumberingAfterBreak="0">
     <w:nsid w:val="37B01161"/>
     <w:multiLevelType w:val="hybridMultilevel"/>
     <w:tmpl w:val="AFE22494"/>
@@ -19891,7 +20317,7 @@
       </w:pPr>
     </w:lvl>
   </w:abstractNum>
-  <w:abstractNum w:abstractNumId="16" w15:restartNumberingAfterBreak="0">
+  <w:abstractNum w:abstractNumId="17" w15:restartNumberingAfterBreak="0">
     <w:nsid w:val="393155B4"/>
     <w:multiLevelType w:val="multilevel"/>
     <w:tmpl w:val="611C0734"/>
@@ -20004,10 +20430,10 @@
       </w:rPr>
     </w:lvl>
   </w:abstractNum>
-  <w:abstractNum w:abstractNumId="17" w15:restartNumberingAfterBreak="0">
+  <w:abstractNum w:abstractNumId="18" w15:restartNumberingAfterBreak="0">
     <w:nsid w:val="440F444F"/>
     <w:multiLevelType w:val="hybridMultilevel"/>
-    <w:tmpl w:val="4350CC38"/>
+    <w:tmpl w:val="A0823FE2"/>
     <w:lvl w:ilvl="0" w:tplc="0421000F">
       <w:start w:val="1"/>
       <w:numFmt w:val="decimal"/>
@@ -20017,7 +20443,7 @@
         <w:ind w:left="1429" w:hanging="360"/>
       </w:pPr>
     </w:lvl>
-    <w:lvl w:ilvl="1" w:tplc="04210019" w:tentative="1">
+    <w:lvl w:ilvl="1" w:tplc="04210019">
       <w:start w:val="1"/>
       <w:numFmt w:val="lowerLetter"/>
       <w:lvlText w:val="%2."/>
@@ -20026,7 +20452,7 @@
         <w:ind w:left="2149" w:hanging="360"/>
       </w:pPr>
     </w:lvl>
-    <w:lvl w:ilvl="2" w:tplc="0421001B" w:tentative="1">
+    <w:lvl w:ilvl="2" w:tplc="0421001B">
       <w:start w:val="1"/>
       <w:numFmt w:val="lowerRoman"/>
       <w:lvlText w:val="%3."/>
@@ -20035,7 +20461,7 @@
         <w:ind w:left="2869" w:hanging="180"/>
       </w:pPr>
     </w:lvl>
-    <w:lvl w:ilvl="3" w:tplc="0421000F" w:tentative="1">
+    <w:lvl w:ilvl="3" w:tplc="0421000F">
       <w:start w:val="1"/>
       <w:numFmt w:val="decimal"/>
       <w:lvlText w:val="%4."/>
@@ -20044,7 +20470,7 @@
         <w:ind w:left="3589" w:hanging="360"/>
       </w:pPr>
     </w:lvl>
-    <w:lvl w:ilvl="4" w:tplc="04210019" w:tentative="1">
+    <w:lvl w:ilvl="4" w:tplc="04210019">
       <w:start w:val="1"/>
       <w:numFmt w:val="lowerLetter"/>
       <w:lvlText w:val="%5."/>
@@ -20053,7 +20479,7 @@
         <w:ind w:left="4309" w:hanging="360"/>
       </w:pPr>
     </w:lvl>
-    <w:lvl w:ilvl="5" w:tplc="0421001B" w:tentative="1">
+    <w:lvl w:ilvl="5" w:tplc="0421001B">
       <w:start w:val="1"/>
       <w:numFmt w:val="lowerRoman"/>
       <w:lvlText w:val="%6."/>
@@ -20062,7 +20488,7 @@
         <w:ind w:left="5029" w:hanging="180"/>
       </w:pPr>
     </w:lvl>
-    <w:lvl w:ilvl="6" w:tplc="0421000F" w:tentative="1">
+    <w:lvl w:ilvl="6" w:tplc="0421000F">
       <w:start w:val="1"/>
       <w:numFmt w:val="decimal"/>
       <w:lvlText w:val="%7."/>
@@ -20071,7 +20497,7 @@
         <w:ind w:left="5749" w:hanging="360"/>
       </w:pPr>
     </w:lvl>
-    <w:lvl w:ilvl="7" w:tplc="04210019" w:tentative="1">
+    <w:lvl w:ilvl="7" w:tplc="04210019">
       <w:start w:val="1"/>
       <w:numFmt w:val="lowerLetter"/>
       <w:lvlText w:val="%8."/>
@@ -20090,7 +20516,7 @@
       </w:pPr>
     </w:lvl>
   </w:abstractNum>
-  <w:abstractNum w:abstractNumId="18" w15:restartNumberingAfterBreak="0">
+  <w:abstractNum w:abstractNumId="19" w15:restartNumberingAfterBreak="0">
     <w:nsid w:val="45504895"/>
     <w:multiLevelType w:val="hybridMultilevel"/>
     <w:tmpl w:val="CADA86CC"/>
@@ -20176,7 +20602,7 @@
       </w:pPr>
     </w:lvl>
   </w:abstractNum>
-  <w:abstractNum w:abstractNumId="19" w15:restartNumberingAfterBreak="0">
+  <w:abstractNum w:abstractNumId="20" w15:restartNumberingAfterBreak="0">
     <w:nsid w:val="4673742E"/>
     <w:multiLevelType w:val="multilevel"/>
     <w:tmpl w:val="E8A0F68A"/>
@@ -20289,7 +20715,7 @@
       </w:pPr>
     </w:lvl>
   </w:abstractNum>
-  <w:abstractNum w:abstractNumId="20" w15:restartNumberingAfterBreak="0">
+  <w:abstractNum w:abstractNumId="21" w15:restartNumberingAfterBreak="0">
     <w:nsid w:val="48ED66AD"/>
     <w:multiLevelType w:val="multilevel"/>
     <w:tmpl w:val="D59692F4"/>
@@ -20402,7 +20828,7 @@
       </w:rPr>
     </w:lvl>
   </w:abstractNum>
-  <w:abstractNum w:abstractNumId="21" w15:restartNumberingAfterBreak="0">
+  <w:abstractNum w:abstractNumId="22" w15:restartNumberingAfterBreak="0">
     <w:nsid w:val="53041464"/>
     <w:multiLevelType w:val="multilevel"/>
     <w:tmpl w:val="F8B28784"/>
@@ -20515,7 +20941,7 @@
       </w:pPr>
     </w:lvl>
   </w:abstractNum>
-  <w:abstractNum w:abstractNumId="22" w15:restartNumberingAfterBreak="0">
+  <w:abstractNum w:abstractNumId="23" w15:restartNumberingAfterBreak="0">
     <w:nsid w:val="530949C2"/>
     <w:multiLevelType w:val="multilevel"/>
     <w:tmpl w:val="962EC8CA"/>
@@ -20628,10 +21054,10 @@
       </w:rPr>
     </w:lvl>
   </w:abstractNum>
-  <w:abstractNum w:abstractNumId="23" w15:restartNumberingAfterBreak="0">
+  <w:abstractNum w:abstractNumId="24" w15:restartNumberingAfterBreak="0">
     <w:nsid w:val="5BFF0663"/>
     <w:multiLevelType w:val="multilevel"/>
-    <w:tmpl w:val="5CE2E3B2"/>
+    <w:tmpl w:val="37F05E36"/>
     <w:lvl w:ilvl="0">
       <w:start w:val="1"/>
       <w:numFmt w:val="decimal"/>
@@ -20659,8 +21085,20 @@
     </w:lvl>
     <w:lvl w:ilvl="2">
       <w:start w:val="1"/>
+      <w:numFmt w:val="bullet"/>
+      <w:lvlText w:val=""/>
+      <w:lvlJc w:val="left"/>
+      <w:pPr>
+        <w:ind w:left="360" w:hanging="360"/>
+      </w:pPr>
+      <w:rPr>
+        <w:rFonts w:ascii="Symbol" w:hAnsi="Symbol" w:hint="default"/>
+      </w:rPr>
+    </w:lvl>
+    <w:lvl w:ilvl="3">
+      <w:start w:val="1"/>
       <w:numFmt w:val="decimal"/>
-      <w:lvlText w:val="%1.%2.%3"/>
+      <w:lvlText w:val="%1.%2.%3%4"/>
       <w:lvlJc w:val="left"/>
       <w:pPr>
         <w:ind w:left="720" w:hanging="720"/>
@@ -20669,22 +21107,22 @@
         <w:rFonts w:hint="default"/>
       </w:rPr>
     </w:lvl>
-    <w:lvl w:ilvl="3">
+    <w:lvl w:ilvl="4">
       <w:start w:val="1"/>
       <w:numFmt w:val="decimal"/>
-      <w:lvlText w:val="%1.%2.%3.%4"/>
-      <w:lvlJc w:val="left"/>
-      <w:pPr>
-        <w:ind w:left="720" w:hanging="720"/>
+      <w:lvlText w:val="%1.%2.%3.%4.%5"/>
+      <w:lvlJc w:val="left"/>
+      <w:pPr>
+        <w:ind w:left="1080" w:hanging="1080"/>
       </w:pPr>
       <w:rPr>
         <w:rFonts w:hint="default"/>
       </w:rPr>
     </w:lvl>
-    <w:lvl w:ilvl="4">
+    <w:lvl w:ilvl="5">
       <w:start w:val="1"/>
       <w:numFmt w:val="decimal"/>
-      <w:lvlText w:val="%1.%2.%3.%4.%5"/>
+      <w:lvlText w:val="%1.%2.%3.%4.%5.%6"/>
       <w:lvlJc w:val="left"/>
       <w:pPr>
         <w:ind w:left="1080" w:hanging="1080"/>
@@ -20693,22 +21131,22 @@
         <w:rFonts w:hint="default"/>
       </w:rPr>
     </w:lvl>
-    <w:lvl w:ilvl="5">
+    <w:lvl w:ilvl="6">
       <w:start w:val="1"/>
       <w:numFmt w:val="decimal"/>
-      <w:lvlText w:val="%1.%2.%3.%4.%5.%6"/>
-      <w:lvlJc w:val="left"/>
-      <w:pPr>
-        <w:ind w:left="1080" w:hanging="1080"/>
+      <w:lvlText w:val="%1.%2.%3.%4.%5.%6.%7"/>
+      <w:lvlJc w:val="left"/>
+      <w:pPr>
+        <w:ind w:left="1440" w:hanging="1440"/>
       </w:pPr>
       <w:rPr>
         <w:rFonts w:hint="default"/>
       </w:rPr>
     </w:lvl>
-    <w:lvl w:ilvl="6">
+    <w:lvl w:ilvl="7">
       <w:start w:val="1"/>
       <w:numFmt w:val="decimal"/>
-      <w:lvlText w:val="%1.%2.%3.%4.%5.%6.%7"/>
+      <w:lvlText w:val="%1.%2.%3.%4.%5.%6.%7.%8"/>
       <w:lvlJc w:val="left"/>
       <w:pPr>
         <w:ind w:left="1440" w:hanging="1440"/>
@@ -20717,32 +21155,20 @@
         <w:rFonts w:hint="default"/>
       </w:rPr>
     </w:lvl>
-    <w:lvl w:ilvl="7">
+    <w:lvl w:ilvl="8">
       <w:start w:val="1"/>
       <w:numFmt w:val="decimal"/>
-      <w:lvlText w:val="%1.%2.%3.%4.%5.%6.%7.%8"/>
-      <w:lvlJc w:val="left"/>
-      <w:pPr>
-        <w:ind w:left="1440" w:hanging="1440"/>
+      <w:lvlText w:val="%1.%2.%3.%4.%5.%6.%7.%8.%9"/>
+      <w:lvlJc w:val="left"/>
+      <w:pPr>
+        <w:ind w:left="1800" w:hanging="1800"/>
       </w:pPr>
       <w:rPr>
         <w:rFonts w:hint="default"/>
       </w:rPr>
     </w:lvl>
-    <w:lvl w:ilvl="8">
-      <w:start w:val="1"/>
-      <w:numFmt w:val="decimal"/>
-      <w:lvlText w:val="%1.%2.%3.%4.%5.%6.%7.%8.%9"/>
-      <w:lvlJc w:val="left"/>
-      <w:pPr>
-        <w:ind w:left="1800" w:hanging="1800"/>
-      </w:pPr>
-      <w:rPr>
-        <w:rFonts w:hint="default"/>
-      </w:rPr>
-    </w:lvl>
   </w:abstractNum>
-  <w:abstractNum w:abstractNumId="24" w15:restartNumberingAfterBreak="0">
+  <w:abstractNum w:abstractNumId="25" w15:restartNumberingAfterBreak="0">
     <w:nsid w:val="5D62506C"/>
     <w:multiLevelType w:val="hybridMultilevel"/>
     <w:tmpl w:val="E4F41E54"/>
@@ -20855,7 +21281,7 @@
       </w:rPr>
     </w:lvl>
   </w:abstractNum>
-  <w:abstractNum w:abstractNumId="25" w15:restartNumberingAfterBreak="0">
+  <w:abstractNum w:abstractNumId="26" w15:restartNumberingAfterBreak="0">
     <w:nsid w:val="5E5A6EE8"/>
     <w:multiLevelType w:val="hybridMultilevel"/>
     <w:tmpl w:val="26A62B30"/>
@@ -20941,7 +21367,7 @@
       </w:pPr>
     </w:lvl>
   </w:abstractNum>
-  <w:abstractNum w:abstractNumId="26" w15:restartNumberingAfterBreak="0">
+  <w:abstractNum w:abstractNumId="27" w15:restartNumberingAfterBreak="0">
     <w:nsid w:val="637D7D1B"/>
     <w:multiLevelType w:val="hybridMultilevel"/>
     <w:tmpl w:val="7AC8B854"/>
@@ -21030,7 +21456,7 @@
       </w:pPr>
     </w:lvl>
   </w:abstractNum>
-  <w:abstractNum w:abstractNumId="27" w15:restartNumberingAfterBreak="0">
+  <w:abstractNum w:abstractNumId="28" w15:restartNumberingAfterBreak="0">
     <w:nsid w:val="649B65DF"/>
     <w:multiLevelType w:val="multilevel"/>
     <w:tmpl w:val="833AD09E"/>
@@ -21143,7 +21569,7 @@
       </w:rPr>
     </w:lvl>
   </w:abstractNum>
-  <w:abstractNum w:abstractNumId="28" w15:restartNumberingAfterBreak="0">
+  <w:abstractNum w:abstractNumId="29" w15:restartNumberingAfterBreak="0">
     <w:nsid w:val="65BA622A"/>
     <w:multiLevelType w:val="multilevel"/>
     <w:tmpl w:val="D59692F4"/>
@@ -21256,7 +21682,7 @@
       </w:rPr>
     </w:lvl>
   </w:abstractNum>
-  <w:abstractNum w:abstractNumId="29" w15:restartNumberingAfterBreak="0">
+  <w:abstractNum w:abstractNumId="30" w15:restartNumberingAfterBreak="0">
     <w:nsid w:val="67916073"/>
     <w:multiLevelType w:val="multilevel"/>
     <w:tmpl w:val="C7CC586A"/>
@@ -21369,7 +21795,7 @@
       </w:rPr>
     </w:lvl>
   </w:abstractNum>
-  <w:abstractNum w:abstractNumId="30" w15:restartNumberingAfterBreak="0">
+  <w:abstractNum w:abstractNumId="31" w15:restartNumberingAfterBreak="0">
     <w:nsid w:val="6A47648C"/>
     <w:multiLevelType w:val="hybridMultilevel"/>
     <w:tmpl w:val="F4CAAE52"/>
@@ -21458,7 +21884,7 @@
       </w:pPr>
     </w:lvl>
   </w:abstractNum>
-  <w:abstractNum w:abstractNumId="31" w15:restartNumberingAfterBreak="0">
+  <w:abstractNum w:abstractNumId="32" w15:restartNumberingAfterBreak="0">
     <w:nsid w:val="6AA34D25"/>
     <w:multiLevelType w:val="hybridMultilevel"/>
     <w:tmpl w:val="9C32C9C2"/>
@@ -21571,7 +21997,7 @@
       </w:rPr>
     </w:lvl>
   </w:abstractNum>
-  <w:abstractNum w:abstractNumId="32" w15:restartNumberingAfterBreak="0">
+  <w:abstractNum w:abstractNumId="33" w15:restartNumberingAfterBreak="0">
     <w:nsid w:val="6B6300DD"/>
     <w:multiLevelType w:val="hybridMultilevel"/>
     <w:tmpl w:val="7BFE3534"/>
@@ -21660,7 +22086,7 @@
       </w:pPr>
     </w:lvl>
   </w:abstractNum>
-  <w:abstractNum w:abstractNumId="33" w15:restartNumberingAfterBreak="0">
+  <w:abstractNum w:abstractNumId="34" w15:restartNumberingAfterBreak="0">
     <w:nsid w:val="71047D1E"/>
     <w:multiLevelType w:val="multilevel"/>
     <w:tmpl w:val="890E73F0"/>
@@ -21773,7 +22199,7 @@
       </w:rPr>
     </w:lvl>
   </w:abstractNum>
-  <w:abstractNum w:abstractNumId="34" w15:restartNumberingAfterBreak="0">
+  <w:abstractNum w:abstractNumId="35" w15:restartNumberingAfterBreak="0">
     <w:nsid w:val="71C449D4"/>
     <w:multiLevelType w:val="hybridMultilevel"/>
     <w:tmpl w:val="DA7C68A0"/>
@@ -21862,7 +22288,7 @@
       </w:pPr>
     </w:lvl>
   </w:abstractNum>
-  <w:abstractNum w:abstractNumId="35" w15:restartNumberingAfterBreak="0">
+  <w:abstractNum w:abstractNumId="36" w15:restartNumberingAfterBreak="0">
     <w:nsid w:val="765601F8"/>
     <w:multiLevelType w:val="hybridMultilevel"/>
     <w:tmpl w:val="AC02653A"/>
@@ -21948,7 +22374,93 @@
       </w:pPr>
     </w:lvl>
   </w:abstractNum>
-  <w:abstractNum w:abstractNumId="36" w15:restartNumberingAfterBreak="0">
+  <w:abstractNum w:abstractNumId="37" w15:restartNumberingAfterBreak="0">
+    <w:nsid w:val="795E4D8F"/>
+    <w:multiLevelType w:val="hybridMultilevel"/>
+    <w:tmpl w:val="3DD0B582"/>
+    <w:lvl w:ilvl="0" w:tplc="0421000F">
+      <w:start w:val="1"/>
+      <w:numFmt w:val="decimal"/>
+      <w:lvlText w:val="%1."/>
+      <w:lvlJc w:val="left"/>
+      <w:pPr>
+        <w:ind w:left="2736" w:hanging="360"/>
+      </w:pPr>
+    </w:lvl>
+    <w:lvl w:ilvl="1" w:tplc="04210019" w:tentative="1">
+      <w:start w:val="1"/>
+      <w:numFmt w:val="lowerLetter"/>
+      <w:lvlText w:val="%2."/>
+      <w:lvlJc w:val="left"/>
+      <w:pPr>
+        <w:ind w:left="3456" w:hanging="360"/>
+      </w:pPr>
+    </w:lvl>
+    <w:lvl w:ilvl="2" w:tplc="0421001B" w:tentative="1">
+      <w:start w:val="1"/>
+      <w:numFmt w:val="lowerRoman"/>
+      <w:lvlText w:val="%3."/>
+      <w:lvlJc w:val="right"/>
+      <w:pPr>
+        <w:ind w:left="4176" w:hanging="180"/>
+      </w:pPr>
+    </w:lvl>
+    <w:lvl w:ilvl="3" w:tplc="0421000F" w:tentative="1">
+      <w:start w:val="1"/>
+      <w:numFmt w:val="decimal"/>
+      <w:lvlText w:val="%4."/>
+      <w:lvlJc w:val="left"/>
+      <w:pPr>
+        <w:ind w:left="4896" w:hanging="360"/>
+      </w:pPr>
+    </w:lvl>
+    <w:lvl w:ilvl="4" w:tplc="04210019" w:tentative="1">
+      <w:start w:val="1"/>
+      <w:numFmt w:val="lowerLetter"/>
+      <w:lvlText w:val="%5."/>
+      <w:lvlJc w:val="left"/>
+      <w:pPr>
+        <w:ind w:left="5616" w:hanging="360"/>
+      </w:pPr>
+    </w:lvl>
+    <w:lvl w:ilvl="5" w:tplc="0421001B" w:tentative="1">
+      <w:start w:val="1"/>
+      <w:numFmt w:val="lowerRoman"/>
+      <w:lvlText w:val="%6."/>
+      <w:lvlJc w:val="right"/>
+      <w:pPr>
+        <w:ind w:left="6336" w:hanging="180"/>
+      </w:pPr>
+    </w:lvl>
+    <w:lvl w:ilvl="6" w:tplc="0421000F" w:tentative="1">
+      <w:start w:val="1"/>
+      <w:numFmt w:val="decimal"/>
+      <w:lvlText w:val="%7."/>
+      <w:lvlJc w:val="left"/>
+      <w:pPr>
+        <w:ind w:left="7056" w:hanging="360"/>
+      </w:pPr>
+    </w:lvl>
+    <w:lvl w:ilvl="7" w:tplc="04210019" w:tentative="1">
+      <w:start w:val="1"/>
+      <w:numFmt w:val="lowerLetter"/>
+      <w:lvlText w:val="%8."/>
+      <w:lvlJc w:val="left"/>
+      <w:pPr>
+        <w:ind w:left="7776" w:hanging="360"/>
+      </w:pPr>
+    </w:lvl>
+    <w:lvl w:ilvl="8" w:tplc="0421001B" w:tentative="1">
+      <w:start w:val="1"/>
+      <w:numFmt w:val="lowerRoman"/>
+      <w:lvlText w:val="%9."/>
+      <w:lvlJc w:val="right"/>
+      <w:pPr>
+        <w:ind w:left="8496" w:hanging="180"/>
+      </w:pPr>
+    </w:lvl>
+  </w:abstractNum>
+  <w:abstractNum w:abstractNumId="38" w15:restartNumberingAfterBreak="0">
     <w:nsid w:val="7ED27FAF"/>
     <w:multiLevelType w:val="multilevel"/>
     <w:tmpl w:val="66D8CCF8"/>
@@ -22061,7 +22573,7 @@
       </w:pPr>
     </w:lvl>
   </w:abstractNum>
-  <w:abstractNum w:abstractNumId="37" w15:restartNumberingAfterBreak="0">
+  <w:abstractNum w:abstractNumId="39" w15:restartNumberingAfterBreak="0">
     <w:nsid w:val="7F9A159D"/>
     <w:multiLevelType w:val="multilevel"/>
     <w:tmpl w:val="A62EB88C"/>
@@ -22175,28 +22687,28 @@
     </w:lvl>
   </w:abstractNum>
   <w:num w:numId="1">
-    <w:abstractNumId w:val="27"/>
+    <w:abstractNumId w:val="28"/>
   </w:num>
   <w:num w:numId="2">
-    <w:abstractNumId w:val="23"/>
+    <w:abstractNumId w:val="24"/>
   </w:num>
   <w:num w:numId="3">
-    <w:abstractNumId w:val="26"/>
+    <w:abstractNumId w:val="27"/>
   </w:num>
   <w:num w:numId="4">
     <w:abstractNumId w:val="4"/>
   </w:num>
   <w:num w:numId="5">
+    <w:abstractNumId w:val="31"/>
+  </w:num>
+  <w:num w:numId="6">
+    <w:abstractNumId w:val="17"/>
+  </w:num>
+  <w:num w:numId="7">
     <w:abstractNumId w:val="30"/>
   </w:num>
-  <w:num w:numId="6">
-    <w:abstractNumId w:val="16"/>
-  </w:num>
-  <w:num w:numId="7">
-    <w:abstractNumId w:val="29"/>
-  </w:num>
   <w:num w:numId="8">
-    <w:abstractNumId w:val="18"/>
+    <w:abstractNumId w:val="19"/>
     <w:lvlOverride w:ilvl="0">
       <w:startOverride w:val="1"/>
     </w:lvlOverride>
@@ -22226,16 +22738,16 @@
     </w:lvlOverride>
   </w:num>
   <w:num w:numId="9">
-    <w:abstractNumId w:val="17"/>
+    <w:abstractNumId w:val="18"/>
   </w:num>
   <w:num w:numId="10">
     <w:abstractNumId w:val="0"/>
   </w:num>
   <w:num w:numId="11">
-    <w:abstractNumId w:val="36"/>
+    <w:abstractNumId w:val="38"/>
   </w:num>
   <w:num w:numId="12">
-    <w:abstractNumId w:val="16"/>
+    <w:abstractNumId w:val="17"/>
     <w:lvlOverride w:ilvl="0">
       <w:startOverride w:val="3"/>
     </w:lvlOverride>
@@ -22295,49 +22807,49 @@
     </w:lvlOverride>
   </w:num>
   <w:num w:numId="14">
-    <w:abstractNumId w:val="18"/>
+    <w:abstractNumId w:val="19"/>
   </w:num>
   <w:num w:numId="15">
-    <w:abstractNumId w:val="34"/>
+    <w:abstractNumId w:val="35"/>
   </w:num>
   <w:num w:numId="16">
     <w:abstractNumId w:val="6"/>
   </w:num>
   <w:num w:numId="17">
-    <w:abstractNumId w:val="33"/>
+    <w:abstractNumId w:val="34"/>
   </w:num>
   <w:num w:numId="18">
-    <w:abstractNumId w:val="35"/>
+    <w:abstractNumId w:val="36"/>
   </w:num>
   <w:num w:numId="19">
-    <w:abstractNumId w:val="15"/>
+    <w:abstractNumId w:val="16"/>
   </w:num>
   <w:num w:numId="20">
     <w:abstractNumId w:val="3"/>
   </w:num>
   <w:num w:numId="21">
-    <w:abstractNumId w:val="25"/>
+    <w:abstractNumId w:val="26"/>
   </w:num>
   <w:num w:numId="22">
     <w:abstractNumId w:val="5"/>
   </w:num>
   <w:num w:numId="23">
-    <w:abstractNumId w:val="28"/>
+    <w:abstractNumId w:val="29"/>
   </w:num>
   <w:num w:numId="24">
-    <w:abstractNumId w:val="20"/>
+    <w:abstractNumId w:val="21"/>
   </w:num>
   <w:num w:numId="25">
-    <w:abstractNumId w:val="23"/>
+    <w:abstractNumId w:val="24"/>
   </w:num>
   <w:num w:numId="26">
-    <w:abstractNumId w:val="23"/>
+    <w:abstractNumId w:val="24"/>
   </w:num>
   <w:num w:numId="27">
-    <w:abstractNumId w:val="23"/>
+    <w:abstractNumId w:val="24"/>
   </w:num>
   <w:num w:numId="28">
-    <w:abstractNumId w:val="23"/>
+    <w:abstractNumId w:val="24"/>
     <w:lvlOverride w:ilvl="0">
       <w:startOverride w:val="1"/>
     </w:lvlOverride>
@@ -22367,7 +22879,7 @@
     </w:lvlOverride>
   </w:num>
   <w:num w:numId="29">
-    <w:abstractNumId w:val="23"/>
+    <w:abstractNumId w:val="24"/>
     <w:lvlOverride w:ilvl="0">
       <w:startOverride w:val="1"/>
     </w:lvlOverride>
@@ -22397,51 +22909,57 @@
     </w:lvlOverride>
   </w:num>
   <w:num w:numId="30">
+    <w:abstractNumId w:val="12"/>
+  </w:num>
+  <w:num w:numId="31">
+    <w:abstractNumId w:val="25"/>
+  </w:num>
+  <w:num w:numId="32">
+    <w:abstractNumId w:val="13"/>
+  </w:num>
+  <w:num w:numId="33">
     <w:abstractNumId w:val="11"/>
   </w:num>
-  <w:num w:numId="31">
-    <w:abstractNumId w:val="24"/>
-  </w:num>
-  <w:num w:numId="32">
-    <w:abstractNumId w:val="12"/>
-  </w:num>
-  <w:num w:numId="33">
-    <w:abstractNumId w:val="10"/>
-  </w:num>
   <w:num w:numId="34">
-    <w:abstractNumId w:val="22"/>
+    <w:abstractNumId w:val="23"/>
   </w:num>
   <w:num w:numId="35">
-    <w:abstractNumId w:val="37"/>
+    <w:abstractNumId w:val="39"/>
   </w:num>
   <w:num w:numId="36">
     <w:abstractNumId w:val="8"/>
   </w:num>
   <w:num w:numId="37">
-    <w:abstractNumId w:val="21"/>
+    <w:abstractNumId w:val="22"/>
   </w:num>
   <w:num w:numId="38">
-    <w:abstractNumId w:val="19"/>
+    <w:abstractNumId w:val="20"/>
   </w:num>
   <w:num w:numId="39">
     <w:abstractNumId w:val="1"/>
   </w:num>
   <w:num w:numId="40">
-    <w:abstractNumId w:val="32"/>
+    <w:abstractNumId w:val="33"/>
   </w:num>
   <w:num w:numId="41">
-    <w:abstractNumId w:val="13"/>
+    <w:abstractNumId w:val="14"/>
   </w:num>
   <w:num w:numId="42">
-    <w:abstractNumId w:val="14"/>
+    <w:abstractNumId w:val="15"/>
   </w:num>
   <w:num w:numId="43">
-    <w:abstractNumId w:val="31"/>
+    <w:abstractNumId w:val="32"/>
   </w:num>
   <w:num w:numId="44">
     <w:abstractNumId w:val="2"/>
   </w:num>
   <w:num w:numId="45">
+    <w:abstractNumId w:val="10"/>
+  </w:num>
+  <w:num w:numId="46">
+    <w:abstractNumId w:val="37"/>
+  </w:num>
+  <w:num w:numId="47">
     <w:abstractNumId w:val="9"/>
   </w:num>
   <w:numIdMacAtCleanup w:val="10"/>
@@ -22917,6 +23435,29 @@
       <w:rFonts w:asciiTheme="majorHAnsi" w:eastAsiaTheme="majorEastAsia" w:hAnsiTheme="majorHAnsi" w:cstheme="majorBidi"/>
       <w:color w:val="1F4D78" w:themeColor="accent1" w:themeShade="7F"/>
       <w:szCs w:val="24"/>
+    </w:rPr>
+  </w:style>
+  <w:style w:type="paragraph" w:styleId="Heading4">
+    <w:name w:val="heading 4"/>
+    <w:basedOn w:val="Normal"/>
+    <w:next w:val="Normal"/>
+    <w:link w:val="Heading4Char"/>
+    <w:uiPriority w:val="9"/>
+    <w:semiHidden/>
+    <w:unhideWhenUsed/>
+    <w:qFormat/>
+    <w:rsid w:val="00CA109A"/>
+    <w:pPr>
+      <w:keepNext/>
+      <w:keepLines/>
+      <w:spacing w:before="40" w:after="0"/>
+      <w:outlineLvl w:val="3"/>
+    </w:pPr>
+    <w:rPr>
+      <w:rFonts w:asciiTheme="majorHAnsi" w:eastAsiaTheme="majorEastAsia" w:hAnsiTheme="majorHAnsi" w:cstheme="majorBidi"/>
+      <w:i/>
+      <w:iCs/>
+      <w:color w:val="2E74B5" w:themeColor="accent1" w:themeShade="BF"/>
     </w:rPr>
   </w:style>
   <w:style w:type="character" w:default="1" w:styleId="DefaultParagraphFont">
@@ -23554,6 +24095,22 @@
       <w:bCs/>
     </w:rPr>
   </w:style>
+  <w:style w:type="character" w:customStyle="1" w:styleId="Heading4Char">
+    <w:name w:val="Heading 4 Char"/>
+    <w:basedOn w:val="DefaultParagraphFont"/>
+    <w:link w:val="Heading4"/>
+    <w:uiPriority w:val="9"/>
+    <w:semiHidden/>
+    <w:rsid w:val="00CA109A"/>
+    <w:rPr>
+      <w:rFonts w:asciiTheme="majorHAnsi" w:eastAsiaTheme="majorEastAsia" w:hAnsiTheme="majorHAnsi" w:cstheme="majorBidi"/>
+      <w:i/>
+      <w:iCs/>
+      <w:color w:val="2E74B5" w:themeColor="accent1" w:themeShade="BF"/>
+      <w:sz w:val="24"/>
+      <w:szCs w:val="22"/>
+    </w:rPr>
+  </w:style>
 </w:styles>
 </file>
 

</xml_diff>